<commit_message>
Test Case 1 is halfway finished
</commit_message>
<xml_diff>
--- a/Network Engineering Capstone Functionality Report - Emily Parker.docx
+++ b/Network Engineering Capstone Functionality Report - Emily Parker.docx
@@ -693,6 +693,12 @@
         </w:rPr>
         <w:t> </w:t>
       </w:r>
+      <w:r>
+        <w:rPr>
+          <w:rFonts w:ascii="Verdana" w:eastAsia="Times New Roman" w:hAnsi="Verdana" w:cs="Calibri"/>
+        </w:rPr>
+        <w:t xml:space="preserve"> static route from r1 to r4</w:t>
+      </w:r>
     </w:p>
     <w:p>
       <w:pPr>
@@ -777,6 +783,13 @@
         </w:rPr>
         <w:t> </w:t>
       </w:r>
+      <w:r>
+        <w:rPr>
+          <w:rFonts w:ascii="Verdana" w:eastAsia="Times New Roman" w:hAnsi="Verdana" w:cs="Calibri"/>
+          <w:highlight w:val="yellow"/>
+        </w:rPr>
+        <w:t>COME BACK TO THIS TEST CASE WITH ACL CONFIG PROOF AND RESULTS</w:t>
+      </w:r>
     </w:p>
     <w:p>
       <w:pPr>
@@ -1055,17 +1068,333 @@
         <w:spacing w:after="0" w:line="240" w:lineRule="auto"/>
         <w:textAlignment w:val="baseline"/>
         <w:rPr>
-          <w:rFonts w:ascii="Verdana" w:eastAsia="Times New Roman" w:hAnsi="Verdana" w:cs="Segoe UI"/>
-          <w:sz w:val="18"/>
-          <w:szCs w:val="18"/>
-        </w:rPr>
-      </w:pPr>
-      <w:r>
-        <w:rPr>
-          <w:rFonts w:ascii="Verdana" w:eastAsia="Times New Roman" w:hAnsi="Verdana" w:cs="Calibri"/>
-        </w:rPr>
-        <w:t> </w:t>
-      </w:r>
+          <w:rFonts w:ascii="Verdana" w:eastAsia="Times New Roman" w:hAnsi="Verdana" w:cs="Calibri"/>
+        </w:rPr>
+      </w:pPr>
+      <w:r>
+        <w:rPr>
+          <w:rFonts w:ascii="Verdana" w:eastAsia="Times New Roman" w:hAnsi="Verdana" w:cs="Calibri"/>
+        </w:rPr>
+        <w:t xml:space="preserve">After static IP’s were assigned, the next step to test reachability was to have routes configured. Test case #8 will cover OSPF configuration for dynamic routing. For now static routes will do, they will be deleted afterwards. </w:t>
+      </w:r>
+    </w:p>
+    <w:p>
+      <w:pPr>
+        <w:spacing w:after="0" w:line="240" w:lineRule="auto"/>
+        <w:textAlignment w:val="baseline"/>
+        <w:rPr>
+          <w:rFonts w:ascii="Verdana" w:eastAsia="Times New Roman" w:hAnsi="Verdana" w:cs="Calibri"/>
+        </w:rPr>
+      </w:pPr>
+    </w:p>
+    <w:p>
+      <w:pPr>
+        <w:spacing w:after="0" w:line="240" w:lineRule="auto"/>
+        <w:textAlignment w:val="baseline"/>
+        <w:rPr>
+          <w:rFonts w:ascii="Verdana" w:eastAsia="Times New Roman" w:hAnsi="Verdana" w:cs="Calibri"/>
+        </w:rPr>
+      </w:pPr>
+      <w:r>
+        <w:rPr>
+          <w:rFonts w:ascii="Verdana" w:eastAsia="Times New Roman" w:hAnsi="Verdana" w:cs="Calibri"/>
+        </w:rPr>
+        <w:t> </w:t>
+      </w:r>
+      <w:r>
+        <w:rPr>
+          <w:rFonts w:ascii="Verdana" w:eastAsia="Times New Roman" w:hAnsi="Verdana" w:cs="Segoe UI"/>
+          <w:noProof/>
+          <w:sz w:val="18"/>
+          <w:szCs w:val="18"/>
+        </w:rPr>
+        <w:drawing>
+          <wp:inline distT="0" distB="0" distL="0" distR="0" wp14:anchorId="274D4C3E" wp14:editId="396D4394">
+            <wp:extent cx="3991532" cy="161948"/>
+            <wp:effectExtent l="0" t="0" r="0" b="9525"/>
+            <wp:docPr id="3" name="Picture 3"/>
+            <wp:cNvGraphicFramePr>
+              <a:graphicFrameLocks xmlns:a="http://schemas.openxmlformats.org/drawingml/2006/main" noChangeAspect="1"/>
+            </wp:cNvGraphicFramePr>
+            <a:graphic xmlns:a="http://schemas.openxmlformats.org/drawingml/2006/main">
+              <a:graphicData uri="http://schemas.openxmlformats.org/drawingml/2006/picture">
+                <pic:pic xmlns:pic="http://schemas.openxmlformats.org/drawingml/2006/picture">
+                  <pic:nvPicPr>
+                    <pic:cNvPr id="3" name="Picture 3"/>
+                    <pic:cNvPicPr/>
+                  </pic:nvPicPr>
+                  <pic:blipFill>
+                    <a:blip r:embed="rId12">
+                      <a:extLst>
+                        <a:ext uri="{28A0092B-C50C-407E-A947-70E740481C1C}">
+                          <a14:useLocalDpi xmlns:a14="http://schemas.microsoft.com/office/drawing/2010/main" val="0"/>
+                        </a:ext>
+                      </a:extLst>
+                    </a:blip>
+                    <a:stretch>
+                      <a:fillRect/>
+                    </a:stretch>
+                  </pic:blipFill>
+                  <pic:spPr>
+                    <a:xfrm>
+                      <a:off x="0" y="0"/>
+                      <a:ext cx="3991532" cy="161948"/>
+                    </a:xfrm>
+                    <a:prstGeom prst="rect">
+                      <a:avLst/>
+                    </a:prstGeom>
+                  </pic:spPr>
+                </pic:pic>
+              </a:graphicData>
+            </a:graphic>
+          </wp:inline>
+        </w:drawing>
+      </w:r>
+    </w:p>
+    <w:p>
+      <w:pPr>
+        <w:spacing w:after="0" w:line="240" w:lineRule="auto"/>
+        <w:textAlignment w:val="baseline"/>
+        <w:rPr>
+          <w:rFonts w:ascii="Verdana" w:eastAsia="Times New Roman" w:hAnsi="Verdana" w:cs="Calibri"/>
+        </w:rPr>
+      </w:pPr>
+      <w:r>
+        <w:rPr>
+          <w:rFonts w:ascii="Verdana" w:eastAsia="Times New Roman" w:hAnsi="Verdana" w:cs="Calibri"/>
+          <w:noProof/>
+        </w:rPr>
+        <w:drawing>
+          <wp:inline distT="0" distB="0" distL="0" distR="0" wp14:anchorId="54428113" wp14:editId="43BA8956">
+            <wp:extent cx="4496427" cy="171474"/>
+            <wp:effectExtent l="0" t="0" r="0" b="0"/>
+            <wp:docPr id="4" name="Picture 4"/>
+            <wp:cNvGraphicFramePr>
+              <a:graphicFrameLocks xmlns:a="http://schemas.openxmlformats.org/drawingml/2006/main" noChangeAspect="1"/>
+            </wp:cNvGraphicFramePr>
+            <a:graphic xmlns:a="http://schemas.openxmlformats.org/drawingml/2006/main">
+              <a:graphicData uri="http://schemas.openxmlformats.org/drawingml/2006/picture">
+                <pic:pic xmlns:pic="http://schemas.openxmlformats.org/drawingml/2006/picture">
+                  <pic:nvPicPr>
+                    <pic:cNvPr id="4" name="Picture 4"/>
+                    <pic:cNvPicPr/>
+                  </pic:nvPicPr>
+                  <pic:blipFill>
+                    <a:blip r:embed="rId13">
+                      <a:extLst>
+                        <a:ext uri="{28A0092B-C50C-407E-A947-70E740481C1C}">
+                          <a14:useLocalDpi xmlns:a14="http://schemas.microsoft.com/office/drawing/2010/main" val="0"/>
+                        </a:ext>
+                      </a:extLst>
+                    </a:blip>
+                    <a:stretch>
+                      <a:fillRect/>
+                    </a:stretch>
+                  </pic:blipFill>
+                  <pic:spPr>
+                    <a:xfrm>
+                      <a:off x="0" y="0"/>
+                      <a:ext cx="4496427" cy="171474"/>
+                    </a:xfrm>
+                    <a:prstGeom prst="rect">
+                      <a:avLst/>
+                    </a:prstGeom>
+                  </pic:spPr>
+                </pic:pic>
+              </a:graphicData>
+            </a:graphic>
+          </wp:inline>
+        </w:drawing>
+      </w:r>
+    </w:p>
+    <w:p>
+      <w:pPr>
+        <w:spacing w:after="0" w:line="240" w:lineRule="auto"/>
+        <w:textAlignment w:val="baseline"/>
+        <w:rPr>
+          <w:rFonts w:ascii="Verdana" w:eastAsia="Times New Roman" w:hAnsi="Verdana" w:cs="Calibri"/>
+        </w:rPr>
+      </w:pPr>
+    </w:p>
+    <w:p>
+      <w:pPr>
+        <w:spacing w:after="0" w:line="240" w:lineRule="auto"/>
+        <w:textAlignment w:val="baseline"/>
+        <w:rPr>
+          <w:rFonts w:ascii="Verdana" w:eastAsia="Times New Roman" w:hAnsi="Verdana" w:cs="Calibri"/>
+        </w:rPr>
+      </w:pPr>
+      <w:r>
+        <w:rPr>
+          <w:rFonts w:ascii="Verdana" w:eastAsia="Times New Roman" w:hAnsi="Verdana" w:cs="Calibri"/>
+        </w:rPr>
+        <w:t>Ping from 192.168.7.0 to 192.168.11.0 should still fail, routes haven’t been configured on the other routers.</w:t>
+      </w:r>
+    </w:p>
+    <w:p>
+      <w:pPr>
+        <w:spacing w:after="0" w:line="240" w:lineRule="auto"/>
+        <w:textAlignment w:val="baseline"/>
+        <w:rPr>
+          <w:rFonts w:ascii="Verdana" w:eastAsia="Times New Roman" w:hAnsi="Verdana" w:cs="Calibri"/>
+        </w:rPr>
+      </w:pPr>
+      <w:r>
+        <w:rPr>
+          <w:rFonts w:ascii="Verdana" w:eastAsia="Times New Roman" w:hAnsi="Verdana" w:cs="Calibri"/>
+        </w:rPr>
+        <w:t>It does fail, this is expected behavior.</w:t>
+      </w:r>
+    </w:p>
+    <w:p>
+      <w:pPr>
+        <w:spacing w:after="0" w:line="240" w:lineRule="auto"/>
+        <w:textAlignment w:val="baseline"/>
+        <w:rPr>
+          <w:rFonts w:ascii="Verdana" w:eastAsia="Times New Roman" w:hAnsi="Verdana" w:cs="Calibri"/>
+        </w:rPr>
+      </w:pPr>
+      <w:r>
+        <w:rPr>
+          <w:rFonts w:ascii="Verdana" w:eastAsia="Times New Roman" w:hAnsi="Verdana" w:cs="Calibri"/>
+          <w:noProof/>
+        </w:rPr>
+        <w:drawing>
+          <wp:inline distT="0" distB="0" distL="0" distR="0" wp14:anchorId="55DF178A" wp14:editId="1CD7CF41">
+            <wp:extent cx="4715533" cy="866896"/>
+            <wp:effectExtent l="0" t="0" r="8890" b="9525"/>
+            <wp:docPr id="5" name="Picture 5"/>
+            <wp:cNvGraphicFramePr>
+              <a:graphicFrameLocks xmlns:a="http://schemas.openxmlformats.org/drawingml/2006/main" noChangeAspect="1"/>
+            </wp:cNvGraphicFramePr>
+            <a:graphic xmlns:a="http://schemas.openxmlformats.org/drawingml/2006/main">
+              <a:graphicData uri="http://schemas.openxmlformats.org/drawingml/2006/picture">
+                <pic:pic xmlns:pic="http://schemas.openxmlformats.org/drawingml/2006/picture">
+                  <pic:nvPicPr>
+                    <pic:cNvPr id="5" name="Picture 5"/>
+                    <pic:cNvPicPr/>
+                  </pic:nvPicPr>
+                  <pic:blipFill>
+                    <a:blip r:embed="rId14">
+                      <a:extLst>
+                        <a:ext uri="{28A0092B-C50C-407E-A947-70E740481C1C}">
+                          <a14:useLocalDpi xmlns:a14="http://schemas.microsoft.com/office/drawing/2010/main" val="0"/>
+                        </a:ext>
+                      </a:extLst>
+                    </a:blip>
+                    <a:stretch>
+                      <a:fillRect/>
+                    </a:stretch>
+                  </pic:blipFill>
+                  <pic:spPr>
+                    <a:xfrm>
+                      <a:off x="0" y="0"/>
+                      <a:ext cx="4715533" cy="866896"/>
+                    </a:xfrm>
+                    <a:prstGeom prst="rect">
+                      <a:avLst/>
+                    </a:prstGeom>
+                  </pic:spPr>
+                </pic:pic>
+              </a:graphicData>
+            </a:graphic>
+          </wp:inline>
+        </w:drawing>
+      </w:r>
+    </w:p>
+    <w:p>
+      <w:pPr>
+        <w:spacing w:after="0" w:line="240" w:lineRule="auto"/>
+        <w:textAlignment w:val="baseline"/>
+        <w:rPr>
+          <w:rFonts w:ascii="Verdana" w:eastAsia="Times New Roman" w:hAnsi="Verdana" w:cs="Segoe UI"/>
+          <w:sz w:val="18"/>
+          <w:szCs w:val="18"/>
+        </w:rPr>
+      </w:pPr>
+    </w:p>
+    <w:p>
+      <w:pPr>
+        <w:spacing w:after="0" w:line="240" w:lineRule="auto"/>
+        <w:textAlignment w:val="baseline"/>
+        <w:rPr>
+          <w:rFonts w:ascii="Verdana" w:eastAsia="Times New Roman" w:hAnsi="Verdana" w:cs="Segoe UI"/>
+        </w:rPr>
+      </w:pPr>
+      <w:r>
+        <w:rPr>
+          <w:rFonts w:ascii="Verdana" w:eastAsia="Times New Roman" w:hAnsi="Verdana" w:cs="Segoe UI"/>
+        </w:rPr>
+        <w:lastRenderedPageBreak/>
+        <w:t>After configuring the other two static routes, the ping between Fenrir 1 and Fenrir 2 was successful.</w:t>
+      </w:r>
+    </w:p>
+    <w:p>
+      <w:pPr>
+        <w:spacing w:after="0" w:line="240" w:lineRule="auto"/>
+        <w:textAlignment w:val="baseline"/>
+        <w:rPr>
+          <w:rFonts w:ascii="Verdana" w:eastAsia="Times New Roman" w:hAnsi="Verdana" w:cs="Segoe UI"/>
+        </w:rPr>
+      </w:pPr>
+      <w:r>
+        <w:rPr>
+          <w:rFonts w:ascii="Verdana" w:eastAsia="Times New Roman" w:hAnsi="Verdana" w:cs="Segoe UI"/>
+          <w:noProof/>
+        </w:rPr>
+        <w:drawing>
+          <wp:inline distT="0" distB="0" distL="0" distR="0" wp14:anchorId="4746885C" wp14:editId="666BD5C8">
+            <wp:extent cx="4877481" cy="2057687"/>
+            <wp:effectExtent l="0" t="0" r="0" b="0"/>
+            <wp:docPr id="6" name="Picture 6"/>
+            <wp:cNvGraphicFramePr>
+              <a:graphicFrameLocks xmlns:a="http://schemas.openxmlformats.org/drawingml/2006/main" noChangeAspect="1"/>
+            </wp:cNvGraphicFramePr>
+            <a:graphic xmlns:a="http://schemas.openxmlformats.org/drawingml/2006/main">
+              <a:graphicData uri="http://schemas.openxmlformats.org/drawingml/2006/picture">
+                <pic:pic xmlns:pic="http://schemas.openxmlformats.org/drawingml/2006/picture">
+                  <pic:nvPicPr>
+                    <pic:cNvPr id="6" name="Picture 6"/>
+                    <pic:cNvPicPr/>
+                  </pic:nvPicPr>
+                  <pic:blipFill>
+                    <a:blip r:embed="rId15">
+                      <a:extLst>
+                        <a:ext uri="{28A0092B-C50C-407E-A947-70E740481C1C}">
+                          <a14:useLocalDpi xmlns:a14="http://schemas.microsoft.com/office/drawing/2010/main" val="0"/>
+                        </a:ext>
+                      </a:extLst>
+                    </a:blip>
+                    <a:stretch>
+                      <a:fillRect/>
+                    </a:stretch>
+                  </pic:blipFill>
+                  <pic:spPr>
+                    <a:xfrm>
+                      <a:off x="0" y="0"/>
+                      <a:ext cx="4877481" cy="2057687"/>
+                    </a:xfrm>
+                    <a:prstGeom prst="rect">
+                      <a:avLst/>
+                    </a:prstGeom>
+                  </pic:spPr>
+                </pic:pic>
+              </a:graphicData>
+            </a:graphic>
+          </wp:inline>
+        </w:drawing>
+      </w:r>
+    </w:p>
+    <w:p>
+      <w:pPr>
+        <w:spacing w:after="0" w:line="240" w:lineRule="auto"/>
+        <w:textAlignment w:val="baseline"/>
+        <w:rPr>
+          <w:rFonts w:ascii="Verdana" w:eastAsia="Times New Roman" w:hAnsi="Verdana" w:cs="Segoe UI"/>
+          <w:sz w:val="18"/>
+          <w:szCs w:val="18"/>
+        </w:rPr>
+      </w:pPr>
     </w:p>
     <w:p>
       <w:pPr>
@@ -7292,10 +7621,10 @@
       </w:pPr>
     </w:p>
     <w:sectPr>
-      <w:headerReference w:type="default" r:id="rId16"/>
-      <w:footerReference w:type="default" r:id="rId17"/>
-      <w:headerReference w:type="first" r:id="rId18"/>
-      <w:footerReference w:type="first" r:id="rId19"/>
+      <w:headerReference w:type="default" r:id="rId20"/>
+      <w:footerReference w:type="default" r:id="rId21"/>
+      <w:headerReference w:type="first" r:id="rId22"/>
+      <w:footerReference w:type="first" r:id="rId23"/>
       <w:type w:val="continuous"/>
       <w:pgSz w:w="12240" w:h="15840"/>
       <w:pgMar w:top="1440" w:right="1440" w:bottom="1440" w:left="1440" w:header="720" w:footer="432" w:gutter="0"/>
@@ -9117,59 +9446,6 @@
 </file>
 
 <file path=customXml/item3.xml><?xml version="1.0" encoding="utf-8"?>
-<p:properties xmlns:p="http://schemas.microsoft.com/office/2006/metadata/properties" xmlns:xsi="http://www.w3.org/2001/XMLSchema-instance" xmlns:pc="http://schemas.microsoft.com/office/infopath/2007/PartnerControls">
-  <documentManagement>
-    <TaxCatchAll xmlns="1f707338-ea0f-4fe5-baee-59b996692b22" xsi:nil="true"/>
-    <lcf76f155ced4ddcb4097134ff3c332f xmlns="0feec74c-ecc7-44c3-9c64-3623cf89ed41">
-      <Terms xmlns="http://schemas.microsoft.com/office/infopath/2007/PartnerControls"/>
-    </lcf76f155ced4ddcb4097134ff3c332f>
-    <_ip_UnifiedCompliancePolicyUIAction xmlns="http://schemas.microsoft.com/sharepoint/v3" xsi:nil="true"/>
-    <Launch_x0020_Date xmlns="0feec74c-ecc7-44c3-9c64-3623cf89ed41" xsi:nil="true"/>
-    <Discipline xmlns="0feec74c-ecc7-44c3-9c64-3623cf89ed41" xsi:nil="true"/>
-    <Course_x0020_code xmlns="0feec74c-ecc7-44c3-9c64-3623cf89ed41" xsi:nil="true"/>
-    <Performance_x0020_Steps_x0020_Completed xmlns="0feec74c-ecc7-44c3-9c64-3623cf89ed41">
-      <Value>N/A</Value>
-    </Performance_x0020_Steps_x0020_Completed>
-    <Specifications xmlns="0feec74c-ecc7-44c3-9c64-3623cf89ed41" xsi:nil="true"/>
-    <Clone xmlns="0feec74c-ecc7-44c3-9c64-3623cf89ed41" xsi:nil="true"/>
-    <AssessmentType xmlns="0feec74c-ecc7-44c3-9c64-3623cf89ed41" xsi:nil="true"/>
-    <Course_x0020_short_x0020_name xmlns="0feec74c-ecc7-44c3-9c64-3623cf89ed41" xsi:nil="true"/>
-    <_ip_UnifiedCompliancePolicyProperties xmlns="http://schemas.microsoft.com/sharepoint/v3" xsi:nil="true"/>
-    <AssessmentCode xmlns="0feec74c-ecc7-44c3-9c64-3623cf89ed41" xsi:nil="true"/>
-    <Course_x0020_number xmlns="0feec74c-ecc7-44c3-9c64-3623cf89ed41" xsi:nil="true"/>
-    <Course_x0020_title xmlns="0feec74c-ecc7-44c3-9c64-3623cf89ed41" xsi:nil="true"/>
-    <d5fh xmlns="0feec74c-ecc7-44c3-9c64-3623cf89ed41" xsi:nil="true"/>
-    <Step_x0020_Completed xmlns="0feec74c-ecc7-44c3-9c64-3623cf89ed41">
-      <Value>N/A</Value>
-    </Step_x0020_Completed>
-    <PDO xmlns="0feec74c-ecc7-44c3-9c64-3623cf89ed41">
-      <UserInfo>
-        <DisplayName/>
-        <AccountId xsi:nil="true"/>
-        <AccountType/>
-      </UserInfo>
-    </PDO>
-    <Publication_x0020_Date xmlns="0feec74c-ecc7-44c3-9c64-3623cf89ed41" xsi:nil="true"/>
-    <SME xmlns="0feec74c-ecc7-44c3-9c64-3623cf89ed41" xsi:nil="true"/>
-    <Editor0 xmlns="0feec74c-ecc7-44c3-9c64-3623cf89ed41">
-      <UserInfo>
-        <DisplayName/>
-        <AccountId xsi:nil="true"/>
-        <AccountType/>
-      </UserInfo>
-    </Editor0>
-    <Doc_x0020_Type xmlns="0feec74c-ecc7-44c3-9c64-3623cf89ed41" xsi:nil="true"/>
-    <qrac xmlns="0feec74c-ecc7-44c3-9c64-3623cf89ed41" xsi:nil="true"/>
-    <_x0033_rdPartyCertVendor xmlns="0feec74c-ecc7-44c3-9c64-3623cf89ed41" xsi:nil="true"/>
-  </documentManagement>
-</p:properties>
-</file>
-
-<file path=customXml/item4.xml><?xml version="1.0" encoding="utf-8"?>
-<b:Sources xmlns:b="http://schemas.openxmlformats.org/officeDocument/2006/bibliography" xmlns="http://schemas.openxmlformats.org/officeDocument/2006/bibliography" SelectedStyle="\APASixthEditionOfficeOnline.xsl" StyleName="APA" Version="6"/>
-</file>
-
-<file path=customXml/item5.xml><?xml version="1.0" encoding="utf-8"?>
 <ct:contentTypeSchema xmlns:ct="http://schemas.microsoft.com/office/2006/metadata/contentType" xmlns:ma="http://schemas.microsoft.com/office/2006/metadata/properties/metaAttributes" ct:_="" ma:_="" ma:contentTypeName="Document" ma:contentTypeID="0x010100C39F2A75005F2D43B30369DAED2CCB1C" ma:contentTypeVersion="53" ma:contentTypeDescription="Create a new document." ma:contentTypeScope="" ma:versionID="b65eefbc134feefc11c332543f8138bd">
   <xsd:schema xmlns:xsd="http://www.w3.org/2001/XMLSchema" xmlns:xs="http://www.w3.org/2001/XMLSchema" xmlns:p="http://schemas.microsoft.com/office/2006/metadata/properties" xmlns:ns1="http://schemas.microsoft.com/sharepoint/v3" xmlns:ns2="0feec74c-ecc7-44c3-9c64-3623cf89ed41" xmlns:ns3="1f707338-ea0f-4fe5-baee-59b996692b22" targetNamespace="http://schemas.microsoft.com/office/2006/metadata/properties" ma:root="true" ma:fieldsID="2ebdf88bf0a62387c91715c5c1045043" ns1:_="" ns2:_="" ns3:_="">
     <xsd:import namespace="http://schemas.microsoft.com/sharepoint/v3"/>
@@ -9693,6 +9969,59 @@
 </ct:contentTypeSchema>
 </file>
 
+<file path=customXml/item4.xml><?xml version="1.0" encoding="utf-8"?>
+<b:Sources xmlns:b="http://schemas.openxmlformats.org/officeDocument/2006/bibliography" xmlns="http://schemas.openxmlformats.org/officeDocument/2006/bibliography" SelectedStyle="\APASixthEditionOfficeOnline.xsl" StyleName="APA" Version="6"/>
+</file>
+
+<file path=customXml/item5.xml><?xml version="1.0" encoding="utf-8"?>
+<p:properties xmlns:p="http://schemas.microsoft.com/office/2006/metadata/properties" xmlns:xsi="http://www.w3.org/2001/XMLSchema-instance" xmlns:pc="http://schemas.microsoft.com/office/infopath/2007/PartnerControls">
+  <documentManagement>
+    <TaxCatchAll xmlns="1f707338-ea0f-4fe5-baee-59b996692b22" xsi:nil="true"/>
+    <lcf76f155ced4ddcb4097134ff3c332f xmlns="0feec74c-ecc7-44c3-9c64-3623cf89ed41">
+      <Terms xmlns="http://schemas.microsoft.com/office/infopath/2007/PartnerControls"/>
+    </lcf76f155ced4ddcb4097134ff3c332f>
+    <_ip_UnifiedCompliancePolicyUIAction xmlns="http://schemas.microsoft.com/sharepoint/v3" xsi:nil="true"/>
+    <Launch_x0020_Date xmlns="0feec74c-ecc7-44c3-9c64-3623cf89ed41" xsi:nil="true"/>
+    <Discipline xmlns="0feec74c-ecc7-44c3-9c64-3623cf89ed41" xsi:nil="true"/>
+    <Course_x0020_code xmlns="0feec74c-ecc7-44c3-9c64-3623cf89ed41" xsi:nil="true"/>
+    <Performance_x0020_Steps_x0020_Completed xmlns="0feec74c-ecc7-44c3-9c64-3623cf89ed41">
+      <Value>N/A</Value>
+    </Performance_x0020_Steps_x0020_Completed>
+    <Specifications xmlns="0feec74c-ecc7-44c3-9c64-3623cf89ed41" xsi:nil="true"/>
+    <Clone xmlns="0feec74c-ecc7-44c3-9c64-3623cf89ed41" xsi:nil="true"/>
+    <AssessmentType xmlns="0feec74c-ecc7-44c3-9c64-3623cf89ed41" xsi:nil="true"/>
+    <Course_x0020_short_x0020_name xmlns="0feec74c-ecc7-44c3-9c64-3623cf89ed41" xsi:nil="true"/>
+    <_ip_UnifiedCompliancePolicyProperties xmlns="http://schemas.microsoft.com/sharepoint/v3" xsi:nil="true"/>
+    <AssessmentCode xmlns="0feec74c-ecc7-44c3-9c64-3623cf89ed41" xsi:nil="true"/>
+    <Course_x0020_number xmlns="0feec74c-ecc7-44c3-9c64-3623cf89ed41" xsi:nil="true"/>
+    <Course_x0020_title xmlns="0feec74c-ecc7-44c3-9c64-3623cf89ed41" xsi:nil="true"/>
+    <d5fh xmlns="0feec74c-ecc7-44c3-9c64-3623cf89ed41" xsi:nil="true"/>
+    <Step_x0020_Completed xmlns="0feec74c-ecc7-44c3-9c64-3623cf89ed41">
+      <Value>N/A</Value>
+    </Step_x0020_Completed>
+    <PDO xmlns="0feec74c-ecc7-44c3-9c64-3623cf89ed41">
+      <UserInfo>
+        <DisplayName/>
+        <AccountId xsi:nil="true"/>
+        <AccountType/>
+      </UserInfo>
+    </PDO>
+    <Publication_x0020_Date xmlns="0feec74c-ecc7-44c3-9c64-3623cf89ed41" xsi:nil="true"/>
+    <SME xmlns="0feec74c-ecc7-44c3-9c64-3623cf89ed41" xsi:nil="true"/>
+    <Editor0 xmlns="0feec74c-ecc7-44c3-9c64-3623cf89ed41">
+      <UserInfo>
+        <DisplayName/>
+        <AccountId xsi:nil="true"/>
+        <AccountType/>
+      </UserInfo>
+    </Editor0>
+    <Doc_x0020_Type xmlns="0feec74c-ecc7-44c3-9c64-3623cf89ed41" xsi:nil="true"/>
+    <qrac xmlns="0feec74c-ecc7-44c3-9c64-3623cf89ed41" xsi:nil="true"/>
+    <_x0033_rdPartyCertVendor xmlns="0feec74c-ecc7-44c3-9c64-3623cf89ed41" xsi:nil="true"/>
+  </documentManagement>
+</p:properties>
+</file>
+
 <file path=customXml/itemProps1.xml><?xml version="1.0" encoding="utf-8"?>
 <ds:datastoreItem xmlns:ds="http://schemas.openxmlformats.org/officeDocument/2006/customXml" ds:itemID="{55AF091B-3C7A-41E3-B477-F2FDAA23CFDA}">
   <ds:schemaRefs>
@@ -9710,26 +10039,6 @@
 </file>
 
 <file path=customXml/itemProps3.xml><?xml version="1.0" encoding="utf-8"?>
-<ds:datastoreItem xmlns:ds="http://schemas.openxmlformats.org/officeDocument/2006/customXml" ds:itemID="{E23E4120-D6A2-4237-8072-707FB1C50E55}">
-  <ds:schemaRefs>
-    <ds:schemaRef ds:uri="http://schemas.microsoft.com/office/2006/metadata/properties"/>
-    <ds:schemaRef ds:uri="http://schemas.microsoft.com/office/infopath/2007/PartnerControls"/>
-    <ds:schemaRef ds:uri="1f707338-ea0f-4fe5-baee-59b996692b22"/>
-    <ds:schemaRef ds:uri="0feec74c-ecc7-44c3-9c64-3623cf89ed41"/>
-    <ds:schemaRef ds:uri="http://schemas.microsoft.com/sharepoint/v3"/>
-  </ds:schemaRefs>
-</ds:datastoreItem>
-</file>
-
-<file path=customXml/itemProps4.xml><?xml version="1.0" encoding="utf-8"?>
-<ds:datastoreItem xmlns:ds="http://schemas.openxmlformats.org/officeDocument/2006/customXml" ds:itemID="{1B6B35DE-0877-4E66-80B1-D9587151751D}">
-  <ds:schemaRefs>
-    <ds:schemaRef ds:uri="http://schemas.openxmlformats.org/officeDocument/2006/bibliography"/>
-  </ds:schemaRefs>
-</ds:datastoreItem>
-</file>
-
-<file path=customXml/itemProps5.xml><?xml version="1.0" encoding="utf-8"?>
 <ds:datastoreItem xmlns:ds="http://schemas.openxmlformats.org/officeDocument/2006/customXml" ds:itemID="{EB29CA3C-5353-4466-A275-3B6348CA7261}">
   <ds:schemaRefs>
     <ds:schemaRef ds:uri="http://schemas.microsoft.com/office/2006/metadata/contentType"/>
@@ -9747,4 +10056,24 @@
     <ds:schemaRef ds:uri="http://schemas.microsoft.com/internal/obd"/>
   </ds:schemaRefs>
 </ds:datastoreItem>
+</file>
+
+<file path=customXml/itemProps4.xml><?xml version="1.0" encoding="utf-8"?>
+<ds:datastoreItem xmlns:ds="http://schemas.openxmlformats.org/officeDocument/2006/customXml" ds:itemID="{1B6B35DE-0877-4E66-80B1-D9587151751D}">
+  <ds:schemaRefs>
+    <ds:schemaRef ds:uri="http://schemas.openxmlformats.org/officeDocument/2006/bibliography"/>
+  </ds:schemaRefs>
+</ds:datastoreItem>
+</file>
+
+<file path=customXml/itemProps5.xml><?xml version="1.0" encoding="utf-8"?>
+<ds:datastoreItem xmlns:ds="http://schemas.openxmlformats.org/officeDocument/2006/customXml" ds:itemID="{E23E4120-D6A2-4237-8072-707FB1C50E55}">
+  <ds:schemaRefs>
+    <ds:schemaRef ds:uri="http://schemas.microsoft.com/office/2006/metadata/properties"/>
+    <ds:schemaRef ds:uri="http://schemas.microsoft.com/office/infopath/2007/PartnerControls"/>
+    <ds:schemaRef ds:uri="1f707338-ea0f-4fe5-baee-59b996692b22"/>
+    <ds:schemaRef ds:uri="0feec74c-ecc7-44c3-9c64-3623cf89ed41"/>
+    <ds:schemaRef ds:uri="http://schemas.microsoft.com/sharepoint/v3"/>
+  </ds:schemaRefs>
+</ds:datastoreItem>
 </file>
</xml_diff>

<commit_message>
Major brain fart today, will try again tomorrow when I can think better
</commit_message>
<xml_diff>
--- a/Network Engineering Capstone Functionality Report - Emily Parker.docx
+++ b/Network Engineering Capstone Functionality Report - Emily Parker.docx
@@ -4239,7 +4239,19 @@
         <w:rPr>
           <w:rFonts w:ascii="Verdana" w:eastAsia="Times New Roman" w:hAnsi="Verdana" w:cs="Calibri"/>
         </w:rPr>
-        <w:t xml:space="preserve"> from our internal DHCP server.</w:t>
+        <w:t xml:space="preserve"> from our internal DHCP server</w:t>
+      </w:r>
+      <w:r>
+        <w:rPr>
+          <w:rFonts w:ascii="Verdana" w:eastAsia="Times New Roman" w:hAnsi="Verdana" w:cs="Calibri"/>
+        </w:rPr>
+        <w:t>s</w:t>
+      </w:r>
+      <w:r>
+        <w:rPr>
+          <w:rFonts w:ascii="Verdana" w:eastAsia="Times New Roman" w:hAnsi="Verdana" w:cs="Calibri"/>
+        </w:rPr>
+        <w:t>.</w:t>
       </w:r>
       <w:r>
         <w:rPr>
@@ -4797,18 +4809,134 @@
         <w:textAlignment w:val="baseline"/>
         <w:rPr>
           <w:rFonts w:ascii="Verdana" w:eastAsia="Times New Roman" w:hAnsi="Verdana" w:cs="Segoe UI"/>
-          <w:sz w:val="18"/>
-          <w:szCs w:val="18"/>
+          <w:sz w:val="20"/>
+          <w:szCs w:val="20"/>
         </w:rPr>
       </w:pPr>
       <w:r>
         <w:rPr>
           <w:rFonts w:ascii="Verdana" w:eastAsia="Times New Roman" w:hAnsi="Verdana" w:cs="Calibri Light"/>
           <w:color w:val="2F5496"/>
-          <w:sz w:val="32"/>
-          <w:szCs w:val="32"/>
-        </w:rPr>
-        <w:t> </w:t>
+          <w:sz w:val="20"/>
+          <w:szCs w:val="20"/>
+        </w:rPr>
+        <w:t xml:space="preserve">Need to config </w:t>
+      </w:r>
+      <w:proofErr w:type="spellStart"/>
+      <w:r>
+        <w:rPr>
+          <w:rFonts w:ascii="Verdana" w:eastAsia="Times New Roman" w:hAnsi="Verdana" w:cs="Calibri Light"/>
+          <w:color w:val="2F5496"/>
+          <w:sz w:val="20"/>
+          <w:szCs w:val="20"/>
+        </w:rPr>
+        <w:t>vlans</w:t>
+      </w:r>
+      <w:proofErr w:type="spellEnd"/>
+      <w:r>
+        <w:rPr>
+          <w:rFonts w:ascii="Verdana" w:eastAsia="Times New Roman" w:hAnsi="Verdana" w:cs="Calibri Light"/>
+          <w:color w:val="2F5496"/>
+          <w:sz w:val="20"/>
+          <w:szCs w:val="20"/>
+        </w:rPr>
+        <w:t xml:space="preserve"> first</w:t>
+      </w:r>
+      <w:r>
+        <w:rPr>
+          <w:rFonts w:ascii="Verdana" w:eastAsia="Times New Roman" w:hAnsi="Verdana" w:cs="Calibri Light"/>
+          <w:color w:val="2F5496"/>
+          <w:sz w:val="20"/>
+          <w:szCs w:val="20"/>
+        </w:rPr>
+        <w:t xml:space="preserve"> </w:t>
+      </w:r>
+      <w:r>
+        <w:rPr>
+          <w:rFonts w:ascii="Verdana" w:eastAsia="Times New Roman" w:hAnsi="Verdana" w:cs="Calibri Light"/>
+          <w:color w:val="2F5496"/>
+          <w:sz w:val="20"/>
+          <w:szCs w:val="20"/>
+        </w:rPr>
+        <w:t xml:space="preserve">- DHCP wasn’t </w:t>
+      </w:r>
+      <w:r>
+        <w:rPr>
+          <w:rFonts w:ascii="Verdana" w:eastAsia="Times New Roman" w:hAnsi="Verdana" w:cs="Calibri Light"/>
+          <w:color w:val="2F5496"/>
+          <w:sz w:val="20"/>
+          <w:szCs w:val="20"/>
+        </w:rPr>
+        <w:t xml:space="preserve">working </w:t>
+      </w:r>
+      <w:proofErr w:type="spellStart"/>
+      <w:r>
+        <w:rPr>
+          <w:rFonts w:ascii="Verdana" w:eastAsia="Times New Roman" w:hAnsi="Verdana" w:cs="Calibri Light"/>
+          <w:color w:val="2F5496"/>
+          <w:sz w:val="20"/>
+          <w:szCs w:val="20"/>
+        </w:rPr>
+        <w:t>bc</w:t>
+      </w:r>
+      <w:proofErr w:type="spellEnd"/>
+      <w:r>
+        <w:rPr>
+          <w:rFonts w:ascii="Verdana" w:eastAsia="Times New Roman" w:hAnsi="Verdana" w:cs="Calibri Light"/>
+          <w:color w:val="2F5496"/>
+          <w:sz w:val="20"/>
+          <w:szCs w:val="20"/>
+        </w:rPr>
+        <w:t xml:space="preserve"> I forgot to config an IP/mask/gateway on the server…… major brain </w:t>
+      </w:r>
+      <w:proofErr w:type="gramStart"/>
+      <w:r>
+        <w:rPr>
+          <w:rFonts w:ascii="Verdana" w:eastAsia="Times New Roman" w:hAnsi="Verdana" w:cs="Calibri Light"/>
+          <w:color w:val="2F5496"/>
+          <w:sz w:val="20"/>
+          <w:szCs w:val="20"/>
+        </w:rPr>
+        <w:t>fart</w:t>
+      </w:r>
+      <w:proofErr w:type="gramEnd"/>
+      <w:r>
+        <w:rPr>
+          <w:rFonts w:ascii="Verdana" w:eastAsia="Times New Roman" w:hAnsi="Verdana" w:cs="Calibri Light"/>
+          <w:color w:val="2F5496"/>
+          <w:sz w:val="20"/>
+          <w:szCs w:val="20"/>
+        </w:rPr>
+        <w:t xml:space="preserve"> today.</w:t>
+      </w:r>
+      <w:r>
+        <w:rPr>
+          <w:rFonts w:ascii="Verdana" w:eastAsia="Times New Roman" w:hAnsi="Verdana" w:cs="Calibri Light"/>
+          <w:color w:val="2F5496"/>
+          <w:sz w:val="20"/>
+          <w:szCs w:val="20"/>
+        </w:rPr>
+        <w:t xml:space="preserve"> Come back to DHCP after configuring VLAN’s/</w:t>
+      </w:r>
+      <w:proofErr w:type="spellStart"/>
+      <w:r>
+        <w:rPr>
+          <w:rFonts w:ascii="Verdana" w:eastAsia="Times New Roman" w:hAnsi="Verdana" w:cs="Calibri Light"/>
+          <w:color w:val="2F5496"/>
+          <w:sz w:val="20"/>
+          <w:szCs w:val="20"/>
+        </w:rPr>
+        <w:t>trunking</w:t>
+      </w:r>
+      <w:proofErr w:type="spellEnd"/>
+      <w:r>
+        <w:rPr>
+          <w:rFonts w:ascii="Verdana" w:eastAsia="Times New Roman" w:hAnsi="Verdana" w:cs="Calibri Light"/>
+          <w:color w:val="2F5496"/>
+          <w:sz w:val="20"/>
+          <w:szCs w:val="20"/>
+        </w:rPr>
+        <w:t>.</w:t>
       </w:r>
     </w:p>
     <w:p>
@@ -10936,6 +11064,68 @@
 </file>
 
 <file path=customXml/item2.xml><?xml version="1.0" encoding="utf-8"?>
+<?mso-contentType ?>
+<FormTemplates xmlns="http://schemas.microsoft.com/sharepoint/v3/contenttype/forms">
+  <Display>DocumentLibraryForm</Display>
+  <Edit>DocumentLibraryForm</Edit>
+  <New>DocumentLibraryForm</New>
+</FormTemplates>
+</file>
+
+<file path=customXml/item3.xml><?xml version="1.0" encoding="utf-8"?>
+<p:properties xmlns:p="http://schemas.microsoft.com/office/2006/metadata/properties" xmlns:xsi="http://www.w3.org/2001/XMLSchema-instance" xmlns:pc="http://schemas.microsoft.com/office/infopath/2007/PartnerControls">
+  <documentManagement>
+    <TaxCatchAll xmlns="1f707338-ea0f-4fe5-baee-59b996692b22" xsi:nil="true"/>
+    <lcf76f155ced4ddcb4097134ff3c332f xmlns="0feec74c-ecc7-44c3-9c64-3623cf89ed41">
+      <Terms xmlns="http://schemas.microsoft.com/office/infopath/2007/PartnerControls"/>
+    </lcf76f155ced4ddcb4097134ff3c332f>
+    <_ip_UnifiedCompliancePolicyUIAction xmlns="http://schemas.microsoft.com/sharepoint/v3" xsi:nil="true"/>
+    <Launch_x0020_Date xmlns="0feec74c-ecc7-44c3-9c64-3623cf89ed41" xsi:nil="true"/>
+    <Discipline xmlns="0feec74c-ecc7-44c3-9c64-3623cf89ed41" xsi:nil="true"/>
+    <Course_x0020_code xmlns="0feec74c-ecc7-44c3-9c64-3623cf89ed41" xsi:nil="true"/>
+    <Performance_x0020_Steps_x0020_Completed xmlns="0feec74c-ecc7-44c3-9c64-3623cf89ed41">
+      <Value>N/A</Value>
+    </Performance_x0020_Steps_x0020_Completed>
+    <Specifications xmlns="0feec74c-ecc7-44c3-9c64-3623cf89ed41" xsi:nil="true"/>
+    <Clone xmlns="0feec74c-ecc7-44c3-9c64-3623cf89ed41" xsi:nil="true"/>
+    <AssessmentType xmlns="0feec74c-ecc7-44c3-9c64-3623cf89ed41" xsi:nil="true"/>
+    <Course_x0020_short_x0020_name xmlns="0feec74c-ecc7-44c3-9c64-3623cf89ed41" xsi:nil="true"/>
+    <_ip_UnifiedCompliancePolicyProperties xmlns="http://schemas.microsoft.com/sharepoint/v3" xsi:nil="true"/>
+    <AssessmentCode xmlns="0feec74c-ecc7-44c3-9c64-3623cf89ed41" xsi:nil="true"/>
+    <Course_x0020_number xmlns="0feec74c-ecc7-44c3-9c64-3623cf89ed41" xsi:nil="true"/>
+    <Course_x0020_title xmlns="0feec74c-ecc7-44c3-9c64-3623cf89ed41" xsi:nil="true"/>
+    <d5fh xmlns="0feec74c-ecc7-44c3-9c64-3623cf89ed41" xsi:nil="true"/>
+    <Step_x0020_Completed xmlns="0feec74c-ecc7-44c3-9c64-3623cf89ed41">
+      <Value>N/A</Value>
+    </Step_x0020_Completed>
+    <PDO xmlns="0feec74c-ecc7-44c3-9c64-3623cf89ed41">
+      <UserInfo>
+        <DisplayName/>
+        <AccountId xsi:nil="true"/>
+        <AccountType/>
+      </UserInfo>
+    </PDO>
+    <Publication_x0020_Date xmlns="0feec74c-ecc7-44c3-9c64-3623cf89ed41" xsi:nil="true"/>
+    <SME xmlns="0feec74c-ecc7-44c3-9c64-3623cf89ed41" xsi:nil="true"/>
+    <Editor0 xmlns="0feec74c-ecc7-44c3-9c64-3623cf89ed41">
+      <UserInfo>
+        <DisplayName/>
+        <AccountId xsi:nil="true"/>
+        <AccountType/>
+      </UserInfo>
+    </Editor0>
+    <Doc_x0020_Type xmlns="0feec74c-ecc7-44c3-9c64-3623cf89ed41" xsi:nil="true"/>
+    <qrac xmlns="0feec74c-ecc7-44c3-9c64-3623cf89ed41" xsi:nil="true"/>
+    <_x0033_rdPartyCertVendor xmlns="0feec74c-ecc7-44c3-9c64-3623cf89ed41" xsi:nil="true"/>
+  </documentManagement>
+</p:properties>
+</file>
+
+<file path=customXml/item4.xml><?xml version="1.0" encoding="utf-8"?>
+<b:Sources xmlns:b="http://schemas.openxmlformats.org/officeDocument/2006/bibliography" xmlns="http://schemas.openxmlformats.org/officeDocument/2006/bibliography" SelectedStyle="\APASixthEditionOfficeOnline.xsl" StyleName="APA" Version="6"/>
+</file>
+
+<file path=customXml/item5.xml><?xml version="1.0" encoding="utf-8"?>
 <ct:contentTypeSchema xmlns:ct="http://schemas.microsoft.com/office/2006/metadata/contentType" xmlns:ma="http://schemas.microsoft.com/office/2006/metadata/properties/metaAttributes" ct:_="" ma:_="" ma:contentTypeName="Document" ma:contentTypeID="0x010100C39F2A75005F2D43B30369DAED2CCB1C" ma:contentTypeVersion="53" ma:contentTypeDescription="Create a new document." ma:contentTypeScope="" ma:versionID="b65eefbc134feefc11c332543f8138bd">
   <xsd:schema xmlns:xsd="http://www.w3.org/2001/XMLSchema" xmlns:xs="http://www.w3.org/2001/XMLSchema" xmlns:p="http://schemas.microsoft.com/office/2006/metadata/properties" xmlns:ns1="http://schemas.microsoft.com/sharepoint/v3" xmlns:ns2="0feec74c-ecc7-44c3-9c64-3623cf89ed41" xmlns:ns3="1f707338-ea0f-4fe5-baee-59b996692b22" targetNamespace="http://schemas.microsoft.com/office/2006/metadata/properties" ma:root="true" ma:fieldsID="2ebdf88bf0a62387c91715c5c1045043" ns1:_="" ns2:_="" ns3:_="">
     <xsd:import namespace="http://schemas.microsoft.com/sharepoint/v3"/>
@@ -11459,68 +11649,6 @@
 </ct:contentTypeSchema>
 </file>
 
-<file path=customXml/item3.xml><?xml version="1.0" encoding="utf-8"?>
-<b:Sources xmlns:b="http://schemas.openxmlformats.org/officeDocument/2006/bibliography" xmlns="http://schemas.openxmlformats.org/officeDocument/2006/bibliography" SelectedStyle="\APASixthEditionOfficeOnline.xsl" StyleName="APA" Version="6"/>
-</file>
-
-<file path=customXml/item4.xml><?xml version="1.0" encoding="utf-8"?>
-<p:properties xmlns:p="http://schemas.microsoft.com/office/2006/metadata/properties" xmlns:xsi="http://www.w3.org/2001/XMLSchema-instance" xmlns:pc="http://schemas.microsoft.com/office/infopath/2007/PartnerControls">
-  <documentManagement>
-    <TaxCatchAll xmlns="1f707338-ea0f-4fe5-baee-59b996692b22" xsi:nil="true"/>
-    <lcf76f155ced4ddcb4097134ff3c332f xmlns="0feec74c-ecc7-44c3-9c64-3623cf89ed41">
-      <Terms xmlns="http://schemas.microsoft.com/office/infopath/2007/PartnerControls"/>
-    </lcf76f155ced4ddcb4097134ff3c332f>
-    <_ip_UnifiedCompliancePolicyUIAction xmlns="http://schemas.microsoft.com/sharepoint/v3" xsi:nil="true"/>
-    <Launch_x0020_Date xmlns="0feec74c-ecc7-44c3-9c64-3623cf89ed41" xsi:nil="true"/>
-    <Discipline xmlns="0feec74c-ecc7-44c3-9c64-3623cf89ed41" xsi:nil="true"/>
-    <Course_x0020_code xmlns="0feec74c-ecc7-44c3-9c64-3623cf89ed41" xsi:nil="true"/>
-    <Performance_x0020_Steps_x0020_Completed xmlns="0feec74c-ecc7-44c3-9c64-3623cf89ed41">
-      <Value>N/A</Value>
-    </Performance_x0020_Steps_x0020_Completed>
-    <Specifications xmlns="0feec74c-ecc7-44c3-9c64-3623cf89ed41" xsi:nil="true"/>
-    <Clone xmlns="0feec74c-ecc7-44c3-9c64-3623cf89ed41" xsi:nil="true"/>
-    <AssessmentType xmlns="0feec74c-ecc7-44c3-9c64-3623cf89ed41" xsi:nil="true"/>
-    <Course_x0020_short_x0020_name xmlns="0feec74c-ecc7-44c3-9c64-3623cf89ed41" xsi:nil="true"/>
-    <_ip_UnifiedCompliancePolicyProperties xmlns="http://schemas.microsoft.com/sharepoint/v3" xsi:nil="true"/>
-    <AssessmentCode xmlns="0feec74c-ecc7-44c3-9c64-3623cf89ed41" xsi:nil="true"/>
-    <Course_x0020_number xmlns="0feec74c-ecc7-44c3-9c64-3623cf89ed41" xsi:nil="true"/>
-    <Course_x0020_title xmlns="0feec74c-ecc7-44c3-9c64-3623cf89ed41" xsi:nil="true"/>
-    <d5fh xmlns="0feec74c-ecc7-44c3-9c64-3623cf89ed41" xsi:nil="true"/>
-    <Step_x0020_Completed xmlns="0feec74c-ecc7-44c3-9c64-3623cf89ed41">
-      <Value>N/A</Value>
-    </Step_x0020_Completed>
-    <PDO xmlns="0feec74c-ecc7-44c3-9c64-3623cf89ed41">
-      <UserInfo>
-        <DisplayName/>
-        <AccountId xsi:nil="true"/>
-        <AccountType/>
-      </UserInfo>
-    </PDO>
-    <Publication_x0020_Date xmlns="0feec74c-ecc7-44c3-9c64-3623cf89ed41" xsi:nil="true"/>
-    <SME xmlns="0feec74c-ecc7-44c3-9c64-3623cf89ed41" xsi:nil="true"/>
-    <Editor0 xmlns="0feec74c-ecc7-44c3-9c64-3623cf89ed41">
-      <UserInfo>
-        <DisplayName/>
-        <AccountId xsi:nil="true"/>
-        <AccountType/>
-      </UserInfo>
-    </Editor0>
-    <Doc_x0020_Type xmlns="0feec74c-ecc7-44c3-9c64-3623cf89ed41" xsi:nil="true"/>
-    <qrac xmlns="0feec74c-ecc7-44c3-9c64-3623cf89ed41" xsi:nil="true"/>
-    <_x0033_rdPartyCertVendor xmlns="0feec74c-ecc7-44c3-9c64-3623cf89ed41" xsi:nil="true"/>
-  </documentManagement>
-</p:properties>
-</file>
-
-<file path=customXml/item5.xml><?xml version="1.0" encoding="utf-8"?>
-<?mso-contentType ?>
-<FormTemplates xmlns="http://schemas.microsoft.com/sharepoint/v3/contenttype/forms">
-  <Display>DocumentLibraryForm</Display>
-  <Edit>DocumentLibraryForm</Edit>
-  <New>DocumentLibraryForm</New>
-</FormTemplates>
-</file>
-
 <file path=customXml/itemProps1.xml><?xml version="1.0" encoding="utf-8"?>
 <ds:datastoreItem xmlns:ds="http://schemas.openxmlformats.org/officeDocument/2006/customXml" ds:itemID="{55AF091B-3C7A-41E3-B477-F2FDAA23CFDA}">
   <ds:schemaRefs>
@@ -11530,6 +11658,34 @@
 </file>
 
 <file path=customXml/itemProps2.xml><?xml version="1.0" encoding="utf-8"?>
+<ds:datastoreItem xmlns:ds="http://schemas.openxmlformats.org/officeDocument/2006/customXml" ds:itemID="{C6552677-A95B-4093-849B-B6AED615DA4B}">
+  <ds:schemaRefs>
+    <ds:schemaRef ds:uri="http://schemas.microsoft.com/sharepoint/v3/contenttype/forms"/>
+  </ds:schemaRefs>
+</ds:datastoreItem>
+</file>
+
+<file path=customXml/itemProps3.xml><?xml version="1.0" encoding="utf-8"?>
+<ds:datastoreItem xmlns:ds="http://schemas.openxmlformats.org/officeDocument/2006/customXml" ds:itemID="{E23E4120-D6A2-4237-8072-707FB1C50E55}">
+  <ds:schemaRefs>
+    <ds:schemaRef ds:uri="http://schemas.microsoft.com/office/2006/metadata/properties"/>
+    <ds:schemaRef ds:uri="http://schemas.microsoft.com/office/infopath/2007/PartnerControls"/>
+    <ds:schemaRef ds:uri="1f707338-ea0f-4fe5-baee-59b996692b22"/>
+    <ds:schemaRef ds:uri="0feec74c-ecc7-44c3-9c64-3623cf89ed41"/>
+    <ds:schemaRef ds:uri="http://schemas.microsoft.com/sharepoint/v3"/>
+  </ds:schemaRefs>
+</ds:datastoreItem>
+</file>
+
+<file path=customXml/itemProps4.xml><?xml version="1.0" encoding="utf-8"?>
+<ds:datastoreItem xmlns:ds="http://schemas.openxmlformats.org/officeDocument/2006/customXml" ds:itemID="{1B6B35DE-0877-4E66-80B1-D9587151751D}">
+  <ds:schemaRefs>
+    <ds:schemaRef ds:uri="http://schemas.openxmlformats.org/officeDocument/2006/bibliography"/>
+  </ds:schemaRefs>
+</ds:datastoreItem>
+</file>
+
+<file path=customXml/itemProps5.xml><?xml version="1.0" encoding="utf-8"?>
 <ds:datastoreItem xmlns:ds="http://schemas.openxmlformats.org/officeDocument/2006/customXml" ds:itemID="{EB29CA3C-5353-4466-A275-3B6348CA7261}">
   <ds:schemaRefs>
     <ds:schemaRef ds:uri="http://schemas.microsoft.com/office/2006/metadata/contentType"/>
@@ -11547,32 +11703,4 @@
     <ds:schemaRef ds:uri="http://schemas.microsoft.com/internal/obd"/>
   </ds:schemaRefs>
 </ds:datastoreItem>
-</file>
-
-<file path=customXml/itemProps3.xml><?xml version="1.0" encoding="utf-8"?>
-<ds:datastoreItem xmlns:ds="http://schemas.openxmlformats.org/officeDocument/2006/customXml" ds:itemID="{1B6B35DE-0877-4E66-80B1-D9587151751D}">
-  <ds:schemaRefs>
-    <ds:schemaRef ds:uri="http://schemas.openxmlformats.org/officeDocument/2006/bibliography"/>
-  </ds:schemaRefs>
-</ds:datastoreItem>
-</file>
-
-<file path=customXml/itemProps4.xml><?xml version="1.0" encoding="utf-8"?>
-<ds:datastoreItem xmlns:ds="http://schemas.openxmlformats.org/officeDocument/2006/customXml" ds:itemID="{E23E4120-D6A2-4237-8072-707FB1C50E55}">
-  <ds:schemaRefs>
-    <ds:schemaRef ds:uri="http://schemas.microsoft.com/office/2006/metadata/properties"/>
-    <ds:schemaRef ds:uri="http://schemas.microsoft.com/office/infopath/2007/PartnerControls"/>
-    <ds:schemaRef ds:uri="1f707338-ea0f-4fe5-baee-59b996692b22"/>
-    <ds:schemaRef ds:uri="0feec74c-ecc7-44c3-9c64-3623cf89ed41"/>
-    <ds:schemaRef ds:uri="http://schemas.microsoft.com/sharepoint/v3"/>
-  </ds:schemaRefs>
-</ds:datastoreItem>
-</file>
-
-<file path=customXml/itemProps5.xml><?xml version="1.0" encoding="utf-8"?>
-<ds:datastoreItem xmlns:ds="http://schemas.openxmlformats.org/officeDocument/2006/customXml" ds:itemID="{C6552677-A95B-4093-849B-B6AED615DA4B}">
-  <ds:schemaRefs>
-    <ds:schemaRef ds:uri="http://schemas.microsoft.com/sharepoint/v3/contenttype/forms"/>
-  </ds:schemaRefs>
-</ds:datastoreItem>
 </file>
</xml_diff>

<commit_message>
Added comment to doc
</commit_message>
<xml_diff>
--- a/Network Engineering Capstone Functionality Report - Emily Parker.docx
+++ b/Network Engineering Capstone Functionality Report - Emily Parker.docx
@@ -6398,6 +6398,12 @@
           <w:rFonts w:ascii="Verdana" w:eastAsia="Times New Roman" w:hAnsi="Verdana" w:cs="Calibri"/>
         </w:rPr>
         <w:t> </w:t>
+      </w:r>
+      <w:r>
+        <w:rPr>
+          <w:rFonts w:ascii="Verdana" w:eastAsia="Times New Roman" w:hAnsi="Verdana" w:cs="Calibri"/>
+        </w:rPr>
+        <w:t>Configure trunk ports between L2 switches.</w:t>
       </w:r>
     </w:p>
     <w:p>
@@ -11064,68 +11070,6 @@
 </file>
 
 <file path=customXml/item2.xml><?xml version="1.0" encoding="utf-8"?>
-<?mso-contentType ?>
-<FormTemplates xmlns="http://schemas.microsoft.com/sharepoint/v3/contenttype/forms">
-  <Display>DocumentLibraryForm</Display>
-  <Edit>DocumentLibraryForm</Edit>
-  <New>DocumentLibraryForm</New>
-</FormTemplates>
-</file>
-
-<file path=customXml/item3.xml><?xml version="1.0" encoding="utf-8"?>
-<p:properties xmlns:p="http://schemas.microsoft.com/office/2006/metadata/properties" xmlns:xsi="http://www.w3.org/2001/XMLSchema-instance" xmlns:pc="http://schemas.microsoft.com/office/infopath/2007/PartnerControls">
-  <documentManagement>
-    <TaxCatchAll xmlns="1f707338-ea0f-4fe5-baee-59b996692b22" xsi:nil="true"/>
-    <lcf76f155ced4ddcb4097134ff3c332f xmlns="0feec74c-ecc7-44c3-9c64-3623cf89ed41">
-      <Terms xmlns="http://schemas.microsoft.com/office/infopath/2007/PartnerControls"/>
-    </lcf76f155ced4ddcb4097134ff3c332f>
-    <_ip_UnifiedCompliancePolicyUIAction xmlns="http://schemas.microsoft.com/sharepoint/v3" xsi:nil="true"/>
-    <Launch_x0020_Date xmlns="0feec74c-ecc7-44c3-9c64-3623cf89ed41" xsi:nil="true"/>
-    <Discipline xmlns="0feec74c-ecc7-44c3-9c64-3623cf89ed41" xsi:nil="true"/>
-    <Course_x0020_code xmlns="0feec74c-ecc7-44c3-9c64-3623cf89ed41" xsi:nil="true"/>
-    <Performance_x0020_Steps_x0020_Completed xmlns="0feec74c-ecc7-44c3-9c64-3623cf89ed41">
-      <Value>N/A</Value>
-    </Performance_x0020_Steps_x0020_Completed>
-    <Specifications xmlns="0feec74c-ecc7-44c3-9c64-3623cf89ed41" xsi:nil="true"/>
-    <Clone xmlns="0feec74c-ecc7-44c3-9c64-3623cf89ed41" xsi:nil="true"/>
-    <AssessmentType xmlns="0feec74c-ecc7-44c3-9c64-3623cf89ed41" xsi:nil="true"/>
-    <Course_x0020_short_x0020_name xmlns="0feec74c-ecc7-44c3-9c64-3623cf89ed41" xsi:nil="true"/>
-    <_ip_UnifiedCompliancePolicyProperties xmlns="http://schemas.microsoft.com/sharepoint/v3" xsi:nil="true"/>
-    <AssessmentCode xmlns="0feec74c-ecc7-44c3-9c64-3623cf89ed41" xsi:nil="true"/>
-    <Course_x0020_number xmlns="0feec74c-ecc7-44c3-9c64-3623cf89ed41" xsi:nil="true"/>
-    <Course_x0020_title xmlns="0feec74c-ecc7-44c3-9c64-3623cf89ed41" xsi:nil="true"/>
-    <d5fh xmlns="0feec74c-ecc7-44c3-9c64-3623cf89ed41" xsi:nil="true"/>
-    <Step_x0020_Completed xmlns="0feec74c-ecc7-44c3-9c64-3623cf89ed41">
-      <Value>N/A</Value>
-    </Step_x0020_Completed>
-    <PDO xmlns="0feec74c-ecc7-44c3-9c64-3623cf89ed41">
-      <UserInfo>
-        <DisplayName/>
-        <AccountId xsi:nil="true"/>
-        <AccountType/>
-      </UserInfo>
-    </PDO>
-    <Publication_x0020_Date xmlns="0feec74c-ecc7-44c3-9c64-3623cf89ed41" xsi:nil="true"/>
-    <SME xmlns="0feec74c-ecc7-44c3-9c64-3623cf89ed41" xsi:nil="true"/>
-    <Editor0 xmlns="0feec74c-ecc7-44c3-9c64-3623cf89ed41">
-      <UserInfo>
-        <DisplayName/>
-        <AccountId xsi:nil="true"/>
-        <AccountType/>
-      </UserInfo>
-    </Editor0>
-    <Doc_x0020_Type xmlns="0feec74c-ecc7-44c3-9c64-3623cf89ed41" xsi:nil="true"/>
-    <qrac xmlns="0feec74c-ecc7-44c3-9c64-3623cf89ed41" xsi:nil="true"/>
-    <_x0033_rdPartyCertVendor xmlns="0feec74c-ecc7-44c3-9c64-3623cf89ed41" xsi:nil="true"/>
-  </documentManagement>
-</p:properties>
-</file>
-
-<file path=customXml/item4.xml><?xml version="1.0" encoding="utf-8"?>
-<b:Sources xmlns:b="http://schemas.openxmlformats.org/officeDocument/2006/bibliography" xmlns="http://schemas.openxmlformats.org/officeDocument/2006/bibliography" SelectedStyle="\APASixthEditionOfficeOnline.xsl" StyleName="APA" Version="6"/>
-</file>
-
-<file path=customXml/item5.xml><?xml version="1.0" encoding="utf-8"?>
 <ct:contentTypeSchema xmlns:ct="http://schemas.microsoft.com/office/2006/metadata/contentType" xmlns:ma="http://schemas.microsoft.com/office/2006/metadata/properties/metaAttributes" ct:_="" ma:_="" ma:contentTypeName="Document" ma:contentTypeID="0x010100C39F2A75005F2D43B30369DAED2CCB1C" ma:contentTypeVersion="53" ma:contentTypeDescription="Create a new document." ma:contentTypeScope="" ma:versionID="b65eefbc134feefc11c332543f8138bd">
   <xsd:schema xmlns:xsd="http://www.w3.org/2001/XMLSchema" xmlns:xs="http://www.w3.org/2001/XMLSchema" xmlns:p="http://schemas.microsoft.com/office/2006/metadata/properties" xmlns:ns1="http://schemas.microsoft.com/sharepoint/v3" xmlns:ns2="0feec74c-ecc7-44c3-9c64-3623cf89ed41" xmlns:ns3="1f707338-ea0f-4fe5-baee-59b996692b22" targetNamespace="http://schemas.microsoft.com/office/2006/metadata/properties" ma:root="true" ma:fieldsID="2ebdf88bf0a62387c91715c5c1045043" ns1:_="" ns2:_="" ns3:_="">
     <xsd:import namespace="http://schemas.microsoft.com/sharepoint/v3"/>
@@ -11649,6 +11593,68 @@
 </ct:contentTypeSchema>
 </file>
 
+<file path=customXml/item3.xml><?xml version="1.0" encoding="utf-8"?>
+<b:Sources xmlns:b="http://schemas.openxmlformats.org/officeDocument/2006/bibliography" xmlns="http://schemas.openxmlformats.org/officeDocument/2006/bibliography" SelectedStyle="\APASixthEditionOfficeOnline.xsl" StyleName="APA" Version="6"/>
+</file>
+
+<file path=customXml/item4.xml><?xml version="1.0" encoding="utf-8"?>
+<p:properties xmlns:p="http://schemas.microsoft.com/office/2006/metadata/properties" xmlns:xsi="http://www.w3.org/2001/XMLSchema-instance" xmlns:pc="http://schemas.microsoft.com/office/infopath/2007/PartnerControls">
+  <documentManagement>
+    <TaxCatchAll xmlns="1f707338-ea0f-4fe5-baee-59b996692b22" xsi:nil="true"/>
+    <lcf76f155ced4ddcb4097134ff3c332f xmlns="0feec74c-ecc7-44c3-9c64-3623cf89ed41">
+      <Terms xmlns="http://schemas.microsoft.com/office/infopath/2007/PartnerControls"/>
+    </lcf76f155ced4ddcb4097134ff3c332f>
+    <_ip_UnifiedCompliancePolicyUIAction xmlns="http://schemas.microsoft.com/sharepoint/v3" xsi:nil="true"/>
+    <Launch_x0020_Date xmlns="0feec74c-ecc7-44c3-9c64-3623cf89ed41" xsi:nil="true"/>
+    <Discipline xmlns="0feec74c-ecc7-44c3-9c64-3623cf89ed41" xsi:nil="true"/>
+    <Course_x0020_code xmlns="0feec74c-ecc7-44c3-9c64-3623cf89ed41" xsi:nil="true"/>
+    <Performance_x0020_Steps_x0020_Completed xmlns="0feec74c-ecc7-44c3-9c64-3623cf89ed41">
+      <Value>N/A</Value>
+    </Performance_x0020_Steps_x0020_Completed>
+    <Specifications xmlns="0feec74c-ecc7-44c3-9c64-3623cf89ed41" xsi:nil="true"/>
+    <Clone xmlns="0feec74c-ecc7-44c3-9c64-3623cf89ed41" xsi:nil="true"/>
+    <AssessmentType xmlns="0feec74c-ecc7-44c3-9c64-3623cf89ed41" xsi:nil="true"/>
+    <Course_x0020_short_x0020_name xmlns="0feec74c-ecc7-44c3-9c64-3623cf89ed41" xsi:nil="true"/>
+    <_ip_UnifiedCompliancePolicyProperties xmlns="http://schemas.microsoft.com/sharepoint/v3" xsi:nil="true"/>
+    <AssessmentCode xmlns="0feec74c-ecc7-44c3-9c64-3623cf89ed41" xsi:nil="true"/>
+    <Course_x0020_number xmlns="0feec74c-ecc7-44c3-9c64-3623cf89ed41" xsi:nil="true"/>
+    <Course_x0020_title xmlns="0feec74c-ecc7-44c3-9c64-3623cf89ed41" xsi:nil="true"/>
+    <d5fh xmlns="0feec74c-ecc7-44c3-9c64-3623cf89ed41" xsi:nil="true"/>
+    <Step_x0020_Completed xmlns="0feec74c-ecc7-44c3-9c64-3623cf89ed41">
+      <Value>N/A</Value>
+    </Step_x0020_Completed>
+    <PDO xmlns="0feec74c-ecc7-44c3-9c64-3623cf89ed41">
+      <UserInfo>
+        <DisplayName/>
+        <AccountId xsi:nil="true"/>
+        <AccountType/>
+      </UserInfo>
+    </PDO>
+    <Publication_x0020_Date xmlns="0feec74c-ecc7-44c3-9c64-3623cf89ed41" xsi:nil="true"/>
+    <SME xmlns="0feec74c-ecc7-44c3-9c64-3623cf89ed41" xsi:nil="true"/>
+    <Editor0 xmlns="0feec74c-ecc7-44c3-9c64-3623cf89ed41">
+      <UserInfo>
+        <DisplayName/>
+        <AccountId xsi:nil="true"/>
+        <AccountType/>
+      </UserInfo>
+    </Editor0>
+    <Doc_x0020_Type xmlns="0feec74c-ecc7-44c3-9c64-3623cf89ed41" xsi:nil="true"/>
+    <qrac xmlns="0feec74c-ecc7-44c3-9c64-3623cf89ed41" xsi:nil="true"/>
+    <_x0033_rdPartyCertVendor xmlns="0feec74c-ecc7-44c3-9c64-3623cf89ed41" xsi:nil="true"/>
+  </documentManagement>
+</p:properties>
+</file>
+
+<file path=customXml/item5.xml><?xml version="1.0" encoding="utf-8"?>
+<?mso-contentType ?>
+<FormTemplates xmlns="http://schemas.microsoft.com/sharepoint/v3/contenttype/forms">
+  <Display>DocumentLibraryForm</Display>
+  <Edit>DocumentLibraryForm</Edit>
+  <New>DocumentLibraryForm</New>
+</FormTemplates>
+</file>
+
 <file path=customXml/itemProps1.xml><?xml version="1.0" encoding="utf-8"?>
 <ds:datastoreItem xmlns:ds="http://schemas.openxmlformats.org/officeDocument/2006/customXml" ds:itemID="{55AF091B-3C7A-41E3-B477-F2FDAA23CFDA}">
   <ds:schemaRefs>
@@ -11658,34 +11664,6 @@
 </file>
 
 <file path=customXml/itemProps2.xml><?xml version="1.0" encoding="utf-8"?>
-<ds:datastoreItem xmlns:ds="http://schemas.openxmlformats.org/officeDocument/2006/customXml" ds:itemID="{C6552677-A95B-4093-849B-B6AED615DA4B}">
-  <ds:schemaRefs>
-    <ds:schemaRef ds:uri="http://schemas.microsoft.com/sharepoint/v3/contenttype/forms"/>
-  </ds:schemaRefs>
-</ds:datastoreItem>
-</file>
-
-<file path=customXml/itemProps3.xml><?xml version="1.0" encoding="utf-8"?>
-<ds:datastoreItem xmlns:ds="http://schemas.openxmlformats.org/officeDocument/2006/customXml" ds:itemID="{E23E4120-D6A2-4237-8072-707FB1C50E55}">
-  <ds:schemaRefs>
-    <ds:schemaRef ds:uri="http://schemas.microsoft.com/office/2006/metadata/properties"/>
-    <ds:schemaRef ds:uri="http://schemas.microsoft.com/office/infopath/2007/PartnerControls"/>
-    <ds:schemaRef ds:uri="1f707338-ea0f-4fe5-baee-59b996692b22"/>
-    <ds:schemaRef ds:uri="0feec74c-ecc7-44c3-9c64-3623cf89ed41"/>
-    <ds:schemaRef ds:uri="http://schemas.microsoft.com/sharepoint/v3"/>
-  </ds:schemaRefs>
-</ds:datastoreItem>
-</file>
-
-<file path=customXml/itemProps4.xml><?xml version="1.0" encoding="utf-8"?>
-<ds:datastoreItem xmlns:ds="http://schemas.openxmlformats.org/officeDocument/2006/customXml" ds:itemID="{1B6B35DE-0877-4E66-80B1-D9587151751D}">
-  <ds:schemaRefs>
-    <ds:schemaRef ds:uri="http://schemas.openxmlformats.org/officeDocument/2006/bibliography"/>
-  </ds:schemaRefs>
-</ds:datastoreItem>
-</file>
-
-<file path=customXml/itemProps5.xml><?xml version="1.0" encoding="utf-8"?>
 <ds:datastoreItem xmlns:ds="http://schemas.openxmlformats.org/officeDocument/2006/customXml" ds:itemID="{EB29CA3C-5353-4466-A275-3B6348CA7261}">
   <ds:schemaRefs>
     <ds:schemaRef ds:uri="http://schemas.microsoft.com/office/2006/metadata/contentType"/>
@@ -11703,4 +11681,32 @@
     <ds:schemaRef ds:uri="http://schemas.microsoft.com/internal/obd"/>
   </ds:schemaRefs>
 </ds:datastoreItem>
+</file>
+
+<file path=customXml/itemProps3.xml><?xml version="1.0" encoding="utf-8"?>
+<ds:datastoreItem xmlns:ds="http://schemas.openxmlformats.org/officeDocument/2006/customXml" ds:itemID="{1B6B35DE-0877-4E66-80B1-D9587151751D}">
+  <ds:schemaRefs>
+    <ds:schemaRef ds:uri="http://schemas.openxmlformats.org/officeDocument/2006/bibliography"/>
+  </ds:schemaRefs>
+</ds:datastoreItem>
+</file>
+
+<file path=customXml/itemProps4.xml><?xml version="1.0" encoding="utf-8"?>
+<ds:datastoreItem xmlns:ds="http://schemas.openxmlformats.org/officeDocument/2006/customXml" ds:itemID="{E23E4120-D6A2-4237-8072-707FB1C50E55}">
+  <ds:schemaRefs>
+    <ds:schemaRef ds:uri="http://schemas.microsoft.com/office/2006/metadata/properties"/>
+    <ds:schemaRef ds:uri="http://schemas.microsoft.com/office/infopath/2007/PartnerControls"/>
+    <ds:schemaRef ds:uri="1f707338-ea0f-4fe5-baee-59b996692b22"/>
+    <ds:schemaRef ds:uri="0feec74c-ecc7-44c3-9c64-3623cf89ed41"/>
+    <ds:schemaRef ds:uri="http://schemas.microsoft.com/sharepoint/v3"/>
+  </ds:schemaRefs>
+</ds:datastoreItem>
+</file>
+
+<file path=customXml/itemProps5.xml><?xml version="1.0" encoding="utf-8"?>
+<ds:datastoreItem xmlns:ds="http://schemas.openxmlformats.org/officeDocument/2006/customXml" ds:itemID="{C6552677-A95B-4093-849B-B6AED615DA4B}">
+  <ds:schemaRefs>
+    <ds:schemaRef ds:uri="http://schemas.microsoft.com/sharepoint/v3/contenttype/forms"/>
+  </ds:schemaRefs>
+</ds:datastoreItem>
 </file>
</xml_diff>

<commit_message>
SVI's configured for site 1. need to verify they work and take screenshots
</commit_message>
<xml_diff>
--- a/Network Engineering Capstone Functionality Report - Emily Parker.docx
+++ b/Network Engineering Capstone Functionality Report - Emily Parker.docx
@@ -7835,63 +7835,273 @@
           <w:szCs w:val="32"/>
         </w:rPr>
       </w:pPr>
-      <w:r>
+    </w:p>
+    <w:p>
+      <w:pPr>
         <w:rPr>
           <w:rFonts w:ascii="Verdana" w:eastAsia="Times New Roman" w:hAnsi="Verdana" w:cs="Calibri Light"/>
           <w:color w:val="2F5496"/>
           <w:sz w:val="32"/>
           <w:szCs w:val="32"/>
         </w:rPr>
-        <w:t>Acc and trunk ports successfully configured.</w:t>
-      </w:r>
-    </w:p>
-    <w:p>
-      <w:pPr>
-        <w:rPr>
-          <w:rFonts w:ascii="Verdana" w:eastAsia="Times New Roman" w:hAnsi="Verdana" w:cs="Calibri Light"/>
+      </w:pPr>
+      <w:r>
+        <w:rPr>
+          <w:rFonts w:ascii="Verdana" w:eastAsia="Times New Roman" w:hAnsi="Verdana" w:cs="Calibri Light"/>
+          <w:noProof/>
           <w:color w:val="2F5496"/>
           <w:sz w:val="32"/>
           <w:szCs w:val="32"/>
         </w:rPr>
-      </w:pPr>
-      <w:r>
-        <w:rPr>
-          <w:rFonts w:ascii="Verdana" w:eastAsia="Times New Roman" w:hAnsi="Verdana" w:cs="Calibri Light"/>
+        <w:drawing>
+          <wp:inline distT="0" distB="0" distL="0" distR="0" wp14:anchorId="07EE0D42" wp14:editId="24C2F3F3">
+            <wp:extent cx="3835597" cy="368319"/>
+            <wp:effectExtent l="0" t="0" r="0" b="0"/>
+            <wp:docPr id="72581038" name="Picture 1" descr="A black numbers on a white background&#10;&#10;Description automatically generated"/>
+            <wp:cNvGraphicFramePr>
+              <a:graphicFrameLocks xmlns:a="http://schemas.openxmlformats.org/drawingml/2006/main" noChangeAspect="1"/>
+            </wp:cNvGraphicFramePr>
+            <a:graphic xmlns:a="http://schemas.openxmlformats.org/drawingml/2006/main">
+              <a:graphicData uri="http://schemas.openxmlformats.org/drawingml/2006/picture">
+                <pic:pic xmlns:pic="http://schemas.openxmlformats.org/drawingml/2006/picture">
+                  <pic:nvPicPr>
+                    <pic:cNvPr id="72581038" name="Picture 1" descr="A black numbers on a white background&#10;&#10;Description automatically generated"/>
+                    <pic:cNvPicPr/>
+                  </pic:nvPicPr>
+                  <pic:blipFill>
+                    <a:blip r:embed="rId49">
+                      <a:extLst>
+                        <a:ext uri="{28A0092B-C50C-407E-A947-70E740481C1C}">
+                          <a14:useLocalDpi xmlns:a14="http://schemas.microsoft.com/office/drawing/2010/main" val="0"/>
+                        </a:ext>
+                      </a:extLst>
+                    </a:blip>
+                    <a:stretch>
+                      <a:fillRect/>
+                    </a:stretch>
+                  </pic:blipFill>
+                  <pic:spPr>
+                    <a:xfrm>
+                      <a:off x="0" y="0"/>
+                      <a:ext cx="3835597" cy="368319"/>
+                    </a:xfrm>
+                    <a:prstGeom prst="rect">
+                      <a:avLst/>
+                    </a:prstGeom>
+                  </pic:spPr>
+                </pic:pic>
+              </a:graphicData>
+            </a:graphic>
+          </wp:inline>
+        </w:drawing>
+      </w:r>
+    </w:p>
+    <w:p>
+      <w:pPr>
+        <w:rPr>
+          <w:rFonts w:ascii="Verdana" w:eastAsia="Times New Roman" w:hAnsi="Verdana" w:cs="Calibri Light"/>
+          <w:noProof/>
           <w:color w:val="2F5496"/>
           <w:sz w:val="32"/>
           <w:szCs w:val="32"/>
         </w:rPr>
-        <w:lastRenderedPageBreak/>
-        <w:t>Pings to default gateway not working, config SVI’s for inter-</w:t>
-      </w:r>
-      <w:proofErr w:type="spellStart"/>
-      <w:r>
+      </w:pPr>
+    </w:p>
+    <w:p>
+      <w:pPr>
         <w:rPr>
           <w:rFonts w:ascii="Verdana" w:eastAsia="Times New Roman" w:hAnsi="Verdana" w:cs="Calibri Light"/>
           <w:color w:val="2F5496"/>
           <w:sz w:val="32"/>
           <w:szCs w:val="32"/>
         </w:rPr>
-        <w:t>vlan</w:t>
-      </w:r>
-      <w:proofErr w:type="spellEnd"/>
-      <w:r>
-        <w:rPr>
-          <w:rFonts w:ascii="Verdana" w:eastAsia="Times New Roman" w:hAnsi="Verdana" w:cs="Calibri Light"/>
+      </w:pPr>
+      <w:r>
+        <w:rPr>
+          <w:rFonts w:ascii="Verdana" w:eastAsia="Times New Roman" w:hAnsi="Verdana" w:cs="Calibri Light"/>
+          <w:noProof/>
           <w:color w:val="2F5496"/>
           <w:sz w:val="32"/>
           <w:szCs w:val="32"/>
         </w:rPr>
-        <w:t xml:space="preserve"> routing.</w:t>
-      </w:r>
-      <w:r>
+        <w:drawing>
+          <wp:inline distT="0" distB="0" distL="0" distR="0" wp14:anchorId="5C118207" wp14:editId="1C83A341">
+            <wp:extent cx="3759393" cy="476274"/>
+            <wp:effectExtent l="0" t="0" r="0" b="0"/>
+            <wp:docPr id="246218817" name="Picture 2" descr="A black text on a white background&#10;&#10;Description automatically generated"/>
+            <wp:cNvGraphicFramePr>
+              <a:graphicFrameLocks xmlns:a="http://schemas.openxmlformats.org/drawingml/2006/main" noChangeAspect="1"/>
+            </wp:cNvGraphicFramePr>
+            <a:graphic xmlns:a="http://schemas.openxmlformats.org/drawingml/2006/main">
+              <a:graphicData uri="http://schemas.openxmlformats.org/drawingml/2006/picture">
+                <pic:pic xmlns:pic="http://schemas.openxmlformats.org/drawingml/2006/picture">
+                  <pic:nvPicPr>
+                    <pic:cNvPr id="246218817" name="Picture 2" descr="A black text on a white background&#10;&#10;Description automatically generated"/>
+                    <pic:cNvPicPr/>
+                  </pic:nvPicPr>
+                  <pic:blipFill>
+                    <a:blip r:embed="rId50">
+                      <a:extLst>
+                        <a:ext uri="{28A0092B-C50C-407E-A947-70E740481C1C}">
+                          <a14:useLocalDpi xmlns:a14="http://schemas.microsoft.com/office/drawing/2010/main" val="0"/>
+                        </a:ext>
+                      </a:extLst>
+                    </a:blip>
+                    <a:stretch>
+                      <a:fillRect/>
+                    </a:stretch>
+                  </pic:blipFill>
+                  <pic:spPr>
+                    <a:xfrm>
+                      <a:off x="0" y="0"/>
+                      <a:ext cx="3759393" cy="476274"/>
+                    </a:xfrm>
+                    <a:prstGeom prst="rect">
+                      <a:avLst/>
+                    </a:prstGeom>
+                  </pic:spPr>
+                </pic:pic>
+              </a:graphicData>
+            </a:graphic>
+          </wp:inline>
+        </w:drawing>
+      </w:r>
+    </w:p>
+    <w:p>
+      <w:pPr>
         <w:rPr>
           <w:rFonts w:ascii="Verdana" w:eastAsia="Times New Roman" w:hAnsi="Verdana" w:cs="Calibri Light"/>
           <w:color w:val="2F5496"/>
           <w:sz w:val="32"/>
           <w:szCs w:val="32"/>
         </w:rPr>
-        <w:t xml:space="preserve"> Doing this after lunch.</w:t>
+      </w:pPr>
+    </w:p>
+    <w:p>
+      <w:pPr>
+        <w:rPr>
+          <w:rFonts w:ascii="Verdana" w:eastAsia="Times New Roman" w:hAnsi="Verdana" w:cs="Calibri Light"/>
+          <w:color w:val="2F5496"/>
+          <w:sz w:val="32"/>
+          <w:szCs w:val="32"/>
+        </w:rPr>
+      </w:pPr>
+      <w:r>
+        <w:rPr>
+          <w:rFonts w:ascii="Verdana" w:eastAsia="Times New Roman" w:hAnsi="Verdana" w:cs="Calibri Light"/>
+          <w:noProof/>
+          <w:color w:val="2F5496"/>
+          <w:sz w:val="32"/>
+          <w:szCs w:val="32"/>
+        </w:rPr>
+        <w:drawing>
+          <wp:inline distT="0" distB="0" distL="0" distR="0" wp14:anchorId="3512A92C" wp14:editId="2591BA9A">
+            <wp:extent cx="4064209" cy="482625"/>
+            <wp:effectExtent l="0" t="0" r="0" b="0"/>
+            <wp:docPr id="1646020763" name="Picture 3" descr="A black and white text&#10;&#10;Description automatically generated"/>
+            <wp:cNvGraphicFramePr>
+              <a:graphicFrameLocks xmlns:a="http://schemas.openxmlformats.org/drawingml/2006/main" noChangeAspect="1"/>
+            </wp:cNvGraphicFramePr>
+            <a:graphic xmlns:a="http://schemas.openxmlformats.org/drawingml/2006/main">
+              <a:graphicData uri="http://schemas.openxmlformats.org/drawingml/2006/picture">
+                <pic:pic xmlns:pic="http://schemas.openxmlformats.org/drawingml/2006/picture">
+                  <pic:nvPicPr>
+                    <pic:cNvPr id="1646020763" name="Picture 3" descr="A black and white text&#10;&#10;Description automatically generated"/>
+                    <pic:cNvPicPr/>
+                  </pic:nvPicPr>
+                  <pic:blipFill>
+                    <a:blip r:embed="rId51">
+                      <a:extLst>
+                        <a:ext uri="{28A0092B-C50C-407E-A947-70E740481C1C}">
+                          <a14:useLocalDpi xmlns:a14="http://schemas.microsoft.com/office/drawing/2010/main" val="0"/>
+                        </a:ext>
+                      </a:extLst>
+                    </a:blip>
+                    <a:stretch>
+                      <a:fillRect/>
+                    </a:stretch>
+                  </pic:blipFill>
+                  <pic:spPr>
+                    <a:xfrm>
+                      <a:off x="0" y="0"/>
+                      <a:ext cx="4064209" cy="482625"/>
+                    </a:xfrm>
+                    <a:prstGeom prst="rect">
+                      <a:avLst/>
+                    </a:prstGeom>
+                  </pic:spPr>
+                </pic:pic>
+              </a:graphicData>
+            </a:graphic>
+          </wp:inline>
+        </w:drawing>
+      </w:r>
+    </w:p>
+    <w:p>
+      <w:pPr>
+        <w:rPr>
+          <w:rFonts w:ascii="Verdana" w:eastAsia="Times New Roman" w:hAnsi="Verdana" w:cs="Calibri Light"/>
+          <w:color w:val="2F5496"/>
+          <w:sz w:val="32"/>
+          <w:szCs w:val="32"/>
+        </w:rPr>
+      </w:pPr>
+      <w:r>
+        <w:rPr>
+          <w:rFonts w:ascii="Verdana" w:eastAsia="Times New Roman" w:hAnsi="Verdana" w:cs="Calibri Light"/>
+          <w:color w:val="2F5496"/>
+          <w:sz w:val="32"/>
+          <w:szCs w:val="32"/>
+        </w:rPr>
+        <w:t>Acc and trunk ports successfully configured.</w:t>
+      </w:r>
+    </w:p>
+    <w:p>
+      <w:pPr>
+        <w:rPr>
+          <w:rFonts w:ascii="Verdana" w:eastAsia="Times New Roman" w:hAnsi="Verdana" w:cs="Calibri Light"/>
+          <w:color w:val="2F5496"/>
+          <w:sz w:val="32"/>
+          <w:szCs w:val="32"/>
+        </w:rPr>
+      </w:pPr>
+      <w:r>
+        <w:rPr>
+          <w:rFonts w:ascii="Verdana" w:eastAsia="Times New Roman" w:hAnsi="Verdana" w:cs="Calibri Light"/>
+          <w:color w:val="2F5496"/>
+          <w:sz w:val="32"/>
+          <w:szCs w:val="32"/>
+        </w:rPr>
+        <w:t>SVI’s for Fenrir Site 1 successfully configured.</w:t>
+      </w:r>
+      <w:r>
+        <w:rPr>
+          <w:rFonts w:ascii="Verdana" w:eastAsia="Times New Roman" w:hAnsi="Verdana" w:cs="Calibri Light"/>
+          <w:color w:val="2F5496"/>
+          <w:sz w:val="32"/>
+          <w:szCs w:val="32"/>
+        </w:rPr>
+        <w:t xml:space="preserve"> Screenshots that verify my SVI’s and inter-</w:t>
+      </w:r>
+      <w:proofErr w:type="spellStart"/>
+      <w:r>
+        <w:rPr>
+          <w:rFonts w:ascii="Verdana" w:eastAsia="Times New Roman" w:hAnsi="Verdana" w:cs="Calibri Light"/>
+          <w:color w:val="2F5496"/>
+          <w:sz w:val="32"/>
+          <w:szCs w:val="32"/>
+        </w:rPr>
+        <w:t>vlan</w:t>
+      </w:r>
+      <w:proofErr w:type="spellEnd"/>
+      <w:r>
+        <w:rPr>
+          <w:rFonts w:ascii="Verdana" w:eastAsia="Times New Roman" w:hAnsi="Verdana" w:cs="Calibri Light"/>
+          <w:color w:val="2F5496"/>
+          <w:sz w:val="32"/>
+          <w:szCs w:val="32"/>
+        </w:rPr>
+        <w:t xml:space="preserve"> routing work correctly.</w:t>
       </w:r>
     </w:p>
     <w:p>
@@ -10328,10 +10538,10 @@
       </w:pPr>
     </w:p>
     <w:sectPr>
-      <w:headerReference w:type="default" r:id="rId49"/>
-      <w:footerReference w:type="default" r:id="rId50"/>
-      <w:headerReference w:type="first" r:id="rId51"/>
-      <w:footerReference w:type="first" r:id="rId52"/>
+      <w:headerReference w:type="default" r:id="rId52"/>
+      <w:footerReference w:type="default" r:id="rId53"/>
+      <w:headerReference w:type="first" r:id="rId54"/>
+      <w:footerReference w:type="first" r:id="rId55"/>
       <w:type w:val="continuous"/>
       <w:pgSz w:w="12240" w:h="15840"/>
       <w:pgMar w:top="1440" w:right="1440" w:bottom="1440" w:left="1440" w:header="720" w:footer="432" w:gutter="0"/>
@@ -12166,68 +12376,6 @@
 </file>
 
 <file path=customXml/item2.xml><?xml version="1.0" encoding="utf-8"?>
-<?mso-contentType ?>
-<FormTemplates xmlns="http://schemas.microsoft.com/sharepoint/v3/contenttype/forms">
-  <Display>DocumentLibraryForm</Display>
-  <Edit>DocumentLibraryForm</Edit>
-  <New>DocumentLibraryForm</New>
-</FormTemplates>
-</file>
-
-<file path=customXml/item3.xml><?xml version="1.0" encoding="utf-8"?>
-<p:properties xmlns:p="http://schemas.microsoft.com/office/2006/metadata/properties" xmlns:xsi="http://www.w3.org/2001/XMLSchema-instance" xmlns:pc="http://schemas.microsoft.com/office/infopath/2007/PartnerControls">
-  <documentManagement>
-    <TaxCatchAll xmlns="1f707338-ea0f-4fe5-baee-59b996692b22" xsi:nil="true"/>
-    <lcf76f155ced4ddcb4097134ff3c332f xmlns="0feec74c-ecc7-44c3-9c64-3623cf89ed41">
-      <Terms xmlns="http://schemas.microsoft.com/office/infopath/2007/PartnerControls"/>
-    </lcf76f155ced4ddcb4097134ff3c332f>
-    <_ip_UnifiedCompliancePolicyUIAction xmlns="http://schemas.microsoft.com/sharepoint/v3" xsi:nil="true"/>
-    <Launch_x0020_Date xmlns="0feec74c-ecc7-44c3-9c64-3623cf89ed41" xsi:nil="true"/>
-    <Discipline xmlns="0feec74c-ecc7-44c3-9c64-3623cf89ed41" xsi:nil="true"/>
-    <Course_x0020_code xmlns="0feec74c-ecc7-44c3-9c64-3623cf89ed41" xsi:nil="true"/>
-    <Performance_x0020_Steps_x0020_Completed xmlns="0feec74c-ecc7-44c3-9c64-3623cf89ed41">
-      <Value>N/A</Value>
-    </Performance_x0020_Steps_x0020_Completed>
-    <Specifications xmlns="0feec74c-ecc7-44c3-9c64-3623cf89ed41" xsi:nil="true"/>
-    <Clone xmlns="0feec74c-ecc7-44c3-9c64-3623cf89ed41" xsi:nil="true"/>
-    <AssessmentType xmlns="0feec74c-ecc7-44c3-9c64-3623cf89ed41" xsi:nil="true"/>
-    <Course_x0020_short_x0020_name xmlns="0feec74c-ecc7-44c3-9c64-3623cf89ed41" xsi:nil="true"/>
-    <_ip_UnifiedCompliancePolicyProperties xmlns="http://schemas.microsoft.com/sharepoint/v3" xsi:nil="true"/>
-    <AssessmentCode xmlns="0feec74c-ecc7-44c3-9c64-3623cf89ed41" xsi:nil="true"/>
-    <Course_x0020_number xmlns="0feec74c-ecc7-44c3-9c64-3623cf89ed41" xsi:nil="true"/>
-    <Course_x0020_title xmlns="0feec74c-ecc7-44c3-9c64-3623cf89ed41" xsi:nil="true"/>
-    <d5fh xmlns="0feec74c-ecc7-44c3-9c64-3623cf89ed41" xsi:nil="true"/>
-    <Step_x0020_Completed xmlns="0feec74c-ecc7-44c3-9c64-3623cf89ed41">
-      <Value>N/A</Value>
-    </Step_x0020_Completed>
-    <PDO xmlns="0feec74c-ecc7-44c3-9c64-3623cf89ed41">
-      <UserInfo>
-        <DisplayName/>
-        <AccountId xsi:nil="true"/>
-        <AccountType/>
-      </UserInfo>
-    </PDO>
-    <Publication_x0020_Date xmlns="0feec74c-ecc7-44c3-9c64-3623cf89ed41" xsi:nil="true"/>
-    <SME xmlns="0feec74c-ecc7-44c3-9c64-3623cf89ed41" xsi:nil="true"/>
-    <Editor0 xmlns="0feec74c-ecc7-44c3-9c64-3623cf89ed41">
-      <UserInfo>
-        <DisplayName/>
-        <AccountId xsi:nil="true"/>
-        <AccountType/>
-      </UserInfo>
-    </Editor0>
-    <Doc_x0020_Type xmlns="0feec74c-ecc7-44c3-9c64-3623cf89ed41" xsi:nil="true"/>
-    <qrac xmlns="0feec74c-ecc7-44c3-9c64-3623cf89ed41" xsi:nil="true"/>
-    <_x0033_rdPartyCertVendor xmlns="0feec74c-ecc7-44c3-9c64-3623cf89ed41" xsi:nil="true"/>
-  </documentManagement>
-</p:properties>
-</file>
-
-<file path=customXml/item4.xml><?xml version="1.0" encoding="utf-8"?>
-<b:Sources xmlns:b="http://schemas.openxmlformats.org/officeDocument/2006/bibliography" xmlns="http://schemas.openxmlformats.org/officeDocument/2006/bibliography" SelectedStyle="\APASixthEditionOfficeOnline.xsl" StyleName="APA" Version="6"/>
-</file>
-
-<file path=customXml/item5.xml><?xml version="1.0" encoding="utf-8"?>
 <ct:contentTypeSchema xmlns:ct="http://schemas.microsoft.com/office/2006/metadata/contentType" xmlns:ma="http://schemas.microsoft.com/office/2006/metadata/properties/metaAttributes" ct:_="" ma:_="" ma:contentTypeName="Document" ma:contentTypeID="0x010100C39F2A75005F2D43B30369DAED2CCB1C" ma:contentTypeVersion="53" ma:contentTypeDescription="Create a new document." ma:contentTypeScope="" ma:versionID="b65eefbc134feefc11c332543f8138bd">
   <xsd:schema xmlns:xsd="http://www.w3.org/2001/XMLSchema" xmlns:xs="http://www.w3.org/2001/XMLSchema" xmlns:p="http://schemas.microsoft.com/office/2006/metadata/properties" xmlns:ns1="http://schemas.microsoft.com/sharepoint/v3" xmlns:ns2="0feec74c-ecc7-44c3-9c64-3623cf89ed41" xmlns:ns3="1f707338-ea0f-4fe5-baee-59b996692b22" targetNamespace="http://schemas.microsoft.com/office/2006/metadata/properties" ma:root="true" ma:fieldsID="2ebdf88bf0a62387c91715c5c1045043" ns1:_="" ns2:_="" ns3:_="">
     <xsd:import namespace="http://schemas.microsoft.com/sharepoint/v3"/>
@@ -12751,6 +12899,68 @@
 </ct:contentTypeSchema>
 </file>
 
+<file path=customXml/item3.xml><?xml version="1.0" encoding="utf-8"?>
+<b:Sources xmlns:b="http://schemas.openxmlformats.org/officeDocument/2006/bibliography" xmlns="http://schemas.openxmlformats.org/officeDocument/2006/bibliography" SelectedStyle="\APASixthEditionOfficeOnline.xsl" StyleName="APA" Version="6"/>
+</file>
+
+<file path=customXml/item4.xml><?xml version="1.0" encoding="utf-8"?>
+<p:properties xmlns:p="http://schemas.microsoft.com/office/2006/metadata/properties" xmlns:xsi="http://www.w3.org/2001/XMLSchema-instance" xmlns:pc="http://schemas.microsoft.com/office/infopath/2007/PartnerControls">
+  <documentManagement>
+    <TaxCatchAll xmlns="1f707338-ea0f-4fe5-baee-59b996692b22" xsi:nil="true"/>
+    <lcf76f155ced4ddcb4097134ff3c332f xmlns="0feec74c-ecc7-44c3-9c64-3623cf89ed41">
+      <Terms xmlns="http://schemas.microsoft.com/office/infopath/2007/PartnerControls"/>
+    </lcf76f155ced4ddcb4097134ff3c332f>
+    <_ip_UnifiedCompliancePolicyUIAction xmlns="http://schemas.microsoft.com/sharepoint/v3" xsi:nil="true"/>
+    <Launch_x0020_Date xmlns="0feec74c-ecc7-44c3-9c64-3623cf89ed41" xsi:nil="true"/>
+    <Discipline xmlns="0feec74c-ecc7-44c3-9c64-3623cf89ed41" xsi:nil="true"/>
+    <Course_x0020_code xmlns="0feec74c-ecc7-44c3-9c64-3623cf89ed41" xsi:nil="true"/>
+    <Performance_x0020_Steps_x0020_Completed xmlns="0feec74c-ecc7-44c3-9c64-3623cf89ed41">
+      <Value>N/A</Value>
+    </Performance_x0020_Steps_x0020_Completed>
+    <Specifications xmlns="0feec74c-ecc7-44c3-9c64-3623cf89ed41" xsi:nil="true"/>
+    <Clone xmlns="0feec74c-ecc7-44c3-9c64-3623cf89ed41" xsi:nil="true"/>
+    <AssessmentType xmlns="0feec74c-ecc7-44c3-9c64-3623cf89ed41" xsi:nil="true"/>
+    <Course_x0020_short_x0020_name xmlns="0feec74c-ecc7-44c3-9c64-3623cf89ed41" xsi:nil="true"/>
+    <_ip_UnifiedCompliancePolicyProperties xmlns="http://schemas.microsoft.com/sharepoint/v3" xsi:nil="true"/>
+    <AssessmentCode xmlns="0feec74c-ecc7-44c3-9c64-3623cf89ed41" xsi:nil="true"/>
+    <Course_x0020_number xmlns="0feec74c-ecc7-44c3-9c64-3623cf89ed41" xsi:nil="true"/>
+    <Course_x0020_title xmlns="0feec74c-ecc7-44c3-9c64-3623cf89ed41" xsi:nil="true"/>
+    <d5fh xmlns="0feec74c-ecc7-44c3-9c64-3623cf89ed41" xsi:nil="true"/>
+    <Step_x0020_Completed xmlns="0feec74c-ecc7-44c3-9c64-3623cf89ed41">
+      <Value>N/A</Value>
+    </Step_x0020_Completed>
+    <PDO xmlns="0feec74c-ecc7-44c3-9c64-3623cf89ed41">
+      <UserInfo>
+        <DisplayName/>
+        <AccountId xsi:nil="true"/>
+        <AccountType/>
+      </UserInfo>
+    </PDO>
+    <Publication_x0020_Date xmlns="0feec74c-ecc7-44c3-9c64-3623cf89ed41" xsi:nil="true"/>
+    <SME xmlns="0feec74c-ecc7-44c3-9c64-3623cf89ed41" xsi:nil="true"/>
+    <Editor0 xmlns="0feec74c-ecc7-44c3-9c64-3623cf89ed41">
+      <UserInfo>
+        <DisplayName/>
+        <AccountId xsi:nil="true"/>
+        <AccountType/>
+      </UserInfo>
+    </Editor0>
+    <Doc_x0020_Type xmlns="0feec74c-ecc7-44c3-9c64-3623cf89ed41" xsi:nil="true"/>
+    <qrac xmlns="0feec74c-ecc7-44c3-9c64-3623cf89ed41" xsi:nil="true"/>
+    <_x0033_rdPartyCertVendor xmlns="0feec74c-ecc7-44c3-9c64-3623cf89ed41" xsi:nil="true"/>
+  </documentManagement>
+</p:properties>
+</file>
+
+<file path=customXml/item5.xml><?xml version="1.0" encoding="utf-8"?>
+<?mso-contentType ?>
+<FormTemplates xmlns="http://schemas.microsoft.com/sharepoint/v3/contenttype/forms">
+  <Display>DocumentLibraryForm</Display>
+  <Edit>DocumentLibraryForm</Edit>
+  <New>DocumentLibraryForm</New>
+</FormTemplates>
+</file>
+
 <file path=customXml/itemProps1.xml><?xml version="1.0" encoding="utf-8"?>
 <ds:datastoreItem xmlns:ds="http://schemas.openxmlformats.org/officeDocument/2006/customXml" ds:itemID="{55AF091B-3C7A-41E3-B477-F2FDAA23CFDA}">
   <ds:schemaRefs>
@@ -12760,34 +12970,6 @@
 </file>
 
 <file path=customXml/itemProps2.xml><?xml version="1.0" encoding="utf-8"?>
-<ds:datastoreItem xmlns:ds="http://schemas.openxmlformats.org/officeDocument/2006/customXml" ds:itemID="{C6552677-A95B-4093-849B-B6AED615DA4B}">
-  <ds:schemaRefs>
-    <ds:schemaRef ds:uri="http://schemas.microsoft.com/sharepoint/v3/contenttype/forms"/>
-  </ds:schemaRefs>
-</ds:datastoreItem>
-</file>
-
-<file path=customXml/itemProps3.xml><?xml version="1.0" encoding="utf-8"?>
-<ds:datastoreItem xmlns:ds="http://schemas.openxmlformats.org/officeDocument/2006/customXml" ds:itemID="{E23E4120-D6A2-4237-8072-707FB1C50E55}">
-  <ds:schemaRefs>
-    <ds:schemaRef ds:uri="http://schemas.microsoft.com/office/2006/metadata/properties"/>
-    <ds:schemaRef ds:uri="http://schemas.microsoft.com/office/infopath/2007/PartnerControls"/>
-    <ds:schemaRef ds:uri="1f707338-ea0f-4fe5-baee-59b996692b22"/>
-    <ds:schemaRef ds:uri="0feec74c-ecc7-44c3-9c64-3623cf89ed41"/>
-    <ds:schemaRef ds:uri="http://schemas.microsoft.com/sharepoint/v3"/>
-  </ds:schemaRefs>
-</ds:datastoreItem>
-</file>
-
-<file path=customXml/itemProps4.xml><?xml version="1.0" encoding="utf-8"?>
-<ds:datastoreItem xmlns:ds="http://schemas.openxmlformats.org/officeDocument/2006/customXml" ds:itemID="{1B6B35DE-0877-4E66-80B1-D9587151751D}">
-  <ds:schemaRefs>
-    <ds:schemaRef ds:uri="http://schemas.openxmlformats.org/officeDocument/2006/bibliography"/>
-  </ds:schemaRefs>
-</ds:datastoreItem>
-</file>
-
-<file path=customXml/itemProps5.xml><?xml version="1.0" encoding="utf-8"?>
 <ds:datastoreItem xmlns:ds="http://schemas.openxmlformats.org/officeDocument/2006/customXml" ds:itemID="{EB29CA3C-5353-4466-A275-3B6348CA7261}">
   <ds:schemaRefs>
     <ds:schemaRef ds:uri="http://schemas.microsoft.com/office/2006/metadata/contentType"/>
@@ -12805,4 +12987,32 @@
     <ds:schemaRef ds:uri="http://schemas.microsoft.com/internal/obd"/>
   </ds:schemaRefs>
 </ds:datastoreItem>
+</file>
+
+<file path=customXml/itemProps3.xml><?xml version="1.0" encoding="utf-8"?>
+<ds:datastoreItem xmlns:ds="http://schemas.openxmlformats.org/officeDocument/2006/customXml" ds:itemID="{1B6B35DE-0877-4E66-80B1-D9587151751D}">
+  <ds:schemaRefs>
+    <ds:schemaRef ds:uri="http://schemas.openxmlformats.org/officeDocument/2006/bibliography"/>
+  </ds:schemaRefs>
+</ds:datastoreItem>
+</file>
+
+<file path=customXml/itemProps4.xml><?xml version="1.0" encoding="utf-8"?>
+<ds:datastoreItem xmlns:ds="http://schemas.openxmlformats.org/officeDocument/2006/customXml" ds:itemID="{E23E4120-D6A2-4237-8072-707FB1C50E55}">
+  <ds:schemaRefs>
+    <ds:schemaRef ds:uri="http://schemas.microsoft.com/office/2006/metadata/properties"/>
+    <ds:schemaRef ds:uri="http://schemas.microsoft.com/office/infopath/2007/PartnerControls"/>
+    <ds:schemaRef ds:uri="1f707338-ea0f-4fe5-baee-59b996692b22"/>
+    <ds:schemaRef ds:uri="0feec74c-ecc7-44c3-9c64-3623cf89ed41"/>
+    <ds:schemaRef ds:uri="http://schemas.microsoft.com/sharepoint/v3"/>
+  </ds:schemaRefs>
+</ds:datastoreItem>
+</file>
+
+<file path=customXml/itemProps5.xml><?xml version="1.0" encoding="utf-8"?>
+<ds:datastoreItem xmlns:ds="http://schemas.openxmlformats.org/officeDocument/2006/customXml" ds:itemID="{C6552677-A95B-4093-849B-B6AED615DA4B}">
+  <ds:schemaRefs>
+    <ds:schemaRef ds:uri="http://schemas.microsoft.com/sharepoint/v3/contenttype/forms"/>
+  </ds:schemaRefs>
+</ds:datastoreItem>
 </file>
</xml_diff>

<commit_message>
Still working, VLAN config done
</commit_message>
<xml_diff>
--- a/Network Engineering Capstone Functionality Report - Emily Parker.docx
+++ b/Network Engineering Capstone Functionality Report - Emily Parker.docx
@@ -1,6 +1,6 @@
 
 <file path=word/document.xml><?xml version="1.0" encoding="utf-8"?>
-<w:document xmlns:wpc="http://schemas.microsoft.com/office/word/2010/wordprocessingCanvas" xmlns:cx="http://schemas.microsoft.com/office/drawing/2014/chartex" xmlns:cx1="http://schemas.microsoft.com/office/drawing/2015/9/8/chartex" xmlns:cx2="http://schemas.microsoft.com/office/drawing/2015/10/21/chartex" xmlns:cx3="http://schemas.microsoft.com/office/drawing/2016/5/9/chartex" xmlns:cx4="http://schemas.microsoft.com/office/drawing/2016/5/10/chartex" xmlns:cx5="http://schemas.microsoft.com/office/drawing/2016/5/11/chartex" xmlns:cx6="http://schemas.microsoft.com/office/drawing/2016/5/12/chartex" xmlns:cx7="http://schemas.microsoft.com/office/drawing/2016/5/13/chartex" xmlns:cx8="http://schemas.microsoft.com/office/drawing/2016/5/14/chartex" xmlns:mc="http://schemas.openxmlformats.org/markup-compatibility/2006" xmlns:aink="http://schemas.microsoft.com/office/drawing/2016/ink" xmlns:am3d="http://schemas.microsoft.com/office/drawing/2017/model3d" xmlns:o="urn:schemas-microsoft-com:office:office" xmlns:oel="http://schemas.microsoft.com/office/2019/extlst" xmlns:r="http://schemas.openxmlformats.org/officeDocument/2006/relationships" xmlns:m="http://schemas.openxmlformats.org/officeDocument/2006/math" xmlns:v="urn:schemas-microsoft-com:vml" xmlns:wp14="http://schemas.microsoft.com/office/word/2010/wordprocessingDrawing" xmlns:wp="http://schemas.openxmlformats.org/drawingml/2006/wordprocessingDrawing" xmlns:w10="urn:schemas-microsoft-com:office:word" xmlns:w="http://schemas.openxmlformats.org/wordprocessingml/2006/main" xmlns:w14="http://schemas.microsoft.com/office/word/2010/wordml" xmlns:w15="http://schemas.microsoft.com/office/word/2012/wordml" xmlns:w16cex="http://schemas.microsoft.com/office/word/2018/wordml/cex" xmlns:w16cid="http://schemas.microsoft.com/office/word/2016/wordml/cid" xmlns:w16="http://schemas.microsoft.com/office/word/2018/wordml" xmlns:w16du="http://schemas.microsoft.com/office/word/2023/wordml/word16du" xmlns:w16sdtdh="http://schemas.microsoft.com/office/word/2020/wordml/sdtdatahash" xmlns:w16se="http://schemas.microsoft.com/office/word/2015/wordml/symex" xmlns:wpg="http://schemas.microsoft.com/office/word/2010/wordprocessingGroup" xmlns:wpi="http://schemas.microsoft.com/office/word/2010/wordprocessingInk" xmlns:wne="http://schemas.microsoft.com/office/word/2006/wordml" xmlns:wps="http://schemas.microsoft.com/office/word/2010/wordprocessingShape" mc:Ignorable="w14 w15 w16se w16cid w16 w16cex w16sdtdh w16du wp14">
+<w:document xmlns:wpc="http://schemas.microsoft.com/office/word/2010/wordprocessingCanvas" xmlns:cx="http://schemas.microsoft.com/office/drawing/2014/chartex" xmlns:cx1="http://schemas.microsoft.com/office/drawing/2015/9/8/chartex" xmlns:cx2="http://schemas.microsoft.com/office/drawing/2015/10/21/chartex" xmlns:cx3="http://schemas.microsoft.com/office/drawing/2016/5/9/chartex" xmlns:cx4="http://schemas.microsoft.com/office/drawing/2016/5/10/chartex" xmlns:cx5="http://schemas.microsoft.com/office/drawing/2016/5/11/chartex" xmlns:cx6="http://schemas.microsoft.com/office/drawing/2016/5/12/chartex" xmlns:cx7="http://schemas.microsoft.com/office/drawing/2016/5/13/chartex" xmlns:cx8="http://schemas.microsoft.com/office/drawing/2016/5/14/chartex" xmlns:mc="http://schemas.openxmlformats.org/markup-compatibility/2006" xmlns:aink="http://schemas.microsoft.com/office/drawing/2016/ink" xmlns:am3d="http://schemas.microsoft.com/office/drawing/2017/model3d" xmlns:o="urn:schemas-microsoft-com:office:office" xmlns:r="http://schemas.openxmlformats.org/officeDocument/2006/relationships" xmlns:m="http://schemas.openxmlformats.org/officeDocument/2006/math" xmlns:v="urn:schemas-microsoft-com:vml" xmlns:wp14="http://schemas.microsoft.com/office/word/2010/wordprocessingDrawing" xmlns:wp="http://schemas.openxmlformats.org/drawingml/2006/wordprocessingDrawing" xmlns:w10="urn:schemas-microsoft-com:office:word" xmlns:w="http://schemas.openxmlformats.org/wordprocessingml/2006/main" xmlns:w14="http://schemas.microsoft.com/office/word/2010/wordml" xmlns:w15="http://schemas.microsoft.com/office/word/2012/wordml" xmlns:w16cex="http://schemas.microsoft.com/office/word/2018/wordml/cex" xmlns:w16cid="http://schemas.microsoft.com/office/word/2016/wordml/cid" xmlns:w16="http://schemas.microsoft.com/office/word/2018/wordml" xmlns:w16sdtdh="http://schemas.microsoft.com/office/word/2020/wordml/sdtdatahash" xmlns:w16se="http://schemas.microsoft.com/office/word/2015/wordml/symex" xmlns:wpg="http://schemas.microsoft.com/office/word/2010/wordprocessingGroup" xmlns:wpi="http://schemas.microsoft.com/office/word/2010/wordprocessingInk" xmlns:wne="http://schemas.microsoft.com/office/word/2006/wordml" xmlns:wps="http://schemas.microsoft.com/office/word/2010/wordprocessingShape" mc:Ignorable="w14 w15 w16se w16cid w16 w16cex w16sdtdh wp14">
   <w:body>
     <w:p>
       <w:pPr>
@@ -4163,35 +4163,7 @@
         <w:rPr>
           <w:rFonts w:ascii="Verdana" w:eastAsia="Times New Roman" w:hAnsi="Verdana" w:cs="Calibri"/>
         </w:rPr>
-        <w:t xml:space="preserve">The desired functionality here is to have all end user devices to have IP addresses assigned dynamically </w:t>
-      </w:r>
-      <w:proofErr w:type="gramStart"/>
-      <w:r>
-        <w:rPr>
-          <w:rFonts w:ascii="Verdana" w:eastAsia="Times New Roman" w:hAnsi="Verdana" w:cs="Calibri"/>
-        </w:rPr>
-        <w:t>by the use of</w:t>
-      </w:r>
-      <w:proofErr w:type="gramEnd"/>
-      <w:r>
-        <w:rPr>
-          <w:rFonts w:ascii="Verdana" w:eastAsia="Times New Roman" w:hAnsi="Verdana" w:cs="Calibri"/>
-        </w:rPr>
-        <w:t xml:space="preserve"> DHCP. This way, devices that no longer need an IP </w:t>
-      </w:r>
-      <w:proofErr w:type="gramStart"/>
-      <w:r>
-        <w:rPr>
-          <w:rFonts w:ascii="Verdana" w:eastAsia="Times New Roman" w:hAnsi="Verdana" w:cs="Calibri"/>
-        </w:rPr>
-        <w:t>address(</w:t>
-      </w:r>
-      <w:proofErr w:type="gramEnd"/>
-      <w:r>
-        <w:rPr>
-          <w:rFonts w:ascii="Verdana" w:eastAsia="Times New Roman" w:hAnsi="Verdana" w:cs="Calibri"/>
-        </w:rPr>
-        <w:t xml:space="preserve">ex. Device is powered off, or no longer in use) can release their IP’s back to the DHCP server for use by another device. This creates a smooth and dynamic IP allocation and release process. If necessary, devices can request a reservation so that they receive the same IP upon each boot up, for example. Network devices should receive static IP’s so we can reliably access and perform configuration changes with a previously known IP. For example, if each time you SSH into a device and the IP is different, it creates </w:t>
+        <w:t xml:space="preserve">The desired functionality here is to have all end user devices to have IP addresses assigned dynamically by the use of DHCP. This way, devices that no longer need an IP address(ex. Device is powered off, or no longer in use) can release their IP’s back to the DHCP server for use by another device. This creates a smooth and dynamic IP allocation and release process. If necessary, devices can request a reservation so that they receive the same IP upon each boot up, for example. Network devices should receive static IP’s so we can reliably access and perform configuration changes with a previously known IP. For example, if each time you SSH into a device and the IP is different, it creates </w:t>
       </w:r>
       <w:proofErr w:type="spellStart"/>
       <w:r>
@@ -4887,27 +4859,7 @@
           <w:sz w:val="20"/>
           <w:szCs w:val="20"/>
         </w:rPr>
-        <w:t xml:space="preserve"> I forgot to config an IP/mask/gateway on the server…… major brain </w:t>
-      </w:r>
-      <w:proofErr w:type="gramStart"/>
-      <w:r>
-        <w:rPr>
-          <w:rFonts w:ascii="Verdana" w:eastAsia="Times New Roman" w:hAnsi="Verdana" w:cs="Calibri Light"/>
-          <w:color w:val="2F5496"/>
-          <w:sz w:val="20"/>
-          <w:szCs w:val="20"/>
-        </w:rPr>
-        <w:t>fart</w:t>
-      </w:r>
-      <w:proofErr w:type="gramEnd"/>
-      <w:r>
-        <w:rPr>
-          <w:rFonts w:ascii="Verdana" w:eastAsia="Times New Roman" w:hAnsi="Verdana" w:cs="Calibri Light"/>
-          <w:color w:val="2F5496"/>
-          <w:sz w:val="20"/>
-          <w:szCs w:val="20"/>
-        </w:rPr>
-        <w:t xml:space="preserve"> today.</w:t>
+        <w:t xml:space="preserve"> I forgot to config an IP/mask/gateway on the server…… major brain fart today.</w:t>
       </w:r>
       <w:r>
         <w:rPr>
@@ -6819,11 +6771,78 @@
       <w:pPr>
         <w:rPr>
           <w:rFonts w:ascii="Verdana" w:eastAsia="Times New Roman" w:hAnsi="Verdana" w:cs="Calibri Light"/>
-          <w:color w:val="2F5496"/>
-          <w:sz w:val="32"/>
-          <w:szCs w:val="32"/>
-        </w:rPr>
-      </w:pPr>
+        </w:rPr>
+      </w:pPr>
+      <w:r>
+        <w:rPr>
+          <w:rFonts w:ascii="Verdana" w:eastAsia="Times New Roman" w:hAnsi="Verdana" w:cs="Calibri Light"/>
+        </w:rPr>
+        <w:t>Creating and assigning VLAN</w:t>
+      </w:r>
+      <w:r>
+        <w:rPr>
+          <w:rFonts w:ascii="Verdana" w:eastAsia="Times New Roman" w:hAnsi="Verdana" w:cs="Calibri Light"/>
+        </w:rPr>
+        <w:t xml:space="preserve"> 110</w:t>
+      </w:r>
+      <w:r>
+        <w:rPr>
+          <w:rFonts w:ascii="Verdana" w:eastAsia="Times New Roman" w:hAnsi="Verdana" w:cs="Calibri Light"/>
+        </w:rPr>
+        <w:t xml:space="preserve"> to interfaces f0/4, f0/5, and f0/6</w:t>
+      </w:r>
+      <w:r>
+        <w:rPr>
+          <w:rFonts w:ascii="Verdana" w:eastAsia="Times New Roman" w:hAnsi="Verdana" w:cs="Calibri Light"/>
+        </w:rPr>
+        <w:t xml:space="preserve"> on SW1</w:t>
+      </w:r>
+      <w:r>
+        <w:rPr>
+          <w:rFonts w:ascii="Verdana" w:eastAsia="Times New Roman" w:hAnsi="Verdana" w:cs="Calibri Light"/>
+        </w:rPr>
+        <w:t>.</w:t>
+      </w:r>
+      <w:r>
+        <w:rPr>
+          <w:rFonts w:ascii="Verdana" w:eastAsia="Times New Roman" w:hAnsi="Verdana" w:cs="Calibri Light"/>
+        </w:rPr>
+        <w:t xml:space="preserve"> Instead of one at a time, I use the “range” command to do multiple.</w:t>
+      </w:r>
+      <w:r>
+        <w:rPr>
+          <w:rFonts w:ascii="Verdana" w:eastAsia="Times New Roman" w:hAnsi="Verdana" w:cs="Calibri Light"/>
+        </w:rPr>
+        <w:t xml:space="preserve"> </w:t>
+      </w:r>
+      <w:proofErr w:type="gramStart"/>
+      <w:r>
+        <w:rPr>
+          <w:rFonts w:ascii="Verdana" w:eastAsia="Times New Roman" w:hAnsi="Verdana" w:cs="Calibri Light"/>
+        </w:rPr>
+        <w:t>The</w:t>
+      </w:r>
+      <w:proofErr w:type="gramEnd"/>
+      <w:r>
+        <w:rPr>
+          <w:rFonts w:ascii="Verdana" w:eastAsia="Times New Roman" w:hAnsi="Verdana" w:cs="Calibri Light"/>
+        </w:rPr>
+        <w:t xml:space="preserve"> “switchport mode access” command makes the interfaces access ports, not trunk ports. “Switchport access </w:t>
+      </w:r>
+      <w:proofErr w:type="spellStart"/>
+      <w:r>
+        <w:rPr>
+          <w:rFonts w:ascii="Verdana" w:eastAsia="Times New Roman" w:hAnsi="Verdana" w:cs="Calibri Light"/>
+        </w:rPr>
+        <w:t>vlan</w:t>
+      </w:r>
+      <w:proofErr w:type="spellEnd"/>
+      <w:r>
+        <w:rPr>
+          <w:rFonts w:ascii="Verdana" w:eastAsia="Times New Roman" w:hAnsi="Verdana" w:cs="Calibri Light"/>
+        </w:rPr>
+        <w:t xml:space="preserve"> [number] assigns the interfaces to the VLAN. However, if the specified VLAN does not already exist on the switch, this command will also create the specified VLAN for you. </w:t>
+      </w:r>
     </w:p>
     <w:p>
       <w:pPr>
@@ -6889,11 +6908,15 @@
       <w:pPr>
         <w:rPr>
           <w:rFonts w:ascii="Verdana" w:eastAsia="Times New Roman" w:hAnsi="Verdana" w:cs="Calibri Light"/>
-          <w:color w:val="2F5496"/>
-          <w:sz w:val="32"/>
-          <w:szCs w:val="32"/>
-        </w:rPr>
-      </w:pPr>
+        </w:rPr>
+      </w:pPr>
+      <w:r>
+        <w:rPr>
+          <w:rFonts w:ascii="Verdana" w:eastAsia="Times New Roman" w:hAnsi="Verdana" w:cs="Calibri Light"/>
+        </w:rPr>
+        <w:lastRenderedPageBreak/>
+        <w:t>Here I am doing the same configuration on SW2 for interfaces f0/5, f0/6, and f0/7. This configuration is for VLAN 120.</w:t>
+      </w:r>
     </w:p>
     <w:p>
       <w:pPr>
@@ -6912,7 +6935,6 @@
           <w:sz w:val="32"/>
           <w:szCs w:val="32"/>
         </w:rPr>
-        <w:lastRenderedPageBreak/>
         <w:drawing>
           <wp:inline distT="0" distB="0" distL="0" distR="0" wp14:anchorId="52757484" wp14:editId="25638F69">
             <wp:extent cx="3600635" cy="742988"/>
@@ -6960,11 +6982,14 @@
       <w:pPr>
         <w:rPr>
           <w:rFonts w:ascii="Verdana" w:eastAsia="Times New Roman" w:hAnsi="Verdana" w:cs="Calibri Light"/>
-          <w:color w:val="2F5496"/>
-          <w:sz w:val="32"/>
-          <w:szCs w:val="32"/>
-        </w:rPr>
-      </w:pPr>
+        </w:rPr>
+      </w:pPr>
+      <w:r>
+        <w:rPr>
+          <w:rFonts w:ascii="Verdana" w:eastAsia="Times New Roman" w:hAnsi="Verdana" w:cs="Calibri Light"/>
+        </w:rPr>
+        <w:t>SW3 configuration for VLAN 130</w:t>
+      </w:r>
     </w:p>
     <w:p>
       <w:pPr>
@@ -7030,6 +7055,43 @@
       <w:pPr>
         <w:rPr>
           <w:rFonts w:ascii="Verdana" w:eastAsia="Times New Roman" w:hAnsi="Verdana" w:cs="Calibri Light"/>
+        </w:rPr>
+      </w:pPr>
+      <w:r>
+        <w:rPr>
+          <w:rFonts w:ascii="Verdana" w:eastAsia="Times New Roman" w:hAnsi="Verdana" w:cs="Calibri Light"/>
+        </w:rPr>
+        <w:t>SW</w:t>
+      </w:r>
+      <w:r>
+        <w:rPr>
+          <w:rFonts w:ascii="Verdana" w:eastAsia="Times New Roman" w:hAnsi="Verdana" w:cs="Calibri Light"/>
+        </w:rPr>
+        <w:t>4</w:t>
+      </w:r>
+      <w:r>
+        <w:rPr>
+          <w:rFonts w:ascii="Verdana" w:eastAsia="Times New Roman" w:hAnsi="Verdana" w:cs="Calibri Light"/>
+        </w:rPr>
+        <w:t xml:space="preserve"> configuration for VLAN 1</w:t>
+      </w:r>
+      <w:r>
+        <w:rPr>
+          <w:rFonts w:ascii="Verdana" w:eastAsia="Times New Roman" w:hAnsi="Verdana" w:cs="Calibri Light"/>
+        </w:rPr>
+        <w:t>1</w:t>
+      </w:r>
+      <w:r>
+        <w:rPr>
+          <w:rFonts w:ascii="Verdana" w:eastAsia="Times New Roman" w:hAnsi="Verdana" w:cs="Calibri Light"/>
+        </w:rPr>
+        <w:t>0</w:t>
+      </w:r>
+    </w:p>
+    <w:p>
+      <w:pPr>
+        <w:rPr>
+          <w:rFonts w:ascii="Verdana" w:eastAsia="Times New Roman" w:hAnsi="Verdana" w:cs="Calibri Light"/>
           <w:color w:val="2F5496"/>
           <w:sz w:val="32"/>
           <w:szCs w:val="32"/>
@@ -7100,6 +7162,43 @@
       <w:pPr>
         <w:rPr>
           <w:rFonts w:ascii="Verdana" w:eastAsia="Times New Roman" w:hAnsi="Verdana" w:cs="Calibri Light"/>
+        </w:rPr>
+      </w:pPr>
+      <w:r>
+        <w:rPr>
+          <w:rFonts w:ascii="Verdana" w:eastAsia="Times New Roman" w:hAnsi="Verdana" w:cs="Calibri Light"/>
+        </w:rPr>
+        <w:t>SW</w:t>
+      </w:r>
+      <w:r>
+        <w:rPr>
+          <w:rFonts w:ascii="Verdana" w:eastAsia="Times New Roman" w:hAnsi="Verdana" w:cs="Calibri Light"/>
+        </w:rPr>
+        <w:t>5</w:t>
+      </w:r>
+      <w:r>
+        <w:rPr>
+          <w:rFonts w:ascii="Verdana" w:eastAsia="Times New Roman" w:hAnsi="Verdana" w:cs="Calibri Light"/>
+        </w:rPr>
+        <w:t xml:space="preserve"> configuration for VLAN 1</w:t>
+      </w:r>
+      <w:r>
+        <w:rPr>
+          <w:rFonts w:ascii="Verdana" w:eastAsia="Times New Roman" w:hAnsi="Verdana" w:cs="Calibri Light"/>
+        </w:rPr>
+        <w:t>2</w:t>
+      </w:r>
+      <w:r>
+        <w:rPr>
+          <w:rFonts w:ascii="Verdana" w:eastAsia="Times New Roman" w:hAnsi="Verdana" w:cs="Calibri Light"/>
+        </w:rPr>
+        <w:t>0</w:t>
+      </w:r>
+    </w:p>
+    <w:p>
+      <w:pPr>
+        <w:rPr>
+          <w:rFonts w:ascii="Verdana" w:eastAsia="Times New Roman" w:hAnsi="Verdana" w:cs="Calibri Light"/>
           <w:color w:val="2F5496"/>
           <w:sz w:val="32"/>
           <w:szCs w:val="32"/>
@@ -7170,6 +7269,31 @@
       <w:pPr>
         <w:rPr>
           <w:rFonts w:ascii="Verdana" w:eastAsia="Times New Roman" w:hAnsi="Verdana" w:cs="Calibri Light"/>
+        </w:rPr>
+      </w:pPr>
+      <w:r>
+        <w:rPr>
+          <w:rFonts w:ascii="Verdana" w:eastAsia="Times New Roman" w:hAnsi="Verdana" w:cs="Calibri Light"/>
+        </w:rPr>
+        <w:t>SW</w:t>
+      </w:r>
+      <w:r>
+        <w:rPr>
+          <w:rFonts w:ascii="Verdana" w:eastAsia="Times New Roman" w:hAnsi="Verdana" w:cs="Calibri Light"/>
+        </w:rPr>
+        <w:t>6</w:t>
+      </w:r>
+      <w:r>
+        <w:rPr>
+          <w:rFonts w:ascii="Verdana" w:eastAsia="Times New Roman" w:hAnsi="Verdana" w:cs="Calibri Light"/>
+        </w:rPr>
+        <w:t xml:space="preserve"> configuration for VLAN 130</w:t>
+      </w:r>
+    </w:p>
+    <w:p>
+      <w:pPr>
+        <w:rPr>
+          <w:rFonts w:ascii="Verdana" w:eastAsia="Times New Roman" w:hAnsi="Verdana" w:cs="Calibri Light"/>
           <w:color w:val="2F5496"/>
           <w:sz w:val="32"/>
           <w:szCs w:val="32"/>
@@ -7192,7 +7316,7 @@
           <w:sz w:val="32"/>
           <w:szCs w:val="32"/>
         </w:rPr>
-        <w:t>Configuration of trunk ports now</w:t>
+        <w:t>Configuration of trunk ports</w:t>
       </w:r>
     </w:p>
     <w:p>
@@ -7274,16 +7398,6 @@
           <w:szCs w:val="32"/>
         </w:rPr>
       </w:pPr>
-    </w:p>
-    <w:p>
-      <w:pPr>
-        <w:rPr>
-          <w:rFonts w:ascii="Verdana" w:eastAsia="Times New Roman" w:hAnsi="Verdana" w:cs="Calibri Light"/>
-          <w:color w:val="2F5496"/>
-          <w:sz w:val="32"/>
-          <w:szCs w:val="32"/>
-        </w:rPr>
-      </w:pPr>
       <w:r>
         <w:rPr>
           <w:rFonts w:ascii="Verdana" w:eastAsia="Times New Roman" w:hAnsi="Verdana" w:cs="Calibri Light"/>
@@ -7344,6 +7458,76 @@
           <w:szCs w:val="32"/>
         </w:rPr>
       </w:pPr>
+      <w:r>
+        <w:rPr>
+          <w:rFonts w:ascii="Verdana" w:eastAsia="Times New Roman" w:hAnsi="Verdana" w:cs="Calibri Light"/>
+        </w:rPr>
+        <w:t>Configuring a trunk port on SW1 f0/1</w:t>
+      </w:r>
+      <w:r>
+        <w:rPr>
+          <w:rFonts w:ascii="Verdana" w:eastAsia="Times New Roman" w:hAnsi="Verdana" w:cs="Calibri Light"/>
+        </w:rPr>
+        <w:t>. “Switchport mode trunk” works the same as “switchport mode access” only now for a trunk port. I also configure the allowed VLAN’s, including 110, 120, and 130.</w:t>
+      </w:r>
+    </w:p>
+    <w:p>
+      <w:pPr>
+        <w:rPr>
+          <w:rFonts w:ascii="Verdana" w:eastAsia="Times New Roman" w:hAnsi="Verdana" w:cs="Calibri Light"/>
+          <w:color w:val="2F5496"/>
+          <w:sz w:val="32"/>
+          <w:szCs w:val="32"/>
+        </w:rPr>
+      </w:pPr>
+      <w:r>
+        <w:rPr>
+          <w:rFonts w:ascii="Verdana" w:eastAsia="Times New Roman" w:hAnsi="Verdana" w:cs="Calibri Light"/>
+          <w:color w:val="2F5496"/>
+          <w:sz w:val="32"/>
+          <w:szCs w:val="32"/>
+        </w:rPr>
+        <w:lastRenderedPageBreak/>
+        <w:t xml:space="preserve">Configuring which VLAN’s are allowed on the trunk. NOTE: In the screenshots there is no “add” in the command, ex. “switchport trunk allowed </w:t>
+      </w:r>
+      <w:proofErr w:type="spellStart"/>
+      <w:r>
+        <w:rPr>
+          <w:rFonts w:ascii="Verdana" w:eastAsia="Times New Roman" w:hAnsi="Verdana" w:cs="Calibri Light"/>
+          <w:color w:val="2F5496"/>
+          <w:sz w:val="32"/>
+          <w:szCs w:val="32"/>
+        </w:rPr>
+        <w:t>vlan</w:t>
+      </w:r>
+      <w:proofErr w:type="spellEnd"/>
+      <w:r>
+        <w:rPr>
+          <w:rFonts w:ascii="Verdana" w:eastAsia="Times New Roman" w:hAnsi="Verdana" w:cs="Calibri Light"/>
+          <w:color w:val="2F5496"/>
+          <w:sz w:val="32"/>
+          <w:szCs w:val="32"/>
+        </w:rPr>
+        <w:t xml:space="preserve"> add 110”. I have realized and fixed this in the actual configuration. Below there will </w:t>
+      </w:r>
+      <w:r>
+        <w:rPr>
+          <w:rFonts w:ascii="Verdana" w:eastAsia="Times New Roman" w:hAnsi="Verdana" w:cs="Calibri Light"/>
+          <w:color w:val="2F5496"/>
+          <w:sz w:val="32"/>
+          <w:szCs w:val="32"/>
+        </w:rPr>
+        <w:t>be the output of “show interfaces trunk” on each switch to verify that VLAN’s 110, 120, and 130 are all allowed.</w:t>
+      </w:r>
+      <w:r>
+        <w:rPr>
+          <w:rFonts w:ascii="Verdana" w:eastAsia="Times New Roman" w:hAnsi="Verdana" w:cs="Calibri Light"/>
+          <w:color w:val="2F5496"/>
+          <w:sz w:val="32"/>
+          <w:szCs w:val="32"/>
+        </w:rPr>
+        <w:t xml:space="preserve"> </w:t>
+      </w:r>
     </w:p>
     <w:p>
       <w:pPr>
@@ -7409,11 +7593,14 @@
       <w:pPr>
         <w:rPr>
           <w:rFonts w:ascii="Verdana" w:eastAsia="Times New Roman" w:hAnsi="Verdana" w:cs="Calibri Light"/>
-          <w:color w:val="2F5496"/>
-          <w:sz w:val="32"/>
-          <w:szCs w:val="32"/>
-        </w:rPr>
-      </w:pPr>
+        </w:rPr>
+      </w:pPr>
+      <w:r>
+        <w:rPr>
+          <w:rFonts w:ascii="Verdana" w:eastAsia="Times New Roman" w:hAnsi="Verdana" w:cs="Calibri Light"/>
+        </w:rPr>
+        <w:t>SW2 trunk port configuration on interface f0/1</w:t>
+      </w:r>
     </w:p>
     <w:p>
       <w:pPr>
@@ -7432,7 +7619,6 @@
           <w:sz w:val="32"/>
           <w:szCs w:val="32"/>
         </w:rPr>
-        <w:lastRenderedPageBreak/>
         <w:drawing>
           <wp:inline distT="0" distB="0" distL="0" distR="0" wp14:anchorId="00318B16" wp14:editId="47D39D10">
             <wp:extent cx="3778444" cy="749339"/>
@@ -7480,11 +7666,20 @@
       <w:pPr>
         <w:rPr>
           <w:rFonts w:ascii="Verdana" w:eastAsia="Times New Roman" w:hAnsi="Verdana" w:cs="Calibri Light"/>
-          <w:color w:val="2F5496"/>
-          <w:sz w:val="32"/>
-          <w:szCs w:val="32"/>
-        </w:rPr>
-      </w:pPr>
+        </w:rPr>
+      </w:pPr>
+      <w:r>
+        <w:rPr>
+          <w:rFonts w:ascii="Verdana" w:eastAsia="Times New Roman" w:hAnsi="Verdana" w:cs="Calibri Light"/>
+        </w:rPr>
+        <w:t>SW2 trunk port configuration on interface f0/</w:t>
+      </w:r>
+      <w:r>
+        <w:rPr>
+          <w:rFonts w:ascii="Verdana" w:eastAsia="Times New Roman" w:hAnsi="Verdana" w:cs="Calibri Light"/>
+        </w:rPr>
+        <w:t>2</w:t>
+      </w:r>
     </w:p>
     <w:p>
       <w:pPr>
@@ -7550,11 +7745,26 @@
       <w:pPr>
         <w:rPr>
           <w:rFonts w:ascii="Verdana" w:eastAsia="Times New Roman" w:hAnsi="Verdana" w:cs="Calibri Light"/>
-          <w:color w:val="2F5496"/>
-          <w:sz w:val="32"/>
-          <w:szCs w:val="32"/>
-        </w:rPr>
-      </w:pPr>
+        </w:rPr>
+      </w:pPr>
+      <w:r>
+        <w:rPr>
+          <w:rFonts w:ascii="Verdana" w:eastAsia="Times New Roman" w:hAnsi="Verdana" w:cs="Calibri Light"/>
+        </w:rPr>
+        <w:t>SW</w:t>
+      </w:r>
+      <w:r>
+        <w:rPr>
+          <w:rFonts w:ascii="Verdana" w:eastAsia="Times New Roman" w:hAnsi="Verdana" w:cs="Calibri Light"/>
+        </w:rPr>
+        <w:t>3</w:t>
+      </w:r>
+      <w:r>
+        <w:rPr>
+          <w:rFonts w:ascii="Verdana" w:eastAsia="Times New Roman" w:hAnsi="Verdana" w:cs="Calibri Light"/>
+        </w:rPr>
+        <w:t xml:space="preserve"> trunk port configuration on interface f0/1</w:t>
+      </w:r>
     </w:p>
     <w:p>
       <w:pPr>
@@ -7620,11 +7830,26 @@
       <w:pPr>
         <w:rPr>
           <w:rFonts w:ascii="Verdana" w:eastAsia="Times New Roman" w:hAnsi="Verdana" w:cs="Calibri Light"/>
-          <w:color w:val="2F5496"/>
-          <w:sz w:val="32"/>
-          <w:szCs w:val="32"/>
-        </w:rPr>
-      </w:pPr>
+        </w:rPr>
+      </w:pPr>
+      <w:r>
+        <w:rPr>
+          <w:rFonts w:ascii="Verdana" w:eastAsia="Times New Roman" w:hAnsi="Verdana" w:cs="Calibri Light"/>
+        </w:rPr>
+        <w:t>SW</w:t>
+      </w:r>
+      <w:r>
+        <w:rPr>
+          <w:rFonts w:ascii="Verdana" w:eastAsia="Times New Roman" w:hAnsi="Verdana" w:cs="Calibri Light"/>
+        </w:rPr>
+        <w:t>4</w:t>
+      </w:r>
+      <w:r>
+        <w:rPr>
+          <w:rFonts w:ascii="Verdana" w:eastAsia="Times New Roman" w:hAnsi="Verdana" w:cs="Calibri Light"/>
+        </w:rPr>
+        <w:t xml:space="preserve"> trunk port configuration on interface f0/1</w:t>
+      </w:r>
     </w:p>
     <w:p>
       <w:pPr>
@@ -7690,6 +7915,39 @@
       <w:pPr>
         <w:rPr>
           <w:rFonts w:ascii="Verdana" w:eastAsia="Times New Roman" w:hAnsi="Verdana" w:cs="Calibri Light"/>
+        </w:rPr>
+      </w:pPr>
+      <w:r>
+        <w:rPr>
+          <w:rFonts w:ascii="Verdana" w:eastAsia="Times New Roman" w:hAnsi="Verdana" w:cs="Calibri Light"/>
+        </w:rPr>
+        <w:lastRenderedPageBreak/>
+        <w:t>SW</w:t>
+      </w:r>
+      <w:r>
+        <w:rPr>
+          <w:rFonts w:ascii="Verdana" w:eastAsia="Times New Roman" w:hAnsi="Verdana" w:cs="Calibri Light"/>
+        </w:rPr>
+        <w:t>5</w:t>
+      </w:r>
+      <w:r>
+        <w:rPr>
+          <w:rFonts w:ascii="Verdana" w:eastAsia="Times New Roman" w:hAnsi="Verdana" w:cs="Calibri Light"/>
+        </w:rPr>
+        <w:t xml:space="preserve"> trunk port configuration on interface f0/1</w:t>
+      </w:r>
+    </w:p>
+    <w:p>
+      <w:pPr>
+        <w:rPr>
+          <w:rFonts w:ascii="Verdana" w:eastAsia="Times New Roman" w:hAnsi="Verdana" w:cs="Calibri Light"/>
+        </w:rPr>
+      </w:pPr>
+    </w:p>
+    <w:p>
+      <w:pPr>
+        <w:rPr>
+          <w:rFonts w:ascii="Verdana" w:eastAsia="Times New Roman" w:hAnsi="Verdana" w:cs="Calibri Light"/>
           <w:color w:val="2F5496"/>
           <w:sz w:val="32"/>
           <w:szCs w:val="32"/>
@@ -7760,11 +8018,20 @@
       <w:pPr>
         <w:rPr>
           <w:rFonts w:ascii="Verdana" w:eastAsia="Times New Roman" w:hAnsi="Verdana" w:cs="Calibri Light"/>
-          <w:color w:val="2F5496"/>
-          <w:sz w:val="32"/>
-          <w:szCs w:val="32"/>
-        </w:rPr>
-      </w:pPr>
+        </w:rPr>
+      </w:pPr>
+      <w:r>
+        <w:rPr>
+          <w:rFonts w:ascii="Verdana" w:eastAsia="Times New Roman" w:hAnsi="Verdana" w:cs="Calibri Light"/>
+        </w:rPr>
+        <w:t>SW2 trunk port configuration on interface f0/</w:t>
+      </w:r>
+      <w:r>
+        <w:rPr>
+          <w:rFonts w:ascii="Verdana" w:eastAsia="Times New Roman" w:hAnsi="Verdana" w:cs="Calibri Light"/>
+        </w:rPr>
+        <w:t>2</w:t>
+      </w:r>
     </w:p>
     <w:p>
       <w:pPr>
@@ -7830,11 +8097,26 @@
       <w:pPr>
         <w:rPr>
           <w:rFonts w:ascii="Verdana" w:eastAsia="Times New Roman" w:hAnsi="Verdana" w:cs="Calibri Light"/>
-          <w:color w:val="2F5496"/>
-          <w:sz w:val="32"/>
-          <w:szCs w:val="32"/>
-        </w:rPr>
-      </w:pPr>
+        </w:rPr>
+      </w:pPr>
+      <w:r>
+        <w:rPr>
+          <w:rFonts w:ascii="Verdana" w:eastAsia="Times New Roman" w:hAnsi="Verdana" w:cs="Calibri Light"/>
+        </w:rPr>
+        <w:t>SW</w:t>
+      </w:r>
+      <w:r>
+        <w:rPr>
+          <w:rFonts w:ascii="Verdana" w:eastAsia="Times New Roman" w:hAnsi="Verdana" w:cs="Calibri Light"/>
+        </w:rPr>
+        <w:t>6</w:t>
+      </w:r>
+      <w:r>
+        <w:rPr>
+          <w:rFonts w:ascii="Verdana" w:eastAsia="Times New Roman" w:hAnsi="Verdana" w:cs="Calibri Light"/>
+        </w:rPr>
+        <w:t xml:space="preserve"> trunk port configuration on interface f0/1</w:t>
+      </w:r>
     </w:p>
     <w:p>
       <w:pPr>
@@ -7901,11 +8183,36 @@
         <w:rPr>
           <w:rFonts w:ascii="Verdana" w:eastAsia="Times New Roman" w:hAnsi="Verdana" w:cs="Calibri Light"/>
           <w:noProof/>
-          <w:color w:val="2F5496"/>
-          <w:sz w:val="32"/>
-          <w:szCs w:val="32"/>
-        </w:rPr>
-      </w:pPr>
+        </w:rPr>
+      </w:pPr>
+      <w:r>
+        <w:rPr>
+          <w:rFonts w:ascii="Verdana" w:eastAsia="Times New Roman" w:hAnsi="Verdana" w:cs="Calibri Light"/>
+          <w:noProof/>
+        </w:rPr>
+        <w:t>L3SW1 SVI configuration for VLAN 1</w:t>
+      </w:r>
+      <w:r>
+        <w:rPr>
+          <w:rFonts w:ascii="Verdana" w:eastAsia="Times New Roman" w:hAnsi="Verdana" w:cs="Calibri Light"/>
+          <w:noProof/>
+        </w:rPr>
+        <w:t>1</w:t>
+      </w:r>
+      <w:r>
+        <w:rPr>
+          <w:rFonts w:ascii="Verdana" w:eastAsia="Times New Roman" w:hAnsi="Verdana" w:cs="Calibri Light"/>
+          <w:noProof/>
+        </w:rPr>
+        <w:t>0</w:t>
+      </w:r>
+      <w:r>
+        <w:rPr>
+          <w:rFonts w:ascii="Verdana" w:eastAsia="Times New Roman" w:hAnsi="Verdana" w:cs="Calibri Light"/>
+          <w:noProof/>
+        </w:rPr>
+        <w:t>. To create an SVI, I used the interface vlan[number] command, followed by giving the SVI an IP address, and turning the interface on by using the “no shut” command.</w:t>
+      </w:r>
     </w:p>
     <w:p>
       <w:pPr>
@@ -7976,6 +8283,13 @@
           <w:szCs w:val="32"/>
         </w:rPr>
       </w:pPr>
+      <w:r>
+        <w:rPr>
+          <w:rFonts w:ascii="Verdana" w:eastAsia="Times New Roman" w:hAnsi="Verdana" w:cs="Calibri Light"/>
+          <w:noProof/>
+        </w:rPr>
+        <w:t>L3SW1 SVI configuration for VLAN 120</w:t>
+      </w:r>
     </w:p>
     <w:p>
       <w:pPr>
@@ -8049,31 +8363,46 @@
       <w:r>
         <w:rPr>
           <w:rFonts w:ascii="Verdana" w:eastAsia="Times New Roman" w:hAnsi="Verdana" w:cs="Calibri Light"/>
+          <w:noProof/>
+        </w:rPr>
+        <w:t>L3SW1 SVI configuration for VLAN 1</w:t>
+      </w:r>
+      <w:r>
+        <w:rPr>
+          <w:rFonts w:ascii="Verdana" w:eastAsia="Times New Roman" w:hAnsi="Verdana" w:cs="Calibri Light"/>
+          <w:noProof/>
+        </w:rPr>
+        <w:t>30</w:t>
+      </w:r>
+    </w:p>
+    <w:p>
+      <w:pPr>
+        <w:rPr>
+          <w:rFonts w:ascii="Verdana" w:eastAsia="Times New Roman" w:hAnsi="Verdana" w:cs="Calibri Light"/>
           <w:color w:val="2F5496"/>
           <w:sz w:val="32"/>
           <w:szCs w:val="32"/>
         </w:rPr>
-        <w:t>Acc and trunk ports successfully configured.</w:t>
-      </w:r>
-    </w:p>
-    <w:p>
-      <w:pPr>
+      </w:pPr>
+      <w:r>
         <w:rPr>
           <w:rFonts w:ascii="Verdana" w:eastAsia="Times New Roman" w:hAnsi="Verdana" w:cs="Calibri Light"/>
           <w:color w:val="2F5496"/>
           <w:sz w:val="32"/>
           <w:szCs w:val="32"/>
         </w:rPr>
-      </w:pPr>
-      <w:r>
+        <w:t>Acc and trunk ports successfully configured.</w:t>
+      </w:r>
+    </w:p>
+    <w:p>
+      <w:pPr>
         <w:rPr>
           <w:rFonts w:ascii="Verdana" w:eastAsia="Times New Roman" w:hAnsi="Verdana" w:cs="Calibri Light"/>
           <w:color w:val="2F5496"/>
           <w:sz w:val="32"/>
           <w:szCs w:val="32"/>
         </w:rPr>
-        <w:t>SVI’s for Fenrir Site 1 successfully configured.</w:t>
-      </w:r>
+      </w:pPr>
       <w:r>
         <w:rPr>
           <w:rFonts w:ascii="Verdana" w:eastAsia="Times New Roman" w:hAnsi="Verdana" w:cs="Calibri Light"/>
@@ -8081,9 +8410,8 @@
           <w:sz w:val="32"/>
           <w:szCs w:val="32"/>
         </w:rPr>
-        <w:t xml:space="preserve"> Screenshots that verify my SVI’s and inter-</w:t>
-      </w:r>
-      <w:proofErr w:type="spellStart"/>
+        <w:t>Configure site 2 SVI’s</w:t>
+      </w:r>
       <w:r>
         <w:rPr>
           <w:rFonts w:ascii="Verdana" w:eastAsia="Times New Roman" w:hAnsi="Verdana" w:cs="Calibri Light"/>
@@ -8091,36 +8419,996 @@
           <w:sz w:val="32"/>
           <w:szCs w:val="32"/>
         </w:rPr>
-        <w:t>vlan</w:t>
-      </w:r>
-      <w:proofErr w:type="spellEnd"/>
-      <w:r>
+        <w:t xml:space="preserve"> HERE:</w:t>
+      </w:r>
+    </w:p>
+    <w:p>
+      <w:pPr>
         <w:rPr>
           <w:rFonts w:ascii="Verdana" w:eastAsia="Times New Roman" w:hAnsi="Verdana" w:cs="Calibri Light"/>
           <w:color w:val="2F5496"/>
           <w:sz w:val="32"/>
           <w:szCs w:val="32"/>
         </w:rPr>
-        <w:t xml:space="preserve"> routing work correctly.</w:t>
-      </w:r>
-    </w:p>
-    <w:p>
-      <w:pPr>
-        <w:rPr>
-          <w:rFonts w:ascii="Verdana" w:eastAsia="Times New Roman" w:hAnsi="Verdana" w:cs="Calibri Light"/>
+      </w:pPr>
+      <w:r>
+        <w:rPr>
+          <w:rFonts w:ascii="Verdana" w:eastAsia="Times New Roman" w:hAnsi="Verdana" w:cs="Calibri Light"/>
+          <w:noProof/>
           <w:color w:val="2F5496"/>
           <w:sz w:val="32"/>
           <w:szCs w:val="32"/>
         </w:rPr>
-      </w:pPr>
-      <w:r>
+        <w:drawing>
+          <wp:anchor distT="0" distB="0" distL="114300" distR="114300" simplePos="0" relativeHeight="251658240" behindDoc="0" locked="0" layoutInCell="1" allowOverlap="1" wp14:anchorId="1B4C8423" wp14:editId="288A1C02">
+            <wp:simplePos x="914400" y="7639050"/>
+            <wp:positionH relativeFrom="column">
+              <wp:align>left</wp:align>
+            </wp:positionH>
+            <wp:positionV relativeFrom="paragraph">
+              <wp:align>top</wp:align>
+            </wp:positionV>
+            <wp:extent cx="3886742" cy="552527"/>
+            <wp:effectExtent l="0" t="0" r="0" b="0"/>
+            <wp:wrapSquare wrapText="bothSides"/>
+            <wp:docPr id="25" name="Picture 25"/>
+            <wp:cNvGraphicFramePr>
+              <a:graphicFrameLocks xmlns:a="http://schemas.openxmlformats.org/drawingml/2006/main" noChangeAspect="1"/>
+            </wp:cNvGraphicFramePr>
+            <a:graphic xmlns:a="http://schemas.openxmlformats.org/drawingml/2006/main">
+              <a:graphicData uri="http://schemas.openxmlformats.org/drawingml/2006/picture">
+                <pic:pic xmlns:pic="http://schemas.openxmlformats.org/drawingml/2006/picture">
+                  <pic:nvPicPr>
+                    <pic:cNvPr id="25" name="Picture 25"/>
+                    <pic:cNvPicPr/>
+                  </pic:nvPicPr>
+                  <pic:blipFill>
+                    <a:blip r:embed="rId52">
+                      <a:extLst>
+                        <a:ext uri="{28A0092B-C50C-407E-A947-70E740481C1C}">
+                          <a14:useLocalDpi xmlns:a14="http://schemas.microsoft.com/office/drawing/2010/main" val="0"/>
+                        </a:ext>
+                      </a:extLst>
+                    </a:blip>
+                    <a:stretch>
+                      <a:fillRect/>
+                    </a:stretch>
+                  </pic:blipFill>
+                  <pic:spPr>
+                    <a:xfrm>
+                      <a:off x="0" y="0"/>
+                      <a:ext cx="3886742" cy="552527"/>
+                    </a:xfrm>
+                    <a:prstGeom prst="rect">
+                      <a:avLst/>
+                    </a:prstGeom>
+                  </pic:spPr>
+                </pic:pic>
+              </a:graphicData>
+            </a:graphic>
+          </wp:anchor>
+        </w:drawing>
+      </w:r>
+    </w:p>
+    <w:p>
+      <w:pPr>
         <w:rPr>
           <w:rFonts w:ascii="Verdana" w:eastAsia="Times New Roman" w:hAnsi="Verdana" w:cs="Calibri Light"/>
           <w:color w:val="2F5496"/>
           <w:sz w:val="32"/>
           <w:szCs w:val="32"/>
         </w:rPr>
-        <w:br w:type="page"/>
+      </w:pPr>
+    </w:p>
+    <w:p>
+      <w:pPr>
+        <w:rPr>
+          <w:rFonts w:ascii="Verdana" w:eastAsia="Times New Roman" w:hAnsi="Verdana" w:cs="Calibri Light"/>
+        </w:rPr>
+      </w:pPr>
+      <w:r>
+        <w:rPr>
+          <w:rFonts w:ascii="Verdana" w:eastAsia="Times New Roman" w:hAnsi="Verdana" w:cs="Calibri Light"/>
+        </w:rPr>
+        <w:t>Configuring an SVI for VLAN 110</w:t>
+      </w:r>
+      <w:r>
+        <w:rPr>
+          <w:rFonts w:ascii="Verdana" w:eastAsia="Times New Roman" w:hAnsi="Verdana" w:cs="Calibri Light"/>
+        </w:rPr>
+        <w:t xml:space="preserve"> on L3SW3</w:t>
+      </w:r>
+    </w:p>
+    <w:p>
+      <w:pPr>
+        <w:rPr>
+          <w:rFonts w:ascii="Verdana" w:eastAsia="Times New Roman" w:hAnsi="Verdana" w:cs="Calibri Light"/>
+          <w:color w:val="2F5496"/>
+          <w:sz w:val="32"/>
+          <w:szCs w:val="32"/>
+        </w:rPr>
+      </w:pPr>
+      <w:r>
+        <w:rPr>
+          <w:rFonts w:ascii="Verdana" w:eastAsia="Times New Roman" w:hAnsi="Verdana" w:cs="Calibri Light"/>
+          <w:noProof/>
+          <w:color w:val="2F5496"/>
+          <w:sz w:val="32"/>
+          <w:szCs w:val="32"/>
+        </w:rPr>
+        <w:lastRenderedPageBreak/>
+        <w:drawing>
+          <wp:inline distT="0" distB="0" distL="0" distR="0" wp14:anchorId="03E0D073" wp14:editId="1BE28E05">
+            <wp:extent cx="3715268" cy="590632"/>
+            <wp:effectExtent l="0" t="0" r="0" b="0"/>
+            <wp:docPr id="26" name="Picture 26"/>
+            <wp:cNvGraphicFramePr>
+              <a:graphicFrameLocks xmlns:a="http://schemas.openxmlformats.org/drawingml/2006/main" noChangeAspect="1"/>
+            </wp:cNvGraphicFramePr>
+            <a:graphic xmlns:a="http://schemas.openxmlformats.org/drawingml/2006/main">
+              <a:graphicData uri="http://schemas.openxmlformats.org/drawingml/2006/picture">
+                <pic:pic xmlns:pic="http://schemas.openxmlformats.org/drawingml/2006/picture">
+                  <pic:nvPicPr>
+                    <pic:cNvPr id="26" name="Picture 26"/>
+                    <pic:cNvPicPr/>
+                  </pic:nvPicPr>
+                  <pic:blipFill>
+                    <a:blip r:embed="rId53">
+                      <a:extLst>
+                        <a:ext uri="{28A0092B-C50C-407E-A947-70E740481C1C}">
+                          <a14:useLocalDpi xmlns:a14="http://schemas.microsoft.com/office/drawing/2010/main" val="0"/>
+                        </a:ext>
+                      </a:extLst>
+                    </a:blip>
+                    <a:stretch>
+                      <a:fillRect/>
+                    </a:stretch>
+                  </pic:blipFill>
+                  <pic:spPr>
+                    <a:xfrm>
+                      <a:off x="0" y="0"/>
+                      <a:ext cx="3715268" cy="590632"/>
+                    </a:xfrm>
+                    <a:prstGeom prst="rect">
+                      <a:avLst/>
+                    </a:prstGeom>
+                  </pic:spPr>
+                </pic:pic>
+              </a:graphicData>
+            </a:graphic>
+          </wp:inline>
+        </w:drawing>
+      </w:r>
+    </w:p>
+    <w:p>
+      <w:pPr>
+        <w:rPr>
+          <w:rFonts w:ascii="Verdana" w:eastAsia="Times New Roman" w:hAnsi="Verdana" w:cs="Calibri Light"/>
+        </w:rPr>
+      </w:pPr>
+      <w:r>
+        <w:rPr>
+          <w:rFonts w:ascii="Verdana" w:eastAsia="Times New Roman" w:hAnsi="Verdana" w:cs="Calibri Light"/>
+        </w:rPr>
+        <w:t>Configuring an SVI for VLAN 1</w:t>
+      </w:r>
+      <w:r>
+        <w:rPr>
+          <w:rFonts w:ascii="Verdana" w:eastAsia="Times New Roman" w:hAnsi="Verdana" w:cs="Calibri Light"/>
+        </w:rPr>
+        <w:t>2</w:t>
+      </w:r>
+      <w:r>
+        <w:rPr>
+          <w:rFonts w:ascii="Verdana" w:eastAsia="Times New Roman" w:hAnsi="Verdana" w:cs="Calibri Light"/>
+        </w:rPr>
+        <w:t>0</w:t>
+      </w:r>
+      <w:r>
+        <w:rPr>
+          <w:rFonts w:ascii="Verdana" w:eastAsia="Times New Roman" w:hAnsi="Verdana" w:cs="Calibri Light"/>
+        </w:rPr>
+        <w:t xml:space="preserve"> on L3SW3</w:t>
+      </w:r>
+    </w:p>
+    <w:p>
+      <w:pPr>
+        <w:rPr>
+          <w:rFonts w:ascii="Verdana" w:eastAsia="Times New Roman" w:hAnsi="Verdana" w:cs="Calibri Light"/>
+          <w:color w:val="2F5496"/>
+          <w:sz w:val="32"/>
+          <w:szCs w:val="32"/>
+        </w:rPr>
+      </w:pPr>
+    </w:p>
+    <w:p>
+      <w:pPr>
+        <w:rPr>
+          <w:rFonts w:ascii="Verdana" w:eastAsia="Times New Roman" w:hAnsi="Verdana" w:cs="Calibri Light"/>
+        </w:rPr>
+      </w:pPr>
+      <w:r>
+        <w:rPr>
+          <w:rFonts w:ascii="Verdana" w:eastAsia="Times New Roman" w:hAnsi="Verdana" w:cs="Calibri Light"/>
+          <w:noProof/>
+          <w:color w:val="2F5496"/>
+          <w:sz w:val="32"/>
+          <w:szCs w:val="32"/>
+        </w:rPr>
+        <w:drawing>
+          <wp:inline distT="0" distB="0" distL="0" distR="0" wp14:anchorId="6F3EE578" wp14:editId="59301467">
+            <wp:extent cx="3801005" cy="533474"/>
+            <wp:effectExtent l="0" t="0" r="9525" b="0"/>
+            <wp:docPr id="27" name="Picture 27"/>
+            <wp:cNvGraphicFramePr>
+              <a:graphicFrameLocks xmlns:a="http://schemas.openxmlformats.org/drawingml/2006/main" noChangeAspect="1"/>
+            </wp:cNvGraphicFramePr>
+            <a:graphic xmlns:a="http://schemas.openxmlformats.org/drawingml/2006/main">
+              <a:graphicData uri="http://schemas.openxmlformats.org/drawingml/2006/picture">
+                <pic:pic xmlns:pic="http://schemas.openxmlformats.org/drawingml/2006/picture">
+                  <pic:nvPicPr>
+                    <pic:cNvPr id="27" name="Picture 27"/>
+                    <pic:cNvPicPr/>
+                  </pic:nvPicPr>
+                  <pic:blipFill>
+                    <a:blip r:embed="rId54">
+                      <a:extLst>
+                        <a:ext uri="{28A0092B-C50C-407E-A947-70E740481C1C}">
+                          <a14:useLocalDpi xmlns:a14="http://schemas.microsoft.com/office/drawing/2010/main" val="0"/>
+                        </a:ext>
+                      </a:extLst>
+                    </a:blip>
+                    <a:stretch>
+                      <a:fillRect/>
+                    </a:stretch>
+                  </pic:blipFill>
+                  <pic:spPr>
+                    <a:xfrm>
+                      <a:off x="0" y="0"/>
+                      <a:ext cx="3801005" cy="533474"/>
+                    </a:xfrm>
+                    <a:prstGeom prst="rect">
+                      <a:avLst/>
+                    </a:prstGeom>
+                  </pic:spPr>
+                </pic:pic>
+              </a:graphicData>
+            </a:graphic>
+          </wp:inline>
+        </w:drawing>
+      </w:r>
+      <w:r>
+        <w:rPr>
+          <w:rFonts w:ascii="Verdana" w:eastAsia="Times New Roman" w:hAnsi="Verdana" w:cs="Calibri Light"/>
+          <w:color w:val="2F5496"/>
+          <w:sz w:val="32"/>
+          <w:szCs w:val="32"/>
+        </w:rPr>
+        <w:br w:type="textWrapping" w:clear="all"/>
+      </w:r>
+      <w:r>
+        <w:rPr>
+          <w:rFonts w:ascii="Verdana" w:eastAsia="Times New Roman" w:hAnsi="Verdana" w:cs="Calibri Light"/>
+        </w:rPr>
+        <w:t>Configuring an SVI for VLAN 1</w:t>
+      </w:r>
+      <w:r>
+        <w:rPr>
+          <w:rFonts w:ascii="Verdana" w:eastAsia="Times New Roman" w:hAnsi="Verdana" w:cs="Calibri Light"/>
+        </w:rPr>
+        <w:t>3</w:t>
+      </w:r>
+      <w:r>
+        <w:rPr>
+          <w:rFonts w:ascii="Verdana" w:eastAsia="Times New Roman" w:hAnsi="Verdana" w:cs="Calibri Light"/>
+        </w:rPr>
+        <w:t>0</w:t>
+      </w:r>
+      <w:r>
+        <w:rPr>
+          <w:rFonts w:ascii="Verdana" w:eastAsia="Times New Roman" w:hAnsi="Verdana" w:cs="Calibri Light"/>
+        </w:rPr>
+        <w:t xml:space="preserve"> on L3SW3</w:t>
+      </w:r>
+    </w:p>
+    <w:p>
+      <w:pPr>
+        <w:rPr>
+          <w:rFonts w:ascii="Verdana" w:eastAsia="Times New Roman" w:hAnsi="Verdana" w:cs="Calibri Light"/>
+        </w:rPr>
+      </w:pPr>
+    </w:p>
+    <w:p>
+      <w:pPr>
+        <w:rPr>
+          <w:rFonts w:ascii="Verdana" w:eastAsia="Times New Roman" w:hAnsi="Verdana" w:cs="Calibri Light"/>
+          <w:color w:val="2F5496"/>
+          <w:sz w:val="32"/>
+          <w:szCs w:val="32"/>
+        </w:rPr>
+      </w:pPr>
+      <w:r>
+        <w:rPr>
+          <w:rFonts w:ascii="Verdana" w:eastAsia="Times New Roman" w:hAnsi="Verdana" w:cs="Calibri Light"/>
+          <w:noProof/>
+          <w:color w:val="2F5496"/>
+          <w:sz w:val="32"/>
+          <w:szCs w:val="32"/>
+        </w:rPr>
+        <w:drawing>
+          <wp:inline distT="0" distB="0" distL="0" distR="0" wp14:anchorId="1512C5B1" wp14:editId="2B87F3EF">
+            <wp:extent cx="5896798" cy="5582429"/>
+            <wp:effectExtent l="0" t="0" r="8890" b="0"/>
+            <wp:docPr id="19" name="Picture 19"/>
+            <wp:cNvGraphicFramePr>
+              <a:graphicFrameLocks xmlns:a="http://schemas.openxmlformats.org/drawingml/2006/main" noChangeAspect="1"/>
+            </wp:cNvGraphicFramePr>
+            <a:graphic xmlns:a="http://schemas.openxmlformats.org/drawingml/2006/main">
+              <a:graphicData uri="http://schemas.openxmlformats.org/drawingml/2006/picture">
+                <pic:pic xmlns:pic="http://schemas.openxmlformats.org/drawingml/2006/picture">
+                  <pic:nvPicPr>
+                    <pic:cNvPr id="19" name="Picture 19"/>
+                    <pic:cNvPicPr/>
+                  </pic:nvPicPr>
+                  <pic:blipFill>
+                    <a:blip r:embed="rId55">
+                      <a:extLst>
+                        <a:ext uri="{28A0092B-C50C-407E-A947-70E740481C1C}">
+                          <a14:useLocalDpi xmlns:a14="http://schemas.microsoft.com/office/drawing/2010/main" val="0"/>
+                        </a:ext>
+                      </a:extLst>
+                    </a:blip>
+                    <a:stretch>
+                      <a:fillRect/>
+                    </a:stretch>
+                  </pic:blipFill>
+                  <pic:spPr>
+                    <a:xfrm>
+                      <a:off x="0" y="0"/>
+                      <a:ext cx="5896798" cy="5582429"/>
+                    </a:xfrm>
+                    <a:prstGeom prst="rect">
+                      <a:avLst/>
+                    </a:prstGeom>
+                  </pic:spPr>
+                </pic:pic>
+              </a:graphicData>
+            </a:graphic>
+          </wp:inline>
+        </w:drawing>
+      </w:r>
+    </w:p>
+    <w:p>
+      <w:pPr>
+        <w:rPr>
+          <w:rFonts w:ascii="Verdana" w:eastAsia="Times New Roman" w:hAnsi="Verdana" w:cs="Calibri Light"/>
+          <w:highlight w:val="yellow"/>
+        </w:rPr>
+      </w:pPr>
+      <w:r>
+        <w:rPr>
+          <w:rFonts w:ascii="Verdana" w:eastAsia="Times New Roman" w:hAnsi="Verdana" w:cs="Calibri Light"/>
+          <w:highlight w:val="yellow"/>
+        </w:rPr>
+        <w:lastRenderedPageBreak/>
+        <w:t>From the earlier note:</w:t>
+      </w:r>
+    </w:p>
+    <w:p>
+      <w:pPr>
+        <w:rPr>
+          <w:rFonts w:ascii="Verdana" w:eastAsia="Times New Roman" w:hAnsi="Verdana" w:cs="Calibri Light"/>
+        </w:rPr>
+      </w:pPr>
+      <w:r>
+        <w:rPr>
+          <w:rFonts w:ascii="Verdana" w:eastAsia="Times New Roman" w:hAnsi="Verdana" w:cs="Calibri Light"/>
+          <w:highlight w:val="yellow"/>
+        </w:rPr>
+        <w:t>SW1 “show interfaces trunk”</w:t>
+      </w:r>
+    </w:p>
+    <w:p>
+      <w:pPr>
+        <w:rPr>
+          <w:rFonts w:ascii="Verdana" w:eastAsia="Times New Roman" w:hAnsi="Verdana" w:cs="Calibri Light"/>
+        </w:rPr>
+      </w:pPr>
+      <w:r>
+        <w:rPr>
+          <w:rFonts w:ascii="Verdana" w:eastAsia="Times New Roman" w:hAnsi="Verdana" w:cs="Calibri Light"/>
+          <w:noProof/>
+        </w:rPr>
+        <w:drawing>
+          <wp:inline distT="0" distB="0" distL="0" distR="0" wp14:anchorId="2C428222" wp14:editId="2884668C">
+            <wp:extent cx="5943600" cy="5505450"/>
+            <wp:effectExtent l="0" t="0" r="0" b="0"/>
+            <wp:docPr id="20" name="Picture 20"/>
+            <wp:cNvGraphicFramePr>
+              <a:graphicFrameLocks xmlns:a="http://schemas.openxmlformats.org/drawingml/2006/main" noChangeAspect="1"/>
+            </wp:cNvGraphicFramePr>
+            <a:graphic xmlns:a="http://schemas.openxmlformats.org/drawingml/2006/main">
+              <a:graphicData uri="http://schemas.openxmlformats.org/drawingml/2006/picture">
+                <pic:pic xmlns:pic="http://schemas.openxmlformats.org/drawingml/2006/picture">
+                  <pic:nvPicPr>
+                    <pic:cNvPr id="20" name="Picture 20"/>
+                    <pic:cNvPicPr/>
+                  </pic:nvPicPr>
+                  <pic:blipFill>
+                    <a:blip r:embed="rId56">
+                      <a:extLst>
+                        <a:ext uri="{28A0092B-C50C-407E-A947-70E740481C1C}">
+                          <a14:useLocalDpi xmlns:a14="http://schemas.microsoft.com/office/drawing/2010/main" val="0"/>
+                        </a:ext>
+                      </a:extLst>
+                    </a:blip>
+                    <a:stretch>
+                      <a:fillRect/>
+                    </a:stretch>
+                  </pic:blipFill>
+                  <pic:spPr>
+                    <a:xfrm>
+                      <a:off x="0" y="0"/>
+                      <a:ext cx="5943600" cy="5505450"/>
+                    </a:xfrm>
+                    <a:prstGeom prst="rect">
+                      <a:avLst/>
+                    </a:prstGeom>
+                  </pic:spPr>
+                </pic:pic>
+              </a:graphicData>
+            </a:graphic>
+          </wp:inline>
+        </w:drawing>
+      </w:r>
+    </w:p>
+    <w:p>
+      <w:pPr>
+        <w:rPr>
+          <w:rFonts w:ascii="Verdana" w:eastAsia="Times New Roman" w:hAnsi="Verdana" w:cs="Calibri Light"/>
+        </w:rPr>
+      </w:pPr>
+      <w:r>
+        <w:rPr>
+          <w:rFonts w:ascii="Verdana" w:eastAsia="Times New Roman" w:hAnsi="Verdana" w:cs="Calibri Light"/>
+          <w:highlight w:val="yellow"/>
+        </w:rPr>
+        <w:t>SW</w:t>
+      </w:r>
+      <w:r>
+        <w:rPr>
+          <w:rFonts w:ascii="Verdana" w:eastAsia="Times New Roman" w:hAnsi="Verdana" w:cs="Calibri Light"/>
+          <w:highlight w:val="yellow"/>
+        </w:rPr>
+        <w:t>2</w:t>
+      </w:r>
+      <w:r>
+        <w:rPr>
+          <w:rFonts w:ascii="Verdana" w:eastAsia="Times New Roman" w:hAnsi="Verdana" w:cs="Calibri Light"/>
+          <w:highlight w:val="yellow"/>
+        </w:rPr>
+        <w:t xml:space="preserve"> “show interfaces trunk”</w:t>
+      </w:r>
+    </w:p>
+    <w:p>
+      <w:pPr>
+        <w:rPr>
+          <w:rFonts w:ascii="Verdana" w:eastAsia="Times New Roman" w:hAnsi="Verdana" w:cs="Calibri Light"/>
+        </w:rPr>
+      </w:pPr>
+      <w:r>
+        <w:rPr>
+          <w:rFonts w:ascii="Verdana" w:eastAsia="Times New Roman" w:hAnsi="Verdana" w:cs="Calibri Light"/>
+          <w:noProof/>
+        </w:rPr>
+        <w:lastRenderedPageBreak/>
+        <w:drawing>
+          <wp:inline distT="0" distB="0" distL="0" distR="0" wp14:anchorId="650151EB" wp14:editId="715FC93C">
+            <wp:extent cx="5943600" cy="5208905"/>
+            <wp:effectExtent l="0" t="0" r="0" b="0"/>
+            <wp:docPr id="21" name="Picture 21"/>
+            <wp:cNvGraphicFramePr>
+              <a:graphicFrameLocks xmlns:a="http://schemas.openxmlformats.org/drawingml/2006/main" noChangeAspect="1"/>
+            </wp:cNvGraphicFramePr>
+            <a:graphic xmlns:a="http://schemas.openxmlformats.org/drawingml/2006/main">
+              <a:graphicData uri="http://schemas.openxmlformats.org/drawingml/2006/picture">
+                <pic:pic xmlns:pic="http://schemas.openxmlformats.org/drawingml/2006/picture">
+                  <pic:nvPicPr>
+                    <pic:cNvPr id="21" name="Picture 21"/>
+                    <pic:cNvPicPr/>
+                  </pic:nvPicPr>
+                  <pic:blipFill>
+                    <a:blip r:embed="rId57">
+                      <a:extLst>
+                        <a:ext uri="{28A0092B-C50C-407E-A947-70E740481C1C}">
+                          <a14:useLocalDpi xmlns:a14="http://schemas.microsoft.com/office/drawing/2010/main" val="0"/>
+                        </a:ext>
+                      </a:extLst>
+                    </a:blip>
+                    <a:stretch>
+                      <a:fillRect/>
+                    </a:stretch>
+                  </pic:blipFill>
+                  <pic:spPr>
+                    <a:xfrm>
+                      <a:off x="0" y="0"/>
+                      <a:ext cx="5943600" cy="5208905"/>
+                    </a:xfrm>
+                    <a:prstGeom prst="rect">
+                      <a:avLst/>
+                    </a:prstGeom>
+                  </pic:spPr>
+                </pic:pic>
+              </a:graphicData>
+            </a:graphic>
+          </wp:inline>
+        </w:drawing>
+      </w:r>
+    </w:p>
+    <w:p>
+      <w:pPr>
+        <w:rPr>
+          <w:rFonts w:ascii="Verdana" w:eastAsia="Times New Roman" w:hAnsi="Verdana" w:cs="Calibri Light"/>
+        </w:rPr>
+      </w:pPr>
+      <w:r>
+        <w:rPr>
+          <w:rFonts w:ascii="Verdana" w:eastAsia="Times New Roman" w:hAnsi="Verdana" w:cs="Calibri Light"/>
+          <w:highlight w:val="yellow"/>
+        </w:rPr>
+        <w:t>SW</w:t>
+      </w:r>
+      <w:r>
+        <w:rPr>
+          <w:rFonts w:ascii="Verdana" w:eastAsia="Times New Roman" w:hAnsi="Verdana" w:cs="Calibri Light"/>
+          <w:highlight w:val="yellow"/>
+        </w:rPr>
+        <w:t>3</w:t>
+      </w:r>
+      <w:r>
+        <w:rPr>
+          <w:rFonts w:ascii="Verdana" w:eastAsia="Times New Roman" w:hAnsi="Verdana" w:cs="Calibri Light"/>
+          <w:highlight w:val="yellow"/>
+        </w:rPr>
+        <w:t xml:space="preserve"> “show interfaces trunk”</w:t>
+      </w:r>
+    </w:p>
+    <w:p>
+      <w:pPr>
+        <w:rPr>
+          <w:rFonts w:ascii="Verdana" w:eastAsia="Times New Roman" w:hAnsi="Verdana" w:cs="Calibri Light"/>
+        </w:rPr>
+      </w:pPr>
+      <w:r>
+        <w:rPr>
+          <w:rFonts w:ascii="Verdana" w:eastAsia="Times New Roman" w:hAnsi="Verdana" w:cs="Calibri Light"/>
+          <w:noProof/>
+        </w:rPr>
+        <w:lastRenderedPageBreak/>
+        <w:drawing>
+          <wp:inline distT="0" distB="0" distL="0" distR="0" wp14:anchorId="62DEB737" wp14:editId="51A888C7">
+            <wp:extent cx="5943600" cy="5391150"/>
+            <wp:effectExtent l="0" t="0" r="0" b="0"/>
+            <wp:docPr id="22" name="Picture 22"/>
+            <wp:cNvGraphicFramePr>
+              <a:graphicFrameLocks xmlns:a="http://schemas.openxmlformats.org/drawingml/2006/main" noChangeAspect="1"/>
+            </wp:cNvGraphicFramePr>
+            <a:graphic xmlns:a="http://schemas.openxmlformats.org/drawingml/2006/main">
+              <a:graphicData uri="http://schemas.openxmlformats.org/drawingml/2006/picture">
+                <pic:pic xmlns:pic="http://schemas.openxmlformats.org/drawingml/2006/picture">
+                  <pic:nvPicPr>
+                    <pic:cNvPr id="22" name="Picture 22"/>
+                    <pic:cNvPicPr/>
+                  </pic:nvPicPr>
+                  <pic:blipFill>
+                    <a:blip r:embed="rId58">
+                      <a:extLst>
+                        <a:ext uri="{28A0092B-C50C-407E-A947-70E740481C1C}">
+                          <a14:useLocalDpi xmlns:a14="http://schemas.microsoft.com/office/drawing/2010/main" val="0"/>
+                        </a:ext>
+                      </a:extLst>
+                    </a:blip>
+                    <a:stretch>
+                      <a:fillRect/>
+                    </a:stretch>
+                  </pic:blipFill>
+                  <pic:spPr>
+                    <a:xfrm>
+                      <a:off x="0" y="0"/>
+                      <a:ext cx="5943600" cy="5391150"/>
+                    </a:xfrm>
+                    <a:prstGeom prst="rect">
+                      <a:avLst/>
+                    </a:prstGeom>
+                  </pic:spPr>
+                </pic:pic>
+              </a:graphicData>
+            </a:graphic>
+          </wp:inline>
+        </w:drawing>
+      </w:r>
+    </w:p>
+    <w:p>
+      <w:pPr>
+        <w:rPr>
+          <w:rFonts w:ascii="Verdana" w:eastAsia="Times New Roman" w:hAnsi="Verdana" w:cs="Calibri Light"/>
+        </w:rPr>
+      </w:pPr>
+      <w:r>
+        <w:rPr>
+          <w:rFonts w:ascii="Verdana" w:eastAsia="Times New Roman" w:hAnsi="Verdana" w:cs="Calibri Light"/>
+          <w:highlight w:val="yellow"/>
+        </w:rPr>
+        <w:t>SW</w:t>
+      </w:r>
+      <w:r>
+        <w:rPr>
+          <w:rFonts w:ascii="Verdana" w:eastAsia="Times New Roman" w:hAnsi="Verdana" w:cs="Calibri Light"/>
+          <w:highlight w:val="yellow"/>
+        </w:rPr>
+        <w:t>4</w:t>
+      </w:r>
+      <w:r>
+        <w:rPr>
+          <w:rFonts w:ascii="Verdana" w:eastAsia="Times New Roman" w:hAnsi="Verdana" w:cs="Calibri Light"/>
+          <w:highlight w:val="yellow"/>
+        </w:rPr>
+        <w:t xml:space="preserve"> “show interfaces trunk”</w:t>
+      </w:r>
+    </w:p>
+    <w:p>
+      <w:pPr>
+        <w:rPr>
+          <w:rFonts w:ascii="Verdana" w:eastAsia="Times New Roman" w:hAnsi="Verdana" w:cs="Calibri Light"/>
+        </w:rPr>
+      </w:pPr>
+      <w:r>
+        <w:rPr>
+          <w:rFonts w:ascii="Verdana" w:eastAsia="Times New Roman" w:hAnsi="Verdana" w:cs="Calibri Light"/>
+          <w:noProof/>
+        </w:rPr>
+        <w:lastRenderedPageBreak/>
+        <w:drawing>
+          <wp:inline distT="0" distB="0" distL="0" distR="0" wp14:anchorId="722E92C5" wp14:editId="4D1E9A5B">
+            <wp:extent cx="5943600" cy="5144135"/>
+            <wp:effectExtent l="0" t="0" r="0" b="0"/>
+            <wp:docPr id="23" name="Picture 23"/>
+            <wp:cNvGraphicFramePr>
+              <a:graphicFrameLocks xmlns:a="http://schemas.openxmlformats.org/drawingml/2006/main" noChangeAspect="1"/>
+            </wp:cNvGraphicFramePr>
+            <a:graphic xmlns:a="http://schemas.openxmlformats.org/drawingml/2006/main">
+              <a:graphicData uri="http://schemas.openxmlformats.org/drawingml/2006/picture">
+                <pic:pic xmlns:pic="http://schemas.openxmlformats.org/drawingml/2006/picture">
+                  <pic:nvPicPr>
+                    <pic:cNvPr id="23" name="Picture 23"/>
+                    <pic:cNvPicPr/>
+                  </pic:nvPicPr>
+                  <pic:blipFill>
+                    <a:blip r:embed="rId59">
+                      <a:extLst>
+                        <a:ext uri="{28A0092B-C50C-407E-A947-70E740481C1C}">
+                          <a14:useLocalDpi xmlns:a14="http://schemas.microsoft.com/office/drawing/2010/main" val="0"/>
+                        </a:ext>
+                      </a:extLst>
+                    </a:blip>
+                    <a:stretch>
+                      <a:fillRect/>
+                    </a:stretch>
+                  </pic:blipFill>
+                  <pic:spPr>
+                    <a:xfrm>
+                      <a:off x="0" y="0"/>
+                      <a:ext cx="5943600" cy="5144135"/>
+                    </a:xfrm>
+                    <a:prstGeom prst="rect">
+                      <a:avLst/>
+                    </a:prstGeom>
+                  </pic:spPr>
+                </pic:pic>
+              </a:graphicData>
+            </a:graphic>
+          </wp:inline>
+        </w:drawing>
+      </w:r>
+    </w:p>
+    <w:p>
+      <w:pPr>
+        <w:rPr>
+          <w:rFonts w:ascii="Verdana" w:eastAsia="Times New Roman" w:hAnsi="Verdana" w:cs="Calibri Light"/>
+        </w:rPr>
+      </w:pPr>
+      <w:r>
+        <w:rPr>
+          <w:rFonts w:ascii="Verdana" w:eastAsia="Times New Roman" w:hAnsi="Verdana" w:cs="Calibri Light"/>
+          <w:highlight w:val="yellow"/>
+        </w:rPr>
+        <w:t>SW</w:t>
+      </w:r>
+      <w:r>
+        <w:rPr>
+          <w:rFonts w:ascii="Verdana" w:eastAsia="Times New Roman" w:hAnsi="Verdana" w:cs="Calibri Light"/>
+          <w:highlight w:val="yellow"/>
+        </w:rPr>
+        <w:t>5</w:t>
+      </w:r>
+      <w:r>
+        <w:rPr>
+          <w:rFonts w:ascii="Verdana" w:eastAsia="Times New Roman" w:hAnsi="Verdana" w:cs="Calibri Light"/>
+          <w:highlight w:val="yellow"/>
+        </w:rPr>
+        <w:t xml:space="preserve"> “show interfaces trunk”</w:t>
+      </w:r>
+    </w:p>
+    <w:p>
+      <w:pPr>
+        <w:rPr>
+          <w:rFonts w:ascii="Verdana" w:eastAsia="Times New Roman" w:hAnsi="Verdana" w:cs="Calibri Light"/>
+        </w:rPr>
+      </w:pPr>
+      <w:r>
+        <w:rPr>
+          <w:rFonts w:ascii="Verdana" w:eastAsia="Times New Roman" w:hAnsi="Verdana" w:cs="Calibri Light"/>
+          <w:noProof/>
+        </w:rPr>
+        <w:lastRenderedPageBreak/>
+        <w:drawing>
+          <wp:inline distT="0" distB="0" distL="0" distR="0" wp14:anchorId="0C679AC3" wp14:editId="7B699E38">
+            <wp:extent cx="5943600" cy="5201920"/>
+            <wp:effectExtent l="0" t="0" r="0" b="0"/>
+            <wp:docPr id="24" name="Picture 24"/>
+            <wp:cNvGraphicFramePr>
+              <a:graphicFrameLocks xmlns:a="http://schemas.openxmlformats.org/drawingml/2006/main" noChangeAspect="1"/>
+            </wp:cNvGraphicFramePr>
+            <a:graphic xmlns:a="http://schemas.openxmlformats.org/drawingml/2006/main">
+              <a:graphicData uri="http://schemas.openxmlformats.org/drawingml/2006/picture">
+                <pic:pic xmlns:pic="http://schemas.openxmlformats.org/drawingml/2006/picture">
+                  <pic:nvPicPr>
+                    <pic:cNvPr id="24" name="Picture 24"/>
+                    <pic:cNvPicPr/>
+                  </pic:nvPicPr>
+                  <pic:blipFill>
+                    <a:blip r:embed="rId60">
+                      <a:extLst>
+                        <a:ext uri="{28A0092B-C50C-407E-A947-70E740481C1C}">
+                          <a14:useLocalDpi xmlns:a14="http://schemas.microsoft.com/office/drawing/2010/main" val="0"/>
+                        </a:ext>
+                      </a:extLst>
+                    </a:blip>
+                    <a:stretch>
+                      <a:fillRect/>
+                    </a:stretch>
+                  </pic:blipFill>
+                  <pic:spPr>
+                    <a:xfrm>
+                      <a:off x="0" y="0"/>
+                      <a:ext cx="5943600" cy="5201920"/>
+                    </a:xfrm>
+                    <a:prstGeom prst="rect">
+                      <a:avLst/>
+                    </a:prstGeom>
+                  </pic:spPr>
+                </pic:pic>
+              </a:graphicData>
+            </a:graphic>
+          </wp:inline>
+        </w:drawing>
+      </w:r>
+    </w:p>
+    <w:p>
+      <w:pPr>
+        <w:rPr>
+          <w:rFonts w:ascii="Verdana" w:eastAsia="Times New Roman" w:hAnsi="Verdana" w:cs="Calibri Light"/>
+        </w:rPr>
+      </w:pPr>
+      <w:r>
+        <w:rPr>
+          <w:rFonts w:ascii="Verdana" w:eastAsia="Times New Roman" w:hAnsi="Verdana" w:cs="Calibri Light"/>
+          <w:highlight w:val="yellow"/>
+        </w:rPr>
+        <w:t>SW</w:t>
+      </w:r>
+      <w:r>
+        <w:rPr>
+          <w:rFonts w:ascii="Verdana" w:eastAsia="Times New Roman" w:hAnsi="Verdana" w:cs="Calibri Light"/>
+          <w:highlight w:val="yellow"/>
+        </w:rPr>
+        <w:t>6</w:t>
+      </w:r>
+      <w:r>
+        <w:rPr>
+          <w:rFonts w:ascii="Verdana" w:eastAsia="Times New Roman" w:hAnsi="Verdana" w:cs="Calibri Light"/>
+          <w:highlight w:val="yellow"/>
+        </w:rPr>
+        <w:t xml:space="preserve"> “show interfaces trunk”</w:t>
+      </w:r>
+    </w:p>
+    <w:p>
+      <w:pPr>
+        <w:rPr>
+          <w:rFonts w:ascii="Verdana" w:eastAsia="Times New Roman" w:hAnsi="Verdana" w:cs="Calibri Light"/>
+        </w:rPr>
+      </w:pPr>
+    </w:p>
+    <w:p>
+      <w:pPr>
+        <w:rPr>
+          <w:rFonts w:ascii="Verdana" w:eastAsia="Times New Roman" w:hAnsi="Verdana" w:cs="Calibri Light"/>
+          <w:color w:val="2F5496"/>
+          <w:sz w:val="32"/>
+          <w:szCs w:val="32"/>
+        </w:rPr>
+      </w:pPr>
+      <w:r>
+        <w:rPr>
+          <w:rFonts w:ascii="Verdana" w:eastAsia="Times New Roman" w:hAnsi="Verdana" w:cs="Calibri Light"/>
+          <w:noProof/>
+          <w:color w:val="2F5496"/>
+          <w:sz w:val="32"/>
+          <w:szCs w:val="32"/>
+        </w:rPr>
+        <w:lastRenderedPageBreak/>
+        <w:drawing>
+          <wp:inline distT="0" distB="0" distL="0" distR="0" wp14:anchorId="10646B4E" wp14:editId="7EAB1228">
+            <wp:extent cx="5420481" cy="4820323"/>
+            <wp:effectExtent l="0" t="0" r="8890" b="0"/>
+            <wp:docPr id="17" name="Picture 17"/>
+            <wp:cNvGraphicFramePr>
+              <a:graphicFrameLocks xmlns:a="http://schemas.openxmlformats.org/drawingml/2006/main" noChangeAspect="1"/>
+            </wp:cNvGraphicFramePr>
+            <a:graphic xmlns:a="http://schemas.openxmlformats.org/drawingml/2006/main">
+              <a:graphicData uri="http://schemas.openxmlformats.org/drawingml/2006/picture">
+                <pic:pic xmlns:pic="http://schemas.openxmlformats.org/drawingml/2006/picture">
+                  <pic:nvPicPr>
+                    <pic:cNvPr id="17" name="Picture 17"/>
+                    <pic:cNvPicPr/>
+                  </pic:nvPicPr>
+                  <pic:blipFill>
+                    <a:blip r:embed="rId61">
+                      <a:extLst>
+                        <a:ext uri="{28A0092B-C50C-407E-A947-70E740481C1C}">
+                          <a14:useLocalDpi xmlns:a14="http://schemas.microsoft.com/office/drawing/2010/main" val="0"/>
+                        </a:ext>
+                      </a:extLst>
+                    </a:blip>
+                    <a:stretch>
+                      <a:fillRect/>
+                    </a:stretch>
+                  </pic:blipFill>
+                  <pic:spPr>
+                    <a:xfrm>
+                      <a:off x="0" y="0"/>
+                      <a:ext cx="5420481" cy="4820323"/>
+                    </a:xfrm>
+                    <a:prstGeom prst="rect">
+                      <a:avLst/>
+                    </a:prstGeom>
+                  </pic:spPr>
+                </pic:pic>
+              </a:graphicData>
+            </a:graphic>
+          </wp:inline>
+        </w:drawing>
+      </w:r>
+    </w:p>
+    <w:p>
+      <w:pPr>
+        <w:rPr>
+          <w:rFonts w:ascii="Verdana" w:eastAsia="Times New Roman" w:hAnsi="Verdana" w:cs="Calibri Light"/>
+        </w:rPr>
+      </w:pPr>
+      <w:r>
+        <w:rPr>
+          <w:rFonts w:ascii="Verdana" w:eastAsia="Times New Roman" w:hAnsi="Verdana" w:cs="Calibri Light"/>
+        </w:rPr>
+        <w:t xml:space="preserve">The thing to note here is the tracert command that I ran with the destination of the DHCP server at 192.168.4.1. We can see that the first hop is from PC0 to </w:t>
+      </w:r>
+      <w:proofErr w:type="spellStart"/>
+      <w:proofErr w:type="gramStart"/>
+      <w:r>
+        <w:rPr>
+          <w:rFonts w:ascii="Verdana" w:eastAsia="Times New Roman" w:hAnsi="Verdana" w:cs="Calibri Light"/>
+        </w:rPr>
+        <w:t>it’s</w:t>
+      </w:r>
+      <w:proofErr w:type="spellEnd"/>
+      <w:proofErr w:type="gramEnd"/>
+      <w:r>
+        <w:rPr>
+          <w:rFonts w:ascii="Verdana" w:eastAsia="Times New Roman" w:hAnsi="Verdana" w:cs="Calibri Light"/>
+        </w:rPr>
+        <w:t xml:space="preserve"> default gateway, 192.168.3.254, and then to the DHCP server at 192.168.4.1. If the DHCP server were in the same broadcast domain, that first hop to the default gateway would not be neede</w:t>
+      </w:r>
+      <w:r>
+        <w:rPr>
+          <w:rFonts w:ascii="Verdana" w:eastAsia="Times New Roman" w:hAnsi="Verdana" w:cs="Calibri Light"/>
+        </w:rPr>
+        <w:t>d</w:t>
+      </w:r>
+      <w:r>
+        <w:rPr>
+          <w:rFonts w:ascii="Verdana" w:eastAsia="Times New Roman" w:hAnsi="Verdana" w:cs="Calibri Light"/>
+        </w:rPr>
+        <w:t>, since they would be in the same subnet. Since I have separated the LAN into different VLAN’s, inter-VLAN routing is needed, which is why traffic first went to PC0’s default gateway.</w:t>
+      </w:r>
+      <w:r>
+        <w:rPr>
+          <w:rFonts w:ascii="Verdana" w:eastAsia="Times New Roman" w:hAnsi="Verdana" w:cs="Calibri Light"/>
+        </w:rPr>
+        <w:t xml:space="preserve"> This shows that the VLAN’s are operational and working as intended</w:t>
+      </w:r>
+      <w:r>
+        <w:rPr>
+          <w:rFonts w:ascii="Verdana" w:eastAsia="Times New Roman" w:hAnsi="Verdana" w:cs="Calibri Light"/>
+        </w:rPr>
+        <w:t xml:space="preserve"> for Fenrir Site 1.</w:t>
+      </w:r>
+    </w:p>
+    <w:p>
+      <w:pPr>
+        <w:rPr>
+          <w:rFonts w:ascii="Verdana" w:eastAsia="Times New Roman" w:hAnsi="Verdana" w:cs="Calibri Light"/>
+        </w:rPr>
+      </w:pPr>
+      <w:r>
+        <w:rPr>
+          <w:rFonts w:ascii="Verdana" w:eastAsia="Times New Roman" w:hAnsi="Verdana" w:cs="Calibri Light"/>
+          <w:noProof/>
+        </w:rPr>
+        <w:lastRenderedPageBreak/>
+        <w:drawing>
+          <wp:inline distT="0" distB="0" distL="0" distR="0" wp14:anchorId="39926601" wp14:editId="293E19A4">
+            <wp:extent cx="5943600" cy="5591175"/>
+            <wp:effectExtent l="0" t="0" r="0" b="9525"/>
+            <wp:docPr id="28" name="Picture 28"/>
+            <wp:cNvGraphicFramePr>
+              <a:graphicFrameLocks xmlns:a="http://schemas.openxmlformats.org/drawingml/2006/main" noChangeAspect="1"/>
+            </wp:cNvGraphicFramePr>
+            <a:graphic xmlns:a="http://schemas.openxmlformats.org/drawingml/2006/main">
+              <a:graphicData uri="http://schemas.openxmlformats.org/drawingml/2006/picture">
+                <pic:pic xmlns:pic="http://schemas.openxmlformats.org/drawingml/2006/picture">
+                  <pic:nvPicPr>
+                    <pic:cNvPr id="28" name="Picture 28"/>
+                    <pic:cNvPicPr/>
+                  </pic:nvPicPr>
+                  <pic:blipFill>
+                    <a:blip r:embed="rId62">
+                      <a:extLst>
+                        <a:ext uri="{28A0092B-C50C-407E-A947-70E740481C1C}">
+                          <a14:useLocalDpi xmlns:a14="http://schemas.microsoft.com/office/drawing/2010/main" val="0"/>
+                        </a:ext>
+                      </a:extLst>
+                    </a:blip>
+                    <a:stretch>
+                      <a:fillRect/>
+                    </a:stretch>
+                  </pic:blipFill>
+                  <pic:spPr>
+                    <a:xfrm>
+                      <a:off x="0" y="0"/>
+                      <a:ext cx="5943600" cy="5591175"/>
+                    </a:xfrm>
+                    <a:prstGeom prst="rect">
+                      <a:avLst/>
+                    </a:prstGeom>
+                  </pic:spPr>
+                </pic:pic>
+              </a:graphicData>
+            </a:graphic>
+          </wp:inline>
+        </w:drawing>
+      </w:r>
+    </w:p>
+    <w:p>
+      <w:pPr>
+        <w:rPr>
+          <w:rFonts w:ascii="Verdana" w:eastAsia="Times New Roman" w:hAnsi="Verdana" w:cs="Calibri Light"/>
+        </w:rPr>
+      </w:pPr>
+      <w:r>
+        <w:rPr>
+          <w:rFonts w:ascii="Verdana" w:eastAsia="Times New Roman" w:hAnsi="Verdana" w:cs="Calibri Light"/>
+        </w:rPr>
+        <w:t>The tracert from PC6 to DHCP Server2 at 192.168.4.6 goes through PC6’s default gateway first, just like from PC0 to DHCP Server1, proving that the VLAN/SVI configuration is functioning properly.</w:t>
       </w:r>
     </w:p>
     <w:p>
@@ -8136,7 +9424,6 @@
         <w:rPr>
           <w:rFonts w:ascii="Verdana" w:eastAsia="Times New Roman" w:hAnsi="Verdana"/>
         </w:rPr>
-        <w:lastRenderedPageBreak/>
         <w:t>Test Case #8: Basic or Advanced Networking </w:t>
       </w:r>
     </w:p>
@@ -8299,6 +9586,7 @@
         <w:rPr>
           <w:rFonts w:ascii="Verdana" w:eastAsia="Times New Roman" w:hAnsi="Verdana"/>
         </w:rPr>
+        <w:lastRenderedPageBreak/>
         <w:t>Functionality </w:t>
       </w:r>
     </w:p>
@@ -10538,10 +11826,10 @@
       </w:pPr>
     </w:p>
     <w:sectPr>
-      <w:headerReference w:type="default" r:id="rId52"/>
-      <w:footerReference w:type="default" r:id="rId53"/>
-      <w:headerReference w:type="first" r:id="rId54"/>
-      <w:footerReference w:type="first" r:id="rId55"/>
+      <w:headerReference w:type="default" r:id="rId63"/>
+      <w:footerReference w:type="default" r:id="rId64"/>
+      <w:headerReference w:type="first" r:id="rId65"/>
+      <w:footerReference w:type="first" r:id="rId66"/>
       <w:type w:val="continuous"/>
       <w:pgSz w:w="12240" w:h="15840"/>
       <w:pgMar w:top="1440" w:right="1440" w:bottom="1440" w:left="1440" w:header="720" w:footer="432" w:gutter="0"/>
@@ -10554,7 +11842,7 @@
 </file>
 
 <file path=word/comments.xml><?xml version="1.0" encoding="utf-8"?>
-<w:comments xmlns:wpc="http://schemas.microsoft.com/office/word/2010/wordprocessingCanvas" xmlns:cx="http://schemas.microsoft.com/office/drawing/2014/chartex" xmlns:cx1="http://schemas.microsoft.com/office/drawing/2015/9/8/chartex" xmlns:cx2="http://schemas.microsoft.com/office/drawing/2015/10/21/chartex" xmlns:cx3="http://schemas.microsoft.com/office/drawing/2016/5/9/chartex" xmlns:cx4="http://schemas.microsoft.com/office/drawing/2016/5/10/chartex" xmlns:cx5="http://schemas.microsoft.com/office/drawing/2016/5/11/chartex" xmlns:cx6="http://schemas.microsoft.com/office/drawing/2016/5/12/chartex" xmlns:cx7="http://schemas.microsoft.com/office/drawing/2016/5/13/chartex" xmlns:cx8="http://schemas.microsoft.com/office/drawing/2016/5/14/chartex" xmlns:mc="http://schemas.openxmlformats.org/markup-compatibility/2006" xmlns:aink="http://schemas.microsoft.com/office/drawing/2016/ink" xmlns:am3d="http://schemas.microsoft.com/office/drawing/2017/model3d" xmlns:o="urn:schemas-microsoft-com:office:office" xmlns:oel="http://schemas.microsoft.com/office/2019/extlst" xmlns:r="http://schemas.openxmlformats.org/officeDocument/2006/relationships" xmlns:m="http://schemas.openxmlformats.org/officeDocument/2006/math" xmlns:v="urn:schemas-microsoft-com:vml" xmlns:wp14="http://schemas.microsoft.com/office/word/2010/wordprocessingDrawing" xmlns:wp="http://schemas.openxmlformats.org/drawingml/2006/wordprocessingDrawing" xmlns:w10="urn:schemas-microsoft-com:office:word" xmlns:w="http://schemas.openxmlformats.org/wordprocessingml/2006/main" xmlns:w14="http://schemas.microsoft.com/office/word/2010/wordml" xmlns:w15="http://schemas.microsoft.com/office/word/2012/wordml" xmlns:w16cex="http://schemas.microsoft.com/office/word/2018/wordml/cex" xmlns:w16cid="http://schemas.microsoft.com/office/word/2016/wordml/cid" xmlns:w16="http://schemas.microsoft.com/office/word/2018/wordml" xmlns:w16du="http://schemas.microsoft.com/office/word/2023/wordml/word16du" xmlns:w16sdtdh="http://schemas.microsoft.com/office/word/2020/wordml/sdtdatahash" xmlns:w16se="http://schemas.microsoft.com/office/word/2015/wordml/symex" xmlns:wpg="http://schemas.microsoft.com/office/word/2010/wordprocessingGroup" xmlns:wpi="http://schemas.microsoft.com/office/word/2010/wordprocessingInk" xmlns:wne="http://schemas.microsoft.com/office/word/2006/wordml" xmlns:wps="http://schemas.microsoft.com/office/word/2010/wordprocessingShape" mc:Ignorable="w14 w15 w16se w16cid w16 w16cex w16sdtdh w16du wp14">
+<w:comments xmlns:wpc="http://schemas.microsoft.com/office/word/2010/wordprocessingCanvas" xmlns:cx="http://schemas.microsoft.com/office/drawing/2014/chartex" xmlns:cx1="http://schemas.microsoft.com/office/drawing/2015/9/8/chartex" xmlns:cx2="http://schemas.microsoft.com/office/drawing/2015/10/21/chartex" xmlns:cx3="http://schemas.microsoft.com/office/drawing/2016/5/9/chartex" xmlns:cx4="http://schemas.microsoft.com/office/drawing/2016/5/10/chartex" xmlns:cx5="http://schemas.microsoft.com/office/drawing/2016/5/11/chartex" xmlns:cx6="http://schemas.microsoft.com/office/drawing/2016/5/12/chartex" xmlns:cx7="http://schemas.microsoft.com/office/drawing/2016/5/13/chartex" xmlns:cx8="http://schemas.microsoft.com/office/drawing/2016/5/14/chartex" xmlns:mc="http://schemas.openxmlformats.org/markup-compatibility/2006" xmlns:aink="http://schemas.microsoft.com/office/drawing/2016/ink" xmlns:am3d="http://schemas.microsoft.com/office/drawing/2017/model3d" xmlns:o="urn:schemas-microsoft-com:office:office" xmlns:r="http://schemas.openxmlformats.org/officeDocument/2006/relationships" xmlns:m="http://schemas.openxmlformats.org/officeDocument/2006/math" xmlns:v="urn:schemas-microsoft-com:vml" xmlns:wp14="http://schemas.microsoft.com/office/word/2010/wordprocessingDrawing" xmlns:wp="http://schemas.openxmlformats.org/drawingml/2006/wordprocessingDrawing" xmlns:w10="urn:schemas-microsoft-com:office:word" xmlns:w="http://schemas.openxmlformats.org/wordprocessingml/2006/main" xmlns:w14="http://schemas.microsoft.com/office/word/2010/wordml" xmlns:w15="http://schemas.microsoft.com/office/word/2012/wordml" xmlns:w16cex="http://schemas.microsoft.com/office/word/2018/wordml/cex" xmlns:w16cid="http://schemas.microsoft.com/office/word/2016/wordml/cid" xmlns:w16="http://schemas.microsoft.com/office/word/2018/wordml" xmlns:w16sdtdh="http://schemas.microsoft.com/office/word/2020/wordml/sdtdatahash" xmlns:w16se="http://schemas.microsoft.com/office/word/2015/wordml/symex" xmlns:wpg="http://schemas.microsoft.com/office/word/2010/wordprocessingGroup" xmlns:wpi="http://schemas.microsoft.com/office/word/2010/wordprocessingInk" xmlns:wne="http://schemas.microsoft.com/office/word/2006/wordml" xmlns:wps="http://schemas.microsoft.com/office/word/2010/wordprocessingShape" mc:Ignorable="w14 w15 w16se w16cid w16 w16cex w16sdtdh wp14">
   <w:comment w:id="1" w:author="Emily P" w:date="2024-05-23T12:55:00Z" w:initials="EP">
     <w:p>
       <w:pPr>
@@ -10639,7 +11927,7 @@
 </file>
 
 <file path=word/commentsExtended.xml><?xml version="1.0" encoding="utf-8"?>
-<w15:commentsEx xmlns:wpc="http://schemas.microsoft.com/office/word/2010/wordprocessingCanvas" xmlns:cx="http://schemas.microsoft.com/office/drawing/2014/chartex" xmlns:cx1="http://schemas.microsoft.com/office/drawing/2015/9/8/chartex" xmlns:cx2="http://schemas.microsoft.com/office/drawing/2015/10/21/chartex" xmlns:cx3="http://schemas.microsoft.com/office/drawing/2016/5/9/chartex" xmlns:cx4="http://schemas.microsoft.com/office/drawing/2016/5/10/chartex" xmlns:cx5="http://schemas.microsoft.com/office/drawing/2016/5/11/chartex" xmlns:cx6="http://schemas.microsoft.com/office/drawing/2016/5/12/chartex" xmlns:cx7="http://schemas.microsoft.com/office/drawing/2016/5/13/chartex" xmlns:cx8="http://schemas.microsoft.com/office/drawing/2016/5/14/chartex" xmlns:mc="http://schemas.openxmlformats.org/markup-compatibility/2006" xmlns:aink="http://schemas.microsoft.com/office/drawing/2016/ink" xmlns:am3d="http://schemas.microsoft.com/office/drawing/2017/model3d" xmlns:o="urn:schemas-microsoft-com:office:office" xmlns:oel="http://schemas.microsoft.com/office/2019/extlst" xmlns:r="http://schemas.openxmlformats.org/officeDocument/2006/relationships" xmlns:m="http://schemas.openxmlformats.org/officeDocument/2006/math" xmlns:v="urn:schemas-microsoft-com:vml" xmlns:wp14="http://schemas.microsoft.com/office/word/2010/wordprocessingDrawing" xmlns:wp="http://schemas.openxmlformats.org/drawingml/2006/wordprocessingDrawing" xmlns:w10="urn:schemas-microsoft-com:office:word" xmlns:w="http://schemas.openxmlformats.org/wordprocessingml/2006/main" xmlns:w14="http://schemas.microsoft.com/office/word/2010/wordml" xmlns:w15="http://schemas.microsoft.com/office/word/2012/wordml" xmlns:w16cex="http://schemas.microsoft.com/office/word/2018/wordml/cex" xmlns:w16cid="http://schemas.microsoft.com/office/word/2016/wordml/cid" xmlns:w16="http://schemas.microsoft.com/office/word/2018/wordml" xmlns:w16du="http://schemas.microsoft.com/office/word/2023/wordml/word16du" xmlns:w16sdtdh="http://schemas.microsoft.com/office/word/2020/wordml/sdtdatahash" xmlns:w16se="http://schemas.microsoft.com/office/word/2015/wordml/symex" xmlns:wpg="http://schemas.microsoft.com/office/word/2010/wordprocessingGroup" xmlns:wpi="http://schemas.microsoft.com/office/word/2010/wordprocessingInk" xmlns:wne="http://schemas.microsoft.com/office/word/2006/wordml" xmlns:wps="http://schemas.microsoft.com/office/word/2010/wordprocessingShape" mc:Ignorable="w14 w15 w16se w16cid w16 w16cex w16sdtdh w16du wp14">
+<w15:commentsEx xmlns:wpc="http://schemas.microsoft.com/office/word/2010/wordprocessingCanvas" xmlns:cx="http://schemas.microsoft.com/office/drawing/2014/chartex" xmlns:cx1="http://schemas.microsoft.com/office/drawing/2015/9/8/chartex" xmlns:cx2="http://schemas.microsoft.com/office/drawing/2015/10/21/chartex" xmlns:cx3="http://schemas.microsoft.com/office/drawing/2016/5/9/chartex" xmlns:cx4="http://schemas.microsoft.com/office/drawing/2016/5/10/chartex" xmlns:cx5="http://schemas.microsoft.com/office/drawing/2016/5/11/chartex" xmlns:cx6="http://schemas.microsoft.com/office/drawing/2016/5/12/chartex" xmlns:cx7="http://schemas.microsoft.com/office/drawing/2016/5/13/chartex" xmlns:cx8="http://schemas.microsoft.com/office/drawing/2016/5/14/chartex" xmlns:mc="http://schemas.openxmlformats.org/markup-compatibility/2006" xmlns:aink="http://schemas.microsoft.com/office/drawing/2016/ink" xmlns:am3d="http://schemas.microsoft.com/office/drawing/2017/model3d" xmlns:o="urn:schemas-microsoft-com:office:office" xmlns:r="http://schemas.openxmlformats.org/officeDocument/2006/relationships" xmlns:m="http://schemas.openxmlformats.org/officeDocument/2006/math" xmlns:v="urn:schemas-microsoft-com:vml" xmlns:wp14="http://schemas.microsoft.com/office/word/2010/wordprocessingDrawing" xmlns:wp="http://schemas.openxmlformats.org/drawingml/2006/wordprocessingDrawing" xmlns:w10="urn:schemas-microsoft-com:office:word" xmlns:w="http://schemas.openxmlformats.org/wordprocessingml/2006/main" xmlns:w14="http://schemas.microsoft.com/office/word/2010/wordml" xmlns:w15="http://schemas.microsoft.com/office/word/2012/wordml" xmlns:w16cex="http://schemas.microsoft.com/office/word/2018/wordml/cex" xmlns:w16cid="http://schemas.microsoft.com/office/word/2016/wordml/cid" xmlns:w16="http://schemas.microsoft.com/office/word/2018/wordml" xmlns:w16sdtdh="http://schemas.microsoft.com/office/word/2020/wordml/sdtdatahash" xmlns:w16se="http://schemas.microsoft.com/office/word/2015/wordml/symex" xmlns:wpg="http://schemas.microsoft.com/office/word/2010/wordprocessingGroup" xmlns:wpi="http://schemas.microsoft.com/office/word/2010/wordprocessingInk" xmlns:wne="http://schemas.microsoft.com/office/word/2006/wordml" xmlns:wps="http://schemas.microsoft.com/office/word/2010/wordprocessingShape" mc:Ignorable="w14 w15 w16se w16cid w16 w16cex w16sdtdh wp14">
   <w15:commentEx w15:paraId="29BB0CE4" w15:done="0"/>
   <w15:commentEx w15:paraId="24DAE9FA" w15:done="1"/>
   <w15:commentEx w15:paraId="710C25F7" w15:done="1"/>
@@ -10649,7 +11937,7 @@
 </file>
 
 <file path=word/commentsExtensible.xml><?xml version="1.0" encoding="utf-8"?>
-<w16cex:commentsExtensible xmlns:wpc="http://schemas.microsoft.com/office/word/2010/wordprocessingCanvas" xmlns:cx="http://schemas.microsoft.com/office/drawing/2014/chartex" xmlns:cx1="http://schemas.microsoft.com/office/drawing/2015/9/8/chartex" xmlns:cx2="http://schemas.microsoft.com/office/drawing/2015/10/21/chartex" xmlns:cx3="http://schemas.microsoft.com/office/drawing/2016/5/9/chartex" xmlns:cx4="http://schemas.microsoft.com/office/drawing/2016/5/10/chartex" xmlns:cx5="http://schemas.microsoft.com/office/drawing/2016/5/11/chartex" xmlns:cx6="http://schemas.microsoft.com/office/drawing/2016/5/12/chartex" xmlns:cx7="http://schemas.microsoft.com/office/drawing/2016/5/13/chartex" xmlns:cx8="http://schemas.microsoft.com/office/drawing/2016/5/14/chartex" xmlns:cr="http://schemas.microsoft.com/office/comments/2020/reactions" xmlns:mc="http://schemas.openxmlformats.org/markup-compatibility/2006" xmlns:aink="http://schemas.microsoft.com/office/drawing/2016/ink" xmlns:am3d="http://schemas.microsoft.com/office/drawing/2017/model3d" xmlns:o="urn:schemas-microsoft-com:office:office" xmlns:oel="http://schemas.microsoft.com/office/2019/extlst" xmlns:r="http://schemas.openxmlformats.org/officeDocument/2006/relationships" xmlns:m="http://schemas.openxmlformats.org/officeDocument/2006/math" xmlns:v="urn:schemas-microsoft-com:vml" xmlns:wp14="http://schemas.microsoft.com/office/word/2010/wordprocessingDrawing" xmlns:wp="http://schemas.openxmlformats.org/drawingml/2006/wordprocessingDrawing" xmlns:w10="urn:schemas-microsoft-com:office:word" xmlns:w="http://schemas.openxmlformats.org/wordprocessingml/2006/main" xmlns:w14="http://schemas.microsoft.com/office/word/2010/wordml" xmlns:w15="http://schemas.microsoft.com/office/word/2012/wordml" xmlns:w16cex="http://schemas.microsoft.com/office/word/2018/wordml/cex" xmlns:w16cid="http://schemas.microsoft.com/office/word/2016/wordml/cid" xmlns:w16="http://schemas.microsoft.com/office/word/2018/wordml" xmlns:w16du="http://schemas.microsoft.com/office/word/2023/wordml/word16du" xmlns:w16sdtdh="http://schemas.microsoft.com/office/word/2020/wordml/sdtdatahash" xmlns:w16se="http://schemas.microsoft.com/office/word/2015/wordml/symex" xmlns:wpg="http://schemas.microsoft.com/office/word/2010/wordprocessingGroup" xmlns:wpi="http://schemas.microsoft.com/office/word/2010/wordprocessingInk" xmlns:wne="http://schemas.microsoft.com/office/word/2006/wordml" xmlns:wps="http://schemas.microsoft.com/office/word/2010/wordprocessingShape" mc:Ignorable="w14 w15 w16se w16cid w16 w16cex w16sdtdh cr w16du wp14">
+<w16cex:commentsExtensible xmlns:wpc="http://schemas.microsoft.com/office/word/2010/wordprocessingCanvas" xmlns:cx="http://schemas.microsoft.com/office/drawing/2014/chartex" xmlns:cx1="http://schemas.microsoft.com/office/drawing/2015/9/8/chartex" xmlns:cx2="http://schemas.microsoft.com/office/drawing/2015/10/21/chartex" xmlns:cx3="http://schemas.microsoft.com/office/drawing/2016/5/9/chartex" xmlns:cx4="http://schemas.microsoft.com/office/drawing/2016/5/10/chartex" xmlns:cx5="http://schemas.microsoft.com/office/drawing/2016/5/11/chartex" xmlns:cx6="http://schemas.microsoft.com/office/drawing/2016/5/12/chartex" xmlns:cx7="http://schemas.microsoft.com/office/drawing/2016/5/13/chartex" xmlns:cx8="http://schemas.microsoft.com/office/drawing/2016/5/14/chartex" xmlns:mc="http://schemas.openxmlformats.org/markup-compatibility/2006" xmlns:aink="http://schemas.microsoft.com/office/drawing/2016/ink" xmlns:am3d="http://schemas.microsoft.com/office/drawing/2017/model3d" xmlns:o="urn:schemas-microsoft-com:office:office" xmlns:r="http://schemas.openxmlformats.org/officeDocument/2006/relationships" xmlns:m="http://schemas.openxmlformats.org/officeDocument/2006/math" xmlns:v="urn:schemas-microsoft-com:vml" xmlns:wp14="http://schemas.microsoft.com/office/word/2010/wordprocessingDrawing" xmlns:wp="http://schemas.openxmlformats.org/drawingml/2006/wordprocessingDrawing" xmlns:w10="urn:schemas-microsoft-com:office:word" xmlns:w="http://schemas.openxmlformats.org/wordprocessingml/2006/main" xmlns:w14="http://schemas.microsoft.com/office/word/2010/wordml" xmlns:w15="http://schemas.microsoft.com/office/word/2012/wordml" xmlns:w16cex="http://schemas.microsoft.com/office/word/2018/wordml/cex" xmlns:w16cid="http://schemas.microsoft.com/office/word/2016/wordml/cid" xmlns:w16="http://schemas.microsoft.com/office/word/2018/wordml" xmlns:w16sdtdh="http://schemas.microsoft.com/office/word/2020/wordml/sdtdatahash" xmlns:w16se="http://schemas.microsoft.com/office/word/2015/wordml/symex" xmlns:wpg="http://schemas.microsoft.com/office/word/2010/wordprocessingGroup" xmlns:wpi="http://schemas.microsoft.com/office/word/2010/wordprocessingInk" xmlns:wne="http://schemas.microsoft.com/office/word/2006/wordml" xmlns:wps="http://schemas.microsoft.com/office/word/2010/wordprocessingShape" mc:Ignorable="w14 w15 w16se w16cid w16 w16cex w16sdtdh wp14">
   <w16cex:commentExtensible w16cex:durableId="2153CC20" w16cex:dateUtc="2024-05-23T16:55:00Z"/>
   <w16cex:commentExtensible w16cex:durableId="299C561F" w16cex:dateUtc="2024-03-13T20:43:00Z"/>
   <w16cex:commentExtensible w16cex:durableId="08DA389F" w16cex:dateUtc="2024-01-19T17:23:00Z"/>
@@ -10659,7 +11947,7 @@
 </file>
 
 <file path=word/commentsIds.xml><?xml version="1.0" encoding="utf-8"?>
-<w16cid:commentsIds xmlns:wpc="http://schemas.microsoft.com/office/word/2010/wordprocessingCanvas" xmlns:cx="http://schemas.microsoft.com/office/drawing/2014/chartex" xmlns:cx1="http://schemas.microsoft.com/office/drawing/2015/9/8/chartex" xmlns:cx2="http://schemas.microsoft.com/office/drawing/2015/10/21/chartex" xmlns:cx3="http://schemas.microsoft.com/office/drawing/2016/5/9/chartex" xmlns:cx4="http://schemas.microsoft.com/office/drawing/2016/5/10/chartex" xmlns:cx5="http://schemas.microsoft.com/office/drawing/2016/5/11/chartex" xmlns:cx6="http://schemas.microsoft.com/office/drawing/2016/5/12/chartex" xmlns:cx7="http://schemas.microsoft.com/office/drawing/2016/5/13/chartex" xmlns:cx8="http://schemas.microsoft.com/office/drawing/2016/5/14/chartex" xmlns:mc="http://schemas.openxmlformats.org/markup-compatibility/2006" xmlns:aink="http://schemas.microsoft.com/office/drawing/2016/ink" xmlns:am3d="http://schemas.microsoft.com/office/drawing/2017/model3d" xmlns:o="urn:schemas-microsoft-com:office:office" xmlns:oel="http://schemas.microsoft.com/office/2019/extlst" xmlns:r="http://schemas.openxmlformats.org/officeDocument/2006/relationships" xmlns:m="http://schemas.openxmlformats.org/officeDocument/2006/math" xmlns:v="urn:schemas-microsoft-com:vml" xmlns:wp14="http://schemas.microsoft.com/office/word/2010/wordprocessingDrawing" xmlns:wp="http://schemas.openxmlformats.org/drawingml/2006/wordprocessingDrawing" xmlns:w10="urn:schemas-microsoft-com:office:word" xmlns:w="http://schemas.openxmlformats.org/wordprocessingml/2006/main" xmlns:w14="http://schemas.microsoft.com/office/word/2010/wordml" xmlns:w15="http://schemas.microsoft.com/office/word/2012/wordml" xmlns:w16cex="http://schemas.microsoft.com/office/word/2018/wordml/cex" xmlns:w16cid="http://schemas.microsoft.com/office/word/2016/wordml/cid" xmlns:w16="http://schemas.microsoft.com/office/word/2018/wordml" xmlns:w16du="http://schemas.microsoft.com/office/word/2023/wordml/word16du" xmlns:w16sdtdh="http://schemas.microsoft.com/office/word/2020/wordml/sdtdatahash" xmlns:w16se="http://schemas.microsoft.com/office/word/2015/wordml/symex" xmlns:wpg="http://schemas.microsoft.com/office/word/2010/wordprocessingGroup" xmlns:wpi="http://schemas.microsoft.com/office/word/2010/wordprocessingInk" xmlns:wne="http://schemas.microsoft.com/office/word/2006/wordml" xmlns:wps="http://schemas.microsoft.com/office/word/2010/wordprocessingShape" mc:Ignorable="w14 w15 w16se w16cid w16 w16cex w16sdtdh w16du wp14">
+<w16cid:commentsIds xmlns:wpc="http://schemas.microsoft.com/office/word/2010/wordprocessingCanvas" xmlns:cx="http://schemas.microsoft.com/office/drawing/2014/chartex" xmlns:cx1="http://schemas.microsoft.com/office/drawing/2015/9/8/chartex" xmlns:cx2="http://schemas.microsoft.com/office/drawing/2015/10/21/chartex" xmlns:cx3="http://schemas.microsoft.com/office/drawing/2016/5/9/chartex" xmlns:cx4="http://schemas.microsoft.com/office/drawing/2016/5/10/chartex" xmlns:cx5="http://schemas.microsoft.com/office/drawing/2016/5/11/chartex" xmlns:cx6="http://schemas.microsoft.com/office/drawing/2016/5/12/chartex" xmlns:cx7="http://schemas.microsoft.com/office/drawing/2016/5/13/chartex" xmlns:cx8="http://schemas.microsoft.com/office/drawing/2016/5/14/chartex" xmlns:mc="http://schemas.openxmlformats.org/markup-compatibility/2006" xmlns:aink="http://schemas.microsoft.com/office/drawing/2016/ink" xmlns:am3d="http://schemas.microsoft.com/office/drawing/2017/model3d" xmlns:o="urn:schemas-microsoft-com:office:office" xmlns:r="http://schemas.openxmlformats.org/officeDocument/2006/relationships" xmlns:m="http://schemas.openxmlformats.org/officeDocument/2006/math" xmlns:v="urn:schemas-microsoft-com:vml" xmlns:wp14="http://schemas.microsoft.com/office/word/2010/wordprocessingDrawing" xmlns:wp="http://schemas.openxmlformats.org/drawingml/2006/wordprocessingDrawing" xmlns:w10="urn:schemas-microsoft-com:office:word" xmlns:w="http://schemas.openxmlformats.org/wordprocessingml/2006/main" xmlns:w14="http://schemas.microsoft.com/office/word/2010/wordml" xmlns:w15="http://schemas.microsoft.com/office/word/2012/wordml" xmlns:w16cex="http://schemas.microsoft.com/office/word/2018/wordml/cex" xmlns:w16cid="http://schemas.microsoft.com/office/word/2016/wordml/cid" xmlns:w16="http://schemas.microsoft.com/office/word/2018/wordml" xmlns:w16sdtdh="http://schemas.microsoft.com/office/word/2020/wordml/sdtdatahash" xmlns:w16se="http://schemas.microsoft.com/office/word/2015/wordml/symex" xmlns:wpg="http://schemas.microsoft.com/office/word/2010/wordprocessingGroup" xmlns:wpi="http://schemas.microsoft.com/office/word/2010/wordprocessingInk" xmlns:wne="http://schemas.microsoft.com/office/word/2006/wordml" xmlns:wps="http://schemas.microsoft.com/office/word/2010/wordprocessingShape" mc:Ignorable="w14 w15 w16se w16cid w16 w16cex w16sdtdh wp14">
   <w16cid:commentId w16cid:paraId="29BB0CE4" w16cid:durableId="2153CC20"/>
   <w16cid:commentId w16cid:paraId="24DAE9FA" w16cid:durableId="299C561F"/>
   <w16cid:commentId w16cid:paraId="710C25F7" w16cid:durableId="08DA389F"/>
@@ -10669,7 +11957,7 @@
 </file>
 
 <file path=word/endnotes.xml><?xml version="1.0" encoding="utf-8"?>
-<w:endnotes xmlns:wpc="http://schemas.microsoft.com/office/word/2010/wordprocessingCanvas" xmlns:cx="http://schemas.microsoft.com/office/drawing/2014/chartex" xmlns:cx1="http://schemas.microsoft.com/office/drawing/2015/9/8/chartex" xmlns:cx2="http://schemas.microsoft.com/office/drawing/2015/10/21/chartex" xmlns:cx3="http://schemas.microsoft.com/office/drawing/2016/5/9/chartex" xmlns:cx4="http://schemas.microsoft.com/office/drawing/2016/5/10/chartex" xmlns:cx5="http://schemas.microsoft.com/office/drawing/2016/5/11/chartex" xmlns:cx6="http://schemas.microsoft.com/office/drawing/2016/5/12/chartex" xmlns:cx7="http://schemas.microsoft.com/office/drawing/2016/5/13/chartex" xmlns:cx8="http://schemas.microsoft.com/office/drawing/2016/5/14/chartex" xmlns:mc="http://schemas.openxmlformats.org/markup-compatibility/2006" xmlns:aink="http://schemas.microsoft.com/office/drawing/2016/ink" xmlns:am3d="http://schemas.microsoft.com/office/drawing/2017/model3d" xmlns:o="urn:schemas-microsoft-com:office:office" xmlns:oel="http://schemas.microsoft.com/office/2019/extlst" xmlns:r="http://schemas.openxmlformats.org/officeDocument/2006/relationships" xmlns:m="http://schemas.openxmlformats.org/officeDocument/2006/math" xmlns:v="urn:schemas-microsoft-com:vml" xmlns:wp14="http://schemas.microsoft.com/office/word/2010/wordprocessingDrawing" xmlns:wp="http://schemas.openxmlformats.org/drawingml/2006/wordprocessingDrawing" xmlns:w10="urn:schemas-microsoft-com:office:word" xmlns:w="http://schemas.openxmlformats.org/wordprocessingml/2006/main" xmlns:w14="http://schemas.microsoft.com/office/word/2010/wordml" xmlns:w15="http://schemas.microsoft.com/office/word/2012/wordml" xmlns:w16cex="http://schemas.microsoft.com/office/word/2018/wordml/cex" xmlns:w16cid="http://schemas.microsoft.com/office/word/2016/wordml/cid" xmlns:w16="http://schemas.microsoft.com/office/word/2018/wordml" xmlns:w16du="http://schemas.microsoft.com/office/word/2023/wordml/word16du" xmlns:w16sdtdh="http://schemas.microsoft.com/office/word/2020/wordml/sdtdatahash" xmlns:w16se="http://schemas.microsoft.com/office/word/2015/wordml/symex" xmlns:wpg="http://schemas.microsoft.com/office/word/2010/wordprocessingGroup" xmlns:wpi="http://schemas.microsoft.com/office/word/2010/wordprocessingInk" xmlns:wne="http://schemas.microsoft.com/office/word/2006/wordml" xmlns:wps="http://schemas.microsoft.com/office/word/2010/wordprocessingShape" mc:Ignorable="w14 w15 w16se w16cid w16 w16cex w16sdtdh w16du wp14">
+<w:endnotes xmlns:wpc="http://schemas.microsoft.com/office/word/2010/wordprocessingCanvas" xmlns:cx="http://schemas.microsoft.com/office/drawing/2014/chartex" xmlns:cx1="http://schemas.microsoft.com/office/drawing/2015/9/8/chartex" xmlns:cx2="http://schemas.microsoft.com/office/drawing/2015/10/21/chartex" xmlns:cx3="http://schemas.microsoft.com/office/drawing/2016/5/9/chartex" xmlns:cx4="http://schemas.microsoft.com/office/drawing/2016/5/10/chartex" xmlns:cx5="http://schemas.microsoft.com/office/drawing/2016/5/11/chartex" xmlns:cx6="http://schemas.microsoft.com/office/drawing/2016/5/12/chartex" xmlns:cx7="http://schemas.microsoft.com/office/drawing/2016/5/13/chartex" xmlns:cx8="http://schemas.microsoft.com/office/drawing/2016/5/14/chartex" xmlns:mc="http://schemas.openxmlformats.org/markup-compatibility/2006" xmlns:aink="http://schemas.microsoft.com/office/drawing/2016/ink" xmlns:am3d="http://schemas.microsoft.com/office/drawing/2017/model3d" xmlns:o="urn:schemas-microsoft-com:office:office" xmlns:r="http://schemas.openxmlformats.org/officeDocument/2006/relationships" xmlns:m="http://schemas.openxmlformats.org/officeDocument/2006/math" xmlns:v="urn:schemas-microsoft-com:vml" xmlns:wp14="http://schemas.microsoft.com/office/word/2010/wordprocessingDrawing" xmlns:wp="http://schemas.openxmlformats.org/drawingml/2006/wordprocessingDrawing" xmlns:w10="urn:schemas-microsoft-com:office:word" xmlns:w="http://schemas.openxmlformats.org/wordprocessingml/2006/main" xmlns:w14="http://schemas.microsoft.com/office/word/2010/wordml" xmlns:w15="http://schemas.microsoft.com/office/word/2012/wordml" xmlns:w16cex="http://schemas.microsoft.com/office/word/2018/wordml/cex" xmlns:w16cid="http://schemas.microsoft.com/office/word/2016/wordml/cid" xmlns:w16="http://schemas.microsoft.com/office/word/2018/wordml" xmlns:w16sdtdh="http://schemas.microsoft.com/office/word/2020/wordml/sdtdatahash" xmlns:w16se="http://schemas.microsoft.com/office/word/2015/wordml/symex" xmlns:wpg="http://schemas.microsoft.com/office/word/2010/wordprocessingGroup" xmlns:wpi="http://schemas.microsoft.com/office/word/2010/wordprocessingInk" xmlns:wne="http://schemas.microsoft.com/office/word/2006/wordml" xmlns:wps="http://schemas.microsoft.com/office/word/2010/wordprocessingShape" mc:Ignorable="w14 w15 w16se w16cid w16 w16cex w16sdtdh wp14">
   <w:endnote w:type="separator" w:id="-1">
     <w:p>
       <w:pPr>
@@ -10701,7 +11989,7 @@
 </file>
 
 <file path=word/footer1.xml><?xml version="1.0" encoding="utf-8"?>
-<w:ftr xmlns:wpc="http://schemas.microsoft.com/office/word/2010/wordprocessingCanvas" xmlns:cx="http://schemas.microsoft.com/office/drawing/2014/chartex" xmlns:cx1="http://schemas.microsoft.com/office/drawing/2015/9/8/chartex" xmlns:cx2="http://schemas.microsoft.com/office/drawing/2015/10/21/chartex" xmlns:cx3="http://schemas.microsoft.com/office/drawing/2016/5/9/chartex" xmlns:cx4="http://schemas.microsoft.com/office/drawing/2016/5/10/chartex" xmlns:cx5="http://schemas.microsoft.com/office/drawing/2016/5/11/chartex" xmlns:cx6="http://schemas.microsoft.com/office/drawing/2016/5/12/chartex" xmlns:cx7="http://schemas.microsoft.com/office/drawing/2016/5/13/chartex" xmlns:cx8="http://schemas.microsoft.com/office/drawing/2016/5/14/chartex" xmlns:mc="http://schemas.openxmlformats.org/markup-compatibility/2006" xmlns:aink="http://schemas.microsoft.com/office/drawing/2016/ink" xmlns:am3d="http://schemas.microsoft.com/office/drawing/2017/model3d" xmlns:o="urn:schemas-microsoft-com:office:office" xmlns:oel="http://schemas.microsoft.com/office/2019/extlst" xmlns:r="http://schemas.openxmlformats.org/officeDocument/2006/relationships" xmlns:m="http://schemas.openxmlformats.org/officeDocument/2006/math" xmlns:v="urn:schemas-microsoft-com:vml" xmlns:wp14="http://schemas.microsoft.com/office/word/2010/wordprocessingDrawing" xmlns:wp="http://schemas.openxmlformats.org/drawingml/2006/wordprocessingDrawing" xmlns:w10="urn:schemas-microsoft-com:office:word" xmlns:w="http://schemas.openxmlformats.org/wordprocessingml/2006/main" xmlns:w14="http://schemas.microsoft.com/office/word/2010/wordml" xmlns:w15="http://schemas.microsoft.com/office/word/2012/wordml" xmlns:w16cex="http://schemas.microsoft.com/office/word/2018/wordml/cex" xmlns:w16cid="http://schemas.microsoft.com/office/word/2016/wordml/cid" xmlns:w16="http://schemas.microsoft.com/office/word/2018/wordml" xmlns:w16du="http://schemas.microsoft.com/office/word/2023/wordml/word16du" xmlns:w16sdtdh="http://schemas.microsoft.com/office/word/2020/wordml/sdtdatahash" xmlns:w16se="http://schemas.microsoft.com/office/word/2015/wordml/symex" xmlns:wpg="http://schemas.microsoft.com/office/word/2010/wordprocessingGroup" xmlns:wpi="http://schemas.microsoft.com/office/word/2010/wordprocessingInk" xmlns:wne="http://schemas.microsoft.com/office/word/2006/wordml" xmlns:wps="http://schemas.microsoft.com/office/word/2010/wordprocessingShape" mc:Ignorable="w14 w15 w16se w16cid w16 w16cex w16sdtdh w16du wp14">
+<w:ftr xmlns:wpc="http://schemas.microsoft.com/office/word/2010/wordprocessingCanvas" xmlns:cx="http://schemas.microsoft.com/office/drawing/2014/chartex" xmlns:cx1="http://schemas.microsoft.com/office/drawing/2015/9/8/chartex" xmlns:cx2="http://schemas.microsoft.com/office/drawing/2015/10/21/chartex" xmlns:cx3="http://schemas.microsoft.com/office/drawing/2016/5/9/chartex" xmlns:cx4="http://schemas.microsoft.com/office/drawing/2016/5/10/chartex" xmlns:cx5="http://schemas.microsoft.com/office/drawing/2016/5/11/chartex" xmlns:cx6="http://schemas.microsoft.com/office/drawing/2016/5/12/chartex" xmlns:cx7="http://schemas.microsoft.com/office/drawing/2016/5/13/chartex" xmlns:cx8="http://schemas.microsoft.com/office/drawing/2016/5/14/chartex" xmlns:mc="http://schemas.openxmlformats.org/markup-compatibility/2006" xmlns:aink="http://schemas.microsoft.com/office/drawing/2016/ink" xmlns:am3d="http://schemas.microsoft.com/office/drawing/2017/model3d" xmlns:o="urn:schemas-microsoft-com:office:office" xmlns:r="http://schemas.openxmlformats.org/officeDocument/2006/relationships" xmlns:m="http://schemas.openxmlformats.org/officeDocument/2006/math" xmlns:v="urn:schemas-microsoft-com:vml" xmlns:wp14="http://schemas.microsoft.com/office/word/2010/wordprocessingDrawing" xmlns:wp="http://schemas.openxmlformats.org/drawingml/2006/wordprocessingDrawing" xmlns:w10="urn:schemas-microsoft-com:office:word" xmlns:w="http://schemas.openxmlformats.org/wordprocessingml/2006/main" xmlns:w14="http://schemas.microsoft.com/office/word/2010/wordml" xmlns:w15="http://schemas.microsoft.com/office/word/2012/wordml" xmlns:w16cex="http://schemas.microsoft.com/office/word/2018/wordml/cex" xmlns:w16cid="http://schemas.microsoft.com/office/word/2016/wordml/cid" xmlns:w16="http://schemas.microsoft.com/office/word/2018/wordml" xmlns:w16sdtdh="http://schemas.microsoft.com/office/word/2020/wordml/sdtdatahash" xmlns:w16se="http://schemas.microsoft.com/office/word/2015/wordml/symex" xmlns:wpg="http://schemas.microsoft.com/office/word/2010/wordprocessingGroup" xmlns:wpi="http://schemas.microsoft.com/office/word/2010/wordprocessingInk" xmlns:wne="http://schemas.microsoft.com/office/word/2006/wordml" xmlns:wps="http://schemas.microsoft.com/office/word/2010/wordprocessingShape" mc:Ignorable="w14 w15 w16se w16cid w16 w16cex w16sdtdh wp14">
   <w:sdt>
     <w:sdtPr>
       <w:id w:val="759871401"/>
@@ -10848,7 +12136,7 @@
 </file>
 
 <file path=word/footer2.xml><?xml version="1.0" encoding="utf-8"?>
-<w:ftr xmlns:wpc="http://schemas.microsoft.com/office/word/2010/wordprocessingCanvas" xmlns:cx="http://schemas.microsoft.com/office/drawing/2014/chartex" xmlns:cx1="http://schemas.microsoft.com/office/drawing/2015/9/8/chartex" xmlns:cx2="http://schemas.microsoft.com/office/drawing/2015/10/21/chartex" xmlns:cx3="http://schemas.microsoft.com/office/drawing/2016/5/9/chartex" xmlns:cx4="http://schemas.microsoft.com/office/drawing/2016/5/10/chartex" xmlns:cx5="http://schemas.microsoft.com/office/drawing/2016/5/11/chartex" xmlns:cx6="http://schemas.microsoft.com/office/drawing/2016/5/12/chartex" xmlns:cx7="http://schemas.microsoft.com/office/drawing/2016/5/13/chartex" xmlns:cx8="http://schemas.microsoft.com/office/drawing/2016/5/14/chartex" xmlns:mc="http://schemas.openxmlformats.org/markup-compatibility/2006" xmlns:aink="http://schemas.microsoft.com/office/drawing/2016/ink" xmlns:am3d="http://schemas.microsoft.com/office/drawing/2017/model3d" xmlns:o="urn:schemas-microsoft-com:office:office" xmlns:oel="http://schemas.microsoft.com/office/2019/extlst" xmlns:r="http://schemas.openxmlformats.org/officeDocument/2006/relationships" xmlns:m="http://schemas.openxmlformats.org/officeDocument/2006/math" xmlns:v="urn:schemas-microsoft-com:vml" xmlns:wp14="http://schemas.microsoft.com/office/word/2010/wordprocessingDrawing" xmlns:wp="http://schemas.openxmlformats.org/drawingml/2006/wordprocessingDrawing" xmlns:w10="urn:schemas-microsoft-com:office:word" xmlns:w="http://schemas.openxmlformats.org/wordprocessingml/2006/main" xmlns:w14="http://schemas.microsoft.com/office/word/2010/wordml" xmlns:w15="http://schemas.microsoft.com/office/word/2012/wordml" xmlns:w16cex="http://schemas.microsoft.com/office/word/2018/wordml/cex" xmlns:w16cid="http://schemas.microsoft.com/office/word/2016/wordml/cid" xmlns:w16="http://schemas.microsoft.com/office/word/2018/wordml" xmlns:w16du="http://schemas.microsoft.com/office/word/2023/wordml/word16du" xmlns:w16sdtdh="http://schemas.microsoft.com/office/word/2020/wordml/sdtdatahash" xmlns:w16se="http://schemas.microsoft.com/office/word/2015/wordml/symex" xmlns:wpg="http://schemas.microsoft.com/office/word/2010/wordprocessingGroup" xmlns:wpi="http://schemas.microsoft.com/office/word/2010/wordprocessingInk" xmlns:wne="http://schemas.microsoft.com/office/word/2006/wordml" xmlns:wps="http://schemas.microsoft.com/office/word/2010/wordprocessingShape" mc:Ignorable="w14 w15 w16se w16cid w16 w16cex w16sdtdh w16du wp14">
+<w:ftr xmlns:wpc="http://schemas.microsoft.com/office/word/2010/wordprocessingCanvas" xmlns:cx="http://schemas.microsoft.com/office/drawing/2014/chartex" xmlns:cx1="http://schemas.microsoft.com/office/drawing/2015/9/8/chartex" xmlns:cx2="http://schemas.microsoft.com/office/drawing/2015/10/21/chartex" xmlns:cx3="http://schemas.microsoft.com/office/drawing/2016/5/9/chartex" xmlns:cx4="http://schemas.microsoft.com/office/drawing/2016/5/10/chartex" xmlns:cx5="http://schemas.microsoft.com/office/drawing/2016/5/11/chartex" xmlns:cx6="http://schemas.microsoft.com/office/drawing/2016/5/12/chartex" xmlns:cx7="http://schemas.microsoft.com/office/drawing/2016/5/13/chartex" xmlns:cx8="http://schemas.microsoft.com/office/drawing/2016/5/14/chartex" xmlns:mc="http://schemas.openxmlformats.org/markup-compatibility/2006" xmlns:aink="http://schemas.microsoft.com/office/drawing/2016/ink" xmlns:am3d="http://schemas.microsoft.com/office/drawing/2017/model3d" xmlns:o="urn:schemas-microsoft-com:office:office" xmlns:r="http://schemas.openxmlformats.org/officeDocument/2006/relationships" xmlns:m="http://schemas.openxmlformats.org/officeDocument/2006/math" xmlns:v="urn:schemas-microsoft-com:vml" xmlns:wp14="http://schemas.microsoft.com/office/word/2010/wordprocessingDrawing" xmlns:wp="http://schemas.openxmlformats.org/drawingml/2006/wordprocessingDrawing" xmlns:w10="urn:schemas-microsoft-com:office:word" xmlns:w="http://schemas.openxmlformats.org/wordprocessingml/2006/main" xmlns:w14="http://schemas.microsoft.com/office/word/2010/wordml" xmlns:w15="http://schemas.microsoft.com/office/word/2012/wordml" xmlns:w16cex="http://schemas.microsoft.com/office/word/2018/wordml/cex" xmlns:w16cid="http://schemas.microsoft.com/office/word/2016/wordml/cid" xmlns:w16="http://schemas.microsoft.com/office/word/2018/wordml" xmlns:w16sdtdh="http://schemas.microsoft.com/office/word/2020/wordml/sdtdatahash" xmlns:w16se="http://schemas.microsoft.com/office/word/2015/wordml/symex" xmlns:wpg="http://schemas.microsoft.com/office/word/2010/wordprocessingGroup" xmlns:wpi="http://schemas.microsoft.com/office/word/2010/wordprocessingInk" xmlns:wne="http://schemas.microsoft.com/office/word/2006/wordml" xmlns:wps="http://schemas.microsoft.com/office/word/2010/wordprocessingShape" mc:Ignorable="w14 w15 w16se w16cid w16 w16cex w16sdtdh wp14">
   <w:p>
     <w:pPr>
       <w:pStyle w:val="Footer"/>
@@ -10975,7 +12263,7 @@
 </file>
 
 <file path=word/footnotes.xml><?xml version="1.0" encoding="utf-8"?>
-<w:footnotes xmlns:wpc="http://schemas.microsoft.com/office/word/2010/wordprocessingCanvas" xmlns:cx="http://schemas.microsoft.com/office/drawing/2014/chartex" xmlns:cx1="http://schemas.microsoft.com/office/drawing/2015/9/8/chartex" xmlns:cx2="http://schemas.microsoft.com/office/drawing/2015/10/21/chartex" xmlns:cx3="http://schemas.microsoft.com/office/drawing/2016/5/9/chartex" xmlns:cx4="http://schemas.microsoft.com/office/drawing/2016/5/10/chartex" xmlns:cx5="http://schemas.microsoft.com/office/drawing/2016/5/11/chartex" xmlns:cx6="http://schemas.microsoft.com/office/drawing/2016/5/12/chartex" xmlns:cx7="http://schemas.microsoft.com/office/drawing/2016/5/13/chartex" xmlns:cx8="http://schemas.microsoft.com/office/drawing/2016/5/14/chartex" xmlns:mc="http://schemas.openxmlformats.org/markup-compatibility/2006" xmlns:aink="http://schemas.microsoft.com/office/drawing/2016/ink" xmlns:am3d="http://schemas.microsoft.com/office/drawing/2017/model3d" xmlns:o="urn:schemas-microsoft-com:office:office" xmlns:oel="http://schemas.microsoft.com/office/2019/extlst" xmlns:r="http://schemas.openxmlformats.org/officeDocument/2006/relationships" xmlns:m="http://schemas.openxmlformats.org/officeDocument/2006/math" xmlns:v="urn:schemas-microsoft-com:vml" xmlns:wp14="http://schemas.microsoft.com/office/word/2010/wordprocessingDrawing" xmlns:wp="http://schemas.openxmlformats.org/drawingml/2006/wordprocessingDrawing" xmlns:w10="urn:schemas-microsoft-com:office:word" xmlns:w="http://schemas.openxmlformats.org/wordprocessingml/2006/main" xmlns:w14="http://schemas.microsoft.com/office/word/2010/wordml" xmlns:w15="http://schemas.microsoft.com/office/word/2012/wordml" xmlns:w16cex="http://schemas.microsoft.com/office/word/2018/wordml/cex" xmlns:w16cid="http://schemas.microsoft.com/office/word/2016/wordml/cid" xmlns:w16="http://schemas.microsoft.com/office/word/2018/wordml" xmlns:w16du="http://schemas.microsoft.com/office/word/2023/wordml/word16du" xmlns:w16sdtdh="http://schemas.microsoft.com/office/word/2020/wordml/sdtdatahash" xmlns:w16se="http://schemas.microsoft.com/office/word/2015/wordml/symex" xmlns:wpg="http://schemas.microsoft.com/office/word/2010/wordprocessingGroup" xmlns:wpi="http://schemas.microsoft.com/office/word/2010/wordprocessingInk" xmlns:wne="http://schemas.microsoft.com/office/word/2006/wordml" xmlns:wps="http://schemas.microsoft.com/office/word/2010/wordprocessingShape" mc:Ignorable="w14 w15 w16se w16cid w16 w16cex w16sdtdh w16du wp14">
+<w:footnotes xmlns:wpc="http://schemas.microsoft.com/office/word/2010/wordprocessingCanvas" xmlns:cx="http://schemas.microsoft.com/office/drawing/2014/chartex" xmlns:cx1="http://schemas.microsoft.com/office/drawing/2015/9/8/chartex" xmlns:cx2="http://schemas.microsoft.com/office/drawing/2015/10/21/chartex" xmlns:cx3="http://schemas.microsoft.com/office/drawing/2016/5/9/chartex" xmlns:cx4="http://schemas.microsoft.com/office/drawing/2016/5/10/chartex" xmlns:cx5="http://schemas.microsoft.com/office/drawing/2016/5/11/chartex" xmlns:cx6="http://schemas.microsoft.com/office/drawing/2016/5/12/chartex" xmlns:cx7="http://schemas.microsoft.com/office/drawing/2016/5/13/chartex" xmlns:cx8="http://schemas.microsoft.com/office/drawing/2016/5/14/chartex" xmlns:mc="http://schemas.openxmlformats.org/markup-compatibility/2006" xmlns:aink="http://schemas.microsoft.com/office/drawing/2016/ink" xmlns:am3d="http://schemas.microsoft.com/office/drawing/2017/model3d" xmlns:o="urn:schemas-microsoft-com:office:office" xmlns:r="http://schemas.openxmlformats.org/officeDocument/2006/relationships" xmlns:m="http://schemas.openxmlformats.org/officeDocument/2006/math" xmlns:v="urn:schemas-microsoft-com:vml" xmlns:wp14="http://schemas.microsoft.com/office/word/2010/wordprocessingDrawing" xmlns:wp="http://schemas.openxmlformats.org/drawingml/2006/wordprocessingDrawing" xmlns:w10="urn:schemas-microsoft-com:office:word" xmlns:w="http://schemas.openxmlformats.org/wordprocessingml/2006/main" xmlns:w14="http://schemas.microsoft.com/office/word/2010/wordml" xmlns:w15="http://schemas.microsoft.com/office/word/2012/wordml" xmlns:w16cex="http://schemas.microsoft.com/office/word/2018/wordml/cex" xmlns:w16cid="http://schemas.microsoft.com/office/word/2016/wordml/cid" xmlns:w16="http://schemas.microsoft.com/office/word/2018/wordml" xmlns:w16sdtdh="http://schemas.microsoft.com/office/word/2020/wordml/sdtdatahash" xmlns:w16se="http://schemas.microsoft.com/office/word/2015/wordml/symex" xmlns:wpg="http://schemas.microsoft.com/office/word/2010/wordprocessingGroup" xmlns:wpi="http://schemas.microsoft.com/office/word/2010/wordprocessingInk" xmlns:wne="http://schemas.microsoft.com/office/word/2006/wordml" xmlns:wps="http://schemas.microsoft.com/office/word/2010/wordprocessingShape" mc:Ignorable="w14 w15 w16se w16cid w16 w16cex w16sdtdh wp14">
   <w:footnote w:type="separator" w:id="-1">
     <w:p>
       <w:pPr>
@@ -11007,7 +12295,7 @@
 </file>
 
 <file path=word/header1.xml><?xml version="1.0" encoding="utf-8"?>
-<w:hdr xmlns:wpc="http://schemas.microsoft.com/office/word/2010/wordprocessingCanvas" xmlns:cx="http://schemas.microsoft.com/office/drawing/2014/chartex" xmlns:cx1="http://schemas.microsoft.com/office/drawing/2015/9/8/chartex" xmlns:cx2="http://schemas.microsoft.com/office/drawing/2015/10/21/chartex" xmlns:cx3="http://schemas.microsoft.com/office/drawing/2016/5/9/chartex" xmlns:cx4="http://schemas.microsoft.com/office/drawing/2016/5/10/chartex" xmlns:cx5="http://schemas.microsoft.com/office/drawing/2016/5/11/chartex" xmlns:cx6="http://schemas.microsoft.com/office/drawing/2016/5/12/chartex" xmlns:cx7="http://schemas.microsoft.com/office/drawing/2016/5/13/chartex" xmlns:cx8="http://schemas.microsoft.com/office/drawing/2016/5/14/chartex" xmlns:mc="http://schemas.openxmlformats.org/markup-compatibility/2006" xmlns:aink="http://schemas.microsoft.com/office/drawing/2016/ink" xmlns:am3d="http://schemas.microsoft.com/office/drawing/2017/model3d" xmlns:o="urn:schemas-microsoft-com:office:office" xmlns:oel="http://schemas.microsoft.com/office/2019/extlst" xmlns:r="http://schemas.openxmlformats.org/officeDocument/2006/relationships" xmlns:m="http://schemas.openxmlformats.org/officeDocument/2006/math" xmlns:v="urn:schemas-microsoft-com:vml" xmlns:wp14="http://schemas.microsoft.com/office/word/2010/wordprocessingDrawing" xmlns:wp="http://schemas.openxmlformats.org/drawingml/2006/wordprocessingDrawing" xmlns:w10="urn:schemas-microsoft-com:office:word" xmlns:w="http://schemas.openxmlformats.org/wordprocessingml/2006/main" xmlns:w14="http://schemas.microsoft.com/office/word/2010/wordml" xmlns:w15="http://schemas.microsoft.com/office/word/2012/wordml" xmlns:w16cex="http://schemas.microsoft.com/office/word/2018/wordml/cex" xmlns:w16cid="http://schemas.microsoft.com/office/word/2016/wordml/cid" xmlns:w16="http://schemas.microsoft.com/office/word/2018/wordml" xmlns:w16du="http://schemas.microsoft.com/office/word/2023/wordml/word16du" xmlns:w16sdtdh="http://schemas.microsoft.com/office/word/2020/wordml/sdtdatahash" xmlns:w16se="http://schemas.microsoft.com/office/word/2015/wordml/symex" xmlns:wpg="http://schemas.microsoft.com/office/word/2010/wordprocessingGroup" xmlns:wpi="http://schemas.microsoft.com/office/word/2010/wordprocessingInk" xmlns:wne="http://schemas.microsoft.com/office/word/2006/wordml" xmlns:wps="http://schemas.microsoft.com/office/word/2010/wordprocessingShape" mc:Ignorable="w14 w15 w16se w16cid w16 w16cex w16sdtdh w16du wp14">
+<w:hdr xmlns:wpc="http://schemas.microsoft.com/office/word/2010/wordprocessingCanvas" xmlns:cx="http://schemas.microsoft.com/office/drawing/2014/chartex" xmlns:cx1="http://schemas.microsoft.com/office/drawing/2015/9/8/chartex" xmlns:cx2="http://schemas.microsoft.com/office/drawing/2015/10/21/chartex" xmlns:cx3="http://schemas.microsoft.com/office/drawing/2016/5/9/chartex" xmlns:cx4="http://schemas.microsoft.com/office/drawing/2016/5/10/chartex" xmlns:cx5="http://schemas.microsoft.com/office/drawing/2016/5/11/chartex" xmlns:cx6="http://schemas.microsoft.com/office/drawing/2016/5/12/chartex" xmlns:cx7="http://schemas.microsoft.com/office/drawing/2016/5/13/chartex" xmlns:cx8="http://schemas.microsoft.com/office/drawing/2016/5/14/chartex" xmlns:mc="http://schemas.openxmlformats.org/markup-compatibility/2006" xmlns:aink="http://schemas.microsoft.com/office/drawing/2016/ink" xmlns:am3d="http://schemas.microsoft.com/office/drawing/2017/model3d" xmlns:o="urn:schemas-microsoft-com:office:office" xmlns:r="http://schemas.openxmlformats.org/officeDocument/2006/relationships" xmlns:m="http://schemas.openxmlformats.org/officeDocument/2006/math" xmlns:v="urn:schemas-microsoft-com:vml" xmlns:wp14="http://schemas.microsoft.com/office/word/2010/wordprocessingDrawing" xmlns:wp="http://schemas.openxmlformats.org/drawingml/2006/wordprocessingDrawing" xmlns:w10="urn:schemas-microsoft-com:office:word" xmlns:w="http://schemas.openxmlformats.org/wordprocessingml/2006/main" xmlns:w14="http://schemas.microsoft.com/office/word/2010/wordml" xmlns:w15="http://schemas.microsoft.com/office/word/2012/wordml" xmlns:w16cex="http://schemas.microsoft.com/office/word/2018/wordml/cex" xmlns:w16cid="http://schemas.microsoft.com/office/word/2016/wordml/cid" xmlns:w16="http://schemas.microsoft.com/office/word/2018/wordml" xmlns:w16sdtdh="http://schemas.microsoft.com/office/word/2020/wordml/sdtdatahash" xmlns:w16se="http://schemas.microsoft.com/office/word/2015/wordml/symex" xmlns:wpg="http://schemas.microsoft.com/office/word/2010/wordprocessingGroup" xmlns:wpi="http://schemas.microsoft.com/office/word/2010/wordprocessingInk" xmlns:wne="http://schemas.microsoft.com/office/word/2006/wordml" xmlns:wps="http://schemas.microsoft.com/office/word/2010/wordprocessingShape" mc:Ignorable="w14 w15 w16se w16cid w16 w16cex w16sdtdh wp14">
   <w:p>
     <w:pPr>
       <w:pStyle w:val="Header"/>
@@ -11082,7 +12370,7 @@
 </file>
 
 <file path=word/header2.xml><?xml version="1.0" encoding="utf-8"?>
-<w:hdr xmlns:wpc="http://schemas.microsoft.com/office/word/2010/wordprocessingCanvas" xmlns:cx="http://schemas.microsoft.com/office/drawing/2014/chartex" xmlns:cx1="http://schemas.microsoft.com/office/drawing/2015/9/8/chartex" xmlns:cx2="http://schemas.microsoft.com/office/drawing/2015/10/21/chartex" xmlns:cx3="http://schemas.microsoft.com/office/drawing/2016/5/9/chartex" xmlns:cx4="http://schemas.microsoft.com/office/drawing/2016/5/10/chartex" xmlns:cx5="http://schemas.microsoft.com/office/drawing/2016/5/11/chartex" xmlns:cx6="http://schemas.microsoft.com/office/drawing/2016/5/12/chartex" xmlns:cx7="http://schemas.microsoft.com/office/drawing/2016/5/13/chartex" xmlns:cx8="http://schemas.microsoft.com/office/drawing/2016/5/14/chartex" xmlns:mc="http://schemas.openxmlformats.org/markup-compatibility/2006" xmlns:aink="http://schemas.microsoft.com/office/drawing/2016/ink" xmlns:am3d="http://schemas.microsoft.com/office/drawing/2017/model3d" xmlns:o="urn:schemas-microsoft-com:office:office" xmlns:oel="http://schemas.microsoft.com/office/2019/extlst" xmlns:r="http://schemas.openxmlformats.org/officeDocument/2006/relationships" xmlns:m="http://schemas.openxmlformats.org/officeDocument/2006/math" xmlns:v="urn:schemas-microsoft-com:vml" xmlns:wp14="http://schemas.microsoft.com/office/word/2010/wordprocessingDrawing" xmlns:wp="http://schemas.openxmlformats.org/drawingml/2006/wordprocessingDrawing" xmlns:w10="urn:schemas-microsoft-com:office:word" xmlns:w="http://schemas.openxmlformats.org/wordprocessingml/2006/main" xmlns:w14="http://schemas.microsoft.com/office/word/2010/wordml" xmlns:w15="http://schemas.microsoft.com/office/word/2012/wordml" xmlns:w16cex="http://schemas.microsoft.com/office/word/2018/wordml/cex" xmlns:w16cid="http://schemas.microsoft.com/office/word/2016/wordml/cid" xmlns:w16="http://schemas.microsoft.com/office/word/2018/wordml" xmlns:w16du="http://schemas.microsoft.com/office/word/2023/wordml/word16du" xmlns:w16sdtdh="http://schemas.microsoft.com/office/word/2020/wordml/sdtdatahash" xmlns:w16se="http://schemas.microsoft.com/office/word/2015/wordml/symex" xmlns:wpg="http://schemas.microsoft.com/office/word/2010/wordprocessingGroup" xmlns:wpi="http://schemas.microsoft.com/office/word/2010/wordprocessingInk" xmlns:wne="http://schemas.microsoft.com/office/word/2006/wordml" xmlns:wps="http://schemas.microsoft.com/office/word/2010/wordprocessingShape" mc:Ignorable="w14 w15 w16se w16cid w16 w16cex w16sdtdh w16du wp14">
+<w:hdr xmlns:wpc="http://schemas.microsoft.com/office/word/2010/wordprocessingCanvas" xmlns:cx="http://schemas.microsoft.com/office/drawing/2014/chartex" xmlns:cx1="http://schemas.microsoft.com/office/drawing/2015/9/8/chartex" xmlns:cx2="http://schemas.microsoft.com/office/drawing/2015/10/21/chartex" xmlns:cx3="http://schemas.microsoft.com/office/drawing/2016/5/9/chartex" xmlns:cx4="http://schemas.microsoft.com/office/drawing/2016/5/10/chartex" xmlns:cx5="http://schemas.microsoft.com/office/drawing/2016/5/11/chartex" xmlns:cx6="http://schemas.microsoft.com/office/drawing/2016/5/12/chartex" xmlns:cx7="http://schemas.microsoft.com/office/drawing/2016/5/13/chartex" xmlns:cx8="http://schemas.microsoft.com/office/drawing/2016/5/14/chartex" xmlns:mc="http://schemas.openxmlformats.org/markup-compatibility/2006" xmlns:aink="http://schemas.microsoft.com/office/drawing/2016/ink" xmlns:am3d="http://schemas.microsoft.com/office/drawing/2017/model3d" xmlns:o="urn:schemas-microsoft-com:office:office" xmlns:r="http://schemas.openxmlformats.org/officeDocument/2006/relationships" xmlns:m="http://schemas.openxmlformats.org/officeDocument/2006/math" xmlns:v="urn:schemas-microsoft-com:vml" xmlns:wp14="http://schemas.microsoft.com/office/word/2010/wordprocessingDrawing" xmlns:wp="http://schemas.openxmlformats.org/drawingml/2006/wordprocessingDrawing" xmlns:w10="urn:schemas-microsoft-com:office:word" xmlns:w="http://schemas.openxmlformats.org/wordprocessingml/2006/main" xmlns:w14="http://schemas.microsoft.com/office/word/2010/wordml" xmlns:w15="http://schemas.microsoft.com/office/word/2012/wordml" xmlns:w16cex="http://schemas.microsoft.com/office/word/2018/wordml/cex" xmlns:w16cid="http://schemas.microsoft.com/office/word/2016/wordml/cid" xmlns:w16="http://schemas.microsoft.com/office/word/2018/wordml" xmlns:w16sdtdh="http://schemas.microsoft.com/office/word/2020/wordml/sdtdatahash" xmlns:w16se="http://schemas.microsoft.com/office/word/2015/wordml/symex" xmlns:wpg="http://schemas.microsoft.com/office/word/2010/wordprocessingGroup" xmlns:wpi="http://schemas.microsoft.com/office/word/2010/wordprocessingInk" xmlns:wne="http://schemas.microsoft.com/office/word/2006/wordml" xmlns:wps="http://schemas.microsoft.com/office/word/2010/wordprocessingShape" mc:Ignorable="w14 w15 w16se w16cid w16 w16cex w16sdtdh wp14">
   <w:p>
     <w:pPr>
       <w:pStyle w:val="Header"/>
@@ -11127,7 +12415,7 @@
 </file>
 
 <file path=word/numbering.xml><?xml version="1.0" encoding="utf-8"?>
-<w:numbering xmlns:wpc="http://schemas.microsoft.com/office/word/2010/wordprocessingCanvas" xmlns:cx="http://schemas.microsoft.com/office/drawing/2014/chartex" xmlns:cx1="http://schemas.microsoft.com/office/drawing/2015/9/8/chartex" xmlns:cx2="http://schemas.microsoft.com/office/drawing/2015/10/21/chartex" xmlns:cx3="http://schemas.microsoft.com/office/drawing/2016/5/9/chartex" xmlns:cx4="http://schemas.microsoft.com/office/drawing/2016/5/10/chartex" xmlns:cx5="http://schemas.microsoft.com/office/drawing/2016/5/11/chartex" xmlns:cx6="http://schemas.microsoft.com/office/drawing/2016/5/12/chartex" xmlns:cx7="http://schemas.microsoft.com/office/drawing/2016/5/13/chartex" xmlns:cx8="http://schemas.microsoft.com/office/drawing/2016/5/14/chartex" xmlns:mc="http://schemas.openxmlformats.org/markup-compatibility/2006" xmlns:aink="http://schemas.microsoft.com/office/drawing/2016/ink" xmlns:am3d="http://schemas.microsoft.com/office/drawing/2017/model3d" xmlns:o="urn:schemas-microsoft-com:office:office" xmlns:oel="http://schemas.microsoft.com/office/2019/extlst" xmlns:r="http://schemas.openxmlformats.org/officeDocument/2006/relationships" xmlns:m="http://schemas.openxmlformats.org/officeDocument/2006/math" xmlns:v="urn:schemas-microsoft-com:vml" xmlns:wp14="http://schemas.microsoft.com/office/word/2010/wordprocessingDrawing" xmlns:wp="http://schemas.openxmlformats.org/drawingml/2006/wordprocessingDrawing" xmlns:w10="urn:schemas-microsoft-com:office:word" xmlns:w="http://schemas.openxmlformats.org/wordprocessingml/2006/main" xmlns:w14="http://schemas.microsoft.com/office/word/2010/wordml" xmlns:w15="http://schemas.microsoft.com/office/word/2012/wordml" xmlns:w16cex="http://schemas.microsoft.com/office/word/2018/wordml/cex" xmlns:w16cid="http://schemas.microsoft.com/office/word/2016/wordml/cid" xmlns:w16="http://schemas.microsoft.com/office/word/2018/wordml" xmlns:w16du="http://schemas.microsoft.com/office/word/2023/wordml/word16du" xmlns:w16sdtdh="http://schemas.microsoft.com/office/word/2020/wordml/sdtdatahash" xmlns:w16se="http://schemas.microsoft.com/office/word/2015/wordml/symex" xmlns:wpg="http://schemas.microsoft.com/office/word/2010/wordprocessingGroup" xmlns:wpi="http://schemas.microsoft.com/office/word/2010/wordprocessingInk" xmlns:wne="http://schemas.microsoft.com/office/word/2006/wordml" xmlns:wps="http://schemas.microsoft.com/office/word/2010/wordprocessingShape" mc:Ignorable="w14 w15 w16se w16cid w16 w16cex w16sdtdh w16du wp14">
+<w:numbering xmlns:wpc="http://schemas.microsoft.com/office/word/2010/wordprocessingCanvas" xmlns:cx="http://schemas.microsoft.com/office/drawing/2014/chartex" xmlns:cx1="http://schemas.microsoft.com/office/drawing/2015/9/8/chartex" xmlns:cx2="http://schemas.microsoft.com/office/drawing/2015/10/21/chartex" xmlns:cx3="http://schemas.microsoft.com/office/drawing/2016/5/9/chartex" xmlns:cx4="http://schemas.microsoft.com/office/drawing/2016/5/10/chartex" xmlns:cx5="http://schemas.microsoft.com/office/drawing/2016/5/11/chartex" xmlns:cx6="http://schemas.microsoft.com/office/drawing/2016/5/12/chartex" xmlns:cx7="http://schemas.microsoft.com/office/drawing/2016/5/13/chartex" xmlns:cx8="http://schemas.microsoft.com/office/drawing/2016/5/14/chartex" xmlns:mc="http://schemas.openxmlformats.org/markup-compatibility/2006" xmlns:aink="http://schemas.microsoft.com/office/drawing/2016/ink" xmlns:am3d="http://schemas.microsoft.com/office/drawing/2017/model3d" xmlns:o="urn:schemas-microsoft-com:office:office" xmlns:r="http://schemas.openxmlformats.org/officeDocument/2006/relationships" xmlns:m="http://schemas.openxmlformats.org/officeDocument/2006/math" xmlns:v="urn:schemas-microsoft-com:vml" xmlns:wp14="http://schemas.microsoft.com/office/word/2010/wordprocessingDrawing" xmlns:wp="http://schemas.openxmlformats.org/drawingml/2006/wordprocessingDrawing" xmlns:w10="urn:schemas-microsoft-com:office:word" xmlns:w="http://schemas.openxmlformats.org/wordprocessingml/2006/main" xmlns:w14="http://schemas.microsoft.com/office/word/2010/wordml" xmlns:w15="http://schemas.microsoft.com/office/word/2012/wordml" xmlns:w16cex="http://schemas.microsoft.com/office/word/2018/wordml/cex" xmlns:w16cid="http://schemas.microsoft.com/office/word/2016/wordml/cid" xmlns:w16="http://schemas.microsoft.com/office/word/2018/wordml" xmlns:w16sdtdh="http://schemas.microsoft.com/office/word/2020/wordml/sdtdatahash" xmlns:w16se="http://schemas.microsoft.com/office/word/2015/wordml/symex" xmlns:wpg="http://schemas.microsoft.com/office/word/2010/wordprocessingGroup" xmlns:wpi="http://schemas.microsoft.com/office/word/2010/wordprocessingInk" xmlns:wne="http://schemas.microsoft.com/office/word/2006/wordml" xmlns:wps="http://schemas.microsoft.com/office/word/2010/wordprocessingShape" mc:Ignorable="w14 w15 w16se w16cid w16 w16cex w16sdtdh wp14">
   <w:abstractNum w:abstractNumId="0" w15:restartNumberingAfterBreak="0">
     <w:nsid w:val="110C215B"/>
     <w:multiLevelType w:val="hybridMultilevel"/>
@@ -11416,20 +12704,20 @@
       </w:pPr>
     </w:lvl>
   </w:abstractNum>
-  <w:num w:numId="1" w16cid:durableId="1590118869">
+  <w:num w:numId="1">
     <w:abstractNumId w:val="0"/>
   </w:num>
-  <w:num w:numId="2" w16cid:durableId="2038846405">
+  <w:num w:numId="2">
     <w:abstractNumId w:val="1"/>
   </w:num>
-  <w:num w:numId="3" w16cid:durableId="1067150780">
+  <w:num w:numId="3">
     <w:abstractNumId w:val="2"/>
   </w:num>
 </w:numbering>
 </file>
 
 <file path=word/people.xml><?xml version="1.0" encoding="utf-8"?>
-<w15:people xmlns:wpc="http://schemas.microsoft.com/office/word/2010/wordprocessingCanvas" xmlns:cx="http://schemas.microsoft.com/office/drawing/2014/chartex" xmlns:cx1="http://schemas.microsoft.com/office/drawing/2015/9/8/chartex" xmlns:cx2="http://schemas.microsoft.com/office/drawing/2015/10/21/chartex" xmlns:cx3="http://schemas.microsoft.com/office/drawing/2016/5/9/chartex" xmlns:cx4="http://schemas.microsoft.com/office/drawing/2016/5/10/chartex" xmlns:cx5="http://schemas.microsoft.com/office/drawing/2016/5/11/chartex" xmlns:cx6="http://schemas.microsoft.com/office/drawing/2016/5/12/chartex" xmlns:cx7="http://schemas.microsoft.com/office/drawing/2016/5/13/chartex" xmlns:cx8="http://schemas.microsoft.com/office/drawing/2016/5/14/chartex" xmlns:mc="http://schemas.openxmlformats.org/markup-compatibility/2006" xmlns:aink="http://schemas.microsoft.com/office/drawing/2016/ink" xmlns:am3d="http://schemas.microsoft.com/office/drawing/2017/model3d" xmlns:o="urn:schemas-microsoft-com:office:office" xmlns:oel="http://schemas.microsoft.com/office/2019/extlst" xmlns:r="http://schemas.openxmlformats.org/officeDocument/2006/relationships" xmlns:m="http://schemas.openxmlformats.org/officeDocument/2006/math" xmlns:v="urn:schemas-microsoft-com:vml" xmlns:wp14="http://schemas.microsoft.com/office/word/2010/wordprocessingDrawing" xmlns:wp="http://schemas.openxmlformats.org/drawingml/2006/wordprocessingDrawing" xmlns:w10="urn:schemas-microsoft-com:office:word" xmlns:w="http://schemas.openxmlformats.org/wordprocessingml/2006/main" xmlns:w14="http://schemas.microsoft.com/office/word/2010/wordml" xmlns:w15="http://schemas.microsoft.com/office/word/2012/wordml" xmlns:w16cex="http://schemas.microsoft.com/office/word/2018/wordml/cex" xmlns:w16cid="http://schemas.microsoft.com/office/word/2016/wordml/cid" xmlns:w16="http://schemas.microsoft.com/office/word/2018/wordml" xmlns:w16du="http://schemas.microsoft.com/office/word/2023/wordml/word16du" xmlns:w16sdtdh="http://schemas.microsoft.com/office/word/2020/wordml/sdtdatahash" xmlns:w16se="http://schemas.microsoft.com/office/word/2015/wordml/symex" xmlns:wpg="http://schemas.microsoft.com/office/word/2010/wordprocessingGroup" xmlns:wpi="http://schemas.microsoft.com/office/word/2010/wordprocessingInk" xmlns:wne="http://schemas.microsoft.com/office/word/2006/wordml" xmlns:wps="http://schemas.microsoft.com/office/word/2010/wordprocessingShape" mc:Ignorable="w14 w15 w16se w16cid w16 w16cex w16sdtdh w16du wp14">
+<w15:people xmlns:wpc="http://schemas.microsoft.com/office/word/2010/wordprocessingCanvas" xmlns:cx="http://schemas.microsoft.com/office/drawing/2014/chartex" xmlns:cx1="http://schemas.microsoft.com/office/drawing/2015/9/8/chartex" xmlns:cx2="http://schemas.microsoft.com/office/drawing/2015/10/21/chartex" xmlns:cx3="http://schemas.microsoft.com/office/drawing/2016/5/9/chartex" xmlns:cx4="http://schemas.microsoft.com/office/drawing/2016/5/10/chartex" xmlns:cx5="http://schemas.microsoft.com/office/drawing/2016/5/11/chartex" xmlns:cx6="http://schemas.microsoft.com/office/drawing/2016/5/12/chartex" xmlns:cx7="http://schemas.microsoft.com/office/drawing/2016/5/13/chartex" xmlns:cx8="http://schemas.microsoft.com/office/drawing/2016/5/14/chartex" xmlns:mc="http://schemas.openxmlformats.org/markup-compatibility/2006" xmlns:aink="http://schemas.microsoft.com/office/drawing/2016/ink" xmlns:am3d="http://schemas.microsoft.com/office/drawing/2017/model3d" xmlns:o="urn:schemas-microsoft-com:office:office" xmlns:r="http://schemas.openxmlformats.org/officeDocument/2006/relationships" xmlns:m="http://schemas.openxmlformats.org/officeDocument/2006/math" xmlns:v="urn:schemas-microsoft-com:vml" xmlns:wp14="http://schemas.microsoft.com/office/word/2010/wordprocessingDrawing" xmlns:wp="http://schemas.openxmlformats.org/drawingml/2006/wordprocessingDrawing" xmlns:w10="urn:schemas-microsoft-com:office:word" xmlns:w="http://schemas.openxmlformats.org/wordprocessingml/2006/main" xmlns:w14="http://schemas.microsoft.com/office/word/2010/wordml" xmlns:w15="http://schemas.microsoft.com/office/word/2012/wordml" xmlns:w16cex="http://schemas.microsoft.com/office/word/2018/wordml/cex" xmlns:w16cid="http://schemas.microsoft.com/office/word/2016/wordml/cid" xmlns:w16="http://schemas.microsoft.com/office/word/2018/wordml" xmlns:w16sdtdh="http://schemas.microsoft.com/office/word/2020/wordml/sdtdatahash" xmlns:w16se="http://schemas.microsoft.com/office/word/2015/wordml/symex" xmlns:wpg="http://schemas.microsoft.com/office/word/2010/wordprocessingGroup" xmlns:wpi="http://schemas.microsoft.com/office/word/2010/wordprocessingInk" xmlns:wne="http://schemas.microsoft.com/office/word/2006/wordml" xmlns:wps="http://schemas.microsoft.com/office/word/2010/wordprocessingShape" mc:Ignorable="w14 w15 w16se w16cid w16 w16cex w16sdtdh wp14">
   <w15:person w15:author="Emily P">
     <w15:presenceInfo w15:providerId="Windows Live" w15:userId="d3208ba86fded1ff"/>
   </w15:person>
@@ -11443,7 +12731,7 @@
 </file>
 
 <file path=word/styles.xml><?xml version="1.0" encoding="utf-8"?>
-<w:styles xmlns:mc="http://schemas.openxmlformats.org/markup-compatibility/2006" xmlns:r="http://schemas.openxmlformats.org/officeDocument/2006/relationships" xmlns:w="http://schemas.openxmlformats.org/wordprocessingml/2006/main" xmlns:w14="http://schemas.microsoft.com/office/word/2010/wordml" xmlns:w15="http://schemas.microsoft.com/office/word/2012/wordml" xmlns:w16cex="http://schemas.microsoft.com/office/word/2018/wordml/cex" xmlns:w16cid="http://schemas.microsoft.com/office/word/2016/wordml/cid" xmlns:w16="http://schemas.microsoft.com/office/word/2018/wordml" xmlns:w16du="http://schemas.microsoft.com/office/word/2023/wordml/word16du" xmlns:w16sdtdh="http://schemas.microsoft.com/office/word/2020/wordml/sdtdatahash" xmlns:w16se="http://schemas.microsoft.com/office/word/2015/wordml/symex" mc:Ignorable="w14 w15 w16se w16cid w16 w16cex w16sdtdh w16du">
+<w:styles xmlns:mc="http://schemas.openxmlformats.org/markup-compatibility/2006" xmlns:r="http://schemas.openxmlformats.org/officeDocument/2006/relationships" xmlns:w="http://schemas.openxmlformats.org/wordprocessingml/2006/main" xmlns:w14="http://schemas.microsoft.com/office/word/2010/wordml" xmlns:w15="http://schemas.microsoft.com/office/word/2012/wordml" xmlns:w16cex="http://schemas.microsoft.com/office/word/2018/wordml/cex" xmlns:w16cid="http://schemas.microsoft.com/office/word/2016/wordml/cid" xmlns:w16="http://schemas.microsoft.com/office/word/2018/wordml" xmlns:w16sdtdh="http://schemas.microsoft.com/office/word/2020/wordml/sdtdatahash" xmlns:w16se="http://schemas.microsoft.com/office/word/2015/wordml/symex" mc:Ignorable="w14 w15 w16se w16cid w16 w16cex w16sdtdh">
   <w:docDefaults>
     <w:rPrDefault>
       <w:rPr>
@@ -12900,7 +14188,12 @@
 </file>
 
 <file path=customXml/item3.xml><?xml version="1.0" encoding="utf-8"?>
-<b:Sources xmlns:b="http://schemas.openxmlformats.org/officeDocument/2006/bibliography" xmlns="http://schemas.openxmlformats.org/officeDocument/2006/bibliography" SelectedStyle="\APASixthEditionOfficeOnline.xsl" StyleName="APA" Version="6"/>
+<?mso-contentType ?>
+<FormTemplates xmlns="http://schemas.microsoft.com/sharepoint/v3/contenttype/forms">
+  <Display>DocumentLibraryForm</Display>
+  <Edit>DocumentLibraryForm</Edit>
+  <New>DocumentLibraryForm</New>
+</FormTemplates>
 </file>
 
 <file path=customXml/item4.xml><?xml version="1.0" encoding="utf-8"?>
@@ -12953,12 +14246,7 @@
 </file>
 
 <file path=customXml/item5.xml><?xml version="1.0" encoding="utf-8"?>
-<?mso-contentType ?>
-<FormTemplates xmlns="http://schemas.microsoft.com/sharepoint/v3/contenttype/forms">
-  <Display>DocumentLibraryForm</Display>
-  <Edit>DocumentLibraryForm</Edit>
-  <New>DocumentLibraryForm</New>
-</FormTemplates>
+<b:Sources xmlns:b="http://schemas.openxmlformats.org/officeDocument/2006/bibliography" xmlns="http://schemas.openxmlformats.org/officeDocument/2006/bibliography" SelectedStyle="\APASixthEditionOfficeOnline.xsl" StyleName="APA" Version="6"/>
 </file>
 
 <file path=customXml/itemProps1.xml><?xml version="1.0" encoding="utf-8"?>
@@ -12990,9 +14278,9 @@
 </file>
 
 <file path=customXml/itemProps3.xml><?xml version="1.0" encoding="utf-8"?>
-<ds:datastoreItem xmlns:ds="http://schemas.openxmlformats.org/officeDocument/2006/customXml" ds:itemID="{1B6B35DE-0877-4E66-80B1-D9587151751D}">
+<ds:datastoreItem xmlns:ds="http://schemas.openxmlformats.org/officeDocument/2006/customXml" ds:itemID="{C6552677-A95B-4093-849B-B6AED615DA4B}">
   <ds:schemaRefs>
-    <ds:schemaRef ds:uri="http://schemas.openxmlformats.org/officeDocument/2006/bibliography"/>
+    <ds:schemaRef ds:uri="http://schemas.microsoft.com/sharepoint/v3/contenttype/forms"/>
   </ds:schemaRefs>
 </ds:datastoreItem>
 </file>
@@ -13010,9 +14298,9 @@
 </file>
 
 <file path=customXml/itemProps5.xml><?xml version="1.0" encoding="utf-8"?>
-<ds:datastoreItem xmlns:ds="http://schemas.openxmlformats.org/officeDocument/2006/customXml" ds:itemID="{C6552677-A95B-4093-849B-B6AED615DA4B}">
+<ds:datastoreItem xmlns:ds="http://schemas.openxmlformats.org/officeDocument/2006/customXml" ds:itemID="{1B6B35DE-0877-4E66-80B1-D9587151751D}">
   <ds:schemaRefs>
-    <ds:schemaRef ds:uri="http://schemas.microsoft.com/sharepoint/v3/contenttype/forms"/>
+    <ds:schemaRef ds:uri="http://schemas.openxmlformats.org/officeDocument/2006/bibliography"/>
   </ds:schemaRefs>
 </ds:datastoreItem>
 </file>
</xml_diff>

<commit_message>
Done for the day, good progress
</commit_message>
<xml_diff>
--- a/Network Engineering Capstone Functionality Report - Emily Parker.docx
+++ b/Network Engineering Capstone Functionality Report - Emily Parker.docx
@@ -3658,9 +3658,7 @@
         <w:spacing w:after="0" w:line="240" w:lineRule="auto"/>
         <w:textAlignment w:val="baseline"/>
         <w:rPr>
-          <w:rFonts w:ascii="Verdana" w:eastAsia="Times New Roman" w:hAnsi="Verdana" w:cs="Segoe UI"/>
-          <w:sz w:val="18"/>
-          <w:szCs w:val="18"/>
+          <w:rFonts w:ascii="Verdana" w:eastAsia="Times New Roman" w:hAnsi="Verdana" w:cs="Calibri"/>
         </w:rPr>
       </w:pPr>
       <w:r>
@@ -3717,6 +3715,23 @@
             </a:graphic>
           </wp:inline>
         </w:drawing>
+      </w:r>
+    </w:p>
+    <w:p>
+      <w:pPr>
+        <w:spacing w:after="0" w:line="240" w:lineRule="auto"/>
+        <w:textAlignment w:val="baseline"/>
+        <w:rPr>
+          <w:rFonts w:ascii="Verdana" w:eastAsia="Times New Roman" w:hAnsi="Verdana" w:cs="Segoe UI"/>
+          <w:sz w:val="18"/>
+          <w:szCs w:val="18"/>
+        </w:rPr>
+      </w:pPr>
+      <w:r>
+        <w:rPr>
+          <w:rFonts w:ascii="Verdana" w:eastAsia="Times New Roman" w:hAnsi="Verdana" w:cs="Calibri"/>
+        </w:rPr>
+        <w:t>SW1 login banner configuration</w:t>
       </w:r>
     </w:p>
     <w:p>
@@ -3871,6 +3886,35 @@
     </w:p>
     <w:p>
       <w:pPr>
+        <w:spacing w:after="0" w:line="240" w:lineRule="auto"/>
+        <w:textAlignment w:val="baseline"/>
+        <w:rPr>
+          <w:rFonts w:ascii="Verdana" w:eastAsia="Times New Roman" w:hAnsi="Verdana" w:cs="Segoe UI"/>
+          <w:sz w:val="18"/>
+          <w:szCs w:val="18"/>
+        </w:rPr>
+      </w:pPr>
+      <w:r>
+        <w:rPr>
+          <w:rFonts w:ascii="Verdana" w:eastAsia="Times New Roman" w:hAnsi="Verdana" w:cs="Calibri"/>
+        </w:rPr>
+        <w:t>SW</w:t>
+      </w:r>
+      <w:r>
+        <w:rPr>
+          <w:rFonts w:ascii="Verdana" w:eastAsia="Times New Roman" w:hAnsi="Verdana" w:cs="Calibri"/>
+        </w:rPr>
+        <w:t>2</w:t>
+      </w:r>
+      <w:r>
+        <w:rPr>
+          <w:rFonts w:ascii="Verdana" w:eastAsia="Times New Roman" w:hAnsi="Verdana" w:cs="Calibri"/>
+        </w:rPr>
+        <w:t xml:space="preserve"> login banner configuration</w:t>
+      </w:r>
+    </w:p>
+    <w:p>
+      <w:pPr>
         <w:rPr>
           <w:rFonts w:ascii="Verdana" w:eastAsia="Times New Roman" w:hAnsi="Verdana" w:cs="Calibri Light"/>
           <w:color w:val="2F5496"/>
@@ -3931,33 +3975,1012 @@
     </w:p>
     <w:p>
       <w:pPr>
-        <w:rPr>
-          <w:rFonts w:ascii="Verdana" w:eastAsia="Times New Roman" w:hAnsi="Verdana" w:cs="Calibri Light"/>
-        </w:rPr>
-      </w:pPr>
-      <w:r>
-        <w:rPr>
-          <w:rFonts w:ascii="Verdana" w:eastAsia="Times New Roman" w:hAnsi="Verdana" w:cs="Calibri Light"/>
-        </w:rPr>
-        <w:t xml:space="preserve">As seen here. when logging onto a device, the login banner that I have configured is displayed. </w:t>
-      </w:r>
-      <w:r>
-        <w:rPr>
-          <w:rFonts w:ascii="Verdana" w:eastAsia="Times New Roman" w:hAnsi="Verdana" w:cs="Calibri Light"/>
-        </w:rPr>
-        <w:t xml:space="preserve">For brevity I have </w:t>
-      </w:r>
-      <w:r>
-        <w:rPr>
-          <w:rFonts w:ascii="Verdana" w:eastAsia="Times New Roman" w:hAnsi="Verdana" w:cs="Calibri Light"/>
-        </w:rPr>
-        <w:t xml:space="preserve">only </w:t>
-      </w:r>
-      <w:r>
-        <w:rPr>
-          <w:rFonts w:ascii="Verdana" w:eastAsia="Times New Roman" w:hAnsi="Verdana" w:cs="Calibri Light"/>
-        </w:rPr>
-        <w:t>configured login banners for 3 devices, SW1, SW2, and SW3. Configurations would be the exact same for other network devices.</w:t>
+        <w:spacing w:after="0" w:line="240" w:lineRule="auto"/>
+        <w:textAlignment w:val="baseline"/>
+        <w:rPr>
+          <w:rFonts w:ascii="Verdana" w:eastAsia="Times New Roman" w:hAnsi="Verdana" w:cs="Segoe UI"/>
+          <w:sz w:val="18"/>
+          <w:szCs w:val="18"/>
+        </w:rPr>
+      </w:pPr>
+      <w:r>
+        <w:rPr>
+          <w:rFonts w:ascii="Verdana" w:eastAsia="Times New Roman" w:hAnsi="Verdana" w:cs="Calibri"/>
+        </w:rPr>
+        <w:t>SW</w:t>
+      </w:r>
+      <w:r>
+        <w:rPr>
+          <w:rFonts w:ascii="Verdana" w:eastAsia="Times New Roman" w:hAnsi="Verdana" w:cs="Calibri"/>
+        </w:rPr>
+        <w:t>3</w:t>
+      </w:r>
+      <w:r>
+        <w:rPr>
+          <w:rFonts w:ascii="Verdana" w:eastAsia="Times New Roman" w:hAnsi="Verdana" w:cs="Calibri"/>
+        </w:rPr>
+        <w:t xml:space="preserve"> login banner configuration</w:t>
+      </w:r>
+    </w:p>
+    <w:p>
+      <w:pPr>
+        <w:rPr>
+          <w:rFonts w:ascii="Verdana" w:eastAsia="Times New Roman" w:hAnsi="Verdana" w:cs="Calibri Light"/>
+          <w:color w:val="2F5496"/>
+          <w:sz w:val="32"/>
+          <w:szCs w:val="32"/>
+        </w:rPr>
+      </w:pPr>
+      <w:r>
+        <w:rPr>
+          <w:rFonts w:ascii="Verdana" w:eastAsia="Times New Roman" w:hAnsi="Verdana" w:cs="Calibri Light"/>
+          <w:noProof/>
+          <w:color w:val="2F5496"/>
+          <w:sz w:val="32"/>
+          <w:szCs w:val="32"/>
+        </w:rPr>
+        <w:drawing>
+          <wp:inline distT="0" distB="0" distL="0" distR="0" wp14:anchorId="77E9CC98" wp14:editId="5550D6DF">
+            <wp:extent cx="5943600" cy="1259840"/>
+            <wp:effectExtent l="0" t="0" r="0" b="0"/>
+            <wp:docPr id="30" name="Picture 30"/>
+            <wp:cNvGraphicFramePr>
+              <a:graphicFrameLocks xmlns:a="http://schemas.openxmlformats.org/drawingml/2006/main" noChangeAspect="1"/>
+            </wp:cNvGraphicFramePr>
+            <a:graphic xmlns:a="http://schemas.openxmlformats.org/drawingml/2006/main">
+              <a:graphicData uri="http://schemas.openxmlformats.org/drawingml/2006/picture">
+                <pic:pic xmlns:pic="http://schemas.openxmlformats.org/drawingml/2006/picture">
+                  <pic:nvPicPr>
+                    <pic:cNvPr id="30" name="Picture 30"/>
+                    <pic:cNvPicPr/>
+                  </pic:nvPicPr>
+                  <pic:blipFill>
+                    <a:blip r:embed="rId27">
+                      <a:extLst>
+                        <a:ext uri="{28A0092B-C50C-407E-A947-70E740481C1C}">
+                          <a14:useLocalDpi xmlns:a14="http://schemas.microsoft.com/office/drawing/2010/main" val="0"/>
+                        </a:ext>
+                      </a:extLst>
+                    </a:blip>
+                    <a:stretch>
+                      <a:fillRect/>
+                    </a:stretch>
+                  </pic:blipFill>
+                  <pic:spPr>
+                    <a:xfrm>
+                      <a:off x="0" y="0"/>
+                      <a:ext cx="5943600" cy="1259840"/>
+                    </a:xfrm>
+                    <a:prstGeom prst="rect">
+                      <a:avLst/>
+                    </a:prstGeom>
+                  </pic:spPr>
+                </pic:pic>
+              </a:graphicData>
+            </a:graphic>
+          </wp:inline>
+        </w:drawing>
+      </w:r>
+    </w:p>
+    <w:p>
+      <w:pPr>
+        <w:spacing w:after="0" w:line="240" w:lineRule="auto"/>
+        <w:textAlignment w:val="baseline"/>
+        <w:rPr>
+          <w:rFonts w:ascii="Verdana" w:eastAsia="Times New Roman" w:hAnsi="Verdana" w:cs="Segoe UI"/>
+          <w:sz w:val="18"/>
+          <w:szCs w:val="18"/>
+        </w:rPr>
+      </w:pPr>
+      <w:r>
+        <w:rPr>
+          <w:rFonts w:ascii="Verdana" w:eastAsia="Times New Roman" w:hAnsi="Verdana" w:cs="Calibri"/>
+        </w:rPr>
+        <w:t>L3</w:t>
+      </w:r>
+      <w:r>
+        <w:rPr>
+          <w:rFonts w:ascii="Verdana" w:eastAsia="Times New Roman" w:hAnsi="Verdana" w:cs="Calibri"/>
+        </w:rPr>
+        <w:t>SW1 login banner configuration</w:t>
+      </w:r>
+    </w:p>
+    <w:p>
+      <w:pPr>
+        <w:rPr>
+          <w:rFonts w:ascii="Verdana" w:eastAsia="Times New Roman" w:hAnsi="Verdana" w:cs="Calibri Light"/>
+          <w:color w:val="2F5496"/>
+          <w:sz w:val="32"/>
+          <w:szCs w:val="32"/>
+        </w:rPr>
+      </w:pPr>
+    </w:p>
+    <w:p>
+      <w:pPr>
+        <w:rPr>
+          <w:rFonts w:ascii="Verdana" w:eastAsia="Times New Roman" w:hAnsi="Verdana" w:cs="Calibri Light"/>
+          <w:noProof/>
+          <w:color w:val="2F5496"/>
+          <w:sz w:val="32"/>
+          <w:szCs w:val="32"/>
+        </w:rPr>
+      </w:pPr>
+    </w:p>
+    <w:p>
+      <w:pPr>
+        <w:rPr>
+          <w:rFonts w:ascii="Verdana" w:eastAsia="Times New Roman" w:hAnsi="Verdana" w:cs="Calibri Light"/>
+          <w:color w:val="2F5496"/>
+          <w:sz w:val="32"/>
+          <w:szCs w:val="32"/>
+        </w:rPr>
+      </w:pPr>
+      <w:r>
+        <w:rPr>
+          <w:rFonts w:ascii="Verdana" w:eastAsia="Times New Roman" w:hAnsi="Verdana" w:cs="Calibri Light"/>
+          <w:noProof/>
+          <w:color w:val="2F5496"/>
+          <w:sz w:val="32"/>
+          <w:szCs w:val="32"/>
+        </w:rPr>
+        <w:drawing>
+          <wp:inline distT="0" distB="0" distL="0" distR="0" wp14:anchorId="09CAB6AF" wp14:editId="425A91E6">
+            <wp:extent cx="5943600" cy="1337310"/>
+            <wp:effectExtent l="0" t="0" r="0" b="0"/>
+            <wp:docPr id="31" name="Picture 31"/>
+            <wp:cNvGraphicFramePr>
+              <a:graphicFrameLocks xmlns:a="http://schemas.openxmlformats.org/drawingml/2006/main" noChangeAspect="1"/>
+            </wp:cNvGraphicFramePr>
+            <a:graphic xmlns:a="http://schemas.openxmlformats.org/drawingml/2006/main">
+              <a:graphicData uri="http://schemas.openxmlformats.org/drawingml/2006/picture">
+                <pic:pic xmlns:pic="http://schemas.openxmlformats.org/drawingml/2006/picture">
+                  <pic:nvPicPr>
+                    <pic:cNvPr id="31" name="Picture 31"/>
+                    <pic:cNvPicPr/>
+                  </pic:nvPicPr>
+                  <pic:blipFill>
+                    <a:blip r:embed="rId28">
+                      <a:extLst>
+                        <a:ext uri="{28A0092B-C50C-407E-A947-70E740481C1C}">
+                          <a14:useLocalDpi xmlns:a14="http://schemas.microsoft.com/office/drawing/2010/main" val="0"/>
+                        </a:ext>
+                      </a:extLst>
+                    </a:blip>
+                    <a:stretch>
+                      <a:fillRect/>
+                    </a:stretch>
+                  </pic:blipFill>
+                  <pic:spPr>
+                    <a:xfrm>
+                      <a:off x="0" y="0"/>
+                      <a:ext cx="5943600" cy="1337310"/>
+                    </a:xfrm>
+                    <a:prstGeom prst="rect">
+                      <a:avLst/>
+                    </a:prstGeom>
+                  </pic:spPr>
+                </pic:pic>
+              </a:graphicData>
+            </a:graphic>
+          </wp:inline>
+        </w:drawing>
+      </w:r>
+    </w:p>
+    <w:p>
+      <w:pPr>
+        <w:spacing w:after="0" w:line="240" w:lineRule="auto"/>
+        <w:textAlignment w:val="baseline"/>
+        <w:rPr>
+          <w:rFonts w:ascii="Verdana" w:eastAsia="Times New Roman" w:hAnsi="Verdana" w:cs="Segoe UI"/>
+          <w:sz w:val="18"/>
+          <w:szCs w:val="18"/>
+        </w:rPr>
+      </w:pPr>
+      <w:r>
+        <w:rPr>
+          <w:rFonts w:ascii="Verdana" w:eastAsia="Times New Roman" w:hAnsi="Verdana" w:cs="Calibri"/>
+        </w:rPr>
+        <w:t>R</w:t>
+      </w:r>
+      <w:r>
+        <w:rPr>
+          <w:rFonts w:ascii="Verdana" w:eastAsia="Times New Roman" w:hAnsi="Verdana" w:cs="Calibri"/>
+        </w:rPr>
+        <w:t>1 login banner configuration</w:t>
+      </w:r>
+    </w:p>
+    <w:p>
+      <w:pPr>
+        <w:rPr>
+          <w:rFonts w:ascii="Verdana" w:eastAsia="Times New Roman" w:hAnsi="Verdana" w:cs="Calibri Light"/>
+          <w:color w:val="2F5496"/>
+          <w:sz w:val="32"/>
+          <w:szCs w:val="32"/>
+        </w:rPr>
+      </w:pPr>
+      <w:r>
+        <w:rPr>
+          <w:rFonts w:ascii="Verdana" w:eastAsia="Times New Roman" w:hAnsi="Verdana" w:cs="Calibri Light"/>
+          <w:noProof/>
+          <w:color w:val="2F5496"/>
+          <w:sz w:val="32"/>
+          <w:szCs w:val="32"/>
+        </w:rPr>
+        <w:drawing>
+          <wp:inline distT="0" distB="0" distL="0" distR="0" wp14:anchorId="0AC07D7A" wp14:editId="5994490A">
+            <wp:extent cx="5943600" cy="775335"/>
+            <wp:effectExtent l="0" t="0" r="0" b="5715"/>
+            <wp:docPr id="32" name="Picture 32"/>
+            <wp:cNvGraphicFramePr>
+              <a:graphicFrameLocks xmlns:a="http://schemas.openxmlformats.org/drawingml/2006/main" noChangeAspect="1"/>
+            </wp:cNvGraphicFramePr>
+            <a:graphic xmlns:a="http://schemas.openxmlformats.org/drawingml/2006/main">
+              <a:graphicData uri="http://schemas.openxmlformats.org/drawingml/2006/picture">
+                <pic:pic xmlns:pic="http://schemas.openxmlformats.org/drawingml/2006/picture">
+                  <pic:nvPicPr>
+                    <pic:cNvPr id="32" name="Picture 32"/>
+                    <pic:cNvPicPr/>
+                  </pic:nvPicPr>
+                  <pic:blipFill>
+                    <a:blip r:embed="rId29">
+                      <a:extLst>
+                        <a:ext uri="{28A0092B-C50C-407E-A947-70E740481C1C}">
+                          <a14:useLocalDpi xmlns:a14="http://schemas.microsoft.com/office/drawing/2010/main" val="0"/>
+                        </a:ext>
+                      </a:extLst>
+                    </a:blip>
+                    <a:stretch>
+                      <a:fillRect/>
+                    </a:stretch>
+                  </pic:blipFill>
+                  <pic:spPr>
+                    <a:xfrm>
+                      <a:off x="0" y="0"/>
+                      <a:ext cx="5943600" cy="775335"/>
+                    </a:xfrm>
+                    <a:prstGeom prst="rect">
+                      <a:avLst/>
+                    </a:prstGeom>
+                  </pic:spPr>
+                </pic:pic>
+              </a:graphicData>
+            </a:graphic>
+          </wp:inline>
+        </w:drawing>
+      </w:r>
+    </w:p>
+    <w:p>
+      <w:pPr>
+        <w:spacing w:after="0" w:line="240" w:lineRule="auto"/>
+        <w:textAlignment w:val="baseline"/>
+        <w:rPr>
+          <w:rFonts w:ascii="Verdana" w:eastAsia="Times New Roman" w:hAnsi="Verdana" w:cs="Segoe UI"/>
+          <w:sz w:val="18"/>
+          <w:szCs w:val="18"/>
+        </w:rPr>
+      </w:pPr>
+      <w:r>
+        <w:rPr>
+          <w:rFonts w:ascii="Verdana" w:eastAsia="Times New Roman" w:hAnsi="Verdana" w:cs="Calibri"/>
+        </w:rPr>
+        <w:t>R2</w:t>
+      </w:r>
+      <w:r>
+        <w:rPr>
+          <w:rFonts w:ascii="Verdana" w:eastAsia="Times New Roman" w:hAnsi="Verdana" w:cs="Calibri"/>
+        </w:rPr>
+        <w:t xml:space="preserve"> login banner configuration</w:t>
+      </w:r>
+    </w:p>
+    <w:p>
+      <w:pPr>
+        <w:rPr>
+          <w:rFonts w:ascii="Verdana" w:eastAsia="Times New Roman" w:hAnsi="Verdana" w:cs="Calibri Light"/>
+          <w:color w:val="2F5496"/>
+          <w:sz w:val="32"/>
+          <w:szCs w:val="32"/>
+        </w:rPr>
+      </w:pPr>
+      <w:r>
+        <w:rPr>
+          <w:rFonts w:ascii="Verdana" w:eastAsia="Times New Roman" w:hAnsi="Verdana" w:cs="Calibri Light"/>
+          <w:noProof/>
+          <w:color w:val="2F5496"/>
+          <w:sz w:val="32"/>
+          <w:szCs w:val="32"/>
+        </w:rPr>
+        <w:drawing>
+          <wp:inline distT="0" distB="0" distL="0" distR="0" wp14:anchorId="6ED04469" wp14:editId="7E9C094A">
+            <wp:extent cx="5943600" cy="716280"/>
+            <wp:effectExtent l="0" t="0" r="0" b="7620"/>
+            <wp:docPr id="33" name="Picture 33"/>
+            <wp:cNvGraphicFramePr>
+              <a:graphicFrameLocks xmlns:a="http://schemas.openxmlformats.org/drawingml/2006/main" noChangeAspect="1"/>
+            </wp:cNvGraphicFramePr>
+            <a:graphic xmlns:a="http://schemas.openxmlformats.org/drawingml/2006/main">
+              <a:graphicData uri="http://schemas.openxmlformats.org/drawingml/2006/picture">
+                <pic:pic xmlns:pic="http://schemas.openxmlformats.org/drawingml/2006/picture">
+                  <pic:nvPicPr>
+                    <pic:cNvPr id="33" name="Picture 33"/>
+                    <pic:cNvPicPr/>
+                  </pic:nvPicPr>
+                  <pic:blipFill>
+                    <a:blip r:embed="rId30">
+                      <a:extLst>
+                        <a:ext uri="{28A0092B-C50C-407E-A947-70E740481C1C}">
+                          <a14:useLocalDpi xmlns:a14="http://schemas.microsoft.com/office/drawing/2010/main" val="0"/>
+                        </a:ext>
+                      </a:extLst>
+                    </a:blip>
+                    <a:stretch>
+                      <a:fillRect/>
+                    </a:stretch>
+                  </pic:blipFill>
+                  <pic:spPr>
+                    <a:xfrm>
+                      <a:off x="0" y="0"/>
+                      <a:ext cx="5943600" cy="716280"/>
+                    </a:xfrm>
+                    <a:prstGeom prst="rect">
+                      <a:avLst/>
+                    </a:prstGeom>
+                  </pic:spPr>
+                </pic:pic>
+              </a:graphicData>
+            </a:graphic>
+          </wp:inline>
+        </w:drawing>
+      </w:r>
+    </w:p>
+    <w:p>
+      <w:pPr>
+        <w:spacing w:after="0" w:line="240" w:lineRule="auto"/>
+        <w:textAlignment w:val="baseline"/>
+        <w:rPr>
+          <w:rFonts w:ascii="Verdana" w:eastAsia="Times New Roman" w:hAnsi="Verdana" w:cs="Segoe UI"/>
+          <w:sz w:val="18"/>
+          <w:szCs w:val="18"/>
+        </w:rPr>
+      </w:pPr>
+      <w:r>
+        <w:rPr>
+          <w:rFonts w:ascii="Verdana" w:eastAsia="Times New Roman" w:hAnsi="Verdana" w:cs="Calibri"/>
+        </w:rPr>
+        <w:t>R3</w:t>
+      </w:r>
+      <w:r>
+        <w:rPr>
+          <w:rFonts w:ascii="Verdana" w:eastAsia="Times New Roman" w:hAnsi="Verdana" w:cs="Calibri"/>
+        </w:rPr>
+        <w:t xml:space="preserve"> login banner configuration</w:t>
+      </w:r>
+    </w:p>
+    <w:p>
+      <w:pPr>
+        <w:rPr>
+          <w:rFonts w:ascii="Verdana" w:eastAsia="Times New Roman" w:hAnsi="Verdana" w:cs="Calibri Light"/>
+          <w:color w:val="2F5496"/>
+          <w:sz w:val="32"/>
+          <w:szCs w:val="32"/>
+        </w:rPr>
+      </w:pPr>
+      <w:r>
+        <w:rPr>
+          <w:rFonts w:ascii="Verdana" w:eastAsia="Times New Roman" w:hAnsi="Verdana" w:cs="Calibri Light"/>
+          <w:noProof/>
+          <w:color w:val="2F5496"/>
+          <w:sz w:val="32"/>
+          <w:szCs w:val="32"/>
+        </w:rPr>
+        <w:drawing>
+          <wp:inline distT="0" distB="0" distL="0" distR="0" wp14:anchorId="58CDE2E7" wp14:editId="336DDE9C">
+            <wp:extent cx="5915851" cy="647790"/>
+            <wp:effectExtent l="0" t="0" r="8890" b="0"/>
+            <wp:docPr id="34" name="Picture 34"/>
+            <wp:cNvGraphicFramePr>
+              <a:graphicFrameLocks xmlns:a="http://schemas.openxmlformats.org/drawingml/2006/main" noChangeAspect="1"/>
+            </wp:cNvGraphicFramePr>
+            <a:graphic xmlns:a="http://schemas.openxmlformats.org/drawingml/2006/main">
+              <a:graphicData uri="http://schemas.openxmlformats.org/drawingml/2006/picture">
+                <pic:pic xmlns:pic="http://schemas.openxmlformats.org/drawingml/2006/picture">
+                  <pic:nvPicPr>
+                    <pic:cNvPr id="34" name="Picture 34"/>
+                    <pic:cNvPicPr/>
+                  </pic:nvPicPr>
+                  <pic:blipFill>
+                    <a:blip r:embed="rId31">
+                      <a:extLst>
+                        <a:ext uri="{28A0092B-C50C-407E-A947-70E740481C1C}">
+                          <a14:useLocalDpi xmlns:a14="http://schemas.microsoft.com/office/drawing/2010/main" val="0"/>
+                        </a:ext>
+                      </a:extLst>
+                    </a:blip>
+                    <a:stretch>
+                      <a:fillRect/>
+                    </a:stretch>
+                  </pic:blipFill>
+                  <pic:spPr>
+                    <a:xfrm>
+                      <a:off x="0" y="0"/>
+                      <a:ext cx="5915851" cy="647790"/>
+                    </a:xfrm>
+                    <a:prstGeom prst="rect">
+                      <a:avLst/>
+                    </a:prstGeom>
+                  </pic:spPr>
+                </pic:pic>
+              </a:graphicData>
+            </a:graphic>
+          </wp:inline>
+        </w:drawing>
+      </w:r>
+    </w:p>
+    <w:p>
+      <w:pPr>
+        <w:spacing w:after="0" w:line="240" w:lineRule="auto"/>
+        <w:textAlignment w:val="baseline"/>
+        <w:rPr>
+          <w:rFonts w:ascii="Verdana" w:eastAsia="Times New Roman" w:hAnsi="Verdana" w:cs="Segoe UI"/>
+          <w:sz w:val="18"/>
+          <w:szCs w:val="18"/>
+        </w:rPr>
+      </w:pPr>
+      <w:r>
+        <w:rPr>
+          <w:rFonts w:ascii="Verdana" w:eastAsia="Times New Roman" w:hAnsi="Verdana" w:cs="Calibri"/>
+        </w:rPr>
+        <w:t>R4</w:t>
+      </w:r>
+      <w:r>
+        <w:rPr>
+          <w:rFonts w:ascii="Verdana" w:eastAsia="Times New Roman" w:hAnsi="Verdana" w:cs="Calibri"/>
+        </w:rPr>
+        <w:t xml:space="preserve"> login banner configuration</w:t>
+      </w:r>
+    </w:p>
+    <w:p>
+      <w:pPr>
+        <w:rPr>
+          <w:rFonts w:ascii="Verdana" w:eastAsia="Times New Roman" w:hAnsi="Verdana" w:cs="Calibri Light"/>
+          <w:color w:val="2F5496"/>
+          <w:sz w:val="32"/>
+          <w:szCs w:val="32"/>
+        </w:rPr>
+      </w:pPr>
+      <w:r>
+        <w:rPr>
+          <w:rFonts w:ascii="Verdana" w:eastAsia="Times New Roman" w:hAnsi="Verdana" w:cs="Calibri Light"/>
+          <w:noProof/>
+          <w:color w:val="2F5496"/>
+          <w:sz w:val="32"/>
+          <w:szCs w:val="32"/>
+        </w:rPr>
+        <w:drawing>
+          <wp:inline distT="0" distB="0" distL="0" distR="0" wp14:anchorId="17C865F7" wp14:editId="5696B2D3">
+            <wp:extent cx="5943600" cy="598805"/>
+            <wp:effectExtent l="0" t="0" r="0" b="0"/>
+            <wp:docPr id="35" name="Picture 35"/>
+            <wp:cNvGraphicFramePr>
+              <a:graphicFrameLocks xmlns:a="http://schemas.openxmlformats.org/drawingml/2006/main" noChangeAspect="1"/>
+            </wp:cNvGraphicFramePr>
+            <a:graphic xmlns:a="http://schemas.openxmlformats.org/drawingml/2006/main">
+              <a:graphicData uri="http://schemas.openxmlformats.org/drawingml/2006/picture">
+                <pic:pic xmlns:pic="http://schemas.openxmlformats.org/drawingml/2006/picture">
+                  <pic:nvPicPr>
+                    <pic:cNvPr id="35" name="Picture 35"/>
+                    <pic:cNvPicPr/>
+                  </pic:nvPicPr>
+                  <pic:blipFill>
+                    <a:blip r:embed="rId32">
+                      <a:extLst>
+                        <a:ext uri="{28A0092B-C50C-407E-A947-70E740481C1C}">
+                          <a14:useLocalDpi xmlns:a14="http://schemas.microsoft.com/office/drawing/2010/main" val="0"/>
+                        </a:ext>
+                      </a:extLst>
+                    </a:blip>
+                    <a:stretch>
+                      <a:fillRect/>
+                    </a:stretch>
+                  </pic:blipFill>
+                  <pic:spPr>
+                    <a:xfrm>
+                      <a:off x="0" y="0"/>
+                      <a:ext cx="5943600" cy="598805"/>
+                    </a:xfrm>
+                    <a:prstGeom prst="rect">
+                      <a:avLst/>
+                    </a:prstGeom>
+                  </pic:spPr>
+                </pic:pic>
+              </a:graphicData>
+            </a:graphic>
+          </wp:inline>
+        </w:drawing>
+      </w:r>
+    </w:p>
+    <w:p>
+      <w:pPr>
+        <w:spacing w:after="0" w:line="240" w:lineRule="auto"/>
+        <w:textAlignment w:val="baseline"/>
+        <w:rPr>
+          <w:rFonts w:ascii="Verdana" w:eastAsia="Times New Roman" w:hAnsi="Verdana" w:cs="Segoe UI"/>
+          <w:sz w:val="18"/>
+          <w:szCs w:val="18"/>
+        </w:rPr>
+      </w:pPr>
+      <w:r>
+        <w:rPr>
+          <w:rFonts w:ascii="Verdana" w:eastAsia="Times New Roman" w:hAnsi="Verdana" w:cs="Calibri"/>
+        </w:rPr>
+        <w:t>R5</w:t>
+      </w:r>
+      <w:r>
+        <w:rPr>
+          <w:rFonts w:ascii="Verdana" w:eastAsia="Times New Roman" w:hAnsi="Verdana" w:cs="Calibri"/>
+        </w:rPr>
+        <w:t xml:space="preserve"> login banner configuration</w:t>
+      </w:r>
+    </w:p>
+    <w:p>
+      <w:pPr>
+        <w:rPr>
+          <w:rFonts w:ascii="Verdana" w:eastAsia="Times New Roman" w:hAnsi="Verdana" w:cs="Calibri Light"/>
+          <w:color w:val="2F5496"/>
+          <w:sz w:val="32"/>
+          <w:szCs w:val="32"/>
+        </w:rPr>
+      </w:pPr>
+      <w:r>
+        <w:rPr>
+          <w:rFonts w:ascii="Verdana" w:eastAsia="Times New Roman" w:hAnsi="Verdana" w:cs="Calibri Light"/>
+          <w:noProof/>
+          <w:color w:val="2F5496"/>
+          <w:sz w:val="32"/>
+          <w:szCs w:val="32"/>
+        </w:rPr>
+        <w:drawing>
+          <wp:inline distT="0" distB="0" distL="0" distR="0" wp14:anchorId="187FB26D" wp14:editId="6BEF8522">
+            <wp:extent cx="5943600" cy="560070"/>
+            <wp:effectExtent l="0" t="0" r="0" b="0"/>
+            <wp:docPr id="36" name="Picture 36"/>
+            <wp:cNvGraphicFramePr>
+              <a:graphicFrameLocks xmlns:a="http://schemas.openxmlformats.org/drawingml/2006/main" noChangeAspect="1"/>
+            </wp:cNvGraphicFramePr>
+            <a:graphic xmlns:a="http://schemas.openxmlformats.org/drawingml/2006/main">
+              <a:graphicData uri="http://schemas.openxmlformats.org/drawingml/2006/picture">
+                <pic:pic xmlns:pic="http://schemas.openxmlformats.org/drawingml/2006/picture">
+                  <pic:nvPicPr>
+                    <pic:cNvPr id="36" name="Picture 36"/>
+                    <pic:cNvPicPr/>
+                  </pic:nvPicPr>
+                  <pic:blipFill>
+                    <a:blip r:embed="rId33">
+                      <a:extLst>
+                        <a:ext uri="{28A0092B-C50C-407E-A947-70E740481C1C}">
+                          <a14:useLocalDpi xmlns:a14="http://schemas.microsoft.com/office/drawing/2010/main" val="0"/>
+                        </a:ext>
+                      </a:extLst>
+                    </a:blip>
+                    <a:stretch>
+                      <a:fillRect/>
+                    </a:stretch>
+                  </pic:blipFill>
+                  <pic:spPr>
+                    <a:xfrm>
+                      <a:off x="0" y="0"/>
+                      <a:ext cx="5943600" cy="560070"/>
+                    </a:xfrm>
+                    <a:prstGeom prst="rect">
+                      <a:avLst/>
+                    </a:prstGeom>
+                  </pic:spPr>
+                </pic:pic>
+              </a:graphicData>
+            </a:graphic>
+          </wp:inline>
+        </w:drawing>
+      </w:r>
+    </w:p>
+    <w:p>
+      <w:pPr>
+        <w:spacing w:after="0" w:line="240" w:lineRule="auto"/>
+        <w:textAlignment w:val="baseline"/>
+        <w:rPr>
+          <w:rFonts w:ascii="Verdana" w:eastAsia="Times New Roman" w:hAnsi="Verdana" w:cs="Segoe UI"/>
+          <w:sz w:val="18"/>
+          <w:szCs w:val="18"/>
+        </w:rPr>
+      </w:pPr>
+      <w:r>
+        <w:rPr>
+          <w:rFonts w:ascii="Verdana" w:eastAsia="Times New Roman" w:hAnsi="Verdana" w:cs="Calibri"/>
+        </w:rPr>
+        <w:t>R6</w:t>
+      </w:r>
+      <w:r>
+        <w:rPr>
+          <w:rFonts w:ascii="Verdana" w:eastAsia="Times New Roman" w:hAnsi="Verdana" w:cs="Calibri"/>
+        </w:rPr>
+        <w:t xml:space="preserve"> login banner configuration</w:t>
+      </w:r>
+    </w:p>
+    <w:p>
+      <w:pPr>
+        <w:rPr>
+          <w:rFonts w:ascii="Verdana" w:eastAsia="Times New Roman" w:hAnsi="Verdana" w:cs="Calibri Light"/>
+          <w:color w:val="2F5496"/>
+          <w:sz w:val="32"/>
+          <w:szCs w:val="32"/>
+        </w:rPr>
+      </w:pPr>
+      <w:r>
+        <w:rPr>
+          <w:rFonts w:ascii="Verdana" w:eastAsia="Times New Roman" w:hAnsi="Verdana" w:cs="Calibri Light"/>
+          <w:noProof/>
+          <w:color w:val="2F5496"/>
+          <w:sz w:val="32"/>
+          <w:szCs w:val="32"/>
+        </w:rPr>
+        <w:drawing>
+          <wp:inline distT="0" distB="0" distL="0" distR="0" wp14:anchorId="36D22E18" wp14:editId="5FDC3E5B">
+            <wp:extent cx="5943600" cy="644525"/>
+            <wp:effectExtent l="0" t="0" r="0" b="3175"/>
+            <wp:docPr id="37" name="Picture 37"/>
+            <wp:cNvGraphicFramePr>
+              <a:graphicFrameLocks xmlns:a="http://schemas.openxmlformats.org/drawingml/2006/main" noChangeAspect="1"/>
+            </wp:cNvGraphicFramePr>
+            <a:graphic xmlns:a="http://schemas.openxmlformats.org/drawingml/2006/main">
+              <a:graphicData uri="http://schemas.openxmlformats.org/drawingml/2006/picture">
+                <pic:pic xmlns:pic="http://schemas.openxmlformats.org/drawingml/2006/picture">
+                  <pic:nvPicPr>
+                    <pic:cNvPr id="37" name="Picture 37"/>
+                    <pic:cNvPicPr/>
+                  </pic:nvPicPr>
+                  <pic:blipFill>
+                    <a:blip r:embed="rId34">
+                      <a:extLst>
+                        <a:ext uri="{28A0092B-C50C-407E-A947-70E740481C1C}">
+                          <a14:useLocalDpi xmlns:a14="http://schemas.microsoft.com/office/drawing/2010/main" val="0"/>
+                        </a:ext>
+                      </a:extLst>
+                    </a:blip>
+                    <a:stretch>
+                      <a:fillRect/>
+                    </a:stretch>
+                  </pic:blipFill>
+                  <pic:spPr>
+                    <a:xfrm>
+                      <a:off x="0" y="0"/>
+                      <a:ext cx="5943600" cy="644525"/>
+                    </a:xfrm>
+                    <a:prstGeom prst="rect">
+                      <a:avLst/>
+                    </a:prstGeom>
+                  </pic:spPr>
+                </pic:pic>
+              </a:graphicData>
+            </a:graphic>
+          </wp:inline>
+        </w:drawing>
+      </w:r>
+    </w:p>
+    <w:p>
+      <w:pPr>
+        <w:spacing w:after="0" w:line="240" w:lineRule="auto"/>
+        <w:textAlignment w:val="baseline"/>
+        <w:rPr>
+          <w:rFonts w:ascii="Verdana" w:eastAsia="Times New Roman" w:hAnsi="Verdana" w:cs="Segoe UI"/>
+          <w:sz w:val="18"/>
+          <w:szCs w:val="18"/>
+        </w:rPr>
+      </w:pPr>
+      <w:r>
+        <w:rPr>
+          <w:rFonts w:ascii="Verdana" w:eastAsia="Times New Roman" w:hAnsi="Verdana" w:cs="Calibri"/>
+        </w:rPr>
+        <w:t>L3SW3</w:t>
+      </w:r>
+      <w:r>
+        <w:rPr>
+          <w:rFonts w:ascii="Verdana" w:eastAsia="Times New Roman" w:hAnsi="Verdana" w:cs="Calibri"/>
+        </w:rPr>
+        <w:t xml:space="preserve"> login banner configuration</w:t>
+      </w:r>
+    </w:p>
+    <w:p>
+      <w:pPr>
+        <w:rPr>
+          <w:rFonts w:ascii="Verdana" w:eastAsia="Times New Roman" w:hAnsi="Verdana" w:cs="Calibri Light"/>
+          <w:color w:val="2F5496"/>
+          <w:sz w:val="32"/>
+          <w:szCs w:val="32"/>
+        </w:rPr>
+      </w:pPr>
+      <w:r>
+        <w:rPr>
+          <w:rFonts w:ascii="Verdana" w:eastAsia="Times New Roman" w:hAnsi="Verdana" w:cs="Calibri Light"/>
+          <w:noProof/>
+          <w:color w:val="2F5496"/>
+          <w:sz w:val="32"/>
+          <w:szCs w:val="32"/>
+        </w:rPr>
+        <w:lastRenderedPageBreak/>
+        <w:drawing>
+          <wp:inline distT="0" distB="0" distL="0" distR="0" wp14:anchorId="3586C947" wp14:editId="4B327948">
+            <wp:extent cx="5943600" cy="668655"/>
+            <wp:effectExtent l="0" t="0" r="0" b="0"/>
+            <wp:docPr id="38" name="Picture 38"/>
+            <wp:cNvGraphicFramePr>
+              <a:graphicFrameLocks xmlns:a="http://schemas.openxmlformats.org/drawingml/2006/main" noChangeAspect="1"/>
+            </wp:cNvGraphicFramePr>
+            <a:graphic xmlns:a="http://schemas.openxmlformats.org/drawingml/2006/main">
+              <a:graphicData uri="http://schemas.openxmlformats.org/drawingml/2006/picture">
+                <pic:pic xmlns:pic="http://schemas.openxmlformats.org/drawingml/2006/picture">
+                  <pic:nvPicPr>
+                    <pic:cNvPr id="38" name="Picture 38"/>
+                    <pic:cNvPicPr/>
+                  </pic:nvPicPr>
+                  <pic:blipFill>
+                    <a:blip r:embed="rId35">
+                      <a:extLst>
+                        <a:ext uri="{28A0092B-C50C-407E-A947-70E740481C1C}">
+                          <a14:useLocalDpi xmlns:a14="http://schemas.microsoft.com/office/drawing/2010/main" val="0"/>
+                        </a:ext>
+                      </a:extLst>
+                    </a:blip>
+                    <a:stretch>
+                      <a:fillRect/>
+                    </a:stretch>
+                  </pic:blipFill>
+                  <pic:spPr>
+                    <a:xfrm>
+                      <a:off x="0" y="0"/>
+                      <a:ext cx="5943600" cy="668655"/>
+                    </a:xfrm>
+                    <a:prstGeom prst="rect">
+                      <a:avLst/>
+                    </a:prstGeom>
+                  </pic:spPr>
+                </pic:pic>
+              </a:graphicData>
+            </a:graphic>
+          </wp:inline>
+        </w:drawing>
+      </w:r>
+    </w:p>
+    <w:p>
+      <w:pPr>
+        <w:spacing w:after="0" w:line="240" w:lineRule="auto"/>
+        <w:textAlignment w:val="baseline"/>
+        <w:rPr>
+          <w:rFonts w:ascii="Verdana" w:eastAsia="Times New Roman" w:hAnsi="Verdana" w:cs="Segoe UI"/>
+          <w:sz w:val="18"/>
+          <w:szCs w:val="18"/>
+        </w:rPr>
+      </w:pPr>
+      <w:r>
+        <w:rPr>
+          <w:rFonts w:ascii="Verdana" w:eastAsia="Times New Roman" w:hAnsi="Verdana" w:cs="Calibri"/>
+        </w:rPr>
+        <w:t>S</w:t>
+      </w:r>
+      <w:r>
+        <w:rPr>
+          <w:rFonts w:ascii="Verdana" w:eastAsia="Times New Roman" w:hAnsi="Verdana" w:cs="Calibri"/>
+        </w:rPr>
+        <w:t>W4</w:t>
+      </w:r>
+      <w:r>
+        <w:rPr>
+          <w:rFonts w:ascii="Verdana" w:eastAsia="Times New Roman" w:hAnsi="Verdana" w:cs="Calibri"/>
+        </w:rPr>
+        <w:t xml:space="preserve"> login banner configuration</w:t>
+      </w:r>
+    </w:p>
+    <w:p>
+      <w:pPr>
+        <w:rPr>
+          <w:rFonts w:ascii="Verdana" w:eastAsia="Times New Roman" w:hAnsi="Verdana" w:cs="Calibri Light"/>
+          <w:color w:val="2F5496"/>
+          <w:sz w:val="32"/>
+          <w:szCs w:val="32"/>
+        </w:rPr>
+      </w:pPr>
+      <w:r>
+        <w:rPr>
+          <w:rFonts w:ascii="Verdana" w:eastAsia="Times New Roman" w:hAnsi="Verdana" w:cs="Calibri Light"/>
+          <w:noProof/>
+          <w:color w:val="2F5496"/>
+          <w:sz w:val="32"/>
+          <w:szCs w:val="32"/>
+        </w:rPr>
+        <w:drawing>
+          <wp:inline distT="0" distB="0" distL="0" distR="0" wp14:anchorId="42FC28DA" wp14:editId="2C63BE4B">
+            <wp:extent cx="5943600" cy="577215"/>
+            <wp:effectExtent l="0" t="0" r="0" b="0"/>
+            <wp:docPr id="39" name="Picture 39"/>
+            <wp:cNvGraphicFramePr>
+              <a:graphicFrameLocks xmlns:a="http://schemas.openxmlformats.org/drawingml/2006/main" noChangeAspect="1"/>
+            </wp:cNvGraphicFramePr>
+            <a:graphic xmlns:a="http://schemas.openxmlformats.org/drawingml/2006/main">
+              <a:graphicData uri="http://schemas.openxmlformats.org/drawingml/2006/picture">
+                <pic:pic xmlns:pic="http://schemas.openxmlformats.org/drawingml/2006/picture">
+                  <pic:nvPicPr>
+                    <pic:cNvPr id="39" name="Picture 39"/>
+                    <pic:cNvPicPr/>
+                  </pic:nvPicPr>
+                  <pic:blipFill>
+                    <a:blip r:embed="rId36">
+                      <a:extLst>
+                        <a:ext uri="{28A0092B-C50C-407E-A947-70E740481C1C}">
+                          <a14:useLocalDpi xmlns:a14="http://schemas.microsoft.com/office/drawing/2010/main" val="0"/>
+                        </a:ext>
+                      </a:extLst>
+                    </a:blip>
+                    <a:stretch>
+                      <a:fillRect/>
+                    </a:stretch>
+                  </pic:blipFill>
+                  <pic:spPr>
+                    <a:xfrm>
+                      <a:off x="0" y="0"/>
+                      <a:ext cx="5943600" cy="577215"/>
+                    </a:xfrm>
+                    <a:prstGeom prst="rect">
+                      <a:avLst/>
+                    </a:prstGeom>
+                  </pic:spPr>
+                </pic:pic>
+              </a:graphicData>
+            </a:graphic>
+          </wp:inline>
+        </w:drawing>
+      </w:r>
+    </w:p>
+    <w:p>
+      <w:pPr>
+        <w:spacing w:after="0" w:line="240" w:lineRule="auto"/>
+        <w:textAlignment w:val="baseline"/>
+        <w:rPr>
+          <w:rFonts w:ascii="Verdana" w:eastAsia="Times New Roman" w:hAnsi="Verdana" w:cs="Segoe UI"/>
+          <w:sz w:val="18"/>
+          <w:szCs w:val="18"/>
+        </w:rPr>
+      </w:pPr>
+      <w:r>
+        <w:rPr>
+          <w:rFonts w:ascii="Verdana" w:eastAsia="Times New Roman" w:hAnsi="Verdana" w:cs="Calibri"/>
+        </w:rPr>
+        <w:t>SW</w:t>
+      </w:r>
+      <w:r>
+        <w:rPr>
+          <w:rFonts w:ascii="Verdana" w:eastAsia="Times New Roman" w:hAnsi="Verdana" w:cs="Calibri"/>
+        </w:rPr>
+        <w:t>5</w:t>
+      </w:r>
+      <w:r>
+        <w:rPr>
+          <w:rFonts w:ascii="Verdana" w:eastAsia="Times New Roman" w:hAnsi="Verdana" w:cs="Calibri"/>
+        </w:rPr>
+        <w:t xml:space="preserve"> login banner configuration</w:t>
+      </w:r>
+    </w:p>
+    <w:p>
+      <w:pPr>
+        <w:rPr>
+          <w:rFonts w:ascii="Verdana" w:eastAsia="Times New Roman" w:hAnsi="Verdana" w:cs="Calibri Light"/>
+          <w:color w:val="2F5496"/>
+          <w:sz w:val="32"/>
+          <w:szCs w:val="32"/>
+        </w:rPr>
+      </w:pPr>
+      <w:r>
+        <w:rPr>
+          <w:rFonts w:ascii="Verdana" w:eastAsia="Times New Roman" w:hAnsi="Verdana" w:cs="Calibri Light"/>
+          <w:noProof/>
+          <w:color w:val="2F5496"/>
+          <w:sz w:val="32"/>
+          <w:szCs w:val="32"/>
+        </w:rPr>
+        <w:drawing>
+          <wp:inline distT="0" distB="0" distL="0" distR="0" wp14:anchorId="2F816420" wp14:editId="080A9901">
+            <wp:extent cx="5943600" cy="593090"/>
+            <wp:effectExtent l="0" t="0" r="0" b="0"/>
+            <wp:docPr id="40" name="Picture 40"/>
+            <wp:cNvGraphicFramePr>
+              <a:graphicFrameLocks xmlns:a="http://schemas.openxmlformats.org/drawingml/2006/main" noChangeAspect="1"/>
+            </wp:cNvGraphicFramePr>
+            <a:graphic xmlns:a="http://schemas.openxmlformats.org/drawingml/2006/main">
+              <a:graphicData uri="http://schemas.openxmlformats.org/drawingml/2006/picture">
+                <pic:pic xmlns:pic="http://schemas.openxmlformats.org/drawingml/2006/picture">
+                  <pic:nvPicPr>
+                    <pic:cNvPr id="40" name="Picture 40"/>
+                    <pic:cNvPicPr/>
+                  </pic:nvPicPr>
+                  <pic:blipFill>
+                    <a:blip r:embed="rId37">
+                      <a:extLst>
+                        <a:ext uri="{28A0092B-C50C-407E-A947-70E740481C1C}">
+                          <a14:useLocalDpi xmlns:a14="http://schemas.microsoft.com/office/drawing/2010/main" val="0"/>
+                        </a:ext>
+                      </a:extLst>
+                    </a:blip>
+                    <a:stretch>
+                      <a:fillRect/>
+                    </a:stretch>
+                  </pic:blipFill>
+                  <pic:spPr>
+                    <a:xfrm>
+                      <a:off x="0" y="0"/>
+                      <a:ext cx="5943600" cy="593090"/>
+                    </a:xfrm>
+                    <a:prstGeom prst="rect">
+                      <a:avLst/>
+                    </a:prstGeom>
+                  </pic:spPr>
+                </pic:pic>
+              </a:graphicData>
+            </a:graphic>
+          </wp:inline>
+        </w:drawing>
+      </w:r>
+    </w:p>
+    <w:p>
+      <w:pPr>
+        <w:spacing w:after="0" w:line="240" w:lineRule="auto"/>
+        <w:textAlignment w:val="baseline"/>
+        <w:rPr>
+          <w:rFonts w:ascii="Verdana" w:eastAsia="Times New Roman" w:hAnsi="Verdana" w:cs="Calibri"/>
+        </w:rPr>
+      </w:pPr>
+      <w:r>
+        <w:rPr>
+          <w:rFonts w:ascii="Verdana" w:eastAsia="Times New Roman" w:hAnsi="Verdana" w:cs="Calibri"/>
+        </w:rPr>
+        <w:t>SW</w:t>
+      </w:r>
+      <w:r>
+        <w:rPr>
+          <w:rFonts w:ascii="Verdana" w:eastAsia="Times New Roman" w:hAnsi="Verdana" w:cs="Calibri"/>
+        </w:rPr>
+        <w:t>6</w:t>
+      </w:r>
+      <w:r>
+        <w:rPr>
+          <w:rFonts w:ascii="Verdana" w:eastAsia="Times New Roman" w:hAnsi="Verdana" w:cs="Calibri"/>
+        </w:rPr>
+        <w:t xml:space="preserve"> login banner configuration</w:t>
+      </w:r>
+    </w:p>
+    <w:p>
+      <w:pPr>
+        <w:spacing w:after="0" w:line="240" w:lineRule="auto"/>
+        <w:textAlignment w:val="baseline"/>
+        <w:rPr>
+          <w:rFonts w:ascii="Verdana" w:eastAsia="Times New Roman" w:hAnsi="Verdana" w:cs="Segoe UI"/>
+          <w:sz w:val="18"/>
+          <w:szCs w:val="18"/>
+        </w:rPr>
+      </w:pPr>
+    </w:p>
+    <w:p>
+      <w:pPr>
+        <w:rPr>
+          <w:rFonts w:ascii="Verdana" w:eastAsia="Times New Roman" w:hAnsi="Verdana" w:cs="Calibri Light"/>
+        </w:rPr>
+      </w:pPr>
+      <w:r>
+        <w:rPr>
+          <w:rFonts w:ascii="Verdana" w:eastAsia="Times New Roman" w:hAnsi="Verdana" w:cs="Calibri Light"/>
+        </w:rPr>
+        <w:t>As seen here. when logging onto a device, the login banner that I have configured is displayed</w:t>
+      </w:r>
+      <w:r>
+        <w:rPr>
+          <w:rFonts w:ascii="Verdana" w:eastAsia="Times New Roman" w:hAnsi="Verdana" w:cs="Calibri Light"/>
+        </w:rPr>
+        <w:t>.</w:t>
       </w:r>
       <w:r>
         <w:rPr>
@@ -3999,7 +5022,6 @@
         <w:rPr>
           <w:rFonts w:ascii="Verdana" w:eastAsia="Times New Roman" w:hAnsi="Verdana"/>
         </w:rPr>
-        <w:lastRenderedPageBreak/>
         <w:t>Test Case #4: Accessing External Resources</w:t>
       </w:r>
       <w:r>
@@ -4276,6 +5298,7 @@
         <w:rPr>
           <w:rFonts w:ascii="Verdana" w:eastAsia="Times New Roman" w:hAnsi="Verdana"/>
         </w:rPr>
+        <w:lastRenderedPageBreak/>
         <w:t>Network Diagram or Segment </w:t>
       </w:r>
     </w:p>
@@ -4386,7 +5409,7 @@
                     <pic:cNvPicPr/>
                   </pic:nvPicPr>
                   <pic:blipFill>
-                    <a:blip r:embed="rId31">
+                    <a:blip r:embed="rId42">
                       <a:extLst>
                         <a:ext uri="{28A0092B-C50C-407E-A947-70E740481C1C}">
                           <a14:useLocalDpi xmlns:a14="http://schemas.microsoft.com/office/drawing/2010/main" val="0"/>
@@ -4450,7 +5473,7 @@
                     <pic:cNvPicPr/>
                   </pic:nvPicPr>
                   <pic:blipFill>
-                    <a:blip r:embed="rId32">
+                    <a:blip r:embed="rId43">
                       <a:extLst>
                         <a:ext uri="{28A0092B-C50C-407E-A947-70E740481C1C}">
                           <a14:useLocalDpi xmlns:a14="http://schemas.microsoft.com/office/drawing/2010/main" val="0"/>
@@ -4510,7 +5533,7 @@
                     <pic:cNvPicPr/>
                   </pic:nvPicPr>
                   <pic:blipFill>
-                    <a:blip r:embed="rId33">
+                    <a:blip r:embed="rId44">
                       <a:extLst>
                         <a:ext uri="{28A0092B-C50C-407E-A947-70E740481C1C}">
                           <a14:useLocalDpi xmlns:a14="http://schemas.microsoft.com/office/drawing/2010/main" val="0"/>
@@ -4653,7 +5676,6 @@
         <w:rPr>
           <w:rFonts w:ascii="Verdana" w:eastAsia="Times New Roman" w:hAnsi="Verdana" w:cs="Calibri"/>
         </w:rPr>
-        <w:lastRenderedPageBreak/>
         <w:t> </w:t>
       </w:r>
     </w:p>
@@ -6349,13 +7371,7 @@
         <w:rPr>
           <w:rFonts w:ascii="Verdana" w:eastAsia="Times New Roman" w:hAnsi="Verdana" w:cs="Calibri"/>
         </w:rPr>
-        <w:t> </w:t>
-      </w:r>
-      <w:r>
-        <w:rPr>
-          <w:rFonts w:ascii="Verdana" w:eastAsia="Times New Roman" w:hAnsi="Verdana" w:cs="Calibri"/>
-        </w:rPr>
-        <w:t>Configure trunk ports between L2 switches.</w:t>
+        <w:t xml:space="preserve">The functionality of this test case involves configuring VLAN’s on the L2 switches(access and trunk ports), configuring VLAN’s and SVI’s on the L3 switches, and verifying proper functionality. Relevant tools include the L2 and L3 switches, VLAN 110, 120, 130, subnets 192.168.3.0 /24, 192.168.4.0 /24, 192.168.5.0 /24, and their respective end hosts to verify connectivity. </w:t>
       </w:r>
     </w:p>
     <w:p>
@@ -6464,16 +7480,124 @@
         <w:spacing w:after="0" w:line="240" w:lineRule="auto"/>
         <w:textAlignment w:val="baseline"/>
         <w:rPr>
-          <w:rFonts w:ascii="Verdana" w:eastAsia="Times New Roman" w:hAnsi="Verdana" w:cs="Segoe UI"/>
-          <w:sz w:val="18"/>
-          <w:szCs w:val="18"/>
-        </w:rPr>
-      </w:pPr>
-      <w:r>
-        <w:rPr>
-          <w:rFonts w:ascii="Verdana" w:eastAsia="Times New Roman" w:hAnsi="Verdana" w:cs="Calibri"/>
-        </w:rPr>
-        <w:t> </w:t>
+          <w:rFonts w:ascii="Verdana" w:eastAsia="Times New Roman" w:hAnsi="Verdana" w:cs="Calibri"/>
+        </w:rPr>
+      </w:pPr>
+      <w:r>
+        <w:rPr>
+          <w:rFonts w:ascii="Verdana" w:eastAsia="Times New Roman" w:hAnsi="Verdana" w:cs="Calibri"/>
+        </w:rPr>
+        <w:t> </w:t>
+      </w:r>
+      <w:r>
+        <w:rPr>
+          <w:rFonts w:ascii="Verdana" w:eastAsia="Times New Roman" w:hAnsi="Verdana" w:cs="Segoe UI"/>
+          <w:noProof/>
+          <w:sz w:val="18"/>
+          <w:szCs w:val="18"/>
+        </w:rPr>
+        <w:drawing>
+          <wp:inline distT="0" distB="0" distL="0" distR="0" wp14:anchorId="17B3539B" wp14:editId="6B9E1E63">
+            <wp:extent cx="5943600" cy="2971800"/>
+            <wp:effectExtent l="0" t="0" r="0" b="0"/>
+            <wp:docPr id="18" name="Picture 18"/>
+            <wp:cNvGraphicFramePr>
+              <a:graphicFrameLocks xmlns:a="http://schemas.openxmlformats.org/drawingml/2006/main" noChangeAspect="1"/>
+            </wp:cNvGraphicFramePr>
+            <a:graphic xmlns:a="http://schemas.openxmlformats.org/drawingml/2006/main">
+              <a:graphicData uri="http://schemas.openxmlformats.org/drawingml/2006/picture">
+                <pic:pic xmlns:pic="http://schemas.openxmlformats.org/drawingml/2006/picture">
+                  <pic:nvPicPr>
+                    <pic:cNvPr id="18" name="Picture 18"/>
+                    <pic:cNvPicPr/>
+                  </pic:nvPicPr>
+                  <pic:blipFill>
+                    <a:blip r:embed="rId45">
+                      <a:extLst>
+                        <a:ext uri="{28A0092B-C50C-407E-A947-70E740481C1C}">
+                          <a14:useLocalDpi xmlns:a14="http://schemas.microsoft.com/office/drawing/2010/main" val="0"/>
+                        </a:ext>
+                      </a:extLst>
+                    </a:blip>
+                    <a:stretch>
+                      <a:fillRect/>
+                    </a:stretch>
+                  </pic:blipFill>
+                  <pic:spPr>
+                    <a:xfrm>
+                      <a:off x="0" y="0"/>
+                      <a:ext cx="5943600" cy="2971800"/>
+                    </a:xfrm>
+                    <a:prstGeom prst="rect">
+                      <a:avLst/>
+                    </a:prstGeom>
+                  </pic:spPr>
+                </pic:pic>
+              </a:graphicData>
+            </a:graphic>
+          </wp:inline>
+        </w:drawing>
+      </w:r>
+    </w:p>
+    <w:p>
+      <w:pPr>
+        <w:spacing w:after="0" w:line="240" w:lineRule="auto"/>
+        <w:textAlignment w:val="baseline"/>
+        <w:rPr>
+          <w:rFonts w:ascii="Verdana" w:eastAsia="Times New Roman" w:hAnsi="Verdana" w:cs="Segoe UI"/>
+          <w:sz w:val="18"/>
+          <w:szCs w:val="18"/>
+        </w:rPr>
+      </w:pPr>
+      <w:r>
+        <w:rPr>
+          <w:rFonts w:ascii="Verdana" w:eastAsia="Times New Roman" w:hAnsi="Verdana" w:cs="Segoe UI"/>
+          <w:noProof/>
+          <w:sz w:val="18"/>
+          <w:szCs w:val="18"/>
+        </w:rPr>
+        <w:lastRenderedPageBreak/>
+        <w:drawing>
+          <wp:inline distT="0" distB="0" distL="0" distR="0" wp14:anchorId="64FBF05C" wp14:editId="415F1A20">
+            <wp:extent cx="5943600" cy="2347595"/>
+            <wp:effectExtent l="0" t="0" r="0" b="0"/>
+            <wp:docPr id="29" name="Picture 29"/>
+            <wp:cNvGraphicFramePr>
+              <a:graphicFrameLocks xmlns:a="http://schemas.openxmlformats.org/drawingml/2006/main" noChangeAspect="1"/>
+            </wp:cNvGraphicFramePr>
+            <a:graphic xmlns:a="http://schemas.openxmlformats.org/drawingml/2006/main">
+              <a:graphicData uri="http://schemas.openxmlformats.org/drawingml/2006/picture">
+                <pic:pic xmlns:pic="http://schemas.openxmlformats.org/drawingml/2006/picture">
+                  <pic:nvPicPr>
+                    <pic:cNvPr id="29" name="Picture 29"/>
+                    <pic:cNvPicPr/>
+                  </pic:nvPicPr>
+                  <pic:blipFill>
+                    <a:blip r:embed="rId46">
+                      <a:extLst>
+                        <a:ext uri="{28A0092B-C50C-407E-A947-70E740481C1C}">
+                          <a14:useLocalDpi xmlns:a14="http://schemas.microsoft.com/office/drawing/2010/main" val="0"/>
+                        </a:ext>
+                      </a:extLst>
+                    </a:blip>
+                    <a:stretch>
+                      <a:fillRect/>
+                    </a:stretch>
+                  </pic:blipFill>
+                  <pic:spPr>
+                    <a:xfrm>
+                      <a:off x="0" y="0"/>
+                      <a:ext cx="5943600" cy="2347595"/>
+                    </a:xfrm>
+                    <a:prstGeom prst="rect">
+                      <a:avLst/>
+                    </a:prstGeom>
+                  </pic:spPr>
+                </pic:pic>
+              </a:graphicData>
+            </a:graphic>
+          </wp:inline>
+        </w:drawing>
       </w:r>
     </w:p>
     <w:p>
@@ -6609,7 +7733,19 @@
         <w:rPr>
           <w:rFonts w:ascii="Verdana" w:eastAsia="Times New Roman" w:hAnsi="Verdana" w:cs="Calibri"/>
         </w:rPr>
-        <w:t> </w:t>
+        <w:t>The testing method I used below in the Process List was a combination of the ping and the tracert commands. Ping was used to simply test connectivity between devices. Tracert was used to test the functionality of VLAN’s</w:t>
+      </w:r>
+      <w:r>
+        <w:rPr>
+          <w:rFonts w:ascii="Verdana" w:eastAsia="Times New Roman" w:hAnsi="Verdana" w:cs="Calibri"/>
+        </w:rPr>
+        <w:t>, and because of inter-VLAN routing, tracert was able to verify that the first hop was the</w:t>
+      </w:r>
+      <w:r>
+        <w:rPr>
+          <w:rFonts w:ascii="Verdana" w:eastAsia="Times New Roman" w:hAnsi="Verdana" w:cs="Calibri"/>
+        </w:rPr>
+        <w:t xml:space="preserve"> originating device’s default gateway, and not the destination device.</w:t>
       </w:r>
     </w:p>
     <w:p>
@@ -6740,7 +7876,7 @@
                     <pic:cNvPicPr/>
                   </pic:nvPicPr>
                   <pic:blipFill>
-                    <a:blip r:embed="rId34">
+                    <a:blip r:embed="rId47">
                       <a:extLst>
                         <a:ext uri="{28A0092B-C50C-407E-A947-70E740481C1C}">
                           <a14:useLocalDpi xmlns:a14="http://schemas.microsoft.com/office/drawing/2010/main" val="0"/>
@@ -6813,21 +7949,7 @@
         <w:rPr>
           <w:rFonts w:ascii="Verdana" w:eastAsia="Times New Roman" w:hAnsi="Verdana" w:cs="Calibri Light"/>
         </w:rPr>
-        <w:t xml:space="preserve"> </w:t>
-      </w:r>
-      <w:proofErr w:type="gramStart"/>
-      <w:r>
-        <w:rPr>
-          <w:rFonts w:ascii="Verdana" w:eastAsia="Times New Roman" w:hAnsi="Verdana" w:cs="Calibri Light"/>
-        </w:rPr>
-        <w:t>The</w:t>
-      </w:r>
-      <w:proofErr w:type="gramEnd"/>
-      <w:r>
-        <w:rPr>
-          <w:rFonts w:ascii="Verdana" w:eastAsia="Times New Roman" w:hAnsi="Verdana" w:cs="Calibri Light"/>
-        </w:rPr>
-        <w:t xml:space="preserve"> “switchport mode access” command makes the interfaces access ports, not trunk ports. “Switchport access </w:t>
+        <w:t xml:space="preserve"> The “switchport mode access” command makes the interfaces access ports, not trunk ports. “Switchport access </w:t>
       </w:r>
       <w:proofErr w:type="spellStart"/>
       <w:r>
@@ -6877,7 +7999,7 @@
                     <pic:cNvPicPr/>
                   </pic:nvPicPr>
                   <pic:blipFill>
-                    <a:blip r:embed="rId35">
+                    <a:blip r:embed="rId48">
                       <a:extLst>
                         <a:ext uri="{28A0092B-C50C-407E-A947-70E740481C1C}">
                           <a14:useLocalDpi xmlns:a14="http://schemas.microsoft.com/office/drawing/2010/main" val="0"/>
@@ -6951,7 +8073,7 @@
                     <pic:cNvPicPr/>
                   </pic:nvPicPr>
                   <pic:blipFill>
-                    <a:blip r:embed="rId36">
+                    <a:blip r:embed="rId49">
                       <a:extLst>
                         <a:ext uri="{28A0092B-C50C-407E-A947-70E740481C1C}">
                           <a14:useLocalDpi xmlns:a14="http://schemas.microsoft.com/office/drawing/2010/main" val="0"/>
@@ -7024,7 +8146,7 @@
                     <pic:cNvPicPr/>
                   </pic:nvPicPr>
                   <pic:blipFill>
-                    <a:blip r:embed="rId37">
+                    <a:blip r:embed="rId50">
                       <a:extLst>
                         <a:ext uri="{28A0092B-C50C-407E-A947-70E740481C1C}">
                           <a14:useLocalDpi xmlns:a14="http://schemas.microsoft.com/office/drawing/2010/main" val="0"/>
@@ -7061,31 +8183,7 @@
         <w:rPr>
           <w:rFonts w:ascii="Verdana" w:eastAsia="Times New Roman" w:hAnsi="Verdana" w:cs="Calibri Light"/>
         </w:rPr>
-        <w:t>SW</w:t>
-      </w:r>
-      <w:r>
-        <w:rPr>
-          <w:rFonts w:ascii="Verdana" w:eastAsia="Times New Roman" w:hAnsi="Verdana" w:cs="Calibri Light"/>
-        </w:rPr>
-        <w:t>4</w:t>
-      </w:r>
-      <w:r>
-        <w:rPr>
-          <w:rFonts w:ascii="Verdana" w:eastAsia="Times New Roman" w:hAnsi="Verdana" w:cs="Calibri Light"/>
-        </w:rPr>
-        <w:t xml:space="preserve"> configuration for VLAN 1</w:t>
-      </w:r>
-      <w:r>
-        <w:rPr>
-          <w:rFonts w:ascii="Verdana" w:eastAsia="Times New Roman" w:hAnsi="Verdana" w:cs="Calibri Light"/>
-        </w:rPr>
-        <w:t>1</w:t>
-      </w:r>
-      <w:r>
-        <w:rPr>
-          <w:rFonts w:ascii="Verdana" w:eastAsia="Times New Roman" w:hAnsi="Verdana" w:cs="Calibri Light"/>
-        </w:rPr>
-        <w:t>0</w:t>
+        <w:t>SW4 configuration for VLAN 110</w:t>
       </w:r>
     </w:p>
     <w:p>
@@ -7131,7 +8229,7 @@
                     <pic:cNvPicPr/>
                   </pic:nvPicPr>
                   <pic:blipFill>
-                    <a:blip r:embed="rId38">
+                    <a:blip r:embed="rId51">
                       <a:extLst>
                         <a:ext uri="{28A0092B-C50C-407E-A947-70E740481C1C}">
                           <a14:useLocalDpi xmlns:a14="http://schemas.microsoft.com/office/drawing/2010/main" val="0"/>
@@ -7168,31 +8266,7 @@
         <w:rPr>
           <w:rFonts w:ascii="Verdana" w:eastAsia="Times New Roman" w:hAnsi="Verdana" w:cs="Calibri Light"/>
         </w:rPr>
-        <w:t>SW</w:t>
-      </w:r>
-      <w:r>
-        <w:rPr>
-          <w:rFonts w:ascii="Verdana" w:eastAsia="Times New Roman" w:hAnsi="Verdana" w:cs="Calibri Light"/>
-        </w:rPr>
-        <w:t>5</w:t>
-      </w:r>
-      <w:r>
-        <w:rPr>
-          <w:rFonts w:ascii="Verdana" w:eastAsia="Times New Roman" w:hAnsi="Verdana" w:cs="Calibri Light"/>
-        </w:rPr>
-        <w:t xml:space="preserve"> configuration for VLAN 1</w:t>
-      </w:r>
-      <w:r>
-        <w:rPr>
-          <w:rFonts w:ascii="Verdana" w:eastAsia="Times New Roman" w:hAnsi="Verdana" w:cs="Calibri Light"/>
-        </w:rPr>
-        <w:t>2</w:t>
-      </w:r>
-      <w:r>
-        <w:rPr>
-          <w:rFonts w:ascii="Verdana" w:eastAsia="Times New Roman" w:hAnsi="Verdana" w:cs="Calibri Light"/>
-        </w:rPr>
-        <w:t>0</w:t>
+        <w:t>SW5 configuration for VLAN 120</w:t>
       </w:r>
     </w:p>
     <w:p>
@@ -7238,7 +8312,7 @@
                     <pic:cNvPicPr/>
                   </pic:nvPicPr>
                   <pic:blipFill>
-                    <a:blip r:embed="rId39">
+                    <a:blip r:embed="rId52">
                       <a:extLst>
                         <a:ext uri="{28A0092B-C50C-407E-A947-70E740481C1C}">
                           <a14:useLocalDpi xmlns:a14="http://schemas.microsoft.com/office/drawing/2010/main" val="0"/>
@@ -7275,19 +8349,7 @@
         <w:rPr>
           <w:rFonts w:ascii="Verdana" w:eastAsia="Times New Roman" w:hAnsi="Verdana" w:cs="Calibri Light"/>
         </w:rPr>
-        <w:t>SW</w:t>
-      </w:r>
-      <w:r>
-        <w:rPr>
-          <w:rFonts w:ascii="Verdana" w:eastAsia="Times New Roman" w:hAnsi="Verdana" w:cs="Calibri Light"/>
-        </w:rPr>
-        <w:t>6</w:t>
-      </w:r>
-      <w:r>
-        <w:rPr>
-          <w:rFonts w:ascii="Verdana" w:eastAsia="Times New Roman" w:hAnsi="Verdana" w:cs="Calibri Light"/>
-        </w:rPr>
-        <w:t xml:space="preserve"> configuration for VLAN 130</w:t>
+        <w:t>SW6 configuration for VLAN 130</w:t>
       </w:r>
     </w:p>
     <w:p>
@@ -7362,7 +8424,7 @@
                     <pic:cNvPicPr/>
                   </pic:nvPicPr>
                   <pic:blipFill>
-                    <a:blip r:embed="rId40">
+                    <a:blip r:embed="rId53">
                       <a:extLst>
                         <a:ext uri="{28A0092B-C50C-407E-A947-70E740481C1C}">
                           <a14:useLocalDpi xmlns:a14="http://schemas.microsoft.com/office/drawing/2010/main" val="0"/>
@@ -7422,7 +8484,7 @@
                     <pic:cNvPicPr/>
                   </pic:nvPicPr>
                   <pic:blipFill>
-                    <a:blip r:embed="rId41">
+                    <a:blip r:embed="rId54">
                       <a:extLst>
                         <a:ext uri="{28A0092B-C50C-407E-A947-70E740481C1C}">
                           <a14:useLocalDpi xmlns:a14="http://schemas.microsoft.com/office/drawing/2010/main" val="0"/>
@@ -7562,7 +8624,7 @@
                     <pic:cNvPicPr/>
                   </pic:nvPicPr>
                   <pic:blipFill>
-                    <a:blip r:embed="rId42">
+                    <a:blip r:embed="rId55">
                       <a:extLst>
                         <a:ext uri="{28A0092B-C50C-407E-A947-70E740481C1C}">
                           <a14:useLocalDpi xmlns:a14="http://schemas.microsoft.com/office/drawing/2010/main" val="0"/>
@@ -7635,7 +8697,7 @@
                     <pic:cNvPicPr/>
                   </pic:nvPicPr>
                   <pic:blipFill>
-                    <a:blip r:embed="rId43">
+                    <a:blip r:embed="rId56">
                       <a:extLst>
                         <a:ext uri="{28A0092B-C50C-407E-A947-70E740481C1C}">
                           <a14:useLocalDpi xmlns:a14="http://schemas.microsoft.com/office/drawing/2010/main" val="0"/>
@@ -7672,13 +8734,7 @@
         <w:rPr>
           <w:rFonts w:ascii="Verdana" w:eastAsia="Times New Roman" w:hAnsi="Verdana" w:cs="Calibri Light"/>
         </w:rPr>
-        <w:t>SW2 trunk port configuration on interface f0/</w:t>
-      </w:r>
-      <w:r>
-        <w:rPr>
-          <w:rFonts w:ascii="Verdana" w:eastAsia="Times New Roman" w:hAnsi="Verdana" w:cs="Calibri Light"/>
-        </w:rPr>
-        <w:t>2</w:t>
+        <w:t>SW2 trunk port configuration on interface f0/2</w:t>
       </w:r>
     </w:p>
     <w:p>
@@ -7714,7 +8770,7 @@
                     <pic:cNvPicPr/>
                   </pic:nvPicPr>
                   <pic:blipFill>
-                    <a:blip r:embed="rId44">
+                    <a:blip r:embed="rId57">
                       <a:extLst>
                         <a:ext uri="{28A0092B-C50C-407E-A947-70E740481C1C}">
                           <a14:useLocalDpi xmlns:a14="http://schemas.microsoft.com/office/drawing/2010/main" val="0"/>
@@ -7751,19 +8807,7 @@
         <w:rPr>
           <w:rFonts w:ascii="Verdana" w:eastAsia="Times New Roman" w:hAnsi="Verdana" w:cs="Calibri Light"/>
         </w:rPr>
-        <w:t>SW</w:t>
-      </w:r>
-      <w:r>
-        <w:rPr>
-          <w:rFonts w:ascii="Verdana" w:eastAsia="Times New Roman" w:hAnsi="Verdana" w:cs="Calibri Light"/>
-        </w:rPr>
-        <w:t>3</w:t>
-      </w:r>
-      <w:r>
-        <w:rPr>
-          <w:rFonts w:ascii="Verdana" w:eastAsia="Times New Roman" w:hAnsi="Verdana" w:cs="Calibri Light"/>
-        </w:rPr>
-        <w:t xml:space="preserve"> trunk port configuration on interface f0/1</w:t>
+        <w:t>SW3 trunk port configuration on interface f0/1</w:t>
       </w:r>
     </w:p>
     <w:p>
@@ -7799,7 +8843,7 @@
                     <pic:cNvPicPr/>
                   </pic:nvPicPr>
                   <pic:blipFill>
-                    <a:blip r:embed="rId45">
+                    <a:blip r:embed="rId58">
                       <a:extLst>
                         <a:ext uri="{28A0092B-C50C-407E-A947-70E740481C1C}">
                           <a14:useLocalDpi xmlns:a14="http://schemas.microsoft.com/office/drawing/2010/main" val="0"/>
@@ -7836,19 +8880,7 @@
         <w:rPr>
           <w:rFonts w:ascii="Verdana" w:eastAsia="Times New Roman" w:hAnsi="Verdana" w:cs="Calibri Light"/>
         </w:rPr>
-        <w:t>SW</w:t>
-      </w:r>
-      <w:r>
-        <w:rPr>
-          <w:rFonts w:ascii="Verdana" w:eastAsia="Times New Roman" w:hAnsi="Verdana" w:cs="Calibri Light"/>
-        </w:rPr>
-        <w:t>4</w:t>
-      </w:r>
-      <w:r>
-        <w:rPr>
-          <w:rFonts w:ascii="Verdana" w:eastAsia="Times New Roman" w:hAnsi="Verdana" w:cs="Calibri Light"/>
-        </w:rPr>
-        <w:t xml:space="preserve"> trunk port configuration on interface f0/1</w:t>
+        <w:t>SW4 trunk port configuration on interface f0/1</w:t>
       </w:r>
     </w:p>
     <w:p>
@@ -7884,7 +8916,7 @@
                     <pic:cNvPicPr/>
                   </pic:nvPicPr>
                   <pic:blipFill>
-                    <a:blip r:embed="rId46">
+                    <a:blip r:embed="rId59">
                       <a:extLst>
                         <a:ext uri="{28A0092B-C50C-407E-A947-70E740481C1C}">
                           <a14:useLocalDpi xmlns:a14="http://schemas.microsoft.com/office/drawing/2010/main" val="0"/>
@@ -7922,19 +8954,7 @@
           <w:rFonts w:ascii="Verdana" w:eastAsia="Times New Roman" w:hAnsi="Verdana" w:cs="Calibri Light"/>
         </w:rPr>
         <w:lastRenderedPageBreak/>
-        <w:t>SW</w:t>
-      </w:r>
-      <w:r>
-        <w:rPr>
-          <w:rFonts w:ascii="Verdana" w:eastAsia="Times New Roman" w:hAnsi="Verdana" w:cs="Calibri Light"/>
-        </w:rPr>
-        <w:t>5</w:t>
-      </w:r>
-      <w:r>
-        <w:rPr>
-          <w:rFonts w:ascii="Verdana" w:eastAsia="Times New Roman" w:hAnsi="Verdana" w:cs="Calibri Light"/>
-        </w:rPr>
-        <w:t xml:space="preserve"> trunk port configuration on interface f0/1</w:t>
+        <w:t>SW5 trunk port configuration on interface f0/1</w:t>
       </w:r>
     </w:p>
     <w:p>
@@ -7987,7 +9007,7 @@
                     <pic:cNvPicPr/>
                   </pic:nvPicPr>
                   <pic:blipFill>
-                    <a:blip r:embed="rId47">
+                    <a:blip r:embed="rId60">
                       <a:extLst>
                         <a:ext uri="{28A0092B-C50C-407E-A947-70E740481C1C}">
                           <a14:useLocalDpi xmlns:a14="http://schemas.microsoft.com/office/drawing/2010/main" val="0"/>
@@ -8024,13 +9044,7 @@
         <w:rPr>
           <w:rFonts w:ascii="Verdana" w:eastAsia="Times New Roman" w:hAnsi="Verdana" w:cs="Calibri Light"/>
         </w:rPr>
-        <w:t>SW2 trunk port configuration on interface f0/</w:t>
-      </w:r>
-      <w:r>
-        <w:rPr>
-          <w:rFonts w:ascii="Verdana" w:eastAsia="Times New Roman" w:hAnsi="Verdana" w:cs="Calibri Light"/>
-        </w:rPr>
-        <w:t>2</w:t>
+        <w:t>SW2 trunk port configuration on interface f0/2</w:t>
       </w:r>
     </w:p>
     <w:p>
@@ -8066,7 +9080,7 @@
                     <pic:cNvPicPr/>
                   </pic:nvPicPr>
                   <pic:blipFill>
-                    <a:blip r:embed="rId48">
+                    <a:blip r:embed="rId61">
                       <a:extLst>
                         <a:ext uri="{28A0092B-C50C-407E-A947-70E740481C1C}">
                           <a14:useLocalDpi xmlns:a14="http://schemas.microsoft.com/office/drawing/2010/main" val="0"/>
@@ -8103,19 +9117,7 @@
         <w:rPr>
           <w:rFonts w:ascii="Verdana" w:eastAsia="Times New Roman" w:hAnsi="Verdana" w:cs="Calibri Light"/>
         </w:rPr>
-        <w:t>SW</w:t>
-      </w:r>
-      <w:r>
-        <w:rPr>
-          <w:rFonts w:ascii="Verdana" w:eastAsia="Times New Roman" w:hAnsi="Verdana" w:cs="Calibri Light"/>
-        </w:rPr>
-        <w:t>6</w:t>
-      </w:r>
-      <w:r>
-        <w:rPr>
-          <w:rFonts w:ascii="Verdana" w:eastAsia="Times New Roman" w:hAnsi="Verdana" w:cs="Calibri Light"/>
-        </w:rPr>
-        <w:t xml:space="preserve"> trunk port configuration on interface f0/1</w:t>
+        <w:t>SW6 trunk port configuration on interface f0/1</w:t>
       </w:r>
     </w:p>
     <w:p>
@@ -8151,7 +9153,7 @@
                     <pic:cNvPicPr/>
                   </pic:nvPicPr>
                   <pic:blipFill>
-                    <a:blip r:embed="rId49">
+                    <a:blip r:embed="rId62">
                       <a:extLst>
                         <a:ext uri="{28A0092B-C50C-407E-A947-70E740481C1C}">
                           <a14:useLocalDpi xmlns:a14="http://schemas.microsoft.com/office/drawing/2010/main" val="0"/>
@@ -8247,7 +9249,7 @@
                     <pic:cNvPicPr/>
                   </pic:nvPicPr>
                   <pic:blipFill>
-                    <a:blip r:embed="rId50">
+                    <a:blip r:embed="rId63">
                       <a:extLst>
                         <a:ext uri="{28A0092B-C50C-407E-A947-70E740481C1C}">
                           <a14:useLocalDpi xmlns:a14="http://schemas.microsoft.com/office/drawing/2010/main" val="0"/>
@@ -8324,7 +9326,7 @@
                     <pic:cNvPicPr/>
                   </pic:nvPicPr>
                   <pic:blipFill>
-                    <a:blip r:embed="rId51">
+                    <a:blip r:embed="rId64">
                       <a:extLst>
                         <a:ext uri="{28A0092B-C50C-407E-A947-70E740481C1C}">
                           <a14:useLocalDpi xmlns:a14="http://schemas.microsoft.com/office/drawing/2010/main" val="0"/>
@@ -8463,7 +9465,7 @@
                     <pic:cNvPicPr/>
                   </pic:nvPicPr>
                   <pic:blipFill>
-                    <a:blip r:embed="rId52">
+                    <a:blip r:embed="rId65">
                       <a:extLst>
                         <a:ext uri="{28A0092B-C50C-407E-A947-70E740481C1C}">
                           <a14:useLocalDpi xmlns:a14="http://schemas.microsoft.com/office/drawing/2010/main" val="0"/>
@@ -8553,7 +9555,7 @@
                     <pic:cNvPicPr/>
                   </pic:nvPicPr>
                   <pic:blipFill>
-                    <a:blip r:embed="rId53">
+                    <a:blip r:embed="rId66">
                       <a:extLst>
                         <a:ext uri="{28A0092B-C50C-407E-A947-70E740481C1C}">
                           <a14:useLocalDpi xmlns:a14="http://schemas.microsoft.com/office/drawing/2010/main" val="0"/>
@@ -8651,7 +9653,7 @@
                     <pic:cNvPicPr/>
                   </pic:nvPicPr>
                   <pic:blipFill>
-                    <a:blip r:embed="rId54">
+                    <a:blip r:embed="rId67">
                       <a:extLst>
                         <a:ext uri="{28A0092B-C50C-407E-A947-70E740481C1C}">
                           <a14:useLocalDpi xmlns:a14="http://schemas.microsoft.com/office/drawing/2010/main" val="0"/>
@@ -8751,7 +9753,7 @@
                     <pic:cNvPicPr/>
                   </pic:nvPicPr>
                   <pic:blipFill>
-                    <a:blip r:embed="rId55">
+                    <a:blip r:embed="rId68">
                       <a:extLst>
                         <a:ext uri="{28A0092B-C50C-407E-A947-70E740481C1C}">
                           <a14:useLocalDpi xmlns:a14="http://schemas.microsoft.com/office/drawing/2010/main" val="0"/>
@@ -8835,7 +9837,7 @@
                     <pic:cNvPicPr/>
                   </pic:nvPicPr>
                   <pic:blipFill>
-                    <a:blip r:embed="rId56">
+                    <a:blip r:embed="rId69">
                       <a:extLst>
                         <a:ext uri="{28A0092B-C50C-407E-A947-70E740481C1C}">
                           <a14:useLocalDpi xmlns:a14="http://schemas.microsoft.com/office/drawing/2010/main" val="0"/>
@@ -8918,7 +9920,7 @@
                     <pic:cNvPicPr/>
                   </pic:nvPicPr>
                   <pic:blipFill>
-                    <a:blip r:embed="rId57">
+                    <a:blip r:embed="rId70">
                       <a:extLst>
                         <a:ext uri="{28A0092B-C50C-407E-A947-70E740481C1C}">
                           <a14:useLocalDpi xmlns:a14="http://schemas.microsoft.com/office/drawing/2010/main" val="0"/>
@@ -9001,7 +10003,7 @@
                     <pic:cNvPicPr/>
                   </pic:nvPicPr>
                   <pic:blipFill>
-                    <a:blip r:embed="rId58">
+                    <a:blip r:embed="rId71">
                       <a:extLst>
                         <a:ext uri="{28A0092B-C50C-407E-A947-70E740481C1C}">
                           <a14:useLocalDpi xmlns:a14="http://schemas.microsoft.com/office/drawing/2010/main" val="0"/>
@@ -9084,7 +10086,7 @@
                     <pic:cNvPicPr/>
                   </pic:nvPicPr>
                   <pic:blipFill>
-                    <a:blip r:embed="rId59">
+                    <a:blip r:embed="rId72">
                       <a:extLst>
                         <a:ext uri="{28A0092B-C50C-407E-A947-70E740481C1C}">
                           <a14:useLocalDpi xmlns:a14="http://schemas.microsoft.com/office/drawing/2010/main" val="0"/>
@@ -9167,7 +10169,7 @@
                     <pic:cNvPicPr/>
                   </pic:nvPicPr>
                   <pic:blipFill>
-                    <a:blip r:embed="rId60">
+                    <a:blip r:embed="rId73">
                       <a:extLst>
                         <a:ext uri="{28A0092B-C50C-407E-A947-70E740481C1C}">
                           <a14:useLocalDpi xmlns:a14="http://schemas.microsoft.com/office/drawing/2010/main" val="0"/>
@@ -9263,7 +10265,7 @@
                     <pic:cNvPicPr/>
                   </pic:nvPicPr>
                   <pic:blipFill>
-                    <a:blip r:embed="rId61">
+                    <a:blip r:embed="rId74">
                       <a:extLst>
                         <a:ext uri="{28A0092B-C50C-407E-A947-70E740481C1C}">
                           <a14:useLocalDpi xmlns:a14="http://schemas.microsoft.com/office/drawing/2010/main" val="0"/>
@@ -9371,7 +10373,7 @@
                     <pic:cNvPicPr/>
                   </pic:nvPicPr>
                   <pic:blipFill>
-                    <a:blip r:embed="rId62">
+                    <a:blip r:embed="rId75">
                       <a:extLst>
                         <a:ext uri="{28A0092B-C50C-407E-A947-70E740481C1C}">
                           <a14:useLocalDpi xmlns:a14="http://schemas.microsoft.com/office/drawing/2010/main" val="0"/>
@@ -11826,10 +12828,10 @@
       </w:pPr>
     </w:p>
     <w:sectPr>
-      <w:headerReference w:type="default" r:id="rId63"/>
-      <w:footerReference w:type="default" r:id="rId64"/>
-      <w:headerReference w:type="first" r:id="rId65"/>
-      <w:footerReference w:type="first" r:id="rId66"/>
+      <w:headerReference w:type="default" r:id="rId76"/>
+      <w:footerReference w:type="default" r:id="rId77"/>
+      <w:headerReference w:type="first" r:id="rId78"/>
+      <w:footerReference w:type="first" r:id="rId79"/>
       <w:type w:val="continuous"/>
       <w:pgSz w:w="12240" w:h="15840"/>
       <w:pgMar w:top="1440" w:right="1440" w:bottom="1440" w:left="1440" w:header="720" w:footer="432" w:gutter="0"/>
@@ -14188,15 +15190,6 @@
 </file>
 
 <file path=customXml/item3.xml><?xml version="1.0" encoding="utf-8"?>
-<?mso-contentType ?>
-<FormTemplates xmlns="http://schemas.microsoft.com/sharepoint/v3/contenttype/forms">
-  <Display>DocumentLibraryForm</Display>
-  <Edit>DocumentLibraryForm</Edit>
-  <New>DocumentLibraryForm</New>
-</FormTemplates>
-</file>
-
-<file path=customXml/item4.xml><?xml version="1.0" encoding="utf-8"?>
 <p:properties xmlns:p="http://schemas.microsoft.com/office/2006/metadata/properties" xmlns:xsi="http://www.w3.org/2001/XMLSchema-instance" xmlns:pc="http://schemas.microsoft.com/office/infopath/2007/PartnerControls">
   <documentManagement>
     <TaxCatchAll xmlns="1f707338-ea0f-4fe5-baee-59b996692b22" xsi:nil="true"/>
@@ -14245,8 +15238,17 @@
 </p:properties>
 </file>
 
+<file path=customXml/item4.xml><?xml version="1.0" encoding="utf-8"?>
+<b:Sources xmlns:b="http://schemas.openxmlformats.org/officeDocument/2006/bibliography" xmlns="http://schemas.openxmlformats.org/officeDocument/2006/bibliography" SelectedStyle="\APASixthEditionOfficeOnline.xsl" StyleName="APA" Version="6"/>
+</file>
+
 <file path=customXml/item5.xml><?xml version="1.0" encoding="utf-8"?>
-<b:Sources xmlns:b="http://schemas.openxmlformats.org/officeDocument/2006/bibliography" xmlns="http://schemas.openxmlformats.org/officeDocument/2006/bibliography" SelectedStyle="\APASixthEditionOfficeOnline.xsl" StyleName="APA" Version="6"/>
+<?mso-contentType ?>
+<FormTemplates xmlns="http://schemas.microsoft.com/sharepoint/v3/contenttype/forms">
+  <Display>DocumentLibraryForm</Display>
+  <Edit>DocumentLibraryForm</Edit>
+  <New>DocumentLibraryForm</New>
+</FormTemplates>
 </file>
 
 <file path=customXml/itemProps1.xml><?xml version="1.0" encoding="utf-8"?>
@@ -14278,14 +15280,6 @@
 </file>
 
 <file path=customXml/itemProps3.xml><?xml version="1.0" encoding="utf-8"?>
-<ds:datastoreItem xmlns:ds="http://schemas.openxmlformats.org/officeDocument/2006/customXml" ds:itemID="{C6552677-A95B-4093-849B-B6AED615DA4B}">
-  <ds:schemaRefs>
-    <ds:schemaRef ds:uri="http://schemas.microsoft.com/sharepoint/v3/contenttype/forms"/>
-  </ds:schemaRefs>
-</ds:datastoreItem>
-</file>
-
-<file path=customXml/itemProps4.xml><?xml version="1.0" encoding="utf-8"?>
 <ds:datastoreItem xmlns:ds="http://schemas.openxmlformats.org/officeDocument/2006/customXml" ds:itemID="{E23E4120-D6A2-4237-8072-707FB1C50E55}">
   <ds:schemaRefs>
     <ds:schemaRef ds:uri="http://schemas.microsoft.com/office/2006/metadata/properties"/>
@@ -14297,10 +15291,18 @@
 </ds:datastoreItem>
 </file>
 
-<file path=customXml/itemProps5.xml><?xml version="1.0" encoding="utf-8"?>
+<file path=customXml/itemProps4.xml><?xml version="1.0" encoding="utf-8"?>
 <ds:datastoreItem xmlns:ds="http://schemas.openxmlformats.org/officeDocument/2006/customXml" ds:itemID="{1B6B35DE-0877-4E66-80B1-D9587151751D}">
   <ds:schemaRefs>
     <ds:schemaRef ds:uri="http://schemas.openxmlformats.org/officeDocument/2006/bibliography"/>
   </ds:schemaRefs>
 </ds:datastoreItem>
+</file>
+
+<file path=customXml/itemProps5.xml><?xml version="1.0" encoding="utf-8"?>
+<ds:datastoreItem xmlns:ds="http://schemas.openxmlformats.org/officeDocument/2006/customXml" ds:itemID="{C6552677-A95B-4093-849B-B6AED615DA4B}">
+  <ds:schemaRefs>
+    <ds:schemaRef ds:uri="http://schemas.microsoft.com/sharepoint/v3/contenttype/forms"/>
+  </ds:schemaRefs>
+</ds:datastoreItem>
 </file>
</xml_diff>

<commit_message>
PC5 DHCP request failed but thats it, almost done
</commit_message>
<xml_diff>
--- a/Network Engineering Capstone Functionality Report - Emily Parker.docx
+++ b/Network Engineering Capstone Functionality Report - Emily Parker.docx
@@ -3898,19 +3898,7 @@
         <w:rPr>
           <w:rFonts w:ascii="Verdana" w:eastAsia="Times New Roman" w:hAnsi="Verdana" w:cs="Calibri"/>
         </w:rPr>
-        <w:t>SW</w:t>
-      </w:r>
-      <w:r>
-        <w:rPr>
-          <w:rFonts w:ascii="Verdana" w:eastAsia="Times New Roman" w:hAnsi="Verdana" w:cs="Calibri"/>
-        </w:rPr>
-        <w:t>2</w:t>
-      </w:r>
-      <w:r>
-        <w:rPr>
-          <w:rFonts w:ascii="Verdana" w:eastAsia="Times New Roman" w:hAnsi="Verdana" w:cs="Calibri"/>
-        </w:rPr>
-        <w:t xml:space="preserve"> login banner configuration</w:t>
+        <w:t>SW2 login banner configuration</w:t>
       </w:r>
     </w:p>
     <w:p>
@@ -3987,19 +3975,7 @@
         <w:rPr>
           <w:rFonts w:ascii="Verdana" w:eastAsia="Times New Roman" w:hAnsi="Verdana" w:cs="Calibri"/>
         </w:rPr>
-        <w:t>SW</w:t>
-      </w:r>
-      <w:r>
-        <w:rPr>
-          <w:rFonts w:ascii="Verdana" w:eastAsia="Times New Roman" w:hAnsi="Verdana" w:cs="Calibri"/>
-        </w:rPr>
-        <w:t>3</w:t>
-      </w:r>
-      <w:r>
-        <w:rPr>
-          <w:rFonts w:ascii="Verdana" w:eastAsia="Times New Roman" w:hAnsi="Verdana" w:cs="Calibri"/>
-        </w:rPr>
-        <w:t xml:space="preserve"> login banner configuration</w:t>
+        <w:t>SW3 login banner configuration</w:t>
       </w:r>
     </w:p>
     <w:p>
@@ -4076,13 +4052,7 @@
         <w:rPr>
           <w:rFonts w:ascii="Verdana" w:eastAsia="Times New Roman" w:hAnsi="Verdana" w:cs="Calibri"/>
         </w:rPr>
-        <w:t>L3</w:t>
-      </w:r>
-      <w:r>
-        <w:rPr>
-          <w:rFonts w:ascii="Verdana" w:eastAsia="Times New Roman" w:hAnsi="Verdana" w:cs="Calibri"/>
-        </w:rPr>
-        <w:t>SW1 login banner configuration</w:t>
+        <w:t>L3SW1 login banner configuration</w:t>
       </w:r>
     </w:p>
     <w:p>
@@ -4180,13 +4150,7 @@
         <w:rPr>
           <w:rFonts w:ascii="Verdana" w:eastAsia="Times New Roman" w:hAnsi="Verdana" w:cs="Calibri"/>
         </w:rPr>
-        <w:t>R</w:t>
-      </w:r>
-      <w:r>
-        <w:rPr>
-          <w:rFonts w:ascii="Verdana" w:eastAsia="Times New Roman" w:hAnsi="Verdana" w:cs="Calibri"/>
-        </w:rPr>
-        <w:t>1 login banner configuration</w:t>
+        <w:t>R1 login banner configuration</w:t>
       </w:r>
     </w:p>
     <w:p>
@@ -4263,13 +4227,7 @@
         <w:rPr>
           <w:rFonts w:ascii="Verdana" w:eastAsia="Times New Roman" w:hAnsi="Verdana" w:cs="Calibri"/>
         </w:rPr>
-        <w:t>R2</w:t>
-      </w:r>
-      <w:r>
-        <w:rPr>
-          <w:rFonts w:ascii="Verdana" w:eastAsia="Times New Roman" w:hAnsi="Verdana" w:cs="Calibri"/>
-        </w:rPr>
-        <w:t xml:space="preserve"> login banner configuration</w:t>
+        <w:t>R2 login banner configuration</w:t>
       </w:r>
     </w:p>
     <w:p>
@@ -4346,13 +4304,7 @@
         <w:rPr>
           <w:rFonts w:ascii="Verdana" w:eastAsia="Times New Roman" w:hAnsi="Verdana" w:cs="Calibri"/>
         </w:rPr>
-        <w:t>R3</w:t>
-      </w:r>
-      <w:r>
-        <w:rPr>
-          <w:rFonts w:ascii="Verdana" w:eastAsia="Times New Roman" w:hAnsi="Verdana" w:cs="Calibri"/>
-        </w:rPr>
-        <w:t xml:space="preserve"> login banner configuration</w:t>
+        <w:t>R3 login banner configuration</w:t>
       </w:r>
     </w:p>
     <w:p>
@@ -4429,13 +4381,7 @@
         <w:rPr>
           <w:rFonts w:ascii="Verdana" w:eastAsia="Times New Roman" w:hAnsi="Verdana" w:cs="Calibri"/>
         </w:rPr>
-        <w:t>R4</w:t>
-      </w:r>
-      <w:r>
-        <w:rPr>
-          <w:rFonts w:ascii="Verdana" w:eastAsia="Times New Roman" w:hAnsi="Verdana" w:cs="Calibri"/>
-        </w:rPr>
-        <w:t xml:space="preserve"> login banner configuration</w:t>
+        <w:t>R4 login banner configuration</w:t>
       </w:r>
     </w:p>
     <w:p>
@@ -4512,13 +4458,7 @@
         <w:rPr>
           <w:rFonts w:ascii="Verdana" w:eastAsia="Times New Roman" w:hAnsi="Verdana" w:cs="Calibri"/>
         </w:rPr>
-        <w:t>R5</w:t>
-      </w:r>
-      <w:r>
-        <w:rPr>
-          <w:rFonts w:ascii="Verdana" w:eastAsia="Times New Roman" w:hAnsi="Verdana" w:cs="Calibri"/>
-        </w:rPr>
-        <w:t xml:space="preserve"> login banner configuration</w:t>
+        <w:t>R5 login banner configuration</w:t>
       </w:r>
     </w:p>
     <w:p>
@@ -4595,13 +4535,7 @@
         <w:rPr>
           <w:rFonts w:ascii="Verdana" w:eastAsia="Times New Roman" w:hAnsi="Verdana" w:cs="Calibri"/>
         </w:rPr>
-        <w:t>R6</w:t>
-      </w:r>
-      <w:r>
-        <w:rPr>
-          <w:rFonts w:ascii="Verdana" w:eastAsia="Times New Roman" w:hAnsi="Verdana" w:cs="Calibri"/>
-        </w:rPr>
-        <w:t xml:space="preserve"> login banner configuration</w:t>
+        <w:t>R6 login banner configuration</w:t>
       </w:r>
     </w:p>
     <w:p>
@@ -4678,13 +4612,7 @@
         <w:rPr>
           <w:rFonts w:ascii="Verdana" w:eastAsia="Times New Roman" w:hAnsi="Verdana" w:cs="Calibri"/>
         </w:rPr>
-        <w:t>L3SW3</w:t>
-      </w:r>
-      <w:r>
-        <w:rPr>
-          <w:rFonts w:ascii="Verdana" w:eastAsia="Times New Roman" w:hAnsi="Verdana" w:cs="Calibri"/>
-        </w:rPr>
-        <w:t xml:space="preserve"> login banner configuration</w:t>
+        <w:t>L3SW3 login banner configuration</w:t>
       </w:r>
     </w:p>
     <w:p>
@@ -4762,19 +4690,7 @@
         <w:rPr>
           <w:rFonts w:ascii="Verdana" w:eastAsia="Times New Roman" w:hAnsi="Verdana" w:cs="Calibri"/>
         </w:rPr>
-        <w:t>S</w:t>
-      </w:r>
-      <w:r>
-        <w:rPr>
-          <w:rFonts w:ascii="Verdana" w:eastAsia="Times New Roman" w:hAnsi="Verdana" w:cs="Calibri"/>
-        </w:rPr>
-        <w:t>W4</w:t>
-      </w:r>
-      <w:r>
-        <w:rPr>
-          <w:rFonts w:ascii="Verdana" w:eastAsia="Times New Roman" w:hAnsi="Verdana" w:cs="Calibri"/>
-        </w:rPr>
-        <w:t xml:space="preserve"> login banner configuration</w:t>
+        <w:t>SW4 login banner configuration</w:t>
       </w:r>
     </w:p>
     <w:p>
@@ -4851,19 +4767,7 @@
         <w:rPr>
           <w:rFonts w:ascii="Verdana" w:eastAsia="Times New Roman" w:hAnsi="Verdana" w:cs="Calibri"/>
         </w:rPr>
-        <w:t>SW</w:t>
-      </w:r>
-      <w:r>
-        <w:rPr>
-          <w:rFonts w:ascii="Verdana" w:eastAsia="Times New Roman" w:hAnsi="Verdana" w:cs="Calibri"/>
-        </w:rPr>
-        <w:t>5</w:t>
-      </w:r>
-      <w:r>
-        <w:rPr>
-          <w:rFonts w:ascii="Verdana" w:eastAsia="Times New Roman" w:hAnsi="Verdana" w:cs="Calibri"/>
-        </w:rPr>
-        <w:t xml:space="preserve"> login banner configuration</w:t>
+        <w:t>SW5 login banner configuration</w:t>
       </w:r>
     </w:p>
     <w:p>
@@ -4938,19 +4842,7 @@
         <w:rPr>
           <w:rFonts w:ascii="Verdana" w:eastAsia="Times New Roman" w:hAnsi="Verdana" w:cs="Calibri"/>
         </w:rPr>
-        <w:t>SW</w:t>
-      </w:r>
-      <w:r>
-        <w:rPr>
-          <w:rFonts w:ascii="Verdana" w:eastAsia="Times New Roman" w:hAnsi="Verdana" w:cs="Calibri"/>
-        </w:rPr>
-        <w:t>6</w:t>
-      </w:r>
-      <w:r>
-        <w:rPr>
-          <w:rFonts w:ascii="Verdana" w:eastAsia="Times New Roman" w:hAnsi="Verdana" w:cs="Calibri"/>
-        </w:rPr>
-        <w:t xml:space="preserve"> login banner configuration</w:t>
+        <w:t>SW6 login banner configuration</w:t>
       </w:r>
     </w:p>
     <w:p>
@@ -4986,27 +4878,7 @@
         <w:rPr>
           <w:rFonts w:ascii="Verdana" w:eastAsia="Times New Roman" w:hAnsi="Verdana" w:cs="Calibri Light"/>
         </w:rPr>
-        <w:t xml:space="preserve"> Packet Tracer does not have the functionality required for configuring login banners on the </w:t>
-      </w:r>
-      <w:commentRangeStart w:id="1"/>
-      <w:r>
-        <w:rPr>
-          <w:rFonts w:ascii="Verdana" w:eastAsia="Times New Roman" w:hAnsi="Verdana" w:cs="Calibri Light"/>
-        </w:rPr>
-        <w:t>PC’s</w:t>
-      </w:r>
-      <w:commentRangeEnd w:id="1"/>
-      <w:r>
-        <w:rPr>
-          <w:rStyle w:val="CommentReference"/>
-        </w:rPr>
-        <w:commentReference w:id="1"/>
-      </w:r>
-      <w:r>
-        <w:rPr>
-          <w:rFonts w:ascii="Verdana" w:eastAsia="Times New Roman" w:hAnsi="Verdana" w:cs="Calibri Light"/>
-        </w:rPr>
-        <w:t xml:space="preserve">. </w:t>
+        <w:t xml:space="preserve"> Packet Tracer does not have the functionality required for configuring login banners on the PC’s. </w:t>
       </w:r>
     </w:p>
     <w:p>
@@ -5251,21 +5123,109 @@
         <w:rPr>
           <w:rFonts w:ascii="Verdana" w:eastAsia="Times New Roman" w:hAnsi="Verdana" w:cs="Calibri"/>
         </w:rPr>
-        <w:t xml:space="preserve"> (</w:t>
-      </w:r>
-      <w:r>
-        <w:rPr>
-          <w:rFonts w:ascii="Verdana" w:eastAsia="Times New Roman" w:hAnsi="Verdana" w:cs="Calibri"/>
-          <w:b/>
-          <w:bCs/>
-        </w:rPr>
-        <w:t>include relevant subnets and hosts here</w:t>
-      </w:r>
-      <w:r>
-        <w:rPr>
-          <w:rFonts w:ascii="Verdana" w:eastAsia="Times New Roman" w:hAnsi="Verdana" w:cs="Calibri"/>
-        </w:rPr>
-        <w:t>!!!!)</w:t>
+        <w:t xml:space="preserve"> </w:t>
+      </w:r>
+      <w:r>
+        <w:rPr>
+          <w:rFonts w:ascii="Verdana" w:eastAsia="Times New Roman" w:hAnsi="Verdana" w:cs="Calibri"/>
+        </w:rPr>
+        <w:t xml:space="preserve">Relevant subnets include 192.168.3.0 /24, </w:t>
+      </w:r>
+      <w:r>
+        <w:rPr>
+          <w:rFonts w:ascii="Verdana" w:eastAsia="Times New Roman" w:hAnsi="Verdana" w:cs="Calibri"/>
+        </w:rPr>
+        <w:t>192.168.</w:t>
+      </w:r>
+      <w:r>
+        <w:rPr>
+          <w:rFonts w:ascii="Verdana" w:eastAsia="Times New Roman" w:hAnsi="Verdana" w:cs="Calibri"/>
+        </w:rPr>
+        <w:t>4</w:t>
+      </w:r>
+      <w:r>
+        <w:rPr>
+          <w:rFonts w:ascii="Verdana" w:eastAsia="Times New Roman" w:hAnsi="Verdana" w:cs="Calibri"/>
+        </w:rPr>
+        <w:t>.0 /24</w:t>
+      </w:r>
+      <w:r>
+        <w:rPr>
+          <w:rFonts w:ascii="Verdana" w:eastAsia="Times New Roman" w:hAnsi="Verdana" w:cs="Calibri"/>
+        </w:rPr>
+        <w:t xml:space="preserve">, </w:t>
+      </w:r>
+      <w:r>
+        <w:rPr>
+          <w:rFonts w:ascii="Verdana" w:eastAsia="Times New Roman" w:hAnsi="Verdana" w:cs="Calibri"/>
+        </w:rPr>
+        <w:t>192.168.</w:t>
+      </w:r>
+      <w:r>
+        <w:rPr>
+          <w:rFonts w:ascii="Verdana" w:eastAsia="Times New Roman" w:hAnsi="Verdana" w:cs="Calibri"/>
+        </w:rPr>
+        <w:t>5</w:t>
+      </w:r>
+      <w:r>
+        <w:rPr>
+          <w:rFonts w:ascii="Verdana" w:eastAsia="Times New Roman" w:hAnsi="Verdana" w:cs="Calibri"/>
+        </w:rPr>
+        <w:t>.0 /24</w:t>
+      </w:r>
+      <w:r>
+        <w:rPr>
+          <w:rFonts w:ascii="Verdana" w:eastAsia="Times New Roman" w:hAnsi="Verdana" w:cs="Calibri"/>
+        </w:rPr>
+        <w:t xml:space="preserve">, </w:t>
+      </w:r>
+      <w:r>
+        <w:rPr>
+          <w:rFonts w:ascii="Verdana" w:eastAsia="Times New Roman" w:hAnsi="Verdana" w:cs="Calibri"/>
+        </w:rPr>
+        <w:t>192.168.</w:t>
+      </w:r>
+      <w:r>
+        <w:rPr>
+          <w:rFonts w:ascii="Verdana" w:eastAsia="Times New Roman" w:hAnsi="Verdana" w:cs="Calibri"/>
+        </w:rPr>
+        <w:t>18</w:t>
+      </w:r>
+      <w:r>
+        <w:rPr>
+          <w:rFonts w:ascii="Verdana" w:eastAsia="Times New Roman" w:hAnsi="Verdana" w:cs="Calibri"/>
+        </w:rPr>
+        <w:t>.0 /24</w:t>
+      </w:r>
+      <w:r>
+        <w:rPr>
+          <w:rFonts w:ascii="Verdana" w:eastAsia="Times New Roman" w:hAnsi="Verdana" w:cs="Calibri"/>
+        </w:rPr>
+        <w:t xml:space="preserve">, </w:t>
+      </w:r>
+      <w:r>
+        <w:rPr>
+          <w:rFonts w:ascii="Verdana" w:eastAsia="Times New Roman" w:hAnsi="Verdana" w:cs="Calibri"/>
+        </w:rPr>
+        <w:t>192.168.</w:t>
+      </w:r>
+      <w:r>
+        <w:rPr>
+          <w:rFonts w:ascii="Verdana" w:eastAsia="Times New Roman" w:hAnsi="Verdana" w:cs="Calibri"/>
+        </w:rPr>
+        <w:t>19</w:t>
+      </w:r>
+      <w:r>
+        <w:rPr>
+          <w:rFonts w:ascii="Verdana" w:eastAsia="Times New Roman" w:hAnsi="Verdana" w:cs="Calibri"/>
+        </w:rPr>
+        <w:t>.0 /24</w:t>
+      </w:r>
+      <w:r>
+        <w:rPr>
+          <w:rFonts w:ascii="Verdana" w:eastAsia="Times New Roman" w:hAnsi="Verdana" w:cs="Calibri"/>
+        </w:rPr>
+        <w:t xml:space="preserve"> PC0, PC1, PC2, PC3, PC4, PC5, PC6, PC7, PC8, PC9, PC10, and PC11.</w:t>
       </w:r>
     </w:p>
     <w:p>
@@ -5409,7 +5369,7 @@
                     <pic:cNvPicPr/>
                   </pic:nvPicPr>
                   <pic:blipFill>
-                    <a:blip r:embed="rId42">
+                    <a:blip r:embed="rId38">
                       <a:extLst>
                         <a:ext uri="{28A0092B-C50C-407E-A947-70E740481C1C}">
                           <a14:useLocalDpi xmlns:a14="http://schemas.microsoft.com/office/drawing/2010/main" val="0"/>
@@ -5473,7 +5433,7 @@
                     <pic:cNvPicPr/>
                   </pic:nvPicPr>
                   <pic:blipFill>
-                    <a:blip r:embed="rId43">
+                    <a:blip r:embed="rId39">
                       <a:extLst>
                         <a:ext uri="{28A0092B-C50C-407E-A947-70E740481C1C}">
                           <a14:useLocalDpi xmlns:a14="http://schemas.microsoft.com/office/drawing/2010/main" val="0"/>
@@ -5533,7 +5493,7 @@
                     <pic:cNvPicPr/>
                   </pic:nvPicPr>
                   <pic:blipFill>
-                    <a:blip r:embed="rId44">
+                    <a:blip r:embed="rId40">
                       <a:extLst>
                         <a:ext uri="{28A0092B-C50C-407E-A947-70E740481C1C}">
                           <a14:useLocalDpi xmlns:a14="http://schemas.microsoft.com/office/drawing/2010/main" val="0"/>
@@ -5802,124 +5762,402 @@
         <w:spacing w:after="0" w:line="240" w:lineRule="auto"/>
         <w:textAlignment w:val="baseline"/>
         <w:rPr>
-          <w:rFonts w:ascii="Verdana" w:eastAsia="Times New Roman" w:hAnsi="Verdana" w:cs="Segoe UI"/>
-          <w:sz w:val="20"/>
-          <w:szCs w:val="20"/>
-        </w:rPr>
-      </w:pPr>
-      <w:r>
-        <w:rPr>
-          <w:rFonts w:ascii="Verdana" w:eastAsia="Times New Roman" w:hAnsi="Verdana" w:cs="Calibri Light"/>
-          <w:color w:val="2F5496"/>
-          <w:sz w:val="20"/>
-          <w:szCs w:val="20"/>
-        </w:rPr>
-        <w:t xml:space="preserve">Need to config </w:t>
-      </w:r>
-      <w:proofErr w:type="spellStart"/>
-      <w:r>
-        <w:rPr>
-          <w:rFonts w:ascii="Verdana" w:eastAsia="Times New Roman" w:hAnsi="Verdana" w:cs="Calibri Light"/>
-          <w:color w:val="2F5496"/>
-          <w:sz w:val="20"/>
-          <w:szCs w:val="20"/>
-        </w:rPr>
-        <w:t>vlans</w:t>
-      </w:r>
-      <w:proofErr w:type="spellEnd"/>
-      <w:r>
-        <w:rPr>
-          <w:rFonts w:ascii="Verdana" w:eastAsia="Times New Roman" w:hAnsi="Verdana" w:cs="Calibri Light"/>
-          <w:color w:val="2F5496"/>
-          <w:sz w:val="20"/>
-          <w:szCs w:val="20"/>
-        </w:rPr>
-        <w:t xml:space="preserve"> first</w:t>
-      </w:r>
-      <w:r>
-        <w:rPr>
-          <w:rFonts w:ascii="Verdana" w:eastAsia="Times New Roman" w:hAnsi="Verdana" w:cs="Calibri Light"/>
-          <w:color w:val="2F5496"/>
-          <w:sz w:val="20"/>
-          <w:szCs w:val="20"/>
-        </w:rPr>
-        <w:t xml:space="preserve"> </w:t>
-      </w:r>
-      <w:r>
-        <w:rPr>
-          <w:rFonts w:ascii="Verdana" w:eastAsia="Times New Roman" w:hAnsi="Verdana" w:cs="Calibri Light"/>
-          <w:color w:val="2F5496"/>
-          <w:sz w:val="20"/>
-          <w:szCs w:val="20"/>
-        </w:rPr>
-        <w:t xml:space="preserve">- DHCP wasn’t </w:t>
-      </w:r>
-      <w:r>
-        <w:rPr>
-          <w:rFonts w:ascii="Verdana" w:eastAsia="Times New Roman" w:hAnsi="Verdana" w:cs="Calibri Light"/>
-          <w:color w:val="2F5496"/>
-          <w:sz w:val="20"/>
-          <w:szCs w:val="20"/>
-        </w:rPr>
-        <w:t xml:space="preserve">working </w:t>
-      </w:r>
-      <w:proofErr w:type="spellStart"/>
-      <w:r>
-        <w:rPr>
-          <w:rFonts w:ascii="Verdana" w:eastAsia="Times New Roman" w:hAnsi="Verdana" w:cs="Calibri Light"/>
-          <w:color w:val="2F5496"/>
-          <w:sz w:val="20"/>
-          <w:szCs w:val="20"/>
-        </w:rPr>
-        <w:t>bc</w:t>
-      </w:r>
-      <w:proofErr w:type="spellEnd"/>
-      <w:r>
-        <w:rPr>
-          <w:rFonts w:ascii="Verdana" w:eastAsia="Times New Roman" w:hAnsi="Verdana" w:cs="Calibri Light"/>
-          <w:color w:val="2F5496"/>
-          <w:sz w:val="20"/>
-          <w:szCs w:val="20"/>
-        </w:rPr>
-        <w:t xml:space="preserve"> I forgot to config an IP/mask/gateway on the server…… major brain fart today.</w:t>
-      </w:r>
-      <w:r>
-        <w:rPr>
-          <w:rFonts w:ascii="Verdana" w:eastAsia="Times New Roman" w:hAnsi="Verdana" w:cs="Calibri Light"/>
-          <w:color w:val="2F5496"/>
-          <w:sz w:val="20"/>
-          <w:szCs w:val="20"/>
-        </w:rPr>
-        <w:t xml:space="preserve"> Come back to DHCP after configuring VLAN’s/</w:t>
-      </w:r>
-      <w:proofErr w:type="spellStart"/>
-      <w:r>
-        <w:rPr>
-          <w:rFonts w:ascii="Verdana" w:eastAsia="Times New Roman" w:hAnsi="Verdana" w:cs="Calibri Light"/>
-          <w:color w:val="2F5496"/>
-          <w:sz w:val="20"/>
-          <w:szCs w:val="20"/>
-        </w:rPr>
-        <w:t>trunking</w:t>
-      </w:r>
-      <w:proofErr w:type="spellEnd"/>
-      <w:r>
-        <w:rPr>
-          <w:rFonts w:ascii="Verdana" w:eastAsia="Times New Roman" w:hAnsi="Verdana" w:cs="Calibri Light"/>
-          <w:color w:val="2F5496"/>
-          <w:sz w:val="20"/>
-          <w:szCs w:val="20"/>
-        </w:rPr>
-        <w:t>.</w:t>
-      </w:r>
-    </w:p>
-    <w:p>
-      <w:pPr>
-        <w:rPr>
           <w:rFonts w:ascii="Verdana" w:eastAsia="Times New Roman" w:hAnsi="Verdana" w:cs="Calibri Light"/>
           <w:color w:val="2F5496"/>
           <w:sz w:val="32"/>
           <w:szCs w:val="32"/>
+        </w:rPr>
+      </w:pPr>
+      <w:r>
+        <w:rPr>
+          <w:rFonts w:ascii="Verdana" w:eastAsia="Times New Roman" w:hAnsi="Verdana" w:cs="Calibri Light"/>
+          <w:noProof/>
+          <w:color w:val="2F5496"/>
+          <w:sz w:val="32"/>
+          <w:szCs w:val="32"/>
+        </w:rPr>
+        <w:lastRenderedPageBreak/>
+        <w:drawing>
+          <wp:inline distT="0" distB="0" distL="0" distR="0" wp14:anchorId="22424635" wp14:editId="02B8F5DE">
+            <wp:extent cx="5943600" cy="4388485"/>
+            <wp:effectExtent l="0" t="0" r="0" b="0"/>
+            <wp:docPr id="43" name="Picture 43"/>
+            <wp:cNvGraphicFramePr>
+              <a:graphicFrameLocks xmlns:a="http://schemas.openxmlformats.org/drawingml/2006/main" noChangeAspect="1"/>
+            </wp:cNvGraphicFramePr>
+            <a:graphic xmlns:a="http://schemas.openxmlformats.org/drawingml/2006/main">
+              <a:graphicData uri="http://schemas.openxmlformats.org/drawingml/2006/picture">
+                <pic:pic xmlns:pic="http://schemas.openxmlformats.org/drawingml/2006/picture">
+                  <pic:nvPicPr>
+                    <pic:cNvPr id="43" name="Picture 43"/>
+                    <pic:cNvPicPr/>
+                  </pic:nvPicPr>
+                  <pic:blipFill>
+                    <a:blip r:embed="rId41">
+                      <a:extLst>
+                        <a:ext uri="{28A0092B-C50C-407E-A947-70E740481C1C}">
+                          <a14:useLocalDpi xmlns:a14="http://schemas.microsoft.com/office/drawing/2010/main" val="0"/>
+                        </a:ext>
+                      </a:extLst>
+                    </a:blip>
+                    <a:stretch>
+                      <a:fillRect/>
+                    </a:stretch>
+                  </pic:blipFill>
+                  <pic:spPr>
+                    <a:xfrm>
+                      <a:off x="0" y="0"/>
+                      <a:ext cx="5943600" cy="4388485"/>
+                    </a:xfrm>
+                    <a:prstGeom prst="rect">
+                      <a:avLst/>
+                    </a:prstGeom>
+                  </pic:spPr>
+                </pic:pic>
+              </a:graphicData>
+            </a:graphic>
+          </wp:inline>
+        </w:drawing>
+      </w:r>
+    </w:p>
+    <w:p>
+      <w:pPr>
+        <w:spacing w:after="0" w:line="240" w:lineRule="auto"/>
+        <w:textAlignment w:val="baseline"/>
+        <w:rPr>
+          <w:rFonts w:ascii="Verdana" w:eastAsia="Times New Roman" w:hAnsi="Verdana" w:cs="Calibri Light"/>
+        </w:rPr>
+      </w:pPr>
+      <w:r>
+        <w:rPr>
+          <w:rFonts w:ascii="Verdana" w:eastAsia="Times New Roman" w:hAnsi="Verdana" w:cs="Calibri Light"/>
+        </w:rPr>
+        <w:t xml:space="preserve">Configuring the DHCP Server1 pool to start at 192.168.3.7, and configuring the default gateway given to clients, 192.168.3.5. </w:t>
+      </w:r>
+    </w:p>
+    <w:p>
+      <w:pPr>
+        <w:spacing w:after="0" w:line="240" w:lineRule="auto"/>
+        <w:textAlignment w:val="baseline"/>
+        <w:rPr>
+          <w:rFonts w:ascii="Verdana" w:eastAsia="Times New Roman" w:hAnsi="Verdana" w:cs="Calibri Light"/>
+          <w:color w:val="2F5496"/>
+          <w:sz w:val="32"/>
+          <w:szCs w:val="32"/>
+        </w:rPr>
+      </w:pPr>
+      <w:r>
+        <w:rPr>
+          <w:rFonts w:ascii="Verdana" w:eastAsia="Times New Roman" w:hAnsi="Verdana" w:cs="Calibri Light"/>
+          <w:noProof/>
+          <w:color w:val="2F5496"/>
+          <w:sz w:val="32"/>
+          <w:szCs w:val="32"/>
+        </w:rPr>
+        <w:lastRenderedPageBreak/>
+        <w:drawing>
+          <wp:inline distT="0" distB="0" distL="0" distR="0" wp14:anchorId="6EA1034E" wp14:editId="288FA96C">
+            <wp:extent cx="5943600" cy="4267835"/>
+            <wp:effectExtent l="0" t="0" r="0" b="0"/>
+            <wp:docPr id="44" name="Picture 44"/>
+            <wp:cNvGraphicFramePr>
+              <a:graphicFrameLocks xmlns:a="http://schemas.openxmlformats.org/drawingml/2006/main" noChangeAspect="1"/>
+            </wp:cNvGraphicFramePr>
+            <a:graphic xmlns:a="http://schemas.openxmlformats.org/drawingml/2006/main">
+              <a:graphicData uri="http://schemas.openxmlformats.org/drawingml/2006/picture">
+                <pic:pic xmlns:pic="http://schemas.openxmlformats.org/drawingml/2006/picture">
+                  <pic:nvPicPr>
+                    <pic:cNvPr id="44" name="Picture 44"/>
+                    <pic:cNvPicPr/>
+                  </pic:nvPicPr>
+                  <pic:blipFill>
+                    <a:blip r:embed="rId42">
+                      <a:extLst>
+                        <a:ext uri="{28A0092B-C50C-407E-A947-70E740481C1C}">
+                          <a14:useLocalDpi xmlns:a14="http://schemas.microsoft.com/office/drawing/2010/main" val="0"/>
+                        </a:ext>
+                      </a:extLst>
+                    </a:blip>
+                    <a:stretch>
+                      <a:fillRect/>
+                    </a:stretch>
+                  </pic:blipFill>
+                  <pic:spPr>
+                    <a:xfrm>
+                      <a:off x="0" y="0"/>
+                      <a:ext cx="5943600" cy="4267835"/>
+                    </a:xfrm>
+                    <a:prstGeom prst="rect">
+                      <a:avLst/>
+                    </a:prstGeom>
+                  </pic:spPr>
+                </pic:pic>
+              </a:graphicData>
+            </a:graphic>
+          </wp:inline>
+        </w:drawing>
+      </w:r>
+    </w:p>
+    <w:p>
+      <w:pPr>
+        <w:spacing w:after="0" w:line="240" w:lineRule="auto"/>
+        <w:textAlignment w:val="baseline"/>
+        <w:rPr>
+          <w:rFonts w:ascii="Verdana" w:eastAsia="Times New Roman" w:hAnsi="Verdana" w:cs="Calibri Light"/>
+          <w:color w:val="2F5496"/>
+          <w:sz w:val="32"/>
+          <w:szCs w:val="32"/>
+        </w:rPr>
+      </w:pPr>
+      <w:r>
+        <w:rPr>
+          <w:rFonts w:ascii="Verdana" w:eastAsia="Times New Roman" w:hAnsi="Verdana" w:cs="Calibri Light"/>
+          <w:noProof/>
+          <w:color w:val="2F5496"/>
+          <w:sz w:val="32"/>
+          <w:szCs w:val="32"/>
+        </w:rPr>
+        <w:lastRenderedPageBreak/>
+        <w:drawing>
+          <wp:inline distT="0" distB="0" distL="0" distR="0" wp14:anchorId="3FE2C742" wp14:editId="374008CA">
+            <wp:extent cx="5943600" cy="4358640"/>
+            <wp:effectExtent l="0" t="0" r="0" b="3810"/>
+            <wp:docPr id="45" name="Picture 45"/>
+            <wp:cNvGraphicFramePr>
+              <a:graphicFrameLocks xmlns:a="http://schemas.openxmlformats.org/drawingml/2006/main" noChangeAspect="1"/>
+            </wp:cNvGraphicFramePr>
+            <a:graphic xmlns:a="http://schemas.openxmlformats.org/drawingml/2006/main">
+              <a:graphicData uri="http://schemas.openxmlformats.org/drawingml/2006/picture">
+                <pic:pic xmlns:pic="http://schemas.openxmlformats.org/drawingml/2006/picture">
+                  <pic:nvPicPr>
+                    <pic:cNvPr id="45" name="Picture 45"/>
+                    <pic:cNvPicPr/>
+                  </pic:nvPicPr>
+                  <pic:blipFill>
+                    <a:blip r:embed="rId43">
+                      <a:extLst>
+                        <a:ext uri="{28A0092B-C50C-407E-A947-70E740481C1C}">
+                          <a14:useLocalDpi xmlns:a14="http://schemas.microsoft.com/office/drawing/2010/main" val="0"/>
+                        </a:ext>
+                      </a:extLst>
+                    </a:blip>
+                    <a:stretch>
+                      <a:fillRect/>
+                    </a:stretch>
+                  </pic:blipFill>
+                  <pic:spPr>
+                    <a:xfrm>
+                      <a:off x="0" y="0"/>
+                      <a:ext cx="5943600" cy="4358640"/>
+                    </a:xfrm>
+                    <a:prstGeom prst="rect">
+                      <a:avLst/>
+                    </a:prstGeom>
+                  </pic:spPr>
+                </pic:pic>
+              </a:graphicData>
+            </a:graphic>
+          </wp:inline>
+        </w:drawing>
+      </w:r>
+    </w:p>
+    <w:p>
+      <w:pPr>
+        <w:spacing w:after="0" w:line="240" w:lineRule="auto"/>
+        <w:textAlignment w:val="baseline"/>
+        <w:rPr>
+          <w:rFonts w:ascii="Verdana" w:eastAsia="Times New Roman" w:hAnsi="Verdana" w:cs="Calibri Light"/>
+          <w:color w:val="2F5496"/>
+          <w:sz w:val="32"/>
+          <w:szCs w:val="32"/>
+        </w:rPr>
+      </w:pPr>
+      <w:r>
+        <w:rPr>
+          <w:rFonts w:ascii="Verdana" w:eastAsia="Times New Roman" w:hAnsi="Verdana" w:cs="Calibri Light"/>
+          <w:noProof/>
+          <w:color w:val="2F5496"/>
+          <w:sz w:val="32"/>
+          <w:szCs w:val="32"/>
+        </w:rPr>
+        <w:lastRenderedPageBreak/>
+        <w:drawing>
+          <wp:inline distT="0" distB="0" distL="0" distR="0" wp14:anchorId="5CB9029C" wp14:editId="4A038FA7">
+            <wp:extent cx="5943600" cy="4468495"/>
+            <wp:effectExtent l="0" t="0" r="0" b="8255"/>
+            <wp:docPr id="46" name="Picture 46"/>
+            <wp:cNvGraphicFramePr>
+              <a:graphicFrameLocks xmlns:a="http://schemas.openxmlformats.org/drawingml/2006/main" noChangeAspect="1"/>
+            </wp:cNvGraphicFramePr>
+            <a:graphic xmlns:a="http://schemas.openxmlformats.org/drawingml/2006/main">
+              <a:graphicData uri="http://schemas.openxmlformats.org/drawingml/2006/picture">
+                <pic:pic xmlns:pic="http://schemas.openxmlformats.org/drawingml/2006/picture">
+                  <pic:nvPicPr>
+                    <pic:cNvPr id="46" name="Picture 46"/>
+                    <pic:cNvPicPr/>
+                  </pic:nvPicPr>
+                  <pic:blipFill>
+                    <a:blip r:embed="rId44">
+                      <a:extLst>
+                        <a:ext uri="{28A0092B-C50C-407E-A947-70E740481C1C}">
+                          <a14:useLocalDpi xmlns:a14="http://schemas.microsoft.com/office/drawing/2010/main" val="0"/>
+                        </a:ext>
+                      </a:extLst>
+                    </a:blip>
+                    <a:stretch>
+                      <a:fillRect/>
+                    </a:stretch>
+                  </pic:blipFill>
+                  <pic:spPr>
+                    <a:xfrm>
+                      <a:off x="0" y="0"/>
+                      <a:ext cx="5943600" cy="4468495"/>
+                    </a:xfrm>
+                    <a:prstGeom prst="rect">
+                      <a:avLst/>
+                    </a:prstGeom>
+                  </pic:spPr>
+                </pic:pic>
+              </a:graphicData>
+            </a:graphic>
+          </wp:inline>
+        </w:drawing>
+      </w:r>
+    </w:p>
+    <w:p>
+      <w:pPr>
+        <w:spacing w:after="0" w:line="240" w:lineRule="auto"/>
+        <w:textAlignment w:val="baseline"/>
+        <w:rPr>
+          <w:rFonts w:ascii="Verdana" w:eastAsia="Times New Roman" w:hAnsi="Verdana" w:cs="Calibri Light"/>
+          <w:color w:val="2F5496"/>
+          <w:sz w:val="32"/>
+          <w:szCs w:val="32"/>
+        </w:rPr>
+      </w:pPr>
+      <w:r>
+        <w:rPr>
+          <w:rFonts w:ascii="Verdana" w:eastAsia="Times New Roman" w:hAnsi="Verdana" w:cs="Calibri Light"/>
+          <w:noProof/>
+          <w:color w:val="2F5496"/>
+          <w:sz w:val="32"/>
+          <w:szCs w:val="32"/>
+        </w:rPr>
+        <w:lastRenderedPageBreak/>
+        <w:drawing>
+          <wp:inline distT="0" distB="0" distL="0" distR="0" wp14:anchorId="75D7C837" wp14:editId="094A9B34">
+            <wp:extent cx="5943600" cy="4158615"/>
+            <wp:effectExtent l="0" t="0" r="0" b="0"/>
+            <wp:docPr id="47" name="Picture 47"/>
+            <wp:cNvGraphicFramePr>
+              <a:graphicFrameLocks xmlns:a="http://schemas.openxmlformats.org/drawingml/2006/main" noChangeAspect="1"/>
+            </wp:cNvGraphicFramePr>
+            <a:graphic xmlns:a="http://schemas.openxmlformats.org/drawingml/2006/main">
+              <a:graphicData uri="http://schemas.openxmlformats.org/drawingml/2006/picture">
+                <pic:pic xmlns:pic="http://schemas.openxmlformats.org/drawingml/2006/picture">
+                  <pic:nvPicPr>
+                    <pic:cNvPr id="47" name="Picture 47"/>
+                    <pic:cNvPicPr/>
+                  </pic:nvPicPr>
+                  <pic:blipFill>
+                    <a:blip r:embed="rId45">
+                      <a:extLst>
+                        <a:ext uri="{28A0092B-C50C-407E-A947-70E740481C1C}">
+                          <a14:useLocalDpi xmlns:a14="http://schemas.microsoft.com/office/drawing/2010/main" val="0"/>
+                        </a:ext>
+                      </a:extLst>
+                    </a:blip>
+                    <a:stretch>
+                      <a:fillRect/>
+                    </a:stretch>
+                  </pic:blipFill>
+                  <pic:spPr>
+                    <a:xfrm>
+                      <a:off x="0" y="0"/>
+                      <a:ext cx="5943600" cy="4158615"/>
+                    </a:xfrm>
+                    <a:prstGeom prst="rect">
+                      <a:avLst/>
+                    </a:prstGeom>
+                  </pic:spPr>
+                </pic:pic>
+              </a:graphicData>
+            </a:graphic>
+          </wp:inline>
+        </w:drawing>
+      </w:r>
+    </w:p>
+    <w:p>
+      <w:pPr>
+        <w:spacing w:after="0" w:line="240" w:lineRule="auto"/>
+        <w:textAlignment w:val="baseline"/>
+        <w:rPr>
+          <w:rFonts w:ascii="Verdana" w:eastAsia="Times New Roman" w:hAnsi="Verdana" w:cs="Calibri Light"/>
+          <w:color w:val="2F5496"/>
+          <w:sz w:val="32"/>
+          <w:szCs w:val="32"/>
+        </w:rPr>
+      </w:pPr>
+      <w:r>
+        <w:rPr>
+          <w:rFonts w:ascii="Verdana" w:eastAsia="Times New Roman" w:hAnsi="Verdana" w:cs="Calibri Light"/>
+          <w:noProof/>
+          <w:color w:val="2F5496"/>
+          <w:sz w:val="32"/>
+          <w:szCs w:val="32"/>
+        </w:rPr>
+        <w:lastRenderedPageBreak/>
+        <w:drawing>
+          <wp:inline distT="0" distB="0" distL="0" distR="0" wp14:anchorId="4272CDF0" wp14:editId="031313DC">
+            <wp:extent cx="5943600" cy="4224655"/>
+            <wp:effectExtent l="0" t="0" r="0" b="4445"/>
+            <wp:docPr id="48" name="Picture 48"/>
+            <wp:cNvGraphicFramePr>
+              <a:graphicFrameLocks xmlns:a="http://schemas.openxmlformats.org/drawingml/2006/main" noChangeAspect="1"/>
+            </wp:cNvGraphicFramePr>
+            <a:graphic xmlns:a="http://schemas.openxmlformats.org/drawingml/2006/main">
+              <a:graphicData uri="http://schemas.openxmlformats.org/drawingml/2006/picture">
+                <pic:pic xmlns:pic="http://schemas.openxmlformats.org/drawingml/2006/picture">
+                  <pic:nvPicPr>
+                    <pic:cNvPr id="48" name="Picture 48"/>
+                    <pic:cNvPicPr/>
+                  </pic:nvPicPr>
+                  <pic:blipFill>
+                    <a:blip r:embed="rId46">
+                      <a:extLst>
+                        <a:ext uri="{28A0092B-C50C-407E-A947-70E740481C1C}">
+                          <a14:useLocalDpi xmlns:a14="http://schemas.microsoft.com/office/drawing/2010/main" val="0"/>
+                        </a:ext>
+                      </a:extLst>
+                    </a:blip>
+                    <a:stretch>
+                      <a:fillRect/>
+                    </a:stretch>
+                  </pic:blipFill>
+                  <pic:spPr>
+                    <a:xfrm>
+                      <a:off x="0" y="0"/>
+                      <a:ext cx="5943600" cy="4224655"/>
+                    </a:xfrm>
+                    <a:prstGeom prst="rect">
+                      <a:avLst/>
+                    </a:prstGeom>
+                  </pic:spPr>
+                </pic:pic>
+              </a:graphicData>
+            </a:graphic>
+          </wp:inline>
+        </w:drawing>
+      </w:r>
+    </w:p>
+    <w:p>
+      <w:pPr>
+        <w:spacing w:after="0" w:line="240" w:lineRule="auto"/>
+        <w:textAlignment w:val="baseline"/>
+        <w:rPr>
+          <w:rFonts w:ascii="Verdana" w:eastAsia="Times New Roman" w:hAnsi="Verdana" w:cs="Segoe UI"/>
+          <w:sz w:val="20"/>
+          <w:szCs w:val="20"/>
         </w:rPr>
       </w:pPr>
       <w:r>
@@ -7512,7 +7750,7 @@
                     <pic:cNvPicPr/>
                   </pic:nvPicPr>
                   <pic:blipFill>
-                    <a:blip r:embed="rId45">
+                    <a:blip r:embed="rId47">
                       <a:extLst>
                         <a:ext uri="{28A0092B-C50C-407E-A947-70E740481C1C}">
                           <a14:useLocalDpi xmlns:a14="http://schemas.microsoft.com/office/drawing/2010/main" val="0"/>
@@ -7573,7 +7811,7 @@
                     <pic:cNvPicPr/>
                   </pic:nvPicPr>
                   <pic:blipFill>
-                    <a:blip r:embed="rId46">
+                    <a:blip r:embed="rId48">
                       <a:extLst>
                         <a:ext uri="{28A0092B-C50C-407E-A947-70E740481C1C}">
                           <a14:useLocalDpi xmlns:a14="http://schemas.microsoft.com/office/drawing/2010/main" val="0"/>
@@ -7876,7 +8114,7 @@
                     <pic:cNvPicPr/>
                   </pic:nvPicPr>
                   <pic:blipFill>
-                    <a:blip r:embed="rId47">
+                    <a:blip r:embed="rId49">
                       <a:extLst>
                         <a:ext uri="{28A0092B-C50C-407E-A947-70E740481C1C}">
                           <a14:useLocalDpi xmlns:a14="http://schemas.microsoft.com/office/drawing/2010/main" val="0"/>
@@ -7999,7 +8237,7 @@
                     <pic:cNvPicPr/>
                   </pic:nvPicPr>
                   <pic:blipFill>
-                    <a:blip r:embed="rId48">
+                    <a:blip r:embed="rId50">
                       <a:extLst>
                         <a:ext uri="{28A0092B-C50C-407E-A947-70E740481C1C}">
                           <a14:useLocalDpi xmlns:a14="http://schemas.microsoft.com/office/drawing/2010/main" val="0"/>
@@ -8073,7 +8311,7 @@
                     <pic:cNvPicPr/>
                   </pic:nvPicPr>
                   <pic:blipFill>
-                    <a:blip r:embed="rId49">
+                    <a:blip r:embed="rId51">
                       <a:extLst>
                         <a:ext uri="{28A0092B-C50C-407E-A947-70E740481C1C}">
                           <a14:useLocalDpi xmlns:a14="http://schemas.microsoft.com/office/drawing/2010/main" val="0"/>
@@ -8146,7 +8384,7 @@
                     <pic:cNvPicPr/>
                   </pic:nvPicPr>
                   <pic:blipFill>
-                    <a:blip r:embed="rId50">
+                    <a:blip r:embed="rId52">
                       <a:extLst>
                         <a:ext uri="{28A0092B-C50C-407E-A947-70E740481C1C}">
                           <a14:useLocalDpi xmlns:a14="http://schemas.microsoft.com/office/drawing/2010/main" val="0"/>
@@ -8229,7 +8467,7 @@
                     <pic:cNvPicPr/>
                   </pic:nvPicPr>
                   <pic:blipFill>
-                    <a:blip r:embed="rId51">
+                    <a:blip r:embed="rId53">
                       <a:extLst>
                         <a:ext uri="{28A0092B-C50C-407E-A947-70E740481C1C}">
                           <a14:useLocalDpi xmlns:a14="http://schemas.microsoft.com/office/drawing/2010/main" val="0"/>
@@ -8312,7 +8550,7 @@
                     <pic:cNvPicPr/>
                   </pic:nvPicPr>
                   <pic:blipFill>
-                    <a:blip r:embed="rId52">
+                    <a:blip r:embed="rId54">
                       <a:extLst>
                         <a:ext uri="{28A0092B-C50C-407E-A947-70E740481C1C}">
                           <a14:useLocalDpi xmlns:a14="http://schemas.microsoft.com/office/drawing/2010/main" val="0"/>
@@ -8424,7 +8662,7 @@
                     <pic:cNvPicPr/>
                   </pic:nvPicPr>
                   <pic:blipFill>
-                    <a:blip r:embed="rId53">
+                    <a:blip r:embed="rId55">
                       <a:extLst>
                         <a:ext uri="{28A0092B-C50C-407E-A947-70E740481C1C}">
                           <a14:useLocalDpi xmlns:a14="http://schemas.microsoft.com/office/drawing/2010/main" val="0"/>
@@ -8484,7 +8722,7 @@
                     <pic:cNvPicPr/>
                   </pic:nvPicPr>
                   <pic:blipFill>
-                    <a:blip r:embed="rId54">
+                    <a:blip r:embed="rId56">
                       <a:extLst>
                         <a:ext uri="{28A0092B-C50C-407E-A947-70E740481C1C}">
                           <a14:useLocalDpi xmlns:a14="http://schemas.microsoft.com/office/drawing/2010/main" val="0"/>
@@ -8624,7 +8862,7 @@
                     <pic:cNvPicPr/>
                   </pic:nvPicPr>
                   <pic:blipFill>
-                    <a:blip r:embed="rId55">
+                    <a:blip r:embed="rId57">
                       <a:extLst>
                         <a:ext uri="{28A0092B-C50C-407E-A947-70E740481C1C}">
                           <a14:useLocalDpi xmlns:a14="http://schemas.microsoft.com/office/drawing/2010/main" val="0"/>
@@ -8697,7 +8935,7 @@
                     <pic:cNvPicPr/>
                   </pic:nvPicPr>
                   <pic:blipFill>
-                    <a:blip r:embed="rId56">
+                    <a:blip r:embed="rId58">
                       <a:extLst>
                         <a:ext uri="{28A0092B-C50C-407E-A947-70E740481C1C}">
                           <a14:useLocalDpi xmlns:a14="http://schemas.microsoft.com/office/drawing/2010/main" val="0"/>
@@ -8770,7 +9008,7 @@
                     <pic:cNvPicPr/>
                   </pic:nvPicPr>
                   <pic:blipFill>
-                    <a:blip r:embed="rId57">
+                    <a:blip r:embed="rId59">
                       <a:extLst>
                         <a:ext uri="{28A0092B-C50C-407E-A947-70E740481C1C}">
                           <a14:useLocalDpi xmlns:a14="http://schemas.microsoft.com/office/drawing/2010/main" val="0"/>
@@ -8843,7 +9081,7 @@
                     <pic:cNvPicPr/>
                   </pic:nvPicPr>
                   <pic:blipFill>
-                    <a:blip r:embed="rId58">
+                    <a:blip r:embed="rId60">
                       <a:extLst>
                         <a:ext uri="{28A0092B-C50C-407E-A947-70E740481C1C}">
                           <a14:useLocalDpi xmlns:a14="http://schemas.microsoft.com/office/drawing/2010/main" val="0"/>
@@ -8916,7 +9154,7 @@
                     <pic:cNvPicPr/>
                   </pic:nvPicPr>
                   <pic:blipFill>
-                    <a:blip r:embed="rId59">
+                    <a:blip r:embed="rId61">
                       <a:extLst>
                         <a:ext uri="{28A0092B-C50C-407E-A947-70E740481C1C}">
                           <a14:useLocalDpi xmlns:a14="http://schemas.microsoft.com/office/drawing/2010/main" val="0"/>
@@ -9007,7 +9245,7 @@
                     <pic:cNvPicPr/>
                   </pic:nvPicPr>
                   <pic:blipFill>
-                    <a:blip r:embed="rId60">
+                    <a:blip r:embed="rId62">
                       <a:extLst>
                         <a:ext uri="{28A0092B-C50C-407E-A947-70E740481C1C}">
                           <a14:useLocalDpi xmlns:a14="http://schemas.microsoft.com/office/drawing/2010/main" val="0"/>
@@ -9080,7 +9318,7 @@
                     <pic:cNvPicPr/>
                   </pic:nvPicPr>
                   <pic:blipFill>
-                    <a:blip r:embed="rId61">
+                    <a:blip r:embed="rId63">
                       <a:extLst>
                         <a:ext uri="{28A0092B-C50C-407E-A947-70E740481C1C}">
                           <a14:useLocalDpi xmlns:a14="http://schemas.microsoft.com/office/drawing/2010/main" val="0"/>
@@ -9153,7 +9391,7 @@
                     <pic:cNvPicPr/>
                   </pic:nvPicPr>
                   <pic:blipFill>
-                    <a:blip r:embed="rId62">
+                    <a:blip r:embed="rId64">
                       <a:extLst>
                         <a:ext uri="{28A0092B-C50C-407E-A947-70E740481C1C}">
                           <a14:useLocalDpi xmlns:a14="http://schemas.microsoft.com/office/drawing/2010/main" val="0"/>
@@ -9249,7 +9487,7 @@
                     <pic:cNvPicPr/>
                   </pic:nvPicPr>
                   <pic:blipFill>
-                    <a:blip r:embed="rId63">
+                    <a:blip r:embed="rId65">
                       <a:extLst>
                         <a:ext uri="{28A0092B-C50C-407E-A947-70E740481C1C}">
                           <a14:useLocalDpi xmlns:a14="http://schemas.microsoft.com/office/drawing/2010/main" val="0"/>
@@ -9326,7 +9564,7 @@
                     <pic:cNvPicPr/>
                   </pic:nvPicPr>
                   <pic:blipFill>
-                    <a:blip r:embed="rId64">
+                    <a:blip r:embed="rId66">
                       <a:extLst>
                         <a:ext uri="{28A0092B-C50C-407E-A947-70E740481C1C}">
                           <a14:useLocalDpi xmlns:a14="http://schemas.microsoft.com/office/drawing/2010/main" val="0"/>
@@ -9465,7 +9703,7 @@
                     <pic:cNvPicPr/>
                   </pic:nvPicPr>
                   <pic:blipFill>
-                    <a:blip r:embed="rId65">
+                    <a:blip r:embed="rId67">
                       <a:extLst>
                         <a:ext uri="{28A0092B-C50C-407E-A947-70E740481C1C}">
                           <a14:useLocalDpi xmlns:a14="http://schemas.microsoft.com/office/drawing/2010/main" val="0"/>
@@ -9555,7 +9793,7 @@
                     <pic:cNvPicPr/>
                   </pic:nvPicPr>
                   <pic:blipFill>
-                    <a:blip r:embed="rId66">
+                    <a:blip r:embed="rId68">
                       <a:extLst>
                         <a:ext uri="{28A0092B-C50C-407E-A947-70E740481C1C}">
                           <a14:useLocalDpi xmlns:a14="http://schemas.microsoft.com/office/drawing/2010/main" val="0"/>
@@ -9653,7 +9891,7 @@
                     <pic:cNvPicPr/>
                   </pic:nvPicPr>
                   <pic:blipFill>
-                    <a:blip r:embed="rId67">
+                    <a:blip r:embed="rId69">
                       <a:extLst>
                         <a:ext uri="{28A0092B-C50C-407E-A947-70E740481C1C}">
                           <a14:useLocalDpi xmlns:a14="http://schemas.microsoft.com/office/drawing/2010/main" val="0"/>
@@ -9753,7 +9991,7 @@
                     <pic:cNvPicPr/>
                   </pic:nvPicPr>
                   <pic:blipFill>
-                    <a:blip r:embed="rId68">
+                    <a:blip r:embed="rId70">
                       <a:extLst>
                         <a:ext uri="{28A0092B-C50C-407E-A947-70E740481C1C}">
                           <a14:useLocalDpi xmlns:a14="http://schemas.microsoft.com/office/drawing/2010/main" val="0"/>
@@ -9837,7 +10075,7 @@
                     <pic:cNvPicPr/>
                   </pic:nvPicPr>
                   <pic:blipFill>
-                    <a:blip r:embed="rId69">
+                    <a:blip r:embed="rId71">
                       <a:extLst>
                         <a:ext uri="{28A0092B-C50C-407E-A947-70E740481C1C}">
                           <a14:useLocalDpi xmlns:a14="http://schemas.microsoft.com/office/drawing/2010/main" val="0"/>
@@ -9920,7 +10158,7 @@
                     <pic:cNvPicPr/>
                   </pic:nvPicPr>
                   <pic:blipFill>
-                    <a:blip r:embed="rId70">
+                    <a:blip r:embed="rId72">
                       <a:extLst>
                         <a:ext uri="{28A0092B-C50C-407E-A947-70E740481C1C}">
                           <a14:useLocalDpi xmlns:a14="http://schemas.microsoft.com/office/drawing/2010/main" val="0"/>
@@ -10003,7 +10241,7 @@
                     <pic:cNvPicPr/>
                   </pic:nvPicPr>
                   <pic:blipFill>
-                    <a:blip r:embed="rId71">
+                    <a:blip r:embed="rId73">
                       <a:extLst>
                         <a:ext uri="{28A0092B-C50C-407E-A947-70E740481C1C}">
                           <a14:useLocalDpi xmlns:a14="http://schemas.microsoft.com/office/drawing/2010/main" val="0"/>
@@ -10086,7 +10324,7 @@
                     <pic:cNvPicPr/>
                   </pic:nvPicPr>
                   <pic:blipFill>
-                    <a:blip r:embed="rId72">
+                    <a:blip r:embed="rId74">
                       <a:extLst>
                         <a:ext uri="{28A0092B-C50C-407E-A947-70E740481C1C}">
                           <a14:useLocalDpi xmlns:a14="http://schemas.microsoft.com/office/drawing/2010/main" val="0"/>
@@ -10169,7 +10407,7 @@
                     <pic:cNvPicPr/>
                   </pic:nvPicPr>
                   <pic:blipFill>
-                    <a:blip r:embed="rId73">
+                    <a:blip r:embed="rId75">
                       <a:extLst>
                         <a:ext uri="{28A0092B-C50C-407E-A947-70E740481C1C}">
                           <a14:useLocalDpi xmlns:a14="http://schemas.microsoft.com/office/drawing/2010/main" val="0"/>
@@ -10265,7 +10503,7 @@
                     <pic:cNvPicPr/>
                   </pic:nvPicPr>
                   <pic:blipFill>
-                    <a:blip r:embed="rId74">
+                    <a:blip r:embed="rId76">
                       <a:extLst>
                         <a:ext uri="{28A0092B-C50C-407E-A947-70E740481C1C}">
                           <a14:useLocalDpi xmlns:a14="http://schemas.microsoft.com/office/drawing/2010/main" val="0"/>
@@ -10373,7 +10611,7 @@
                     <pic:cNvPicPr/>
                   </pic:nvPicPr>
                   <pic:blipFill>
-                    <a:blip r:embed="rId75">
+                    <a:blip r:embed="rId77">
                       <a:extLst>
                         <a:ext uri="{28A0092B-C50C-407E-A947-70E740481C1C}">
                           <a14:useLocalDpi xmlns:a14="http://schemas.microsoft.com/office/drawing/2010/main" val="0"/>
@@ -10487,7 +10725,7 @@
         </w:rPr>
         <w:t xml:space="preserve"> to be run within your network project aligned to your specific organizational need or opportunity identified in Task 1. The custom test case should be </w:t>
       </w:r>
-      <w:commentRangeStart w:id="2"/>
+      <w:commentRangeStart w:id="1"/>
       <w:r>
         <w:rPr>
           <w:rFonts w:ascii="Verdana" w:eastAsia="Times New Roman" w:hAnsi="Verdana" w:cs="Segoe UI"/>
@@ -10498,12 +10736,12 @@
         </w:rPr>
         <w:t>equivalent</w:t>
       </w:r>
-      <w:commentRangeEnd w:id="2"/>
+      <w:commentRangeEnd w:id="1"/>
       <w:r>
         <w:rPr>
           <w:rStyle w:val="CommentReference"/>
         </w:rPr>
-        <w:commentReference w:id="2"/>
+        <w:commentReference w:id="1"/>
       </w:r>
       <w:r>
         <w:rPr>
@@ -11085,7 +11323,7 @@
         <w:lastRenderedPageBreak/>
         <w:t xml:space="preserve">Test Case #9: </w:t>
       </w:r>
-      <w:commentRangeStart w:id="3"/>
+      <w:commentRangeStart w:id="2"/>
       <w:r>
         <w:rPr>
           <w:rFonts w:ascii="Verdana" w:eastAsia="Times New Roman" w:hAnsi="Verdana"/>
@@ -11098,14 +11336,14 @@
         </w:rPr>
         <w:t>Sec</w:t>
       </w:r>
-      <w:commentRangeEnd w:id="3"/>
+      <w:commentRangeEnd w:id="2"/>
       <w:r>
         <w:rPr>
           <w:rStyle w:val="CommentReference"/>
           <w:rFonts w:ascii="Verdana" w:eastAsiaTheme="minorHAnsi" w:hAnsi="Verdana" w:cstheme="minorBidi"/>
           <w:color w:val="auto"/>
         </w:rPr>
-        <w:commentReference w:id="3"/>
+        <w:commentReference w:id="2"/>
       </w:r>
       <w:r>
         <w:rPr>
@@ -11172,7 +11410,7 @@
         </w:rPr>
         <w:t xml:space="preserve"> to be run </w:t>
       </w:r>
-      <w:commentRangeStart w:id="4"/>
+      <w:commentRangeStart w:id="3"/>
       <w:r>
         <w:rPr>
           <w:rFonts w:ascii="Verdana" w:eastAsia="Times New Roman" w:hAnsi="Verdana" w:cs="Segoe UI"/>
@@ -11183,12 +11421,12 @@
         </w:rPr>
         <w:t>within</w:t>
       </w:r>
-      <w:commentRangeEnd w:id="4"/>
+      <w:commentRangeEnd w:id="3"/>
       <w:r>
         <w:rPr>
           <w:rStyle w:val="CommentReference"/>
         </w:rPr>
-        <w:commentReference w:id="4"/>
+        <w:commentReference w:id="3"/>
       </w:r>
       <w:r>
         <w:rPr>
@@ -11902,7 +12140,7 @@
         </w:rPr>
         <w:t xml:space="preserve"> to be run within your network project aligned to your specific </w:t>
       </w:r>
-      <w:commentRangeStart w:id="5"/>
+      <w:commentRangeStart w:id="4"/>
       <w:r>
         <w:rPr>
           <w:rFonts w:ascii="Verdana" w:eastAsia="Times New Roman" w:hAnsi="Verdana" w:cs="Segoe UI"/>
@@ -11913,12 +12151,12 @@
         </w:rPr>
         <w:t>organizational</w:t>
       </w:r>
-      <w:commentRangeEnd w:id="5"/>
+      <w:commentRangeEnd w:id="4"/>
       <w:r>
         <w:rPr>
           <w:rStyle w:val="CommentReference"/>
         </w:rPr>
-        <w:commentReference w:id="5"/>
+        <w:commentReference w:id="4"/>
       </w:r>
       <w:r>
         <w:rPr>
@@ -12828,10 +13066,10 @@
       </w:pPr>
     </w:p>
     <w:sectPr>
-      <w:headerReference w:type="default" r:id="rId76"/>
-      <w:footerReference w:type="default" r:id="rId77"/>
-      <w:headerReference w:type="first" r:id="rId78"/>
-      <w:footerReference w:type="first" r:id="rId79"/>
+      <w:headerReference w:type="default" r:id="rId82"/>
+      <w:footerReference w:type="default" r:id="rId83"/>
+      <w:headerReference w:type="first" r:id="rId84"/>
+      <w:footerReference w:type="first" r:id="rId85"/>
       <w:type w:val="continuous"/>
       <w:pgSz w:w="12240" w:h="15840"/>
       <w:pgMar w:top="1440" w:right="1440" w:bottom="1440" w:left="1440" w:header="720" w:footer="432" w:gutter="0"/>
@@ -12845,7 +13083,7 @@
 
 <file path=word/comments.xml><?xml version="1.0" encoding="utf-8"?>
 <w:comments xmlns:wpc="http://schemas.microsoft.com/office/word/2010/wordprocessingCanvas" xmlns:cx="http://schemas.microsoft.com/office/drawing/2014/chartex" xmlns:cx1="http://schemas.microsoft.com/office/drawing/2015/9/8/chartex" xmlns:cx2="http://schemas.microsoft.com/office/drawing/2015/10/21/chartex" xmlns:cx3="http://schemas.microsoft.com/office/drawing/2016/5/9/chartex" xmlns:cx4="http://schemas.microsoft.com/office/drawing/2016/5/10/chartex" xmlns:cx5="http://schemas.microsoft.com/office/drawing/2016/5/11/chartex" xmlns:cx6="http://schemas.microsoft.com/office/drawing/2016/5/12/chartex" xmlns:cx7="http://schemas.microsoft.com/office/drawing/2016/5/13/chartex" xmlns:cx8="http://schemas.microsoft.com/office/drawing/2016/5/14/chartex" xmlns:mc="http://schemas.openxmlformats.org/markup-compatibility/2006" xmlns:aink="http://schemas.microsoft.com/office/drawing/2016/ink" xmlns:am3d="http://schemas.microsoft.com/office/drawing/2017/model3d" xmlns:o="urn:schemas-microsoft-com:office:office" xmlns:r="http://schemas.openxmlformats.org/officeDocument/2006/relationships" xmlns:m="http://schemas.openxmlformats.org/officeDocument/2006/math" xmlns:v="urn:schemas-microsoft-com:vml" xmlns:wp14="http://schemas.microsoft.com/office/word/2010/wordprocessingDrawing" xmlns:wp="http://schemas.openxmlformats.org/drawingml/2006/wordprocessingDrawing" xmlns:w10="urn:schemas-microsoft-com:office:word" xmlns:w="http://schemas.openxmlformats.org/wordprocessingml/2006/main" xmlns:w14="http://schemas.microsoft.com/office/word/2010/wordml" xmlns:w15="http://schemas.microsoft.com/office/word/2012/wordml" xmlns:w16cex="http://schemas.microsoft.com/office/word/2018/wordml/cex" xmlns:w16cid="http://schemas.microsoft.com/office/word/2016/wordml/cid" xmlns:w16="http://schemas.microsoft.com/office/word/2018/wordml" xmlns:w16sdtdh="http://schemas.microsoft.com/office/word/2020/wordml/sdtdatahash" xmlns:w16se="http://schemas.microsoft.com/office/word/2015/wordml/symex" xmlns:wpg="http://schemas.microsoft.com/office/word/2010/wordprocessingGroup" xmlns:wpi="http://schemas.microsoft.com/office/word/2010/wordprocessingInk" xmlns:wne="http://schemas.microsoft.com/office/word/2006/wordml" xmlns:wps="http://schemas.microsoft.com/office/word/2010/wordprocessingShape" mc:Ignorable="w14 w15 w16se w16cid w16 w16cex w16sdtdh wp14">
-  <w:comment w:id="1" w:author="Emily P" w:date="2024-05-23T12:55:00Z" w:initials="EP">
+  <w:comment w:id="1" w:author="Parker, Emily" w:date="2024-03-13T16:43:00Z" w:initials="PE">
     <w:p>
       <w:pPr>
         <w:pStyle w:val="CommentText"/>
@@ -12857,11 +13095,11 @@
         <w:annotationRef/>
       </w:r>
       <w:r>
-        <w:t>Do the banner login for the rest of the network devices</w:t>
+        <w:t>figure out later what i wanna do</w:t>
       </w:r>
     </w:p>
   </w:comment>
-  <w:comment w:id="2" w:author="Parker, Emily" w:date="2024-03-13T16:43:00Z" w:initials="PE">
+  <w:comment w:id="2" w:author="Beth Gilson (She, Her)" w:date="2024-01-19T09:23:00Z" w:initials="BG">
     <w:p>
       <w:pPr>
         <w:pStyle w:val="CommentText"/>
@@ -12873,11 +13111,11 @@
         <w:annotationRef/>
       </w:r>
       <w:r>
-        <w:t>figure out later what i wanna do</w:t>
+        <w:t>Update in requirements</w:t>
       </w:r>
     </w:p>
   </w:comment>
-  <w:comment w:id="3" w:author="Beth Gilson (She, Her)" w:date="2024-01-19T09:23:00Z" w:initials="BG">
+  <w:comment w:id="3" w:author="Parker, Emily" w:date="2024-03-13T16:40:00Z" w:initials="PE">
     <w:p>
       <w:pPr>
         <w:pStyle w:val="CommentText"/>
@@ -12889,27 +13127,11 @@
         <w:annotationRef/>
       </w:r>
       <w:r>
-        <w:t>Update in requirements</w:t>
+        <w:t xml:space="preserve">IPSEC site-to-site VPN </w:t>
       </w:r>
     </w:p>
   </w:comment>
-  <w:comment w:id="4" w:author="Parker, Emily" w:date="2024-03-13T16:40:00Z" w:initials="PE">
-    <w:p>
-      <w:pPr>
-        <w:pStyle w:val="CommentText"/>
-      </w:pPr>
-      <w:r>
-        <w:rPr>
-          <w:rStyle w:val="CommentReference"/>
-        </w:rPr>
-        <w:annotationRef/>
-      </w:r>
-      <w:r>
-        <w:t xml:space="preserve">IPSEC site-to-site VPN </w:t>
-      </w:r>
-    </w:p>
-  </w:comment>
-  <w:comment w:id="5" w:author="Parker, Emily" w:date="2024-03-13T16:39:00Z" w:initials="PE">
+  <w:comment w:id="4" w:author="Parker, Emily" w:date="2024-03-13T16:39:00Z" w:initials="PE">
     <w:p>
       <w:pPr>
         <w:pStyle w:val="CommentText"/>
@@ -12930,7 +13152,6 @@
 
 <file path=word/commentsExtended.xml><?xml version="1.0" encoding="utf-8"?>
 <w15:commentsEx xmlns:wpc="http://schemas.microsoft.com/office/word/2010/wordprocessingCanvas" xmlns:cx="http://schemas.microsoft.com/office/drawing/2014/chartex" xmlns:cx1="http://schemas.microsoft.com/office/drawing/2015/9/8/chartex" xmlns:cx2="http://schemas.microsoft.com/office/drawing/2015/10/21/chartex" xmlns:cx3="http://schemas.microsoft.com/office/drawing/2016/5/9/chartex" xmlns:cx4="http://schemas.microsoft.com/office/drawing/2016/5/10/chartex" xmlns:cx5="http://schemas.microsoft.com/office/drawing/2016/5/11/chartex" xmlns:cx6="http://schemas.microsoft.com/office/drawing/2016/5/12/chartex" xmlns:cx7="http://schemas.microsoft.com/office/drawing/2016/5/13/chartex" xmlns:cx8="http://schemas.microsoft.com/office/drawing/2016/5/14/chartex" xmlns:mc="http://schemas.openxmlformats.org/markup-compatibility/2006" xmlns:aink="http://schemas.microsoft.com/office/drawing/2016/ink" xmlns:am3d="http://schemas.microsoft.com/office/drawing/2017/model3d" xmlns:o="urn:schemas-microsoft-com:office:office" xmlns:r="http://schemas.openxmlformats.org/officeDocument/2006/relationships" xmlns:m="http://schemas.openxmlformats.org/officeDocument/2006/math" xmlns:v="urn:schemas-microsoft-com:vml" xmlns:wp14="http://schemas.microsoft.com/office/word/2010/wordprocessingDrawing" xmlns:wp="http://schemas.openxmlformats.org/drawingml/2006/wordprocessingDrawing" xmlns:w10="urn:schemas-microsoft-com:office:word" xmlns:w="http://schemas.openxmlformats.org/wordprocessingml/2006/main" xmlns:w14="http://schemas.microsoft.com/office/word/2010/wordml" xmlns:w15="http://schemas.microsoft.com/office/word/2012/wordml" xmlns:w16cex="http://schemas.microsoft.com/office/word/2018/wordml/cex" xmlns:w16cid="http://schemas.microsoft.com/office/word/2016/wordml/cid" xmlns:w16="http://schemas.microsoft.com/office/word/2018/wordml" xmlns:w16sdtdh="http://schemas.microsoft.com/office/word/2020/wordml/sdtdatahash" xmlns:w16se="http://schemas.microsoft.com/office/word/2015/wordml/symex" xmlns:wpg="http://schemas.microsoft.com/office/word/2010/wordprocessingGroup" xmlns:wpi="http://schemas.microsoft.com/office/word/2010/wordprocessingInk" xmlns:wne="http://schemas.microsoft.com/office/word/2006/wordml" xmlns:wps="http://schemas.microsoft.com/office/word/2010/wordprocessingShape" mc:Ignorable="w14 w15 w16se w16cid w16 w16cex w16sdtdh wp14">
-  <w15:commentEx w15:paraId="29BB0CE4" w15:done="0"/>
   <w15:commentEx w15:paraId="24DAE9FA" w15:done="1"/>
   <w15:commentEx w15:paraId="710C25F7" w15:done="1"/>
   <w15:commentEx w15:paraId="528B61B2" w15:done="0"/>
@@ -12940,7 +13161,6 @@
 
 <file path=word/commentsExtensible.xml><?xml version="1.0" encoding="utf-8"?>
 <w16cex:commentsExtensible xmlns:wpc="http://schemas.microsoft.com/office/word/2010/wordprocessingCanvas" xmlns:cx="http://schemas.microsoft.com/office/drawing/2014/chartex" xmlns:cx1="http://schemas.microsoft.com/office/drawing/2015/9/8/chartex" xmlns:cx2="http://schemas.microsoft.com/office/drawing/2015/10/21/chartex" xmlns:cx3="http://schemas.microsoft.com/office/drawing/2016/5/9/chartex" xmlns:cx4="http://schemas.microsoft.com/office/drawing/2016/5/10/chartex" xmlns:cx5="http://schemas.microsoft.com/office/drawing/2016/5/11/chartex" xmlns:cx6="http://schemas.microsoft.com/office/drawing/2016/5/12/chartex" xmlns:cx7="http://schemas.microsoft.com/office/drawing/2016/5/13/chartex" xmlns:cx8="http://schemas.microsoft.com/office/drawing/2016/5/14/chartex" xmlns:mc="http://schemas.openxmlformats.org/markup-compatibility/2006" xmlns:aink="http://schemas.microsoft.com/office/drawing/2016/ink" xmlns:am3d="http://schemas.microsoft.com/office/drawing/2017/model3d" xmlns:o="urn:schemas-microsoft-com:office:office" xmlns:r="http://schemas.openxmlformats.org/officeDocument/2006/relationships" xmlns:m="http://schemas.openxmlformats.org/officeDocument/2006/math" xmlns:v="urn:schemas-microsoft-com:vml" xmlns:wp14="http://schemas.microsoft.com/office/word/2010/wordprocessingDrawing" xmlns:wp="http://schemas.openxmlformats.org/drawingml/2006/wordprocessingDrawing" xmlns:w10="urn:schemas-microsoft-com:office:word" xmlns:w="http://schemas.openxmlformats.org/wordprocessingml/2006/main" xmlns:w14="http://schemas.microsoft.com/office/word/2010/wordml" xmlns:w15="http://schemas.microsoft.com/office/word/2012/wordml" xmlns:w16cex="http://schemas.microsoft.com/office/word/2018/wordml/cex" xmlns:w16cid="http://schemas.microsoft.com/office/word/2016/wordml/cid" xmlns:w16="http://schemas.microsoft.com/office/word/2018/wordml" xmlns:w16sdtdh="http://schemas.microsoft.com/office/word/2020/wordml/sdtdatahash" xmlns:w16se="http://schemas.microsoft.com/office/word/2015/wordml/symex" xmlns:wpg="http://schemas.microsoft.com/office/word/2010/wordprocessingGroup" xmlns:wpi="http://schemas.microsoft.com/office/word/2010/wordprocessingInk" xmlns:wne="http://schemas.microsoft.com/office/word/2006/wordml" xmlns:wps="http://schemas.microsoft.com/office/word/2010/wordprocessingShape" mc:Ignorable="w14 w15 w16se w16cid w16 w16cex w16sdtdh wp14">
-  <w16cex:commentExtensible w16cex:durableId="2153CC20" w16cex:dateUtc="2024-05-23T16:55:00Z"/>
   <w16cex:commentExtensible w16cex:durableId="299C561F" w16cex:dateUtc="2024-03-13T20:43:00Z"/>
   <w16cex:commentExtensible w16cex:durableId="08DA389F" w16cex:dateUtc="2024-01-19T17:23:00Z"/>
   <w16cex:commentExtensible w16cex:durableId="299C5568" w16cex:dateUtc="2024-03-13T20:40:00Z"/>
@@ -12950,7 +13170,6 @@
 
 <file path=word/commentsIds.xml><?xml version="1.0" encoding="utf-8"?>
 <w16cid:commentsIds xmlns:wpc="http://schemas.microsoft.com/office/word/2010/wordprocessingCanvas" xmlns:cx="http://schemas.microsoft.com/office/drawing/2014/chartex" xmlns:cx1="http://schemas.microsoft.com/office/drawing/2015/9/8/chartex" xmlns:cx2="http://schemas.microsoft.com/office/drawing/2015/10/21/chartex" xmlns:cx3="http://schemas.microsoft.com/office/drawing/2016/5/9/chartex" xmlns:cx4="http://schemas.microsoft.com/office/drawing/2016/5/10/chartex" xmlns:cx5="http://schemas.microsoft.com/office/drawing/2016/5/11/chartex" xmlns:cx6="http://schemas.microsoft.com/office/drawing/2016/5/12/chartex" xmlns:cx7="http://schemas.microsoft.com/office/drawing/2016/5/13/chartex" xmlns:cx8="http://schemas.microsoft.com/office/drawing/2016/5/14/chartex" xmlns:mc="http://schemas.openxmlformats.org/markup-compatibility/2006" xmlns:aink="http://schemas.microsoft.com/office/drawing/2016/ink" xmlns:am3d="http://schemas.microsoft.com/office/drawing/2017/model3d" xmlns:o="urn:schemas-microsoft-com:office:office" xmlns:r="http://schemas.openxmlformats.org/officeDocument/2006/relationships" xmlns:m="http://schemas.openxmlformats.org/officeDocument/2006/math" xmlns:v="urn:schemas-microsoft-com:vml" xmlns:wp14="http://schemas.microsoft.com/office/word/2010/wordprocessingDrawing" xmlns:wp="http://schemas.openxmlformats.org/drawingml/2006/wordprocessingDrawing" xmlns:w10="urn:schemas-microsoft-com:office:word" xmlns:w="http://schemas.openxmlformats.org/wordprocessingml/2006/main" xmlns:w14="http://schemas.microsoft.com/office/word/2010/wordml" xmlns:w15="http://schemas.microsoft.com/office/word/2012/wordml" xmlns:w16cex="http://schemas.microsoft.com/office/word/2018/wordml/cex" xmlns:w16cid="http://schemas.microsoft.com/office/word/2016/wordml/cid" xmlns:w16="http://schemas.microsoft.com/office/word/2018/wordml" xmlns:w16sdtdh="http://schemas.microsoft.com/office/word/2020/wordml/sdtdatahash" xmlns:w16se="http://schemas.microsoft.com/office/word/2015/wordml/symex" xmlns:wpg="http://schemas.microsoft.com/office/word/2010/wordprocessingGroup" xmlns:wpi="http://schemas.microsoft.com/office/word/2010/wordprocessingInk" xmlns:wne="http://schemas.microsoft.com/office/word/2006/wordml" xmlns:wps="http://schemas.microsoft.com/office/word/2010/wordprocessingShape" mc:Ignorable="w14 w15 w16se w16cid w16 w16cex w16sdtdh wp14">
-  <w16cid:commentId w16cid:paraId="29BB0CE4" w16cid:durableId="2153CC20"/>
   <w16cid:commentId w16cid:paraId="24DAE9FA" w16cid:durableId="299C561F"/>
   <w16cid:commentId w16cid:paraId="710C25F7" w16cid:durableId="08DA389F"/>
   <w16cid:commentId w16cid:paraId="528B61B2" w16cid:durableId="299C5568"/>
@@ -13720,9 +13939,6 @@
 
 <file path=word/people.xml><?xml version="1.0" encoding="utf-8"?>
 <w15:people xmlns:wpc="http://schemas.microsoft.com/office/word/2010/wordprocessingCanvas" xmlns:cx="http://schemas.microsoft.com/office/drawing/2014/chartex" xmlns:cx1="http://schemas.microsoft.com/office/drawing/2015/9/8/chartex" xmlns:cx2="http://schemas.microsoft.com/office/drawing/2015/10/21/chartex" xmlns:cx3="http://schemas.microsoft.com/office/drawing/2016/5/9/chartex" xmlns:cx4="http://schemas.microsoft.com/office/drawing/2016/5/10/chartex" xmlns:cx5="http://schemas.microsoft.com/office/drawing/2016/5/11/chartex" xmlns:cx6="http://schemas.microsoft.com/office/drawing/2016/5/12/chartex" xmlns:cx7="http://schemas.microsoft.com/office/drawing/2016/5/13/chartex" xmlns:cx8="http://schemas.microsoft.com/office/drawing/2016/5/14/chartex" xmlns:mc="http://schemas.openxmlformats.org/markup-compatibility/2006" xmlns:aink="http://schemas.microsoft.com/office/drawing/2016/ink" xmlns:am3d="http://schemas.microsoft.com/office/drawing/2017/model3d" xmlns:o="urn:schemas-microsoft-com:office:office" xmlns:r="http://schemas.openxmlformats.org/officeDocument/2006/relationships" xmlns:m="http://schemas.openxmlformats.org/officeDocument/2006/math" xmlns:v="urn:schemas-microsoft-com:vml" xmlns:wp14="http://schemas.microsoft.com/office/word/2010/wordprocessingDrawing" xmlns:wp="http://schemas.openxmlformats.org/drawingml/2006/wordprocessingDrawing" xmlns:w10="urn:schemas-microsoft-com:office:word" xmlns:w="http://schemas.openxmlformats.org/wordprocessingml/2006/main" xmlns:w14="http://schemas.microsoft.com/office/word/2010/wordml" xmlns:w15="http://schemas.microsoft.com/office/word/2012/wordml" xmlns:w16cex="http://schemas.microsoft.com/office/word/2018/wordml/cex" xmlns:w16cid="http://schemas.microsoft.com/office/word/2016/wordml/cid" xmlns:w16="http://schemas.microsoft.com/office/word/2018/wordml" xmlns:w16sdtdh="http://schemas.microsoft.com/office/word/2020/wordml/sdtdatahash" xmlns:w16se="http://schemas.microsoft.com/office/word/2015/wordml/symex" xmlns:wpg="http://schemas.microsoft.com/office/word/2010/wordprocessingGroup" xmlns:wpi="http://schemas.microsoft.com/office/word/2010/wordprocessingInk" xmlns:wne="http://schemas.microsoft.com/office/word/2006/wordml" xmlns:wps="http://schemas.microsoft.com/office/word/2010/wordprocessingShape" mc:Ignorable="w14 w15 w16se w16cid w16 w16cex w16sdtdh wp14">
-  <w15:person w15:author="Emily P">
-    <w15:presenceInfo w15:providerId="Windows Live" w15:userId="d3208ba86fded1ff"/>
-  </w15:person>
   <w15:person w15:author="Parker, Emily">
     <w15:presenceInfo w15:providerId="AD" w15:userId="S-1-5-21-1407069837-2091007605-538272213-57443323"/>
   </w15:person>
@@ -14666,6 +14882,68 @@
 </file>
 
 <file path=customXml/item2.xml><?xml version="1.0" encoding="utf-8"?>
+<?mso-contentType ?>
+<FormTemplates xmlns="http://schemas.microsoft.com/sharepoint/v3/contenttype/forms">
+  <Display>DocumentLibraryForm</Display>
+  <Edit>DocumentLibraryForm</Edit>
+  <New>DocumentLibraryForm</New>
+</FormTemplates>
+</file>
+
+<file path=customXml/item3.xml><?xml version="1.0" encoding="utf-8"?>
+<p:properties xmlns:p="http://schemas.microsoft.com/office/2006/metadata/properties" xmlns:xsi="http://www.w3.org/2001/XMLSchema-instance" xmlns:pc="http://schemas.microsoft.com/office/infopath/2007/PartnerControls">
+  <documentManagement>
+    <TaxCatchAll xmlns="1f707338-ea0f-4fe5-baee-59b996692b22" xsi:nil="true"/>
+    <lcf76f155ced4ddcb4097134ff3c332f xmlns="0feec74c-ecc7-44c3-9c64-3623cf89ed41">
+      <Terms xmlns="http://schemas.microsoft.com/office/infopath/2007/PartnerControls"/>
+    </lcf76f155ced4ddcb4097134ff3c332f>
+    <_ip_UnifiedCompliancePolicyUIAction xmlns="http://schemas.microsoft.com/sharepoint/v3" xsi:nil="true"/>
+    <Launch_x0020_Date xmlns="0feec74c-ecc7-44c3-9c64-3623cf89ed41" xsi:nil="true"/>
+    <Discipline xmlns="0feec74c-ecc7-44c3-9c64-3623cf89ed41" xsi:nil="true"/>
+    <Course_x0020_code xmlns="0feec74c-ecc7-44c3-9c64-3623cf89ed41" xsi:nil="true"/>
+    <Performance_x0020_Steps_x0020_Completed xmlns="0feec74c-ecc7-44c3-9c64-3623cf89ed41">
+      <Value>N/A</Value>
+    </Performance_x0020_Steps_x0020_Completed>
+    <Specifications xmlns="0feec74c-ecc7-44c3-9c64-3623cf89ed41" xsi:nil="true"/>
+    <Clone xmlns="0feec74c-ecc7-44c3-9c64-3623cf89ed41" xsi:nil="true"/>
+    <AssessmentType xmlns="0feec74c-ecc7-44c3-9c64-3623cf89ed41" xsi:nil="true"/>
+    <Course_x0020_short_x0020_name xmlns="0feec74c-ecc7-44c3-9c64-3623cf89ed41" xsi:nil="true"/>
+    <_ip_UnifiedCompliancePolicyProperties xmlns="http://schemas.microsoft.com/sharepoint/v3" xsi:nil="true"/>
+    <AssessmentCode xmlns="0feec74c-ecc7-44c3-9c64-3623cf89ed41" xsi:nil="true"/>
+    <Course_x0020_number xmlns="0feec74c-ecc7-44c3-9c64-3623cf89ed41" xsi:nil="true"/>
+    <Course_x0020_title xmlns="0feec74c-ecc7-44c3-9c64-3623cf89ed41" xsi:nil="true"/>
+    <d5fh xmlns="0feec74c-ecc7-44c3-9c64-3623cf89ed41" xsi:nil="true"/>
+    <Step_x0020_Completed xmlns="0feec74c-ecc7-44c3-9c64-3623cf89ed41">
+      <Value>N/A</Value>
+    </Step_x0020_Completed>
+    <PDO xmlns="0feec74c-ecc7-44c3-9c64-3623cf89ed41">
+      <UserInfo>
+        <DisplayName/>
+        <AccountId xsi:nil="true"/>
+        <AccountType/>
+      </UserInfo>
+    </PDO>
+    <Publication_x0020_Date xmlns="0feec74c-ecc7-44c3-9c64-3623cf89ed41" xsi:nil="true"/>
+    <SME xmlns="0feec74c-ecc7-44c3-9c64-3623cf89ed41" xsi:nil="true"/>
+    <Editor0 xmlns="0feec74c-ecc7-44c3-9c64-3623cf89ed41">
+      <UserInfo>
+        <DisplayName/>
+        <AccountId xsi:nil="true"/>
+        <AccountType/>
+      </UserInfo>
+    </Editor0>
+    <Doc_x0020_Type xmlns="0feec74c-ecc7-44c3-9c64-3623cf89ed41" xsi:nil="true"/>
+    <qrac xmlns="0feec74c-ecc7-44c3-9c64-3623cf89ed41" xsi:nil="true"/>
+    <_x0033_rdPartyCertVendor xmlns="0feec74c-ecc7-44c3-9c64-3623cf89ed41" xsi:nil="true"/>
+  </documentManagement>
+</p:properties>
+</file>
+
+<file path=customXml/item4.xml><?xml version="1.0" encoding="utf-8"?>
+<b:Sources xmlns:b="http://schemas.openxmlformats.org/officeDocument/2006/bibliography" xmlns="http://schemas.openxmlformats.org/officeDocument/2006/bibliography" SelectedStyle="\APASixthEditionOfficeOnline.xsl" StyleName="APA" Version="6"/>
+</file>
+
+<file path=customXml/item5.xml><?xml version="1.0" encoding="utf-8"?>
 <ct:contentTypeSchema xmlns:ct="http://schemas.microsoft.com/office/2006/metadata/contentType" xmlns:ma="http://schemas.microsoft.com/office/2006/metadata/properties/metaAttributes" ct:_="" ma:_="" ma:contentTypeName="Document" ma:contentTypeID="0x010100C39F2A75005F2D43B30369DAED2CCB1C" ma:contentTypeVersion="53" ma:contentTypeDescription="Create a new document." ma:contentTypeScope="" ma:versionID="b65eefbc134feefc11c332543f8138bd">
   <xsd:schema xmlns:xsd="http://www.w3.org/2001/XMLSchema" xmlns:xs="http://www.w3.org/2001/XMLSchema" xmlns:p="http://schemas.microsoft.com/office/2006/metadata/properties" xmlns:ns1="http://schemas.microsoft.com/sharepoint/v3" xmlns:ns2="0feec74c-ecc7-44c3-9c64-3623cf89ed41" xmlns:ns3="1f707338-ea0f-4fe5-baee-59b996692b22" targetNamespace="http://schemas.microsoft.com/office/2006/metadata/properties" ma:root="true" ma:fieldsID="2ebdf88bf0a62387c91715c5c1045043" ns1:_="" ns2:_="" ns3:_="">
     <xsd:import namespace="http://schemas.microsoft.com/sharepoint/v3"/>
@@ -15189,68 +15467,6 @@
 </ct:contentTypeSchema>
 </file>
 
-<file path=customXml/item3.xml><?xml version="1.0" encoding="utf-8"?>
-<p:properties xmlns:p="http://schemas.microsoft.com/office/2006/metadata/properties" xmlns:xsi="http://www.w3.org/2001/XMLSchema-instance" xmlns:pc="http://schemas.microsoft.com/office/infopath/2007/PartnerControls">
-  <documentManagement>
-    <TaxCatchAll xmlns="1f707338-ea0f-4fe5-baee-59b996692b22" xsi:nil="true"/>
-    <lcf76f155ced4ddcb4097134ff3c332f xmlns="0feec74c-ecc7-44c3-9c64-3623cf89ed41">
-      <Terms xmlns="http://schemas.microsoft.com/office/infopath/2007/PartnerControls"/>
-    </lcf76f155ced4ddcb4097134ff3c332f>
-    <_ip_UnifiedCompliancePolicyUIAction xmlns="http://schemas.microsoft.com/sharepoint/v3" xsi:nil="true"/>
-    <Launch_x0020_Date xmlns="0feec74c-ecc7-44c3-9c64-3623cf89ed41" xsi:nil="true"/>
-    <Discipline xmlns="0feec74c-ecc7-44c3-9c64-3623cf89ed41" xsi:nil="true"/>
-    <Course_x0020_code xmlns="0feec74c-ecc7-44c3-9c64-3623cf89ed41" xsi:nil="true"/>
-    <Performance_x0020_Steps_x0020_Completed xmlns="0feec74c-ecc7-44c3-9c64-3623cf89ed41">
-      <Value>N/A</Value>
-    </Performance_x0020_Steps_x0020_Completed>
-    <Specifications xmlns="0feec74c-ecc7-44c3-9c64-3623cf89ed41" xsi:nil="true"/>
-    <Clone xmlns="0feec74c-ecc7-44c3-9c64-3623cf89ed41" xsi:nil="true"/>
-    <AssessmentType xmlns="0feec74c-ecc7-44c3-9c64-3623cf89ed41" xsi:nil="true"/>
-    <Course_x0020_short_x0020_name xmlns="0feec74c-ecc7-44c3-9c64-3623cf89ed41" xsi:nil="true"/>
-    <_ip_UnifiedCompliancePolicyProperties xmlns="http://schemas.microsoft.com/sharepoint/v3" xsi:nil="true"/>
-    <AssessmentCode xmlns="0feec74c-ecc7-44c3-9c64-3623cf89ed41" xsi:nil="true"/>
-    <Course_x0020_number xmlns="0feec74c-ecc7-44c3-9c64-3623cf89ed41" xsi:nil="true"/>
-    <Course_x0020_title xmlns="0feec74c-ecc7-44c3-9c64-3623cf89ed41" xsi:nil="true"/>
-    <d5fh xmlns="0feec74c-ecc7-44c3-9c64-3623cf89ed41" xsi:nil="true"/>
-    <Step_x0020_Completed xmlns="0feec74c-ecc7-44c3-9c64-3623cf89ed41">
-      <Value>N/A</Value>
-    </Step_x0020_Completed>
-    <PDO xmlns="0feec74c-ecc7-44c3-9c64-3623cf89ed41">
-      <UserInfo>
-        <DisplayName/>
-        <AccountId xsi:nil="true"/>
-        <AccountType/>
-      </UserInfo>
-    </PDO>
-    <Publication_x0020_Date xmlns="0feec74c-ecc7-44c3-9c64-3623cf89ed41" xsi:nil="true"/>
-    <SME xmlns="0feec74c-ecc7-44c3-9c64-3623cf89ed41" xsi:nil="true"/>
-    <Editor0 xmlns="0feec74c-ecc7-44c3-9c64-3623cf89ed41">
-      <UserInfo>
-        <DisplayName/>
-        <AccountId xsi:nil="true"/>
-        <AccountType/>
-      </UserInfo>
-    </Editor0>
-    <Doc_x0020_Type xmlns="0feec74c-ecc7-44c3-9c64-3623cf89ed41" xsi:nil="true"/>
-    <qrac xmlns="0feec74c-ecc7-44c3-9c64-3623cf89ed41" xsi:nil="true"/>
-    <_x0033_rdPartyCertVendor xmlns="0feec74c-ecc7-44c3-9c64-3623cf89ed41" xsi:nil="true"/>
-  </documentManagement>
-</p:properties>
-</file>
-
-<file path=customXml/item4.xml><?xml version="1.0" encoding="utf-8"?>
-<b:Sources xmlns:b="http://schemas.openxmlformats.org/officeDocument/2006/bibliography" xmlns="http://schemas.openxmlformats.org/officeDocument/2006/bibliography" SelectedStyle="\APASixthEditionOfficeOnline.xsl" StyleName="APA" Version="6"/>
-</file>
-
-<file path=customXml/item5.xml><?xml version="1.0" encoding="utf-8"?>
-<?mso-contentType ?>
-<FormTemplates xmlns="http://schemas.microsoft.com/sharepoint/v3/contenttype/forms">
-  <Display>DocumentLibraryForm</Display>
-  <Edit>DocumentLibraryForm</Edit>
-  <New>DocumentLibraryForm</New>
-</FormTemplates>
-</file>
-
 <file path=customXml/itemProps1.xml><?xml version="1.0" encoding="utf-8"?>
 <ds:datastoreItem xmlns:ds="http://schemas.openxmlformats.org/officeDocument/2006/customXml" ds:itemID="{55AF091B-3C7A-41E3-B477-F2FDAA23CFDA}">
   <ds:schemaRefs>
@@ -15260,21 +15476,9 @@
 </file>
 
 <file path=customXml/itemProps2.xml><?xml version="1.0" encoding="utf-8"?>
-<ds:datastoreItem xmlns:ds="http://schemas.openxmlformats.org/officeDocument/2006/customXml" ds:itemID="{EB29CA3C-5353-4466-A275-3B6348CA7261}">
+<ds:datastoreItem xmlns:ds="http://schemas.openxmlformats.org/officeDocument/2006/customXml" ds:itemID="{C6552677-A95B-4093-849B-B6AED615DA4B}">
   <ds:schemaRefs>
-    <ds:schemaRef ds:uri="http://schemas.microsoft.com/office/2006/metadata/contentType"/>
-    <ds:schemaRef ds:uri="http://schemas.microsoft.com/office/2006/metadata/properties/metaAttributes"/>
-    <ds:schemaRef ds:uri="http://www.w3.org/2001/XMLSchema"/>
-    <ds:schemaRef ds:uri="http://schemas.microsoft.com/office/2006/metadata/properties"/>
-    <ds:schemaRef ds:uri="http://schemas.microsoft.com/sharepoint/v3"/>
-    <ds:schemaRef ds:uri="0feec74c-ecc7-44c3-9c64-3623cf89ed41"/>
-    <ds:schemaRef ds:uri="1f707338-ea0f-4fe5-baee-59b996692b22"/>
-    <ds:schemaRef ds:uri="http://schemas.microsoft.com/office/2006/documentManagement/types"/>
-    <ds:schemaRef ds:uri="http://schemas.microsoft.com/office/infopath/2007/PartnerControls"/>
-    <ds:schemaRef ds:uri="http://schemas.openxmlformats.org/package/2006/metadata/core-properties"/>
-    <ds:schemaRef ds:uri="http://purl.org/dc/elements/1.1/"/>
-    <ds:schemaRef ds:uri="http://purl.org/dc/terms/"/>
-    <ds:schemaRef ds:uri="http://schemas.microsoft.com/internal/obd"/>
+    <ds:schemaRef ds:uri="http://schemas.microsoft.com/sharepoint/v3/contenttype/forms"/>
   </ds:schemaRefs>
 </ds:datastoreItem>
 </file>
@@ -15300,9 +15504,21 @@
 </file>
 
 <file path=customXml/itemProps5.xml><?xml version="1.0" encoding="utf-8"?>
-<ds:datastoreItem xmlns:ds="http://schemas.openxmlformats.org/officeDocument/2006/customXml" ds:itemID="{C6552677-A95B-4093-849B-B6AED615DA4B}">
+<ds:datastoreItem xmlns:ds="http://schemas.openxmlformats.org/officeDocument/2006/customXml" ds:itemID="{EB29CA3C-5353-4466-A275-3B6348CA7261}">
   <ds:schemaRefs>
-    <ds:schemaRef ds:uri="http://schemas.microsoft.com/sharepoint/v3/contenttype/forms"/>
+    <ds:schemaRef ds:uri="http://schemas.microsoft.com/office/2006/metadata/contentType"/>
+    <ds:schemaRef ds:uri="http://schemas.microsoft.com/office/2006/metadata/properties/metaAttributes"/>
+    <ds:schemaRef ds:uri="http://www.w3.org/2001/XMLSchema"/>
+    <ds:schemaRef ds:uri="http://schemas.microsoft.com/office/2006/metadata/properties"/>
+    <ds:schemaRef ds:uri="http://schemas.microsoft.com/sharepoint/v3"/>
+    <ds:schemaRef ds:uri="0feec74c-ecc7-44c3-9c64-3623cf89ed41"/>
+    <ds:schemaRef ds:uri="1f707338-ea0f-4fe5-baee-59b996692b22"/>
+    <ds:schemaRef ds:uri="http://schemas.microsoft.com/office/2006/documentManagement/types"/>
+    <ds:schemaRef ds:uri="http://schemas.microsoft.com/office/infopath/2007/PartnerControls"/>
+    <ds:schemaRef ds:uri="http://schemas.openxmlformats.org/package/2006/metadata/core-properties"/>
+    <ds:schemaRef ds:uri="http://purl.org/dc/elements/1.1/"/>
+    <ds:schemaRef ds:uri="http://purl.org/dc/terms/"/>
+    <ds:schemaRef ds:uri="http://schemas.microsoft.com/internal/obd"/>
   </ds:schemaRefs>
 </ds:datastoreItem>
 </file>
</xml_diff>

<commit_message>
DHCP test case done, brain fried today. STP tomorrow.
</commit_message>
<xml_diff>
--- a/Network Engineering Capstone Functionality Report - Emily Parker.docx
+++ b/Network Engineering Capstone Functionality Report - Emily Parker.docx
@@ -1806,22 +1806,6 @@
         <w:spacing w:after="0" w:line="240" w:lineRule="auto"/>
         <w:textAlignment w:val="baseline"/>
         <w:rPr>
-          <w:rFonts w:ascii="Verdana" w:eastAsia="Times New Roman" w:hAnsi="Verdana" w:cs="Calibri"/>
-        </w:rPr>
-      </w:pPr>
-      <w:r>
-        <w:rPr>
-          <w:rFonts w:ascii="Verdana" w:eastAsia="Times New Roman" w:hAnsi="Verdana" w:cs="Calibri"/>
-          <w:highlight w:val="yellow"/>
-        </w:rPr>
-        <w:t>configuring a standard ACL – apply closest to destination</w:t>
-      </w:r>
-    </w:p>
-    <w:p>
-      <w:pPr>
-        <w:spacing w:after="0" w:line="240" w:lineRule="auto"/>
-        <w:textAlignment w:val="baseline"/>
-        <w:rPr>
           <w:rFonts w:ascii="Verdana" w:eastAsia="Times New Roman" w:hAnsi="Verdana" w:cs="Segoe UI"/>
           <w:sz w:val="18"/>
           <w:szCs w:val="18"/>
@@ -5576,6 +5560,12 @@
         </w:rPr>
         <w:t xml:space="preserve">, or has an APIPA address, which would point to the DHCP server not working. I then added /release to be positive the client did not have an address. Then, I used the /renew </w:t>
       </w:r>
+      <w:r>
+        <w:rPr>
+          <w:rFonts w:ascii="Verdana" w:eastAsia="Times New Roman" w:hAnsi="Verdana" w:cs="Calibri"/>
+        </w:rPr>
+        <w:t xml:space="preserve">command to allow the client to acquire an IP address. </w:t>
+      </w:r>
     </w:p>
     <w:p>
       <w:pPr>
@@ -7751,55 +7741,38 @@
           <w:sz w:val="20"/>
           <w:szCs w:val="20"/>
         </w:rPr>
-        <w:t xml:space="preserve">Tree Protocol to establish redundant Layer 2 paths while avoiding possible loops and broadcast storms. Identify the Layer 2 devices that will become the </w:t>
-      </w:r>
-      <w:r>
-        <w:rPr>
-          <w:rFonts w:ascii="Verdana" w:eastAsia="Times New Roman" w:hAnsi="Verdana" w:cs="Segoe UI"/>
-          <w:i/>
-          <w:iCs/>
-          <w:sz w:val="20"/>
-          <w:szCs w:val="20"/>
-        </w:rPr>
-        <w:t>r</w:t>
-      </w:r>
-      <w:r>
-        <w:rPr>
-          <w:rFonts w:ascii="Verdana" w:eastAsia="Times New Roman" w:hAnsi="Verdana" w:cs="Segoe UI"/>
-          <w:i/>
-          <w:iCs/>
-          <w:sz w:val="20"/>
-          <w:szCs w:val="20"/>
-        </w:rPr>
-        <w:t xml:space="preserve">oot </w:t>
-      </w:r>
-      <w:r>
-        <w:rPr>
-          <w:rFonts w:ascii="Verdana" w:eastAsia="Times New Roman" w:hAnsi="Verdana" w:cs="Segoe UI"/>
-          <w:i/>
-          <w:iCs/>
-          <w:sz w:val="20"/>
-          <w:szCs w:val="20"/>
-        </w:rPr>
-        <w:t>b</w:t>
-      </w:r>
-      <w:r>
-        <w:rPr>
-          <w:rFonts w:ascii="Verdana" w:eastAsia="Times New Roman" w:hAnsi="Verdana" w:cs="Segoe UI"/>
-          <w:i/>
-          <w:iCs/>
-          <w:sz w:val="20"/>
-          <w:szCs w:val="20"/>
-        </w:rPr>
-        <w:t>ridge</w:t>
-      </w:r>
-      <w:r>
-        <w:rPr>
-          <w:rFonts w:ascii="Verdana" w:eastAsia="Times New Roman" w:hAnsi="Verdana" w:cs="Segoe UI"/>
-          <w:i/>
-          <w:iCs/>
-          <w:sz w:val="20"/>
-          <w:szCs w:val="20"/>
+        <w:t xml:space="preserve">Tree Protocol to establish redundant Layer 2 paths while avoiding possible loops and broadcast storms. </w:t>
+      </w:r>
+      <w:r>
+        <w:rPr>
+          <w:rFonts w:ascii="Verdana" w:eastAsia="Times New Roman" w:hAnsi="Verdana" w:cs="Segoe UI"/>
+          <w:i/>
+          <w:iCs/>
+          <w:sz w:val="20"/>
+          <w:szCs w:val="20"/>
+          <w:highlight w:val="yellow"/>
+        </w:rPr>
+        <w:t xml:space="preserve">Identify the Layer 2 devices that will become the </w:t>
+      </w:r>
+      <w:r>
+        <w:rPr>
+          <w:rFonts w:ascii="Verdana" w:eastAsia="Times New Roman" w:hAnsi="Verdana" w:cs="Segoe UI"/>
+          <w:i/>
+          <w:iCs/>
+          <w:sz w:val="20"/>
+          <w:szCs w:val="20"/>
+          <w:highlight w:val="yellow"/>
+        </w:rPr>
+        <w:t>root bridge</w:t>
+      </w:r>
+      <w:r>
+        <w:rPr>
+          <w:rFonts w:ascii="Verdana" w:eastAsia="Times New Roman" w:hAnsi="Verdana" w:cs="Segoe UI"/>
+          <w:i/>
+          <w:iCs/>
+          <w:sz w:val="20"/>
+          <w:szCs w:val="20"/>
+          <w:highlight w:val="yellow"/>
         </w:rPr>
         <w:t>.</w:t>
       </w:r>
@@ -7810,6 +7783,25 @@
           <w:szCs w:val="20"/>
         </w:rPr>
         <w:t> </w:t>
+      </w:r>
+      <w:r>
+        <w:rPr>
+          <w:rFonts w:ascii="Verdana" w:eastAsia="Times New Roman" w:hAnsi="Verdana" w:cs="Segoe UI"/>
+          <w:sz w:val="20"/>
+          <w:szCs w:val="20"/>
+        </w:rPr>
+        <w:t xml:space="preserve">&lt;&lt;&lt;&lt;&lt;&lt;&lt;&lt; </w:t>
+      </w:r>
+      <w:r>
+        <w:rPr>
+          <w:rFonts w:ascii="Verdana" w:eastAsia="Times New Roman" w:hAnsi="Verdana" w:cs="Segoe UI"/>
+          <w:b/>
+          <w:bCs/>
+          <w:sz w:val="20"/>
+          <w:szCs w:val="20"/>
+          <w:highlight w:val="red"/>
+        </w:rPr>
+        <w:t>main part of this test case</w:t>
       </w:r>
     </w:p>
     <w:p>
@@ -16387,6 +16379,19 @@
 </file>
 
 <file path=customXml/item2.xml><?xml version="1.0" encoding="utf-8"?>
+<?mso-contentType ?>
+<FormTemplates xmlns="http://schemas.microsoft.com/sharepoint/v3/contenttype/forms">
+  <Display>DocumentLibraryForm</Display>
+  <Edit>DocumentLibraryForm</Edit>
+  <New>DocumentLibraryForm</New>
+</FormTemplates>
+</file>
+
+<file path=customXml/item3.xml><?xml version="1.0" encoding="utf-8"?>
+<b:Sources xmlns:b="http://schemas.openxmlformats.org/officeDocument/2006/bibliography" xmlns="http://schemas.openxmlformats.org/officeDocument/2006/bibliography" SelectedStyle="\APASixthEditionOfficeOnline.xsl" StyleName="APA" Version="6"/>
+</file>
+
+<file path=customXml/item4.xml><?xml version="1.0" encoding="utf-8"?>
 <ct:contentTypeSchema xmlns:ct="http://schemas.microsoft.com/office/2006/metadata/contentType" xmlns:ma="http://schemas.microsoft.com/office/2006/metadata/properties/metaAttributes" ct:_="" ma:_="" ma:contentTypeName="Document" ma:contentTypeID="0x010100C39F2A75005F2D43B30369DAED2CCB1C" ma:contentTypeVersion="53" ma:contentTypeDescription="Create a new document." ma:contentTypeScope="" ma:versionID="b65eefbc134feefc11c332543f8138bd">
   <xsd:schema xmlns:xsd="http://www.w3.org/2001/XMLSchema" xmlns:xs="http://www.w3.org/2001/XMLSchema" xmlns:p="http://schemas.microsoft.com/office/2006/metadata/properties" xmlns:ns1="http://schemas.microsoft.com/sharepoint/v3" xmlns:ns2="0feec74c-ecc7-44c3-9c64-3623cf89ed41" xmlns:ns3="1f707338-ea0f-4fe5-baee-59b996692b22" targetNamespace="http://schemas.microsoft.com/office/2006/metadata/properties" ma:root="true" ma:fieldsID="2ebdf88bf0a62387c91715c5c1045043" ns1:_="" ns2:_="" ns3:_="">
     <xsd:import namespace="http://schemas.microsoft.com/sharepoint/v3"/>
@@ -16910,7 +16915,7 @@
 </ct:contentTypeSchema>
 </file>
 
-<file path=customXml/item3.xml><?xml version="1.0" encoding="utf-8"?>
+<file path=customXml/item5.xml><?xml version="1.0" encoding="utf-8"?>
 <p:properties xmlns:p="http://schemas.microsoft.com/office/2006/metadata/properties" xmlns:xsi="http://www.w3.org/2001/XMLSchema-instance" xmlns:pc="http://schemas.microsoft.com/office/infopath/2007/PartnerControls">
   <documentManagement>
     <TaxCatchAll xmlns="1f707338-ea0f-4fe5-baee-59b996692b22" xsi:nil="true"/>
@@ -16959,19 +16964,6 @@
 </p:properties>
 </file>
 
-<file path=customXml/item4.xml><?xml version="1.0" encoding="utf-8"?>
-<b:Sources xmlns:b="http://schemas.openxmlformats.org/officeDocument/2006/bibliography" xmlns="http://schemas.openxmlformats.org/officeDocument/2006/bibliography" SelectedStyle="\APASixthEditionOfficeOnline.xsl" StyleName="APA" Version="6"/>
-</file>
-
-<file path=customXml/item5.xml><?xml version="1.0" encoding="utf-8"?>
-<?mso-contentType ?>
-<FormTemplates xmlns="http://schemas.microsoft.com/sharepoint/v3/contenttype/forms">
-  <Display>DocumentLibraryForm</Display>
-  <Edit>DocumentLibraryForm</Edit>
-  <New>DocumentLibraryForm</New>
-</FormTemplates>
-</file>
-
 <file path=customXml/itemProps1.xml><?xml version="1.0" encoding="utf-8"?>
 <ds:datastoreItem xmlns:ds="http://schemas.openxmlformats.org/officeDocument/2006/customXml" ds:itemID="{55AF091B-3C7A-41E3-B477-F2FDAA23CFDA}">
   <ds:schemaRefs>
@@ -16981,6 +16973,22 @@
 </file>
 
 <file path=customXml/itemProps2.xml><?xml version="1.0" encoding="utf-8"?>
+<ds:datastoreItem xmlns:ds="http://schemas.openxmlformats.org/officeDocument/2006/customXml" ds:itemID="{C6552677-A95B-4093-849B-B6AED615DA4B}">
+  <ds:schemaRefs>
+    <ds:schemaRef ds:uri="http://schemas.microsoft.com/sharepoint/v3/contenttype/forms"/>
+  </ds:schemaRefs>
+</ds:datastoreItem>
+</file>
+
+<file path=customXml/itemProps3.xml><?xml version="1.0" encoding="utf-8"?>
+<ds:datastoreItem xmlns:ds="http://schemas.openxmlformats.org/officeDocument/2006/customXml" ds:itemID="{1B6B35DE-0877-4E66-80B1-D9587151751D}">
+  <ds:schemaRefs>
+    <ds:schemaRef ds:uri="http://schemas.openxmlformats.org/officeDocument/2006/bibliography"/>
+  </ds:schemaRefs>
+</ds:datastoreItem>
+</file>
+
+<file path=customXml/itemProps4.xml><?xml version="1.0" encoding="utf-8"?>
 <ds:datastoreItem xmlns:ds="http://schemas.openxmlformats.org/officeDocument/2006/customXml" ds:itemID="{EB29CA3C-5353-4466-A275-3B6348CA7261}">
   <ds:schemaRefs>
     <ds:schemaRef ds:uri="http://schemas.microsoft.com/office/2006/metadata/contentType"/>
@@ -17000,7 +17008,7 @@
 </ds:datastoreItem>
 </file>
 
-<file path=customXml/itemProps3.xml><?xml version="1.0" encoding="utf-8"?>
+<file path=customXml/itemProps5.xml><?xml version="1.0" encoding="utf-8"?>
 <ds:datastoreItem xmlns:ds="http://schemas.openxmlformats.org/officeDocument/2006/customXml" ds:itemID="{E23E4120-D6A2-4237-8072-707FB1C50E55}">
   <ds:schemaRefs>
     <ds:schemaRef ds:uri="http://schemas.microsoft.com/office/2006/metadata/properties"/>
@@ -17010,20 +17018,4 @@
     <ds:schemaRef ds:uri="http://schemas.microsoft.com/sharepoint/v3"/>
   </ds:schemaRefs>
 </ds:datastoreItem>
-</file>
-
-<file path=customXml/itemProps4.xml><?xml version="1.0" encoding="utf-8"?>
-<ds:datastoreItem xmlns:ds="http://schemas.openxmlformats.org/officeDocument/2006/customXml" ds:itemID="{1B6B35DE-0877-4E66-80B1-D9587151751D}">
-  <ds:schemaRefs>
-    <ds:schemaRef ds:uri="http://schemas.openxmlformats.org/officeDocument/2006/bibliography"/>
-  </ds:schemaRefs>
-</ds:datastoreItem>
-</file>
-
-<file path=customXml/itemProps5.xml><?xml version="1.0" encoding="utf-8"?>
-<ds:datastoreItem xmlns:ds="http://schemas.openxmlformats.org/officeDocument/2006/customXml" ds:itemID="{C6552677-A95B-4093-849B-B6AED615DA4B}">
-  <ds:schemaRefs>
-    <ds:schemaRef ds:uri="http://schemas.microsoft.com/sharepoint/v3/contenttype/forms"/>
-  </ds:schemaRefs>
-</ds:datastoreItem>
 </file>
</xml_diff>

<commit_message>
break to charge laptop. STP test case finished. ADD STP TO LEGEND
</commit_message>
<xml_diff>
--- a/Network Engineering Capstone Functionality Report - Emily Parker.docx
+++ b/Network Engineering Capstone Functionality Report - Emily Parker.docx
@@ -1,6 +1,6 @@
 
 <file path=word/document.xml><?xml version="1.0" encoding="utf-8"?>
-<w:document xmlns:wpc="http://schemas.microsoft.com/office/word/2010/wordprocessingCanvas" xmlns:cx="http://schemas.microsoft.com/office/drawing/2014/chartex" xmlns:cx1="http://schemas.microsoft.com/office/drawing/2015/9/8/chartex" xmlns:cx2="http://schemas.microsoft.com/office/drawing/2015/10/21/chartex" xmlns:cx3="http://schemas.microsoft.com/office/drawing/2016/5/9/chartex" xmlns:cx4="http://schemas.microsoft.com/office/drawing/2016/5/10/chartex" xmlns:cx5="http://schemas.microsoft.com/office/drawing/2016/5/11/chartex" xmlns:cx6="http://schemas.microsoft.com/office/drawing/2016/5/12/chartex" xmlns:cx7="http://schemas.microsoft.com/office/drawing/2016/5/13/chartex" xmlns:cx8="http://schemas.microsoft.com/office/drawing/2016/5/14/chartex" xmlns:mc="http://schemas.openxmlformats.org/markup-compatibility/2006" xmlns:aink="http://schemas.microsoft.com/office/drawing/2016/ink" xmlns:am3d="http://schemas.microsoft.com/office/drawing/2017/model3d" xmlns:o="urn:schemas-microsoft-com:office:office" xmlns:r="http://schemas.openxmlformats.org/officeDocument/2006/relationships" xmlns:m="http://schemas.openxmlformats.org/officeDocument/2006/math" xmlns:v="urn:schemas-microsoft-com:vml" xmlns:wp14="http://schemas.microsoft.com/office/word/2010/wordprocessingDrawing" xmlns:wp="http://schemas.openxmlformats.org/drawingml/2006/wordprocessingDrawing" xmlns:w10="urn:schemas-microsoft-com:office:word" xmlns:w="http://schemas.openxmlformats.org/wordprocessingml/2006/main" xmlns:w14="http://schemas.microsoft.com/office/word/2010/wordml" xmlns:w15="http://schemas.microsoft.com/office/word/2012/wordml" xmlns:w16cex="http://schemas.microsoft.com/office/word/2018/wordml/cex" xmlns:w16cid="http://schemas.microsoft.com/office/word/2016/wordml/cid" xmlns:w16="http://schemas.microsoft.com/office/word/2018/wordml" xmlns:w16sdtdh="http://schemas.microsoft.com/office/word/2020/wordml/sdtdatahash" xmlns:w16se="http://schemas.microsoft.com/office/word/2015/wordml/symex" xmlns:wpg="http://schemas.microsoft.com/office/word/2010/wordprocessingGroup" xmlns:wpi="http://schemas.microsoft.com/office/word/2010/wordprocessingInk" xmlns:wne="http://schemas.microsoft.com/office/word/2006/wordml" xmlns:wps="http://schemas.microsoft.com/office/word/2010/wordprocessingShape" mc:Ignorable="w14 w15 w16se w16cid w16 w16cex w16sdtdh wp14">
+<w:document xmlns:wpc="http://schemas.microsoft.com/office/word/2010/wordprocessingCanvas" xmlns:cx="http://schemas.microsoft.com/office/drawing/2014/chartex" xmlns:cx1="http://schemas.microsoft.com/office/drawing/2015/9/8/chartex" xmlns:cx2="http://schemas.microsoft.com/office/drawing/2015/10/21/chartex" xmlns:cx3="http://schemas.microsoft.com/office/drawing/2016/5/9/chartex" xmlns:cx4="http://schemas.microsoft.com/office/drawing/2016/5/10/chartex" xmlns:cx5="http://schemas.microsoft.com/office/drawing/2016/5/11/chartex" xmlns:cx6="http://schemas.microsoft.com/office/drawing/2016/5/12/chartex" xmlns:cx7="http://schemas.microsoft.com/office/drawing/2016/5/13/chartex" xmlns:cx8="http://schemas.microsoft.com/office/drawing/2016/5/14/chartex" xmlns:mc="http://schemas.openxmlformats.org/markup-compatibility/2006" xmlns:aink="http://schemas.microsoft.com/office/drawing/2016/ink" xmlns:am3d="http://schemas.microsoft.com/office/drawing/2017/model3d" xmlns:o="urn:schemas-microsoft-com:office:office" xmlns:oel="http://schemas.microsoft.com/office/2019/extlst" xmlns:r="http://schemas.openxmlformats.org/officeDocument/2006/relationships" xmlns:m="http://schemas.openxmlformats.org/officeDocument/2006/math" xmlns:v="urn:schemas-microsoft-com:vml" xmlns:wp14="http://schemas.microsoft.com/office/word/2010/wordprocessingDrawing" xmlns:wp="http://schemas.openxmlformats.org/drawingml/2006/wordprocessingDrawing" xmlns:w10="urn:schemas-microsoft-com:office:word" xmlns:w="http://schemas.openxmlformats.org/wordprocessingml/2006/main" xmlns:w14="http://schemas.microsoft.com/office/word/2010/wordml" xmlns:w15="http://schemas.microsoft.com/office/word/2012/wordml" xmlns:w16cex="http://schemas.microsoft.com/office/word/2018/wordml/cex" xmlns:w16cid="http://schemas.microsoft.com/office/word/2016/wordml/cid" xmlns:w16="http://schemas.microsoft.com/office/word/2018/wordml" xmlns:w16du="http://schemas.microsoft.com/office/word/2023/wordml/word16du" xmlns:w16sdtdh="http://schemas.microsoft.com/office/word/2020/wordml/sdtdatahash" xmlns:w16se="http://schemas.microsoft.com/office/word/2015/wordml/symex" xmlns:wpg="http://schemas.microsoft.com/office/word/2010/wordprocessingGroup" xmlns:wpi="http://schemas.microsoft.com/office/word/2010/wordprocessingInk" xmlns:wne="http://schemas.microsoft.com/office/word/2006/wordml" xmlns:wps="http://schemas.microsoft.com/office/word/2010/wordprocessingShape" mc:Ignorable="w14 w15 w16se w16cid w16 w16cex w16sdtdh w16du wp14">
   <w:body>
     <w:p>
       <w:pPr>
@@ -7902,7 +7902,65 @@
         <w:rPr>
           <w:rFonts w:ascii="Verdana" w:eastAsia="Times New Roman" w:hAnsi="Verdana" w:cs="Calibri"/>
         </w:rPr>
-        <w:t> </w:t>
+        <w:t xml:space="preserve">The functionality of this test case </w:t>
+      </w:r>
+      <w:r>
+        <w:rPr>
+          <w:rFonts w:ascii="Verdana" w:eastAsia="Times New Roman" w:hAnsi="Verdana" w:cs="Calibri"/>
+        </w:rPr>
+        <w:t xml:space="preserve">is to prevent the network from experiencing layer 2 loops. This is accomplished </w:t>
+      </w:r>
+      <w:proofErr w:type="gramStart"/>
+      <w:r>
+        <w:rPr>
+          <w:rFonts w:ascii="Verdana" w:eastAsia="Times New Roman" w:hAnsi="Verdana" w:cs="Calibri"/>
+        </w:rPr>
+        <w:t>by the use of</w:t>
+      </w:r>
+      <w:proofErr w:type="gramEnd"/>
+      <w:r>
+        <w:rPr>
+          <w:rFonts w:ascii="Verdana" w:eastAsia="Times New Roman" w:hAnsi="Verdana" w:cs="Calibri"/>
+        </w:rPr>
+        <w:t xml:space="preserve"> STP: Spanning Tree Protocol. The enhanced version, Rapid STP(RSTP) is the more common version. Actually, Cisco switches use a version of STP called Per-VLAN Spanning </w:t>
+      </w:r>
+      <w:proofErr w:type="gramStart"/>
+      <w:r>
+        <w:rPr>
+          <w:rFonts w:ascii="Verdana" w:eastAsia="Times New Roman" w:hAnsi="Verdana" w:cs="Calibri"/>
+        </w:rPr>
+        <w:t>Tree(</w:t>
+      </w:r>
+      <w:proofErr w:type="gramEnd"/>
+      <w:r>
+        <w:rPr>
+          <w:rFonts w:ascii="Verdana" w:eastAsia="Times New Roman" w:hAnsi="Verdana" w:cs="Calibri"/>
+        </w:rPr>
+        <w:t>PVST), which is being used in this demonstration.</w:t>
+      </w:r>
+      <w:r>
+        <w:rPr>
+          <w:rFonts w:ascii="Verdana" w:eastAsia="Times New Roman" w:hAnsi="Verdana" w:cs="Calibri"/>
+        </w:rPr>
+        <w:t xml:space="preserve"> STP accomplishes a loop-free layer 2 network by blocking certain switch ports, preventing broadcast storms</w:t>
+      </w:r>
+      <w:r>
+        <w:rPr>
+          <w:rFonts w:ascii="Verdana" w:eastAsia="Times New Roman" w:hAnsi="Verdana" w:cs="Calibri"/>
+        </w:rPr>
+        <w:t xml:space="preserve"> from occurring.</w:t>
+      </w:r>
+      <w:r>
+        <w:rPr>
+          <w:rFonts w:ascii="Verdana" w:eastAsia="Times New Roman" w:hAnsi="Verdana" w:cs="Calibri"/>
+        </w:rPr>
+        <w:t xml:space="preserve"> By default, switches automatically run STP, so there is no need to apply any configurations. Relevant devices include SW1, SW2, SW3, SW4, SW5, SW6, and L3SW1 and L3SW2’s switchports.</w:t>
+      </w:r>
+      <w:r>
+        <w:rPr>
+          <w:rFonts w:ascii="Verdana" w:eastAsia="Times New Roman" w:hAnsi="Verdana" w:cs="Calibri"/>
+        </w:rPr>
+        <w:t xml:space="preserve"> Relevant tools include the “show spanning-tree” and “show version” commands.</w:t>
       </w:r>
     </w:p>
     <w:p>
@@ -8011,9 +8069,7 @@
         <w:spacing w:after="0" w:line="240" w:lineRule="auto"/>
         <w:textAlignment w:val="baseline"/>
         <w:rPr>
-          <w:rFonts w:ascii="Verdana" w:eastAsia="Times New Roman" w:hAnsi="Verdana" w:cs="Segoe UI"/>
-          <w:sz w:val="18"/>
-          <w:szCs w:val="18"/>
+          <w:rFonts w:ascii="Verdana" w:eastAsia="Times New Roman" w:hAnsi="Verdana" w:cs="Calibri"/>
         </w:rPr>
       </w:pPr>
       <w:r>
@@ -8021,6 +8077,124 @@
           <w:rFonts w:ascii="Verdana" w:eastAsia="Times New Roman" w:hAnsi="Verdana" w:cs="Calibri"/>
         </w:rPr>
         <w:t> </w:t>
+      </w:r>
+      <w:r>
+        <w:rPr>
+          <w:rFonts w:ascii="Verdana" w:eastAsia="Times New Roman" w:hAnsi="Verdana" w:cs="Segoe UI"/>
+          <w:noProof/>
+          <w:sz w:val="18"/>
+          <w:szCs w:val="18"/>
+        </w:rPr>
+        <w:drawing>
+          <wp:inline distT="0" distB="0" distL="0" distR="0" wp14:anchorId="522B9557" wp14:editId="4F89F58A">
+            <wp:extent cx="4381725" cy="1314518"/>
+            <wp:effectExtent l="0" t="0" r="0" b="0"/>
+            <wp:docPr id="622227067" name="Picture 1" descr="A screenshot of a computer&#10;&#10;Description automatically generated"/>
+            <wp:cNvGraphicFramePr>
+              <a:graphicFrameLocks xmlns:a="http://schemas.openxmlformats.org/drawingml/2006/main" noChangeAspect="1"/>
+            </wp:cNvGraphicFramePr>
+            <a:graphic xmlns:a="http://schemas.openxmlformats.org/drawingml/2006/main">
+              <a:graphicData uri="http://schemas.openxmlformats.org/drawingml/2006/picture">
+                <pic:pic xmlns:pic="http://schemas.openxmlformats.org/drawingml/2006/picture">
+                  <pic:nvPicPr>
+                    <pic:cNvPr id="622227067" name="Picture 1" descr="A screenshot of a computer&#10;&#10;Description automatically generated"/>
+                    <pic:cNvPicPr/>
+                  </pic:nvPicPr>
+                  <pic:blipFill>
+                    <a:blip r:embed="rId61">
+                      <a:extLst>
+                        <a:ext uri="{28A0092B-C50C-407E-A947-70E740481C1C}">
+                          <a14:useLocalDpi xmlns:a14="http://schemas.microsoft.com/office/drawing/2010/main" val="0"/>
+                        </a:ext>
+                      </a:extLst>
+                    </a:blip>
+                    <a:stretch>
+                      <a:fillRect/>
+                    </a:stretch>
+                  </pic:blipFill>
+                  <pic:spPr>
+                    <a:xfrm>
+                      <a:off x="0" y="0"/>
+                      <a:ext cx="4381725" cy="1314518"/>
+                    </a:xfrm>
+                    <a:prstGeom prst="rect">
+                      <a:avLst/>
+                    </a:prstGeom>
+                  </pic:spPr>
+                </pic:pic>
+              </a:graphicData>
+            </a:graphic>
+          </wp:inline>
+        </w:drawing>
+      </w:r>
+    </w:p>
+    <w:p>
+      <w:pPr>
+        <w:spacing w:after="0" w:line="240" w:lineRule="auto"/>
+        <w:textAlignment w:val="baseline"/>
+        <w:rPr>
+          <w:rFonts w:ascii="Verdana" w:eastAsia="Times New Roman" w:hAnsi="Verdana" w:cs="Calibri"/>
+        </w:rPr>
+      </w:pPr>
+    </w:p>
+    <w:p>
+      <w:pPr>
+        <w:spacing w:after="0" w:line="240" w:lineRule="auto"/>
+        <w:textAlignment w:val="baseline"/>
+        <w:rPr>
+          <w:rFonts w:ascii="Verdana" w:eastAsia="Times New Roman" w:hAnsi="Verdana" w:cs="Segoe UI"/>
+          <w:sz w:val="18"/>
+          <w:szCs w:val="18"/>
+        </w:rPr>
+      </w:pPr>
+      <w:r>
+        <w:rPr>
+          <w:rFonts w:ascii="Verdana" w:eastAsia="Times New Roman" w:hAnsi="Verdana" w:cs="Segoe UI"/>
+          <w:noProof/>
+          <w:sz w:val="18"/>
+          <w:szCs w:val="18"/>
+        </w:rPr>
+        <w:drawing>
+          <wp:inline distT="0" distB="0" distL="0" distR="0" wp14:anchorId="3B76CC12" wp14:editId="163525F6">
+            <wp:extent cx="4635738" cy="997001"/>
+            <wp:effectExtent l="0" t="0" r="0" b="0"/>
+            <wp:docPr id="1276034435" name="Picture 2" descr="A computer screen shot of a diagram&#10;&#10;Description automatically generated"/>
+            <wp:cNvGraphicFramePr>
+              <a:graphicFrameLocks xmlns:a="http://schemas.openxmlformats.org/drawingml/2006/main" noChangeAspect="1"/>
+            </wp:cNvGraphicFramePr>
+            <a:graphic xmlns:a="http://schemas.openxmlformats.org/drawingml/2006/main">
+              <a:graphicData uri="http://schemas.openxmlformats.org/drawingml/2006/picture">
+                <pic:pic xmlns:pic="http://schemas.openxmlformats.org/drawingml/2006/picture">
+                  <pic:nvPicPr>
+                    <pic:cNvPr id="1276034435" name="Picture 2" descr="A computer screen shot of a diagram&#10;&#10;Description automatically generated"/>
+                    <pic:cNvPicPr/>
+                  </pic:nvPicPr>
+                  <pic:blipFill>
+                    <a:blip r:embed="rId62">
+                      <a:extLst>
+                        <a:ext uri="{28A0092B-C50C-407E-A947-70E740481C1C}">
+                          <a14:useLocalDpi xmlns:a14="http://schemas.microsoft.com/office/drawing/2010/main" val="0"/>
+                        </a:ext>
+                      </a:extLst>
+                    </a:blip>
+                    <a:stretch>
+                      <a:fillRect/>
+                    </a:stretch>
+                  </pic:blipFill>
+                  <pic:spPr>
+                    <a:xfrm>
+                      <a:off x="0" y="0"/>
+                      <a:ext cx="4635738" cy="997001"/>
+                    </a:xfrm>
+                    <a:prstGeom prst="rect">
+                      <a:avLst/>
+                    </a:prstGeom>
+                  </pic:spPr>
+                </pic:pic>
+              </a:graphicData>
+            </a:graphic>
+          </wp:inline>
+        </w:drawing>
       </w:r>
     </w:p>
     <w:p>
@@ -8140,6 +8314,19 @@
         </w:rPr>
         <w:t> </w:t>
       </w:r>
+      <w:r>
+        <w:rPr>
+          <w:rFonts w:ascii="Verdana" w:eastAsia="Times New Roman" w:hAnsi="Verdana" w:cs="Calibri"/>
+        </w:rPr>
+        <w:t xml:space="preserve">The testing method I used to verify the root bridge selection process was to use the “show version” and “show spanning-tree” commands. Show-spanning tree will </w:t>
+      </w:r>
+      <w:r>
+        <w:rPr>
+          <w:rFonts w:ascii="Verdana" w:eastAsia="Times New Roman" w:hAnsi="Verdana" w:cs="Calibri"/>
+        </w:rPr>
+        <w:lastRenderedPageBreak/>
+        <w:t>allow you to see which switch is the root bridge. If a switch is the root bridge, it will say directly “this bridge is the root bridge”. To verify that the election process was correct, I used the show version command to see each switch’s base MAC address. I then verified that the root bridge’s MAC was indeed the lowest, which means that the root bridge election process was carried out correctly.</w:t>
+      </w:r>
     </w:p>
     <w:p>
       <w:pPr>
@@ -8277,7 +8464,6 @@
           <w:sz w:val="32"/>
           <w:szCs w:val="32"/>
         </w:rPr>
-        <w:lastRenderedPageBreak/>
         <w:t> </w:t>
       </w:r>
       <w:r>
@@ -8303,7 +8489,7 @@
                     <pic:cNvPicPr/>
                   </pic:nvPicPr>
                   <pic:blipFill>
-                    <a:blip r:embed="rId61">
+                    <a:blip r:embed="rId63">
                       <a:extLst>
                         <a:ext uri="{28A0092B-C50C-407E-A947-70E740481C1C}">
                           <a14:useLocalDpi xmlns:a14="http://schemas.microsoft.com/office/drawing/2010/main" val="0"/>
@@ -8356,11 +8542,49 @@
       <w:r>
         <w:rPr>
           <w:rFonts w:ascii="Verdana" w:eastAsia="Times New Roman" w:hAnsi="Verdana" w:cs="Calibri Light"/>
-          <w:color w:val="2F5496"/>
+        </w:rPr>
+        <w:lastRenderedPageBreak/>
+        <w:t>SW1</w:t>
+      </w:r>
+      <w:r>
+        <w:rPr>
+          <w:rFonts w:ascii="Verdana" w:eastAsia="Times New Roman" w:hAnsi="Verdana" w:cs="Calibri Light"/>
+        </w:rPr>
+        <w:t>’s</w:t>
+      </w:r>
+      <w:r>
+        <w:rPr>
+          <w:rFonts w:ascii="Verdana" w:eastAsia="Times New Roman" w:hAnsi="Verdana" w:cs="Calibri Light"/>
+        </w:rPr>
+        <w:t xml:space="preserve"> MAC</w:t>
+      </w:r>
+      <w:r>
+        <w:rPr>
+          <w:rFonts w:ascii="Verdana" w:eastAsia="Times New Roman" w:hAnsi="Verdana" w:cs="Calibri Light"/>
+        </w:rPr>
+        <w:t xml:space="preserve"> address.</w:t>
+      </w:r>
+      <w:r>
+        <w:rPr>
+          <w:rFonts w:ascii="Verdana" w:eastAsia="Times New Roman" w:hAnsi="Verdana" w:cs="Calibri Light"/>
           <w:sz w:val="32"/>
           <w:szCs w:val="32"/>
         </w:rPr>
-        <w:t>SW1 MAC</w:t>
+        <w:t xml:space="preserve"> </w:t>
+      </w:r>
+      <w:proofErr w:type="gramStart"/>
+      <w:r>
+        <w:rPr>
+          <w:rFonts w:ascii="Verdana" w:eastAsia="Times New Roman" w:hAnsi="Verdana" w:cs="Calibri Light"/>
+        </w:rPr>
+        <w:t>The</w:t>
+      </w:r>
+      <w:proofErr w:type="gramEnd"/>
+      <w:r>
+        <w:rPr>
+          <w:rFonts w:ascii="Verdana" w:eastAsia="Times New Roman" w:hAnsi="Verdana" w:cs="Calibri Light"/>
+        </w:rPr>
+        <w:t xml:space="preserve"> “base ethernet MAC address” is the actual device’s MAC address, not the address of any single port on the switch.</w:t>
       </w:r>
     </w:p>
     <w:p>
@@ -8380,7 +8604,6 @@
           <w:sz w:val="18"/>
           <w:szCs w:val="18"/>
         </w:rPr>
-        <w:lastRenderedPageBreak/>
         <w:drawing>
           <wp:inline distT="0" distB="0" distL="0" distR="0" wp14:anchorId="76541973" wp14:editId="112999B6">
             <wp:extent cx="5943600" cy="5182870"/>
@@ -8397,7 +8620,7 @@
                     <pic:cNvPicPr/>
                   </pic:nvPicPr>
                   <pic:blipFill>
-                    <a:blip r:embed="rId62">
+                    <a:blip r:embed="rId64">
                       <a:extLst>
                         <a:ext uri="{28A0092B-C50C-407E-A947-70E740481C1C}">
                           <a14:useLocalDpi xmlns:a14="http://schemas.microsoft.com/office/drawing/2010/main" val="0"/>
@@ -8441,17 +8664,31 @@
         <w:textAlignment w:val="baseline"/>
         <w:rPr>
           <w:rFonts w:ascii="Verdana" w:eastAsia="Times New Roman" w:hAnsi="Verdana" w:cs="Segoe UI"/>
-          <w:sz w:val="18"/>
-          <w:szCs w:val="18"/>
-        </w:rPr>
-      </w:pPr>
-      <w:r>
-        <w:rPr>
-          <w:rFonts w:ascii="Verdana" w:eastAsia="Times New Roman" w:hAnsi="Verdana" w:cs="Segoe UI"/>
-          <w:sz w:val="18"/>
-          <w:szCs w:val="18"/>
-        </w:rPr>
-        <w:t>SW3 MAC</w:t>
+        </w:rPr>
+      </w:pPr>
+      <w:r>
+        <w:rPr>
+          <w:rFonts w:ascii="Verdana" w:eastAsia="Times New Roman" w:hAnsi="Verdana" w:cs="Segoe UI"/>
+        </w:rPr>
+        <w:t>SW3</w:t>
+      </w:r>
+      <w:r>
+        <w:rPr>
+          <w:rFonts w:ascii="Verdana" w:eastAsia="Times New Roman" w:hAnsi="Verdana" w:cs="Segoe UI"/>
+        </w:rPr>
+        <w:t>’s</w:t>
+      </w:r>
+      <w:r>
+        <w:rPr>
+          <w:rFonts w:ascii="Verdana" w:eastAsia="Times New Roman" w:hAnsi="Verdana" w:cs="Segoe UI"/>
+        </w:rPr>
+        <w:t xml:space="preserve"> MAC</w:t>
+      </w:r>
+      <w:r>
+        <w:rPr>
+          <w:rFonts w:ascii="Verdana" w:eastAsia="Times New Roman" w:hAnsi="Verdana" w:cs="Segoe UI"/>
+        </w:rPr>
+        <w:t xml:space="preserve"> address</w:t>
       </w:r>
     </w:p>
     <w:p>
@@ -8488,7 +8725,7 @@
                     <pic:cNvPicPr/>
                   </pic:nvPicPr>
                   <pic:blipFill>
-                    <a:blip r:embed="rId63">
+                    <a:blip r:embed="rId65">
                       <a:extLst>
                         <a:ext uri="{28A0092B-C50C-407E-A947-70E740481C1C}">
                           <a14:useLocalDpi xmlns:a14="http://schemas.microsoft.com/office/drawing/2010/main" val="0"/>
@@ -8532,17 +8769,31 @@
         <w:textAlignment w:val="baseline"/>
         <w:rPr>
           <w:rFonts w:ascii="Verdana" w:eastAsia="Times New Roman" w:hAnsi="Verdana" w:cs="Segoe UI"/>
-          <w:sz w:val="18"/>
-          <w:szCs w:val="18"/>
-        </w:rPr>
-      </w:pPr>
-      <w:r>
-        <w:rPr>
-          <w:rFonts w:ascii="Verdana" w:eastAsia="Times New Roman" w:hAnsi="Verdana" w:cs="Segoe UI"/>
-          <w:sz w:val="18"/>
-          <w:szCs w:val="18"/>
-        </w:rPr>
-        <w:t>L3SW1 MAC</w:t>
+        </w:rPr>
+      </w:pPr>
+      <w:r>
+        <w:rPr>
+          <w:rFonts w:ascii="Verdana" w:eastAsia="Times New Roman" w:hAnsi="Verdana" w:cs="Segoe UI"/>
+        </w:rPr>
+        <w:t>L3SW1</w:t>
+      </w:r>
+      <w:r>
+        <w:rPr>
+          <w:rFonts w:ascii="Verdana" w:eastAsia="Times New Roman" w:hAnsi="Verdana" w:cs="Segoe UI"/>
+        </w:rPr>
+        <w:t>’s</w:t>
+      </w:r>
+      <w:r>
+        <w:rPr>
+          <w:rFonts w:ascii="Verdana" w:eastAsia="Times New Roman" w:hAnsi="Verdana" w:cs="Segoe UI"/>
+        </w:rPr>
+        <w:t xml:space="preserve"> MAC</w:t>
+      </w:r>
+      <w:r>
+        <w:rPr>
+          <w:rFonts w:ascii="Verdana" w:eastAsia="Times New Roman" w:hAnsi="Verdana" w:cs="Segoe UI"/>
+        </w:rPr>
+        <w:t xml:space="preserve"> address</w:t>
       </w:r>
     </w:p>
     <w:p>
@@ -8579,7 +8830,7 @@
                     <pic:cNvPicPr/>
                   </pic:nvPicPr>
                   <pic:blipFill>
-                    <a:blip r:embed="rId64">
+                    <a:blip r:embed="rId66">
                       <a:extLst>
                         <a:ext uri="{28A0092B-C50C-407E-A947-70E740481C1C}">
                           <a14:useLocalDpi xmlns:a14="http://schemas.microsoft.com/office/drawing/2010/main" val="0"/>
@@ -8616,36 +8867,309 @@
           <w:szCs w:val="18"/>
         </w:rPr>
       </w:pPr>
-    </w:p>
-    <w:p>
-      <w:pPr>
-        <w:spacing w:after="0" w:line="240" w:lineRule="auto"/>
-        <w:textAlignment w:val="baseline"/>
-        <w:rPr>
-          <w:rFonts w:ascii="Verdana" w:eastAsia="Times New Roman" w:hAnsi="Verdana" w:cs="Segoe UI"/>
-          <w:sz w:val="18"/>
-          <w:szCs w:val="18"/>
-        </w:rPr>
-      </w:pPr>
-    </w:p>
-    <w:p>
-      <w:pPr>
-        <w:spacing w:after="0" w:line="240" w:lineRule="auto"/>
-        <w:textAlignment w:val="baseline"/>
-        <w:rPr>
-          <w:rFonts w:ascii="Verdana" w:eastAsia="Times New Roman" w:hAnsi="Verdana" w:cs="Segoe UI"/>
-          <w:sz w:val="18"/>
-          <w:szCs w:val="18"/>
-        </w:rPr>
-      </w:pPr>
-      <w:r>
-        <w:rPr>
-          <w:rFonts w:ascii="Verdana" w:eastAsia="Times New Roman" w:hAnsi="Verdana" w:cs="Segoe UI"/>
-          <w:sz w:val="18"/>
-          <w:szCs w:val="18"/>
-        </w:rPr>
-        <w:t>SW2 MAC. As we can see, SW2 has the lowest MAC address, therefore it wins the root bridge election.</w:t>
-      </w:r>
+      <w:r>
+        <w:rPr>
+          <w:rFonts w:ascii="Verdana" w:eastAsia="Times New Roman" w:hAnsi="Verdana" w:cs="Segoe UI"/>
+          <w:noProof/>
+          <w:sz w:val="18"/>
+          <w:szCs w:val="18"/>
+        </w:rPr>
+        <w:lastRenderedPageBreak/>
+        <w:drawing>
+          <wp:inline distT="0" distB="0" distL="0" distR="0" wp14:anchorId="46FC5DCF" wp14:editId="29FC0D54">
+            <wp:extent cx="5943600" cy="3221990"/>
+            <wp:effectExtent l="0" t="0" r="0" b="0"/>
+            <wp:docPr id="616589132" name="Picture 3" descr="A screenshot of a computer&#10;&#10;Description automatically generated"/>
+            <wp:cNvGraphicFramePr>
+              <a:graphicFrameLocks xmlns:a="http://schemas.openxmlformats.org/drawingml/2006/main" noChangeAspect="1"/>
+            </wp:cNvGraphicFramePr>
+            <a:graphic xmlns:a="http://schemas.openxmlformats.org/drawingml/2006/main">
+              <a:graphicData uri="http://schemas.openxmlformats.org/drawingml/2006/picture">
+                <pic:pic xmlns:pic="http://schemas.openxmlformats.org/drawingml/2006/picture">
+                  <pic:nvPicPr>
+                    <pic:cNvPr id="616589132" name="Picture 3" descr="A screenshot of a computer&#10;&#10;Description automatically generated"/>
+                    <pic:cNvPicPr/>
+                  </pic:nvPicPr>
+                  <pic:blipFill>
+                    <a:blip r:embed="rId67">
+                      <a:extLst>
+                        <a:ext uri="{28A0092B-C50C-407E-A947-70E740481C1C}">
+                          <a14:useLocalDpi xmlns:a14="http://schemas.microsoft.com/office/drawing/2010/main" val="0"/>
+                        </a:ext>
+                      </a:extLst>
+                    </a:blip>
+                    <a:stretch>
+                      <a:fillRect/>
+                    </a:stretch>
+                  </pic:blipFill>
+                  <pic:spPr>
+                    <a:xfrm>
+                      <a:off x="0" y="0"/>
+                      <a:ext cx="5943600" cy="3221990"/>
+                    </a:xfrm>
+                    <a:prstGeom prst="rect">
+                      <a:avLst/>
+                    </a:prstGeom>
+                  </pic:spPr>
+                </pic:pic>
+              </a:graphicData>
+            </a:graphic>
+          </wp:inline>
+        </w:drawing>
+      </w:r>
+    </w:p>
+    <w:p>
+      <w:pPr>
+        <w:spacing w:after="0" w:line="240" w:lineRule="auto"/>
+        <w:textAlignment w:val="baseline"/>
+        <w:rPr>
+          <w:rFonts w:ascii="Verdana" w:eastAsia="Times New Roman" w:hAnsi="Verdana" w:cs="Segoe UI"/>
+          <w:sz w:val="18"/>
+          <w:szCs w:val="18"/>
+        </w:rPr>
+      </w:pPr>
+    </w:p>
+    <w:p>
+      <w:pPr>
+        <w:spacing w:after="0" w:line="240" w:lineRule="auto"/>
+        <w:textAlignment w:val="baseline"/>
+        <w:rPr>
+          <w:rFonts w:ascii="Verdana" w:eastAsia="Times New Roman" w:hAnsi="Verdana" w:cs="Segoe UI"/>
+          <w:sz w:val="18"/>
+          <w:szCs w:val="18"/>
+        </w:rPr>
+      </w:pPr>
+    </w:p>
+    <w:p>
+      <w:pPr>
+        <w:spacing w:after="0" w:line="240" w:lineRule="auto"/>
+        <w:textAlignment w:val="baseline"/>
+        <w:rPr>
+          <w:rFonts w:ascii="Verdana" w:eastAsia="Times New Roman" w:hAnsi="Verdana" w:cs="Segoe UI"/>
+          <w:sz w:val="18"/>
+          <w:szCs w:val="18"/>
+        </w:rPr>
+      </w:pPr>
+    </w:p>
+    <w:p>
+      <w:pPr>
+        <w:spacing w:after="0" w:line="240" w:lineRule="auto"/>
+        <w:textAlignment w:val="baseline"/>
+        <w:rPr>
+          <w:rFonts w:ascii="Verdana" w:eastAsia="Times New Roman" w:hAnsi="Verdana" w:cs="Segoe UI"/>
+        </w:rPr>
+      </w:pPr>
+      <w:r>
+        <w:rPr>
+          <w:rFonts w:ascii="Verdana" w:eastAsia="Times New Roman" w:hAnsi="Verdana" w:cs="Segoe UI"/>
+        </w:rPr>
+        <w:t>SW2</w:t>
+      </w:r>
+      <w:r>
+        <w:rPr>
+          <w:rFonts w:ascii="Verdana" w:eastAsia="Times New Roman" w:hAnsi="Verdana" w:cs="Segoe UI"/>
+        </w:rPr>
+        <w:t>’s</w:t>
+      </w:r>
+      <w:r>
+        <w:rPr>
+          <w:rFonts w:ascii="Verdana" w:eastAsia="Times New Roman" w:hAnsi="Verdana" w:cs="Segoe UI"/>
+        </w:rPr>
+        <w:t xml:space="preserve"> MAC</w:t>
+      </w:r>
+      <w:r>
+        <w:rPr>
+          <w:rFonts w:ascii="Verdana" w:eastAsia="Times New Roman" w:hAnsi="Verdana" w:cs="Segoe UI"/>
+        </w:rPr>
+        <w:t xml:space="preserve"> address</w:t>
+      </w:r>
+      <w:r>
+        <w:rPr>
+          <w:rFonts w:ascii="Verdana" w:eastAsia="Times New Roman" w:hAnsi="Verdana" w:cs="Segoe UI"/>
+        </w:rPr>
+        <w:t>. As we can see</w:t>
+      </w:r>
+      <w:r>
+        <w:rPr>
+          <w:rFonts w:ascii="Verdana" w:eastAsia="Times New Roman" w:hAnsi="Verdana" w:cs="Segoe UI"/>
+        </w:rPr>
+        <w:t xml:space="preserve"> by the results of “show version” and “show spanning-tree”,</w:t>
+      </w:r>
+      <w:r>
+        <w:rPr>
+          <w:rFonts w:ascii="Verdana" w:eastAsia="Times New Roman" w:hAnsi="Verdana" w:cs="Segoe UI"/>
+        </w:rPr>
+        <w:t xml:space="preserve"> SW2 has the lowest MAC address, therefore it wins the root bridge election.</w:t>
+      </w:r>
+      <w:r>
+        <w:rPr>
+          <w:rFonts w:ascii="Verdana" w:eastAsia="Times New Roman" w:hAnsi="Verdana" w:cs="Segoe UI"/>
+        </w:rPr>
+        <w:t xml:space="preserve"> </w:t>
+      </w:r>
+    </w:p>
+    <w:p>
+      <w:pPr>
+        <w:spacing w:after="0" w:line="240" w:lineRule="auto"/>
+        <w:textAlignment w:val="baseline"/>
+        <w:rPr>
+          <w:rFonts w:ascii="Verdana" w:eastAsia="Times New Roman" w:hAnsi="Verdana" w:cs="Segoe UI"/>
+          <w:sz w:val="18"/>
+          <w:szCs w:val="18"/>
+        </w:rPr>
+      </w:pPr>
+    </w:p>
+    <w:p>
+      <w:pPr>
+        <w:spacing w:after="0" w:line="240" w:lineRule="auto"/>
+        <w:textAlignment w:val="baseline"/>
+        <w:rPr>
+          <w:rFonts w:ascii="Verdana" w:eastAsia="Times New Roman" w:hAnsi="Verdana" w:cs="Segoe UI"/>
+          <w:sz w:val="18"/>
+          <w:szCs w:val="18"/>
+        </w:rPr>
+      </w:pPr>
+    </w:p>
+    <w:p>
+      <w:pPr>
+        <w:spacing w:after="0" w:line="240" w:lineRule="auto"/>
+        <w:textAlignment w:val="baseline"/>
+        <w:rPr>
+          <w:rFonts w:ascii="Verdana" w:eastAsia="Times New Roman" w:hAnsi="Verdana" w:cs="Segoe UI"/>
+          <w:sz w:val="18"/>
+          <w:szCs w:val="18"/>
+        </w:rPr>
+      </w:pPr>
+      <w:r>
+        <w:rPr>
+          <w:rFonts w:ascii="Verdana" w:eastAsia="Times New Roman" w:hAnsi="Verdana" w:cs="Segoe UI"/>
+          <w:noProof/>
+          <w:sz w:val="18"/>
+          <w:szCs w:val="18"/>
+        </w:rPr>
+        <w:drawing>
+          <wp:inline distT="0" distB="0" distL="0" distR="0" wp14:anchorId="405A4DF1" wp14:editId="6BB1B45F">
+            <wp:extent cx="5943600" cy="2807970"/>
+            <wp:effectExtent l="0" t="0" r="0" b="0"/>
+            <wp:docPr id="2004569246" name="Picture 4" descr="A screenshot of a computer&#10;&#10;Description automatically generated"/>
+            <wp:cNvGraphicFramePr>
+              <a:graphicFrameLocks xmlns:a="http://schemas.openxmlformats.org/drawingml/2006/main" noChangeAspect="1"/>
+            </wp:cNvGraphicFramePr>
+            <a:graphic xmlns:a="http://schemas.openxmlformats.org/drawingml/2006/main">
+              <a:graphicData uri="http://schemas.openxmlformats.org/drawingml/2006/picture">
+                <pic:pic xmlns:pic="http://schemas.openxmlformats.org/drawingml/2006/picture">
+                  <pic:nvPicPr>
+                    <pic:cNvPr id="2004569246" name="Picture 4" descr="A screenshot of a computer&#10;&#10;Description automatically generated"/>
+                    <pic:cNvPicPr/>
+                  </pic:nvPicPr>
+                  <pic:blipFill>
+                    <a:blip r:embed="rId68">
+                      <a:extLst>
+                        <a:ext uri="{28A0092B-C50C-407E-A947-70E740481C1C}">
+                          <a14:useLocalDpi xmlns:a14="http://schemas.microsoft.com/office/drawing/2010/main" val="0"/>
+                        </a:ext>
+                      </a:extLst>
+                    </a:blip>
+                    <a:stretch>
+                      <a:fillRect/>
+                    </a:stretch>
+                  </pic:blipFill>
+                  <pic:spPr>
+                    <a:xfrm>
+                      <a:off x="0" y="0"/>
+                      <a:ext cx="5943600" cy="2807970"/>
+                    </a:xfrm>
+                    <a:prstGeom prst="rect">
+                      <a:avLst/>
+                    </a:prstGeom>
+                  </pic:spPr>
+                </pic:pic>
+              </a:graphicData>
+            </a:graphic>
+          </wp:inline>
+        </w:drawing>
+      </w:r>
+    </w:p>
+    <w:p>
+      <w:pPr>
+        <w:spacing w:after="0" w:line="240" w:lineRule="auto"/>
+        <w:textAlignment w:val="baseline"/>
+        <w:rPr>
+          <w:rFonts w:ascii="Verdana" w:eastAsia="Times New Roman" w:hAnsi="Verdana" w:cs="Segoe UI"/>
+        </w:rPr>
+      </w:pPr>
+    </w:p>
+    <w:p>
+      <w:pPr>
+        <w:spacing w:after="0" w:line="240" w:lineRule="auto"/>
+        <w:textAlignment w:val="baseline"/>
+        <w:rPr>
+          <w:rFonts w:ascii="Verdana" w:eastAsia="Times New Roman" w:hAnsi="Verdana" w:cs="Segoe UI"/>
+        </w:rPr>
+      </w:pPr>
+      <w:r>
+        <w:rPr>
+          <w:rFonts w:ascii="Verdana" w:eastAsia="Times New Roman" w:hAnsi="Verdana" w:cs="Segoe UI"/>
+        </w:rPr>
+        <w:t>SW</w:t>
+      </w:r>
+      <w:r>
+        <w:rPr>
+          <w:rFonts w:ascii="Verdana" w:eastAsia="Times New Roman" w:hAnsi="Verdana" w:cs="Segoe UI"/>
+        </w:rPr>
+        <w:t>4</w:t>
+      </w:r>
+      <w:r>
+        <w:rPr>
+          <w:rFonts w:ascii="Verdana" w:eastAsia="Times New Roman" w:hAnsi="Verdana" w:cs="Segoe UI"/>
+        </w:rPr>
+        <w:t>’s</w:t>
+      </w:r>
+      <w:r>
+        <w:rPr>
+          <w:rFonts w:ascii="Verdana" w:eastAsia="Times New Roman" w:hAnsi="Verdana" w:cs="Segoe UI"/>
+        </w:rPr>
+        <w:t xml:space="preserve"> MAC</w:t>
+      </w:r>
+      <w:r>
+        <w:rPr>
+          <w:rFonts w:ascii="Verdana" w:eastAsia="Times New Roman" w:hAnsi="Verdana" w:cs="Segoe UI"/>
+        </w:rPr>
+        <w:t xml:space="preserve"> address</w:t>
+      </w:r>
+    </w:p>
+    <w:p>
+      <w:pPr>
+        <w:spacing w:after="0" w:line="240" w:lineRule="auto"/>
+        <w:textAlignment w:val="baseline"/>
+        <w:rPr>
+          <w:rFonts w:ascii="Verdana" w:eastAsia="Times New Roman" w:hAnsi="Verdana" w:cs="Segoe UI"/>
+          <w:sz w:val="18"/>
+          <w:szCs w:val="18"/>
+        </w:rPr>
+      </w:pPr>
+    </w:p>
+    <w:p>
+      <w:pPr>
+        <w:spacing w:after="0" w:line="240" w:lineRule="auto"/>
+        <w:textAlignment w:val="baseline"/>
+        <w:rPr>
+          <w:rFonts w:ascii="Verdana" w:eastAsia="Times New Roman" w:hAnsi="Verdana" w:cs="Segoe UI"/>
+          <w:sz w:val="18"/>
+          <w:szCs w:val="18"/>
+        </w:rPr>
+      </w:pPr>
+    </w:p>
+    <w:p>
+      <w:pPr>
+        <w:spacing w:after="0" w:line="240" w:lineRule="auto"/>
+        <w:textAlignment w:val="baseline"/>
+        <w:rPr>
+          <w:rFonts w:ascii="Verdana" w:eastAsia="Times New Roman" w:hAnsi="Verdana" w:cs="Segoe UI"/>
+          <w:sz w:val="18"/>
+          <w:szCs w:val="18"/>
+        </w:rPr>
+      </w:pPr>
     </w:p>
     <w:p>
       <w:pPr>
@@ -8665,6 +9189,341 @@
         </w:rPr>
         <w:br w:type="page"/>
       </w:r>
+      <w:r>
+        <w:rPr>
+          <w:rFonts w:ascii="Verdana" w:eastAsia="Times New Roman" w:hAnsi="Verdana" w:cs="Calibri Light"/>
+          <w:noProof/>
+          <w:color w:val="2F5496"/>
+          <w:sz w:val="32"/>
+          <w:szCs w:val="32"/>
+        </w:rPr>
+        <w:lastRenderedPageBreak/>
+        <w:drawing>
+          <wp:inline distT="0" distB="0" distL="0" distR="0" wp14:anchorId="7C77497B" wp14:editId="216EED48">
+            <wp:extent cx="5943600" cy="4479925"/>
+            <wp:effectExtent l="0" t="0" r="0" b="0"/>
+            <wp:docPr id="1296522166" name="Picture 5" descr="A screenshot of a computer&#10;&#10;Description automatically generated"/>
+            <wp:cNvGraphicFramePr>
+              <a:graphicFrameLocks xmlns:a="http://schemas.openxmlformats.org/drawingml/2006/main" noChangeAspect="1"/>
+            </wp:cNvGraphicFramePr>
+            <a:graphic xmlns:a="http://schemas.openxmlformats.org/drawingml/2006/main">
+              <a:graphicData uri="http://schemas.openxmlformats.org/drawingml/2006/picture">
+                <pic:pic xmlns:pic="http://schemas.openxmlformats.org/drawingml/2006/picture">
+                  <pic:nvPicPr>
+                    <pic:cNvPr id="1296522166" name="Picture 5" descr="A screenshot of a computer&#10;&#10;Description automatically generated"/>
+                    <pic:cNvPicPr/>
+                  </pic:nvPicPr>
+                  <pic:blipFill>
+                    <a:blip r:embed="rId69">
+                      <a:extLst>
+                        <a:ext uri="{28A0092B-C50C-407E-A947-70E740481C1C}">
+                          <a14:useLocalDpi xmlns:a14="http://schemas.microsoft.com/office/drawing/2010/main" val="0"/>
+                        </a:ext>
+                      </a:extLst>
+                    </a:blip>
+                    <a:stretch>
+                      <a:fillRect/>
+                    </a:stretch>
+                  </pic:blipFill>
+                  <pic:spPr>
+                    <a:xfrm>
+                      <a:off x="0" y="0"/>
+                      <a:ext cx="5943600" cy="4479925"/>
+                    </a:xfrm>
+                    <a:prstGeom prst="rect">
+                      <a:avLst/>
+                    </a:prstGeom>
+                  </pic:spPr>
+                </pic:pic>
+              </a:graphicData>
+            </a:graphic>
+          </wp:inline>
+        </w:drawing>
+      </w:r>
+    </w:p>
+    <w:p>
+      <w:pPr>
+        <w:rPr>
+          <w:rFonts w:ascii="Verdana" w:eastAsia="Times New Roman" w:hAnsi="Verdana" w:cs="Calibri Light"/>
+        </w:rPr>
+      </w:pPr>
+    </w:p>
+    <w:p>
+      <w:pPr>
+        <w:rPr>
+          <w:rFonts w:ascii="Verdana" w:eastAsia="Times New Roman" w:hAnsi="Verdana" w:cs="Calibri Light"/>
+        </w:rPr>
+      </w:pPr>
+      <w:r>
+        <w:rPr>
+          <w:rFonts w:ascii="Verdana" w:eastAsia="Times New Roman" w:hAnsi="Verdana" w:cs="Calibri Light"/>
+        </w:rPr>
+        <w:t>As shown by “show version” and “show spanning-tree”, this switch has the lowest mac address, and it is the root bridge</w:t>
+      </w:r>
+      <w:r>
+        <w:rPr>
+          <w:rFonts w:ascii="Verdana" w:eastAsia="Times New Roman" w:hAnsi="Verdana" w:cs="Calibri Light"/>
+        </w:rPr>
+        <w:t xml:space="preserve"> for Fenrir Site 2.</w:t>
+      </w:r>
+    </w:p>
+    <w:p>
+      <w:pPr>
+        <w:rPr>
+          <w:rFonts w:ascii="Verdana" w:eastAsia="Times New Roman" w:hAnsi="Verdana" w:cs="Calibri Light"/>
+          <w:color w:val="2F5496"/>
+          <w:sz w:val="32"/>
+          <w:szCs w:val="32"/>
+        </w:rPr>
+      </w:pPr>
+      <w:r>
+        <w:rPr>
+          <w:rFonts w:ascii="Verdana" w:eastAsia="Times New Roman" w:hAnsi="Verdana" w:cs="Calibri Light"/>
+          <w:noProof/>
+          <w:color w:val="2F5496"/>
+          <w:sz w:val="32"/>
+          <w:szCs w:val="32"/>
+        </w:rPr>
+        <w:lastRenderedPageBreak/>
+        <w:drawing>
+          <wp:inline distT="0" distB="0" distL="0" distR="0" wp14:anchorId="5FE08E35" wp14:editId="34A0A22C">
+            <wp:extent cx="5943600" cy="4372610"/>
+            <wp:effectExtent l="0" t="0" r="0" b="8890"/>
+            <wp:docPr id="170641117" name="Picture 6" descr="A screenshot of a computer&#10;&#10;Description automatically generated"/>
+            <wp:cNvGraphicFramePr>
+              <a:graphicFrameLocks xmlns:a="http://schemas.openxmlformats.org/drawingml/2006/main" noChangeAspect="1"/>
+            </wp:cNvGraphicFramePr>
+            <a:graphic xmlns:a="http://schemas.openxmlformats.org/drawingml/2006/main">
+              <a:graphicData uri="http://schemas.openxmlformats.org/drawingml/2006/picture">
+                <pic:pic xmlns:pic="http://schemas.openxmlformats.org/drawingml/2006/picture">
+                  <pic:nvPicPr>
+                    <pic:cNvPr id="170641117" name="Picture 6" descr="A screenshot of a computer&#10;&#10;Description automatically generated"/>
+                    <pic:cNvPicPr/>
+                  </pic:nvPicPr>
+                  <pic:blipFill>
+                    <a:blip r:embed="rId70">
+                      <a:extLst>
+                        <a:ext uri="{28A0092B-C50C-407E-A947-70E740481C1C}">
+                          <a14:useLocalDpi xmlns:a14="http://schemas.microsoft.com/office/drawing/2010/main" val="0"/>
+                        </a:ext>
+                      </a:extLst>
+                    </a:blip>
+                    <a:stretch>
+                      <a:fillRect/>
+                    </a:stretch>
+                  </pic:blipFill>
+                  <pic:spPr>
+                    <a:xfrm>
+                      <a:off x="0" y="0"/>
+                      <a:ext cx="5943600" cy="4372610"/>
+                    </a:xfrm>
+                    <a:prstGeom prst="rect">
+                      <a:avLst/>
+                    </a:prstGeom>
+                  </pic:spPr>
+                </pic:pic>
+              </a:graphicData>
+            </a:graphic>
+          </wp:inline>
+        </w:drawing>
+      </w:r>
+    </w:p>
+    <w:p>
+      <w:pPr>
+        <w:rPr>
+          <w:rFonts w:ascii="Verdana" w:eastAsia="Times New Roman" w:hAnsi="Verdana" w:cs="Calibri Light"/>
+        </w:rPr>
+      </w:pPr>
+      <w:r>
+        <w:rPr>
+          <w:rFonts w:ascii="Verdana" w:eastAsia="Times New Roman" w:hAnsi="Verdana" w:cs="Calibri Light"/>
+        </w:rPr>
+        <w:t xml:space="preserve">SW5’s </w:t>
+      </w:r>
+      <w:r>
+        <w:rPr>
+          <w:rFonts w:ascii="Verdana" w:eastAsia="Times New Roman" w:hAnsi="Verdana" w:cs="Calibri Light"/>
+        </w:rPr>
+        <w:t>MAC</w:t>
+      </w:r>
+      <w:r>
+        <w:rPr>
+          <w:rFonts w:ascii="Verdana" w:eastAsia="Times New Roman" w:hAnsi="Verdana" w:cs="Calibri Light"/>
+        </w:rPr>
+        <w:t xml:space="preserve"> address</w:t>
+      </w:r>
+    </w:p>
+    <w:p>
+      <w:pPr>
+        <w:rPr>
+          <w:rFonts w:ascii="Verdana" w:eastAsia="Times New Roman" w:hAnsi="Verdana" w:cs="Calibri Light"/>
+          <w:color w:val="2F5496"/>
+          <w:sz w:val="32"/>
+          <w:szCs w:val="32"/>
+        </w:rPr>
+      </w:pPr>
+      <w:r>
+        <w:rPr>
+          <w:rFonts w:ascii="Verdana" w:eastAsia="Times New Roman" w:hAnsi="Verdana" w:cs="Calibri Light"/>
+          <w:noProof/>
+          <w:color w:val="2F5496"/>
+          <w:sz w:val="32"/>
+          <w:szCs w:val="32"/>
+        </w:rPr>
+        <w:lastRenderedPageBreak/>
+        <w:drawing>
+          <wp:inline distT="0" distB="0" distL="0" distR="0" wp14:anchorId="10876003" wp14:editId="0A90C5F7">
+            <wp:extent cx="5943600" cy="4662170"/>
+            <wp:effectExtent l="0" t="0" r="0" b="5080"/>
+            <wp:docPr id="1674479719" name="Picture 7" descr="A screenshot of a computer&#10;&#10;Description automatically generated"/>
+            <wp:cNvGraphicFramePr>
+              <a:graphicFrameLocks xmlns:a="http://schemas.openxmlformats.org/drawingml/2006/main" noChangeAspect="1"/>
+            </wp:cNvGraphicFramePr>
+            <a:graphic xmlns:a="http://schemas.openxmlformats.org/drawingml/2006/main">
+              <a:graphicData uri="http://schemas.openxmlformats.org/drawingml/2006/picture">
+                <pic:pic xmlns:pic="http://schemas.openxmlformats.org/drawingml/2006/picture">
+                  <pic:nvPicPr>
+                    <pic:cNvPr id="1674479719" name="Picture 7" descr="A screenshot of a computer&#10;&#10;Description automatically generated"/>
+                    <pic:cNvPicPr/>
+                  </pic:nvPicPr>
+                  <pic:blipFill>
+                    <a:blip r:embed="rId71">
+                      <a:extLst>
+                        <a:ext uri="{28A0092B-C50C-407E-A947-70E740481C1C}">
+                          <a14:useLocalDpi xmlns:a14="http://schemas.microsoft.com/office/drawing/2010/main" val="0"/>
+                        </a:ext>
+                      </a:extLst>
+                    </a:blip>
+                    <a:stretch>
+                      <a:fillRect/>
+                    </a:stretch>
+                  </pic:blipFill>
+                  <pic:spPr>
+                    <a:xfrm>
+                      <a:off x="0" y="0"/>
+                      <a:ext cx="5943600" cy="4662170"/>
+                    </a:xfrm>
+                    <a:prstGeom prst="rect">
+                      <a:avLst/>
+                    </a:prstGeom>
+                  </pic:spPr>
+                </pic:pic>
+              </a:graphicData>
+            </a:graphic>
+          </wp:inline>
+        </w:drawing>
+      </w:r>
+    </w:p>
+    <w:p>
+      <w:pPr>
+        <w:rPr>
+          <w:rFonts w:ascii="Verdana" w:eastAsia="Times New Roman" w:hAnsi="Verdana" w:cs="Calibri Light"/>
+        </w:rPr>
+      </w:pPr>
+      <w:r>
+        <w:rPr>
+          <w:rFonts w:ascii="Verdana" w:eastAsia="Times New Roman" w:hAnsi="Verdana" w:cs="Calibri Light"/>
+        </w:rPr>
+        <w:t xml:space="preserve">SW6’s </w:t>
+      </w:r>
+      <w:r>
+        <w:rPr>
+          <w:rFonts w:ascii="Verdana" w:eastAsia="Times New Roman" w:hAnsi="Verdana" w:cs="Calibri Light"/>
+        </w:rPr>
+        <w:t>MAC</w:t>
+      </w:r>
+      <w:r>
+        <w:rPr>
+          <w:rFonts w:ascii="Verdana" w:eastAsia="Times New Roman" w:hAnsi="Verdana" w:cs="Calibri Light"/>
+        </w:rPr>
+        <w:t xml:space="preserve"> address</w:t>
+      </w:r>
+    </w:p>
+    <w:p>
+      <w:pPr>
+        <w:rPr>
+          <w:rFonts w:ascii="Verdana" w:eastAsia="Times New Roman" w:hAnsi="Verdana" w:cs="Calibri Light"/>
+          <w:color w:val="2F5496"/>
+          <w:sz w:val="32"/>
+          <w:szCs w:val="32"/>
+        </w:rPr>
+      </w:pPr>
+      <w:r>
+        <w:rPr>
+          <w:rFonts w:ascii="Verdana" w:eastAsia="Times New Roman" w:hAnsi="Verdana" w:cs="Calibri Light"/>
+          <w:noProof/>
+          <w:color w:val="2F5496"/>
+          <w:sz w:val="32"/>
+          <w:szCs w:val="32"/>
+        </w:rPr>
+        <w:lastRenderedPageBreak/>
+        <w:drawing>
+          <wp:inline distT="0" distB="0" distL="0" distR="0" wp14:anchorId="6E87439C" wp14:editId="1306C612">
+            <wp:extent cx="5943600" cy="4669790"/>
+            <wp:effectExtent l="0" t="0" r="0" b="0"/>
+            <wp:docPr id="1105615189" name="Picture 8" descr="A screenshot of a computer&#10;&#10;Description automatically generated"/>
+            <wp:cNvGraphicFramePr>
+              <a:graphicFrameLocks xmlns:a="http://schemas.openxmlformats.org/drawingml/2006/main" noChangeAspect="1"/>
+            </wp:cNvGraphicFramePr>
+            <a:graphic xmlns:a="http://schemas.openxmlformats.org/drawingml/2006/main">
+              <a:graphicData uri="http://schemas.openxmlformats.org/drawingml/2006/picture">
+                <pic:pic xmlns:pic="http://schemas.openxmlformats.org/drawingml/2006/picture">
+                  <pic:nvPicPr>
+                    <pic:cNvPr id="1105615189" name="Picture 8" descr="A screenshot of a computer&#10;&#10;Description automatically generated"/>
+                    <pic:cNvPicPr/>
+                  </pic:nvPicPr>
+                  <pic:blipFill>
+                    <a:blip r:embed="rId72">
+                      <a:extLst>
+                        <a:ext uri="{28A0092B-C50C-407E-A947-70E740481C1C}">
+                          <a14:useLocalDpi xmlns:a14="http://schemas.microsoft.com/office/drawing/2010/main" val="0"/>
+                        </a:ext>
+                      </a:extLst>
+                    </a:blip>
+                    <a:stretch>
+                      <a:fillRect/>
+                    </a:stretch>
+                  </pic:blipFill>
+                  <pic:spPr>
+                    <a:xfrm>
+                      <a:off x="0" y="0"/>
+                      <a:ext cx="5943600" cy="4669790"/>
+                    </a:xfrm>
+                    <a:prstGeom prst="rect">
+                      <a:avLst/>
+                    </a:prstGeom>
+                  </pic:spPr>
+                </pic:pic>
+              </a:graphicData>
+            </a:graphic>
+          </wp:inline>
+        </w:drawing>
+      </w:r>
+    </w:p>
+    <w:p>
+      <w:pPr>
+        <w:rPr>
+          <w:rFonts w:ascii="Verdana" w:eastAsia="Times New Roman" w:hAnsi="Verdana" w:cs="Calibri Light"/>
+        </w:rPr>
+      </w:pPr>
+      <w:r>
+        <w:rPr>
+          <w:rFonts w:ascii="Verdana" w:eastAsia="Times New Roman" w:hAnsi="Verdana" w:cs="Calibri Light"/>
+        </w:rPr>
+        <w:t xml:space="preserve">L3SW3’S </w:t>
+      </w:r>
+      <w:r>
+        <w:rPr>
+          <w:rFonts w:ascii="Verdana" w:eastAsia="Times New Roman" w:hAnsi="Verdana" w:cs="Calibri Light"/>
+        </w:rPr>
+        <w:t>MAC</w:t>
+      </w:r>
+      <w:r>
+        <w:rPr>
+          <w:rFonts w:ascii="Verdana" w:eastAsia="Times New Roman" w:hAnsi="Verdana" w:cs="Calibri Light"/>
+        </w:rPr>
+        <w:t xml:space="preserve"> address</w:t>
+      </w:r>
     </w:p>
     <w:p>
       <w:pPr>
@@ -8679,7 +9538,6 @@
         <w:rPr>
           <w:rFonts w:ascii="Verdana" w:eastAsia="Times New Roman" w:hAnsi="Verdana"/>
         </w:rPr>
-        <w:lastRenderedPageBreak/>
         <w:t>Test Case #6: Edge Device Syslog and NTP </w:t>
       </w:r>
     </w:p>
@@ -9044,6 +9902,7 @@
         <w:rPr>
           <w:rFonts w:ascii="Verdana" w:eastAsia="Times New Roman" w:hAnsi="Verdana"/>
         </w:rPr>
+        <w:lastRenderedPageBreak/>
         <w:t>Testing Method </w:t>
       </w:r>
     </w:p>
@@ -9615,7 +10474,7 @@
                     <pic:cNvPicPr/>
                   </pic:nvPicPr>
                   <pic:blipFill>
-                    <a:blip r:embed="rId65">
+                    <a:blip r:embed="rId73">
                       <a:extLst>
                         <a:ext uri="{28A0092B-C50C-407E-A947-70E740481C1C}">
                           <a14:useLocalDpi xmlns:a14="http://schemas.microsoft.com/office/drawing/2010/main" val="0"/>
@@ -9676,7 +10535,7 @@
                     <pic:cNvPicPr/>
                   </pic:nvPicPr>
                   <pic:blipFill>
-                    <a:blip r:embed="rId66">
+                    <a:blip r:embed="rId74">
                       <a:extLst>
                         <a:ext uri="{28A0092B-C50C-407E-A947-70E740481C1C}">
                           <a14:useLocalDpi xmlns:a14="http://schemas.microsoft.com/office/drawing/2010/main" val="0"/>
@@ -9979,7 +10838,7 @@
                     <pic:cNvPicPr/>
                   </pic:nvPicPr>
                   <pic:blipFill>
-                    <a:blip r:embed="rId67">
+                    <a:blip r:embed="rId75">
                       <a:extLst>
                         <a:ext uri="{28A0092B-C50C-407E-A947-70E740481C1C}">
                           <a14:useLocalDpi xmlns:a14="http://schemas.microsoft.com/office/drawing/2010/main" val="0"/>
@@ -10102,7 +10961,7 @@
                     <pic:cNvPicPr/>
                   </pic:nvPicPr>
                   <pic:blipFill>
-                    <a:blip r:embed="rId68">
+                    <a:blip r:embed="rId76">
                       <a:extLst>
                         <a:ext uri="{28A0092B-C50C-407E-A947-70E740481C1C}">
                           <a14:useLocalDpi xmlns:a14="http://schemas.microsoft.com/office/drawing/2010/main" val="0"/>
@@ -10176,7 +11035,7 @@
                     <pic:cNvPicPr/>
                   </pic:nvPicPr>
                   <pic:blipFill>
-                    <a:blip r:embed="rId69">
+                    <a:blip r:embed="rId77">
                       <a:extLst>
                         <a:ext uri="{28A0092B-C50C-407E-A947-70E740481C1C}">
                           <a14:useLocalDpi xmlns:a14="http://schemas.microsoft.com/office/drawing/2010/main" val="0"/>
@@ -10249,7 +11108,7 @@
                     <pic:cNvPicPr/>
                   </pic:nvPicPr>
                   <pic:blipFill>
-                    <a:blip r:embed="rId70">
+                    <a:blip r:embed="rId78">
                       <a:extLst>
                         <a:ext uri="{28A0092B-C50C-407E-A947-70E740481C1C}">
                           <a14:useLocalDpi xmlns:a14="http://schemas.microsoft.com/office/drawing/2010/main" val="0"/>
@@ -10332,7 +11191,7 @@
                     <pic:cNvPicPr/>
                   </pic:nvPicPr>
                   <pic:blipFill>
-                    <a:blip r:embed="rId71">
+                    <a:blip r:embed="rId79">
                       <a:extLst>
                         <a:ext uri="{28A0092B-C50C-407E-A947-70E740481C1C}">
                           <a14:useLocalDpi xmlns:a14="http://schemas.microsoft.com/office/drawing/2010/main" val="0"/>
@@ -10415,7 +11274,7 @@
                     <pic:cNvPicPr/>
                   </pic:nvPicPr>
                   <pic:blipFill>
-                    <a:blip r:embed="rId72">
+                    <a:blip r:embed="rId80">
                       <a:extLst>
                         <a:ext uri="{28A0092B-C50C-407E-A947-70E740481C1C}">
                           <a14:useLocalDpi xmlns:a14="http://schemas.microsoft.com/office/drawing/2010/main" val="0"/>
@@ -10527,7 +11386,7 @@
                     <pic:cNvPicPr/>
                   </pic:nvPicPr>
                   <pic:blipFill>
-                    <a:blip r:embed="rId73">
+                    <a:blip r:embed="rId81">
                       <a:extLst>
                         <a:ext uri="{28A0092B-C50C-407E-A947-70E740481C1C}">
                           <a14:useLocalDpi xmlns:a14="http://schemas.microsoft.com/office/drawing/2010/main" val="0"/>
@@ -10587,7 +11446,7 @@
                     <pic:cNvPicPr/>
                   </pic:nvPicPr>
                   <pic:blipFill>
-                    <a:blip r:embed="rId74">
+                    <a:blip r:embed="rId82">
                       <a:extLst>
                         <a:ext uri="{28A0092B-C50C-407E-A947-70E740481C1C}">
                           <a14:useLocalDpi xmlns:a14="http://schemas.microsoft.com/office/drawing/2010/main" val="0"/>
@@ -10727,7 +11586,7 @@
                     <pic:cNvPicPr/>
                   </pic:nvPicPr>
                   <pic:blipFill>
-                    <a:blip r:embed="rId75">
+                    <a:blip r:embed="rId83">
                       <a:extLst>
                         <a:ext uri="{28A0092B-C50C-407E-A947-70E740481C1C}">
                           <a14:useLocalDpi xmlns:a14="http://schemas.microsoft.com/office/drawing/2010/main" val="0"/>
@@ -10800,7 +11659,7 @@
                     <pic:cNvPicPr/>
                   </pic:nvPicPr>
                   <pic:blipFill>
-                    <a:blip r:embed="rId76">
+                    <a:blip r:embed="rId84">
                       <a:extLst>
                         <a:ext uri="{28A0092B-C50C-407E-A947-70E740481C1C}">
                           <a14:useLocalDpi xmlns:a14="http://schemas.microsoft.com/office/drawing/2010/main" val="0"/>
@@ -10873,7 +11732,7 @@
                     <pic:cNvPicPr/>
                   </pic:nvPicPr>
                   <pic:blipFill>
-                    <a:blip r:embed="rId77">
+                    <a:blip r:embed="rId85">
                       <a:extLst>
                         <a:ext uri="{28A0092B-C50C-407E-A947-70E740481C1C}">
                           <a14:useLocalDpi xmlns:a14="http://schemas.microsoft.com/office/drawing/2010/main" val="0"/>
@@ -10946,7 +11805,7 @@
                     <pic:cNvPicPr/>
                   </pic:nvPicPr>
                   <pic:blipFill>
-                    <a:blip r:embed="rId78">
+                    <a:blip r:embed="rId86">
                       <a:extLst>
                         <a:ext uri="{28A0092B-C50C-407E-A947-70E740481C1C}">
                           <a14:useLocalDpi xmlns:a14="http://schemas.microsoft.com/office/drawing/2010/main" val="0"/>
@@ -11019,7 +11878,7 @@
                     <pic:cNvPicPr/>
                   </pic:nvPicPr>
                   <pic:blipFill>
-                    <a:blip r:embed="rId79">
+                    <a:blip r:embed="rId87">
                       <a:extLst>
                         <a:ext uri="{28A0092B-C50C-407E-A947-70E740481C1C}">
                           <a14:useLocalDpi xmlns:a14="http://schemas.microsoft.com/office/drawing/2010/main" val="0"/>
@@ -11110,7 +11969,7 @@
                     <pic:cNvPicPr/>
                   </pic:nvPicPr>
                   <pic:blipFill>
-                    <a:blip r:embed="rId80">
+                    <a:blip r:embed="rId88">
                       <a:extLst>
                         <a:ext uri="{28A0092B-C50C-407E-A947-70E740481C1C}">
                           <a14:useLocalDpi xmlns:a14="http://schemas.microsoft.com/office/drawing/2010/main" val="0"/>
@@ -11183,7 +12042,7 @@
                     <pic:cNvPicPr/>
                   </pic:nvPicPr>
                   <pic:blipFill>
-                    <a:blip r:embed="rId81">
+                    <a:blip r:embed="rId89">
                       <a:extLst>
                         <a:ext uri="{28A0092B-C50C-407E-A947-70E740481C1C}">
                           <a14:useLocalDpi xmlns:a14="http://schemas.microsoft.com/office/drawing/2010/main" val="0"/>
@@ -11256,7 +12115,7 @@
                     <pic:cNvPicPr/>
                   </pic:nvPicPr>
                   <pic:blipFill>
-                    <a:blip r:embed="rId82">
+                    <a:blip r:embed="rId90">
                       <a:extLst>
                         <a:ext uri="{28A0092B-C50C-407E-A947-70E740481C1C}">
                           <a14:useLocalDpi xmlns:a14="http://schemas.microsoft.com/office/drawing/2010/main" val="0"/>
@@ -11352,7 +12211,7 @@
                     <pic:cNvPicPr/>
                   </pic:nvPicPr>
                   <pic:blipFill>
-                    <a:blip r:embed="rId83">
+                    <a:blip r:embed="rId91">
                       <a:extLst>
                         <a:ext uri="{28A0092B-C50C-407E-A947-70E740481C1C}">
                           <a14:useLocalDpi xmlns:a14="http://schemas.microsoft.com/office/drawing/2010/main" val="0"/>
@@ -11429,7 +12288,7 @@
                     <pic:cNvPicPr/>
                   </pic:nvPicPr>
                   <pic:blipFill>
-                    <a:blip r:embed="rId84">
+                    <a:blip r:embed="rId92">
                       <a:extLst>
                         <a:ext uri="{28A0092B-C50C-407E-A947-70E740481C1C}">
                           <a14:useLocalDpi xmlns:a14="http://schemas.microsoft.com/office/drawing/2010/main" val="0"/>
@@ -11568,7 +12427,7 @@
                     <pic:cNvPicPr/>
                   </pic:nvPicPr>
                   <pic:blipFill>
-                    <a:blip r:embed="rId85">
+                    <a:blip r:embed="rId93">
                       <a:extLst>
                         <a:ext uri="{28A0092B-C50C-407E-A947-70E740481C1C}">
                           <a14:useLocalDpi xmlns:a14="http://schemas.microsoft.com/office/drawing/2010/main" val="0"/>
@@ -11658,7 +12517,7 @@
                     <pic:cNvPicPr/>
                   </pic:nvPicPr>
                   <pic:blipFill>
-                    <a:blip r:embed="rId86">
+                    <a:blip r:embed="rId94">
                       <a:extLst>
                         <a:ext uri="{28A0092B-C50C-407E-A947-70E740481C1C}">
                           <a14:useLocalDpi xmlns:a14="http://schemas.microsoft.com/office/drawing/2010/main" val="0"/>
@@ -11756,7 +12615,7 @@
                     <pic:cNvPicPr/>
                   </pic:nvPicPr>
                   <pic:blipFill>
-                    <a:blip r:embed="rId87">
+                    <a:blip r:embed="rId95">
                       <a:extLst>
                         <a:ext uri="{28A0092B-C50C-407E-A947-70E740481C1C}">
                           <a14:useLocalDpi xmlns:a14="http://schemas.microsoft.com/office/drawing/2010/main" val="0"/>
@@ -11856,7 +12715,7 @@
                     <pic:cNvPicPr/>
                   </pic:nvPicPr>
                   <pic:blipFill>
-                    <a:blip r:embed="rId88">
+                    <a:blip r:embed="rId96">
                       <a:extLst>
                         <a:ext uri="{28A0092B-C50C-407E-A947-70E740481C1C}">
                           <a14:useLocalDpi xmlns:a14="http://schemas.microsoft.com/office/drawing/2010/main" val="0"/>
@@ -11940,7 +12799,7 @@
                     <pic:cNvPicPr/>
                   </pic:nvPicPr>
                   <pic:blipFill>
-                    <a:blip r:embed="rId89">
+                    <a:blip r:embed="rId97">
                       <a:extLst>
                         <a:ext uri="{28A0092B-C50C-407E-A947-70E740481C1C}">
                           <a14:useLocalDpi xmlns:a14="http://schemas.microsoft.com/office/drawing/2010/main" val="0"/>
@@ -12023,7 +12882,7 @@
                     <pic:cNvPicPr/>
                   </pic:nvPicPr>
                   <pic:blipFill>
-                    <a:blip r:embed="rId90">
+                    <a:blip r:embed="rId98">
                       <a:extLst>
                         <a:ext uri="{28A0092B-C50C-407E-A947-70E740481C1C}">
                           <a14:useLocalDpi xmlns:a14="http://schemas.microsoft.com/office/drawing/2010/main" val="0"/>
@@ -12106,7 +12965,7 @@
                     <pic:cNvPicPr/>
                   </pic:nvPicPr>
                   <pic:blipFill>
-                    <a:blip r:embed="rId91">
+                    <a:blip r:embed="rId99">
                       <a:extLst>
                         <a:ext uri="{28A0092B-C50C-407E-A947-70E740481C1C}">
                           <a14:useLocalDpi xmlns:a14="http://schemas.microsoft.com/office/drawing/2010/main" val="0"/>
@@ -12189,7 +13048,7 @@
                     <pic:cNvPicPr/>
                   </pic:nvPicPr>
                   <pic:blipFill>
-                    <a:blip r:embed="rId92">
+                    <a:blip r:embed="rId100">
                       <a:extLst>
                         <a:ext uri="{28A0092B-C50C-407E-A947-70E740481C1C}">
                           <a14:useLocalDpi xmlns:a14="http://schemas.microsoft.com/office/drawing/2010/main" val="0"/>
@@ -12272,7 +13131,7 @@
                     <pic:cNvPicPr/>
                   </pic:nvPicPr>
                   <pic:blipFill>
-                    <a:blip r:embed="rId93">
+                    <a:blip r:embed="rId101">
                       <a:extLst>
                         <a:ext uri="{28A0092B-C50C-407E-A947-70E740481C1C}">
                           <a14:useLocalDpi xmlns:a14="http://schemas.microsoft.com/office/drawing/2010/main" val="0"/>
@@ -12368,7 +13227,7 @@
                     <pic:cNvPicPr/>
                   </pic:nvPicPr>
                   <pic:blipFill>
-                    <a:blip r:embed="rId94">
+                    <a:blip r:embed="rId102">
                       <a:extLst>
                         <a:ext uri="{28A0092B-C50C-407E-A947-70E740481C1C}">
                           <a14:useLocalDpi xmlns:a14="http://schemas.microsoft.com/office/drawing/2010/main" val="0"/>
@@ -12476,7 +13335,7 @@
                     <pic:cNvPicPr/>
                   </pic:nvPicPr>
                   <pic:blipFill>
-                    <a:blip r:embed="rId95">
+                    <a:blip r:embed="rId103">
                       <a:extLst>
                         <a:ext uri="{28A0092B-C50C-407E-A947-70E740481C1C}">
                           <a14:useLocalDpi xmlns:a14="http://schemas.microsoft.com/office/drawing/2010/main" val="0"/>
@@ -14931,10 +15790,10 @@
       </w:pPr>
     </w:p>
     <w:sectPr>
-      <w:headerReference w:type="default" r:id="rId100"/>
-      <w:footerReference w:type="default" r:id="rId101"/>
-      <w:headerReference w:type="first" r:id="rId102"/>
-      <w:footerReference w:type="first" r:id="rId103"/>
+      <w:headerReference w:type="default" r:id="rId108"/>
+      <w:footerReference w:type="default" r:id="rId109"/>
+      <w:headerReference w:type="first" r:id="rId110"/>
+      <w:footerReference w:type="first" r:id="rId111"/>
       <w:type w:val="continuous"/>
       <w:pgSz w:w="12240" w:h="15840"/>
       <w:pgMar w:top="1440" w:right="1440" w:bottom="1440" w:left="1440" w:header="720" w:footer="432" w:gutter="0"/>
@@ -14947,7 +15806,7 @@
 </file>
 
 <file path=word/comments.xml><?xml version="1.0" encoding="utf-8"?>
-<w:comments xmlns:wpc="http://schemas.microsoft.com/office/word/2010/wordprocessingCanvas" xmlns:cx="http://schemas.microsoft.com/office/drawing/2014/chartex" xmlns:cx1="http://schemas.microsoft.com/office/drawing/2015/9/8/chartex" xmlns:cx2="http://schemas.microsoft.com/office/drawing/2015/10/21/chartex" xmlns:cx3="http://schemas.microsoft.com/office/drawing/2016/5/9/chartex" xmlns:cx4="http://schemas.microsoft.com/office/drawing/2016/5/10/chartex" xmlns:cx5="http://schemas.microsoft.com/office/drawing/2016/5/11/chartex" xmlns:cx6="http://schemas.microsoft.com/office/drawing/2016/5/12/chartex" xmlns:cx7="http://schemas.microsoft.com/office/drawing/2016/5/13/chartex" xmlns:cx8="http://schemas.microsoft.com/office/drawing/2016/5/14/chartex" xmlns:mc="http://schemas.openxmlformats.org/markup-compatibility/2006" xmlns:aink="http://schemas.microsoft.com/office/drawing/2016/ink" xmlns:am3d="http://schemas.microsoft.com/office/drawing/2017/model3d" xmlns:o="urn:schemas-microsoft-com:office:office" xmlns:r="http://schemas.openxmlformats.org/officeDocument/2006/relationships" xmlns:m="http://schemas.openxmlformats.org/officeDocument/2006/math" xmlns:v="urn:schemas-microsoft-com:vml" xmlns:wp14="http://schemas.microsoft.com/office/word/2010/wordprocessingDrawing" xmlns:wp="http://schemas.openxmlformats.org/drawingml/2006/wordprocessingDrawing" xmlns:w10="urn:schemas-microsoft-com:office:word" xmlns:w="http://schemas.openxmlformats.org/wordprocessingml/2006/main" xmlns:w14="http://schemas.microsoft.com/office/word/2010/wordml" xmlns:w15="http://schemas.microsoft.com/office/word/2012/wordml" xmlns:w16cex="http://schemas.microsoft.com/office/word/2018/wordml/cex" xmlns:w16cid="http://schemas.microsoft.com/office/word/2016/wordml/cid" xmlns:w16="http://schemas.microsoft.com/office/word/2018/wordml" xmlns:w16sdtdh="http://schemas.microsoft.com/office/word/2020/wordml/sdtdatahash" xmlns:w16se="http://schemas.microsoft.com/office/word/2015/wordml/symex" xmlns:wpg="http://schemas.microsoft.com/office/word/2010/wordprocessingGroup" xmlns:wpi="http://schemas.microsoft.com/office/word/2010/wordprocessingInk" xmlns:wne="http://schemas.microsoft.com/office/word/2006/wordml" xmlns:wps="http://schemas.microsoft.com/office/word/2010/wordprocessingShape" mc:Ignorable="w14 w15 w16se w16cid w16 w16cex w16sdtdh wp14">
+<w:comments xmlns:wpc="http://schemas.microsoft.com/office/word/2010/wordprocessingCanvas" xmlns:cx="http://schemas.microsoft.com/office/drawing/2014/chartex" xmlns:cx1="http://schemas.microsoft.com/office/drawing/2015/9/8/chartex" xmlns:cx2="http://schemas.microsoft.com/office/drawing/2015/10/21/chartex" xmlns:cx3="http://schemas.microsoft.com/office/drawing/2016/5/9/chartex" xmlns:cx4="http://schemas.microsoft.com/office/drawing/2016/5/10/chartex" xmlns:cx5="http://schemas.microsoft.com/office/drawing/2016/5/11/chartex" xmlns:cx6="http://schemas.microsoft.com/office/drawing/2016/5/12/chartex" xmlns:cx7="http://schemas.microsoft.com/office/drawing/2016/5/13/chartex" xmlns:cx8="http://schemas.microsoft.com/office/drawing/2016/5/14/chartex" xmlns:mc="http://schemas.openxmlformats.org/markup-compatibility/2006" xmlns:aink="http://schemas.microsoft.com/office/drawing/2016/ink" xmlns:am3d="http://schemas.microsoft.com/office/drawing/2017/model3d" xmlns:o="urn:schemas-microsoft-com:office:office" xmlns:oel="http://schemas.microsoft.com/office/2019/extlst" xmlns:r="http://schemas.openxmlformats.org/officeDocument/2006/relationships" xmlns:m="http://schemas.openxmlformats.org/officeDocument/2006/math" xmlns:v="urn:schemas-microsoft-com:vml" xmlns:wp14="http://schemas.microsoft.com/office/word/2010/wordprocessingDrawing" xmlns:wp="http://schemas.openxmlformats.org/drawingml/2006/wordprocessingDrawing" xmlns:w10="urn:schemas-microsoft-com:office:word" xmlns:w="http://schemas.openxmlformats.org/wordprocessingml/2006/main" xmlns:w14="http://schemas.microsoft.com/office/word/2010/wordml" xmlns:w15="http://schemas.microsoft.com/office/word/2012/wordml" xmlns:w16cex="http://schemas.microsoft.com/office/word/2018/wordml/cex" xmlns:w16cid="http://schemas.microsoft.com/office/word/2016/wordml/cid" xmlns:w16="http://schemas.microsoft.com/office/word/2018/wordml" xmlns:w16du="http://schemas.microsoft.com/office/word/2023/wordml/word16du" xmlns:w16sdtdh="http://schemas.microsoft.com/office/word/2020/wordml/sdtdatahash" xmlns:w16se="http://schemas.microsoft.com/office/word/2015/wordml/symex" xmlns:wpg="http://schemas.microsoft.com/office/word/2010/wordprocessingGroup" xmlns:wpi="http://schemas.microsoft.com/office/word/2010/wordprocessingInk" xmlns:wne="http://schemas.microsoft.com/office/word/2006/wordml" xmlns:wps="http://schemas.microsoft.com/office/word/2010/wordprocessingShape" mc:Ignorable="w14 w15 w16se w16cid w16 w16cex w16sdtdh w16du wp14">
   <w:comment w:id="1" w:author="Parker, Emily" w:date="2024-03-13T16:43:00Z" w:initials="PE">
     <w:p>
       <w:pPr>
@@ -15016,7 +15875,7 @@
 </file>
 
 <file path=word/commentsExtended.xml><?xml version="1.0" encoding="utf-8"?>
-<w15:commentsEx xmlns:wpc="http://schemas.microsoft.com/office/word/2010/wordprocessingCanvas" xmlns:cx="http://schemas.microsoft.com/office/drawing/2014/chartex" xmlns:cx1="http://schemas.microsoft.com/office/drawing/2015/9/8/chartex" xmlns:cx2="http://schemas.microsoft.com/office/drawing/2015/10/21/chartex" xmlns:cx3="http://schemas.microsoft.com/office/drawing/2016/5/9/chartex" xmlns:cx4="http://schemas.microsoft.com/office/drawing/2016/5/10/chartex" xmlns:cx5="http://schemas.microsoft.com/office/drawing/2016/5/11/chartex" xmlns:cx6="http://schemas.microsoft.com/office/drawing/2016/5/12/chartex" xmlns:cx7="http://schemas.microsoft.com/office/drawing/2016/5/13/chartex" xmlns:cx8="http://schemas.microsoft.com/office/drawing/2016/5/14/chartex" xmlns:mc="http://schemas.openxmlformats.org/markup-compatibility/2006" xmlns:aink="http://schemas.microsoft.com/office/drawing/2016/ink" xmlns:am3d="http://schemas.microsoft.com/office/drawing/2017/model3d" xmlns:o="urn:schemas-microsoft-com:office:office" xmlns:r="http://schemas.openxmlformats.org/officeDocument/2006/relationships" xmlns:m="http://schemas.openxmlformats.org/officeDocument/2006/math" xmlns:v="urn:schemas-microsoft-com:vml" xmlns:wp14="http://schemas.microsoft.com/office/word/2010/wordprocessingDrawing" xmlns:wp="http://schemas.openxmlformats.org/drawingml/2006/wordprocessingDrawing" xmlns:w10="urn:schemas-microsoft-com:office:word" xmlns:w="http://schemas.openxmlformats.org/wordprocessingml/2006/main" xmlns:w14="http://schemas.microsoft.com/office/word/2010/wordml" xmlns:w15="http://schemas.microsoft.com/office/word/2012/wordml" xmlns:w16cex="http://schemas.microsoft.com/office/word/2018/wordml/cex" xmlns:w16cid="http://schemas.microsoft.com/office/word/2016/wordml/cid" xmlns:w16="http://schemas.microsoft.com/office/word/2018/wordml" xmlns:w16sdtdh="http://schemas.microsoft.com/office/word/2020/wordml/sdtdatahash" xmlns:w16se="http://schemas.microsoft.com/office/word/2015/wordml/symex" xmlns:wpg="http://schemas.microsoft.com/office/word/2010/wordprocessingGroup" xmlns:wpi="http://schemas.microsoft.com/office/word/2010/wordprocessingInk" xmlns:wne="http://schemas.microsoft.com/office/word/2006/wordml" xmlns:wps="http://schemas.microsoft.com/office/word/2010/wordprocessingShape" mc:Ignorable="w14 w15 w16se w16cid w16 w16cex w16sdtdh wp14">
+<w15:commentsEx xmlns:wpc="http://schemas.microsoft.com/office/word/2010/wordprocessingCanvas" xmlns:cx="http://schemas.microsoft.com/office/drawing/2014/chartex" xmlns:cx1="http://schemas.microsoft.com/office/drawing/2015/9/8/chartex" xmlns:cx2="http://schemas.microsoft.com/office/drawing/2015/10/21/chartex" xmlns:cx3="http://schemas.microsoft.com/office/drawing/2016/5/9/chartex" xmlns:cx4="http://schemas.microsoft.com/office/drawing/2016/5/10/chartex" xmlns:cx5="http://schemas.microsoft.com/office/drawing/2016/5/11/chartex" xmlns:cx6="http://schemas.microsoft.com/office/drawing/2016/5/12/chartex" xmlns:cx7="http://schemas.microsoft.com/office/drawing/2016/5/13/chartex" xmlns:cx8="http://schemas.microsoft.com/office/drawing/2016/5/14/chartex" xmlns:mc="http://schemas.openxmlformats.org/markup-compatibility/2006" xmlns:aink="http://schemas.microsoft.com/office/drawing/2016/ink" xmlns:am3d="http://schemas.microsoft.com/office/drawing/2017/model3d" xmlns:o="urn:schemas-microsoft-com:office:office" xmlns:oel="http://schemas.microsoft.com/office/2019/extlst" xmlns:r="http://schemas.openxmlformats.org/officeDocument/2006/relationships" xmlns:m="http://schemas.openxmlformats.org/officeDocument/2006/math" xmlns:v="urn:schemas-microsoft-com:vml" xmlns:wp14="http://schemas.microsoft.com/office/word/2010/wordprocessingDrawing" xmlns:wp="http://schemas.openxmlformats.org/drawingml/2006/wordprocessingDrawing" xmlns:w10="urn:schemas-microsoft-com:office:word" xmlns:w="http://schemas.openxmlformats.org/wordprocessingml/2006/main" xmlns:w14="http://schemas.microsoft.com/office/word/2010/wordml" xmlns:w15="http://schemas.microsoft.com/office/word/2012/wordml" xmlns:w16cex="http://schemas.microsoft.com/office/word/2018/wordml/cex" xmlns:w16cid="http://schemas.microsoft.com/office/word/2016/wordml/cid" xmlns:w16="http://schemas.microsoft.com/office/word/2018/wordml" xmlns:w16du="http://schemas.microsoft.com/office/word/2023/wordml/word16du" xmlns:w16sdtdh="http://schemas.microsoft.com/office/word/2020/wordml/sdtdatahash" xmlns:w16se="http://schemas.microsoft.com/office/word/2015/wordml/symex" xmlns:wpg="http://schemas.microsoft.com/office/word/2010/wordprocessingGroup" xmlns:wpi="http://schemas.microsoft.com/office/word/2010/wordprocessingInk" xmlns:wne="http://schemas.microsoft.com/office/word/2006/wordml" xmlns:wps="http://schemas.microsoft.com/office/word/2010/wordprocessingShape" mc:Ignorable="w14 w15 w16se w16cid w16 w16cex w16sdtdh w16du wp14">
   <w15:commentEx w15:paraId="24DAE9FA" w15:done="1"/>
   <w15:commentEx w15:paraId="710C25F7" w15:done="1"/>
   <w15:commentEx w15:paraId="528B61B2" w15:done="0"/>
@@ -15025,7 +15884,7 @@
 </file>
 
 <file path=word/commentsExtensible.xml><?xml version="1.0" encoding="utf-8"?>
-<w16cex:commentsExtensible xmlns:wpc="http://schemas.microsoft.com/office/word/2010/wordprocessingCanvas" xmlns:cx="http://schemas.microsoft.com/office/drawing/2014/chartex" xmlns:cx1="http://schemas.microsoft.com/office/drawing/2015/9/8/chartex" xmlns:cx2="http://schemas.microsoft.com/office/drawing/2015/10/21/chartex" xmlns:cx3="http://schemas.microsoft.com/office/drawing/2016/5/9/chartex" xmlns:cx4="http://schemas.microsoft.com/office/drawing/2016/5/10/chartex" xmlns:cx5="http://schemas.microsoft.com/office/drawing/2016/5/11/chartex" xmlns:cx6="http://schemas.microsoft.com/office/drawing/2016/5/12/chartex" xmlns:cx7="http://schemas.microsoft.com/office/drawing/2016/5/13/chartex" xmlns:cx8="http://schemas.microsoft.com/office/drawing/2016/5/14/chartex" xmlns:mc="http://schemas.openxmlformats.org/markup-compatibility/2006" xmlns:aink="http://schemas.microsoft.com/office/drawing/2016/ink" xmlns:am3d="http://schemas.microsoft.com/office/drawing/2017/model3d" xmlns:o="urn:schemas-microsoft-com:office:office" xmlns:r="http://schemas.openxmlformats.org/officeDocument/2006/relationships" xmlns:m="http://schemas.openxmlformats.org/officeDocument/2006/math" xmlns:v="urn:schemas-microsoft-com:vml" xmlns:wp14="http://schemas.microsoft.com/office/word/2010/wordprocessingDrawing" xmlns:wp="http://schemas.openxmlformats.org/drawingml/2006/wordprocessingDrawing" xmlns:w10="urn:schemas-microsoft-com:office:word" xmlns:w="http://schemas.openxmlformats.org/wordprocessingml/2006/main" xmlns:w14="http://schemas.microsoft.com/office/word/2010/wordml" xmlns:w15="http://schemas.microsoft.com/office/word/2012/wordml" xmlns:w16cex="http://schemas.microsoft.com/office/word/2018/wordml/cex" xmlns:w16cid="http://schemas.microsoft.com/office/word/2016/wordml/cid" xmlns:w16="http://schemas.microsoft.com/office/word/2018/wordml" xmlns:w16sdtdh="http://schemas.microsoft.com/office/word/2020/wordml/sdtdatahash" xmlns:w16se="http://schemas.microsoft.com/office/word/2015/wordml/symex" xmlns:wpg="http://schemas.microsoft.com/office/word/2010/wordprocessingGroup" xmlns:wpi="http://schemas.microsoft.com/office/word/2010/wordprocessingInk" xmlns:wne="http://schemas.microsoft.com/office/word/2006/wordml" xmlns:wps="http://schemas.microsoft.com/office/word/2010/wordprocessingShape" mc:Ignorable="w14 w15 w16se w16cid w16 w16cex w16sdtdh wp14">
+<w16cex:commentsExtensible xmlns:wpc="http://schemas.microsoft.com/office/word/2010/wordprocessingCanvas" xmlns:cx="http://schemas.microsoft.com/office/drawing/2014/chartex" xmlns:cx1="http://schemas.microsoft.com/office/drawing/2015/9/8/chartex" xmlns:cx2="http://schemas.microsoft.com/office/drawing/2015/10/21/chartex" xmlns:cx3="http://schemas.microsoft.com/office/drawing/2016/5/9/chartex" xmlns:cx4="http://schemas.microsoft.com/office/drawing/2016/5/10/chartex" xmlns:cx5="http://schemas.microsoft.com/office/drawing/2016/5/11/chartex" xmlns:cx6="http://schemas.microsoft.com/office/drawing/2016/5/12/chartex" xmlns:cx7="http://schemas.microsoft.com/office/drawing/2016/5/13/chartex" xmlns:cx8="http://schemas.microsoft.com/office/drawing/2016/5/14/chartex" xmlns:cr="http://schemas.microsoft.com/office/comments/2020/reactions" xmlns:mc="http://schemas.openxmlformats.org/markup-compatibility/2006" xmlns:aink="http://schemas.microsoft.com/office/drawing/2016/ink" xmlns:am3d="http://schemas.microsoft.com/office/drawing/2017/model3d" xmlns:o="urn:schemas-microsoft-com:office:office" xmlns:oel="http://schemas.microsoft.com/office/2019/extlst" xmlns:r="http://schemas.openxmlformats.org/officeDocument/2006/relationships" xmlns:m="http://schemas.openxmlformats.org/officeDocument/2006/math" xmlns:v="urn:schemas-microsoft-com:vml" xmlns:wp14="http://schemas.microsoft.com/office/word/2010/wordprocessingDrawing" xmlns:wp="http://schemas.openxmlformats.org/drawingml/2006/wordprocessingDrawing" xmlns:w10="urn:schemas-microsoft-com:office:word" xmlns:w="http://schemas.openxmlformats.org/wordprocessingml/2006/main" xmlns:w14="http://schemas.microsoft.com/office/word/2010/wordml" xmlns:w15="http://schemas.microsoft.com/office/word/2012/wordml" xmlns:w16cex="http://schemas.microsoft.com/office/word/2018/wordml/cex" xmlns:w16cid="http://schemas.microsoft.com/office/word/2016/wordml/cid" xmlns:w16="http://schemas.microsoft.com/office/word/2018/wordml" xmlns:w16du="http://schemas.microsoft.com/office/word/2023/wordml/word16du" xmlns:w16sdtdh="http://schemas.microsoft.com/office/word/2020/wordml/sdtdatahash" xmlns:w16se="http://schemas.microsoft.com/office/word/2015/wordml/symex" xmlns:wpg="http://schemas.microsoft.com/office/word/2010/wordprocessingGroup" xmlns:wpi="http://schemas.microsoft.com/office/word/2010/wordprocessingInk" xmlns:wne="http://schemas.microsoft.com/office/word/2006/wordml" xmlns:wps="http://schemas.microsoft.com/office/word/2010/wordprocessingShape" mc:Ignorable="w14 w15 w16se w16cid w16 w16cex w16sdtdh cr w16du wp14">
   <w16cex:commentExtensible w16cex:durableId="299C561F" w16cex:dateUtc="2024-03-13T20:43:00Z"/>
   <w16cex:commentExtensible w16cex:durableId="08DA389F" w16cex:dateUtc="2024-01-19T17:23:00Z"/>
   <w16cex:commentExtensible w16cex:durableId="299C5568" w16cex:dateUtc="2024-03-13T20:40:00Z"/>
@@ -15034,7 +15893,7 @@
 </file>
 
 <file path=word/commentsIds.xml><?xml version="1.0" encoding="utf-8"?>
-<w16cid:commentsIds xmlns:wpc="http://schemas.microsoft.com/office/word/2010/wordprocessingCanvas" xmlns:cx="http://schemas.microsoft.com/office/drawing/2014/chartex" xmlns:cx1="http://schemas.microsoft.com/office/drawing/2015/9/8/chartex" xmlns:cx2="http://schemas.microsoft.com/office/drawing/2015/10/21/chartex" xmlns:cx3="http://schemas.microsoft.com/office/drawing/2016/5/9/chartex" xmlns:cx4="http://schemas.microsoft.com/office/drawing/2016/5/10/chartex" xmlns:cx5="http://schemas.microsoft.com/office/drawing/2016/5/11/chartex" xmlns:cx6="http://schemas.microsoft.com/office/drawing/2016/5/12/chartex" xmlns:cx7="http://schemas.microsoft.com/office/drawing/2016/5/13/chartex" xmlns:cx8="http://schemas.microsoft.com/office/drawing/2016/5/14/chartex" xmlns:mc="http://schemas.openxmlformats.org/markup-compatibility/2006" xmlns:aink="http://schemas.microsoft.com/office/drawing/2016/ink" xmlns:am3d="http://schemas.microsoft.com/office/drawing/2017/model3d" xmlns:o="urn:schemas-microsoft-com:office:office" xmlns:r="http://schemas.openxmlformats.org/officeDocument/2006/relationships" xmlns:m="http://schemas.openxmlformats.org/officeDocument/2006/math" xmlns:v="urn:schemas-microsoft-com:vml" xmlns:wp14="http://schemas.microsoft.com/office/word/2010/wordprocessingDrawing" xmlns:wp="http://schemas.openxmlformats.org/drawingml/2006/wordprocessingDrawing" xmlns:w10="urn:schemas-microsoft-com:office:word" xmlns:w="http://schemas.openxmlformats.org/wordprocessingml/2006/main" xmlns:w14="http://schemas.microsoft.com/office/word/2010/wordml" xmlns:w15="http://schemas.microsoft.com/office/word/2012/wordml" xmlns:w16cex="http://schemas.microsoft.com/office/word/2018/wordml/cex" xmlns:w16cid="http://schemas.microsoft.com/office/word/2016/wordml/cid" xmlns:w16="http://schemas.microsoft.com/office/word/2018/wordml" xmlns:w16sdtdh="http://schemas.microsoft.com/office/word/2020/wordml/sdtdatahash" xmlns:w16se="http://schemas.microsoft.com/office/word/2015/wordml/symex" xmlns:wpg="http://schemas.microsoft.com/office/word/2010/wordprocessingGroup" xmlns:wpi="http://schemas.microsoft.com/office/word/2010/wordprocessingInk" xmlns:wne="http://schemas.microsoft.com/office/word/2006/wordml" xmlns:wps="http://schemas.microsoft.com/office/word/2010/wordprocessingShape" mc:Ignorable="w14 w15 w16se w16cid w16 w16cex w16sdtdh wp14">
+<w16cid:commentsIds xmlns:wpc="http://schemas.microsoft.com/office/word/2010/wordprocessingCanvas" xmlns:cx="http://schemas.microsoft.com/office/drawing/2014/chartex" xmlns:cx1="http://schemas.microsoft.com/office/drawing/2015/9/8/chartex" xmlns:cx2="http://schemas.microsoft.com/office/drawing/2015/10/21/chartex" xmlns:cx3="http://schemas.microsoft.com/office/drawing/2016/5/9/chartex" xmlns:cx4="http://schemas.microsoft.com/office/drawing/2016/5/10/chartex" xmlns:cx5="http://schemas.microsoft.com/office/drawing/2016/5/11/chartex" xmlns:cx6="http://schemas.microsoft.com/office/drawing/2016/5/12/chartex" xmlns:cx7="http://schemas.microsoft.com/office/drawing/2016/5/13/chartex" xmlns:cx8="http://schemas.microsoft.com/office/drawing/2016/5/14/chartex" xmlns:mc="http://schemas.openxmlformats.org/markup-compatibility/2006" xmlns:aink="http://schemas.microsoft.com/office/drawing/2016/ink" xmlns:am3d="http://schemas.microsoft.com/office/drawing/2017/model3d" xmlns:o="urn:schemas-microsoft-com:office:office" xmlns:oel="http://schemas.microsoft.com/office/2019/extlst" xmlns:r="http://schemas.openxmlformats.org/officeDocument/2006/relationships" xmlns:m="http://schemas.openxmlformats.org/officeDocument/2006/math" xmlns:v="urn:schemas-microsoft-com:vml" xmlns:wp14="http://schemas.microsoft.com/office/word/2010/wordprocessingDrawing" xmlns:wp="http://schemas.openxmlformats.org/drawingml/2006/wordprocessingDrawing" xmlns:w10="urn:schemas-microsoft-com:office:word" xmlns:w="http://schemas.openxmlformats.org/wordprocessingml/2006/main" xmlns:w14="http://schemas.microsoft.com/office/word/2010/wordml" xmlns:w15="http://schemas.microsoft.com/office/word/2012/wordml" xmlns:w16cex="http://schemas.microsoft.com/office/word/2018/wordml/cex" xmlns:w16cid="http://schemas.microsoft.com/office/word/2016/wordml/cid" xmlns:w16="http://schemas.microsoft.com/office/word/2018/wordml" xmlns:w16du="http://schemas.microsoft.com/office/word/2023/wordml/word16du" xmlns:w16sdtdh="http://schemas.microsoft.com/office/word/2020/wordml/sdtdatahash" xmlns:w16se="http://schemas.microsoft.com/office/word/2015/wordml/symex" xmlns:wpg="http://schemas.microsoft.com/office/word/2010/wordprocessingGroup" xmlns:wpi="http://schemas.microsoft.com/office/word/2010/wordprocessingInk" xmlns:wne="http://schemas.microsoft.com/office/word/2006/wordml" xmlns:wps="http://schemas.microsoft.com/office/word/2010/wordprocessingShape" mc:Ignorable="w14 w15 w16se w16cid w16 w16cex w16sdtdh w16du wp14">
   <w16cid:commentId w16cid:paraId="24DAE9FA" w16cid:durableId="299C561F"/>
   <w16cid:commentId w16cid:paraId="710C25F7" w16cid:durableId="08DA389F"/>
   <w16cid:commentId w16cid:paraId="528B61B2" w16cid:durableId="299C5568"/>
@@ -15043,7 +15902,7 @@
 </file>
 
 <file path=word/endnotes.xml><?xml version="1.0" encoding="utf-8"?>
-<w:endnotes xmlns:wpc="http://schemas.microsoft.com/office/word/2010/wordprocessingCanvas" xmlns:cx="http://schemas.microsoft.com/office/drawing/2014/chartex" xmlns:cx1="http://schemas.microsoft.com/office/drawing/2015/9/8/chartex" xmlns:cx2="http://schemas.microsoft.com/office/drawing/2015/10/21/chartex" xmlns:cx3="http://schemas.microsoft.com/office/drawing/2016/5/9/chartex" xmlns:cx4="http://schemas.microsoft.com/office/drawing/2016/5/10/chartex" xmlns:cx5="http://schemas.microsoft.com/office/drawing/2016/5/11/chartex" xmlns:cx6="http://schemas.microsoft.com/office/drawing/2016/5/12/chartex" xmlns:cx7="http://schemas.microsoft.com/office/drawing/2016/5/13/chartex" xmlns:cx8="http://schemas.microsoft.com/office/drawing/2016/5/14/chartex" xmlns:mc="http://schemas.openxmlformats.org/markup-compatibility/2006" xmlns:aink="http://schemas.microsoft.com/office/drawing/2016/ink" xmlns:am3d="http://schemas.microsoft.com/office/drawing/2017/model3d" xmlns:o="urn:schemas-microsoft-com:office:office" xmlns:r="http://schemas.openxmlformats.org/officeDocument/2006/relationships" xmlns:m="http://schemas.openxmlformats.org/officeDocument/2006/math" xmlns:v="urn:schemas-microsoft-com:vml" xmlns:wp14="http://schemas.microsoft.com/office/word/2010/wordprocessingDrawing" xmlns:wp="http://schemas.openxmlformats.org/drawingml/2006/wordprocessingDrawing" xmlns:w10="urn:schemas-microsoft-com:office:word" xmlns:w="http://schemas.openxmlformats.org/wordprocessingml/2006/main" xmlns:w14="http://schemas.microsoft.com/office/word/2010/wordml" xmlns:w15="http://schemas.microsoft.com/office/word/2012/wordml" xmlns:w16cex="http://schemas.microsoft.com/office/word/2018/wordml/cex" xmlns:w16cid="http://schemas.microsoft.com/office/word/2016/wordml/cid" xmlns:w16="http://schemas.microsoft.com/office/word/2018/wordml" xmlns:w16sdtdh="http://schemas.microsoft.com/office/word/2020/wordml/sdtdatahash" xmlns:w16se="http://schemas.microsoft.com/office/word/2015/wordml/symex" xmlns:wpg="http://schemas.microsoft.com/office/word/2010/wordprocessingGroup" xmlns:wpi="http://schemas.microsoft.com/office/word/2010/wordprocessingInk" xmlns:wne="http://schemas.microsoft.com/office/word/2006/wordml" xmlns:wps="http://schemas.microsoft.com/office/word/2010/wordprocessingShape" mc:Ignorable="w14 w15 w16se w16cid w16 w16cex w16sdtdh wp14">
+<w:endnotes xmlns:wpc="http://schemas.microsoft.com/office/word/2010/wordprocessingCanvas" xmlns:cx="http://schemas.microsoft.com/office/drawing/2014/chartex" xmlns:cx1="http://schemas.microsoft.com/office/drawing/2015/9/8/chartex" xmlns:cx2="http://schemas.microsoft.com/office/drawing/2015/10/21/chartex" xmlns:cx3="http://schemas.microsoft.com/office/drawing/2016/5/9/chartex" xmlns:cx4="http://schemas.microsoft.com/office/drawing/2016/5/10/chartex" xmlns:cx5="http://schemas.microsoft.com/office/drawing/2016/5/11/chartex" xmlns:cx6="http://schemas.microsoft.com/office/drawing/2016/5/12/chartex" xmlns:cx7="http://schemas.microsoft.com/office/drawing/2016/5/13/chartex" xmlns:cx8="http://schemas.microsoft.com/office/drawing/2016/5/14/chartex" xmlns:mc="http://schemas.openxmlformats.org/markup-compatibility/2006" xmlns:aink="http://schemas.microsoft.com/office/drawing/2016/ink" xmlns:am3d="http://schemas.microsoft.com/office/drawing/2017/model3d" xmlns:o="urn:schemas-microsoft-com:office:office" xmlns:oel="http://schemas.microsoft.com/office/2019/extlst" xmlns:r="http://schemas.openxmlformats.org/officeDocument/2006/relationships" xmlns:m="http://schemas.openxmlformats.org/officeDocument/2006/math" xmlns:v="urn:schemas-microsoft-com:vml" xmlns:wp14="http://schemas.microsoft.com/office/word/2010/wordprocessingDrawing" xmlns:wp="http://schemas.openxmlformats.org/drawingml/2006/wordprocessingDrawing" xmlns:w10="urn:schemas-microsoft-com:office:word" xmlns:w="http://schemas.openxmlformats.org/wordprocessingml/2006/main" xmlns:w14="http://schemas.microsoft.com/office/word/2010/wordml" xmlns:w15="http://schemas.microsoft.com/office/word/2012/wordml" xmlns:w16cex="http://schemas.microsoft.com/office/word/2018/wordml/cex" xmlns:w16cid="http://schemas.microsoft.com/office/word/2016/wordml/cid" xmlns:w16="http://schemas.microsoft.com/office/word/2018/wordml" xmlns:w16du="http://schemas.microsoft.com/office/word/2023/wordml/word16du" xmlns:w16sdtdh="http://schemas.microsoft.com/office/word/2020/wordml/sdtdatahash" xmlns:w16se="http://schemas.microsoft.com/office/word/2015/wordml/symex" xmlns:wpg="http://schemas.microsoft.com/office/word/2010/wordprocessingGroup" xmlns:wpi="http://schemas.microsoft.com/office/word/2010/wordprocessingInk" xmlns:wne="http://schemas.microsoft.com/office/word/2006/wordml" xmlns:wps="http://schemas.microsoft.com/office/word/2010/wordprocessingShape" mc:Ignorable="w14 w15 w16se w16cid w16 w16cex w16sdtdh w16du wp14">
   <w:endnote w:type="separator" w:id="-1">
     <w:p>
       <w:pPr>
@@ -15075,7 +15934,7 @@
 </file>
 
 <file path=word/footer1.xml><?xml version="1.0" encoding="utf-8"?>
-<w:ftr xmlns:wpc="http://schemas.microsoft.com/office/word/2010/wordprocessingCanvas" xmlns:cx="http://schemas.microsoft.com/office/drawing/2014/chartex" xmlns:cx1="http://schemas.microsoft.com/office/drawing/2015/9/8/chartex" xmlns:cx2="http://schemas.microsoft.com/office/drawing/2015/10/21/chartex" xmlns:cx3="http://schemas.microsoft.com/office/drawing/2016/5/9/chartex" xmlns:cx4="http://schemas.microsoft.com/office/drawing/2016/5/10/chartex" xmlns:cx5="http://schemas.microsoft.com/office/drawing/2016/5/11/chartex" xmlns:cx6="http://schemas.microsoft.com/office/drawing/2016/5/12/chartex" xmlns:cx7="http://schemas.microsoft.com/office/drawing/2016/5/13/chartex" xmlns:cx8="http://schemas.microsoft.com/office/drawing/2016/5/14/chartex" xmlns:mc="http://schemas.openxmlformats.org/markup-compatibility/2006" xmlns:aink="http://schemas.microsoft.com/office/drawing/2016/ink" xmlns:am3d="http://schemas.microsoft.com/office/drawing/2017/model3d" xmlns:o="urn:schemas-microsoft-com:office:office" xmlns:r="http://schemas.openxmlformats.org/officeDocument/2006/relationships" xmlns:m="http://schemas.openxmlformats.org/officeDocument/2006/math" xmlns:v="urn:schemas-microsoft-com:vml" xmlns:wp14="http://schemas.microsoft.com/office/word/2010/wordprocessingDrawing" xmlns:wp="http://schemas.openxmlformats.org/drawingml/2006/wordprocessingDrawing" xmlns:w10="urn:schemas-microsoft-com:office:word" xmlns:w="http://schemas.openxmlformats.org/wordprocessingml/2006/main" xmlns:w14="http://schemas.microsoft.com/office/word/2010/wordml" xmlns:w15="http://schemas.microsoft.com/office/word/2012/wordml" xmlns:w16cex="http://schemas.microsoft.com/office/word/2018/wordml/cex" xmlns:w16cid="http://schemas.microsoft.com/office/word/2016/wordml/cid" xmlns:w16="http://schemas.microsoft.com/office/word/2018/wordml" xmlns:w16sdtdh="http://schemas.microsoft.com/office/word/2020/wordml/sdtdatahash" xmlns:w16se="http://schemas.microsoft.com/office/word/2015/wordml/symex" xmlns:wpg="http://schemas.microsoft.com/office/word/2010/wordprocessingGroup" xmlns:wpi="http://schemas.microsoft.com/office/word/2010/wordprocessingInk" xmlns:wne="http://schemas.microsoft.com/office/word/2006/wordml" xmlns:wps="http://schemas.microsoft.com/office/word/2010/wordprocessingShape" mc:Ignorable="w14 w15 w16se w16cid w16 w16cex w16sdtdh wp14">
+<w:ftr xmlns:wpc="http://schemas.microsoft.com/office/word/2010/wordprocessingCanvas" xmlns:cx="http://schemas.microsoft.com/office/drawing/2014/chartex" xmlns:cx1="http://schemas.microsoft.com/office/drawing/2015/9/8/chartex" xmlns:cx2="http://schemas.microsoft.com/office/drawing/2015/10/21/chartex" xmlns:cx3="http://schemas.microsoft.com/office/drawing/2016/5/9/chartex" xmlns:cx4="http://schemas.microsoft.com/office/drawing/2016/5/10/chartex" xmlns:cx5="http://schemas.microsoft.com/office/drawing/2016/5/11/chartex" xmlns:cx6="http://schemas.microsoft.com/office/drawing/2016/5/12/chartex" xmlns:cx7="http://schemas.microsoft.com/office/drawing/2016/5/13/chartex" xmlns:cx8="http://schemas.microsoft.com/office/drawing/2016/5/14/chartex" xmlns:mc="http://schemas.openxmlformats.org/markup-compatibility/2006" xmlns:aink="http://schemas.microsoft.com/office/drawing/2016/ink" xmlns:am3d="http://schemas.microsoft.com/office/drawing/2017/model3d" xmlns:o="urn:schemas-microsoft-com:office:office" xmlns:oel="http://schemas.microsoft.com/office/2019/extlst" xmlns:r="http://schemas.openxmlformats.org/officeDocument/2006/relationships" xmlns:m="http://schemas.openxmlformats.org/officeDocument/2006/math" xmlns:v="urn:schemas-microsoft-com:vml" xmlns:wp14="http://schemas.microsoft.com/office/word/2010/wordprocessingDrawing" xmlns:wp="http://schemas.openxmlformats.org/drawingml/2006/wordprocessingDrawing" xmlns:w10="urn:schemas-microsoft-com:office:word" xmlns:w="http://schemas.openxmlformats.org/wordprocessingml/2006/main" xmlns:w14="http://schemas.microsoft.com/office/word/2010/wordml" xmlns:w15="http://schemas.microsoft.com/office/word/2012/wordml" xmlns:w16cex="http://schemas.microsoft.com/office/word/2018/wordml/cex" xmlns:w16cid="http://schemas.microsoft.com/office/word/2016/wordml/cid" xmlns:w16="http://schemas.microsoft.com/office/word/2018/wordml" xmlns:w16du="http://schemas.microsoft.com/office/word/2023/wordml/word16du" xmlns:w16sdtdh="http://schemas.microsoft.com/office/word/2020/wordml/sdtdatahash" xmlns:w16se="http://schemas.microsoft.com/office/word/2015/wordml/symex" xmlns:wpg="http://schemas.microsoft.com/office/word/2010/wordprocessingGroup" xmlns:wpi="http://schemas.microsoft.com/office/word/2010/wordprocessingInk" xmlns:wne="http://schemas.microsoft.com/office/word/2006/wordml" xmlns:wps="http://schemas.microsoft.com/office/word/2010/wordprocessingShape" mc:Ignorable="w14 w15 w16se w16cid w16 w16cex w16sdtdh w16du wp14">
   <w:sdt>
     <w:sdtPr>
       <w:id w:val="759871401"/>
@@ -15222,7 +16081,7 @@
 </file>
 
 <file path=word/footer2.xml><?xml version="1.0" encoding="utf-8"?>
-<w:ftr xmlns:wpc="http://schemas.microsoft.com/office/word/2010/wordprocessingCanvas" xmlns:cx="http://schemas.microsoft.com/office/drawing/2014/chartex" xmlns:cx1="http://schemas.microsoft.com/office/drawing/2015/9/8/chartex" xmlns:cx2="http://schemas.microsoft.com/office/drawing/2015/10/21/chartex" xmlns:cx3="http://schemas.microsoft.com/office/drawing/2016/5/9/chartex" xmlns:cx4="http://schemas.microsoft.com/office/drawing/2016/5/10/chartex" xmlns:cx5="http://schemas.microsoft.com/office/drawing/2016/5/11/chartex" xmlns:cx6="http://schemas.microsoft.com/office/drawing/2016/5/12/chartex" xmlns:cx7="http://schemas.microsoft.com/office/drawing/2016/5/13/chartex" xmlns:cx8="http://schemas.microsoft.com/office/drawing/2016/5/14/chartex" xmlns:mc="http://schemas.openxmlformats.org/markup-compatibility/2006" xmlns:aink="http://schemas.microsoft.com/office/drawing/2016/ink" xmlns:am3d="http://schemas.microsoft.com/office/drawing/2017/model3d" xmlns:o="urn:schemas-microsoft-com:office:office" xmlns:r="http://schemas.openxmlformats.org/officeDocument/2006/relationships" xmlns:m="http://schemas.openxmlformats.org/officeDocument/2006/math" xmlns:v="urn:schemas-microsoft-com:vml" xmlns:wp14="http://schemas.microsoft.com/office/word/2010/wordprocessingDrawing" xmlns:wp="http://schemas.openxmlformats.org/drawingml/2006/wordprocessingDrawing" xmlns:w10="urn:schemas-microsoft-com:office:word" xmlns:w="http://schemas.openxmlformats.org/wordprocessingml/2006/main" xmlns:w14="http://schemas.microsoft.com/office/word/2010/wordml" xmlns:w15="http://schemas.microsoft.com/office/word/2012/wordml" xmlns:w16cex="http://schemas.microsoft.com/office/word/2018/wordml/cex" xmlns:w16cid="http://schemas.microsoft.com/office/word/2016/wordml/cid" xmlns:w16="http://schemas.microsoft.com/office/word/2018/wordml" xmlns:w16sdtdh="http://schemas.microsoft.com/office/word/2020/wordml/sdtdatahash" xmlns:w16se="http://schemas.microsoft.com/office/word/2015/wordml/symex" xmlns:wpg="http://schemas.microsoft.com/office/word/2010/wordprocessingGroup" xmlns:wpi="http://schemas.microsoft.com/office/word/2010/wordprocessingInk" xmlns:wne="http://schemas.microsoft.com/office/word/2006/wordml" xmlns:wps="http://schemas.microsoft.com/office/word/2010/wordprocessingShape" mc:Ignorable="w14 w15 w16se w16cid w16 w16cex w16sdtdh wp14">
+<w:ftr xmlns:wpc="http://schemas.microsoft.com/office/word/2010/wordprocessingCanvas" xmlns:cx="http://schemas.microsoft.com/office/drawing/2014/chartex" xmlns:cx1="http://schemas.microsoft.com/office/drawing/2015/9/8/chartex" xmlns:cx2="http://schemas.microsoft.com/office/drawing/2015/10/21/chartex" xmlns:cx3="http://schemas.microsoft.com/office/drawing/2016/5/9/chartex" xmlns:cx4="http://schemas.microsoft.com/office/drawing/2016/5/10/chartex" xmlns:cx5="http://schemas.microsoft.com/office/drawing/2016/5/11/chartex" xmlns:cx6="http://schemas.microsoft.com/office/drawing/2016/5/12/chartex" xmlns:cx7="http://schemas.microsoft.com/office/drawing/2016/5/13/chartex" xmlns:cx8="http://schemas.microsoft.com/office/drawing/2016/5/14/chartex" xmlns:mc="http://schemas.openxmlformats.org/markup-compatibility/2006" xmlns:aink="http://schemas.microsoft.com/office/drawing/2016/ink" xmlns:am3d="http://schemas.microsoft.com/office/drawing/2017/model3d" xmlns:o="urn:schemas-microsoft-com:office:office" xmlns:oel="http://schemas.microsoft.com/office/2019/extlst" xmlns:r="http://schemas.openxmlformats.org/officeDocument/2006/relationships" xmlns:m="http://schemas.openxmlformats.org/officeDocument/2006/math" xmlns:v="urn:schemas-microsoft-com:vml" xmlns:wp14="http://schemas.microsoft.com/office/word/2010/wordprocessingDrawing" xmlns:wp="http://schemas.openxmlformats.org/drawingml/2006/wordprocessingDrawing" xmlns:w10="urn:schemas-microsoft-com:office:word" xmlns:w="http://schemas.openxmlformats.org/wordprocessingml/2006/main" xmlns:w14="http://schemas.microsoft.com/office/word/2010/wordml" xmlns:w15="http://schemas.microsoft.com/office/word/2012/wordml" xmlns:w16cex="http://schemas.microsoft.com/office/word/2018/wordml/cex" xmlns:w16cid="http://schemas.microsoft.com/office/word/2016/wordml/cid" xmlns:w16="http://schemas.microsoft.com/office/word/2018/wordml" xmlns:w16du="http://schemas.microsoft.com/office/word/2023/wordml/word16du" xmlns:w16sdtdh="http://schemas.microsoft.com/office/word/2020/wordml/sdtdatahash" xmlns:w16se="http://schemas.microsoft.com/office/word/2015/wordml/symex" xmlns:wpg="http://schemas.microsoft.com/office/word/2010/wordprocessingGroup" xmlns:wpi="http://schemas.microsoft.com/office/word/2010/wordprocessingInk" xmlns:wne="http://schemas.microsoft.com/office/word/2006/wordml" xmlns:wps="http://schemas.microsoft.com/office/word/2010/wordprocessingShape" mc:Ignorable="w14 w15 w16se w16cid w16 w16cex w16sdtdh w16du wp14">
   <w:p>
     <w:pPr>
       <w:pStyle w:val="Footer"/>
@@ -15349,7 +16208,7 @@
 </file>
 
 <file path=word/footnotes.xml><?xml version="1.0" encoding="utf-8"?>
-<w:footnotes xmlns:wpc="http://schemas.microsoft.com/office/word/2010/wordprocessingCanvas" xmlns:cx="http://schemas.microsoft.com/office/drawing/2014/chartex" xmlns:cx1="http://schemas.microsoft.com/office/drawing/2015/9/8/chartex" xmlns:cx2="http://schemas.microsoft.com/office/drawing/2015/10/21/chartex" xmlns:cx3="http://schemas.microsoft.com/office/drawing/2016/5/9/chartex" xmlns:cx4="http://schemas.microsoft.com/office/drawing/2016/5/10/chartex" xmlns:cx5="http://schemas.microsoft.com/office/drawing/2016/5/11/chartex" xmlns:cx6="http://schemas.microsoft.com/office/drawing/2016/5/12/chartex" xmlns:cx7="http://schemas.microsoft.com/office/drawing/2016/5/13/chartex" xmlns:cx8="http://schemas.microsoft.com/office/drawing/2016/5/14/chartex" xmlns:mc="http://schemas.openxmlformats.org/markup-compatibility/2006" xmlns:aink="http://schemas.microsoft.com/office/drawing/2016/ink" xmlns:am3d="http://schemas.microsoft.com/office/drawing/2017/model3d" xmlns:o="urn:schemas-microsoft-com:office:office" xmlns:r="http://schemas.openxmlformats.org/officeDocument/2006/relationships" xmlns:m="http://schemas.openxmlformats.org/officeDocument/2006/math" xmlns:v="urn:schemas-microsoft-com:vml" xmlns:wp14="http://schemas.microsoft.com/office/word/2010/wordprocessingDrawing" xmlns:wp="http://schemas.openxmlformats.org/drawingml/2006/wordprocessingDrawing" xmlns:w10="urn:schemas-microsoft-com:office:word" xmlns:w="http://schemas.openxmlformats.org/wordprocessingml/2006/main" xmlns:w14="http://schemas.microsoft.com/office/word/2010/wordml" xmlns:w15="http://schemas.microsoft.com/office/word/2012/wordml" xmlns:w16cex="http://schemas.microsoft.com/office/word/2018/wordml/cex" xmlns:w16cid="http://schemas.microsoft.com/office/word/2016/wordml/cid" xmlns:w16="http://schemas.microsoft.com/office/word/2018/wordml" xmlns:w16sdtdh="http://schemas.microsoft.com/office/word/2020/wordml/sdtdatahash" xmlns:w16se="http://schemas.microsoft.com/office/word/2015/wordml/symex" xmlns:wpg="http://schemas.microsoft.com/office/word/2010/wordprocessingGroup" xmlns:wpi="http://schemas.microsoft.com/office/word/2010/wordprocessingInk" xmlns:wne="http://schemas.microsoft.com/office/word/2006/wordml" xmlns:wps="http://schemas.microsoft.com/office/word/2010/wordprocessingShape" mc:Ignorable="w14 w15 w16se w16cid w16 w16cex w16sdtdh wp14">
+<w:footnotes xmlns:wpc="http://schemas.microsoft.com/office/word/2010/wordprocessingCanvas" xmlns:cx="http://schemas.microsoft.com/office/drawing/2014/chartex" xmlns:cx1="http://schemas.microsoft.com/office/drawing/2015/9/8/chartex" xmlns:cx2="http://schemas.microsoft.com/office/drawing/2015/10/21/chartex" xmlns:cx3="http://schemas.microsoft.com/office/drawing/2016/5/9/chartex" xmlns:cx4="http://schemas.microsoft.com/office/drawing/2016/5/10/chartex" xmlns:cx5="http://schemas.microsoft.com/office/drawing/2016/5/11/chartex" xmlns:cx6="http://schemas.microsoft.com/office/drawing/2016/5/12/chartex" xmlns:cx7="http://schemas.microsoft.com/office/drawing/2016/5/13/chartex" xmlns:cx8="http://schemas.microsoft.com/office/drawing/2016/5/14/chartex" xmlns:mc="http://schemas.openxmlformats.org/markup-compatibility/2006" xmlns:aink="http://schemas.microsoft.com/office/drawing/2016/ink" xmlns:am3d="http://schemas.microsoft.com/office/drawing/2017/model3d" xmlns:o="urn:schemas-microsoft-com:office:office" xmlns:oel="http://schemas.microsoft.com/office/2019/extlst" xmlns:r="http://schemas.openxmlformats.org/officeDocument/2006/relationships" xmlns:m="http://schemas.openxmlformats.org/officeDocument/2006/math" xmlns:v="urn:schemas-microsoft-com:vml" xmlns:wp14="http://schemas.microsoft.com/office/word/2010/wordprocessingDrawing" xmlns:wp="http://schemas.openxmlformats.org/drawingml/2006/wordprocessingDrawing" xmlns:w10="urn:schemas-microsoft-com:office:word" xmlns:w="http://schemas.openxmlformats.org/wordprocessingml/2006/main" xmlns:w14="http://schemas.microsoft.com/office/word/2010/wordml" xmlns:w15="http://schemas.microsoft.com/office/word/2012/wordml" xmlns:w16cex="http://schemas.microsoft.com/office/word/2018/wordml/cex" xmlns:w16cid="http://schemas.microsoft.com/office/word/2016/wordml/cid" xmlns:w16="http://schemas.microsoft.com/office/word/2018/wordml" xmlns:w16du="http://schemas.microsoft.com/office/word/2023/wordml/word16du" xmlns:w16sdtdh="http://schemas.microsoft.com/office/word/2020/wordml/sdtdatahash" xmlns:w16se="http://schemas.microsoft.com/office/word/2015/wordml/symex" xmlns:wpg="http://schemas.microsoft.com/office/word/2010/wordprocessingGroup" xmlns:wpi="http://schemas.microsoft.com/office/word/2010/wordprocessingInk" xmlns:wne="http://schemas.microsoft.com/office/word/2006/wordml" xmlns:wps="http://schemas.microsoft.com/office/word/2010/wordprocessingShape" mc:Ignorable="w14 w15 w16se w16cid w16 w16cex w16sdtdh w16du wp14">
   <w:footnote w:type="separator" w:id="-1">
     <w:p>
       <w:pPr>
@@ -15381,7 +16240,7 @@
 </file>
 
 <file path=word/header1.xml><?xml version="1.0" encoding="utf-8"?>
-<w:hdr xmlns:wpc="http://schemas.microsoft.com/office/word/2010/wordprocessingCanvas" xmlns:cx="http://schemas.microsoft.com/office/drawing/2014/chartex" xmlns:cx1="http://schemas.microsoft.com/office/drawing/2015/9/8/chartex" xmlns:cx2="http://schemas.microsoft.com/office/drawing/2015/10/21/chartex" xmlns:cx3="http://schemas.microsoft.com/office/drawing/2016/5/9/chartex" xmlns:cx4="http://schemas.microsoft.com/office/drawing/2016/5/10/chartex" xmlns:cx5="http://schemas.microsoft.com/office/drawing/2016/5/11/chartex" xmlns:cx6="http://schemas.microsoft.com/office/drawing/2016/5/12/chartex" xmlns:cx7="http://schemas.microsoft.com/office/drawing/2016/5/13/chartex" xmlns:cx8="http://schemas.microsoft.com/office/drawing/2016/5/14/chartex" xmlns:mc="http://schemas.openxmlformats.org/markup-compatibility/2006" xmlns:aink="http://schemas.microsoft.com/office/drawing/2016/ink" xmlns:am3d="http://schemas.microsoft.com/office/drawing/2017/model3d" xmlns:o="urn:schemas-microsoft-com:office:office" xmlns:r="http://schemas.openxmlformats.org/officeDocument/2006/relationships" xmlns:m="http://schemas.openxmlformats.org/officeDocument/2006/math" xmlns:v="urn:schemas-microsoft-com:vml" xmlns:wp14="http://schemas.microsoft.com/office/word/2010/wordprocessingDrawing" xmlns:wp="http://schemas.openxmlformats.org/drawingml/2006/wordprocessingDrawing" xmlns:w10="urn:schemas-microsoft-com:office:word" xmlns:w="http://schemas.openxmlformats.org/wordprocessingml/2006/main" xmlns:w14="http://schemas.microsoft.com/office/word/2010/wordml" xmlns:w15="http://schemas.microsoft.com/office/word/2012/wordml" xmlns:w16cex="http://schemas.microsoft.com/office/word/2018/wordml/cex" xmlns:w16cid="http://schemas.microsoft.com/office/word/2016/wordml/cid" xmlns:w16="http://schemas.microsoft.com/office/word/2018/wordml" xmlns:w16sdtdh="http://schemas.microsoft.com/office/word/2020/wordml/sdtdatahash" xmlns:w16se="http://schemas.microsoft.com/office/word/2015/wordml/symex" xmlns:wpg="http://schemas.microsoft.com/office/word/2010/wordprocessingGroup" xmlns:wpi="http://schemas.microsoft.com/office/word/2010/wordprocessingInk" xmlns:wne="http://schemas.microsoft.com/office/word/2006/wordml" xmlns:wps="http://schemas.microsoft.com/office/word/2010/wordprocessingShape" mc:Ignorable="w14 w15 w16se w16cid w16 w16cex w16sdtdh wp14">
+<w:hdr xmlns:wpc="http://schemas.microsoft.com/office/word/2010/wordprocessingCanvas" xmlns:cx="http://schemas.microsoft.com/office/drawing/2014/chartex" xmlns:cx1="http://schemas.microsoft.com/office/drawing/2015/9/8/chartex" xmlns:cx2="http://schemas.microsoft.com/office/drawing/2015/10/21/chartex" xmlns:cx3="http://schemas.microsoft.com/office/drawing/2016/5/9/chartex" xmlns:cx4="http://schemas.microsoft.com/office/drawing/2016/5/10/chartex" xmlns:cx5="http://schemas.microsoft.com/office/drawing/2016/5/11/chartex" xmlns:cx6="http://schemas.microsoft.com/office/drawing/2016/5/12/chartex" xmlns:cx7="http://schemas.microsoft.com/office/drawing/2016/5/13/chartex" xmlns:cx8="http://schemas.microsoft.com/office/drawing/2016/5/14/chartex" xmlns:mc="http://schemas.openxmlformats.org/markup-compatibility/2006" xmlns:aink="http://schemas.microsoft.com/office/drawing/2016/ink" xmlns:am3d="http://schemas.microsoft.com/office/drawing/2017/model3d" xmlns:o="urn:schemas-microsoft-com:office:office" xmlns:oel="http://schemas.microsoft.com/office/2019/extlst" xmlns:r="http://schemas.openxmlformats.org/officeDocument/2006/relationships" xmlns:m="http://schemas.openxmlformats.org/officeDocument/2006/math" xmlns:v="urn:schemas-microsoft-com:vml" xmlns:wp14="http://schemas.microsoft.com/office/word/2010/wordprocessingDrawing" xmlns:wp="http://schemas.openxmlformats.org/drawingml/2006/wordprocessingDrawing" xmlns:w10="urn:schemas-microsoft-com:office:word" xmlns:w="http://schemas.openxmlformats.org/wordprocessingml/2006/main" xmlns:w14="http://schemas.microsoft.com/office/word/2010/wordml" xmlns:w15="http://schemas.microsoft.com/office/word/2012/wordml" xmlns:w16cex="http://schemas.microsoft.com/office/word/2018/wordml/cex" xmlns:w16cid="http://schemas.microsoft.com/office/word/2016/wordml/cid" xmlns:w16="http://schemas.microsoft.com/office/word/2018/wordml" xmlns:w16du="http://schemas.microsoft.com/office/word/2023/wordml/word16du" xmlns:w16sdtdh="http://schemas.microsoft.com/office/word/2020/wordml/sdtdatahash" xmlns:w16se="http://schemas.microsoft.com/office/word/2015/wordml/symex" xmlns:wpg="http://schemas.microsoft.com/office/word/2010/wordprocessingGroup" xmlns:wpi="http://schemas.microsoft.com/office/word/2010/wordprocessingInk" xmlns:wne="http://schemas.microsoft.com/office/word/2006/wordml" xmlns:wps="http://schemas.microsoft.com/office/word/2010/wordprocessingShape" mc:Ignorable="w14 w15 w16se w16cid w16 w16cex w16sdtdh w16du wp14">
   <w:p>
     <w:pPr>
       <w:pStyle w:val="Header"/>
@@ -15456,7 +16315,7 @@
 </file>
 
 <file path=word/header2.xml><?xml version="1.0" encoding="utf-8"?>
-<w:hdr xmlns:wpc="http://schemas.microsoft.com/office/word/2010/wordprocessingCanvas" xmlns:cx="http://schemas.microsoft.com/office/drawing/2014/chartex" xmlns:cx1="http://schemas.microsoft.com/office/drawing/2015/9/8/chartex" xmlns:cx2="http://schemas.microsoft.com/office/drawing/2015/10/21/chartex" xmlns:cx3="http://schemas.microsoft.com/office/drawing/2016/5/9/chartex" xmlns:cx4="http://schemas.microsoft.com/office/drawing/2016/5/10/chartex" xmlns:cx5="http://schemas.microsoft.com/office/drawing/2016/5/11/chartex" xmlns:cx6="http://schemas.microsoft.com/office/drawing/2016/5/12/chartex" xmlns:cx7="http://schemas.microsoft.com/office/drawing/2016/5/13/chartex" xmlns:cx8="http://schemas.microsoft.com/office/drawing/2016/5/14/chartex" xmlns:mc="http://schemas.openxmlformats.org/markup-compatibility/2006" xmlns:aink="http://schemas.microsoft.com/office/drawing/2016/ink" xmlns:am3d="http://schemas.microsoft.com/office/drawing/2017/model3d" xmlns:o="urn:schemas-microsoft-com:office:office" xmlns:r="http://schemas.openxmlformats.org/officeDocument/2006/relationships" xmlns:m="http://schemas.openxmlformats.org/officeDocument/2006/math" xmlns:v="urn:schemas-microsoft-com:vml" xmlns:wp14="http://schemas.microsoft.com/office/word/2010/wordprocessingDrawing" xmlns:wp="http://schemas.openxmlformats.org/drawingml/2006/wordprocessingDrawing" xmlns:w10="urn:schemas-microsoft-com:office:word" xmlns:w="http://schemas.openxmlformats.org/wordprocessingml/2006/main" xmlns:w14="http://schemas.microsoft.com/office/word/2010/wordml" xmlns:w15="http://schemas.microsoft.com/office/word/2012/wordml" xmlns:w16cex="http://schemas.microsoft.com/office/word/2018/wordml/cex" xmlns:w16cid="http://schemas.microsoft.com/office/word/2016/wordml/cid" xmlns:w16="http://schemas.microsoft.com/office/word/2018/wordml" xmlns:w16sdtdh="http://schemas.microsoft.com/office/word/2020/wordml/sdtdatahash" xmlns:w16se="http://schemas.microsoft.com/office/word/2015/wordml/symex" xmlns:wpg="http://schemas.microsoft.com/office/word/2010/wordprocessingGroup" xmlns:wpi="http://schemas.microsoft.com/office/word/2010/wordprocessingInk" xmlns:wne="http://schemas.microsoft.com/office/word/2006/wordml" xmlns:wps="http://schemas.microsoft.com/office/word/2010/wordprocessingShape" mc:Ignorable="w14 w15 w16se w16cid w16 w16cex w16sdtdh wp14">
+<w:hdr xmlns:wpc="http://schemas.microsoft.com/office/word/2010/wordprocessingCanvas" xmlns:cx="http://schemas.microsoft.com/office/drawing/2014/chartex" xmlns:cx1="http://schemas.microsoft.com/office/drawing/2015/9/8/chartex" xmlns:cx2="http://schemas.microsoft.com/office/drawing/2015/10/21/chartex" xmlns:cx3="http://schemas.microsoft.com/office/drawing/2016/5/9/chartex" xmlns:cx4="http://schemas.microsoft.com/office/drawing/2016/5/10/chartex" xmlns:cx5="http://schemas.microsoft.com/office/drawing/2016/5/11/chartex" xmlns:cx6="http://schemas.microsoft.com/office/drawing/2016/5/12/chartex" xmlns:cx7="http://schemas.microsoft.com/office/drawing/2016/5/13/chartex" xmlns:cx8="http://schemas.microsoft.com/office/drawing/2016/5/14/chartex" xmlns:mc="http://schemas.openxmlformats.org/markup-compatibility/2006" xmlns:aink="http://schemas.microsoft.com/office/drawing/2016/ink" xmlns:am3d="http://schemas.microsoft.com/office/drawing/2017/model3d" xmlns:o="urn:schemas-microsoft-com:office:office" xmlns:oel="http://schemas.microsoft.com/office/2019/extlst" xmlns:r="http://schemas.openxmlformats.org/officeDocument/2006/relationships" xmlns:m="http://schemas.openxmlformats.org/officeDocument/2006/math" xmlns:v="urn:schemas-microsoft-com:vml" xmlns:wp14="http://schemas.microsoft.com/office/word/2010/wordprocessingDrawing" xmlns:wp="http://schemas.openxmlformats.org/drawingml/2006/wordprocessingDrawing" xmlns:w10="urn:schemas-microsoft-com:office:word" xmlns:w="http://schemas.openxmlformats.org/wordprocessingml/2006/main" xmlns:w14="http://schemas.microsoft.com/office/word/2010/wordml" xmlns:w15="http://schemas.microsoft.com/office/word/2012/wordml" xmlns:w16cex="http://schemas.microsoft.com/office/word/2018/wordml/cex" xmlns:w16cid="http://schemas.microsoft.com/office/word/2016/wordml/cid" xmlns:w16="http://schemas.microsoft.com/office/word/2018/wordml" xmlns:w16du="http://schemas.microsoft.com/office/word/2023/wordml/word16du" xmlns:w16sdtdh="http://schemas.microsoft.com/office/word/2020/wordml/sdtdatahash" xmlns:w16se="http://schemas.microsoft.com/office/word/2015/wordml/symex" xmlns:wpg="http://schemas.microsoft.com/office/word/2010/wordprocessingGroup" xmlns:wpi="http://schemas.microsoft.com/office/word/2010/wordprocessingInk" xmlns:wne="http://schemas.microsoft.com/office/word/2006/wordml" xmlns:wps="http://schemas.microsoft.com/office/word/2010/wordprocessingShape" mc:Ignorable="w14 w15 w16se w16cid w16 w16cex w16sdtdh w16du wp14">
   <w:p>
     <w:pPr>
       <w:pStyle w:val="Header"/>
@@ -15501,7 +16360,7 @@
 </file>
 
 <file path=word/numbering.xml><?xml version="1.0" encoding="utf-8"?>
-<w:numbering xmlns:wpc="http://schemas.microsoft.com/office/word/2010/wordprocessingCanvas" xmlns:cx="http://schemas.microsoft.com/office/drawing/2014/chartex" xmlns:cx1="http://schemas.microsoft.com/office/drawing/2015/9/8/chartex" xmlns:cx2="http://schemas.microsoft.com/office/drawing/2015/10/21/chartex" xmlns:cx3="http://schemas.microsoft.com/office/drawing/2016/5/9/chartex" xmlns:cx4="http://schemas.microsoft.com/office/drawing/2016/5/10/chartex" xmlns:cx5="http://schemas.microsoft.com/office/drawing/2016/5/11/chartex" xmlns:cx6="http://schemas.microsoft.com/office/drawing/2016/5/12/chartex" xmlns:cx7="http://schemas.microsoft.com/office/drawing/2016/5/13/chartex" xmlns:cx8="http://schemas.microsoft.com/office/drawing/2016/5/14/chartex" xmlns:mc="http://schemas.openxmlformats.org/markup-compatibility/2006" xmlns:aink="http://schemas.microsoft.com/office/drawing/2016/ink" xmlns:am3d="http://schemas.microsoft.com/office/drawing/2017/model3d" xmlns:o="urn:schemas-microsoft-com:office:office" xmlns:r="http://schemas.openxmlformats.org/officeDocument/2006/relationships" xmlns:m="http://schemas.openxmlformats.org/officeDocument/2006/math" xmlns:v="urn:schemas-microsoft-com:vml" xmlns:wp14="http://schemas.microsoft.com/office/word/2010/wordprocessingDrawing" xmlns:wp="http://schemas.openxmlformats.org/drawingml/2006/wordprocessingDrawing" xmlns:w10="urn:schemas-microsoft-com:office:word" xmlns:w="http://schemas.openxmlformats.org/wordprocessingml/2006/main" xmlns:w14="http://schemas.microsoft.com/office/word/2010/wordml" xmlns:w15="http://schemas.microsoft.com/office/word/2012/wordml" xmlns:w16cex="http://schemas.microsoft.com/office/word/2018/wordml/cex" xmlns:w16cid="http://schemas.microsoft.com/office/word/2016/wordml/cid" xmlns:w16="http://schemas.microsoft.com/office/word/2018/wordml" xmlns:w16sdtdh="http://schemas.microsoft.com/office/word/2020/wordml/sdtdatahash" xmlns:w16se="http://schemas.microsoft.com/office/word/2015/wordml/symex" xmlns:wpg="http://schemas.microsoft.com/office/word/2010/wordprocessingGroup" xmlns:wpi="http://schemas.microsoft.com/office/word/2010/wordprocessingInk" xmlns:wne="http://schemas.microsoft.com/office/word/2006/wordml" xmlns:wps="http://schemas.microsoft.com/office/word/2010/wordprocessingShape" mc:Ignorable="w14 w15 w16se w16cid w16 w16cex w16sdtdh wp14">
+<w:numbering xmlns:wpc="http://schemas.microsoft.com/office/word/2010/wordprocessingCanvas" xmlns:cx="http://schemas.microsoft.com/office/drawing/2014/chartex" xmlns:cx1="http://schemas.microsoft.com/office/drawing/2015/9/8/chartex" xmlns:cx2="http://schemas.microsoft.com/office/drawing/2015/10/21/chartex" xmlns:cx3="http://schemas.microsoft.com/office/drawing/2016/5/9/chartex" xmlns:cx4="http://schemas.microsoft.com/office/drawing/2016/5/10/chartex" xmlns:cx5="http://schemas.microsoft.com/office/drawing/2016/5/11/chartex" xmlns:cx6="http://schemas.microsoft.com/office/drawing/2016/5/12/chartex" xmlns:cx7="http://schemas.microsoft.com/office/drawing/2016/5/13/chartex" xmlns:cx8="http://schemas.microsoft.com/office/drawing/2016/5/14/chartex" xmlns:mc="http://schemas.openxmlformats.org/markup-compatibility/2006" xmlns:aink="http://schemas.microsoft.com/office/drawing/2016/ink" xmlns:am3d="http://schemas.microsoft.com/office/drawing/2017/model3d" xmlns:o="urn:schemas-microsoft-com:office:office" xmlns:oel="http://schemas.microsoft.com/office/2019/extlst" xmlns:r="http://schemas.openxmlformats.org/officeDocument/2006/relationships" xmlns:m="http://schemas.openxmlformats.org/officeDocument/2006/math" xmlns:v="urn:schemas-microsoft-com:vml" xmlns:wp14="http://schemas.microsoft.com/office/word/2010/wordprocessingDrawing" xmlns:wp="http://schemas.openxmlformats.org/drawingml/2006/wordprocessingDrawing" xmlns:w10="urn:schemas-microsoft-com:office:word" xmlns:w="http://schemas.openxmlformats.org/wordprocessingml/2006/main" xmlns:w14="http://schemas.microsoft.com/office/word/2010/wordml" xmlns:w15="http://schemas.microsoft.com/office/word/2012/wordml" xmlns:w16cex="http://schemas.microsoft.com/office/word/2018/wordml/cex" xmlns:w16cid="http://schemas.microsoft.com/office/word/2016/wordml/cid" xmlns:w16="http://schemas.microsoft.com/office/word/2018/wordml" xmlns:w16du="http://schemas.microsoft.com/office/word/2023/wordml/word16du" xmlns:w16sdtdh="http://schemas.microsoft.com/office/word/2020/wordml/sdtdatahash" xmlns:w16se="http://schemas.microsoft.com/office/word/2015/wordml/symex" xmlns:wpg="http://schemas.microsoft.com/office/word/2010/wordprocessingGroup" xmlns:wpi="http://schemas.microsoft.com/office/word/2010/wordprocessingInk" xmlns:wne="http://schemas.microsoft.com/office/word/2006/wordml" xmlns:wps="http://schemas.microsoft.com/office/word/2010/wordprocessingShape" mc:Ignorable="w14 w15 w16se w16cid w16 w16cex w16sdtdh w16du wp14">
   <w:abstractNum w:abstractNumId="0" w15:restartNumberingAfterBreak="0">
     <w:nsid w:val="110C215B"/>
     <w:multiLevelType w:val="hybridMultilevel"/>
@@ -15790,20 +16649,20 @@
       </w:pPr>
     </w:lvl>
   </w:abstractNum>
-  <w:num w:numId="1">
+  <w:num w:numId="1" w16cid:durableId="1070999765">
     <w:abstractNumId w:val="0"/>
   </w:num>
-  <w:num w:numId="2">
+  <w:num w:numId="2" w16cid:durableId="1550071912">
     <w:abstractNumId w:val="1"/>
   </w:num>
-  <w:num w:numId="3">
+  <w:num w:numId="3" w16cid:durableId="1797798536">
     <w:abstractNumId w:val="2"/>
   </w:num>
 </w:numbering>
 </file>
 
 <file path=word/people.xml><?xml version="1.0" encoding="utf-8"?>
-<w15:people xmlns:wpc="http://schemas.microsoft.com/office/word/2010/wordprocessingCanvas" xmlns:cx="http://schemas.microsoft.com/office/drawing/2014/chartex" xmlns:cx1="http://schemas.microsoft.com/office/drawing/2015/9/8/chartex" xmlns:cx2="http://schemas.microsoft.com/office/drawing/2015/10/21/chartex" xmlns:cx3="http://schemas.microsoft.com/office/drawing/2016/5/9/chartex" xmlns:cx4="http://schemas.microsoft.com/office/drawing/2016/5/10/chartex" xmlns:cx5="http://schemas.microsoft.com/office/drawing/2016/5/11/chartex" xmlns:cx6="http://schemas.microsoft.com/office/drawing/2016/5/12/chartex" xmlns:cx7="http://schemas.microsoft.com/office/drawing/2016/5/13/chartex" xmlns:cx8="http://schemas.microsoft.com/office/drawing/2016/5/14/chartex" xmlns:mc="http://schemas.openxmlformats.org/markup-compatibility/2006" xmlns:aink="http://schemas.microsoft.com/office/drawing/2016/ink" xmlns:am3d="http://schemas.microsoft.com/office/drawing/2017/model3d" xmlns:o="urn:schemas-microsoft-com:office:office" xmlns:r="http://schemas.openxmlformats.org/officeDocument/2006/relationships" xmlns:m="http://schemas.openxmlformats.org/officeDocument/2006/math" xmlns:v="urn:schemas-microsoft-com:vml" xmlns:wp14="http://schemas.microsoft.com/office/word/2010/wordprocessingDrawing" xmlns:wp="http://schemas.openxmlformats.org/drawingml/2006/wordprocessingDrawing" xmlns:w10="urn:schemas-microsoft-com:office:word" xmlns:w="http://schemas.openxmlformats.org/wordprocessingml/2006/main" xmlns:w14="http://schemas.microsoft.com/office/word/2010/wordml" xmlns:w15="http://schemas.microsoft.com/office/word/2012/wordml" xmlns:w16cex="http://schemas.microsoft.com/office/word/2018/wordml/cex" xmlns:w16cid="http://schemas.microsoft.com/office/word/2016/wordml/cid" xmlns:w16="http://schemas.microsoft.com/office/word/2018/wordml" xmlns:w16sdtdh="http://schemas.microsoft.com/office/word/2020/wordml/sdtdatahash" xmlns:w16se="http://schemas.microsoft.com/office/word/2015/wordml/symex" xmlns:wpg="http://schemas.microsoft.com/office/word/2010/wordprocessingGroup" xmlns:wpi="http://schemas.microsoft.com/office/word/2010/wordprocessingInk" xmlns:wne="http://schemas.microsoft.com/office/word/2006/wordml" xmlns:wps="http://schemas.microsoft.com/office/word/2010/wordprocessingShape" mc:Ignorable="w14 w15 w16se w16cid w16 w16cex w16sdtdh wp14">
+<w15:people xmlns:wpc="http://schemas.microsoft.com/office/word/2010/wordprocessingCanvas" xmlns:cx="http://schemas.microsoft.com/office/drawing/2014/chartex" xmlns:cx1="http://schemas.microsoft.com/office/drawing/2015/9/8/chartex" xmlns:cx2="http://schemas.microsoft.com/office/drawing/2015/10/21/chartex" xmlns:cx3="http://schemas.microsoft.com/office/drawing/2016/5/9/chartex" xmlns:cx4="http://schemas.microsoft.com/office/drawing/2016/5/10/chartex" xmlns:cx5="http://schemas.microsoft.com/office/drawing/2016/5/11/chartex" xmlns:cx6="http://schemas.microsoft.com/office/drawing/2016/5/12/chartex" xmlns:cx7="http://schemas.microsoft.com/office/drawing/2016/5/13/chartex" xmlns:cx8="http://schemas.microsoft.com/office/drawing/2016/5/14/chartex" xmlns:mc="http://schemas.openxmlformats.org/markup-compatibility/2006" xmlns:aink="http://schemas.microsoft.com/office/drawing/2016/ink" xmlns:am3d="http://schemas.microsoft.com/office/drawing/2017/model3d" xmlns:o="urn:schemas-microsoft-com:office:office" xmlns:oel="http://schemas.microsoft.com/office/2019/extlst" xmlns:r="http://schemas.openxmlformats.org/officeDocument/2006/relationships" xmlns:m="http://schemas.openxmlformats.org/officeDocument/2006/math" xmlns:v="urn:schemas-microsoft-com:vml" xmlns:wp14="http://schemas.microsoft.com/office/word/2010/wordprocessingDrawing" xmlns:wp="http://schemas.openxmlformats.org/drawingml/2006/wordprocessingDrawing" xmlns:w10="urn:schemas-microsoft-com:office:word" xmlns:w="http://schemas.openxmlformats.org/wordprocessingml/2006/main" xmlns:w14="http://schemas.microsoft.com/office/word/2010/wordml" xmlns:w15="http://schemas.microsoft.com/office/word/2012/wordml" xmlns:w16cex="http://schemas.microsoft.com/office/word/2018/wordml/cex" xmlns:w16cid="http://schemas.microsoft.com/office/word/2016/wordml/cid" xmlns:w16="http://schemas.microsoft.com/office/word/2018/wordml" xmlns:w16du="http://schemas.microsoft.com/office/word/2023/wordml/word16du" xmlns:w16sdtdh="http://schemas.microsoft.com/office/word/2020/wordml/sdtdatahash" xmlns:w16se="http://schemas.microsoft.com/office/word/2015/wordml/symex" xmlns:wpg="http://schemas.microsoft.com/office/word/2010/wordprocessingGroup" xmlns:wpi="http://schemas.microsoft.com/office/word/2010/wordprocessingInk" xmlns:wne="http://schemas.microsoft.com/office/word/2006/wordml" xmlns:wps="http://schemas.microsoft.com/office/word/2010/wordprocessingShape" mc:Ignorable="w14 w15 w16se w16cid w16 w16cex w16sdtdh w16du wp14">
   <w15:person w15:author="Parker, Emily">
     <w15:presenceInfo w15:providerId="AD" w15:userId="S-1-5-21-1407069837-2091007605-538272213-57443323"/>
   </w15:person>
@@ -15814,7 +16673,7 @@
 </file>
 
 <file path=word/styles.xml><?xml version="1.0" encoding="utf-8"?>
-<w:styles xmlns:mc="http://schemas.openxmlformats.org/markup-compatibility/2006" xmlns:r="http://schemas.openxmlformats.org/officeDocument/2006/relationships" xmlns:w="http://schemas.openxmlformats.org/wordprocessingml/2006/main" xmlns:w14="http://schemas.microsoft.com/office/word/2010/wordml" xmlns:w15="http://schemas.microsoft.com/office/word/2012/wordml" xmlns:w16cex="http://schemas.microsoft.com/office/word/2018/wordml/cex" xmlns:w16cid="http://schemas.microsoft.com/office/word/2016/wordml/cid" xmlns:w16="http://schemas.microsoft.com/office/word/2018/wordml" xmlns:w16sdtdh="http://schemas.microsoft.com/office/word/2020/wordml/sdtdatahash" xmlns:w16se="http://schemas.microsoft.com/office/word/2015/wordml/symex" mc:Ignorable="w14 w15 w16se w16cid w16 w16cex w16sdtdh">
+<w:styles xmlns:mc="http://schemas.openxmlformats.org/markup-compatibility/2006" xmlns:r="http://schemas.openxmlformats.org/officeDocument/2006/relationships" xmlns:w="http://schemas.openxmlformats.org/wordprocessingml/2006/main" xmlns:w14="http://schemas.microsoft.com/office/word/2010/wordml" xmlns:w15="http://schemas.microsoft.com/office/word/2012/wordml" xmlns:w16cex="http://schemas.microsoft.com/office/word/2018/wordml/cex" xmlns:w16cid="http://schemas.microsoft.com/office/word/2016/wordml/cid" xmlns:w16="http://schemas.microsoft.com/office/word/2018/wordml" xmlns:w16du="http://schemas.microsoft.com/office/word/2023/wordml/word16du" xmlns:w16sdtdh="http://schemas.microsoft.com/office/word/2020/wordml/sdtdatahash" xmlns:w16se="http://schemas.microsoft.com/office/word/2015/wordml/symex" mc:Ignorable="w14 w15 w16se w16cid w16 w16cex w16sdtdh w16du">
   <w:docDefaults>
     <w:rPrDefault>
       <w:rPr>
@@ -16747,6 +17606,19 @@
 </file>
 
 <file path=customXml/item2.xml><?xml version="1.0" encoding="utf-8"?>
+<b:Sources xmlns:b="http://schemas.openxmlformats.org/officeDocument/2006/bibliography" xmlns="http://schemas.openxmlformats.org/officeDocument/2006/bibliography" SelectedStyle="\APASixthEditionOfficeOnline.xsl" StyleName="APA" Version="6"/>
+</file>
+
+<file path=customXml/item3.xml><?xml version="1.0" encoding="utf-8"?>
+<?mso-contentType ?>
+<FormTemplates xmlns="http://schemas.microsoft.com/sharepoint/v3/contenttype/forms">
+  <Display>DocumentLibraryForm</Display>
+  <Edit>DocumentLibraryForm</Edit>
+  <New>DocumentLibraryForm</New>
+</FormTemplates>
+</file>
+
+<file path=customXml/item4.xml><?xml version="1.0" encoding="utf-8"?>
 <p:properties xmlns:p="http://schemas.microsoft.com/office/2006/metadata/properties" xmlns:xsi="http://www.w3.org/2001/XMLSchema-instance" xmlns:pc="http://schemas.microsoft.com/office/infopath/2007/PartnerControls">
   <documentManagement>
     <TaxCatchAll xmlns="1f707338-ea0f-4fe5-baee-59b996692b22" xsi:nil="true"/>
@@ -16795,7 +17667,7 @@
 </p:properties>
 </file>
 
-<file path=customXml/item3.xml><?xml version="1.0" encoding="utf-8"?>
+<file path=customXml/item5.xml><?xml version="1.0" encoding="utf-8"?>
 <ct:contentTypeSchema xmlns:ct="http://schemas.microsoft.com/office/2006/metadata/contentType" xmlns:ma="http://schemas.microsoft.com/office/2006/metadata/properties/metaAttributes" ct:_="" ma:_="" ma:contentTypeName="Document" ma:contentTypeID="0x010100C39F2A75005F2D43B30369DAED2CCB1C" ma:contentTypeVersion="53" ma:contentTypeDescription="Create a new document." ma:contentTypeScope="" ma:versionID="b65eefbc134feefc11c332543f8138bd">
   <xsd:schema xmlns:xsd="http://www.w3.org/2001/XMLSchema" xmlns:xs="http://www.w3.org/2001/XMLSchema" xmlns:p="http://schemas.microsoft.com/office/2006/metadata/properties" xmlns:ns1="http://schemas.microsoft.com/sharepoint/v3" xmlns:ns2="0feec74c-ecc7-44c3-9c64-3623cf89ed41" xmlns:ns3="1f707338-ea0f-4fe5-baee-59b996692b22" targetNamespace="http://schemas.microsoft.com/office/2006/metadata/properties" ma:root="true" ma:fieldsID="2ebdf88bf0a62387c91715c5c1045043" ns1:_="" ns2:_="" ns3:_="">
     <xsd:import namespace="http://schemas.microsoft.com/sharepoint/v3"/>
@@ -17319,19 +18191,6 @@
 </ct:contentTypeSchema>
 </file>
 
-<file path=customXml/item4.xml><?xml version="1.0" encoding="utf-8"?>
-<?mso-contentType ?>
-<FormTemplates xmlns="http://schemas.microsoft.com/sharepoint/v3/contenttype/forms">
-  <Display>DocumentLibraryForm</Display>
-  <Edit>DocumentLibraryForm</Edit>
-  <New>DocumentLibraryForm</New>
-</FormTemplates>
-</file>
-
-<file path=customXml/item5.xml><?xml version="1.0" encoding="utf-8"?>
-<b:Sources xmlns:b="http://schemas.openxmlformats.org/officeDocument/2006/bibliography" xmlns="http://schemas.openxmlformats.org/officeDocument/2006/bibliography" SelectedStyle="\APASixthEditionOfficeOnline.xsl" StyleName="APA" Version="6"/>
-</file>
-
 <file path=customXml/itemProps1.xml><?xml version="1.0" encoding="utf-8"?>
 <ds:datastoreItem xmlns:ds="http://schemas.openxmlformats.org/officeDocument/2006/customXml" ds:itemID="{55AF091B-3C7A-41E3-B477-F2FDAA23CFDA}">
   <ds:schemaRefs>
@@ -17341,6 +18200,22 @@
 </file>
 
 <file path=customXml/itemProps2.xml><?xml version="1.0" encoding="utf-8"?>
+<ds:datastoreItem xmlns:ds="http://schemas.openxmlformats.org/officeDocument/2006/customXml" ds:itemID="{1B6B35DE-0877-4E66-80B1-D9587151751D}">
+  <ds:schemaRefs>
+    <ds:schemaRef ds:uri="http://schemas.openxmlformats.org/officeDocument/2006/bibliography"/>
+  </ds:schemaRefs>
+</ds:datastoreItem>
+</file>
+
+<file path=customXml/itemProps3.xml><?xml version="1.0" encoding="utf-8"?>
+<ds:datastoreItem xmlns:ds="http://schemas.openxmlformats.org/officeDocument/2006/customXml" ds:itemID="{C6552677-A95B-4093-849B-B6AED615DA4B}">
+  <ds:schemaRefs>
+    <ds:schemaRef ds:uri="http://schemas.microsoft.com/sharepoint/v3/contenttype/forms"/>
+  </ds:schemaRefs>
+</ds:datastoreItem>
+</file>
+
+<file path=customXml/itemProps4.xml><?xml version="1.0" encoding="utf-8"?>
 <ds:datastoreItem xmlns:ds="http://schemas.openxmlformats.org/officeDocument/2006/customXml" ds:itemID="{E23E4120-D6A2-4237-8072-707FB1C50E55}">
   <ds:schemaRefs>
     <ds:schemaRef ds:uri="http://schemas.microsoft.com/office/2006/metadata/properties"/>
@@ -17352,7 +18227,7 @@
 </ds:datastoreItem>
 </file>
 
-<file path=customXml/itemProps3.xml><?xml version="1.0" encoding="utf-8"?>
+<file path=customXml/itemProps5.xml><?xml version="1.0" encoding="utf-8"?>
 <ds:datastoreItem xmlns:ds="http://schemas.openxmlformats.org/officeDocument/2006/customXml" ds:itemID="{EB29CA3C-5353-4466-A275-3B6348CA7261}">
   <ds:schemaRefs>
     <ds:schemaRef ds:uri="http://schemas.microsoft.com/office/2006/metadata/contentType"/>
@@ -17370,20 +18245,4 @@
     <ds:schemaRef ds:uri="http://schemas.microsoft.com/internal/obd"/>
   </ds:schemaRefs>
 </ds:datastoreItem>
-</file>
-
-<file path=customXml/itemProps4.xml><?xml version="1.0" encoding="utf-8"?>
-<ds:datastoreItem xmlns:ds="http://schemas.openxmlformats.org/officeDocument/2006/customXml" ds:itemID="{C6552677-A95B-4093-849B-B6AED615DA4B}">
-  <ds:schemaRefs>
-    <ds:schemaRef ds:uri="http://schemas.microsoft.com/sharepoint/v3/contenttype/forms"/>
-  </ds:schemaRefs>
-</ds:datastoreItem>
-</file>
-
-<file path=customXml/itemProps5.xml><?xml version="1.0" encoding="utf-8"?>
-<ds:datastoreItem xmlns:ds="http://schemas.openxmlformats.org/officeDocument/2006/customXml" ds:itemID="{1B6B35DE-0877-4E66-80B1-D9587151751D}">
-  <ds:schemaRefs>
-    <ds:schemaRef ds:uri="http://schemas.openxmlformats.org/officeDocument/2006/bibliography"/>
-  </ds:schemaRefs>
-</ds:datastoreItem>
 </file>
</xml_diff>

<commit_message>
OSPF started, finish tomorrow
</commit_message>
<xml_diff>
--- a/Network Engineering Capstone Functionality Report - Emily Parker.docx
+++ b/Network Engineering Capstone Functionality Report - Emily Parker.docx
@@ -13382,6 +13382,12 @@
         </w:rPr>
         <w:t>Test Case #8: Basic or Advanced Networking </w:t>
       </w:r>
+      <w:r>
+        <w:rPr>
+          <w:rFonts w:ascii="Verdana" w:eastAsia="Times New Roman" w:hAnsi="Verdana"/>
+        </w:rPr>
+        <w:t>- OSPF</w:t>
+      </w:r>
     </w:p>
     <w:p>
       <w:pPr>
@@ -13619,9 +13625,7 @@
         <w:spacing w:after="0" w:line="240" w:lineRule="auto"/>
         <w:textAlignment w:val="baseline"/>
         <w:rPr>
-          <w:rFonts w:ascii="Verdana" w:eastAsia="Times New Roman" w:hAnsi="Verdana" w:cs="Segoe UI"/>
-          <w:sz w:val="18"/>
-          <w:szCs w:val="18"/>
+          <w:rFonts w:ascii="Verdana" w:eastAsia="Times New Roman" w:hAnsi="Verdana" w:cs="Calibri"/>
         </w:rPr>
       </w:pPr>
       <w:r>
@@ -13629,6 +13633,225 @@
           <w:rFonts w:ascii="Verdana" w:eastAsia="Times New Roman" w:hAnsi="Verdana" w:cs="Calibri"/>
         </w:rPr>
         <w:t> </w:t>
+      </w:r>
+    </w:p>
+    <w:p>
+      <w:pPr>
+        <w:spacing w:after="0" w:line="240" w:lineRule="auto"/>
+        <w:textAlignment w:val="baseline"/>
+        <w:rPr>
+          <w:rFonts w:ascii="Verdana" w:eastAsia="Times New Roman" w:hAnsi="Verdana" w:cs="Segoe UI"/>
+        </w:rPr>
+      </w:pPr>
+      <w:r>
+        <w:rPr>
+          <w:rFonts w:ascii="Verdana" w:eastAsia="Times New Roman" w:hAnsi="Verdana" w:cs="Segoe UI"/>
+        </w:rPr>
+        <w:t>The purpose of this test case is to configure OSPF on the routers</w:t>
+      </w:r>
+      <w:r>
+        <w:rPr>
+          <w:rFonts w:ascii="Verdana" w:eastAsia="Times New Roman" w:hAnsi="Verdana" w:cs="Segoe UI"/>
+        </w:rPr>
+        <w:t xml:space="preserve"> and L3 switches upstream interfaces</w:t>
+      </w:r>
+      <w:r>
+        <w:rPr>
+          <w:rFonts w:ascii="Verdana" w:eastAsia="Times New Roman" w:hAnsi="Verdana" w:cs="Segoe UI"/>
+        </w:rPr>
+        <w:t xml:space="preserve"> for both Fenrir Site 1 and 2, and to verify that routes are being shared, routers are becoming OSPF neighbors, and adjacencies are being formed.</w:t>
+      </w:r>
+      <w:r>
+        <w:rPr>
+          <w:rFonts w:ascii="Verdana" w:eastAsia="Times New Roman" w:hAnsi="Verdana" w:cs="Segoe UI"/>
+        </w:rPr>
+        <w:t xml:space="preserve"> Relevant devices include R1, R2, R3, R4, R5, R6, L3SW1, and L3SW2.</w:t>
+      </w:r>
+      <w:r>
+        <w:rPr>
+          <w:rFonts w:ascii="Verdana" w:eastAsia="Times New Roman" w:hAnsi="Verdana" w:cs="Segoe UI"/>
+        </w:rPr>
+        <w:t xml:space="preserve"> Relevant subnets include 192.168.6.0 /24, </w:t>
+      </w:r>
+      <w:r>
+        <w:rPr>
+          <w:rFonts w:ascii="Verdana" w:eastAsia="Times New Roman" w:hAnsi="Verdana" w:cs="Segoe UI"/>
+        </w:rPr>
+        <w:t>192.168.</w:t>
+      </w:r>
+      <w:r>
+        <w:rPr>
+          <w:rFonts w:ascii="Verdana" w:eastAsia="Times New Roman" w:hAnsi="Verdana" w:cs="Segoe UI"/>
+        </w:rPr>
+        <w:t>7</w:t>
+      </w:r>
+      <w:r>
+        <w:rPr>
+          <w:rFonts w:ascii="Verdana" w:eastAsia="Times New Roman" w:hAnsi="Verdana" w:cs="Segoe UI"/>
+        </w:rPr>
+        <w:t>.0 /24</w:t>
+      </w:r>
+      <w:r>
+        <w:rPr>
+          <w:rFonts w:ascii="Verdana" w:eastAsia="Times New Roman" w:hAnsi="Verdana" w:cs="Segoe UI"/>
+        </w:rPr>
+        <w:t xml:space="preserve">, </w:t>
+      </w:r>
+      <w:r>
+        <w:rPr>
+          <w:rFonts w:ascii="Verdana" w:eastAsia="Times New Roman" w:hAnsi="Verdana" w:cs="Segoe UI"/>
+        </w:rPr>
+        <w:t>192.168.</w:t>
+      </w:r>
+      <w:r>
+        <w:rPr>
+          <w:rFonts w:ascii="Verdana" w:eastAsia="Times New Roman" w:hAnsi="Verdana" w:cs="Segoe UI"/>
+        </w:rPr>
+        <w:t>8</w:t>
+      </w:r>
+      <w:r>
+        <w:rPr>
+          <w:rFonts w:ascii="Verdana" w:eastAsia="Times New Roman" w:hAnsi="Verdana" w:cs="Segoe UI"/>
+        </w:rPr>
+        <w:t>.0 /24</w:t>
+      </w:r>
+      <w:r>
+        <w:rPr>
+          <w:rFonts w:ascii="Verdana" w:eastAsia="Times New Roman" w:hAnsi="Verdana" w:cs="Segoe UI"/>
+        </w:rPr>
+        <w:t xml:space="preserve">, </w:t>
+      </w:r>
+      <w:r>
+        <w:rPr>
+          <w:rFonts w:ascii="Verdana" w:eastAsia="Times New Roman" w:hAnsi="Verdana" w:cs="Segoe UI"/>
+        </w:rPr>
+        <w:t>192.168.</w:t>
+      </w:r>
+      <w:r>
+        <w:rPr>
+          <w:rFonts w:ascii="Verdana" w:eastAsia="Times New Roman" w:hAnsi="Verdana" w:cs="Segoe UI"/>
+        </w:rPr>
+        <w:t>10</w:t>
+      </w:r>
+      <w:r>
+        <w:rPr>
+          <w:rFonts w:ascii="Verdana" w:eastAsia="Times New Roman" w:hAnsi="Verdana" w:cs="Segoe UI"/>
+        </w:rPr>
+        <w:t>.0 /24</w:t>
+      </w:r>
+      <w:r>
+        <w:rPr>
+          <w:rFonts w:ascii="Verdana" w:eastAsia="Times New Roman" w:hAnsi="Verdana" w:cs="Segoe UI"/>
+        </w:rPr>
+        <w:t xml:space="preserve">, </w:t>
+      </w:r>
+      <w:r>
+        <w:rPr>
+          <w:rFonts w:ascii="Verdana" w:eastAsia="Times New Roman" w:hAnsi="Verdana" w:cs="Segoe UI"/>
+        </w:rPr>
+        <w:t>192.168.</w:t>
+      </w:r>
+      <w:r>
+        <w:rPr>
+          <w:rFonts w:ascii="Verdana" w:eastAsia="Times New Roman" w:hAnsi="Verdana" w:cs="Segoe UI"/>
+        </w:rPr>
+        <w:t>12</w:t>
+      </w:r>
+      <w:r>
+        <w:rPr>
+          <w:rFonts w:ascii="Verdana" w:eastAsia="Times New Roman" w:hAnsi="Verdana" w:cs="Segoe UI"/>
+        </w:rPr>
+        <w:t>.0 /24</w:t>
+      </w:r>
+      <w:r>
+        <w:rPr>
+          <w:rFonts w:ascii="Verdana" w:eastAsia="Times New Roman" w:hAnsi="Verdana" w:cs="Segoe UI"/>
+        </w:rPr>
+        <w:t xml:space="preserve">, </w:t>
+      </w:r>
+      <w:r>
+        <w:rPr>
+          <w:rFonts w:ascii="Verdana" w:eastAsia="Times New Roman" w:hAnsi="Verdana" w:cs="Segoe UI"/>
+        </w:rPr>
+        <w:t>192.168.</w:t>
+      </w:r>
+      <w:r>
+        <w:rPr>
+          <w:rFonts w:ascii="Verdana" w:eastAsia="Times New Roman" w:hAnsi="Verdana" w:cs="Segoe UI"/>
+        </w:rPr>
+        <w:t>13</w:t>
+      </w:r>
+      <w:r>
+        <w:rPr>
+          <w:rFonts w:ascii="Verdana" w:eastAsia="Times New Roman" w:hAnsi="Verdana" w:cs="Segoe UI"/>
+        </w:rPr>
+        <w:t>.0 /24</w:t>
+      </w:r>
+      <w:r>
+        <w:rPr>
+          <w:rFonts w:ascii="Verdana" w:eastAsia="Times New Roman" w:hAnsi="Verdana" w:cs="Segoe UI"/>
+        </w:rPr>
+        <w:t xml:space="preserve">, </w:t>
+      </w:r>
+      <w:r>
+        <w:rPr>
+          <w:rFonts w:ascii="Verdana" w:eastAsia="Times New Roman" w:hAnsi="Verdana" w:cs="Segoe UI"/>
+        </w:rPr>
+        <w:t>192.168.</w:t>
+      </w:r>
+      <w:r>
+        <w:rPr>
+          <w:rFonts w:ascii="Verdana" w:eastAsia="Times New Roman" w:hAnsi="Verdana" w:cs="Segoe UI"/>
+        </w:rPr>
+        <w:t>14</w:t>
+      </w:r>
+      <w:r>
+        <w:rPr>
+          <w:rFonts w:ascii="Verdana" w:eastAsia="Times New Roman" w:hAnsi="Verdana" w:cs="Segoe UI"/>
+        </w:rPr>
+        <w:t>.0 /24</w:t>
+      </w:r>
+      <w:r>
+        <w:rPr>
+          <w:rFonts w:ascii="Verdana" w:eastAsia="Times New Roman" w:hAnsi="Verdana" w:cs="Segoe UI"/>
+        </w:rPr>
+        <w:t xml:space="preserve">, and </w:t>
+      </w:r>
+      <w:r>
+        <w:rPr>
+          <w:rFonts w:ascii="Verdana" w:eastAsia="Times New Roman" w:hAnsi="Verdana" w:cs="Segoe UI"/>
+        </w:rPr>
+        <w:t>192.168.</w:t>
+      </w:r>
+      <w:r>
+        <w:rPr>
+          <w:rFonts w:ascii="Verdana" w:eastAsia="Times New Roman" w:hAnsi="Verdana" w:cs="Segoe UI"/>
+        </w:rPr>
+        <w:t>15</w:t>
+      </w:r>
+      <w:r>
+        <w:rPr>
+          <w:rFonts w:ascii="Verdana" w:eastAsia="Times New Roman" w:hAnsi="Verdana" w:cs="Segoe UI"/>
+        </w:rPr>
+        <w:t>.0</w:t>
+      </w:r>
+      <w:r>
+        <w:rPr>
+          <w:rFonts w:ascii="Verdana" w:eastAsia="Times New Roman" w:hAnsi="Verdana" w:cs="Segoe UI"/>
+        </w:rPr>
+        <w:t xml:space="preserve"> </w:t>
+      </w:r>
+      <w:r>
+        <w:rPr>
+          <w:rFonts w:ascii="Verdana" w:eastAsia="Times New Roman" w:hAnsi="Verdana" w:cs="Segoe UI"/>
+        </w:rPr>
+        <w:t>/24</w:t>
+      </w:r>
+      <w:r>
+        <w:rPr>
+          <w:rFonts w:ascii="Verdana" w:eastAsia="Times New Roman" w:hAnsi="Verdana" w:cs="Segoe UI"/>
+        </w:rPr>
+        <w:t>.</w:t>
       </w:r>
     </w:p>
     <w:p>
@@ -13731,39 +13954,54 @@
         </w:rPr>
         <w:t> </w:t>
       </w:r>
-    </w:p>
-    <w:p>
-      <w:pPr>
-        <w:spacing w:after="0" w:line="240" w:lineRule="auto"/>
-        <w:textAlignment w:val="baseline"/>
-        <w:rPr>
-          <w:rFonts w:ascii="Verdana" w:eastAsia="Times New Roman" w:hAnsi="Verdana" w:cs="Segoe UI"/>
-          <w:sz w:val="18"/>
-          <w:szCs w:val="18"/>
-        </w:rPr>
-      </w:pPr>
-      <w:r>
-        <w:rPr>
-          <w:rFonts w:ascii="Verdana" w:eastAsia="Times New Roman" w:hAnsi="Verdana" w:cs="Calibri"/>
-        </w:rPr>
-        <w:t> </w:t>
-      </w:r>
-    </w:p>
-    <w:p>
-      <w:pPr>
-        <w:spacing w:after="0" w:line="240" w:lineRule="auto"/>
-        <w:textAlignment w:val="baseline"/>
-        <w:rPr>
-          <w:rFonts w:ascii="Verdana" w:eastAsia="Times New Roman" w:hAnsi="Verdana" w:cs="Segoe UI"/>
-          <w:sz w:val="18"/>
-          <w:szCs w:val="18"/>
-        </w:rPr>
-      </w:pPr>
-      <w:r>
-        <w:rPr>
-          <w:rFonts w:ascii="Verdana" w:eastAsia="Times New Roman" w:hAnsi="Verdana" w:cs="Calibri"/>
-        </w:rPr>
-        <w:t> </w:t>
+      <w:r>
+        <w:rPr>
+          <w:rFonts w:ascii="Verdana" w:eastAsia="Times New Roman" w:hAnsi="Verdana" w:cs="Segoe UI"/>
+          <w:noProof/>
+          <w:sz w:val="18"/>
+          <w:szCs w:val="18"/>
+        </w:rPr>
+        <w:drawing>
+          <wp:inline distT="0" distB="0" distL="0" distR="0" wp14:anchorId="2A4D30E7" wp14:editId="359D969A">
+            <wp:extent cx="5943600" cy="800100"/>
+            <wp:effectExtent l="0" t="0" r="0" b="0"/>
+            <wp:docPr id="176461324" name="Picture 1" descr="A computer screen shot of a computer&#10;&#10;Description automatically generated"/>
+            <wp:cNvGraphicFramePr>
+              <a:graphicFrameLocks xmlns:a="http://schemas.openxmlformats.org/drawingml/2006/main" noChangeAspect="1"/>
+            </wp:cNvGraphicFramePr>
+            <a:graphic xmlns:a="http://schemas.openxmlformats.org/drawingml/2006/main">
+              <a:graphicData uri="http://schemas.openxmlformats.org/drawingml/2006/picture">
+                <pic:pic xmlns:pic="http://schemas.openxmlformats.org/drawingml/2006/picture">
+                  <pic:nvPicPr>
+                    <pic:cNvPr id="176461324" name="Picture 1" descr="A computer screen shot of a computer&#10;&#10;Description automatically generated"/>
+                    <pic:cNvPicPr/>
+                  </pic:nvPicPr>
+                  <pic:blipFill>
+                    <a:blip r:embed="rId108" cstate="print">
+                      <a:extLst>
+                        <a:ext uri="{28A0092B-C50C-407E-A947-70E740481C1C}">
+                          <a14:useLocalDpi xmlns:a14="http://schemas.microsoft.com/office/drawing/2010/main" val="0"/>
+                        </a:ext>
+                      </a:extLst>
+                    </a:blip>
+                    <a:stretch>
+                      <a:fillRect/>
+                    </a:stretch>
+                  </pic:blipFill>
+                  <pic:spPr>
+                    <a:xfrm>
+                      <a:off x="0" y="0"/>
+                      <a:ext cx="5943600" cy="800100"/>
+                    </a:xfrm>
+                    <a:prstGeom prst="rect">
+                      <a:avLst/>
+                    </a:prstGeom>
+                  </pic:spPr>
+                </pic:pic>
+              </a:graphicData>
+            </a:graphic>
+          </wp:inline>
+        </w:drawing>
       </w:r>
     </w:p>
     <w:p>
@@ -15782,10 +16020,10 @@
       </w:pPr>
     </w:p>
     <w:sectPr>
-      <w:headerReference w:type="default" r:id="rId108"/>
-      <w:footerReference w:type="default" r:id="rId109"/>
-      <w:headerReference w:type="first" r:id="rId110"/>
-      <w:footerReference w:type="first" r:id="rId111"/>
+      <w:headerReference w:type="default" r:id="rId109"/>
+      <w:footerReference w:type="default" r:id="rId110"/>
+      <w:headerReference w:type="first" r:id="rId111"/>
+      <w:footerReference w:type="first" r:id="rId112"/>
       <w:type w:val="continuous"/>
       <w:pgSz w:w="12240" w:h="15840"/>
       <w:pgMar w:top="1440" w:right="1440" w:bottom="1440" w:left="1440" w:header="720" w:footer="432" w:gutter="0"/>
@@ -17598,6 +17836,19 @@
 </file>
 
 <file path=customXml/item2.xml><?xml version="1.0" encoding="utf-8"?>
+<?mso-contentType ?>
+<FormTemplates xmlns="http://schemas.microsoft.com/sharepoint/v3/contenttype/forms">
+  <Display>DocumentLibraryForm</Display>
+  <Edit>DocumentLibraryForm</Edit>
+  <New>DocumentLibraryForm</New>
+</FormTemplates>
+</file>
+
+<file path=customXml/item3.xml><?xml version="1.0" encoding="utf-8"?>
+<b:Sources xmlns:b="http://schemas.openxmlformats.org/officeDocument/2006/bibliography" xmlns="http://schemas.openxmlformats.org/officeDocument/2006/bibliography" SelectedStyle="\APASixthEditionOfficeOnline.xsl" StyleName="APA" Version="6"/>
+</file>
+
+<file path=customXml/item4.xml><?xml version="1.0" encoding="utf-8"?>
 <ct:contentTypeSchema xmlns:ct="http://schemas.microsoft.com/office/2006/metadata/contentType" xmlns:ma="http://schemas.microsoft.com/office/2006/metadata/properties/metaAttributes" ct:_="" ma:_="" ma:contentTypeName="Document" ma:contentTypeID="0x010100C39F2A75005F2D43B30369DAED2CCB1C" ma:contentTypeVersion="53" ma:contentTypeDescription="Create a new document." ma:contentTypeScope="" ma:versionID="b65eefbc134feefc11c332543f8138bd">
   <xsd:schema xmlns:xsd="http://www.w3.org/2001/XMLSchema" xmlns:xs="http://www.w3.org/2001/XMLSchema" xmlns:p="http://schemas.microsoft.com/office/2006/metadata/properties" xmlns:ns1="http://schemas.microsoft.com/sharepoint/v3" xmlns:ns2="0feec74c-ecc7-44c3-9c64-3623cf89ed41" xmlns:ns3="1f707338-ea0f-4fe5-baee-59b996692b22" targetNamespace="http://schemas.microsoft.com/office/2006/metadata/properties" ma:root="true" ma:fieldsID="2ebdf88bf0a62387c91715c5c1045043" ns1:_="" ns2:_="" ns3:_="">
     <xsd:import namespace="http://schemas.microsoft.com/sharepoint/v3"/>
@@ -18121,7 +18372,7 @@
 </ct:contentTypeSchema>
 </file>
 
-<file path=customXml/item3.xml><?xml version="1.0" encoding="utf-8"?>
+<file path=customXml/item5.xml><?xml version="1.0" encoding="utf-8"?>
 <p:properties xmlns:p="http://schemas.microsoft.com/office/2006/metadata/properties" xmlns:xsi="http://www.w3.org/2001/XMLSchema-instance" xmlns:pc="http://schemas.microsoft.com/office/infopath/2007/PartnerControls">
   <documentManagement>
     <TaxCatchAll xmlns="1f707338-ea0f-4fe5-baee-59b996692b22" xsi:nil="true"/>
@@ -18170,19 +18421,6 @@
 </p:properties>
 </file>
 
-<file path=customXml/item4.xml><?xml version="1.0" encoding="utf-8"?>
-<b:Sources xmlns:b="http://schemas.openxmlformats.org/officeDocument/2006/bibliography" xmlns="http://schemas.openxmlformats.org/officeDocument/2006/bibliography" SelectedStyle="\APASixthEditionOfficeOnline.xsl" StyleName="APA" Version="6"/>
-</file>
-
-<file path=customXml/item5.xml><?xml version="1.0" encoding="utf-8"?>
-<?mso-contentType ?>
-<FormTemplates xmlns="http://schemas.microsoft.com/sharepoint/v3/contenttype/forms">
-  <Display>DocumentLibraryForm</Display>
-  <Edit>DocumentLibraryForm</Edit>
-  <New>DocumentLibraryForm</New>
-</FormTemplates>
-</file>
-
 <file path=customXml/itemProps1.xml><?xml version="1.0" encoding="utf-8"?>
 <ds:datastoreItem xmlns:ds="http://schemas.openxmlformats.org/officeDocument/2006/customXml" ds:itemID="{55AF091B-3C7A-41E3-B477-F2FDAA23CFDA}">
   <ds:schemaRefs>
@@ -18192,6 +18430,22 @@
 </file>
 
 <file path=customXml/itemProps2.xml><?xml version="1.0" encoding="utf-8"?>
+<ds:datastoreItem xmlns:ds="http://schemas.openxmlformats.org/officeDocument/2006/customXml" ds:itemID="{C6552677-A95B-4093-849B-B6AED615DA4B}">
+  <ds:schemaRefs>
+    <ds:schemaRef ds:uri="http://schemas.microsoft.com/sharepoint/v3/contenttype/forms"/>
+  </ds:schemaRefs>
+</ds:datastoreItem>
+</file>
+
+<file path=customXml/itemProps3.xml><?xml version="1.0" encoding="utf-8"?>
+<ds:datastoreItem xmlns:ds="http://schemas.openxmlformats.org/officeDocument/2006/customXml" ds:itemID="{1B6B35DE-0877-4E66-80B1-D9587151751D}">
+  <ds:schemaRefs>
+    <ds:schemaRef ds:uri="http://schemas.openxmlformats.org/officeDocument/2006/bibliography"/>
+  </ds:schemaRefs>
+</ds:datastoreItem>
+</file>
+
+<file path=customXml/itemProps4.xml><?xml version="1.0" encoding="utf-8"?>
 <ds:datastoreItem xmlns:ds="http://schemas.openxmlformats.org/officeDocument/2006/customXml" ds:itemID="{EB29CA3C-5353-4466-A275-3B6348CA7261}">
   <ds:schemaRefs>
     <ds:schemaRef ds:uri="http://schemas.microsoft.com/office/2006/metadata/contentType"/>
@@ -18211,7 +18465,7 @@
 </ds:datastoreItem>
 </file>
 
-<file path=customXml/itemProps3.xml><?xml version="1.0" encoding="utf-8"?>
+<file path=customXml/itemProps5.xml><?xml version="1.0" encoding="utf-8"?>
 <ds:datastoreItem xmlns:ds="http://schemas.openxmlformats.org/officeDocument/2006/customXml" ds:itemID="{E23E4120-D6A2-4237-8072-707FB1C50E55}">
   <ds:schemaRefs>
     <ds:schemaRef ds:uri="http://schemas.microsoft.com/office/2006/metadata/properties"/>
@@ -18221,20 +18475,4 @@
     <ds:schemaRef ds:uri="http://schemas.microsoft.com/sharepoint/v3"/>
   </ds:schemaRefs>
 </ds:datastoreItem>
-</file>
-
-<file path=customXml/itemProps4.xml><?xml version="1.0" encoding="utf-8"?>
-<ds:datastoreItem xmlns:ds="http://schemas.openxmlformats.org/officeDocument/2006/customXml" ds:itemID="{1B6B35DE-0877-4E66-80B1-D9587151751D}">
-  <ds:schemaRefs>
-    <ds:schemaRef ds:uri="http://schemas.openxmlformats.org/officeDocument/2006/bibliography"/>
-  </ds:schemaRefs>
-</ds:datastoreItem>
-</file>
-
-<file path=customXml/itemProps5.xml><?xml version="1.0" encoding="utf-8"?>
-<ds:datastoreItem xmlns:ds="http://schemas.openxmlformats.org/officeDocument/2006/customXml" ds:itemID="{C6552677-A95B-4093-849B-B6AED615DA4B}">
-  <ds:schemaRefs>
-    <ds:schemaRef ds:uri="http://schemas.microsoft.com/sharepoint/v3/contenttype/forms"/>
-  </ds:schemaRefs>
-</ds:datastoreItem>
 </file>
</xml_diff>

<commit_message>
SO CLOSE TO OSPF BEING DONE, CONFIGS DONE
</commit_message>
<xml_diff>
--- a/Network Engineering Capstone Functionality Report - Emily Parker.docx
+++ b/Network Engineering Capstone Functionality Report - Emily Parker.docx
@@ -13782,7 +13782,7 @@
           <w:szCs w:val="18"/>
         </w:rPr>
         <w:drawing>
-          <wp:inline distT="0" distB="0" distL="0" distR="0" wp14:anchorId="2A4D30E7" wp14:editId="46130975">
+          <wp:inline distT="0" distB="0" distL="0" distR="0" wp14:anchorId="2A4D30E7" wp14:editId="0BED27A6">
             <wp:extent cx="5943600" cy="800100"/>
             <wp:effectExtent l="0" t="0" r="0" b="0"/>
             <wp:docPr id="176461324" name="Picture 1" descr="A computer screen shot of a computer&#10;&#10;Description automatically generated"/>
@@ -14474,19 +14474,295 @@
         <w:spacing w:after="0" w:line="240" w:lineRule="auto"/>
         <w:textAlignment w:val="baseline"/>
         <w:rPr>
-          <w:rFonts w:ascii="Verdana" w:eastAsia="Times New Roman" w:hAnsi="Verdana" w:cs="Segoe UI"/>
-          <w:sz w:val="18"/>
-          <w:szCs w:val="18"/>
-        </w:rPr>
-      </w:pPr>
-      <w:r>
-        <w:rPr>
           <w:rFonts w:ascii="Verdana" w:eastAsia="Times New Roman" w:hAnsi="Verdana" w:cs="Calibri Light"/>
           <w:sz w:val="26"/>
           <w:szCs w:val="26"/>
         </w:rPr>
-        <w:t> </w:t>
-      </w:r>
+      </w:pPr>
+    </w:p>
+    <w:p>
+      <w:pPr>
+        <w:spacing w:after="0" w:line="240" w:lineRule="auto"/>
+        <w:textAlignment w:val="baseline"/>
+        <w:rPr>
+          <w:rFonts w:ascii="Verdana" w:eastAsia="Times New Roman" w:hAnsi="Verdana" w:cs="Segoe UI"/>
+          <w:sz w:val="18"/>
+          <w:szCs w:val="18"/>
+        </w:rPr>
+      </w:pPr>
+      <w:r>
+        <w:rPr>
+          <w:rFonts w:ascii="Verdana" w:eastAsia="Times New Roman" w:hAnsi="Verdana" w:cs="Segoe UI"/>
+          <w:noProof/>
+          <w:sz w:val="18"/>
+          <w:szCs w:val="18"/>
+        </w:rPr>
+        <w:lastRenderedPageBreak/>
+        <w:drawing>
+          <wp:inline distT="0" distB="0" distL="0" distR="0" wp14:anchorId="77982099" wp14:editId="7D33DDD8">
+            <wp:extent cx="5943600" cy="5478145"/>
+            <wp:effectExtent l="0" t="0" r="0" b="8255"/>
+            <wp:docPr id="1580152601" name="Picture 1" descr="A screenshot of a computer&#10;&#10;Description automatically generated"/>
+            <wp:cNvGraphicFramePr>
+              <a:graphicFrameLocks xmlns:a="http://schemas.openxmlformats.org/drawingml/2006/main" noChangeAspect="1"/>
+            </wp:cNvGraphicFramePr>
+            <a:graphic xmlns:a="http://schemas.openxmlformats.org/drawingml/2006/main">
+              <a:graphicData uri="http://schemas.openxmlformats.org/drawingml/2006/picture">
+                <pic:pic xmlns:pic="http://schemas.openxmlformats.org/drawingml/2006/picture">
+                  <pic:nvPicPr>
+                    <pic:cNvPr id="1580152601" name="Picture 1" descr="A screenshot of a computer&#10;&#10;Description automatically generated"/>
+                    <pic:cNvPicPr/>
+                  </pic:nvPicPr>
+                  <pic:blipFill>
+                    <a:blip r:embed="rId113">
+                      <a:extLst>
+                        <a:ext uri="{28A0092B-C50C-407E-A947-70E740481C1C}">
+                          <a14:useLocalDpi xmlns:a14="http://schemas.microsoft.com/office/drawing/2010/main" val="0"/>
+                        </a:ext>
+                      </a:extLst>
+                    </a:blip>
+                    <a:stretch>
+                      <a:fillRect/>
+                    </a:stretch>
+                  </pic:blipFill>
+                  <pic:spPr>
+                    <a:xfrm>
+                      <a:off x="0" y="0"/>
+                      <a:ext cx="5943600" cy="5478145"/>
+                    </a:xfrm>
+                    <a:prstGeom prst="rect">
+                      <a:avLst/>
+                    </a:prstGeom>
+                  </pic:spPr>
+                </pic:pic>
+              </a:graphicData>
+            </a:graphic>
+          </wp:inline>
+        </w:drawing>
+      </w:r>
+    </w:p>
+    <w:p>
+      <w:pPr>
+        <w:spacing w:after="0" w:line="240" w:lineRule="auto"/>
+        <w:textAlignment w:val="baseline"/>
+        <w:rPr>
+          <w:rFonts w:ascii="Verdana" w:eastAsia="Times New Roman" w:hAnsi="Verdana" w:cs="Segoe UI"/>
+          <w:sz w:val="18"/>
+          <w:szCs w:val="18"/>
+        </w:rPr>
+      </w:pPr>
+    </w:p>
+    <w:p>
+      <w:pPr>
+        <w:spacing w:after="0" w:line="240" w:lineRule="auto"/>
+        <w:textAlignment w:val="baseline"/>
+        <w:rPr>
+          <w:rFonts w:ascii="Verdana" w:eastAsia="Times New Roman" w:hAnsi="Verdana" w:cs="Segoe UI"/>
+          <w:sz w:val="18"/>
+          <w:szCs w:val="18"/>
+        </w:rPr>
+      </w:pPr>
+      <w:r>
+        <w:rPr>
+          <w:rFonts w:ascii="Verdana" w:eastAsia="Times New Roman" w:hAnsi="Verdana" w:cs="Segoe UI"/>
+          <w:sz w:val="18"/>
+          <w:szCs w:val="18"/>
+        </w:rPr>
+        <w:t>R4 OSPF configuration</w:t>
+      </w:r>
+    </w:p>
+    <w:p>
+      <w:pPr>
+        <w:spacing w:after="0" w:line="240" w:lineRule="auto"/>
+        <w:textAlignment w:val="baseline"/>
+        <w:rPr>
+          <w:rFonts w:ascii="Verdana" w:eastAsia="Times New Roman" w:hAnsi="Verdana" w:cs="Segoe UI"/>
+          <w:sz w:val="18"/>
+          <w:szCs w:val="18"/>
+        </w:rPr>
+      </w:pPr>
+    </w:p>
+    <w:p>
+      <w:pPr>
+        <w:spacing w:after="0" w:line="240" w:lineRule="auto"/>
+        <w:textAlignment w:val="baseline"/>
+        <w:rPr>
+          <w:rFonts w:ascii="Verdana" w:eastAsia="Times New Roman" w:hAnsi="Verdana" w:cs="Segoe UI"/>
+          <w:sz w:val="18"/>
+          <w:szCs w:val="18"/>
+        </w:rPr>
+      </w:pPr>
+      <w:r>
+        <w:rPr>
+          <w:rFonts w:ascii="Verdana" w:eastAsia="Times New Roman" w:hAnsi="Verdana" w:cs="Segoe UI"/>
+          <w:noProof/>
+          <w:sz w:val="18"/>
+          <w:szCs w:val="18"/>
+        </w:rPr>
+        <w:lastRenderedPageBreak/>
+        <w:drawing>
+          <wp:inline distT="0" distB="0" distL="0" distR="0" wp14:anchorId="0A54FCB0" wp14:editId="6A127C4B">
+            <wp:extent cx="5943600" cy="5374005"/>
+            <wp:effectExtent l="0" t="0" r="0" b="0"/>
+            <wp:docPr id="23420970" name="Picture 2" descr="A screenshot of a computer&#10;&#10;Description automatically generated"/>
+            <wp:cNvGraphicFramePr>
+              <a:graphicFrameLocks xmlns:a="http://schemas.openxmlformats.org/drawingml/2006/main" noChangeAspect="1"/>
+            </wp:cNvGraphicFramePr>
+            <a:graphic xmlns:a="http://schemas.openxmlformats.org/drawingml/2006/main">
+              <a:graphicData uri="http://schemas.openxmlformats.org/drawingml/2006/picture">
+                <pic:pic xmlns:pic="http://schemas.openxmlformats.org/drawingml/2006/picture">
+                  <pic:nvPicPr>
+                    <pic:cNvPr id="23420970" name="Picture 2" descr="A screenshot of a computer&#10;&#10;Description automatically generated"/>
+                    <pic:cNvPicPr/>
+                  </pic:nvPicPr>
+                  <pic:blipFill>
+                    <a:blip r:embed="rId114">
+                      <a:extLst>
+                        <a:ext uri="{28A0092B-C50C-407E-A947-70E740481C1C}">
+                          <a14:useLocalDpi xmlns:a14="http://schemas.microsoft.com/office/drawing/2010/main" val="0"/>
+                        </a:ext>
+                      </a:extLst>
+                    </a:blip>
+                    <a:stretch>
+                      <a:fillRect/>
+                    </a:stretch>
+                  </pic:blipFill>
+                  <pic:spPr>
+                    <a:xfrm>
+                      <a:off x="0" y="0"/>
+                      <a:ext cx="5943600" cy="5374005"/>
+                    </a:xfrm>
+                    <a:prstGeom prst="rect">
+                      <a:avLst/>
+                    </a:prstGeom>
+                  </pic:spPr>
+                </pic:pic>
+              </a:graphicData>
+            </a:graphic>
+          </wp:inline>
+        </w:drawing>
+      </w:r>
+    </w:p>
+    <w:p>
+      <w:pPr>
+        <w:spacing w:after="0" w:line="240" w:lineRule="auto"/>
+        <w:textAlignment w:val="baseline"/>
+        <w:rPr>
+          <w:rFonts w:ascii="Verdana" w:eastAsia="Times New Roman" w:hAnsi="Verdana" w:cs="Segoe UI"/>
+          <w:sz w:val="18"/>
+          <w:szCs w:val="18"/>
+        </w:rPr>
+      </w:pPr>
+    </w:p>
+    <w:p>
+      <w:pPr>
+        <w:spacing w:after="0" w:line="240" w:lineRule="auto"/>
+        <w:textAlignment w:val="baseline"/>
+        <w:rPr>
+          <w:rFonts w:ascii="Verdana" w:eastAsia="Times New Roman" w:hAnsi="Verdana" w:cs="Segoe UI"/>
+          <w:sz w:val="18"/>
+          <w:szCs w:val="18"/>
+        </w:rPr>
+      </w:pPr>
+      <w:r>
+        <w:rPr>
+          <w:rFonts w:ascii="Verdana" w:eastAsia="Times New Roman" w:hAnsi="Verdana" w:cs="Segoe UI"/>
+          <w:sz w:val="18"/>
+          <w:szCs w:val="18"/>
+        </w:rPr>
+        <w:t>R</w:t>
+      </w:r>
+      <w:r>
+        <w:rPr>
+          <w:rFonts w:ascii="Verdana" w:eastAsia="Times New Roman" w:hAnsi="Verdana" w:cs="Segoe UI"/>
+          <w:sz w:val="18"/>
+          <w:szCs w:val="18"/>
+        </w:rPr>
+        <w:t>5</w:t>
+      </w:r>
+      <w:r>
+        <w:rPr>
+          <w:rFonts w:ascii="Verdana" w:eastAsia="Times New Roman" w:hAnsi="Verdana" w:cs="Segoe UI"/>
+          <w:sz w:val="18"/>
+          <w:szCs w:val="18"/>
+        </w:rPr>
+        <w:t xml:space="preserve"> OSPF configuration. R</w:t>
+      </w:r>
+      <w:r>
+        <w:rPr>
+          <w:rFonts w:ascii="Verdana" w:eastAsia="Times New Roman" w:hAnsi="Verdana" w:cs="Segoe UI"/>
+          <w:sz w:val="18"/>
+          <w:szCs w:val="18"/>
+        </w:rPr>
+        <w:t>5</w:t>
+      </w:r>
+      <w:r>
+        <w:rPr>
+          <w:rFonts w:ascii="Verdana" w:eastAsia="Times New Roman" w:hAnsi="Verdana" w:cs="Segoe UI"/>
+          <w:sz w:val="18"/>
+          <w:szCs w:val="18"/>
+        </w:rPr>
+        <w:t xml:space="preserve"> is neighbors with R</w:t>
+      </w:r>
+      <w:r>
+        <w:rPr>
+          <w:rFonts w:ascii="Verdana" w:eastAsia="Times New Roman" w:hAnsi="Verdana" w:cs="Segoe UI"/>
+          <w:sz w:val="18"/>
+          <w:szCs w:val="18"/>
+        </w:rPr>
+        <w:t>4</w:t>
+      </w:r>
+      <w:r>
+        <w:rPr>
+          <w:rFonts w:ascii="Verdana" w:eastAsia="Times New Roman" w:hAnsi="Verdana" w:cs="Segoe UI"/>
+          <w:sz w:val="18"/>
+          <w:szCs w:val="18"/>
+        </w:rPr>
+        <w:t>, but not yet with R</w:t>
+      </w:r>
+      <w:r>
+        <w:rPr>
+          <w:rFonts w:ascii="Verdana" w:eastAsia="Times New Roman" w:hAnsi="Verdana" w:cs="Segoe UI"/>
+          <w:sz w:val="18"/>
+          <w:szCs w:val="18"/>
+        </w:rPr>
+        <w:t>6</w:t>
+      </w:r>
+      <w:r>
+        <w:rPr>
+          <w:rFonts w:ascii="Verdana" w:eastAsia="Times New Roman" w:hAnsi="Verdana" w:cs="Segoe UI"/>
+          <w:sz w:val="18"/>
+          <w:szCs w:val="18"/>
+        </w:rPr>
+        <w:t>, as R</w:t>
+      </w:r>
+      <w:r>
+        <w:rPr>
+          <w:rFonts w:ascii="Verdana" w:eastAsia="Times New Roman" w:hAnsi="Verdana" w:cs="Segoe UI"/>
+          <w:sz w:val="18"/>
+          <w:szCs w:val="18"/>
+        </w:rPr>
+        <w:t>6</w:t>
+      </w:r>
+      <w:r>
+        <w:rPr>
+          <w:rFonts w:ascii="Verdana" w:eastAsia="Times New Roman" w:hAnsi="Verdana" w:cs="Segoe UI"/>
+          <w:sz w:val="18"/>
+          <w:szCs w:val="18"/>
+        </w:rPr>
+        <w:t xml:space="preserve"> has not been configured yet.</w:t>
+      </w:r>
+    </w:p>
+    <w:p>
+      <w:pPr>
+        <w:spacing w:after="0" w:line="240" w:lineRule="auto"/>
+        <w:textAlignment w:val="baseline"/>
+        <w:rPr>
+          <w:rFonts w:ascii="Verdana" w:eastAsia="Times New Roman" w:hAnsi="Verdana" w:cs="Segoe UI"/>
+          <w:sz w:val="18"/>
+          <w:szCs w:val="18"/>
+        </w:rPr>
+      </w:pPr>
     </w:p>
     <w:p>
       <w:pPr>
@@ -14500,9 +14776,167 @@
       <w:r>
         <w:rPr>
           <w:rFonts w:ascii="Verdana" w:eastAsia="Times New Roman" w:hAnsi="Verdana" w:cs="Calibri Light"/>
+          <w:noProof/>
           <w:color w:val="2F5496"/>
           <w:sz w:val="32"/>
           <w:szCs w:val="32"/>
+        </w:rPr>
+        <w:lastRenderedPageBreak/>
+        <w:drawing>
+          <wp:inline distT="0" distB="0" distL="0" distR="0" wp14:anchorId="1F7F4073" wp14:editId="5919C81A">
+            <wp:extent cx="5943600" cy="5374640"/>
+            <wp:effectExtent l="0" t="0" r="0" b="0"/>
+            <wp:docPr id="571446239" name="Picture 3" descr="A screenshot of a computer&#10;&#10;Description automatically generated"/>
+            <wp:cNvGraphicFramePr>
+              <a:graphicFrameLocks xmlns:a="http://schemas.openxmlformats.org/drawingml/2006/main" noChangeAspect="1"/>
+            </wp:cNvGraphicFramePr>
+            <a:graphic xmlns:a="http://schemas.openxmlformats.org/drawingml/2006/main">
+              <a:graphicData uri="http://schemas.openxmlformats.org/drawingml/2006/picture">
+                <pic:pic xmlns:pic="http://schemas.openxmlformats.org/drawingml/2006/picture">
+                  <pic:nvPicPr>
+                    <pic:cNvPr id="571446239" name="Picture 3" descr="A screenshot of a computer&#10;&#10;Description automatically generated"/>
+                    <pic:cNvPicPr/>
+                  </pic:nvPicPr>
+                  <pic:blipFill>
+                    <a:blip r:embed="rId115">
+                      <a:extLst>
+                        <a:ext uri="{28A0092B-C50C-407E-A947-70E740481C1C}">
+                          <a14:useLocalDpi xmlns:a14="http://schemas.microsoft.com/office/drawing/2010/main" val="0"/>
+                        </a:ext>
+                      </a:extLst>
+                    </a:blip>
+                    <a:stretch>
+                      <a:fillRect/>
+                    </a:stretch>
+                  </pic:blipFill>
+                  <pic:spPr>
+                    <a:xfrm>
+                      <a:off x="0" y="0"/>
+                      <a:ext cx="5943600" cy="5374640"/>
+                    </a:xfrm>
+                    <a:prstGeom prst="rect">
+                      <a:avLst/>
+                    </a:prstGeom>
+                  </pic:spPr>
+                </pic:pic>
+              </a:graphicData>
+            </a:graphic>
+          </wp:inline>
+        </w:drawing>
+      </w:r>
+    </w:p>
+    <w:p>
+      <w:pPr>
+        <w:rPr>
+          <w:rFonts w:ascii="Verdana" w:eastAsia="Times New Roman" w:hAnsi="Verdana" w:cs="Calibri Light"/>
+          <w:color w:val="2F5496"/>
+          <w:sz w:val="32"/>
+          <w:szCs w:val="32"/>
+        </w:rPr>
+      </w:pPr>
+    </w:p>
+    <w:p>
+      <w:pPr>
+        <w:rPr>
+          <w:rFonts w:ascii="Verdana" w:eastAsia="Times New Roman" w:hAnsi="Verdana" w:cs="Calibri Light"/>
+          <w:color w:val="2F5496"/>
+        </w:rPr>
+      </w:pPr>
+      <w:r>
+        <w:rPr>
+          <w:rFonts w:ascii="Verdana" w:eastAsia="Times New Roman" w:hAnsi="Verdana" w:cs="Calibri Light"/>
+        </w:rPr>
+        <w:t>R6 OSPF configuration</w:t>
+      </w:r>
+    </w:p>
+    <w:p>
+      <w:pPr>
+        <w:rPr>
+          <w:rFonts w:ascii="Verdana" w:eastAsia="Times New Roman" w:hAnsi="Verdana" w:cs="Calibri Light"/>
+          <w:color w:val="2F5496"/>
+        </w:rPr>
+      </w:pPr>
+    </w:p>
+    <w:p>
+      <w:pPr>
+        <w:rPr>
+          <w:rFonts w:ascii="Verdana" w:eastAsia="Times New Roman" w:hAnsi="Verdana" w:cs="Calibri Light"/>
+          <w:color w:val="2F5496"/>
+        </w:rPr>
+      </w:pPr>
+      <w:r>
+        <w:rPr>
+          <w:rFonts w:ascii="Verdana" w:eastAsia="Times New Roman" w:hAnsi="Verdana" w:cs="Calibri Light"/>
+          <w:noProof/>
+          <w:color w:val="2F5496"/>
+        </w:rPr>
+        <w:lastRenderedPageBreak/>
+        <w:drawing>
+          <wp:inline distT="0" distB="0" distL="0" distR="0" wp14:anchorId="31227F15" wp14:editId="5DD364AC">
+            <wp:extent cx="5200917" cy="4159464"/>
+            <wp:effectExtent l="0" t="0" r="0" b="0"/>
+            <wp:docPr id="208888935" name="Picture 4" descr="A screenshot of a computer&#10;&#10;Description automatically generated"/>
+            <wp:cNvGraphicFramePr>
+              <a:graphicFrameLocks xmlns:a="http://schemas.openxmlformats.org/drawingml/2006/main" noChangeAspect="1"/>
+            </wp:cNvGraphicFramePr>
+            <a:graphic xmlns:a="http://schemas.openxmlformats.org/drawingml/2006/main">
+              <a:graphicData uri="http://schemas.openxmlformats.org/drawingml/2006/picture">
+                <pic:pic xmlns:pic="http://schemas.openxmlformats.org/drawingml/2006/picture">
+                  <pic:nvPicPr>
+                    <pic:cNvPr id="208888935" name="Picture 4" descr="A screenshot of a computer&#10;&#10;Description automatically generated"/>
+                    <pic:cNvPicPr/>
+                  </pic:nvPicPr>
+                  <pic:blipFill>
+                    <a:blip r:embed="rId116">
+                      <a:extLst>
+                        <a:ext uri="{28A0092B-C50C-407E-A947-70E740481C1C}">
+                          <a14:useLocalDpi xmlns:a14="http://schemas.microsoft.com/office/drawing/2010/main" val="0"/>
+                        </a:ext>
+                      </a:extLst>
+                    </a:blip>
+                    <a:stretch>
+                      <a:fillRect/>
+                    </a:stretch>
+                  </pic:blipFill>
+                  <pic:spPr>
+                    <a:xfrm>
+                      <a:off x="0" y="0"/>
+                      <a:ext cx="5200917" cy="4159464"/>
+                    </a:xfrm>
+                    <a:prstGeom prst="rect">
+                      <a:avLst/>
+                    </a:prstGeom>
+                  </pic:spPr>
+                </pic:pic>
+              </a:graphicData>
+            </a:graphic>
+          </wp:inline>
+        </w:drawing>
+      </w:r>
+    </w:p>
+    <w:p>
+      <w:pPr>
+        <w:rPr>
+          <w:rFonts w:ascii="Verdana" w:eastAsia="Times New Roman" w:hAnsi="Verdana" w:cs="Calibri Light"/>
+          <w:color w:val="2F5496"/>
+        </w:rPr>
+      </w:pPr>
+    </w:p>
+    <w:p>
+      <w:pPr>
+        <w:rPr>
+          <w:rFonts w:ascii="Verdana" w:eastAsia="Times New Roman" w:hAnsi="Verdana" w:cs="Calibri Light"/>
+        </w:rPr>
+      </w:pPr>
+      <w:r>
+        <w:rPr>
+          <w:rFonts w:ascii="Verdana" w:eastAsia="Times New Roman" w:hAnsi="Verdana" w:cs="Calibri Light"/>
+        </w:rPr>
+        <w:t>L3SW3 OSPF configuration</w:t>
+      </w:r>
+      <w:r>
+        <w:rPr>
+          <w:rFonts w:ascii="Verdana" w:eastAsia="Times New Roman" w:hAnsi="Verdana" w:cs="Calibri Light"/>
         </w:rPr>
         <w:br w:type="page"/>
       </w:r>
@@ -16266,10 +16700,10 @@
       </w:pPr>
     </w:p>
     <w:sectPr>
-      <w:headerReference w:type="default" r:id="rId113"/>
-      <w:footerReference w:type="default" r:id="rId114"/>
-      <w:headerReference w:type="first" r:id="rId115"/>
-      <w:footerReference w:type="first" r:id="rId116"/>
+      <w:headerReference w:type="default" r:id="rId117"/>
+      <w:footerReference w:type="default" r:id="rId118"/>
+      <w:headerReference w:type="first" r:id="rId119"/>
+      <w:footerReference w:type="first" r:id="rId120"/>
       <w:type w:val="continuous"/>
       <w:pgSz w:w="12240" w:h="15840"/>
       <w:pgMar w:top="1440" w:right="1440" w:bottom="1440" w:left="1440" w:header="720" w:footer="432" w:gutter="0"/>
@@ -18082,6 +18516,19 @@
 </file>
 
 <file path=customXml/item2.xml><?xml version="1.0" encoding="utf-8"?>
+<b:Sources xmlns:b="http://schemas.openxmlformats.org/officeDocument/2006/bibliography" xmlns="http://schemas.openxmlformats.org/officeDocument/2006/bibliography" SelectedStyle="\APASixthEditionOfficeOnline.xsl" StyleName="APA" Version="6"/>
+</file>
+
+<file path=customXml/item3.xml><?xml version="1.0" encoding="utf-8"?>
+<?mso-contentType ?>
+<FormTemplates xmlns="http://schemas.microsoft.com/sharepoint/v3/contenttype/forms">
+  <Display>DocumentLibraryForm</Display>
+  <Edit>DocumentLibraryForm</Edit>
+  <New>DocumentLibraryForm</New>
+</FormTemplates>
+</file>
+
+<file path=customXml/item4.xml><?xml version="1.0" encoding="utf-8"?>
 <p:properties xmlns:p="http://schemas.microsoft.com/office/2006/metadata/properties" xmlns:xsi="http://www.w3.org/2001/XMLSchema-instance" xmlns:pc="http://schemas.microsoft.com/office/infopath/2007/PartnerControls">
   <documentManagement>
     <TaxCatchAll xmlns="1f707338-ea0f-4fe5-baee-59b996692b22" xsi:nil="true"/>
@@ -18130,7 +18577,7 @@
 </p:properties>
 </file>
 
-<file path=customXml/item3.xml><?xml version="1.0" encoding="utf-8"?>
+<file path=customXml/item5.xml><?xml version="1.0" encoding="utf-8"?>
 <ct:contentTypeSchema xmlns:ct="http://schemas.microsoft.com/office/2006/metadata/contentType" xmlns:ma="http://schemas.microsoft.com/office/2006/metadata/properties/metaAttributes" ct:_="" ma:_="" ma:contentTypeName="Document" ma:contentTypeID="0x010100C39F2A75005F2D43B30369DAED2CCB1C" ma:contentTypeVersion="53" ma:contentTypeDescription="Create a new document." ma:contentTypeScope="" ma:versionID="b65eefbc134feefc11c332543f8138bd">
   <xsd:schema xmlns:xsd="http://www.w3.org/2001/XMLSchema" xmlns:xs="http://www.w3.org/2001/XMLSchema" xmlns:p="http://schemas.microsoft.com/office/2006/metadata/properties" xmlns:ns1="http://schemas.microsoft.com/sharepoint/v3" xmlns:ns2="0feec74c-ecc7-44c3-9c64-3623cf89ed41" xmlns:ns3="1f707338-ea0f-4fe5-baee-59b996692b22" targetNamespace="http://schemas.microsoft.com/office/2006/metadata/properties" ma:root="true" ma:fieldsID="2ebdf88bf0a62387c91715c5c1045043" ns1:_="" ns2:_="" ns3:_="">
     <xsd:import namespace="http://schemas.microsoft.com/sharepoint/v3"/>
@@ -18654,19 +19101,6 @@
 </ct:contentTypeSchema>
 </file>
 
-<file path=customXml/item4.xml><?xml version="1.0" encoding="utf-8"?>
-<?mso-contentType ?>
-<FormTemplates xmlns="http://schemas.microsoft.com/sharepoint/v3/contenttype/forms">
-  <Display>DocumentLibraryForm</Display>
-  <Edit>DocumentLibraryForm</Edit>
-  <New>DocumentLibraryForm</New>
-</FormTemplates>
-</file>
-
-<file path=customXml/item5.xml><?xml version="1.0" encoding="utf-8"?>
-<b:Sources xmlns:b="http://schemas.openxmlformats.org/officeDocument/2006/bibliography" xmlns="http://schemas.openxmlformats.org/officeDocument/2006/bibliography" SelectedStyle="\APASixthEditionOfficeOnline.xsl" StyleName="APA" Version="6"/>
-</file>
-
 <file path=customXml/itemProps1.xml><?xml version="1.0" encoding="utf-8"?>
 <ds:datastoreItem xmlns:ds="http://schemas.openxmlformats.org/officeDocument/2006/customXml" ds:itemID="{55AF091B-3C7A-41E3-B477-F2FDAA23CFDA}">
   <ds:schemaRefs>
@@ -18676,6 +19110,22 @@
 </file>
 
 <file path=customXml/itemProps2.xml><?xml version="1.0" encoding="utf-8"?>
+<ds:datastoreItem xmlns:ds="http://schemas.openxmlformats.org/officeDocument/2006/customXml" ds:itemID="{1B6B35DE-0877-4E66-80B1-D9587151751D}">
+  <ds:schemaRefs>
+    <ds:schemaRef ds:uri="http://schemas.openxmlformats.org/officeDocument/2006/bibliography"/>
+  </ds:schemaRefs>
+</ds:datastoreItem>
+</file>
+
+<file path=customXml/itemProps3.xml><?xml version="1.0" encoding="utf-8"?>
+<ds:datastoreItem xmlns:ds="http://schemas.openxmlformats.org/officeDocument/2006/customXml" ds:itemID="{C6552677-A95B-4093-849B-B6AED615DA4B}">
+  <ds:schemaRefs>
+    <ds:schemaRef ds:uri="http://schemas.microsoft.com/sharepoint/v3/contenttype/forms"/>
+  </ds:schemaRefs>
+</ds:datastoreItem>
+</file>
+
+<file path=customXml/itemProps4.xml><?xml version="1.0" encoding="utf-8"?>
 <ds:datastoreItem xmlns:ds="http://schemas.openxmlformats.org/officeDocument/2006/customXml" ds:itemID="{E23E4120-D6A2-4237-8072-707FB1C50E55}">
   <ds:schemaRefs>
     <ds:schemaRef ds:uri="http://schemas.microsoft.com/office/2006/metadata/properties"/>
@@ -18687,7 +19137,7 @@
 </ds:datastoreItem>
 </file>
 
-<file path=customXml/itemProps3.xml><?xml version="1.0" encoding="utf-8"?>
+<file path=customXml/itemProps5.xml><?xml version="1.0" encoding="utf-8"?>
 <ds:datastoreItem xmlns:ds="http://schemas.openxmlformats.org/officeDocument/2006/customXml" ds:itemID="{EB29CA3C-5353-4466-A275-3B6348CA7261}">
   <ds:schemaRefs>
     <ds:schemaRef ds:uri="http://schemas.microsoft.com/office/2006/metadata/contentType"/>
@@ -18705,20 +19155,4 @@
     <ds:schemaRef ds:uri="http://schemas.microsoft.com/internal/obd"/>
   </ds:schemaRefs>
 </ds:datastoreItem>
-</file>
-
-<file path=customXml/itemProps4.xml><?xml version="1.0" encoding="utf-8"?>
-<ds:datastoreItem xmlns:ds="http://schemas.openxmlformats.org/officeDocument/2006/customXml" ds:itemID="{C6552677-A95B-4093-849B-B6AED615DA4B}">
-  <ds:schemaRefs>
-    <ds:schemaRef ds:uri="http://schemas.microsoft.com/sharepoint/v3/contenttype/forms"/>
-  </ds:schemaRefs>
-</ds:datastoreItem>
-</file>
-
-<file path=customXml/itemProps5.xml><?xml version="1.0" encoding="utf-8"?>
-<ds:datastoreItem xmlns:ds="http://schemas.openxmlformats.org/officeDocument/2006/customXml" ds:itemID="{1B6B35DE-0877-4E66-80B1-D9587151751D}">
-  <ds:schemaRefs>
-    <ds:schemaRef ds:uri="http://schemas.openxmlformats.org/officeDocument/2006/bibliography"/>
-  </ds:schemaRefs>
-</ds:datastoreItem>
 </file>
</xml_diff>

<commit_message>
OSPF done, NTP and syslog in prog
</commit_message>
<xml_diff>
--- a/Network Engineering Capstone Functionality Report - Emily Parker.docx
+++ b/Network Engineering Capstone Functionality Report - Emily Parker.docx
@@ -1,6 +1,6 @@
 
 <file path=word/document.xml><?xml version="1.0" encoding="utf-8"?>
-<w:document xmlns:wpc="http://schemas.microsoft.com/office/word/2010/wordprocessingCanvas" xmlns:cx="http://schemas.microsoft.com/office/drawing/2014/chartex" xmlns:cx1="http://schemas.microsoft.com/office/drawing/2015/9/8/chartex" xmlns:cx2="http://schemas.microsoft.com/office/drawing/2015/10/21/chartex" xmlns:cx3="http://schemas.microsoft.com/office/drawing/2016/5/9/chartex" xmlns:cx4="http://schemas.microsoft.com/office/drawing/2016/5/10/chartex" xmlns:cx5="http://schemas.microsoft.com/office/drawing/2016/5/11/chartex" xmlns:cx6="http://schemas.microsoft.com/office/drawing/2016/5/12/chartex" xmlns:cx7="http://schemas.microsoft.com/office/drawing/2016/5/13/chartex" xmlns:cx8="http://schemas.microsoft.com/office/drawing/2016/5/14/chartex" xmlns:mc="http://schemas.openxmlformats.org/markup-compatibility/2006" xmlns:aink="http://schemas.microsoft.com/office/drawing/2016/ink" xmlns:am3d="http://schemas.microsoft.com/office/drawing/2017/model3d" xmlns:o="urn:schemas-microsoft-com:office:office" xmlns:oel="http://schemas.microsoft.com/office/2019/extlst" xmlns:r="http://schemas.openxmlformats.org/officeDocument/2006/relationships" xmlns:m="http://schemas.openxmlformats.org/officeDocument/2006/math" xmlns:v="urn:schemas-microsoft-com:vml" xmlns:wp14="http://schemas.microsoft.com/office/word/2010/wordprocessingDrawing" xmlns:wp="http://schemas.openxmlformats.org/drawingml/2006/wordprocessingDrawing" xmlns:w10="urn:schemas-microsoft-com:office:word" xmlns:w="http://schemas.openxmlformats.org/wordprocessingml/2006/main" xmlns:w14="http://schemas.microsoft.com/office/word/2010/wordml" xmlns:w15="http://schemas.microsoft.com/office/word/2012/wordml" xmlns:w16cex="http://schemas.microsoft.com/office/word/2018/wordml/cex" xmlns:w16cid="http://schemas.microsoft.com/office/word/2016/wordml/cid" xmlns:w16="http://schemas.microsoft.com/office/word/2018/wordml" xmlns:w16du="http://schemas.microsoft.com/office/word/2023/wordml/word16du" xmlns:w16sdtdh="http://schemas.microsoft.com/office/word/2020/wordml/sdtdatahash" xmlns:w16se="http://schemas.microsoft.com/office/word/2015/wordml/symex" xmlns:wpg="http://schemas.microsoft.com/office/word/2010/wordprocessingGroup" xmlns:wpi="http://schemas.microsoft.com/office/word/2010/wordprocessingInk" xmlns:wne="http://schemas.microsoft.com/office/word/2006/wordml" xmlns:wps="http://schemas.microsoft.com/office/word/2010/wordprocessingShape" mc:Ignorable="w14 w15 w16se w16cid w16 w16cex w16sdtdh w16du wp14">
+<w:document xmlns:wpc="http://schemas.microsoft.com/office/word/2010/wordprocessingCanvas" xmlns:cx="http://schemas.microsoft.com/office/drawing/2014/chartex" xmlns:cx1="http://schemas.microsoft.com/office/drawing/2015/9/8/chartex" xmlns:cx2="http://schemas.microsoft.com/office/drawing/2015/10/21/chartex" xmlns:cx3="http://schemas.microsoft.com/office/drawing/2016/5/9/chartex" xmlns:cx4="http://schemas.microsoft.com/office/drawing/2016/5/10/chartex" xmlns:cx5="http://schemas.microsoft.com/office/drawing/2016/5/11/chartex" xmlns:cx6="http://schemas.microsoft.com/office/drawing/2016/5/12/chartex" xmlns:cx7="http://schemas.microsoft.com/office/drawing/2016/5/13/chartex" xmlns:cx8="http://schemas.microsoft.com/office/drawing/2016/5/14/chartex" xmlns:mc="http://schemas.openxmlformats.org/markup-compatibility/2006" xmlns:aink="http://schemas.microsoft.com/office/drawing/2016/ink" xmlns:am3d="http://schemas.microsoft.com/office/drawing/2017/model3d" xmlns:o="urn:schemas-microsoft-com:office:office" xmlns:r="http://schemas.openxmlformats.org/officeDocument/2006/relationships" xmlns:m="http://schemas.openxmlformats.org/officeDocument/2006/math" xmlns:v="urn:schemas-microsoft-com:vml" xmlns:wp14="http://schemas.microsoft.com/office/word/2010/wordprocessingDrawing" xmlns:wp="http://schemas.openxmlformats.org/drawingml/2006/wordprocessingDrawing" xmlns:w10="urn:schemas-microsoft-com:office:word" xmlns:w="http://schemas.openxmlformats.org/wordprocessingml/2006/main" xmlns:w14="http://schemas.microsoft.com/office/word/2010/wordml" xmlns:w15="http://schemas.microsoft.com/office/word/2012/wordml" xmlns:w16cex="http://schemas.microsoft.com/office/word/2018/wordml/cex" xmlns:w16cid="http://schemas.microsoft.com/office/word/2016/wordml/cid" xmlns:w16="http://schemas.microsoft.com/office/word/2018/wordml" xmlns:w16sdtdh="http://schemas.microsoft.com/office/word/2020/wordml/sdtdatahash" xmlns:w16se="http://schemas.microsoft.com/office/word/2015/wordml/symex" xmlns:wpg="http://schemas.microsoft.com/office/word/2010/wordprocessingGroup" xmlns:wpi="http://schemas.microsoft.com/office/word/2010/wordprocessingInk" xmlns:wne="http://schemas.microsoft.com/office/word/2006/wordml" xmlns:wps="http://schemas.microsoft.com/office/word/2010/wordprocessingShape" mc:Ignorable="w14 w15 w16se w16cid w16 w16cex w16sdtdh wp14">
   <w:body>
     <w:p>
       <w:pPr>
@@ -7908,35 +7908,7 @@
         <w:rPr>
           <w:rFonts w:ascii="Verdana" w:eastAsia="Times New Roman" w:hAnsi="Verdana" w:cs="Calibri"/>
         </w:rPr>
-        <w:t xml:space="preserve">is to prevent the network from experiencing layer 2 loops. This is accomplished </w:t>
-      </w:r>
-      <w:proofErr w:type="gramStart"/>
-      <w:r>
-        <w:rPr>
-          <w:rFonts w:ascii="Verdana" w:eastAsia="Times New Roman" w:hAnsi="Verdana" w:cs="Calibri"/>
-        </w:rPr>
-        <w:t>by the use of</w:t>
-      </w:r>
-      <w:proofErr w:type="gramEnd"/>
-      <w:r>
-        <w:rPr>
-          <w:rFonts w:ascii="Verdana" w:eastAsia="Times New Roman" w:hAnsi="Verdana" w:cs="Calibri"/>
-        </w:rPr>
-        <w:t xml:space="preserve"> STP: Spanning Tree Protocol. The enhanced version, Rapid STP(RSTP) is the more common version. Actually, Cisco switches use a version of STP called Per-VLAN Spanning </w:t>
-      </w:r>
-      <w:proofErr w:type="gramStart"/>
-      <w:r>
-        <w:rPr>
-          <w:rFonts w:ascii="Verdana" w:eastAsia="Times New Roman" w:hAnsi="Verdana" w:cs="Calibri"/>
-        </w:rPr>
-        <w:t>Tree(</w:t>
-      </w:r>
-      <w:proofErr w:type="gramEnd"/>
-      <w:r>
-        <w:rPr>
-          <w:rFonts w:ascii="Verdana" w:eastAsia="Times New Roman" w:hAnsi="Verdana" w:cs="Calibri"/>
-        </w:rPr>
-        <w:t>PVST), which is being used in this demonstration.</w:t>
+        <w:t>is to prevent the network from experiencing layer 2 loops. This is accomplished by the use of STP: Spanning Tree Protocol. The enhanced version, Rapid STP(RSTP) is the more common version. Actually, Cisco switches use a version of STP called Per-VLAN Spanning Tree(PVST), which is being used in this demonstration.</w:t>
       </w:r>
       <w:r>
         <w:rPr>
@@ -10120,22 +10092,226 @@
         </w:rPr>
         <w:t> </w:t>
       </w:r>
-    </w:p>
-    <w:p>
-      <w:pPr>
-        <w:rPr>
-          <w:rFonts w:ascii="Verdana" w:eastAsia="Times New Roman" w:hAnsi="Verdana" w:cs="Calibri Light"/>
-          <w:color w:val="2F5496"/>
-          <w:sz w:val="32"/>
-          <w:szCs w:val="32"/>
-        </w:rPr>
-      </w:pPr>
-      <w:r>
-        <w:rPr>
-          <w:rFonts w:ascii="Verdana" w:eastAsia="Times New Roman" w:hAnsi="Verdana" w:cs="Calibri Light"/>
-          <w:color w:val="2F5496"/>
-          <w:sz w:val="32"/>
-          <w:szCs w:val="32"/>
+      <w:r>
+        <w:rPr>
+          <w:rFonts w:ascii="Verdana" w:eastAsia="Times New Roman" w:hAnsi="Verdana" w:cs="Segoe UI"/>
+          <w:noProof/>
+          <w:sz w:val="18"/>
+          <w:szCs w:val="18"/>
+        </w:rPr>
+        <w:drawing>
+          <wp:inline distT="0" distB="0" distL="0" distR="0" wp14:anchorId="655B2A97" wp14:editId="52052EEA">
+            <wp:extent cx="5943600" cy="5299710"/>
+            <wp:effectExtent l="0" t="0" r="0" b="0"/>
+            <wp:docPr id="657736257" name="Picture 657736257"/>
+            <wp:cNvGraphicFramePr>
+              <a:graphicFrameLocks xmlns:a="http://schemas.openxmlformats.org/drawingml/2006/main" noChangeAspect="1"/>
+            </wp:cNvGraphicFramePr>
+            <a:graphic xmlns:a="http://schemas.openxmlformats.org/drawingml/2006/main">
+              <a:graphicData uri="http://schemas.openxmlformats.org/drawingml/2006/picture">
+                <pic:pic xmlns:pic="http://schemas.openxmlformats.org/drawingml/2006/picture">
+                  <pic:nvPicPr>
+                    <pic:cNvPr id="657736257" name="Picture 657736257"/>
+                    <pic:cNvPicPr/>
+                  </pic:nvPicPr>
+                  <pic:blipFill>
+                    <a:blip r:embed="rId73">
+                      <a:extLst>
+                        <a:ext uri="{28A0092B-C50C-407E-A947-70E740481C1C}">
+                          <a14:useLocalDpi xmlns:a14="http://schemas.microsoft.com/office/drawing/2010/main" val="0"/>
+                        </a:ext>
+                      </a:extLst>
+                    </a:blip>
+                    <a:stretch>
+                      <a:fillRect/>
+                    </a:stretch>
+                  </pic:blipFill>
+                  <pic:spPr>
+                    <a:xfrm>
+                      <a:off x="0" y="0"/>
+                      <a:ext cx="5943600" cy="5299710"/>
+                    </a:xfrm>
+                    <a:prstGeom prst="rect">
+                      <a:avLst/>
+                    </a:prstGeom>
+                  </pic:spPr>
+                </pic:pic>
+              </a:graphicData>
+            </a:graphic>
+          </wp:inline>
+        </w:drawing>
+      </w:r>
+    </w:p>
+    <w:p>
+      <w:pPr>
+        <w:rPr>
+          <w:rFonts w:ascii="Verdana" w:eastAsia="Times New Roman" w:hAnsi="Verdana" w:cs="Calibri Light"/>
+          <w:sz w:val="18"/>
+          <w:szCs w:val="18"/>
+        </w:rPr>
+      </w:pPr>
+      <w:r>
+        <w:rPr>
+          <w:rFonts w:ascii="Verdana" w:eastAsia="Times New Roman" w:hAnsi="Verdana" w:cs="Calibri Light"/>
+          <w:noProof/>
+          <w:sz w:val="18"/>
+          <w:szCs w:val="18"/>
+        </w:rPr>
+        <w:lastRenderedPageBreak/>
+        <w:drawing>
+          <wp:inline distT="0" distB="0" distL="0" distR="0" wp14:anchorId="2EE424FA" wp14:editId="2348BE4B">
+            <wp:extent cx="5943600" cy="5725795"/>
+            <wp:effectExtent l="0" t="0" r="0" b="8255"/>
+            <wp:docPr id="657736258" name="Picture 657736258"/>
+            <wp:cNvGraphicFramePr>
+              <a:graphicFrameLocks xmlns:a="http://schemas.openxmlformats.org/drawingml/2006/main" noChangeAspect="1"/>
+            </wp:cNvGraphicFramePr>
+            <a:graphic xmlns:a="http://schemas.openxmlformats.org/drawingml/2006/main">
+              <a:graphicData uri="http://schemas.openxmlformats.org/drawingml/2006/picture">
+                <pic:pic xmlns:pic="http://schemas.openxmlformats.org/drawingml/2006/picture">
+                  <pic:nvPicPr>
+                    <pic:cNvPr id="657736258" name="Picture 657736258"/>
+                    <pic:cNvPicPr/>
+                  </pic:nvPicPr>
+                  <pic:blipFill>
+                    <a:blip r:embed="rId74">
+                      <a:extLst>
+                        <a:ext uri="{28A0092B-C50C-407E-A947-70E740481C1C}">
+                          <a14:useLocalDpi xmlns:a14="http://schemas.microsoft.com/office/drawing/2010/main" val="0"/>
+                        </a:ext>
+                      </a:extLst>
+                    </a:blip>
+                    <a:stretch>
+                      <a:fillRect/>
+                    </a:stretch>
+                  </pic:blipFill>
+                  <pic:spPr>
+                    <a:xfrm>
+                      <a:off x="0" y="0"/>
+                      <a:ext cx="5943600" cy="5725795"/>
+                    </a:xfrm>
+                    <a:prstGeom prst="rect">
+                      <a:avLst/>
+                    </a:prstGeom>
+                  </pic:spPr>
+                </pic:pic>
+              </a:graphicData>
+            </a:graphic>
+          </wp:inline>
+        </w:drawing>
+      </w:r>
+    </w:p>
+    <w:p>
+      <w:pPr>
+        <w:rPr>
+          <w:rFonts w:ascii="Verdana" w:eastAsia="Times New Roman" w:hAnsi="Verdana" w:cs="Calibri Light"/>
+          <w:color w:val="2F5496"/>
+          <w:sz w:val="18"/>
+          <w:szCs w:val="18"/>
+        </w:rPr>
+      </w:pPr>
+      <w:r>
+        <w:rPr>
+          <w:rFonts w:ascii="Verdana" w:eastAsia="Times New Roman" w:hAnsi="Verdana" w:cs="Calibri Light"/>
+          <w:sz w:val="18"/>
+          <w:szCs w:val="18"/>
+        </w:rPr>
+        <w:t>First</w:t>
+      </w:r>
+      <w:r>
+        <w:rPr>
+          <w:rFonts w:ascii="Verdana" w:eastAsia="Times New Roman" w:hAnsi="Verdana" w:cs="Calibri Light"/>
+          <w:sz w:val="18"/>
+          <w:szCs w:val="18"/>
+        </w:rPr>
+        <w:t xml:space="preserve">, I configure the </w:t>
+      </w:r>
+      <w:proofErr w:type="spellStart"/>
+      <w:r>
+        <w:rPr>
+          <w:rFonts w:ascii="Verdana" w:eastAsia="Times New Roman" w:hAnsi="Verdana" w:cs="Calibri Light"/>
+          <w:sz w:val="18"/>
+          <w:szCs w:val="18"/>
+        </w:rPr>
+        <w:t>timezone</w:t>
+      </w:r>
+      <w:proofErr w:type="spellEnd"/>
+      <w:r>
+        <w:rPr>
+          <w:rFonts w:ascii="Verdana" w:eastAsia="Times New Roman" w:hAnsi="Verdana" w:cs="Calibri Light"/>
+          <w:sz w:val="18"/>
+          <w:szCs w:val="18"/>
+        </w:rPr>
+        <w:t xml:space="preserve"> on R2, which will be our NTP server. With the command “clock </w:t>
+      </w:r>
+      <w:proofErr w:type="spellStart"/>
+      <w:r>
+        <w:rPr>
+          <w:rFonts w:ascii="Verdana" w:eastAsia="Times New Roman" w:hAnsi="Verdana" w:cs="Calibri Light"/>
+          <w:sz w:val="18"/>
+          <w:szCs w:val="18"/>
+        </w:rPr>
+        <w:t>timezone</w:t>
+      </w:r>
+      <w:proofErr w:type="spellEnd"/>
+      <w:r>
+        <w:rPr>
+          <w:rFonts w:ascii="Verdana" w:eastAsia="Times New Roman" w:hAnsi="Verdana" w:cs="Calibri Light"/>
+          <w:sz w:val="18"/>
+          <w:szCs w:val="18"/>
+        </w:rPr>
+        <w:t xml:space="preserve"> [</w:t>
+      </w:r>
+      <w:proofErr w:type="spellStart"/>
+      <w:r>
+        <w:rPr>
+          <w:rFonts w:ascii="Verdana" w:eastAsia="Times New Roman" w:hAnsi="Verdana" w:cs="Calibri Light"/>
+          <w:sz w:val="18"/>
+          <w:szCs w:val="18"/>
+        </w:rPr>
+        <w:t>timezone</w:t>
+      </w:r>
+      <w:proofErr w:type="spellEnd"/>
+      <w:r>
+        <w:rPr>
+          <w:rFonts w:ascii="Verdana" w:eastAsia="Times New Roman" w:hAnsi="Verdana" w:cs="Calibri Light"/>
+          <w:sz w:val="18"/>
+          <w:szCs w:val="18"/>
+        </w:rPr>
+        <w:t xml:space="preserve">] and the offset -5, meaning the time will be 5 hours behind UTC, the default </w:t>
+      </w:r>
+      <w:proofErr w:type="spellStart"/>
+      <w:r>
+        <w:rPr>
+          <w:rFonts w:ascii="Verdana" w:eastAsia="Times New Roman" w:hAnsi="Verdana" w:cs="Calibri Light"/>
+          <w:sz w:val="18"/>
+          <w:szCs w:val="18"/>
+        </w:rPr>
+        <w:t>timezone</w:t>
+      </w:r>
+      <w:proofErr w:type="spellEnd"/>
+      <w:r>
+        <w:rPr>
+          <w:rFonts w:ascii="Verdana" w:eastAsia="Times New Roman" w:hAnsi="Verdana" w:cs="Calibri Light"/>
+          <w:sz w:val="18"/>
+          <w:szCs w:val="18"/>
+        </w:rPr>
+        <w:t xml:space="preserve"> on Cisco devices. We want our NTP server to have accurate time, that is crucial for NTP to work correctly. If the server time is wrong, then all client devices using that server for time synchronization will be wrong too.</w:t>
+      </w:r>
+      <w:r>
+        <w:rPr>
+          <w:rFonts w:ascii="Verdana" w:eastAsia="Times New Roman" w:hAnsi="Verdana" w:cs="Calibri Light"/>
+          <w:sz w:val="18"/>
+          <w:szCs w:val="18"/>
+        </w:rPr>
+        <w:t xml:space="preserve"> Using the “clock set” command will allow you to set the device’s software clock time. </w:t>
+      </w:r>
+      <w:r>
+        <w:rPr>
+          <w:rFonts w:ascii="Verdana" w:eastAsia="Times New Roman" w:hAnsi="Verdana" w:cs="Calibri Light"/>
+          <w:color w:val="2F5496"/>
+          <w:sz w:val="18"/>
+          <w:szCs w:val="18"/>
         </w:rPr>
         <w:br w:type="page"/>
       </w:r>
@@ -10466,7 +10642,7 @@
                     <pic:cNvPicPr/>
                   </pic:nvPicPr>
                   <pic:blipFill>
-                    <a:blip r:embed="rId73">
+                    <a:blip r:embed="rId75">
                       <a:extLst>
                         <a:ext uri="{28A0092B-C50C-407E-A947-70E740481C1C}">
                           <a14:useLocalDpi xmlns:a14="http://schemas.microsoft.com/office/drawing/2010/main" val="0"/>
@@ -10527,7 +10703,7 @@
                     <pic:cNvPicPr/>
                   </pic:nvPicPr>
                   <pic:blipFill>
-                    <a:blip r:embed="rId74">
+                    <a:blip r:embed="rId76">
                       <a:extLst>
                         <a:ext uri="{28A0092B-C50C-407E-A947-70E740481C1C}">
                           <a14:useLocalDpi xmlns:a14="http://schemas.microsoft.com/office/drawing/2010/main" val="0"/>
@@ -10830,7 +11006,7 @@
                     <pic:cNvPicPr/>
                   </pic:nvPicPr>
                   <pic:blipFill>
-                    <a:blip r:embed="rId75">
+                    <a:blip r:embed="rId77">
                       <a:extLst>
                         <a:ext uri="{28A0092B-C50C-407E-A947-70E740481C1C}">
                           <a14:useLocalDpi xmlns:a14="http://schemas.microsoft.com/office/drawing/2010/main" val="0"/>
@@ -10953,7 +11129,7 @@
                     <pic:cNvPicPr/>
                   </pic:nvPicPr>
                   <pic:blipFill>
-                    <a:blip r:embed="rId76">
+                    <a:blip r:embed="rId78">
                       <a:extLst>
                         <a:ext uri="{28A0092B-C50C-407E-A947-70E740481C1C}">
                           <a14:useLocalDpi xmlns:a14="http://schemas.microsoft.com/office/drawing/2010/main" val="0"/>
@@ -11027,7 +11203,7 @@
                     <pic:cNvPicPr/>
                   </pic:nvPicPr>
                   <pic:blipFill>
-                    <a:blip r:embed="rId77">
+                    <a:blip r:embed="rId79">
                       <a:extLst>
                         <a:ext uri="{28A0092B-C50C-407E-A947-70E740481C1C}">
                           <a14:useLocalDpi xmlns:a14="http://schemas.microsoft.com/office/drawing/2010/main" val="0"/>
@@ -11100,7 +11276,7 @@
                     <pic:cNvPicPr/>
                   </pic:nvPicPr>
                   <pic:blipFill>
-                    <a:blip r:embed="rId78">
+                    <a:blip r:embed="rId80">
                       <a:extLst>
                         <a:ext uri="{28A0092B-C50C-407E-A947-70E740481C1C}">
                           <a14:useLocalDpi xmlns:a14="http://schemas.microsoft.com/office/drawing/2010/main" val="0"/>
@@ -11183,7 +11359,7 @@
                     <pic:cNvPicPr/>
                   </pic:nvPicPr>
                   <pic:blipFill>
-                    <a:blip r:embed="rId79">
+                    <a:blip r:embed="rId81">
                       <a:extLst>
                         <a:ext uri="{28A0092B-C50C-407E-A947-70E740481C1C}">
                           <a14:useLocalDpi xmlns:a14="http://schemas.microsoft.com/office/drawing/2010/main" val="0"/>
@@ -11266,7 +11442,7 @@
                     <pic:cNvPicPr/>
                   </pic:nvPicPr>
                   <pic:blipFill>
-                    <a:blip r:embed="rId80">
+                    <a:blip r:embed="rId82">
                       <a:extLst>
                         <a:ext uri="{28A0092B-C50C-407E-A947-70E740481C1C}">
                           <a14:useLocalDpi xmlns:a14="http://schemas.microsoft.com/office/drawing/2010/main" val="0"/>
@@ -11378,7 +11554,7 @@
                     <pic:cNvPicPr/>
                   </pic:nvPicPr>
                   <pic:blipFill>
-                    <a:blip r:embed="rId81">
+                    <a:blip r:embed="rId83">
                       <a:extLst>
                         <a:ext uri="{28A0092B-C50C-407E-A947-70E740481C1C}">
                           <a14:useLocalDpi xmlns:a14="http://schemas.microsoft.com/office/drawing/2010/main" val="0"/>
@@ -11438,7 +11614,7 @@
                     <pic:cNvPicPr/>
                   </pic:nvPicPr>
                   <pic:blipFill>
-                    <a:blip r:embed="rId82">
+                    <a:blip r:embed="rId84">
                       <a:extLst>
                         <a:ext uri="{28A0092B-C50C-407E-A947-70E740481C1C}">
                           <a14:useLocalDpi xmlns:a14="http://schemas.microsoft.com/office/drawing/2010/main" val="0"/>
@@ -11578,7 +11754,7 @@
                     <pic:cNvPicPr/>
                   </pic:nvPicPr>
                   <pic:blipFill>
-                    <a:blip r:embed="rId83">
+                    <a:blip r:embed="rId85">
                       <a:extLst>
                         <a:ext uri="{28A0092B-C50C-407E-A947-70E740481C1C}">
                           <a14:useLocalDpi xmlns:a14="http://schemas.microsoft.com/office/drawing/2010/main" val="0"/>
@@ -11651,7 +11827,7 @@
                     <pic:cNvPicPr/>
                   </pic:nvPicPr>
                   <pic:blipFill>
-                    <a:blip r:embed="rId84">
+                    <a:blip r:embed="rId86">
                       <a:extLst>
                         <a:ext uri="{28A0092B-C50C-407E-A947-70E740481C1C}">
                           <a14:useLocalDpi xmlns:a14="http://schemas.microsoft.com/office/drawing/2010/main" val="0"/>
@@ -11724,7 +11900,7 @@
                     <pic:cNvPicPr/>
                   </pic:nvPicPr>
                   <pic:blipFill>
-                    <a:blip r:embed="rId85">
+                    <a:blip r:embed="rId87">
                       <a:extLst>
                         <a:ext uri="{28A0092B-C50C-407E-A947-70E740481C1C}">
                           <a14:useLocalDpi xmlns:a14="http://schemas.microsoft.com/office/drawing/2010/main" val="0"/>
@@ -11797,7 +11973,7 @@
                     <pic:cNvPicPr/>
                   </pic:nvPicPr>
                   <pic:blipFill>
-                    <a:blip r:embed="rId86">
+                    <a:blip r:embed="rId88">
                       <a:extLst>
                         <a:ext uri="{28A0092B-C50C-407E-A947-70E740481C1C}">
                           <a14:useLocalDpi xmlns:a14="http://schemas.microsoft.com/office/drawing/2010/main" val="0"/>
@@ -11870,7 +12046,7 @@
                     <pic:cNvPicPr/>
                   </pic:nvPicPr>
                   <pic:blipFill>
-                    <a:blip r:embed="rId87">
+                    <a:blip r:embed="rId89">
                       <a:extLst>
                         <a:ext uri="{28A0092B-C50C-407E-A947-70E740481C1C}">
                           <a14:useLocalDpi xmlns:a14="http://schemas.microsoft.com/office/drawing/2010/main" val="0"/>
@@ -11961,7 +12137,7 @@
                     <pic:cNvPicPr/>
                   </pic:nvPicPr>
                   <pic:blipFill>
-                    <a:blip r:embed="rId88">
+                    <a:blip r:embed="rId90">
                       <a:extLst>
                         <a:ext uri="{28A0092B-C50C-407E-A947-70E740481C1C}">
                           <a14:useLocalDpi xmlns:a14="http://schemas.microsoft.com/office/drawing/2010/main" val="0"/>
@@ -12034,7 +12210,7 @@
                     <pic:cNvPicPr/>
                   </pic:nvPicPr>
                   <pic:blipFill>
-                    <a:blip r:embed="rId89">
+                    <a:blip r:embed="rId91">
                       <a:extLst>
                         <a:ext uri="{28A0092B-C50C-407E-A947-70E740481C1C}">
                           <a14:useLocalDpi xmlns:a14="http://schemas.microsoft.com/office/drawing/2010/main" val="0"/>
@@ -12107,7 +12283,7 @@
                     <pic:cNvPicPr/>
                   </pic:nvPicPr>
                   <pic:blipFill>
-                    <a:blip r:embed="rId90">
+                    <a:blip r:embed="rId92">
                       <a:extLst>
                         <a:ext uri="{28A0092B-C50C-407E-A947-70E740481C1C}">
                           <a14:useLocalDpi xmlns:a14="http://schemas.microsoft.com/office/drawing/2010/main" val="0"/>
@@ -12203,7 +12379,7 @@
                     <pic:cNvPicPr/>
                   </pic:nvPicPr>
                   <pic:blipFill>
-                    <a:blip r:embed="rId91">
+                    <a:blip r:embed="rId93">
                       <a:extLst>
                         <a:ext uri="{28A0092B-C50C-407E-A947-70E740481C1C}">
                           <a14:useLocalDpi xmlns:a14="http://schemas.microsoft.com/office/drawing/2010/main" val="0"/>
@@ -12280,7 +12456,7 @@
                     <pic:cNvPicPr/>
                   </pic:nvPicPr>
                   <pic:blipFill>
-                    <a:blip r:embed="rId92">
+                    <a:blip r:embed="rId94">
                       <a:extLst>
                         <a:ext uri="{28A0092B-C50C-407E-A947-70E740481C1C}">
                           <a14:useLocalDpi xmlns:a14="http://schemas.microsoft.com/office/drawing/2010/main" val="0"/>
@@ -12419,7 +12595,7 @@
                     <pic:cNvPicPr/>
                   </pic:nvPicPr>
                   <pic:blipFill>
-                    <a:blip r:embed="rId93">
+                    <a:blip r:embed="rId95">
                       <a:extLst>
                         <a:ext uri="{28A0092B-C50C-407E-A947-70E740481C1C}">
                           <a14:useLocalDpi xmlns:a14="http://schemas.microsoft.com/office/drawing/2010/main" val="0"/>
@@ -12509,7 +12685,7 @@
                     <pic:cNvPicPr/>
                   </pic:nvPicPr>
                   <pic:blipFill>
-                    <a:blip r:embed="rId94">
+                    <a:blip r:embed="rId96">
                       <a:extLst>
                         <a:ext uri="{28A0092B-C50C-407E-A947-70E740481C1C}">
                           <a14:useLocalDpi xmlns:a14="http://schemas.microsoft.com/office/drawing/2010/main" val="0"/>
@@ -12607,7 +12783,7 @@
                     <pic:cNvPicPr/>
                   </pic:nvPicPr>
                   <pic:blipFill>
-                    <a:blip r:embed="rId95">
+                    <a:blip r:embed="rId97">
                       <a:extLst>
                         <a:ext uri="{28A0092B-C50C-407E-A947-70E740481C1C}">
                           <a14:useLocalDpi xmlns:a14="http://schemas.microsoft.com/office/drawing/2010/main" val="0"/>
@@ -12707,7 +12883,7 @@
                     <pic:cNvPicPr/>
                   </pic:nvPicPr>
                   <pic:blipFill>
-                    <a:blip r:embed="rId96">
+                    <a:blip r:embed="rId98">
                       <a:extLst>
                         <a:ext uri="{28A0092B-C50C-407E-A947-70E740481C1C}">
                           <a14:useLocalDpi xmlns:a14="http://schemas.microsoft.com/office/drawing/2010/main" val="0"/>
@@ -12791,7 +12967,7 @@
                     <pic:cNvPicPr/>
                   </pic:nvPicPr>
                   <pic:blipFill>
-                    <a:blip r:embed="rId97">
+                    <a:blip r:embed="rId99">
                       <a:extLst>
                         <a:ext uri="{28A0092B-C50C-407E-A947-70E740481C1C}">
                           <a14:useLocalDpi xmlns:a14="http://schemas.microsoft.com/office/drawing/2010/main" val="0"/>
@@ -12874,7 +13050,7 @@
                     <pic:cNvPicPr/>
                   </pic:nvPicPr>
                   <pic:blipFill>
-                    <a:blip r:embed="rId98">
+                    <a:blip r:embed="rId100">
                       <a:extLst>
                         <a:ext uri="{28A0092B-C50C-407E-A947-70E740481C1C}">
                           <a14:useLocalDpi xmlns:a14="http://schemas.microsoft.com/office/drawing/2010/main" val="0"/>
@@ -12957,7 +13133,7 @@
                     <pic:cNvPicPr/>
                   </pic:nvPicPr>
                   <pic:blipFill>
-                    <a:blip r:embed="rId99">
+                    <a:blip r:embed="rId101">
                       <a:extLst>
                         <a:ext uri="{28A0092B-C50C-407E-A947-70E740481C1C}">
                           <a14:useLocalDpi xmlns:a14="http://schemas.microsoft.com/office/drawing/2010/main" val="0"/>
@@ -13040,7 +13216,7 @@
                     <pic:cNvPicPr/>
                   </pic:nvPicPr>
                   <pic:blipFill>
-                    <a:blip r:embed="rId100">
+                    <a:blip r:embed="rId102">
                       <a:extLst>
                         <a:ext uri="{28A0092B-C50C-407E-A947-70E740481C1C}">
                           <a14:useLocalDpi xmlns:a14="http://schemas.microsoft.com/office/drawing/2010/main" val="0"/>
@@ -13123,7 +13299,7 @@
                     <pic:cNvPicPr/>
                   </pic:nvPicPr>
                   <pic:blipFill>
-                    <a:blip r:embed="rId101">
+                    <a:blip r:embed="rId103">
                       <a:extLst>
                         <a:ext uri="{28A0092B-C50C-407E-A947-70E740481C1C}">
                           <a14:useLocalDpi xmlns:a14="http://schemas.microsoft.com/office/drawing/2010/main" val="0"/>
@@ -13219,7 +13395,7 @@
                     <pic:cNvPicPr/>
                   </pic:nvPicPr>
                   <pic:blipFill>
-                    <a:blip r:embed="rId102">
+                    <a:blip r:embed="rId104">
                       <a:extLst>
                         <a:ext uri="{28A0092B-C50C-407E-A947-70E740481C1C}">
                           <a14:useLocalDpi xmlns:a14="http://schemas.microsoft.com/office/drawing/2010/main" val="0"/>
@@ -13327,7 +13503,7 @@
                     <pic:cNvPicPr/>
                   </pic:nvPicPr>
                   <pic:blipFill>
-                    <a:blip r:embed="rId103">
+                    <a:blip r:embed="rId105">
                       <a:extLst>
                         <a:ext uri="{28A0092B-C50C-407E-A947-70E740481C1C}">
                           <a14:useLocalDpi xmlns:a14="http://schemas.microsoft.com/office/drawing/2010/main" val="0"/>
@@ -13797,7 +13973,7 @@
                     <pic:cNvPicPr/>
                   </pic:nvPicPr>
                   <pic:blipFill>
-                    <a:blip r:embed="rId108" cstate="print">
+                    <a:blip r:embed="rId110" cstate="print">
                       <a:extLst>
                         <a:ext uri="{28A0092B-C50C-407E-A947-70E740481C1C}">
                           <a14:useLocalDpi xmlns:a14="http://schemas.microsoft.com/office/drawing/2010/main" val="0"/>
@@ -13913,17 +14089,174 @@
         <w:spacing w:after="0" w:line="240" w:lineRule="auto"/>
         <w:textAlignment w:val="baseline"/>
         <w:rPr>
-          <w:rFonts w:ascii="Verdana" w:eastAsia="Times New Roman" w:hAnsi="Verdana" w:cs="Segoe UI"/>
-          <w:sz w:val="18"/>
-          <w:szCs w:val="18"/>
-        </w:rPr>
-      </w:pPr>
-      <w:r>
-        <w:rPr>
-          <w:rFonts w:ascii="Verdana" w:eastAsia="Times New Roman" w:hAnsi="Verdana" w:cs="Calibri"/>
-        </w:rPr>
-        <w:t> </w:t>
-      </w:r>
+          <w:rFonts w:ascii="Verdana" w:eastAsia="Times New Roman" w:hAnsi="Verdana" w:cs="Calibri"/>
+        </w:rPr>
+      </w:pPr>
+      <w:r>
+        <w:rPr>
+          <w:rFonts w:ascii="Verdana" w:eastAsia="Times New Roman" w:hAnsi="Verdana" w:cs="Calibri"/>
+        </w:rPr>
+        <w:t xml:space="preserve">The testing method I used to verify functionality were several commands. These include the “show </w:t>
+      </w:r>
+      <w:proofErr w:type="spellStart"/>
+      <w:r>
+        <w:rPr>
+          <w:rFonts w:ascii="Verdana" w:eastAsia="Times New Roman" w:hAnsi="Verdana" w:cs="Calibri"/>
+        </w:rPr>
+        <w:t>ip</w:t>
+      </w:r>
+      <w:proofErr w:type="spellEnd"/>
+      <w:r>
+        <w:rPr>
+          <w:rFonts w:ascii="Verdana" w:eastAsia="Times New Roman" w:hAnsi="Verdana" w:cs="Calibri"/>
+        </w:rPr>
+        <w:t xml:space="preserve"> </w:t>
+      </w:r>
+      <w:proofErr w:type="spellStart"/>
+      <w:r>
+        <w:rPr>
+          <w:rFonts w:ascii="Verdana" w:eastAsia="Times New Roman" w:hAnsi="Verdana" w:cs="Calibri"/>
+        </w:rPr>
+        <w:t>ospf</w:t>
+      </w:r>
+      <w:proofErr w:type="spellEnd"/>
+      <w:r>
+        <w:rPr>
+          <w:rFonts w:ascii="Verdana" w:eastAsia="Times New Roman" w:hAnsi="Verdana" w:cs="Calibri"/>
+        </w:rPr>
+        <w:t xml:space="preserve"> neighbor” command, and the “show </w:t>
+      </w:r>
+      <w:proofErr w:type="spellStart"/>
+      <w:r>
+        <w:rPr>
+          <w:rFonts w:ascii="Verdana" w:eastAsia="Times New Roman" w:hAnsi="Verdana" w:cs="Calibri"/>
+        </w:rPr>
+        <w:t>ip</w:t>
+      </w:r>
+      <w:proofErr w:type="spellEnd"/>
+      <w:r>
+        <w:rPr>
+          <w:rFonts w:ascii="Verdana" w:eastAsia="Times New Roman" w:hAnsi="Verdana" w:cs="Calibri"/>
+        </w:rPr>
+        <w:t xml:space="preserve"> route” command. </w:t>
+      </w:r>
+      <w:r>
+        <w:rPr>
+          <w:rFonts w:ascii="Verdana" w:eastAsia="Times New Roman" w:hAnsi="Verdana" w:cs="Calibri"/>
+        </w:rPr>
+        <w:t xml:space="preserve">The command “show </w:t>
+      </w:r>
+      <w:proofErr w:type="spellStart"/>
+      <w:r>
+        <w:rPr>
+          <w:rFonts w:ascii="Verdana" w:eastAsia="Times New Roman" w:hAnsi="Verdana" w:cs="Calibri"/>
+        </w:rPr>
+        <w:t>ip</w:t>
+      </w:r>
+      <w:proofErr w:type="spellEnd"/>
+      <w:r>
+        <w:rPr>
+          <w:rFonts w:ascii="Verdana" w:eastAsia="Times New Roman" w:hAnsi="Verdana" w:cs="Calibri"/>
+        </w:rPr>
+        <w:t xml:space="preserve"> </w:t>
+      </w:r>
+      <w:proofErr w:type="spellStart"/>
+      <w:r>
+        <w:rPr>
+          <w:rFonts w:ascii="Verdana" w:eastAsia="Times New Roman" w:hAnsi="Verdana" w:cs="Calibri"/>
+        </w:rPr>
+        <w:t>ospf</w:t>
+      </w:r>
+      <w:proofErr w:type="spellEnd"/>
+      <w:r>
+        <w:rPr>
+          <w:rFonts w:ascii="Verdana" w:eastAsia="Times New Roman" w:hAnsi="Verdana" w:cs="Calibri"/>
+        </w:rPr>
+        <w:t xml:space="preserve"> neighbor” will show the devices OSPF neighbors, current dead timers, and also the interface.</w:t>
+      </w:r>
+      <w:r>
+        <w:rPr>
+          <w:rFonts w:ascii="Verdana" w:eastAsia="Times New Roman" w:hAnsi="Verdana" w:cs="Calibri"/>
+        </w:rPr>
+        <w:t xml:space="preserve"> For more granularity, you can use the “show </w:t>
+      </w:r>
+      <w:proofErr w:type="spellStart"/>
+      <w:r>
+        <w:rPr>
+          <w:rFonts w:ascii="Verdana" w:eastAsia="Times New Roman" w:hAnsi="Verdana" w:cs="Calibri"/>
+        </w:rPr>
+        <w:t>ip</w:t>
+      </w:r>
+      <w:proofErr w:type="spellEnd"/>
+      <w:r>
+        <w:rPr>
+          <w:rFonts w:ascii="Verdana" w:eastAsia="Times New Roman" w:hAnsi="Verdana" w:cs="Calibri"/>
+        </w:rPr>
+        <w:t xml:space="preserve"> </w:t>
+      </w:r>
+      <w:proofErr w:type="spellStart"/>
+      <w:r>
+        <w:rPr>
+          <w:rFonts w:ascii="Verdana" w:eastAsia="Times New Roman" w:hAnsi="Verdana" w:cs="Calibri"/>
+        </w:rPr>
+        <w:t>ospf</w:t>
+      </w:r>
+      <w:proofErr w:type="spellEnd"/>
+      <w:r>
+        <w:rPr>
+          <w:rFonts w:ascii="Verdana" w:eastAsia="Times New Roman" w:hAnsi="Verdana" w:cs="Calibri"/>
+        </w:rPr>
+        <w:t xml:space="preserve"> interface [interface]” command. This will show you information such as network type, </w:t>
+      </w:r>
+      <w:r>
+        <w:rPr>
+          <w:rFonts w:ascii="Verdana" w:eastAsia="Times New Roman" w:hAnsi="Verdana" w:cs="Calibri"/>
+        </w:rPr>
+        <w:t xml:space="preserve"> </w:t>
+      </w:r>
+      <w:r>
+        <w:rPr>
+          <w:rFonts w:ascii="Verdana" w:eastAsia="Times New Roman" w:hAnsi="Verdana" w:cs="Calibri"/>
+        </w:rPr>
+        <w:t xml:space="preserve">neighbor count, whether the device is designated, etc. </w:t>
+      </w:r>
+      <w:r>
+        <w:rPr>
+          <w:rFonts w:ascii="Verdana" w:eastAsia="Times New Roman" w:hAnsi="Verdana" w:cs="Calibri"/>
+        </w:rPr>
+        <w:t xml:space="preserve">I used the “show </w:t>
+      </w:r>
+      <w:proofErr w:type="spellStart"/>
+      <w:r>
+        <w:rPr>
+          <w:rFonts w:ascii="Verdana" w:eastAsia="Times New Roman" w:hAnsi="Verdana" w:cs="Calibri"/>
+        </w:rPr>
+        <w:t>ip</w:t>
+      </w:r>
+      <w:proofErr w:type="spellEnd"/>
+      <w:r>
+        <w:rPr>
+          <w:rFonts w:ascii="Verdana" w:eastAsia="Times New Roman" w:hAnsi="Verdana" w:cs="Calibri"/>
+        </w:rPr>
+        <w:t xml:space="preserve"> route” command to verify that OSPF routes were actually being shared between neighbors. </w:t>
+      </w:r>
+      <w:r>
+        <w:rPr>
+          <w:rFonts w:ascii="Verdana" w:eastAsia="Times New Roman" w:hAnsi="Verdana" w:cs="Calibri"/>
+        </w:rPr>
+        <w:t>These commands are fairly simple but allow for easy verification that OSPF, and dynamic routing in general, is functional.</w:t>
+      </w:r>
+    </w:p>
+    <w:p>
+      <w:pPr>
+        <w:spacing w:after="0" w:line="240" w:lineRule="auto"/>
+        <w:textAlignment w:val="baseline"/>
+        <w:rPr>
+          <w:rFonts w:ascii="Verdana" w:eastAsia="Times New Roman" w:hAnsi="Verdana" w:cs="Segoe UI"/>
+          <w:sz w:val="18"/>
+          <w:szCs w:val="18"/>
+        </w:rPr>
+      </w:pPr>
     </w:p>
     <w:p>
       <w:pPr>
@@ -14064,7 +14397,7 @@
                     <pic:cNvPicPr/>
                   </pic:nvPicPr>
                   <pic:blipFill>
-                    <a:blip r:embed="rId109">
+                    <a:blip r:embed="rId111">
                       <a:extLst>
                         <a:ext uri="{28A0092B-C50C-407E-A947-70E740481C1C}">
                           <a14:useLocalDpi xmlns:a14="http://schemas.microsoft.com/office/drawing/2010/main" val="0"/>
@@ -14112,7 +14445,19 @@
         <w:rPr>
           <w:rFonts w:ascii="Verdana" w:eastAsia="Times New Roman" w:hAnsi="Verdana" w:cs="Calibri"/>
         </w:rPr>
-        <w:t xml:space="preserve">Configuring OSPF first on L3SW1. From configuration mode, you can use the “router </w:t>
+        <w:t xml:space="preserve">Configuring OSPF first on L3SW1. From </w:t>
+      </w:r>
+      <w:r>
+        <w:rPr>
+          <w:rFonts w:ascii="Verdana" w:eastAsia="Times New Roman" w:hAnsi="Verdana" w:cs="Calibri"/>
+        </w:rPr>
+        <w:t xml:space="preserve">global </w:t>
+      </w:r>
+      <w:r>
+        <w:rPr>
+          <w:rFonts w:ascii="Verdana" w:eastAsia="Times New Roman" w:hAnsi="Verdana" w:cs="Calibri"/>
+        </w:rPr>
+        <w:t xml:space="preserve">configuration mode, you can use the “router </w:t>
       </w:r>
       <w:proofErr w:type="spellStart"/>
       <w:r>
@@ -14126,36 +14471,56 @@
         <w:rPr>
           <w:rFonts w:ascii="Verdana" w:eastAsia="Times New Roman" w:hAnsi="Verdana" w:cs="Calibri"/>
         </w:rPr>
-        <w:t xml:space="preserve"> [process ID]” command to enter OSPF configuration mode. The process ID is entirely local, unlike EIGRP, in which they would have to match </w:t>
-      </w:r>
-      <w:proofErr w:type="gramStart"/>
-      <w:r>
-        <w:rPr>
-          <w:rFonts w:ascii="Verdana" w:eastAsia="Times New Roman" w:hAnsi="Verdana" w:cs="Calibri"/>
-        </w:rPr>
-        <w:t>in order for</w:t>
-      </w:r>
-      <w:proofErr w:type="gramEnd"/>
-      <w:r>
-        <w:rPr>
-          <w:rFonts w:ascii="Verdana" w:eastAsia="Times New Roman" w:hAnsi="Verdana" w:cs="Calibri"/>
-        </w:rPr>
-        <w:t xml:space="preserve"> routers to become neighbors. OSPF </w:t>
-      </w:r>
-      <w:proofErr w:type="gramStart"/>
-      <w:r>
-        <w:rPr>
-          <w:rFonts w:ascii="Verdana" w:eastAsia="Times New Roman" w:hAnsi="Verdana" w:cs="Calibri"/>
-        </w:rPr>
-        <w:t>routers</w:t>
-      </w:r>
-      <w:proofErr w:type="gramEnd"/>
-      <w:r>
-        <w:rPr>
-          <w:rFonts w:ascii="Verdana" w:eastAsia="Times New Roman" w:hAnsi="Verdana" w:cs="Calibri"/>
-        </w:rPr>
-        <w:t xml:space="preserve"> however, can have different process ID’s and still become neighbors. </w:t>
-      </w:r>
+        <w:t xml:space="preserve"> [process ID]” command to enter OSPF configuration mode. The process ID is entirely local, unlike EIGRP, in which they would have to match in order for routers to become neighbors. OSPF routers however, can have different process ID’s and still become neighbors. </w:t>
+      </w:r>
+      <w:r>
+        <w:rPr>
+          <w:rFonts w:ascii="Verdana" w:eastAsia="Times New Roman" w:hAnsi="Verdana" w:cs="Calibri"/>
+        </w:rPr>
+        <w:t>The network command’s syntax is as such: “network [matching interface IP that you want to activate OSPF on] [wildcard mask] area [area]. Since I’m configuring single area OSPF, it’s easiest to use area 0. This command specifies which interface you want to activate OSPF on, not which network. The wildcard mask is essentially an inverse of a subnet mask, meaning a /24, like which I used here, would be 0.0.0.255 instead of 255.255.255.0.</w:t>
+      </w:r>
+      <w:r>
+        <w:rPr>
+          <w:rFonts w:ascii="Verdana" w:eastAsia="Times New Roman" w:hAnsi="Verdana" w:cs="Calibri"/>
+        </w:rPr>
+        <w:t xml:space="preserve"> Once I configure OSPF on a neighboring router, you can expect to see a Syslog message </w:t>
+      </w:r>
+      <w:r>
+        <w:rPr>
+          <w:rFonts w:ascii="Verdana" w:eastAsia="Times New Roman" w:hAnsi="Verdana" w:cs="Calibri"/>
+        </w:rPr>
+        <w:lastRenderedPageBreak/>
+        <w:t xml:space="preserve">indicating they have become neighbors, as long as the configuration is correct and matching(hello and dead timers, unique router ID’s, </w:t>
+      </w:r>
+      <w:proofErr w:type="spellStart"/>
+      <w:r>
+        <w:rPr>
+          <w:rFonts w:ascii="Verdana" w:eastAsia="Times New Roman" w:hAnsi="Verdana" w:cs="Calibri"/>
+        </w:rPr>
+        <w:t>etc</w:t>
+      </w:r>
+      <w:proofErr w:type="spellEnd"/>
+      <w:r>
+        <w:rPr>
+          <w:rFonts w:ascii="Verdana" w:eastAsia="Times New Roman" w:hAnsi="Verdana" w:cs="Calibri"/>
+        </w:rPr>
+        <w:t>).</w:t>
+      </w:r>
+      <w:r>
+        <w:rPr>
+          <w:rFonts w:ascii="Verdana" w:eastAsia="Times New Roman" w:hAnsi="Verdana" w:cs="Calibri"/>
+        </w:rPr>
+        <w:t xml:space="preserve"> </w:t>
+      </w:r>
+    </w:p>
+    <w:p>
+      <w:pPr>
+        <w:spacing w:after="0" w:line="240" w:lineRule="auto"/>
+        <w:textAlignment w:val="baseline"/>
+        <w:rPr>
+          <w:rFonts w:ascii="Verdana" w:eastAsia="Times New Roman" w:hAnsi="Verdana" w:cs="Calibri"/>
+        </w:rPr>
+      </w:pPr>
     </w:p>
     <w:p>
       <w:pPr>
@@ -14183,7 +14548,6 @@
           <w:sz w:val="18"/>
           <w:szCs w:val="18"/>
         </w:rPr>
-        <w:lastRenderedPageBreak/>
         <w:drawing>
           <wp:inline distT="0" distB="0" distL="0" distR="0" wp14:anchorId="704FA7A2" wp14:editId="57C4B259">
             <wp:extent cx="5943600" cy="5710555"/>
@@ -14200,7 +14564,7 @@
                     <pic:cNvPicPr/>
                   </pic:nvPicPr>
                   <pic:blipFill>
-                    <a:blip r:embed="rId110">
+                    <a:blip r:embed="rId112">
                       <a:extLst>
                         <a:ext uri="{28A0092B-C50C-407E-A947-70E740481C1C}">
                           <a14:useLocalDpi xmlns:a14="http://schemas.microsoft.com/office/drawing/2010/main" val="0"/>
@@ -14302,7 +14666,7 @@
                     <pic:cNvPicPr/>
                   </pic:nvPicPr>
                   <pic:blipFill>
-                    <a:blip r:embed="rId111">
+                    <a:blip r:embed="rId113">
                       <a:extLst>
                         <a:ext uri="{28A0092B-C50C-407E-A947-70E740481C1C}">
                           <a14:useLocalDpi xmlns:a14="http://schemas.microsoft.com/office/drawing/2010/main" val="0"/>
@@ -14404,7 +14768,7 @@
                     <pic:cNvPicPr/>
                   </pic:nvPicPr>
                   <pic:blipFill>
-                    <a:blip r:embed="rId112">
+                    <a:blip r:embed="rId114">
                       <a:extLst>
                         <a:ext uri="{28A0092B-C50C-407E-A947-70E740481C1C}">
                           <a14:useLocalDpi xmlns:a14="http://schemas.microsoft.com/office/drawing/2010/main" val="0"/>
@@ -14514,7 +14878,7 @@
                     <pic:cNvPicPr/>
                   </pic:nvPicPr>
                   <pic:blipFill>
-                    <a:blip r:embed="rId113">
+                    <a:blip r:embed="rId115">
                       <a:extLst>
                         <a:ext uri="{28A0092B-C50C-407E-A947-70E740481C1C}">
                           <a14:useLocalDpi xmlns:a14="http://schemas.microsoft.com/office/drawing/2010/main" val="0"/>
@@ -14616,7 +14980,7 @@
                     <pic:cNvPicPr/>
                   </pic:nvPicPr>
                   <pic:blipFill>
-                    <a:blip r:embed="rId114">
+                    <a:blip r:embed="rId116">
                       <a:extLst>
                         <a:ext uri="{28A0092B-C50C-407E-A947-70E740481C1C}">
                           <a14:useLocalDpi xmlns:a14="http://schemas.microsoft.com/office/drawing/2010/main" val="0"/>
@@ -14670,87 +15034,7 @@
           <w:sz w:val="18"/>
           <w:szCs w:val="18"/>
         </w:rPr>
-        <w:t>R</w:t>
-      </w:r>
-      <w:r>
-        <w:rPr>
-          <w:rFonts w:ascii="Verdana" w:eastAsia="Times New Roman" w:hAnsi="Verdana" w:cs="Segoe UI"/>
-          <w:sz w:val="18"/>
-          <w:szCs w:val="18"/>
-        </w:rPr>
-        <w:t>5</w:t>
-      </w:r>
-      <w:r>
-        <w:rPr>
-          <w:rFonts w:ascii="Verdana" w:eastAsia="Times New Roman" w:hAnsi="Verdana" w:cs="Segoe UI"/>
-          <w:sz w:val="18"/>
-          <w:szCs w:val="18"/>
-        </w:rPr>
-        <w:t xml:space="preserve"> OSPF configuration. R</w:t>
-      </w:r>
-      <w:r>
-        <w:rPr>
-          <w:rFonts w:ascii="Verdana" w:eastAsia="Times New Roman" w:hAnsi="Verdana" w:cs="Segoe UI"/>
-          <w:sz w:val="18"/>
-          <w:szCs w:val="18"/>
-        </w:rPr>
-        <w:t>5</w:t>
-      </w:r>
-      <w:r>
-        <w:rPr>
-          <w:rFonts w:ascii="Verdana" w:eastAsia="Times New Roman" w:hAnsi="Verdana" w:cs="Segoe UI"/>
-          <w:sz w:val="18"/>
-          <w:szCs w:val="18"/>
-        </w:rPr>
-        <w:t xml:space="preserve"> is neighbors with R</w:t>
-      </w:r>
-      <w:r>
-        <w:rPr>
-          <w:rFonts w:ascii="Verdana" w:eastAsia="Times New Roman" w:hAnsi="Verdana" w:cs="Segoe UI"/>
-          <w:sz w:val="18"/>
-          <w:szCs w:val="18"/>
-        </w:rPr>
-        <w:t>4</w:t>
-      </w:r>
-      <w:r>
-        <w:rPr>
-          <w:rFonts w:ascii="Verdana" w:eastAsia="Times New Roman" w:hAnsi="Verdana" w:cs="Segoe UI"/>
-          <w:sz w:val="18"/>
-          <w:szCs w:val="18"/>
-        </w:rPr>
-        <w:t>, but not yet with R</w:t>
-      </w:r>
-      <w:r>
-        <w:rPr>
-          <w:rFonts w:ascii="Verdana" w:eastAsia="Times New Roman" w:hAnsi="Verdana" w:cs="Segoe UI"/>
-          <w:sz w:val="18"/>
-          <w:szCs w:val="18"/>
-        </w:rPr>
-        <w:t>6</w:t>
-      </w:r>
-      <w:r>
-        <w:rPr>
-          <w:rFonts w:ascii="Verdana" w:eastAsia="Times New Roman" w:hAnsi="Verdana" w:cs="Segoe UI"/>
-          <w:sz w:val="18"/>
-          <w:szCs w:val="18"/>
-        </w:rPr>
-        <w:t>, as R</w:t>
-      </w:r>
-      <w:r>
-        <w:rPr>
-          <w:rFonts w:ascii="Verdana" w:eastAsia="Times New Roman" w:hAnsi="Verdana" w:cs="Segoe UI"/>
-          <w:sz w:val="18"/>
-          <w:szCs w:val="18"/>
-        </w:rPr>
-        <w:t>6</w:t>
-      </w:r>
-      <w:r>
-        <w:rPr>
-          <w:rFonts w:ascii="Verdana" w:eastAsia="Times New Roman" w:hAnsi="Verdana" w:cs="Segoe UI"/>
-          <w:sz w:val="18"/>
-          <w:szCs w:val="18"/>
-        </w:rPr>
-        <w:t xml:space="preserve"> has not been configured yet.</w:t>
+        <w:t>R5 OSPF configuration. R5 is neighbors with R4, but not yet with R6, as R6 has not been configured yet.</w:t>
       </w:r>
     </w:p>
     <w:p>
@@ -14798,7 +15082,7 @@
                     <pic:cNvPicPr/>
                   </pic:nvPicPr>
                   <pic:blipFill>
-                    <a:blip r:embed="rId115">
+                    <a:blip r:embed="rId117">
                       <a:extLst>
                         <a:ext uri="{28A0092B-C50C-407E-A947-70E740481C1C}">
                           <a14:useLocalDpi xmlns:a14="http://schemas.microsoft.com/office/drawing/2010/main" val="0"/>
@@ -14887,7 +15171,7 @@
                     <pic:cNvPicPr/>
                   </pic:nvPicPr>
                   <pic:blipFill>
-                    <a:blip r:embed="rId116">
+                    <a:blip r:embed="rId118">
                       <a:extLst>
                         <a:ext uri="{28A0092B-C50C-407E-A947-70E740481C1C}">
                           <a14:useLocalDpi xmlns:a14="http://schemas.microsoft.com/office/drawing/2010/main" val="0"/>
@@ -16700,10 +16984,10 @@
       </w:pPr>
     </w:p>
     <w:sectPr>
-      <w:headerReference w:type="default" r:id="rId117"/>
-      <w:footerReference w:type="default" r:id="rId118"/>
-      <w:headerReference w:type="first" r:id="rId119"/>
-      <w:footerReference w:type="first" r:id="rId120"/>
+      <w:headerReference w:type="default" r:id="rId119"/>
+      <w:footerReference w:type="default" r:id="rId120"/>
+      <w:headerReference w:type="first" r:id="rId121"/>
+      <w:footerReference w:type="first" r:id="rId122"/>
       <w:type w:val="continuous"/>
       <w:pgSz w:w="12240" w:h="15840"/>
       <w:pgMar w:top="1440" w:right="1440" w:bottom="1440" w:left="1440" w:header="720" w:footer="432" w:gutter="0"/>
@@ -16716,7 +17000,7 @@
 </file>
 
 <file path=word/comments.xml><?xml version="1.0" encoding="utf-8"?>
-<w:comments xmlns:wpc="http://schemas.microsoft.com/office/word/2010/wordprocessingCanvas" xmlns:cx="http://schemas.microsoft.com/office/drawing/2014/chartex" xmlns:cx1="http://schemas.microsoft.com/office/drawing/2015/9/8/chartex" xmlns:cx2="http://schemas.microsoft.com/office/drawing/2015/10/21/chartex" xmlns:cx3="http://schemas.microsoft.com/office/drawing/2016/5/9/chartex" xmlns:cx4="http://schemas.microsoft.com/office/drawing/2016/5/10/chartex" xmlns:cx5="http://schemas.microsoft.com/office/drawing/2016/5/11/chartex" xmlns:cx6="http://schemas.microsoft.com/office/drawing/2016/5/12/chartex" xmlns:cx7="http://schemas.microsoft.com/office/drawing/2016/5/13/chartex" xmlns:cx8="http://schemas.microsoft.com/office/drawing/2016/5/14/chartex" xmlns:mc="http://schemas.openxmlformats.org/markup-compatibility/2006" xmlns:aink="http://schemas.microsoft.com/office/drawing/2016/ink" xmlns:am3d="http://schemas.microsoft.com/office/drawing/2017/model3d" xmlns:o="urn:schemas-microsoft-com:office:office" xmlns:oel="http://schemas.microsoft.com/office/2019/extlst" xmlns:r="http://schemas.openxmlformats.org/officeDocument/2006/relationships" xmlns:m="http://schemas.openxmlformats.org/officeDocument/2006/math" xmlns:v="urn:schemas-microsoft-com:vml" xmlns:wp14="http://schemas.microsoft.com/office/word/2010/wordprocessingDrawing" xmlns:wp="http://schemas.openxmlformats.org/drawingml/2006/wordprocessingDrawing" xmlns:w10="urn:schemas-microsoft-com:office:word" xmlns:w="http://schemas.openxmlformats.org/wordprocessingml/2006/main" xmlns:w14="http://schemas.microsoft.com/office/word/2010/wordml" xmlns:w15="http://schemas.microsoft.com/office/word/2012/wordml" xmlns:w16cex="http://schemas.microsoft.com/office/word/2018/wordml/cex" xmlns:w16cid="http://schemas.microsoft.com/office/word/2016/wordml/cid" xmlns:w16="http://schemas.microsoft.com/office/word/2018/wordml" xmlns:w16du="http://schemas.microsoft.com/office/word/2023/wordml/word16du" xmlns:w16sdtdh="http://schemas.microsoft.com/office/word/2020/wordml/sdtdatahash" xmlns:w16se="http://schemas.microsoft.com/office/word/2015/wordml/symex" xmlns:wpg="http://schemas.microsoft.com/office/word/2010/wordprocessingGroup" xmlns:wpi="http://schemas.microsoft.com/office/word/2010/wordprocessingInk" xmlns:wne="http://schemas.microsoft.com/office/word/2006/wordml" xmlns:wps="http://schemas.microsoft.com/office/word/2010/wordprocessingShape" mc:Ignorable="w14 w15 w16se w16cid w16 w16cex w16sdtdh w16du wp14">
+<w:comments xmlns:wpc="http://schemas.microsoft.com/office/word/2010/wordprocessingCanvas" xmlns:cx="http://schemas.microsoft.com/office/drawing/2014/chartex" xmlns:cx1="http://schemas.microsoft.com/office/drawing/2015/9/8/chartex" xmlns:cx2="http://schemas.microsoft.com/office/drawing/2015/10/21/chartex" xmlns:cx3="http://schemas.microsoft.com/office/drawing/2016/5/9/chartex" xmlns:cx4="http://schemas.microsoft.com/office/drawing/2016/5/10/chartex" xmlns:cx5="http://schemas.microsoft.com/office/drawing/2016/5/11/chartex" xmlns:cx6="http://schemas.microsoft.com/office/drawing/2016/5/12/chartex" xmlns:cx7="http://schemas.microsoft.com/office/drawing/2016/5/13/chartex" xmlns:cx8="http://schemas.microsoft.com/office/drawing/2016/5/14/chartex" xmlns:mc="http://schemas.openxmlformats.org/markup-compatibility/2006" xmlns:aink="http://schemas.microsoft.com/office/drawing/2016/ink" xmlns:am3d="http://schemas.microsoft.com/office/drawing/2017/model3d" xmlns:o="urn:schemas-microsoft-com:office:office" xmlns:r="http://schemas.openxmlformats.org/officeDocument/2006/relationships" xmlns:m="http://schemas.openxmlformats.org/officeDocument/2006/math" xmlns:v="urn:schemas-microsoft-com:vml" xmlns:wp14="http://schemas.microsoft.com/office/word/2010/wordprocessingDrawing" xmlns:wp="http://schemas.openxmlformats.org/drawingml/2006/wordprocessingDrawing" xmlns:w10="urn:schemas-microsoft-com:office:word" xmlns:w="http://schemas.openxmlformats.org/wordprocessingml/2006/main" xmlns:w14="http://schemas.microsoft.com/office/word/2010/wordml" xmlns:w15="http://schemas.microsoft.com/office/word/2012/wordml" xmlns:w16cex="http://schemas.microsoft.com/office/word/2018/wordml/cex" xmlns:w16cid="http://schemas.microsoft.com/office/word/2016/wordml/cid" xmlns:w16="http://schemas.microsoft.com/office/word/2018/wordml" xmlns:w16sdtdh="http://schemas.microsoft.com/office/word/2020/wordml/sdtdatahash" xmlns:w16se="http://schemas.microsoft.com/office/word/2015/wordml/symex" xmlns:wpg="http://schemas.microsoft.com/office/word/2010/wordprocessingGroup" xmlns:wpi="http://schemas.microsoft.com/office/word/2010/wordprocessingInk" xmlns:wne="http://schemas.microsoft.com/office/word/2006/wordml" xmlns:wps="http://schemas.microsoft.com/office/word/2010/wordprocessingShape" mc:Ignorable="w14 w15 w16se w16cid w16 w16cex w16sdtdh wp14">
   <w:comment w:id="1" w:author="Parker, Emily" w:date="2024-03-13T16:43:00Z" w:initials="PE">
     <w:p>
       <w:pPr>
@@ -16785,7 +17069,7 @@
 </file>
 
 <file path=word/commentsExtended.xml><?xml version="1.0" encoding="utf-8"?>
-<w15:commentsEx xmlns:wpc="http://schemas.microsoft.com/office/word/2010/wordprocessingCanvas" xmlns:cx="http://schemas.microsoft.com/office/drawing/2014/chartex" xmlns:cx1="http://schemas.microsoft.com/office/drawing/2015/9/8/chartex" xmlns:cx2="http://schemas.microsoft.com/office/drawing/2015/10/21/chartex" xmlns:cx3="http://schemas.microsoft.com/office/drawing/2016/5/9/chartex" xmlns:cx4="http://schemas.microsoft.com/office/drawing/2016/5/10/chartex" xmlns:cx5="http://schemas.microsoft.com/office/drawing/2016/5/11/chartex" xmlns:cx6="http://schemas.microsoft.com/office/drawing/2016/5/12/chartex" xmlns:cx7="http://schemas.microsoft.com/office/drawing/2016/5/13/chartex" xmlns:cx8="http://schemas.microsoft.com/office/drawing/2016/5/14/chartex" xmlns:mc="http://schemas.openxmlformats.org/markup-compatibility/2006" xmlns:aink="http://schemas.microsoft.com/office/drawing/2016/ink" xmlns:am3d="http://schemas.microsoft.com/office/drawing/2017/model3d" xmlns:o="urn:schemas-microsoft-com:office:office" xmlns:oel="http://schemas.microsoft.com/office/2019/extlst" xmlns:r="http://schemas.openxmlformats.org/officeDocument/2006/relationships" xmlns:m="http://schemas.openxmlformats.org/officeDocument/2006/math" xmlns:v="urn:schemas-microsoft-com:vml" xmlns:wp14="http://schemas.microsoft.com/office/word/2010/wordprocessingDrawing" xmlns:wp="http://schemas.openxmlformats.org/drawingml/2006/wordprocessingDrawing" xmlns:w10="urn:schemas-microsoft-com:office:word" xmlns:w="http://schemas.openxmlformats.org/wordprocessingml/2006/main" xmlns:w14="http://schemas.microsoft.com/office/word/2010/wordml" xmlns:w15="http://schemas.microsoft.com/office/word/2012/wordml" xmlns:w16cex="http://schemas.microsoft.com/office/word/2018/wordml/cex" xmlns:w16cid="http://schemas.microsoft.com/office/word/2016/wordml/cid" xmlns:w16="http://schemas.microsoft.com/office/word/2018/wordml" xmlns:w16du="http://schemas.microsoft.com/office/word/2023/wordml/word16du" xmlns:w16sdtdh="http://schemas.microsoft.com/office/word/2020/wordml/sdtdatahash" xmlns:w16se="http://schemas.microsoft.com/office/word/2015/wordml/symex" xmlns:wpg="http://schemas.microsoft.com/office/word/2010/wordprocessingGroup" xmlns:wpi="http://schemas.microsoft.com/office/word/2010/wordprocessingInk" xmlns:wne="http://schemas.microsoft.com/office/word/2006/wordml" xmlns:wps="http://schemas.microsoft.com/office/word/2010/wordprocessingShape" mc:Ignorable="w14 w15 w16se w16cid w16 w16cex w16sdtdh w16du wp14">
+<w15:commentsEx xmlns:wpc="http://schemas.microsoft.com/office/word/2010/wordprocessingCanvas" xmlns:cx="http://schemas.microsoft.com/office/drawing/2014/chartex" xmlns:cx1="http://schemas.microsoft.com/office/drawing/2015/9/8/chartex" xmlns:cx2="http://schemas.microsoft.com/office/drawing/2015/10/21/chartex" xmlns:cx3="http://schemas.microsoft.com/office/drawing/2016/5/9/chartex" xmlns:cx4="http://schemas.microsoft.com/office/drawing/2016/5/10/chartex" xmlns:cx5="http://schemas.microsoft.com/office/drawing/2016/5/11/chartex" xmlns:cx6="http://schemas.microsoft.com/office/drawing/2016/5/12/chartex" xmlns:cx7="http://schemas.microsoft.com/office/drawing/2016/5/13/chartex" xmlns:cx8="http://schemas.microsoft.com/office/drawing/2016/5/14/chartex" xmlns:mc="http://schemas.openxmlformats.org/markup-compatibility/2006" xmlns:aink="http://schemas.microsoft.com/office/drawing/2016/ink" xmlns:am3d="http://schemas.microsoft.com/office/drawing/2017/model3d" xmlns:o="urn:schemas-microsoft-com:office:office" xmlns:r="http://schemas.openxmlformats.org/officeDocument/2006/relationships" xmlns:m="http://schemas.openxmlformats.org/officeDocument/2006/math" xmlns:v="urn:schemas-microsoft-com:vml" xmlns:wp14="http://schemas.microsoft.com/office/word/2010/wordprocessingDrawing" xmlns:wp="http://schemas.openxmlformats.org/drawingml/2006/wordprocessingDrawing" xmlns:w10="urn:schemas-microsoft-com:office:word" xmlns:w="http://schemas.openxmlformats.org/wordprocessingml/2006/main" xmlns:w14="http://schemas.microsoft.com/office/word/2010/wordml" xmlns:w15="http://schemas.microsoft.com/office/word/2012/wordml" xmlns:w16cex="http://schemas.microsoft.com/office/word/2018/wordml/cex" xmlns:w16cid="http://schemas.microsoft.com/office/word/2016/wordml/cid" xmlns:w16="http://schemas.microsoft.com/office/word/2018/wordml" xmlns:w16sdtdh="http://schemas.microsoft.com/office/word/2020/wordml/sdtdatahash" xmlns:w16se="http://schemas.microsoft.com/office/word/2015/wordml/symex" xmlns:wpg="http://schemas.microsoft.com/office/word/2010/wordprocessingGroup" xmlns:wpi="http://schemas.microsoft.com/office/word/2010/wordprocessingInk" xmlns:wne="http://schemas.microsoft.com/office/word/2006/wordml" xmlns:wps="http://schemas.microsoft.com/office/word/2010/wordprocessingShape" mc:Ignorable="w14 w15 w16se w16cid w16 w16cex w16sdtdh wp14">
   <w15:commentEx w15:paraId="24DAE9FA" w15:done="1"/>
   <w15:commentEx w15:paraId="710C25F7" w15:done="1"/>
   <w15:commentEx w15:paraId="528B61B2" w15:done="0"/>
@@ -16794,7 +17078,7 @@
 </file>
 
 <file path=word/commentsExtensible.xml><?xml version="1.0" encoding="utf-8"?>
-<w16cex:commentsExtensible xmlns:wpc="http://schemas.microsoft.com/office/word/2010/wordprocessingCanvas" xmlns:cx="http://schemas.microsoft.com/office/drawing/2014/chartex" xmlns:cx1="http://schemas.microsoft.com/office/drawing/2015/9/8/chartex" xmlns:cx2="http://schemas.microsoft.com/office/drawing/2015/10/21/chartex" xmlns:cx3="http://schemas.microsoft.com/office/drawing/2016/5/9/chartex" xmlns:cx4="http://schemas.microsoft.com/office/drawing/2016/5/10/chartex" xmlns:cx5="http://schemas.microsoft.com/office/drawing/2016/5/11/chartex" xmlns:cx6="http://schemas.microsoft.com/office/drawing/2016/5/12/chartex" xmlns:cx7="http://schemas.microsoft.com/office/drawing/2016/5/13/chartex" xmlns:cx8="http://schemas.microsoft.com/office/drawing/2016/5/14/chartex" xmlns:cr="http://schemas.microsoft.com/office/comments/2020/reactions" xmlns:mc="http://schemas.openxmlformats.org/markup-compatibility/2006" xmlns:aink="http://schemas.microsoft.com/office/drawing/2016/ink" xmlns:am3d="http://schemas.microsoft.com/office/drawing/2017/model3d" xmlns:o="urn:schemas-microsoft-com:office:office" xmlns:oel="http://schemas.microsoft.com/office/2019/extlst" xmlns:r="http://schemas.openxmlformats.org/officeDocument/2006/relationships" xmlns:m="http://schemas.openxmlformats.org/officeDocument/2006/math" xmlns:v="urn:schemas-microsoft-com:vml" xmlns:wp14="http://schemas.microsoft.com/office/word/2010/wordprocessingDrawing" xmlns:wp="http://schemas.openxmlformats.org/drawingml/2006/wordprocessingDrawing" xmlns:w10="urn:schemas-microsoft-com:office:word" xmlns:w="http://schemas.openxmlformats.org/wordprocessingml/2006/main" xmlns:w14="http://schemas.microsoft.com/office/word/2010/wordml" xmlns:w15="http://schemas.microsoft.com/office/word/2012/wordml" xmlns:w16cex="http://schemas.microsoft.com/office/word/2018/wordml/cex" xmlns:w16cid="http://schemas.microsoft.com/office/word/2016/wordml/cid" xmlns:w16="http://schemas.microsoft.com/office/word/2018/wordml" xmlns:w16du="http://schemas.microsoft.com/office/word/2023/wordml/word16du" xmlns:w16sdtdh="http://schemas.microsoft.com/office/word/2020/wordml/sdtdatahash" xmlns:w16se="http://schemas.microsoft.com/office/word/2015/wordml/symex" xmlns:wpg="http://schemas.microsoft.com/office/word/2010/wordprocessingGroup" xmlns:wpi="http://schemas.microsoft.com/office/word/2010/wordprocessingInk" xmlns:wne="http://schemas.microsoft.com/office/word/2006/wordml" xmlns:wps="http://schemas.microsoft.com/office/word/2010/wordprocessingShape" mc:Ignorable="w14 w15 w16se w16cid w16 w16cex w16sdtdh cr w16du wp14">
+<w16cex:commentsExtensible xmlns:wpc="http://schemas.microsoft.com/office/word/2010/wordprocessingCanvas" xmlns:cx="http://schemas.microsoft.com/office/drawing/2014/chartex" xmlns:cx1="http://schemas.microsoft.com/office/drawing/2015/9/8/chartex" xmlns:cx2="http://schemas.microsoft.com/office/drawing/2015/10/21/chartex" xmlns:cx3="http://schemas.microsoft.com/office/drawing/2016/5/9/chartex" xmlns:cx4="http://schemas.microsoft.com/office/drawing/2016/5/10/chartex" xmlns:cx5="http://schemas.microsoft.com/office/drawing/2016/5/11/chartex" xmlns:cx6="http://schemas.microsoft.com/office/drawing/2016/5/12/chartex" xmlns:cx7="http://schemas.microsoft.com/office/drawing/2016/5/13/chartex" xmlns:cx8="http://schemas.microsoft.com/office/drawing/2016/5/14/chartex" xmlns:mc="http://schemas.openxmlformats.org/markup-compatibility/2006" xmlns:aink="http://schemas.microsoft.com/office/drawing/2016/ink" xmlns:am3d="http://schemas.microsoft.com/office/drawing/2017/model3d" xmlns:o="urn:schemas-microsoft-com:office:office" xmlns:r="http://schemas.openxmlformats.org/officeDocument/2006/relationships" xmlns:m="http://schemas.openxmlformats.org/officeDocument/2006/math" xmlns:v="urn:schemas-microsoft-com:vml" xmlns:wp14="http://schemas.microsoft.com/office/word/2010/wordprocessingDrawing" xmlns:wp="http://schemas.openxmlformats.org/drawingml/2006/wordprocessingDrawing" xmlns:w10="urn:schemas-microsoft-com:office:word" xmlns:w="http://schemas.openxmlformats.org/wordprocessingml/2006/main" xmlns:w14="http://schemas.microsoft.com/office/word/2010/wordml" xmlns:w15="http://schemas.microsoft.com/office/word/2012/wordml" xmlns:w16cex="http://schemas.microsoft.com/office/word/2018/wordml/cex" xmlns:w16cid="http://schemas.microsoft.com/office/word/2016/wordml/cid" xmlns:w16="http://schemas.microsoft.com/office/word/2018/wordml" xmlns:w16sdtdh="http://schemas.microsoft.com/office/word/2020/wordml/sdtdatahash" xmlns:w16se="http://schemas.microsoft.com/office/word/2015/wordml/symex" xmlns:wpg="http://schemas.microsoft.com/office/word/2010/wordprocessingGroup" xmlns:wpi="http://schemas.microsoft.com/office/word/2010/wordprocessingInk" xmlns:wne="http://schemas.microsoft.com/office/word/2006/wordml" xmlns:wps="http://schemas.microsoft.com/office/word/2010/wordprocessingShape" mc:Ignorable="w14 w15 w16se w16cid w16 w16cex w16sdtdh wp14">
   <w16cex:commentExtensible w16cex:durableId="299C561F" w16cex:dateUtc="2024-03-13T20:43:00Z"/>
   <w16cex:commentExtensible w16cex:durableId="08DA389F" w16cex:dateUtc="2024-01-19T17:23:00Z"/>
   <w16cex:commentExtensible w16cex:durableId="299C5568" w16cex:dateUtc="2024-03-13T20:40:00Z"/>
@@ -16803,7 +17087,7 @@
 </file>
 
 <file path=word/commentsIds.xml><?xml version="1.0" encoding="utf-8"?>
-<w16cid:commentsIds xmlns:wpc="http://schemas.microsoft.com/office/word/2010/wordprocessingCanvas" xmlns:cx="http://schemas.microsoft.com/office/drawing/2014/chartex" xmlns:cx1="http://schemas.microsoft.com/office/drawing/2015/9/8/chartex" xmlns:cx2="http://schemas.microsoft.com/office/drawing/2015/10/21/chartex" xmlns:cx3="http://schemas.microsoft.com/office/drawing/2016/5/9/chartex" xmlns:cx4="http://schemas.microsoft.com/office/drawing/2016/5/10/chartex" xmlns:cx5="http://schemas.microsoft.com/office/drawing/2016/5/11/chartex" xmlns:cx6="http://schemas.microsoft.com/office/drawing/2016/5/12/chartex" xmlns:cx7="http://schemas.microsoft.com/office/drawing/2016/5/13/chartex" xmlns:cx8="http://schemas.microsoft.com/office/drawing/2016/5/14/chartex" xmlns:mc="http://schemas.openxmlformats.org/markup-compatibility/2006" xmlns:aink="http://schemas.microsoft.com/office/drawing/2016/ink" xmlns:am3d="http://schemas.microsoft.com/office/drawing/2017/model3d" xmlns:o="urn:schemas-microsoft-com:office:office" xmlns:oel="http://schemas.microsoft.com/office/2019/extlst" xmlns:r="http://schemas.openxmlformats.org/officeDocument/2006/relationships" xmlns:m="http://schemas.openxmlformats.org/officeDocument/2006/math" xmlns:v="urn:schemas-microsoft-com:vml" xmlns:wp14="http://schemas.microsoft.com/office/word/2010/wordprocessingDrawing" xmlns:wp="http://schemas.openxmlformats.org/drawingml/2006/wordprocessingDrawing" xmlns:w10="urn:schemas-microsoft-com:office:word" xmlns:w="http://schemas.openxmlformats.org/wordprocessingml/2006/main" xmlns:w14="http://schemas.microsoft.com/office/word/2010/wordml" xmlns:w15="http://schemas.microsoft.com/office/word/2012/wordml" xmlns:w16cex="http://schemas.microsoft.com/office/word/2018/wordml/cex" xmlns:w16cid="http://schemas.microsoft.com/office/word/2016/wordml/cid" xmlns:w16="http://schemas.microsoft.com/office/word/2018/wordml" xmlns:w16du="http://schemas.microsoft.com/office/word/2023/wordml/word16du" xmlns:w16sdtdh="http://schemas.microsoft.com/office/word/2020/wordml/sdtdatahash" xmlns:w16se="http://schemas.microsoft.com/office/word/2015/wordml/symex" xmlns:wpg="http://schemas.microsoft.com/office/word/2010/wordprocessingGroup" xmlns:wpi="http://schemas.microsoft.com/office/word/2010/wordprocessingInk" xmlns:wne="http://schemas.microsoft.com/office/word/2006/wordml" xmlns:wps="http://schemas.microsoft.com/office/word/2010/wordprocessingShape" mc:Ignorable="w14 w15 w16se w16cid w16 w16cex w16sdtdh w16du wp14">
+<w16cid:commentsIds xmlns:wpc="http://schemas.microsoft.com/office/word/2010/wordprocessingCanvas" xmlns:cx="http://schemas.microsoft.com/office/drawing/2014/chartex" xmlns:cx1="http://schemas.microsoft.com/office/drawing/2015/9/8/chartex" xmlns:cx2="http://schemas.microsoft.com/office/drawing/2015/10/21/chartex" xmlns:cx3="http://schemas.microsoft.com/office/drawing/2016/5/9/chartex" xmlns:cx4="http://schemas.microsoft.com/office/drawing/2016/5/10/chartex" xmlns:cx5="http://schemas.microsoft.com/office/drawing/2016/5/11/chartex" xmlns:cx6="http://schemas.microsoft.com/office/drawing/2016/5/12/chartex" xmlns:cx7="http://schemas.microsoft.com/office/drawing/2016/5/13/chartex" xmlns:cx8="http://schemas.microsoft.com/office/drawing/2016/5/14/chartex" xmlns:mc="http://schemas.openxmlformats.org/markup-compatibility/2006" xmlns:aink="http://schemas.microsoft.com/office/drawing/2016/ink" xmlns:am3d="http://schemas.microsoft.com/office/drawing/2017/model3d" xmlns:o="urn:schemas-microsoft-com:office:office" xmlns:r="http://schemas.openxmlformats.org/officeDocument/2006/relationships" xmlns:m="http://schemas.openxmlformats.org/officeDocument/2006/math" xmlns:v="urn:schemas-microsoft-com:vml" xmlns:wp14="http://schemas.microsoft.com/office/word/2010/wordprocessingDrawing" xmlns:wp="http://schemas.openxmlformats.org/drawingml/2006/wordprocessingDrawing" xmlns:w10="urn:schemas-microsoft-com:office:word" xmlns:w="http://schemas.openxmlformats.org/wordprocessingml/2006/main" xmlns:w14="http://schemas.microsoft.com/office/word/2010/wordml" xmlns:w15="http://schemas.microsoft.com/office/word/2012/wordml" xmlns:w16cex="http://schemas.microsoft.com/office/word/2018/wordml/cex" xmlns:w16cid="http://schemas.microsoft.com/office/word/2016/wordml/cid" xmlns:w16="http://schemas.microsoft.com/office/word/2018/wordml" xmlns:w16sdtdh="http://schemas.microsoft.com/office/word/2020/wordml/sdtdatahash" xmlns:w16se="http://schemas.microsoft.com/office/word/2015/wordml/symex" xmlns:wpg="http://schemas.microsoft.com/office/word/2010/wordprocessingGroup" xmlns:wpi="http://schemas.microsoft.com/office/word/2010/wordprocessingInk" xmlns:wne="http://schemas.microsoft.com/office/word/2006/wordml" xmlns:wps="http://schemas.microsoft.com/office/word/2010/wordprocessingShape" mc:Ignorable="w14 w15 w16se w16cid w16 w16cex w16sdtdh wp14">
   <w16cid:commentId w16cid:paraId="24DAE9FA" w16cid:durableId="299C561F"/>
   <w16cid:commentId w16cid:paraId="710C25F7" w16cid:durableId="08DA389F"/>
   <w16cid:commentId w16cid:paraId="528B61B2" w16cid:durableId="299C5568"/>
@@ -16812,7 +17096,7 @@
 </file>
 
 <file path=word/endnotes.xml><?xml version="1.0" encoding="utf-8"?>
-<w:endnotes xmlns:wpc="http://schemas.microsoft.com/office/word/2010/wordprocessingCanvas" xmlns:cx="http://schemas.microsoft.com/office/drawing/2014/chartex" xmlns:cx1="http://schemas.microsoft.com/office/drawing/2015/9/8/chartex" xmlns:cx2="http://schemas.microsoft.com/office/drawing/2015/10/21/chartex" xmlns:cx3="http://schemas.microsoft.com/office/drawing/2016/5/9/chartex" xmlns:cx4="http://schemas.microsoft.com/office/drawing/2016/5/10/chartex" xmlns:cx5="http://schemas.microsoft.com/office/drawing/2016/5/11/chartex" xmlns:cx6="http://schemas.microsoft.com/office/drawing/2016/5/12/chartex" xmlns:cx7="http://schemas.microsoft.com/office/drawing/2016/5/13/chartex" xmlns:cx8="http://schemas.microsoft.com/office/drawing/2016/5/14/chartex" xmlns:mc="http://schemas.openxmlformats.org/markup-compatibility/2006" xmlns:aink="http://schemas.microsoft.com/office/drawing/2016/ink" xmlns:am3d="http://schemas.microsoft.com/office/drawing/2017/model3d" xmlns:o="urn:schemas-microsoft-com:office:office" xmlns:oel="http://schemas.microsoft.com/office/2019/extlst" xmlns:r="http://schemas.openxmlformats.org/officeDocument/2006/relationships" xmlns:m="http://schemas.openxmlformats.org/officeDocument/2006/math" xmlns:v="urn:schemas-microsoft-com:vml" xmlns:wp14="http://schemas.microsoft.com/office/word/2010/wordprocessingDrawing" xmlns:wp="http://schemas.openxmlformats.org/drawingml/2006/wordprocessingDrawing" xmlns:w10="urn:schemas-microsoft-com:office:word" xmlns:w="http://schemas.openxmlformats.org/wordprocessingml/2006/main" xmlns:w14="http://schemas.microsoft.com/office/word/2010/wordml" xmlns:w15="http://schemas.microsoft.com/office/word/2012/wordml" xmlns:w16cex="http://schemas.microsoft.com/office/word/2018/wordml/cex" xmlns:w16cid="http://schemas.microsoft.com/office/word/2016/wordml/cid" xmlns:w16="http://schemas.microsoft.com/office/word/2018/wordml" xmlns:w16du="http://schemas.microsoft.com/office/word/2023/wordml/word16du" xmlns:w16sdtdh="http://schemas.microsoft.com/office/word/2020/wordml/sdtdatahash" xmlns:w16se="http://schemas.microsoft.com/office/word/2015/wordml/symex" xmlns:wpg="http://schemas.microsoft.com/office/word/2010/wordprocessingGroup" xmlns:wpi="http://schemas.microsoft.com/office/word/2010/wordprocessingInk" xmlns:wne="http://schemas.microsoft.com/office/word/2006/wordml" xmlns:wps="http://schemas.microsoft.com/office/word/2010/wordprocessingShape" mc:Ignorable="w14 w15 w16se w16cid w16 w16cex w16sdtdh w16du wp14">
+<w:endnotes xmlns:wpc="http://schemas.microsoft.com/office/word/2010/wordprocessingCanvas" xmlns:cx="http://schemas.microsoft.com/office/drawing/2014/chartex" xmlns:cx1="http://schemas.microsoft.com/office/drawing/2015/9/8/chartex" xmlns:cx2="http://schemas.microsoft.com/office/drawing/2015/10/21/chartex" xmlns:cx3="http://schemas.microsoft.com/office/drawing/2016/5/9/chartex" xmlns:cx4="http://schemas.microsoft.com/office/drawing/2016/5/10/chartex" xmlns:cx5="http://schemas.microsoft.com/office/drawing/2016/5/11/chartex" xmlns:cx6="http://schemas.microsoft.com/office/drawing/2016/5/12/chartex" xmlns:cx7="http://schemas.microsoft.com/office/drawing/2016/5/13/chartex" xmlns:cx8="http://schemas.microsoft.com/office/drawing/2016/5/14/chartex" xmlns:mc="http://schemas.openxmlformats.org/markup-compatibility/2006" xmlns:aink="http://schemas.microsoft.com/office/drawing/2016/ink" xmlns:am3d="http://schemas.microsoft.com/office/drawing/2017/model3d" xmlns:o="urn:schemas-microsoft-com:office:office" xmlns:r="http://schemas.openxmlformats.org/officeDocument/2006/relationships" xmlns:m="http://schemas.openxmlformats.org/officeDocument/2006/math" xmlns:v="urn:schemas-microsoft-com:vml" xmlns:wp14="http://schemas.microsoft.com/office/word/2010/wordprocessingDrawing" xmlns:wp="http://schemas.openxmlformats.org/drawingml/2006/wordprocessingDrawing" xmlns:w10="urn:schemas-microsoft-com:office:word" xmlns:w="http://schemas.openxmlformats.org/wordprocessingml/2006/main" xmlns:w14="http://schemas.microsoft.com/office/word/2010/wordml" xmlns:w15="http://schemas.microsoft.com/office/word/2012/wordml" xmlns:w16cex="http://schemas.microsoft.com/office/word/2018/wordml/cex" xmlns:w16cid="http://schemas.microsoft.com/office/word/2016/wordml/cid" xmlns:w16="http://schemas.microsoft.com/office/word/2018/wordml" xmlns:w16sdtdh="http://schemas.microsoft.com/office/word/2020/wordml/sdtdatahash" xmlns:w16se="http://schemas.microsoft.com/office/word/2015/wordml/symex" xmlns:wpg="http://schemas.microsoft.com/office/word/2010/wordprocessingGroup" xmlns:wpi="http://schemas.microsoft.com/office/word/2010/wordprocessingInk" xmlns:wne="http://schemas.microsoft.com/office/word/2006/wordml" xmlns:wps="http://schemas.microsoft.com/office/word/2010/wordprocessingShape" mc:Ignorable="w14 w15 w16se w16cid w16 w16cex w16sdtdh wp14">
   <w:endnote w:type="separator" w:id="-1">
     <w:p>
       <w:pPr>
@@ -16844,7 +17128,7 @@
 </file>
 
 <file path=word/footer1.xml><?xml version="1.0" encoding="utf-8"?>
-<w:ftr xmlns:wpc="http://schemas.microsoft.com/office/word/2010/wordprocessingCanvas" xmlns:cx="http://schemas.microsoft.com/office/drawing/2014/chartex" xmlns:cx1="http://schemas.microsoft.com/office/drawing/2015/9/8/chartex" xmlns:cx2="http://schemas.microsoft.com/office/drawing/2015/10/21/chartex" xmlns:cx3="http://schemas.microsoft.com/office/drawing/2016/5/9/chartex" xmlns:cx4="http://schemas.microsoft.com/office/drawing/2016/5/10/chartex" xmlns:cx5="http://schemas.microsoft.com/office/drawing/2016/5/11/chartex" xmlns:cx6="http://schemas.microsoft.com/office/drawing/2016/5/12/chartex" xmlns:cx7="http://schemas.microsoft.com/office/drawing/2016/5/13/chartex" xmlns:cx8="http://schemas.microsoft.com/office/drawing/2016/5/14/chartex" xmlns:mc="http://schemas.openxmlformats.org/markup-compatibility/2006" xmlns:aink="http://schemas.microsoft.com/office/drawing/2016/ink" xmlns:am3d="http://schemas.microsoft.com/office/drawing/2017/model3d" xmlns:o="urn:schemas-microsoft-com:office:office" xmlns:oel="http://schemas.microsoft.com/office/2019/extlst" xmlns:r="http://schemas.openxmlformats.org/officeDocument/2006/relationships" xmlns:m="http://schemas.openxmlformats.org/officeDocument/2006/math" xmlns:v="urn:schemas-microsoft-com:vml" xmlns:wp14="http://schemas.microsoft.com/office/word/2010/wordprocessingDrawing" xmlns:wp="http://schemas.openxmlformats.org/drawingml/2006/wordprocessingDrawing" xmlns:w10="urn:schemas-microsoft-com:office:word" xmlns:w="http://schemas.openxmlformats.org/wordprocessingml/2006/main" xmlns:w14="http://schemas.microsoft.com/office/word/2010/wordml" xmlns:w15="http://schemas.microsoft.com/office/word/2012/wordml" xmlns:w16cex="http://schemas.microsoft.com/office/word/2018/wordml/cex" xmlns:w16cid="http://schemas.microsoft.com/office/word/2016/wordml/cid" xmlns:w16="http://schemas.microsoft.com/office/word/2018/wordml" xmlns:w16du="http://schemas.microsoft.com/office/word/2023/wordml/word16du" xmlns:w16sdtdh="http://schemas.microsoft.com/office/word/2020/wordml/sdtdatahash" xmlns:w16se="http://schemas.microsoft.com/office/word/2015/wordml/symex" xmlns:wpg="http://schemas.microsoft.com/office/word/2010/wordprocessingGroup" xmlns:wpi="http://schemas.microsoft.com/office/word/2010/wordprocessingInk" xmlns:wne="http://schemas.microsoft.com/office/word/2006/wordml" xmlns:wps="http://schemas.microsoft.com/office/word/2010/wordprocessingShape" mc:Ignorable="w14 w15 w16se w16cid w16 w16cex w16sdtdh w16du wp14">
+<w:ftr xmlns:wpc="http://schemas.microsoft.com/office/word/2010/wordprocessingCanvas" xmlns:cx="http://schemas.microsoft.com/office/drawing/2014/chartex" xmlns:cx1="http://schemas.microsoft.com/office/drawing/2015/9/8/chartex" xmlns:cx2="http://schemas.microsoft.com/office/drawing/2015/10/21/chartex" xmlns:cx3="http://schemas.microsoft.com/office/drawing/2016/5/9/chartex" xmlns:cx4="http://schemas.microsoft.com/office/drawing/2016/5/10/chartex" xmlns:cx5="http://schemas.microsoft.com/office/drawing/2016/5/11/chartex" xmlns:cx6="http://schemas.microsoft.com/office/drawing/2016/5/12/chartex" xmlns:cx7="http://schemas.microsoft.com/office/drawing/2016/5/13/chartex" xmlns:cx8="http://schemas.microsoft.com/office/drawing/2016/5/14/chartex" xmlns:mc="http://schemas.openxmlformats.org/markup-compatibility/2006" xmlns:aink="http://schemas.microsoft.com/office/drawing/2016/ink" xmlns:am3d="http://schemas.microsoft.com/office/drawing/2017/model3d" xmlns:o="urn:schemas-microsoft-com:office:office" xmlns:r="http://schemas.openxmlformats.org/officeDocument/2006/relationships" xmlns:m="http://schemas.openxmlformats.org/officeDocument/2006/math" xmlns:v="urn:schemas-microsoft-com:vml" xmlns:wp14="http://schemas.microsoft.com/office/word/2010/wordprocessingDrawing" xmlns:wp="http://schemas.openxmlformats.org/drawingml/2006/wordprocessingDrawing" xmlns:w10="urn:schemas-microsoft-com:office:word" xmlns:w="http://schemas.openxmlformats.org/wordprocessingml/2006/main" xmlns:w14="http://schemas.microsoft.com/office/word/2010/wordml" xmlns:w15="http://schemas.microsoft.com/office/word/2012/wordml" xmlns:w16cex="http://schemas.microsoft.com/office/word/2018/wordml/cex" xmlns:w16cid="http://schemas.microsoft.com/office/word/2016/wordml/cid" xmlns:w16="http://schemas.microsoft.com/office/word/2018/wordml" xmlns:w16sdtdh="http://schemas.microsoft.com/office/word/2020/wordml/sdtdatahash" xmlns:w16se="http://schemas.microsoft.com/office/word/2015/wordml/symex" xmlns:wpg="http://schemas.microsoft.com/office/word/2010/wordprocessingGroup" xmlns:wpi="http://schemas.microsoft.com/office/word/2010/wordprocessingInk" xmlns:wne="http://schemas.microsoft.com/office/word/2006/wordml" xmlns:wps="http://schemas.microsoft.com/office/word/2010/wordprocessingShape" mc:Ignorable="w14 w15 w16se w16cid w16 w16cex w16sdtdh wp14">
   <w:sdt>
     <w:sdtPr>
       <w:id w:val="759871401"/>
@@ -16991,7 +17275,7 @@
 </file>
 
 <file path=word/footer2.xml><?xml version="1.0" encoding="utf-8"?>
-<w:ftr xmlns:wpc="http://schemas.microsoft.com/office/word/2010/wordprocessingCanvas" xmlns:cx="http://schemas.microsoft.com/office/drawing/2014/chartex" xmlns:cx1="http://schemas.microsoft.com/office/drawing/2015/9/8/chartex" xmlns:cx2="http://schemas.microsoft.com/office/drawing/2015/10/21/chartex" xmlns:cx3="http://schemas.microsoft.com/office/drawing/2016/5/9/chartex" xmlns:cx4="http://schemas.microsoft.com/office/drawing/2016/5/10/chartex" xmlns:cx5="http://schemas.microsoft.com/office/drawing/2016/5/11/chartex" xmlns:cx6="http://schemas.microsoft.com/office/drawing/2016/5/12/chartex" xmlns:cx7="http://schemas.microsoft.com/office/drawing/2016/5/13/chartex" xmlns:cx8="http://schemas.microsoft.com/office/drawing/2016/5/14/chartex" xmlns:mc="http://schemas.openxmlformats.org/markup-compatibility/2006" xmlns:aink="http://schemas.microsoft.com/office/drawing/2016/ink" xmlns:am3d="http://schemas.microsoft.com/office/drawing/2017/model3d" xmlns:o="urn:schemas-microsoft-com:office:office" xmlns:oel="http://schemas.microsoft.com/office/2019/extlst" xmlns:r="http://schemas.openxmlformats.org/officeDocument/2006/relationships" xmlns:m="http://schemas.openxmlformats.org/officeDocument/2006/math" xmlns:v="urn:schemas-microsoft-com:vml" xmlns:wp14="http://schemas.microsoft.com/office/word/2010/wordprocessingDrawing" xmlns:wp="http://schemas.openxmlformats.org/drawingml/2006/wordprocessingDrawing" xmlns:w10="urn:schemas-microsoft-com:office:word" xmlns:w="http://schemas.openxmlformats.org/wordprocessingml/2006/main" xmlns:w14="http://schemas.microsoft.com/office/word/2010/wordml" xmlns:w15="http://schemas.microsoft.com/office/word/2012/wordml" xmlns:w16cex="http://schemas.microsoft.com/office/word/2018/wordml/cex" xmlns:w16cid="http://schemas.microsoft.com/office/word/2016/wordml/cid" xmlns:w16="http://schemas.microsoft.com/office/word/2018/wordml" xmlns:w16du="http://schemas.microsoft.com/office/word/2023/wordml/word16du" xmlns:w16sdtdh="http://schemas.microsoft.com/office/word/2020/wordml/sdtdatahash" xmlns:w16se="http://schemas.microsoft.com/office/word/2015/wordml/symex" xmlns:wpg="http://schemas.microsoft.com/office/word/2010/wordprocessingGroup" xmlns:wpi="http://schemas.microsoft.com/office/word/2010/wordprocessingInk" xmlns:wne="http://schemas.microsoft.com/office/word/2006/wordml" xmlns:wps="http://schemas.microsoft.com/office/word/2010/wordprocessingShape" mc:Ignorable="w14 w15 w16se w16cid w16 w16cex w16sdtdh w16du wp14">
+<w:ftr xmlns:wpc="http://schemas.microsoft.com/office/word/2010/wordprocessingCanvas" xmlns:cx="http://schemas.microsoft.com/office/drawing/2014/chartex" xmlns:cx1="http://schemas.microsoft.com/office/drawing/2015/9/8/chartex" xmlns:cx2="http://schemas.microsoft.com/office/drawing/2015/10/21/chartex" xmlns:cx3="http://schemas.microsoft.com/office/drawing/2016/5/9/chartex" xmlns:cx4="http://schemas.microsoft.com/office/drawing/2016/5/10/chartex" xmlns:cx5="http://schemas.microsoft.com/office/drawing/2016/5/11/chartex" xmlns:cx6="http://schemas.microsoft.com/office/drawing/2016/5/12/chartex" xmlns:cx7="http://schemas.microsoft.com/office/drawing/2016/5/13/chartex" xmlns:cx8="http://schemas.microsoft.com/office/drawing/2016/5/14/chartex" xmlns:mc="http://schemas.openxmlformats.org/markup-compatibility/2006" xmlns:aink="http://schemas.microsoft.com/office/drawing/2016/ink" xmlns:am3d="http://schemas.microsoft.com/office/drawing/2017/model3d" xmlns:o="urn:schemas-microsoft-com:office:office" xmlns:r="http://schemas.openxmlformats.org/officeDocument/2006/relationships" xmlns:m="http://schemas.openxmlformats.org/officeDocument/2006/math" xmlns:v="urn:schemas-microsoft-com:vml" xmlns:wp14="http://schemas.microsoft.com/office/word/2010/wordprocessingDrawing" xmlns:wp="http://schemas.openxmlformats.org/drawingml/2006/wordprocessingDrawing" xmlns:w10="urn:schemas-microsoft-com:office:word" xmlns:w="http://schemas.openxmlformats.org/wordprocessingml/2006/main" xmlns:w14="http://schemas.microsoft.com/office/word/2010/wordml" xmlns:w15="http://schemas.microsoft.com/office/word/2012/wordml" xmlns:w16cex="http://schemas.microsoft.com/office/word/2018/wordml/cex" xmlns:w16cid="http://schemas.microsoft.com/office/word/2016/wordml/cid" xmlns:w16="http://schemas.microsoft.com/office/word/2018/wordml" xmlns:w16sdtdh="http://schemas.microsoft.com/office/word/2020/wordml/sdtdatahash" xmlns:w16se="http://schemas.microsoft.com/office/word/2015/wordml/symex" xmlns:wpg="http://schemas.microsoft.com/office/word/2010/wordprocessingGroup" xmlns:wpi="http://schemas.microsoft.com/office/word/2010/wordprocessingInk" xmlns:wne="http://schemas.microsoft.com/office/word/2006/wordml" xmlns:wps="http://schemas.microsoft.com/office/word/2010/wordprocessingShape" mc:Ignorable="w14 w15 w16se w16cid w16 w16cex w16sdtdh wp14">
   <w:p>
     <w:pPr>
       <w:pStyle w:val="Footer"/>
@@ -17118,7 +17402,7 @@
 </file>
 
 <file path=word/footnotes.xml><?xml version="1.0" encoding="utf-8"?>
-<w:footnotes xmlns:wpc="http://schemas.microsoft.com/office/word/2010/wordprocessingCanvas" xmlns:cx="http://schemas.microsoft.com/office/drawing/2014/chartex" xmlns:cx1="http://schemas.microsoft.com/office/drawing/2015/9/8/chartex" xmlns:cx2="http://schemas.microsoft.com/office/drawing/2015/10/21/chartex" xmlns:cx3="http://schemas.microsoft.com/office/drawing/2016/5/9/chartex" xmlns:cx4="http://schemas.microsoft.com/office/drawing/2016/5/10/chartex" xmlns:cx5="http://schemas.microsoft.com/office/drawing/2016/5/11/chartex" xmlns:cx6="http://schemas.microsoft.com/office/drawing/2016/5/12/chartex" xmlns:cx7="http://schemas.microsoft.com/office/drawing/2016/5/13/chartex" xmlns:cx8="http://schemas.microsoft.com/office/drawing/2016/5/14/chartex" xmlns:mc="http://schemas.openxmlformats.org/markup-compatibility/2006" xmlns:aink="http://schemas.microsoft.com/office/drawing/2016/ink" xmlns:am3d="http://schemas.microsoft.com/office/drawing/2017/model3d" xmlns:o="urn:schemas-microsoft-com:office:office" xmlns:oel="http://schemas.microsoft.com/office/2019/extlst" xmlns:r="http://schemas.openxmlformats.org/officeDocument/2006/relationships" xmlns:m="http://schemas.openxmlformats.org/officeDocument/2006/math" xmlns:v="urn:schemas-microsoft-com:vml" xmlns:wp14="http://schemas.microsoft.com/office/word/2010/wordprocessingDrawing" xmlns:wp="http://schemas.openxmlformats.org/drawingml/2006/wordprocessingDrawing" xmlns:w10="urn:schemas-microsoft-com:office:word" xmlns:w="http://schemas.openxmlformats.org/wordprocessingml/2006/main" xmlns:w14="http://schemas.microsoft.com/office/word/2010/wordml" xmlns:w15="http://schemas.microsoft.com/office/word/2012/wordml" xmlns:w16cex="http://schemas.microsoft.com/office/word/2018/wordml/cex" xmlns:w16cid="http://schemas.microsoft.com/office/word/2016/wordml/cid" xmlns:w16="http://schemas.microsoft.com/office/word/2018/wordml" xmlns:w16du="http://schemas.microsoft.com/office/word/2023/wordml/word16du" xmlns:w16sdtdh="http://schemas.microsoft.com/office/word/2020/wordml/sdtdatahash" xmlns:w16se="http://schemas.microsoft.com/office/word/2015/wordml/symex" xmlns:wpg="http://schemas.microsoft.com/office/word/2010/wordprocessingGroup" xmlns:wpi="http://schemas.microsoft.com/office/word/2010/wordprocessingInk" xmlns:wne="http://schemas.microsoft.com/office/word/2006/wordml" xmlns:wps="http://schemas.microsoft.com/office/word/2010/wordprocessingShape" mc:Ignorable="w14 w15 w16se w16cid w16 w16cex w16sdtdh w16du wp14">
+<w:footnotes xmlns:wpc="http://schemas.microsoft.com/office/word/2010/wordprocessingCanvas" xmlns:cx="http://schemas.microsoft.com/office/drawing/2014/chartex" xmlns:cx1="http://schemas.microsoft.com/office/drawing/2015/9/8/chartex" xmlns:cx2="http://schemas.microsoft.com/office/drawing/2015/10/21/chartex" xmlns:cx3="http://schemas.microsoft.com/office/drawing/2016/5/9/chartex" xmlns:cx4="http://schemas.microsoft.com/office/drawing/2016/5/10/chartex" xmlns:cx5="http://schemas.microsoft.com/office/drawing/2016/5/11/chartex" xmlns:cx6="http://schemas.microsoft.com/office/drawing/2016/5/12/chartex" xmlns:cx7="http://schemas.microsoft.com/office/drawing/2016/5/13/chartex" xmlns:cx8="http://schemas.microsoft.com/office/drawing/2016/5/14/chartex" xmlns:mc="http://schemas.openxmlformats.org/markup-compatibility/2006" xmlns:aink="http://schemas.microsoft.com/office/drawing/2016/ink" xmlns:am3d="http://schemas.microsoft.com/office/drawing/2017/model3d" xmlns:o="urn:schemas-microsoft-com:office:office" xmlns:r="http://schemas.openxmlformats.org/officeDocument/2006/relationships" xmlns:m="http://schemas.openxmlformats.org/officeDocument/2006/math" xmlns:v="urn:schemas-microsoft-com:vml" xmlns:wp14="http://schemas.microsoft.com/office/word/2010/wordprocessingDrawing" xmlns:wp="http://schemas.openxmlformats.org/drawingml/2006/wordprocessingDrawing" xmlns:w10="urn:schemas-microsoft-com:office:word" xmlns:w="http://schemas.openxmlformats.org/wordprocessingml/2006/main" xmlns:w14="http://schemas.microsoft.com/office/word/2010/wordml" xmlns:w15="http://schemas.microsoft.com/office/word/2012/wordml" xmlns:w16cex="http://schemas.microsoft.com/office/word/2018/wordml/cex" xmlns:w16cid="http://schemas.microsoft.com/office/word/2016/wordml/cid" xmlns:w16="http://schemas.microsoft.com/office/word/2018/wordml" xmlns:w16sdtdh="http://schemas.microsoft.com/office/word/2020/wordml/sdtdatahash" xmlns:w16se="http://schemas.microsoft.com/office/word/2015/wordml/symex" xmlns:wpg="http://schemas.microsoft.com/office/word/2010/wordprocessingGroup" xmlns:wpi="http://schemas.microsoft.com/office/word/2010/wordprocessingInk" xmlns:wne="http://schemas.microsoft.com/office/word/2006/wordml" xmlns:wps="http://schemas.microsoft.com/office/word/2010/wordprocessingShape" mc:Ignorable="w14 w15 w16se w16cid w16 w16cex w16sdtdh wp14">
   <w:footnote w:type="separator" w:id="-1">
     <w:p>
       <w:pPr>
@@ -17150,7 +17434,7 @@
 </file>
 
 <file path=word/header1.xml><?xml version="1.0" encoding="utf-8"?>
-<w:hdr xmlns:wpc="http://schemas.microsoft.com/office/word/2010/wordprocessingCanvas" xmlns:cx="http://schemas.microsoft.com/office/drawing/2014/chartex" xmlns:cx1="http://schemas.microsoft.com/office/drawing/2015/9/8/chartex" xmlns:cx2="http://schemas.microsoft.com/office/drawing/2015/10/21/chartex" xmlns:cx3="http://schemas.microsoft.com/office/drawing/2016/5/9/chartex" xmlns:cx4="http://schemas.microsoft.com/office/drawing/2016/5/10/chartex" xmlns:cx5="http://schemas.microsoft.com/office/drawing/2016/5/11/chartex" xmlns:cx6="http://schemas.microsoft.com/office/drawing/2016/5/12/chartex" xmlns:cx7="http://schemas.microsoft.com/office/drawing/2016/5/13/chartex" xmlns:cx8="http://schemas.microsoft.com/office/drawing/2016/5/14/chartex" xmlns:mc="http://schemas.openxmlformats.org/markup-compatibility/2006" xmlns:aink="http://schemas.microsoft.com/office/drawing/2016/ink" xmlns:am3d="http://schemas.microsoft.com/office/drawing/2017/model3d" xmlns:o="urn:schemas-microsoft-com:office:office" xmlns:oel="http://schemas.microsoft.com/office/2019/extlst" xmlns:r="http://schemas.openxmlformats.org/officeDocument/2006/relationships" xmlns:m="http://schemas.openxmlformats.org/officeDocument/2006/math" xmlns:v="urn:schemas-microsoft-com:vml" xmlns:wp14="http://schemas.microsoft.com/office/word/2010/wordprocessingDrawing" xmlns:wp="http://schemas.openxmlformats.org/drawingml/2006/wordprocessingDrawing" xmlns:w10="urn:schemas-microsoft-com:office:word" xmlns:w="http://schemas.openxmlformats.org/wordprocessingml/2006/main" xmlns:w14="http://schemas.microsoft.com/office/word/2010/wordml" xmlns:w15="http://schemas.microsoft.com/office/word/2012/wordml" xmlns:w16cex="http://schemas.microsoft.com/office/word/2018/wordml/cex" xmlns:w16cid="http://schemas.microsoft.com/office/word/2016/wordml/cid" xmlns:w16="http://schemas.microsoft.com/office/word/2018/wordml" xmlns:w16du="http://schemas.microsoft.com/office/word/2023/wordml/word16du" xmlns:w16sdtdh="http://schemas.microsoft.com/office/word/2020/wordml/sdtdatahash" xmlns:w16se="http://schemas.microsoft.com/office/word/2015/wordml/symex" xmlns:wpg="http://schemas.microsoft.com/office/word/2010/wordprocessingGroup" xmlns:wpi="http://schemas.microsoft.com/office/word/2010/wordprocessingInk" xmlns:wne="http://schemas.microsoft.com/office/word/2006/wordml" xmlns:wps="http://schemas.microsoft.com/office/word/2010/wordprocessingShape" mc:Ignorable="w14 w15 w16se w16cid w16 w16cex w16sdtdh w16du wp14">
+<w:hdr xmlns:wpc="http://schemas.microsoft.com/office/word/2010/wordprocessingCanvas" xmlns:cx="http://schemas.microsoft.com/office/drawing/2014/chartex" xmlns:cx1="http://schemas.microsoft.com/office/drawing/2015/9/8/chartex" xmlns:cx2="http://schemas.microsoft.com/office/drawing/2015/10/21/chartex" xmlns:cx3="http://schemas.microsoft.com/office/drawing/2016/5/9/chartex" xmlns:cx4="http://schemas.microsoft.com/office/drawing/2016/5/10/chartex" xmlns:cx5="http://schemas.microsoft.com/office/drawing/2016/5/11/chartex" xmlns:cx6="http://schemas.microsoft.com/office/drawing/2016/5/12/chartex" xmlns:cx7="http://schemas.microsoft.com/office/drawing/2016/5/13/chartex" xmlns:cx8="http://schemas.microsoft.com/office/drawing/2016/5/14/chartex" xmlns:mc="http://schemas.openxmlformats.org/markup-compatibility/2006" xmlns:aink="http://schemas.microsoft.com/office/drawing/2016/ink" xmlns:am3d="http://schemas.microsoft.com/office/drawing/2017/model3d" xmlns:o="urn:schemas-microsoft-com:office:office" xmlns:r="http://schemas.openxmlformats.org/officeDocument/2006/relationships" xmlns:m="http://schemas.openxmlformats.org/officeDocument/2006/math" xmlns:v="urn:schemas-microsoft-com:vml" xmlns:wp14="http://schemas.microsoft.com/office/word/2010/wordprocessingDrawing" xmlns:wp="http://schemas.openxmlformats.org/drawingml/2006/wordprocessingDrawing" xmlns:w10="urn:schemas-microsoft-com:office:word" xmlns:w="http://schemas.openxmlformats.org/wordprocessingml/2006/main" xmlns:w14="http://schemas.microsoft.com/office/word/2010/wordml" xmlns:w15="http://schemas.microsoft.com/office/word/2012/wordml" xmlns:w16cex="http://schemas.microsoft.com/office/word/2018/wordml/cex" xmlns:w16cid="http://schemas.microsoft.com/office/word/2016/wordml/cid" xmlns:w16="http://schemas.microsoft.com/office/word/2018/wordml" xmlns:w16sdtdh="http://schemas.microsoft.com/office/word/2020/wordml/sdtdatahash" xmlns:w16se="http://schemas.microsoft.com/office/word/2015/wordml/symex" xmlns:wpg="http://schemas.microsoft.com/office/word/2010/wordprocessingGroup" xmlns:wpi="http://schemas.microsoft.com/office/word/2010/wordprocessingInk" xmlns:wne="http://schemas.microsoft.com/office/word/2006/wordml" xmlns:wps="http://schemas.microsoft.com/office/word/2010/wordprocessingShape" mc:Ignorable="w14 w15 w16se w16cid w16 w16cex w16sdtdh wp14">
   <w:p>
     <w:pPr>
       <w:pStyle w:val="Header"/>
@@ -17225,7 +17509,7 @@
 </file>
 
 <file path=word/header2.xml><?xml version="1.0" encoding="utf-8"?>
-<w:hdr xmlns:wpc="http://schemas.microsoft.com/office/word/2010/wordprocessingCanvas" xmlns:cx="http://schemas.microsoft.com/office/drawing/2014/chartex" xmlns:cx1="http://schemas.microsoft.com/office/drawing/2015/9/8/chartex" xmlns:cx2="http://schemas.microsoft.com/office/drawing/2015/10/21/chartex" xmlns:cx3="http://schemas.microsoft.com/office/drawing/2016/5/9/chartex" xmlns:cx4="http://schemas.microsoft.com/office/drawing/2016/5/10/chartex" xmlns:cx5="http://schemas.microsoft.com/office/drawing/2016/5/11/chartex" xmlns:cx6="http://schemas.microsoft.com/office/drawing/2016/5/12/chartex" xmlns:cx7="http://schemas.microsoft.com/office/drawing/2016/5/13/chartex" xmlns:cx8="http://schemas.microsoft.com/office/drawing/2016/5/14/chartex" xmlns:mc="http://schemas.openxmlformats.org/markup-compatibility/2006" xmlns:aink="http://schemas.microsoft.com/office/drawing/2016/ink" xmlns:am3d="http://schemas.microsoft.com/office/drawing/2017/model3d" xmlns:o="urn:schemas-microsoft-com:office:office" xmlns:oel="http://schemas.microsoft.com/office/2019/extlst" xmlns:r="http://schemas.openxmlformats.org/officeDocument/2006/relationships" xmlns:m="http://schemas.openxmlformats.org/officeDocument/2006/math" xmlns:v="urn:schemas-microsoft-com:vml" xmlns:wp14="http://schemas.microsoft.com/office/word/2010/wordprocessingDrawing" xmlns:wp="http://schemas.openxmlformats.org/drawingml/2006/wordprocessingDrawing" xmlns:w10="urn:schemas-microsoft-com:office:word" xmlns:w="http://schemas.openxmlformats.org/wordprocessingml/2006/main" xmlns:w14="http://schemas.microsoft.com/office/word/2010/wordml" xmlns:w15="http://schemas.microsoft.com/office/word/2012/wordml" xmlns:w16cex="http://schemas.microsoft.com/office/word/2018/wordml/cex" xmlns:w16cid="http://schemas.microsoft.com/office/word/2016/wordml/cid" xmlns:w16="http://schemas.microsoft.com/office/word/2018/wordml" xmlns:w16du="http://schemas.microsoft.com/office/word/2023/wordml/word16du" xmlns:w16sdtdh="http://schemas.microsoft.com/office/word/2020/wordml/sdtdatahash" xmlns:w16se="http://schemas.microsoft.com/office/word/2015/wordml/symex" xmlns:wpg="http://schemas.microsoft.com/office/word/2010/wordprocessingGroup" xmlns:wpi="http://schemas.microsoft.com/office/word/2010/wordprocessingInk" xmlns:wne="http://schemas.microsoft.com/office/word/2006/wordml" xmlns:wps="http://schemas.microsoft.com/office/word/2010/wordprocessingShape" mc:Ignorable="w14 w15 w16se w16cid w16 w16cex w16sdtdh w16du wp14">
+<w:hdr xmlns:wpc="http://schemas.microsoft.com/office/word/2010/wordprocessingCanvas" xmlns:cx="http://schemas.microsoft.com/office/drawing/2014/chartex" xmlns:cx1="http://schemas.microsoft.com/office/drawing/2015/9/8/chartex" xmlns:cx2="http://schemas.microsoft.com/office/drawing/2015/10/21/chartex" xmlns:cx3="http://schemas.microsoft.com/office/drawing/2016/5/9/chartex" xmlns:cx4="http://schemas.microsoft.com/office/drawing/2016/5/10/chartex" xmlns:cx5="http://schemas.microsoft.com/office/drawing/2016/5/11/chartex" xmlns:cx6="http://schemas.microsoft.com/office/drawing/2016/5/12/chartex" xmlns:cx7="http://schemas.microsoft.com/office/drawing/2016/5/13/chartex" xmlns:cx8="http://schemas.microsoft.com/office/drawing/2016/5/14/chartex" xmlns:mc="http://schemas.openxmlformats.org/markup-compatibility/2006" xmlns:aink="http://schemas.microsoft.com/office/drawing/2016/ink" xmlns:am3d="http://schemas.microsoft.com/office/drawing/2017/model3d" xmlns:o="urn:schemas-microsoft-com:office:office" xmlns:r="http://schemas.openxmlformats.org/officeDocument/2006/relationships" xmlns:m="http://schemas.openxmlformats.org/officeDocument/2006/math" xmlns:v="urn:schemas-microsoft-com:vml" xmlns:wp14="http://schemas.microsoft.com/office/word/2010/wordprocessingDrawing" xmlns:wp="http://schemas.openxmlformats.org/drawingml/2006/wordprocessingDrawing" xmlns:w10="urn:schemas-microsoft-com:office:word" xmlns:w="http://schemas.openxmlformats.org/wordprocessingml/2006/main" xmlns:w14="http://schemas.microsoft.com/office/word/2010/wordml" xmlns:w15="http://schemas.microsoft.com/office/word/2012/wordml" xmlns:w16cex="http://schemas.microsoft.com/office/word/2018/wordml/cex" xmlns:w16cid="http://schemas.microsoft.com/office/word/2016/wordml/cid" xmlns:w16="http://schemas.microsoft.com/office/word/2018/wordml" xmlns:w16sdtdh="http://schemas.microsoft.com/office/word/2020/wordml/sdtdatahash" xmlns:w16se="http://schemas.microsoft.com/office/word/2015/wordml/symex" xmlns:wpg="http://schemas.microsoft.com/office/word/2010/wordprocessingGroup" xmlns:wpi="http://schemas.microsoft.com/office/word/2010/wordprocessingInk" xmlns:wne="http://schemas.microsoft.com/office/word/2006/wordml" xmlns:wps="http://schemas.microsoft.com/office/word/2010/wordprocessingShape" mc:Ignorable="w14 w15 w16se w16cid w16 w16cex w16sdtdh wp14">
   <w:p>
     <w:pPr>
       <w:pStyle w:val="Header"/>
@@ -17270,7 +17554,7 @@
 </file>
 
 <file path=word/numbering.xml><?xml version="1.0" encoding="utf-8"?>
-<w:numbering xmlns:wpc="http://schemas.microsoft.com/office/word/2010/wordprocessingCanvas" xmlns:cx="http://schemas.microsoft.com/office/drawing/2014/chartex" xmlns:cx1="http://schemas.microsoft.com/office/drawing/2015/9/8/chartex" xmlns:cx2="http://schemas.microsoft.com/office/drawing/2015/10/21/chartex" xmlns:cx3="http://schemas.microsoft.com/office/drawing/2016/5/9/chartex" xmlns:cx4="http://schemas.microsoft.com/office/drawing/2016/5/10/chartex" xmlns:cx5="http://schemas.microsoft.com/office/drawing/2016/5/11/chartex" xmlns:cx6="http://schemas.microsoft.com/office/drawing/2016/5/12/chartex" xmlns:cx7="http://schemas.microsoft.com/office/drawing/2016/5/13/chartex" xmlns:cx8="http://schemas.microsoft.com/office/drawing/2016/5/14/chartex" xmlns:mc="http://schemas.openxmlformats.org/markup-compatibility/2006" xmlns:aink="http://schemas.microsoft.com/office/drawing/2016/ink" xmlns:am3d="http://schemas.microsoft.com/office/drawing/2017/model3d" xmlns:o="urn:schemas-microsoft-com:office:office" xmlns:oel="http://schemas.microsoft.com/office/2019/extlst" xmlns:r="http://schemas.openxmlformats.org/officeDocument/2006/relationships" xmlns:m="http://schemas.openxmlformats.org/officeDocument/2006/math" xmlns:v="urn:schemas-microsoft-com:vml" xmlns:wp14="http://schemas.microsoft.com/office/word/2010/wordprocessingDrawing" xmlns:wp="http://schemas.openxmlformats.org/drawingml/2006/wordprocessingDrawing" xmlns:w10="urn:schemas-microsoft-com:office:word" xmlns:w="http://schemas.openxmlformats.org/wordprocessingml/2006/main" xmlns:w14="http://schemas.microsoft.com/office/word/2010/wordml" xmlns:w15="http://schemas.microsoft.com/office/word/2012/wordml" xmlns:w16cex="http://schemas.microsoft.com/office/word/2018/wordml/cex" xmlns:w16cid="http://schemas.microsoft.com/office/word/2016/wordml/cid" xmlns:w16="http://schemas.microsoft.com/office/word/2018/wordml" xmlns:w16du="http://schemas.microsoft.com/office/word/2023/wordml/word16du" xmlns:w16sdtdh="http://schemas.microsoft.com/office/word/2020/wordml/sdtdatahash" xmlns:w16se="http://schemas.microsoft.com/office/word/2015/wordml/symex" xmlns:wpg="http://schemas.microsoft.com/office/word/2010/wordprocessingGroup" xmlns:wpi="http://schemas.microsoft.com/office/word/2010/wordprocessingInk" xmlns:wne="http://schemas.microsoft.com/office/word/2006/wordml" xmlns:wps="http://schemas.microsoft.com/office/word/2010/wordprocessingShape" mc:Ignorable="w14 w15 w16se w16cid w16 w16cex w16sdtdh w16du wp14">
+<w:numbering xmlns:wpc="http://schemas.microsoft.com/office/word/2010/wordprocessingCanvas" xmlns:cx="http://schemas.microsoft.com/office/drawing/2014/chartex" xmlns:cx1="http://schemas.microsoft.com/office/drawing/2015/9/8/chartex" xmlns:cx2="http://schemas.microsoft.com/office/drawing/2015/10/21/chartex" xmlns:cx3="http://schemas.microsoft.com/office/drawing/2016/5/9/chartex" xmlns:cx4="http://schemas.microsoft.com/office/drawing/2016/5/10/chartex" xmlns:cx5="http://schemas.microsoft.com/office/drawing/2016/5/11/chartex" xmlns:cx6="http://schemas.microsoft.com/office/drawing/2016/5/12/chartex" xmlns:cx7="http://schemas.microsoft.com/office/drawing/2016/5/13/chartex" xmlns:cx8="http://schemas.microsoft.com/office/drawing/2016/5/14/chartex" xmlns:mc="http://schemas.openxmlformats.org/markup-compatibility/2006" xmlns:aink="http://schemas.microsoft.com/office/drawing/2016/ink" xmlns:am3d="http://schemas.microsoft.com/office/drawing/2017/model3d" xmlns:o="urn:schemas-microsoft-com:office:office" xmlns:r="http://schemas.openxmlformats.org/officeDocument/2006/relationships" xmlns:m="http://schemas.openxmlformats.org/officeDocument/2006/math" xmlns:v="urn:schemas-microsoft-com:vml" xmlns:wp14="http://schemas.microsoft.com/office/word/2010/wordprocessingDrawing" xmlns:wp="http://schemas.openxmlformats.org/drawingml/2006/wordprocessingDrawing" xmlns:w10="urn:schemas-microsoft-com:office:word" xmlns:w="http://schemas.openxmlformats.org/wordprocessingml/2006/main" xmlns:w14="http://schemas.microsoft.com/office/word/2010/wordml" xmlns:w15="http://schemas.microsoft.com/office/word/2012/wordml" xmlns:w16cex="http://schemas.microsoft.com/office/word/2018/wordml/cex" xmlns:w16cid="http://schemas.microsoft.com/office/word/2016/wordml/cid" xmlns:w16="http://schemas.microsoft.com/office/word/2018/wordml" xmlns:w16sdtdh="http://schemas.microsoft.com/office/word/2020/wordml/sdtdatahash" xmlns:w16se="http://schemas.microsoft.com/office/word/2015/wordml/symex" xmlns:wpg="http://schemas.microsoft.com/office/word/2010/wordprocessingGroup" xmlns:wpi="http://schemas.microsoft.com/office/word/2010/wordprocessingInk" xmlns:wne="http://schemas.microsoft.com/office/word/2006/wordml" xmlns:wps="http://schemas.microsoft.com/office/word/2010/wordprocessingShape" mc:Ignorable="w14 w15 w16se w16cid w16 w16cex w16sdtdh wp14">
   <w:abstractNum w:abstractNumId="0" w15:restartNumberingAfterBreak="0">
     <w:nsid w:val="110C215B"/>
     <w:multiLevelType w:val="hybridMultilevel"/>
@@ -17559,20 +17843,20 @@
       </w:pPr>
     </w:lvl>
   </w:abstractNum>
-  <w:num w:numId="1" w16cid:durableId="1070999765">
+  <w:num w:numId="1">
     <w:abstractNumId w:val="0"/>
   </w:num>
-  <w:num w:numId="2" w16cid:durableId="1550071912">
+  <w:num w:numId="2">
     <w:abstractNumId w:val="1"/>
   </w:num>
-  <w:num w:numId="3" w16cid:durableId="1797798536">
+  <w:num w:numId="3">
     <w:abstractNumId w:val="2"/>
   </w:num>
 </w:numbering>
 </file>
 
 <file path=word/people.xml><?xml version="1.0" encoding="utf-8"?>
-<w15:people xmlns:wpc="http://schemas.microsoft.com/office/word/2010/wordprocessingCanvas" xmlns:cx="http://schemas.microsoft.com/office/drawing/2014/chartex" xmlns:cx1="http://schemas.microsoft.com/office/drawing/2015/9/8/chartex" xmlns:cx2="http://schemas.microsoft.com/office/drawing/2015/10/21/chartex" xmlns:cx3="http://schemas.microsoft.com/office/drawing/2016/5/9/chartex" xmlns:cx4="http://schemas.microsoft.com/office/drawing/2016/5/10/chartex" xmlns:cx5="http://schemas.microsoft.com/office/drawing/2016/5/11/chartex" xmlns:cx6="http://schemas.microsoft.com/office/drawing/2016/5/12/chartex" xmlns:cx7="http://schemas.microsoft.com/office/drawing/2016/5/13/chartex" xmlns:cx8="http://schemas.microsoft.com/office/drawing/2016/5/14/chartex" xmlns:mc="http://schemas.openxmlformats.org/markup-compatibility/2006" xmlns:aink="http://schemas.microsoft.com/office/drawing/2016/ink" xmlns:am3d="http://schemas.microsoft.com/office/drawing/2017/model3d" xmlns:o="urn:schemas-microsoft-com:office:office" xmlns:oel="http://schemas.microsoft.com/office/2019/extlst" xmlns:r="http://schemas.openxmlformats.org/officeDocument/2006/relationships" xmlns:m="http://schemas.openxmlformats.org/officeDocument/2006/math" xmlns:v="urn:schemas-microsoft-com:vml" xmlns:wp14="http://schemas.microsoft.com/office/word/2010/wordprocessingDrawing" xmlns:wp="http://schemas.openxmlformats.org/drawingml/2006/wordprocessingDrawing" xmlns:w10="urn:schemas-microsoft-com:office:word" xmlns:w="http://schemas.openxmlformats.org/wordprocessingml/2006/main" xmlns:w14="http://schemas.microsoft.com/office/word/2010/wordml" xmlns:w15="http://schemas.microsoft.com/office/word/2012/wordml" xmlns:w16cex="http://schemas.microsoft.com/office/word/2018/wordml/cex" xmlns:w16cid="http://schemas.microsoft.com/office/word/2016/wordml/cid" xmlns:w16="http://schemas.microsoft.com/office/word/2018/wordml" xmlns:w16du="http://schemas.microsoft.com/office/word/2023/wordml/word16du" xmlns:w16sdtdh="http://schemas.microsoft.com/office/word/2020/wordml/sdtdatahash" xmlns:w16se="http://schemas.microsoft.com/office/word/2015/wordml/symex" xmlns:wpg="http://schemas.microsoft.com/office/word/2010/wordprocessingGroup" xmlns:wpi="http://schemas.microsoft.com/office/word/2010/wordprocessingInk" xmlns:wne="http://schemas.microsoft.com/office/word/2006/wordml" xmlns:wps="http://schemas.microsoft.com/office/word/2010/wordprocessingShape" mc:Ignorable="w14 w15 w16se w16cid w16 w16cex w16sdtdh w16du wp14">
+<w15:people xmlns:wpc="http://schemas.microsoft.com/office/word/2010/wordprocessingCanvas" xmlns:cx="http://schemas.microsoft.com/office/drawing/2014/chartex" xmlns:cx1="http://schemas.microsoft.com/office/drawing/2015/9/8/chartex" xmlns:cx2="http://schemas.microsoft.com/office/drawing/2015/10/21/chartex" xmlns:cx3="http://schemas.microsoft.com/office/drawing/2016/5/9/chartex" xmlns:cx4="http://schemas.microsoft.com/office/drawing/2016/5/10/chartex" xmlns:cx5="http://schemas.microsoft.com/office/drawing/2016/5/11/chartex" xmlns:cx6="http://schemas.microsoft.com/office/drawing/2016/5/12/chartex" xmlns:cx7="http://schemas.microsoft.com/office/drawing/2016/5/13/chartex" xmlns:cx8="http://schemas.microsoft.com/office/drawing/2016/5/14/chartex" xmlns:mc="http://schemas.openxmlformats.org/markup-compatibility/2006" xmlns:aink="http://schemas.microsoft.com/office/drawing/2016/ink" xmlns:am3d="http://schemas.microsoft.com/office/drawing/2017/model3d" xmlns:o="urn:schemas-microsoft-com:office:office" xmlns:r="http://schemas.openxmlformats.org/officeDocument/2006/relationships" xmlns:m="http://schemas.openxmlformats.org/officeDocument/2006/math" xmlns:v="urn:schemas-microsoft-com:vml" xmlns:wp14="http://schemas.microsoft.com/office/word/2010/wordprocessingDrawing" xmlns:wp="http://schemas.openxmlformats.org/drawingml/2006/wordprocessingDrawing" xmlns:w10="urn:schemas-microsoft-com:office:word" xmlns:w="http://schemas.openxmlformats.org/wordprocessingml/2006/main" xmlns:w14="http://schemas.microsoft.com/office/word/2010/wordml" xmlns:w15="http://schemas.microsoft.com/office/word/2012/wordml" xmlns:w16cex="http://schemas.microsoft.com/office/word/2018/wordml/cex" xmlns:w16cid="http://schemas.microsoft.com/office/word/2016/wordml/cid" xmlns:w16="http://schemas.microsoft.com/office/word/2018/wordml" xmlns:w16sdtdh="http://schemas.microsoft.com/office/word/2020/wordml/sdtdatahash" xmlns:w16se="http://schemas.microsoft.com/office/word/2015/wordml/symex" xmlns:wpg="http://schemas.microsoft.com/office/word/2010/wordprocessingGroup" xmlns:wpi="http://schemas.microsoft.com/office/word/2010/wordprocessingInk" xmlns:wne="http://schemas.microsoft.com/office/word/2006/wordml" xmlns:wps="http://schemas.microsoft.com/office/word/2010/wordprocessingShape" mc:Ignorable="w14 w15 w16se w16cid w16 w16cex w16sdtdh wp14">
   <w15:person w15:author="Parker, Emily">
     <w15:presenceInfo w15:providerId="AD" w15:userId="S-1-5-21-1407069837-2091007605-538272213-57443323"/>
   </w15:person>
@@ -17583,7 +17867,7 @@
 </file>
 
 <file path=word/styles.xml><?xml version="1.0" encoding="utf-8"?>
-<w:styles xmlns:mc="http://schemas.openxmlformats.org/markup-compatibility/2006" xmlns:r="http://schemas.openxmlformats.org/officeDocument/2006/relationships" xmlns:w="http://schemas.openxmlformats.org/wordprocessingml/2006/main" xmlns:w14="http://schemas.microsoft.com/office/word/2010/wordml" xmlns:w15="http://schemas.microsoft.com/office/word/2012/wordml" xmlns:w16cex="http://schemas.microsoft.com/office/word/2018/wordml/cex" xmlns:w16cid="http://schemas.microsoft.com/office/word/2016/wordml/cid" xmlns:w16="http://schemas.microsoft.com/office/word/2018/wordml" xmlns:w16du="http://schemas.microsoft.com/office/word/2023/wordml/word16du" xmlns:w16sdtdh="http://schemas.microsoft.com/office/word/2020/wordml/sdtdatahash" xmlns:w16se="http://schemas.microsoft.com/office/word/2015/wordml/symex" mc:Ignorable="w14 w15 w16se w16cid w16 w16cex w16sdtdh w16du">
+<w:styles xmlns:mc="http://schemas.openxmlformats.org/markup-compatibility/2006" xmlns:r="http://schemas.openxmlformats.org/officeDocument/2006/relationships" xmlns:w="http://schemas.openxmlformats.org/wordprocessingml/2006/main" xmlns:w14="http://schemas.microsoft.com/office/word/2010/wordml" xmlns:w15="http://schemas.microsoft.com/office/word/2012/wordml" xmlns:w16cex="http://schemas.microsoft.com/office/word/2018/wordml/cex" xmlns:w16cid="http://schemas.microsoft.com/office/word/2016/wordml/cid" xmlns:w16="http://schemas.microsoft.com/office/word/2018/wordml" xmlns:w16sdtdh="http://schemas.microsoft.com/office/word/2020/wordml/sdtdatahash" xmlns:w16se="http://schemas.microsoft.com/office/word/2015/wordml/symex" mc:Ignorable="w14 w15 w16se w16cid w16 w16cex w16sdtdh">
   <w:docDefaults>
     <w:rPrDefault>
       <w:rPr>
@@ -18516,68 +18800,6 @@
 </file>
 
 <file path=customXml/item2.xml><?xml version="1.0" encoding="utf-8"?>
-<b:Sources xmlns:b="http://schemas.openxmlformats.org/officeDocument/2006/bibliography" xmlns="http://schemas.openxmlformats.org/officeDocument/2006/bibliography" SelectedStyle="\APASixthEditionOfficeOnline.xsl" StyleName="APA" Version="6"/>
-</file>
-
-<file path=customXml/item3.xml><?xml version="1.0" encoding="utf-8"?>
-<?mso-contentType ?>
-<FormTemplates xmlns="http://schemas.microsoft.com/sharepoint/v3/contenttype/forms">
-  <Display>DocumentLibraryForm</Display>
-  <Edit>DocumentLibraryForm</Edit>
-  <New>DocumentLibraryForm</New>
-</FormTemplates>
-</file>
-
-<file path=customXml/item4.xml><?xml version="1.0" encoding="utf-8"?>
-<p:properties xmlns:p="http://schemas.microsoft.com/office/2006/metadata/properties" xmlns:xsi="http://www.w3.org/2001/XMLSchema-instance" xmlns:pc="http://schemas.microsoft.com/office/infopath/2007/PartnerControls">
-  <documentManagement>
-    <TaxCatchAll xmlns="1f707338-ea0f-4fe5-baee-59b996692b22" xsi:nil="true"/>
-    <lcf76f155ced4ddcb4097134ff3c332f xmlns="0feec74c-ecc7-44c3-9c64-3623cf89ed41">
-      <Terms xmlns="http://schemas.microsoft.com/office/infopath/2007/PartnerControls"/>
-    </lcf76f155ced4ddcb4097134ff3c332f>
-    <_ip_UnifiedCompliancePolicyUIAction xmlns="http://schemas.microsoft.com/sharepoint/v3" xsi:nil="true"/>
-    <Launch_x0020_Date xmlns="0feec74c-ecc7-44c3-9c64-3623cf89ed41" xsi:nil="true"/>
-    <Discipline xmlns="0feec74c-ecc7-44c3-9c64-3623cf89ed41" xsi:nil="true"/>
-    <Course_x0020_code xmlns="0feec74c-ecc7-44c3-9c64-3623cf89ed41" xsi:nil="true"/>
-    <Performance_x0020_Steps_x0020_Completed xmlns="0feec74c-ecc7-44c3-9c64-3623cf89ed41">
-      <Value>N/A</Value>
-    </Performance_x0020_Steps_x0020_Completed>
-    <Specifications xmlns="0feec74c-ecc7-44c3-9c64-3623cf89ed41" xsi:nil="true"/>
-    <Clone xmlns="0feec74c-ecc7-44c3-9c64-3623cf89ed41" xsi:nil="true"/>
-    <AssessmentType xmlns="0feec74c-ecc7-44c3-9c64-3623cf89ed41" xsi:nil="true"/>
-    <Course_x0020_short_x0020_name xmlns="0feec74c-ecc7-44c3-9c64-3623cf89ed41" xsi:nil="true"/>
-    <_ip_UnifiedCompliancePolicyProperties xmlns="http://schemas.microsoft.com/sharepoint/v3" xsi:nil="true"/>
-    <AssessmentCode xmlns="0feec74c-ecc7-44c3-9c64-3623cf89ed41" xsi:nil="true"/>
-    <Course_x0020_number xmlns="0feec74c-ecc7-44c3-9c64-3623cf89ed41" xsi:nil="true"/>
-    <Course_x0020_title xmlns="0feec74c-ecc7-44c3-9c64-3623cf89ed41" xsi:nil="true"/>
-    <d5fh xmlns="0feec74c-ecc7-44c3-9c64-3623cf89ed41" xsi:nil="true"/>
-    <Step_x0020_Completed xmlns="0feec74c-ecc7-44c3-9c64-3623cf89ed41">
-      <Value>N/A</Value>
-    </Step_x0020_Completed>
-    <PDO xmlns="0feec74c-ecc7-44c3-9c64-3623cf89ed41">
-      <UserInfo>
-        <DisplayName/>
-        <AccountId xsi:nil="true"/>
-        <AccountType/>
-      </UserInfo>
-    </PDO>
-    <Publication_x0020_Date xmlns="0feec74c-ecc7-44c3-9c64-3623cf89ed41" xsi:nil="true"/>
-    <SME xmlns="0feec74c-ecc7-44c3-9c64-3623cf89ed41" xsi:nil="true"/>
-    <Editor0 xmlns="0feec74c-ecc7-44c3-9c64-3623cf89ed41">
-      <UserInfo>
-        <DisplayName/>
-        <AccountId xsi:nil="true"/>
-        <AccountType/>
-      </UserInfo>
-    </Editor0>
-    <Doc_x0020_Type xmlns="0feec74c-ecc7-44c3-9c64-3623cf89ed41" xsi:nil="true"/>
-    <qrac xmlns="0feec74c-ecc7-44c3-9c64-3623cf89ed41" xsi:nil="true"/>
-    <_x0033_rdPartyCertVendor xmlns="0feec74c-ecc7-44c3-9c64-3623cf89ed41" xsi:nil="true"/>
-  </documentManagement>
-</p:properties>
-</file>
-
-<file path=customXml/item5.xml><?xml version="1.0" encoding="utf-8"?>
 <ct:contentTypeSchema xmlns:ct="http://schemas.microsoft.com/office/2006/metadata/contentType" xmlns:ma="http://schemas.microsoft.com/office/2006/metadata/properties/metaAttributes" ct:_="" ma:_="" ma:contentTypeName="Document" ma:contentTypeID="0x010100C39F2A75005F2D43B30369DAED2CCB1C" ma:contentTypeVersion="53" ma:contentTypeDescription="Create a new document." ma:contentTypeScope="" ma:versionID="b65eefbc134feefc11c332543f8138bd">
   <xsd:schema xmlns:xsd="http://www.w3.org/2001/XMLSchema" xmlns:xs="http://www.w3.org/2001/XMLSchema" xmlns:p="http://schemas.microsoft.com/office/2006/metadata/properties" xmlns:ns1="http://schemas.microsoft.com/sharepoint/v3" xmlns:ns2="0feec74c-ecc7-44c3-9c64-3623cf89ed41" xmlns:ns3="1f707338-ea0f-4fe5-baee-59b996692b22" targetNamespace="http://schemas.microsoft.com/office/2006/metadata/properties" ma:root="true" ma:fieldsID="2ebdf88bf0a62387c91715c5c1045043" ns1:_="" ns2:_="" ns3:_="">
     <xsd:import namespace="http://schemas.microsoft.com/sharepoint/v3"/>
@@ -19101,6 +19323,68 @@
 </ct:contentTypeSchema>
 </file>
 
+<file path=customXml/item3.xml><?xml version="1.0" encoding="utf-8"?>
+<p:properties xmlns:p="http://schemas.microsoft.com/office/2006/metadata/properties" xmlns:xsi="http://www.w3.org/2001/XMLSchema-instance" xmlns:pc="http://schemas.microsoft.com/office/infopath/2007/PartnerControls">
+  <documentManagement>
+    <TaxCatchAll xmlns="1f707338-ea0f-4fe5-baee-59b996692b22" xsi:nil="true"/>
+    <lcf76f155ced4ddcb4097134ff3c332f xmlns="0feec74c-ecc7-44c3-9c64-3623cf89ed41">
+      <Terms xmlns="http://schemas.microsoft.com/office/infopath/2007/PartnerControls"/>
+    </lcf76f155ced4ddcb4097134ff3c332f>
+    <_ip_UnifiedCompliancePolicyUIAction xmlns="http://schemas.microsoft.com/sharepoint/v3" xsi:nil="true"/>
+    <Launch_x0020_Date xmlns="0feec74c-ecc7-44c3-9c64-3623cf89ed41" xsi:nil="true"/>
+    <Discipline xmlns="0feec74c-ecc7-44c3-9c64-3623cf89ed41" xsi:nil="true"/>
+    <Course_x0020_code xmlns="0feec74c-ecc7-44c3-9c64-3623cf89ed41" xsi:nil="true"/>
+    <Performance_x0020_Steps_x0020_Completed xmlns="0feec74c-ecc7-44c3-9c64-3623cf89ed41">
+      <Value>N/A</Value>
+    </Performance_x0020_Steps_x0020_Completed>
+    <Specifications xmlns="0feec74c-ecc7-44c3-9c64-3623cf89ed41" xsi:nil="true"/>
+    <Clone xmlns="0feec74c-ecc7-44c3-9c64-3623cf89ed41" xsi:nil="true"/>
+    <AssessmentType xmlns="0feec74c-ecc7-44c3-9c64-3623cf89ed41" xsi:nil="true"/>
+    <Course_x0020_short_x0020_name xmlns="0feec74c-ecc7-44c3-9c64-3623cf89ed41" xsi:nil="true"/>
+    <_ip_UnifiedCompliancePolicyProperties xmlns="http://schemas.microsoft.com/sharepoint/v3" xsi:nil="true"/>
+    <AssessmentCode xmlns="0feec74c-ecc7-44c3-9c64-3623cf89ed41" xsi:nil="true"/>
+    <Course_x0020_number xmlns="0feec74c-ecc7-44c3-9c64-3623cf89ed41" xsi:nil="true"/>
+    <Course_x0020_title xmlns="0feec74c-ecc7-44c3-9c64-3623cf89ed41" xsi:nil="true"/>
+    <d5fh xmlns="0feec74c-ecc7-44c3-9c64-3623cf89ed41" xsi:nil="true"/>
+    <Step_x0020_Completed xmlns="0feec74c-ecc7-44c3-9c64-3623cf89ed41">
+      <Value>N/A</Value>
+    </Step_x0020_Completed>
+    <PDO xmlns="0feec74c-ecc7-44c3-9c64-3623cf89ed41">
+      <UserInfo>
+        <DisplayName/>
+        <AccountId xsi:nil="true"/>
+        <AccountType/>
+      </UserInfo>
+    </PDO>
+    <Publication_x0020_Date xmlns="0feec74c-ecc7-44c3-9c64-3623cf89ed41" xsi:nil="true"/>
+    <SME xmlns="0feec74c-ecc7-44c3-9c64-3623cf89ed41" xsi:nil="true"/>
+    <Editor0 xmlns="0feec74c-ecc7-44c3-9c64-3623cf89ed41">
+      <UserInfo>
+        <DisplayName/>
+        <AccountId xsi:nil="true"/>
+        <AccountType/>
+      </UserInfo>
+    </Editor0>
+    <Doc_x0020_Type xmlns="0feec74c-ecc7-44c3-9c64-3623cf89ed41" xsi:nil="true"/>
+    <qrac xmlns="0feec74c-ecc7-44c3-9c64-3623cf89ed41" xsi:nil="true"/>
+    <_x0033_rdPartyCertVendor xmlns="0feec74c-ecc7-44c3-9c64-3623cf89ed41" xsi:nil="true"/>
+  </documentManagement>
+</p:properties>
+</file>
+
+<file path=customXml/item4.xml><?xml version="1.0" encoding="utf-8"?>
+<b:Sources xmlns:b="http://schemas.openxmlformats.org/officeDocument/2006/bibliography" xmlns="http://schemas.openxmlformats.org/officeDocument/2006/bibliography" SelectedStyle="\APASixthEditionOfficeOnline.xsl" StyleName="APA" Version="6"/>
+</file>
+
+<file path=customXml/item5.xml><?xml version="1.0" encoding="utf-8"?>
+<?mso-contentType ?>
+<FormTemplates xmlns="http://schemas.microsoft.com/sharepoint/v3/contenttype/forms">
+  <Display>DocumentLibraryForm</Display>
+  <Edit>DocumentLibraryForm</Edit>
+  <New>DocumentLibraryForm</New>
+</FormTemplates>
+</file>
+
 <file path=customXml/itemProps1.xml><?xml version="1.0" encoding="utf-8"?>
 <ds:datastoreItem xmlns:ds="http://schemas.openxmlformats.org/officeDocument/2006/customXml" ds:itemID="{55AF091B-3C7A-41E3-B477-F2FDAA23CFDA}">
   <ds:schemaRefs>
@@ -19110,34 +19394,6 @@
 </file>
 
 <file path=customXml/itemProps2.xml><?xml version="1.0" encoding="utf-8"?>
-<ds:datastoreItem xmlns:ds="http://schemas.openxmlformats.org/officeDocument/2006/customXml" ds:itemID="{1B6B35DE-0877-4E66-80B1-D9587151751D}">
-  <ds:schemaRefs>
-    <ds:schemaRef ds:uri="http://schemas.openxmlformats.org/officeDocument/2006/bibliography"/>
-  </ds:schemaRefs>
-</ds:datastoreItem>
-</file>
-
-<file path=customXml/itemProps3.xml><?xml version="1.0" encoding="utf-8"?>
-<ds:datastoreItem xmlns:ds="http://schemas.openxmlformats.org/officeDocument/2006/customXml" ds:itemID="{C6552677-A95B-4093-849B-B6AED615DA4B}">
-  <ds:schemaRefs>
-    <ds:schemaRef ds:uri="http://schemas.microsoft.com/sharepoint/v3/contenttype/forms"/>
-  </ds:schemaRefs>
-</ds:datastoreItem>
-</file>
-
-<file path=customXml/itemProps4.xml><?xml version="1.0" encoding="utf-8"?>
-<ds:datastoreItem xmlns:ds="http://schemas.openxmlformats.org/officeDocument/2006/customXml" ds:itemID="{E23E4120-D6A2-4237-8072-707FB1C50E55}">
-  <ds:schemaRefs>
-    <ds:schemaRef ds:uri="http://schemas.microsoft.com/office/2006/metadata/properties"/>
-    <ds:schemaRef ds:uri="http://schemas.microsoft.com/office/infopath/2007/PartnerControls"/>
-    <ds:schemaRef ds:uri="1f707338-ea0f-4fe5-baee-59b996692b22"/>
-    <ds:schemaRef ds:uri="0feec74c-ecc7-44c3-9c64-3623cf89ed41"/>
-    <ds:schemaRef ds:uri="http://schemas.microsoft.com/sharepoint/v3"/>
-  </ds:schemaRefs>
-</ds:datastoreItem>
-</file>
-
-<file path=customXml/itemProps5.xml><?xml version="1.0" encoding="utf-8"?>
 <ds:datastoreItem xmlns:ds="http://schemas.openxmlformats.org/officeDocument/2006/customXml" ds:itemID="{EB29CA3C-5353-4466-A275-3B6348CA7261}">
   <ds:schemaRefs>
     <ds:schemaRef ds:uri="http://schemas.microsoft.com/office/2006/metadata/contentType"/>
@@ -19155,4 +19411,32 @@
     <ds:schemaRef ds:uri="http://schemas.microsoft.com/internal/obd"/>
   </ds:schemaRefs>
 </ds:datastoreItem>
+</file>
+
+<file path=customXml/itemProps3.xml><?xml version="1.0" encoding="utf-8"?>
+<ds:datastoreItem xmlns:ds="http://schemas.openxmlformats.org/officeDocument/2006/customXml" ds:itemID="{E23E4120-D6A2-4237-8072-707FB1C50E55}">
+  <ds:schemaRefs>
+    <ds:schemaRef ds:uri="http://schemas.microsoft.com/office/2006/metadata/properties"/>
+    <ds:schemaRef ds:uri="http://schemas.microsoft.com/office/infopath/2007/PartnerControls"/>
+    <ds:schemaRef ds:uri="1f707338-ea0f-4fe5-baee-59b996692b22"/>
+    <ds:schemaRef ds:uri="0feec74c-ecc7-44c3-9c64-3623cf89ed41"/>
+    <ds:schemaRef ds:uri="http://schemas.microsoft.com/sharepoint/v3"/>
+  </ds:schemaRefs>
+</ds:datastoreItem>
+</file>
+
+<file path=customXml/itemProps4.xml><?xml version="1.0" encoding="utf-8"?>
+<ds:datastoreItem xmlns:ds="http://schemas.openxmlformats.org/officeDocument/2006/customXml" ds:itemID="{1B6B35DE-0877-4E66-80B1-D9587151751D}">
+  <ds:schemaRefs>
+    <ds:schemaRef ds:uri="http://schemas.openxmlformats.org/officeDocument/2006/bibliography"/>
+  </ds:schemaRefs>
+</ds:datastoreItem>
+</file>
+
+<file path=customXml/itemProps5.xml><?xml version="1.0" encoding="utf-8"?>
+<ds:datastoreItem xmlns:ds="http://schemas.openxmlformats.org/officeDocument/2006/customXml" ds:itemID="{C6552677-A95B-4093-849B-B6AED615DA4B}">
+  <ds:schemaRefs>
+    <ds:schemaRef ds:uri="http://schemas.microsoft.com/sharepoint/v3/contenttype/forms"/>
+  </ds:schemaRefs>
+</ds:datastoreItem>
 </file>
</xml_diff>

<commit_message>
Syslog and NTP done, IPsec last test case
</commit_message>
<xml_diff>
--- a/Network Engineering Capstone Functionality Report - Emily Parker.docx
+++ b/Network Engineering Capstone Functionality Report - Emily Parker.docx
@@ -9709,13 +9709,7 @@
         <w:rPr>
           <w:rFonts w:ascii="Verdana" w:eastAsia="Times New Roman" w:hAnsi="Verdana" w:cs="Calibri"/>
         </w:rPr>
-        <w:t> </w:t>
-      </w:r>
-      <w:r>
-        <w:rPr>
-          <w:rFonts w:ascii="Verdana" w:eastAsia="Times New Roman" w:hAnsi="Verdana" w:cs="Calibri"/>
-        </w:rPr>
-        <w:t>CURRENT</w:t>
+        <w:t xml:space="preserve">The functionality of this test case pertains to first configuring NTP, so that time can be synchronized across devices. This is important for then configuring Syslog, which needs the correct time in order to have accurate logs. Accurate logs are helpful, for example, in an investigation in which you are trying to correlate events and the sequence in which they occurred. </w:t>
       </w:r>
     </w:p>
     <w:p>
@@ -9816,6 +9810,7 @@
         <w:rPr>
           <w:rFonts w:ascii="Verdana" w:eastAsia="Times New Roman" w:hAnsi="Verdana" w:cs="Calibri"/>
         </w:rPr>
+        <w:lastRenderedPageBreak/>
         <w:t> </w:t>
       </w:r>
     </w:p>
@@ -9835,263 +9830,6 @@
         </w:rPr>
         <w:t> </w:t>
       </w:r>
-    </w:p>
-    <w:p>
-      <w:pPr>
-        <w:spacing w:after="0" w:line="240" w:lineRule="auto"/>
-        <w:textAlignment w:val="baseline"/>
-        <w:rPr>
-          <w:rFonts w:ascii="Verdana" w:eastAsia="Times New Roman" w:hAnsi="Verdana" w:cs="Segoe UI"/>
-          <w:sz w:val="18"/>
-          <w:szCs w:val="18"/>
-        </w:rPr>
-      </w:pPr>
-      <w:r>
-        <w:rPr>
-          <w:rFonts w:ascii="Verdana" w:eastAsia="Times New Roman" w:hAnsi="Verdana" w:cs="Calibri"/>
-        </w:rPr>
-        <w:t> </w:t>
-      </w:r>
-    </w:p>
-    <w:p>
-      <w:pPr>
-        <w:pStyle w:val="Heading2"/>
-        <w:rPr>
-          <w:rFonts w:ascii="Verdana" w:eastAsia="Times New Roman" w:hAnsi="Verdana" w:cs="Segoe UI"/>
-          <w:sz w:val="18"/>
-          <w:szCs w:val="18"/>
-        </w:rPr>
-      </w:pPr>
-      <w:r>
-        <w:rPr>
-          <w:rFonts w:ascii="Verdana" w:eastAsia="Times New Roman" w:hAnsi="Verdana"/>
-        </w:rPr>
-        <w:lastRenderedPageBreak/>
-        <w:t>Testing Method </w:t>
-      </w:r>
-    </w:p>
-    <w:p>
-      <w:pPr>
-        <w:spacing w:after="0" w:line="240" w:lineRule="auto"/>
-        <w:textAlignment w:val="baseline"/>
-        <w:rPr>
-          <w:rFonts w:ascii="Verdana" w:eastAsia="Times New Roman" w:hAnsi="Verdana" w:cs="Segoe UI"/>
-          <w:sz w:val="18"/>
-          <w:szCs w:val="18"/>
-        </w:rPr>
-      </w:pPr>
-      <w:r>
-        <w:rPr>
-          <w:rFonts w:ascii="Verdana" w:eastAsia="Times New Roman" w:hAnsi="Verdana" w:cs="Segoe UI"/>
-          <w:i/>
-          <w:iCs/>
-          <w:sz w:val="20"/>
-          <w:szCs w:val="20"/>
-        </w:rPr>
-        <w:t xml:space="preserve">Summarize the </w:t>
-      </w:r>
-      <w:r>
-        <w:rPr>
-          <w:rFonts w:ascii="Verdana" w:eastAsia="Times New Roman" w:hAnsi="Verdana" w:cs="Segoe UI"/>
-          <w:b/>
-          <w:bCs/>
-          <w:i/>
-          <w:iCs/>
-          <w:sz w:val="20"/>
-          <w:szCs w:val="20"/>
-        </w:rPr>
-        <w:t>testing method</w:t>
-      </w:r>
-      <w:r>
-        <w:rPr>
-          <w:rFonts w:ascii="Verdana" w:eastAsia="Times New Roman" w:hAnsi="Verdana" w:cs="Segoe UI"/>
-          <w:i/>
-          <w:iCs/>
-          <w:sz w:val="20"/>
-          <w:szCs w:val="20"/>
-        </w:rPr>
-        <w:t xml:space="preserve"> used to verify functionality of the network project within the virtual lab environment, including any metrics of success. </w:t>
-      </w:r>
-      <w:r>
-        <w:rPr>
-          <w:rFonts w:ascii="Verdana" w:eastAsia="Times New Roman" w:hAnsi="Verdana" w:cs="Segoe UI"/>
-          <w:sz w:val="20"/>
-          <w:szCs w:val="20"/>
-        </w:rPr>
-        <w:t> </w:t>
-      </w:r>
-    </w:p>
-    <w:p>
-      <w:pPr>
-        <w:spacing w:after="0" w:line="240" w:lineRule="auto"/>
-        <w:textAlignment w:val="baseline"/>
-        <w:rPr>
-          <w:rFonts w:ascii="Verdana" w:eastAsia="Times New Roman" w:hAnsi="Verdana" w:cs="Segoe UI"/>
-          <w:sz w:val="18"/>
-          <w:szCs w:val="18"/>
-        </w:rPr>
-      </w:pPr>
-      <w:r>
-        <w:rPr>
-          <w:rFonts w:ascii="Verdana" w:eastAsia="Times New Roman" w:hAnsi="Verdana" w:cs="Calibri"/>
-        </w:rPr>
-        <w:t> </w:t>
-      </w:r>
-    </w:p>
-    <w:p>
-      <w:pPr>
-        <w:spacing w:after="0" w:line="240" w:lineRule="auto"/>
-        <w:textAlignment w:val="baseline"/>
-        <w:rPr>
-          <w:rFonts w:ascii="Verdana" w:eastAsia="Times New Roman" w:hAnsi="Verdana" w:cs="Segoe UI"/>
-          <w:sz w:val="18"/>
-          <w:szCs w:val="18"/>
-        </w:rPr>
-      </w:pPr>
-      <w:r>
-        <w:rPr>
-          <w:rFonts w:ascii="Verdana" w:eastAsia="Times New Roman" w:hAnsi="Verdana" w:cs="Calibri"/>
-        </w:rPr>
-        <w:t> </w:t>
-      </w:r>
-    </w:p>
-    <w:p>
-      <w:pPr>
-        <w:spacing w:after="0" w:line="240" w:lineRule="auto"/>
-        <w:textAlignment w:val="baseline"/>
-        <w:rPr>
-          <w:rFonts w:ascii="Verdana" w:eastAsia="Times New Roman" w:hAnsi="Verdana" w:cs="Segoe UI"/>
-          <w:sz w:val="18"/>
-          <w:szCs w:val="18"/>
-        </w:rPr>
-      </w:pPr>
-      <w:r>
-        <w:rPr>
-          <w:rFonts w:ascii="Verdana" w:eastAsia="Times New Roman" w:hAnsi="Verdana" w:cs="Calibri"/>
-        </w:rPr>
-        <w:t> </w:t>
-      </w:r>
-    </w:p>
-    <w:p>
-      <w:pPr>
-        <w:pStyle w:val="Heading2"/>
-        <w:rPr>
-          <w:rFonts w:ascii="Verdana" w:eastAsia="Times New Roman" w:hAnsi="Verdana" w:cs="Segoe UI"/>
-          <w:sz w:val="18"/>
-          <w:szCs w:val="18"/>
-        </w:rPr>
-      </w:pPr>
-      <w:r>
-        <w:rPr>
-          <w:rFonts w:ascii="Verdana" w:eastAsia="Times New Roman" w:hAnsi="Verdana"/>
-        </w:rPr>
-        <w:t>Process List </w:t>
-      </w:r>
-    </w:p>
-    <w:p>
-      <w:pPr>
-        <w:spacing w:after="0" w:line="240" w:lineRule="auto"/>
-        <w:textAlignment w:val="baseline"/>
-        <w:rPr>
-          <w:rFonts w:ascii="Verdana" w:eastAsia="Times New Roman" w:hAnsi="Verdana" w:cs="Segoe UI"/>
-          <w:sz w:val="18"/>
-          <w:szCs w:val="18"/>
-        </w:rPr>
-      </w:pPr>
-      <w:r>
-        <w:rPr>
-          <w:rFonts w:ascii="Verdana" w:eastAsia="Times New Roman" w:hAnsi="Verdana" w:cs="Segoe UI"/>
-          <w:i/>
-          <w:iCs/>
-          <w:sz w:val="20"/>
-          <w:szCs w:val="20"/>
-        </w:rPr>
-        <w:t xml:space="preserve">Provide a comprehensive </w:t>
-      </w:r>
-      <w:r>
-        <w:rPr>
-          <w:rFonts w:ascii="Verdana" w:eastAsia="Times New Roman" w:hAnsi="Verdana" w:cs="Segoe UI"/>
-          <w:b/>
-          <w:bCs/>
-          <w:i/>
-          <w:iCs/>
-          <w:sz w:val="20"/>
-          <w:szCs w:val="20"/>
-        </w:rPr>
-        <w:t>process list</w:t>
-      </w:r>
-      <w:r>
-        <w:rPr>
-          <w:rFonts w:ascii="Verdana" w:eastAsia="Times New Roman" w:hAnsi="Verdana" w:cs="Segoe UI"/>
-          <w:i/>
-          <w:iCs/>
-          <w:sz w:val="20"/>
-          <w:szCs w:val="20"/>
-        </w:rPr>
-        <w:t xml:space="preserve"> of the steps taken within the network project to run the testing method. Include screenshots to illustrate the process and ensure clarity for others attempting to replicate the test.</w:t>
-      </w:r>
-      <w:r>
-        <w:rPr>
-          <w:rFonts w:ascii="Verdana" w:eastAsia="Times New Roman" w:hAnsi="Verdana" w:cs="Segoe UI"/>
-          <w:sz w:val="20"/>
-          <w:szCs w:val="20"/>
-        </w:rPr>
-        <w:t> </w:t>
-      </w:r>
-    </w:p>
-    <w:p>
-      <w:pPr>
-        <w:spacing w:after="0" w:line="240" w:lineRule="auto"/>
-        <w:textAlignment w:val="baseline"/>
-        <w:rPr>
-          <w:rFonts w:ascii="Verdana" w:eastAsia="Times New Roman" w:hAnsi="Verdana" w:cs="Segoe UI"/>
-          <w:sz w:val="18"/>
-          <w:szCs w:val="18"/>
-        </w:rPr>
-      </w:pPr>
-      <w:r>
-        <w:rPr>
-          <w:rFonts w:ascii="Verdana" w:eastAsia="Times New Roman" w:hAnsi="Verdana" w:cs="Calibri"/>
-        </w:rPr>
-        <w:t> </w:t>
-      </w:r>
-    </w:p>
-    <w:p>
-      <w:pPr>
-        <w:spacing w:after="0" w:line="240" w:lineRule="auto"/>
-        <w:textAlignment w:val="baseline"/>
-        <w:rPr>
-          <w:rFonts w:ascii="Verdana" w:eastAsia="Times New Roman" w:hAnsi="Verdana" w:cs="Segoe UI"/>
-          <w:sz w:val="18"/>
-          <w:szCs w:val="18"/>
-        </w:rPr>
-      </w:pPr>
-      <w:r>
-        <w:rPr>
-          <w:rFonts w:ascii="Verdana" w:eastAsia="Times New Roman" w:hAnsi="Verdana" w:cs="Calibri"/>
-        </w:rPr>
-        <w:t> </w:t>
-      </w:r>
-    </w:p>
-    <w:p>
-      <w:pPr>
-        <w:spacing w:after="0" w:line="240" w:lineRule="auto"/>
-        <w:textAlignment w:val="baseline"/>
-        <w:rPr>
-          <w:rFonts w:ascii="Verdana" w:eastAsia="Times New Roman" w:hAnsi="Verdana" w:cs="Segoe UI"/>
-          <w:sz w:val="18"/>
-          <w:szCs w:val="18"/>
-        </w:rPr>
-      </w:pPr>
-      <w:r>
-        <w:rPr>
-          <w:rFonts w:ascii="Verdana" w:eastAsia="Times New Roman" w:hAnsi="Verdana" w:cs="Calibri Light"/>
-          <w:color w:val="2F5496"/>
-          <w:sz w:val="32"/>
-          <w:szCs w:val="32"/>
-        </w:rPr>
-        <w:t> </w:t>
-      </w:r>
       <w:r>
         <w:rPr>
           <w:rFonts w:ascii="Verdana" w:eastAsia="Times New Roman" w:hAnsi="Verdana" w:cs="Segoe UI"/>
@@ -10100,10 +9838,10 @@
           <w:szCs w:val="18"/>
         </w:rPr>
         <w:drawing>
-          <wp:inline distT="0" distB="0" distL="0" distR="0" wp14:anchorId="655B2A97" wp14:editId="52052EEA">
-            <wp:extent cx="5943600" cy="5299710"/>
+          <wp:inline distT="0" distB="0" distL="0" distR="0" wp14:anchorId="65951245" wp14:editId="6B20BEDA">
+            <wp:extent cx="5943600" cy="1220470"/>
             <wp:effectExtent l="0" t="0" r="0" b="0"/>
-            <wp:docPr id="657736257" name="Picture 657736257"/>
+            <wp:docPr id="657736273" name="Picture 657736273"/>
             <wp:cNvGraphicFramePr>
               <a:graphicFrameLocks xmlns:a="http://schemas.openxmlformats.org/drawingml/2006/main" noChangeAspect="1"/>
             </wp:cNvGraphicFramePr>
@@ -10111,7 +9849,7 @@
               <a:graphicData uri="http://schemas.openxmlformats.org/drawingml/2006/picture">
                 <pic:pic xmlns:pic="http://schemas.openxmlformats.org/drawingml/2006/picture">
                   <pic:nvPicPr>
-                    <pic:cNvPr id="657736257" name="Picture 657736257"/>
+                    <pic:cNvPr id="657736273" name="Picture 657736273"/>
                     <pic:cNvPicPr/>
                   </pic:nvPicPr>
                   <pic:blipFill>
@@ -10129,7 +9867,7 @@
                   <pic:spPr>
                     <a:xfrm>
                       <a:off x="0" y="0"/>
-                      <a:ext cx="5943600" cy="5299710"/>
+                      <a:ext cx="5943600" cy="1220470"/>
                     </a:xfrm>
                     <a:prstGeom prst="rect">
                       <a:avLst/>
@@ -10140,6 +9878,600 @@
             </a:graphic>
           </wp:inline>
         </w:drawing>
+      </w:r>
+    </w:p>
+    <w:p>
+      <w:pPr>
+        <w:spacing w:after="0" w:line="240" w:lineRule="auto"/>
+        <w:textAlignment w:val="baseline"/>
+        <w:rPr>
+          <w:rFonts w:ascii="Verdana" w:eastAsia="Times New Roman" w:hAnsi="Verdana" w:cs="Segoe UI"/>
+          <w:sz w:val="18"/>
+          <w:szCs w:val="18"/>
+        </w:rPr>
+      </w:pPr>
+      <w:r>
+        <w:rPr>
+          <w:rFonts w:ascii="Verdana" w:eastAsia="Times New Roman" w:hAnsi="Verdana" w:cs="Calibri"/>
+        </w:rPr>
+        <w:t> </w:t>
+      </w:r>
+    </w:p>
+    <w:p>
+      <w:pPr>
+        <w:pStyle w:val="Heading2"/>
+        <w:rPr>
+          <w:rFonts w:ascii="Verdana" w:eastAsia="Times New Roman" w:hAnsi="Verdana" w:cs="Segoe UI"/>
+          <w:sz w:val="18"/>
+          <w:szCs w:val="18"/>
+        </w:rPr>
+      </w:pPr>
+      <w:r>
+        <w:rPr>
+          <w:rFonts w:ascii="Verdana" w:eastAsia="Times New Roman" w:hAnsi="Verdana"/>
+        </w:rPr>
+        <w:t>Testing Method </w:t>
+      </w:r>
+    </w:p>
+    <w:p>
+      <w:pPr>
+        <w:spacing w:after="0" w:line="240" w:lineRule="auto"/>
+        <w:textAlignment w:val="baseline"/>
+        <w:rPr>
+          <w:rFonts w:ascii="Verdana" w:eastAsia="Times New Roman" w:hAnsi="Verdana" w:cs="Segoe UI"/>
+          <w:sz w:val="18"/>
+          <w:szCs w:val="18"/>
+        </w:rPr>
+      </w:pPr>
+      <w:r>
+        <w:rPr>
+          <w:rFonts w:ascii="Verdana" w:eastAsia="Times New Roman" w:hAnsi="Verdana" w:cs="Segoe UI"/>
+          <w:i/>
+          <w:iCs/>
+          <w:sz w:val="20"/>
+          <w:szCs w:val="20"/>
+        </w:rPr>
+        <w:t xml:space="preserve">Summarize the </w:t>
+      </w:r>
+      <w:r>
+        <w:rPr>
+          <w:rFonts w:ascii="Verdana" w:eastAsia="Times New Roman" w:hAnsi="Verdana" w:cs="Segoe UI"/>
+          <w:b/>
+          <w:bCs/>
+          <w:i/>
+          <w:iCs/>
+          <w:sz w:val="20"/>
+          <w:szCs w:val="20"/>
+        </w:rPr>
+        <w:t>testing method</w:t>
+      </w:r>
+      <w:r>
+        <w:rPr>
+          <w:rFonts w:ascii="Verdana" w:eastAsia="Times New Roman" w:hAnsi="Verdana" w:cs="Segoe UI"/>
+          <w:i/>
+          <w:iCs/>
+          <w:sz w:val="20"/>
+          <w:szCs w:val="20"/>
+        </w:rPr>
+        <w:t xml:space="preserve"> used to verify functionality of the network project within the virtual lab environment, including any metrics of success. </w:t>
+      </w:r>
+      <w:r>
+        <w:rPr>
+          <w:rFonts w:ascii="Verdana" w:eastAsia="Times New Roman" w:hAnsi="Verdana" w:cs="Segoe UI"/>
+          <w:sz w:val="20"/>
+          <w:szCs w:val="20"/>
+        </w:rPr>
+        <w:t> </w:t>
+      </w:r>
+    </w:p>
+    <w:p>
+      <w:pPr>
+        <w:spacing w:after="0" w:line="240" w:lineRule="auto"/>
+        <w:textAlignment w:val="baseline"/>
+        <w:rPr>
+          <w:rFonts w:ascii="Verdana" w:eastAsia="Times New Roman" w:hAnsi="Verdana" w:cs="Segoe UI"/>
+          <w:sz w:val="18"/>
+          <w:szCs w:val="18"/>
+        </w:rPr>
+      </w:pPr>
+      <w:r>
+        <w:rPr>
+          <w:rFonts w:ascii="Verdana" w:eastAsia="Times New Roman" w:hAnsi="Verdana" w:cs="Calibri"/>
+        </w:rPr>
+        <w:t> </w:t>
+      </w:r>
+    </w:p>
+    <w:p>
+      <w:pPr>
+        <w:spacing w:after="0" w:line="240" w:lineRule="auto"/>
+        <w:textAlignment w:val="baseline"/>
+        <w:rPr>
+          <w:rFonts w:ascii="Verdana" w:eastAsia="Times New Roman" w:hAnsi="Verdana" w:cs="Calibri"/>
+        </w:rPr>
+      </w:pPr>
+      <w:r>
+        <w:rPr>
+          <w:rFonts w:ascii="Verdana" w:eastAsia="Times New Roman" w:hAnsi="Verdana" w:cs="Calibri"/>
+        </w:rPr>
+        <w:t> </w:t>
+      </w:r>
+      <w:r>
+        <w:rPr>
+          <w:rFonts w:ascii="Verdana" w:eastAsia="Times New Roman" w:hAnsi="Verdana" w:cs="Segoe UI"/>
+          <w:noProof/>
+          <w:sz w:val="18"/>
+          <w:szCs w:val="18"/>
+        </w:rPr>
+        <w:drawing>
+          <wp:inline distT="0" distB="0" distL="0" distR="0" wp14:anchorId="343B52A1" wp14:editId="3E3169F1">
+            <wp:extent cx="5943600" cy="3253105"/>
+            <wp:effectExtent l="0" t="0" r="0" b="4445"/>
+            <wp:docPr id="657736269" name="Picture 657736269"/>
+            <wp:cNvGraphicFramePr>
+              <a:graphicFrameLocks xmlns:a="http://schemas.openxmlformats.org/drawingml/2006/main" noChangeAspect="1"/>
+            </wp:cNvGraphicFramePr>
+            <a:graphic xmlns:a="http://schemas.openxmlformats.org/drawingml/2006/main">
+              <a:graphicData uri="http://schemas.openxmlformats.org/drawingml/2006/picture">
+                <pic:pic xmlns:pic="http://schemas.openxmlformats.org/drawingml/2006/picture">
+                  <pic:nvPicPr>
+                    <pic:cNvPr id="657736269" name="Picture 657736269"/>
+                    <pic:cNvPicPr/>
+                  </pic:nvPicPr>
+                  <pic:blipFill>
+                    <a:blip r:embed="rId74">
+                      <a:extLst>
+                        <a:ext uri="{28A0092B-C50C-407E-A947-70E740481C1C}">
+                          <a14:useLocalDpi xmlns:a14="http://schemas.microsoft.com/office/drawing/2010/main" val="0"/>
+                        </a:ext>
+                      </a:extLst>
+                    </a:blip>
+                    <a:stretch>
+                      <a:fillRect/>
+                    </a:stretch>
+                  </pic:blipFill>
+                  <pic:spPr>
+                    <a:xfrm>
+                      <a:off x="0" y="0"/>
+                      <a:ext cx="5943600" cy="3253105"/>
+                    </a:xfrm>
+                    <a:prstGeom prst="rect">
+                      <a:avLst/>
+                    </a:prstGeom>
+                  </pic:spPr>
+                </pic:pic>
+              </a:graphicData>
+            </a:graphic>
+          </wp:inline>
+        </w:drawing>
+      </w:r>
+    </w:p>
+    <w:p>
+      <w:pPr>
+        <w:spacing w:after="0" w:line="240" w:lineRule="auto"/>
+        <w:textAlignment w:val="baseline"/>
+        <w:rPr>
+          <w:rFonts w:ascii="Verdana" w:eastAsia="Times New Roman" w:hAnsi="Verdana" w:cs="Calibri"/>
+        </w:rPr>
+      </w:pPr>
+    </w:p>
+    <w:p>
+      <w:pPr>
+        <w:rPr>
+          <w:rFonts w:ascii="Verdana" w:eastAsia="Times New Roman" w:hAnsi="Verdana" w:cstheme="majorBidi"/>
+        </w:rPr>
+      </w:pPr>
+      <w:r>
+        <w:rPr>
+          <w:rFonts w:ascii="Verdana" w:eastAsia="Times New Roman" w:hAnsi="Verdana" w:cstheme="majorBidi"/>
+        </w:rPr>
+        <w:t>I shutdown an interface on R3 to verify that logging to the external server is working. This is not a great idea for a real network, but for our purposes, it shows that the configuration is correct, and SyslogServer1 is working as intended.</w:t>
+      </w:r>
+    </w:p>
+    <w:p>
+      <w:pPr>
+        <w:rPr>
+          <w:rFonts w:ascii="Verdana" w:eastAsia="Times New Roman" w:hAnsi="Verdana" w:cstheme="majorBidi"/>
+        </w:rPr>
+      </w:pPr>
+    </w:p>
+    <w:p>
+      <w:pPr>
+        <w:rPr>
+          <w:rFonts w:ascii="Verdana" w:eastAsia="Times New Roman" w:hAnsi="Verdana" w:cstheme="majorBidi"/>
+        </w:rPr>
+      </w:pPr>
+      <w:r>
+        <w:rPr>
+          <w:rFonts w:ascii="Verdana" w:eastAsia="Times New Roman" w:hAnsi="Verdana" w:cstheme="majorBidi"/>
+          <w:noProof/>
+        </w:rPr>
+        <w:lastRenderedPageBreak/>
+        <w:drawing>
+          <wp:inline distT="0" distB="0" distL="0" distR="0" wp14:anchorId="4B3D6C1E" wp14:editId="499EE1C8">
+            <wp:extent cx="5943600" cy="5506720"/>
+            <wp:effectExtent l="0" t="0" r="0" b="0"/>
+            <wp:docPr id="657736271" name="Picture 657736271"/>
+            <wp:cNvGraphicFramePr>
+              <a:graphicFrameLocks xmlns:a="http://schemas.openxmlformats.org/drawingml/2006/main" noChangeAspect="1"/>
+            </wp:cNvGraphicFramePr>
+            <a:graphic xmlns:a="http://schemas.openxmlformats.org/drawingml/2006/main">
+              <a:graphicData uri="http://schemas.openxmlformats.org/drawingml/2006/picture">
+                <pic:pic xmlns:pic="http://schemas.openxmlformats.org/drawingml/2006/picture">
+                  <pic:nvPicPr>
+                    <pic:cNvPr id="657736271" name="Picture 657736271"/>
+                    <pic:cNvPicPr/>
+                  </pic:nvPicPr>
+                  <pic:blipFill>
+                    <a:blip r:embed="rId75">
+                      <a:extLst>
+                        <a:ext uri="{28A0092B-C50C-407E-A947-70E740481C1C}">
+                          <a14:useLocalDpi xmlns:a14="http://schemas.microsoft.com/office/drawing/2010/main" val="0"/>
+                        </a:ext>
+                      </a:extLst>
+                    </a:blip>
+                    <a:stretch>
+                      <a:fillRect/>
+                    </a:stretch>
+                  </pic:blipFill>
+                  <pic:spPr>
+                    <a:xfrm>
+                      <a:off x="0" y="0"/>
+                      <a:ext cx="5943600" cy="5506720"/>
+                    </a:xfrm>
+                    <a:prstGeom prst="rect">
+                      <a:avLst/>
+                    </a:prstGeom>
+                  </pic:spPr>
+                </pic:pic>
+              </a:graphicData>
+            </a:graphic>
+          </wp:inline>
+        </w:drawing>
+      </w:r>
+    </w:p>
+    <w:p>
+      <w:pPr>
+        <w:rPr>
+          <w:rFonts w:ascii="Verdana" w:eastAsia="Times New Roman" w:hAnsi="Verdana" w:cstheme="majorBidi"/>
+        </w:rPr>
+      </w:pPr>
+    </w:p>
+    <w:p>
+      <w:pPr>
+        <w:rPr>
+          <w:rFonts w:ascii="Verdana" w:eastAsia="Times New Roman" w:hAnsi="Verdana" w:cstheme="majorBidi"/>
+        </w:rPr>
+      </w:pPr>
+      <w:r>
+        <w:rPr>
+          <w:rFonts w:ascii="Verdana" w:eastAsia="Times New Roman" w:hAnsi="Verdana" w:cstheme="majorBidi"/>
+        </w:rPr>
+        <w:t xml:space="preserve">Here I use the show </w:t>
+      </w:r>
+      <w:proofErr w:type="spellStart"/>
+      <w:r>
+        <w:rPr>
+          <w:rFonts w:ascii="Verdana" w:eastAsia="Times New Roman" w:hAnsi="Verdana" w:cstheme="majorBidi"/>
+        </w:rPr>
+        <w:t>ntp</w:t>
+      </w:r>
+      <w:proofErr w:type="spellEnd"/>
+      <w:r>
+        <w:rPr>
+          <w:rFonts w:ascii="Verdana" w:eastAsia="Times New Roman" w:hAnsi="Verdana" w:cstheme="majorBidi"/>
+        </w:rPr>
+        <w:t xml:space="preserve"> associations command to verify that R3 has associated with its NTP server 192.168.8.2, L3SW1.</w:t>
+      </w:r>
+    </w:p>
+    <w:p>
+      <w:pPr>
+        <w:rPr>
+          <w:rFonts w:ascii="Verdana" w:eastAsia="Times New Roman" w:hAnsi="Verdana" w:cstheme="majorBidi"/>
+        </w:rPr>
+      </w:pPr>
+    </w:p>
+    <w:p>
+      <w:pPr>
+        <w:rPr>
+          <w:rFonts w:ascii="Verdana" w:eastAsia="Times New Roman" w:hAnsi="Verdana" w:cstheme="majorBidi"/>
+        </w:rPr>
+      </w:pPr>
+      <w:r>
+        <w:rPr>
+          <w:rFonts w:ascii="Verdana" w:eastAsia="Times New Roman" w:hAnsi="Verdana" w:cstheme="majorBidi"/>
+          <w:noProof/>
+        </w:rPr>
+        <w:lastRenderedPageBreak/>
+        <w:drawing>
+          <wp:inline distT="0" distB="0" distL="0" distR="0" wp14:anchorId="1E7C21F0" wp14:editId="28A77B7E">
+            <wp:extent cx="5943600" cy="5174615"/>
+            <wp:effectExtent l="0" t="0" r="0" b="6985"/>
+            <wp:docPr id="657736272" name="Picture 657736272"/>
+            <wp:cNvGraphicFramePr>
+              <a:graphicFrameLocks xmlns:a="http://schemas.openxmlformats.org/drawingml/2006/main" noChangeAspect="1"/>
+            </wp:cNvGraphicFramePr>
+            <a:graphic xmlns:a="http://schemas.openxmlformats.org/drawingml/2006/main">
+              <a:graphicData uri="http://schemas.openxmlformats.org/drawingml/2006/picture">
+                <pic:pic xmlns:pic="http://schemas.openxmlformats.org/drawingml/2006/picture">
+                  <pic:nvPicPr>
+                    <pic:cNvPr id="657736272" name="Picture 657736272"/>
+                    <pic:cNvPicPr/>
+                  </pic:nvPicPr>
+                  <pic:blipFill>
+                    <a:blip r:embed="rId76">
+                      <a:extLst>
+                        <a:ext uri="{28A0092B-C50C-407E-A947-70E740481C1C}">
+                          <a14:useLocalDpi xmlns:a14="http://schemas.microsoft.com/office/drawing/2010/main" val="0"/>
+                        </a:ext>
+                      </a:extLst>
+                    </a:blip>
+                    <a:stretch>
+                      <a:fillRect/>
+                    </a:stretch>
+                  </pic:blipFill>
+                  <pic:spPr>
+                    <a:xfrm>
+                      <a:off x="0" y="0"/>
+                      <a:ext cx="5943600" cy="5174615"/>
+                    </a:xfrm>
+                    <a:prstGeom prst="rect">
+                      <a:avLst/>
+                    </a:prstGeom>
+                  </pic:spPr>
+                </pic:pic>
+              </a:graphicData>
+            </a:graphic>
+          </wp:inline>
+        </w:drawing>
+      </w:r>
+    </w:p>
+    <w:p>
+      <w:pPr>
+        <w:rPr>
+          <w:rFonts w:ascii="Verdana" w:eastAsia="Times New Roman" w:hAnsi="Verdana" w:cstheme="majorBidi"/>
+        </w:rPr>
+      </w:pPr>
+    </w:p>
+    <w:p>
+      <w:pPr>
+        <w:rPr>
+          <w:rFonts w:ascii="Verdana" w:eastAsia="Times New Roman" w:hAnsi="Verdana" w:cstheme="majorBidi"/>
+        </w:rPr>
+      </w:pPr>
+      <w:r>
+        <w:rPr>
+          <w:rFonts w:ascii="Verdana" w:eastAsia="Times New Roman" w:hAnsi="Verdana" w:cstheme="majorBidi"/>
+        </w:rPr>
+        <w:t>Verifying that R4 has associated with its NTP server 192.168.13.1, L3SW3.</w:t>
+      </w:r>
+    </w:p>
+    <w:p>
+      <w:pPr>
+        <w:spacing w:after="0" w:line="240" w:lineRule="auto"/>
+        <w:textAlignment w:val="baseline"/>
+        <w:rPr>
+          <w:rFonts w:ascii="Verdana" w:eastAsia="Times New Roman" w:hAnsi="Verdana" w:cs="Segoe UI"/>
+          <w:sz w:val="18"/>
+          <w:szCs w:val="18"/>
+        </w:rPr>
+      </w:pPr>
+      <w:r>
+        <w:rPr>
+          <w:rFonts w:ascii="Verdana" w:eastAsia="Times New Roman" w:hAnsi="Verdana" w:cs="Segoe UI"/>
+          <w:noProof/>
+          <w:sz w:val="18"/>
+          <w:szCs w:val="18"/>
+        </w:rPr>
+        <w:lastRenderedPageBreak/>
+        <w:drawing>
+          <wp:inline distT="0" distB="0" distL="0" distR="0" wp14:anchorId="44F5257B" wp14:editId="697EE2BC">
+            <wp:extent cx="5943600" cy="3961765"/>
+            <wp:effectExtent l="0" t="0" r="0" b="635"/>
+            <wp:docPr id="657736270" name="Picture 657736270"/>
+            <wp:cNvGraphicFramePr>
+              <a:graphicFrameLocks xmlns:a="http://schemas.openxmlformats.org/drawingml/2006/main" noChangeAspect="1"/>
+            </wp:cNvGraphicFramePr>
+            <a:graphic xmlns:a="http://schemas.openxmlformats.org/drawingml/2006/main">
+              <a:graphicData uri="http://schemas.openxmlformats.org/drawingml/2006/picture">
+                <pic:pic xmlns:pic="http://schemas.openxmlformats.org/drawingml/2006/picture">
+                  <pic:nvPicPr>
+                    <pic:cNvPr id="657736270" name="Picture 657736270"/>
+                    <pic:cNvPicPr/>
+                  </pic:nvPicPr>
+                  <pic:blipFill>
+                    <a:blip r:embed="rId77">
+                      <a:extLst>
+                        <a:ext uri="{28A0092B-C50C-407E-A947-70E740481C1C}">
+                          <a14:useLocalDpi xmlns:a14="http://schemas.microsoft.com/office/drawing/2010/main" val="0"/>
+                        </a:ext>
+                      </a:extLst>
+                    </a:blip>
+                    <a:stretch>
+                      <a:fillRect/>
+                    </a:stretch>
+                  </pic:blipFill>
+                  <pic:spPr>
+                    <a:xfrm>
+                      <a:off x="0" y="0"/>
+                      <a:ext cx="5943600" cy="3961765"/>
+                    </a:xfrm>
+                    <a:prstGeom prst="rect">
+                      <a:avLst/>
+                    </a:prstGeom>
+                  </pic:spPr>
+                </pic:pic>
+              </a:graphicData>
+            </a:graphic>
+          </wp:inline>
+        </w:drawing>
+      </w:r>
+    </w:p>
+    <w:p>
+      <w:pPr>
+        <w:spacing w:after="0" w:line="240" w:lineRule="auto"/>
+        <w:textAlignment w:val="baseline"/>
+        <w:rPr>
+          <w:rFonts w:ascii="Verdana" w:eastAsia="Times New Roman" w:hAnsi="Verdana" w:cs="Segoe UI"/>
+          <w:sz w:val="18"/>
+          <w:szCs w:val="18"/>
+        </w:rPr>
+      </w:pPr>
+    </w:p>
+    <w:p>
+      <w:pPr>
+        <w:spacing w:after="0" w:line="240" w:lineRule="auto"/>
+        <w:textAlignment w:val="baseline"/>
+        <w:rPr>
+          <w:rFonts w:ascii="Verdana" w:eastAsia="Times New Roman" w:hAnsi="Verdana" w:cs="Segoe UI"/>
+        </w:rPr>
+      </w:pPr>
+      <w:r>
+        <w:rPr>
+          <w:rFonts w:ascii="Verdana" w:eastAsia="Times New Roman" w:hAnsi="Verdana" w:cs="Segoe UI"/>
+        </w:rPr>
+        <w:t xml:space="preserve">I did the same test for SyslogServer2 as I did for SyslogServer1. </w:t>
+      </w:r>
+      <w:r>
+        <w:rPr>
+          <w:rFonts w:ascii="Verdana" w:eastAsia="Times New Roman" w:hAnsi="Verdana" w:cs="Segoe UI"/>
+        </w:rPr>
+        <w:t>Logs are being sent to the external server.</w:t>
+      </w:r>
+      <w:r>
+        <w:rPr>
+          <w:rFonts w:ascii="Verdana" w:eastAsia="Times New Roman" w:hAnsi="Verdana" w:cs="Segoe UI"/>
+        </w:rPr>
+        <w:t xml:space="preserve"> </w:t>
+      </w:r>
+      <w:r>
+        <w:rPr>
+          <w:rFonts w:ascii="Verdana" w:eastAsia="Times New Roman" w:hAnsi="Verdana" w:cs="Segoe UI"/>
+        </w:rPr>
+        <w:t>The server is functioning as intended.</w:t>
+      </w:r>
+      <w:r>
+        <w:rPr>
+          <w:rFonts w:ascii="Verdana" w:eastAsia="Times New Roman" w:hAnsi="Verdana" w:cs="Segoe UI"/>
+        </w:rPr>
+        <w:t xml:space="preserve"> </w:t>
+      </w:r>
+    </w:p>
+    <w:p>
+      <w:pPr>
+        <w:spacing w:after="0" w:line="240" w:lineRule="auto"/>
+        <w:textAlignment w:val="baseline"/>
+        <w:rPr>
+          <w:rFonts w:ascii="Verdana" w:eastAsia="Times New Roman" w:hAnsi="Verdana" w:cs="Segoe UI"/>
+          <w:sz w:val="18"/>
+          <w:szCs w:val="18"/>
+        </w:rPr>
+      </w:pPr>
+      <w:r>
+        <w:rPr>
+          <w:rFonts w:ascii="Verdana" w:eastAsia="Times New Roman" w:hAnsi="Verdana" w:cs="Calibri"/>
+        </w:rPr>
+        <w:t> </w:t>
+      </w:r>
+    </w:p>
+    <w:p>
+      <w:pPr>
+        <w:pStyle w:val="Heading2"/>
+        <w:rPr>
+          <w:rFonts w:ascii="Verdana" w:eastAsia="Times New Roman" w:hAnsi="Verdana" w:cs="Segoe UI"/>
+          <w:sz w:val="18"/>
+          <w:szCs w:val="18"/>
+        </w:rPr>
+      </w:pPr>
+      <w:r>
+        <w:rPr>
+          <w:rFonts w:ascii="Verdana" w:eastAsia="Times New Roman" w:hAnsi="Verdana"/>
+        </w:rPr>
+        <w:t>Process List </w:t>
+      </w:r>
+    </w:p>
+    <w:p>
+      <w:pPr>
+        <w:spacing w:after="0" w:line="240" w:lineRule="auto"/>
+        <w:textAlignment w:val="baseline"/>
+        <w:rPr>
+          <w:rFonts w:ascii="Verdana" w:eastAsia="Times New Roman" w:hAnsi="Verdana" w:cs="Segoe UI"/>
+          <w:sz w:val="18"/>
+          <w:szCs w:val="18"/>
+        </w:rPr>
+      </w:pPr>
+      <w:r>
+        <w:rPr>
+          <w:rFonts w:ascii="Verdana" w:eastAsia="Times New Roman" w:hAnsi="Verdana" w:cs="Segoe UI"/>
+          <w:i/>
+          <w:iCs/>
+          <w:sz w:val="20"/>
+          <w:szCs w:val="20"/>
+        </w:rPr>
+        <w:t xml:space="preserve">Provide a comprehensive </w:t>
+      </w:r>
+      <w:r>
+        <w:rPr>
+          <w:rFonts w:ascii="Verdana" w:eastAsia="Times New Roman" w:hAnsi="Verdana" w:cs="Segoe UI"/>
+          <w:b/>
+          <w:bCs/>
+          <w:i/>
+          <w:iCs/>
+          <w:sz w:val="20"/>
+          <w:szCs w:val="20"/>
+        </w:rPr>
+        <w:t>process list</w:t>
+      </w:r>
+      <w:r>
+        <w:rPr>
+          <w:rFonts w:ascii="Verdana" w:eastAsia="Times New Roman" w:hAnsi="Verdana" w:cs="Segoe UI"/>
+          <w:i/>
+          <w:iCs/>
+          <w:sz w:val="20"/>
+          <w:szCs w:val="20"/>
+        </w:rPr>
+        <w:t xml:space="preserve"> of the steps taken within the network project to run the testing method. Include screenshots to illustrate the process and ensure clarity for others attempting to replicate the test.</w:t>
+      </w:r>
+      <w:r>
+        <w:rPr>
+          <w:rFonts w:ascii="Verdana" w:eastAsia="Times New Roman" w:hAnsi="Verdana" w:cs="Segoe UI"/>
+          <w:sz w:val="20"/>
+          <w:szCs w:val="20"/>
+        </w:rPr>
+        <w:t> </w:t>
+      </w:r>
+    </w:p>
+    <w:p>
+      <w:pPr>
+        <w:spacing w:after="0" w:line="240" w:lineRule="auto"/>
+        <w:textAlignment w:val="baseline"/>
+        <w:rPr>
+          <w:rFonts w:ascii="Verdana" w:eastAsia="Times New Roman" w:hAnsi="Verdana" w:cs="Segoe UI"/>
+          <w:sz w:val="18"/>
+          <w:szCs w:val="18"/>
+        </w:rPr>
+      </w:pPr>
+      <w:r>
+        <w:rPr>
+          <w:rFonts w:ascii="Verdana" w:eastAsia="Times New Roman" w:hAnsi="Verdana" w:cs="Calibri"/>
+        </w:rPr>
+        <w:t> </w:t>
+      </w:r>
+    </w:p>
+    <w:p>
+      <w:pPr>
+        <w:spacing w:after="0" w:line="240" w:lineRule="auto"/>
+        <w:textAlignment w:val="baseline"/>
+        <w:rPr>
+          <w:rFonts w:ascii="Verdana" w:eastAsia="Times New Roman" w:hAnsi="Verdana" w:cs="Segoe UI"/>
+          <w:sz w:val="18"/>
+          <w:szCs w:val="18"/>
+        </w:rPr>
+      </w:pPr>
+      <w:r>
+        <w:rPr>
+          <w:rFonts w:ascii="Verdana" w:eastAsia="Times New Roman" w:hAnsi="Verdana" w:cs="Calibri"/>
+        </w:rPr>
+        <w:t> </w:t>
       </w:r>
     </w:p>
     <w:p>
@@ -10174,7 +10506,7 @@
                     <pic:cNvPicPr/>
                   </pic:nvPicPr>
                   <pic:blipFill>
-                    <a:blip r:embed="rId74">
+                    <a:blip r:embed="rId78">
                       <a:extLst>
                         <a:ext uri="{28A0092B-C50C-407E-A947-70E740481C1C}">
                           <a14:useLocalDpi xmlns:a14="http://schemas.microsoft.com/office/drawing/2010/main" val="0"/>
@@ -10205,6 +10537,108 @@
       <w:pPr>
         <w:rPr>
           <w:rFonts w:ascii="Verdana" w:eastAsia="Times New Roman" w:hAnsi="Verdana" w:cs="Calibri Light"/>
+        </w:rPr>
+      </w:pPr>
+      <w:r>
+        <w:rPr>
+          <w:rFonts w:ascii="Verdana" w:eastAsia="Times New Roman" w:hAnsi="Verdana" w:cs="Calibri Light"/>
+        </w:rPr>
+        <w:t xml:space="preserve">It is important to configure NTP before Syslog so that time across the network will be consistent in the logs. </w:t>
+      </w:r>
+      <w:r>
+        <w:rPr>
+          <w:rFonts w:ascii="Verdana" w:eastAsia="Times New Roman" w:hAnsi="Verdana" w:cs="Calibri Light"/>
+        </w:rPr>
+        <w:t xml:space="preserve">First, I configure the </w:t>
+      </w:r>
+      <w:proofErr w:type="spellStart"/>
+      <w:r>
+        <w:rPr>
+          <w:rFonts w:ascii="Verdana" w:eastAsia="Times New Roman" w:hAnsi="Verdana" w:cs="Calibri Light"/>
+        </w:rPr>
+        <w:t>timezone</w:t>
+      </w:r>
+      <w:proofErr w:type="spellEnd"/>
+      <w:r>
+        <w:rPr>
+          <w:rFonts w:ascii="Verdana" w:eastAsia="Times New Roman" w:hAnsi="Verdana" w:cs="Calibri Light"/>
+        </w:rPr>
+        <w:t xml:space="preserve"> on </w:t>
+      </w:r>
+      <w:r>
+        <w:rPr>
+          <w:rFonts w:ascii="Verdana" w:eastAsia="Times New Roman" w:hAnsi="Verdana" w:cs="Calibri Light"/>
+        </w:rPr>
+        <w:t>L3SW1</w:t>
+      </w:r>
+      <w:r>
+        <w:rPr>
+          <w:rFonts w:ascii="Verdana" w:eastAsia="Times New Roman" w:hAnsi="Verdana" w:cs="Calibri Light"/>
+        </w:rPr>
+        <w:t xml:space="preserve">, which will be our NTP server. With the command “clock </w:t>
+      </w:r>
+      <w:proofErr w:type="spellStart"/>
+      <w:r>
+        <w:rPr>
+          <w:rFonts w:ascii="Verdana" w:eastAsia="Times New Roman" w:hAnsi="Verdana" w:cs="Calibri Light"/>
+        </w:rPr>
+        <w:t>timezone</w:t>
+      </w:r>
+      <w:proofErr w:type="spellEnd"/>
+      <w:r>
+        <w:rPr>
+          <w:rFonts w:ascii="Verdana" w:eastAsia="Times New Roman" w:hAnsi="Verdana" w:cs="Calibri Light"/>
+        </w:rPr>
+        <w:t xml:space="preserve"> [</w:t>
+      </w:r>
+      <w:proofErr w:type="spellStart"/>
+      <w:r>
+        <w:rPr>
+          <w:rFonts w:ascii="Verdana" w:eastAsia="Times New Roman" w:hAnsi="Verdana" w:cs="Calibri Light"/>
+        </w:rPr>
+        <w:t>timezone</w:t>
+      </w:r>
+      <w:proofErr w:type="spellEnd"/>
+      <w:r>
+        <w:rPr>
+          <w:rFonts w:ascii="Verdana" w:eastAsia="Times New Roman" w:hAnsi="Verdana" w:cs="Calibri Light"/>
+        </w:rPr>
+        <w:t xml:space="preserve">] and the offset -5, meaning the time will be 5 hours behind UTC, the default </w:t>
+      </w:r>
+      <w:proofErr w:type="spellStart"/>
+      <w:r>
+        <w:rPr>
+          <w:rFonts w:ascii="Verdana" w:eastAsia="Times New Roman" w:hAnsi="Verdana" w:cs="Calibri Light"/>
+        </w:rPr>
+        <w:t>timezone</w:t>
+      </w:r>
+      <w:proofErr w:type="spellEnd"/>
+      <w:r>
+        <w:rPr>
+          <w:rFonts w:ascii="Verdana" w:eastAsia="Times New Roman" w:hAnsi="Verdana" w:cs="Calibri Light"/>
+        </w:rPr>
+        <w:t xml:space="preserve"> on Cisco devices. We want our NTP server to have accurate time, that is crucial for NTP to work correctly. If the server time is wrong, then all client devices using that server for time synchronization will be wrong too.</w:t>
+      </w:r>
+      <w:r>
+        <w:rPr>
+          <w:rFonts w:ascii="Verdana" w:eastAsia="Times New Roman" w:hAnsi="Verdana" w:cs="Calibri Light"/>
+        </w:rPr>
+        <w:t xml:space="preserve"> Using the “clock set” command will allow you to set the device’s software clock time. </w:t>
+      </w:r>
+    </w:p>
+    <w:p>
+      <w:pPr>
+        <w:rPr>
+          <w:rFonts w:ascii="Verdana" w:eastAsia="Times New Roman" w:hAnsi="Verdana" w:cs="Calibri Light"/>
+          <w:sz w:val="18"/>
+          <w:szCs w:val="18"/>
+        </w:rPr>
+      </w:pPr>
+    </w:p>
+    <w:p>
+      <w:pPr>
+        <w:rPr>
+          <w:rFonts w:ascii="Verdana" w:eastAsia="Times New Roman" w:hAnsi="Verdana" w:cs="Calibri Light"/>
           <w:color w:val="2F5496"/>
           <w:sz w:val="18"/>
           <w:szCs w:val="18"/>
@@ -10213,105 +10647,773 @@
       <w:r>
         <w:rPr>
           <w:rFonts w:ascii="Verdana" w:eastAsia="Times New Roman" w:hAnsi="Verdana" w:cs="Calibri Light"/>
-          <w:sz w:val="18"/>
-          <w:szCs w:val="18"/>
-        </w:rPr>
-        <w:t>First</w:t>
-      </w:r>
-      <w:r>
-        <w:rPr>
-          <w:rFonts w:ascii="Verdana" w:eastAsia="Times New Roman" w:hAnsi="Verdana" w:cs="Calibri Light"/>
-          <w:sz w:val="18"/>
-          <w:szCs w:val="18"/>
-        </w:rPr>
-        <w:t xml:space="preserve">, I configure the </w:t>
+          <w:noProof/>
+          <w:color w:val="2F5496"/>
+          <w:sz w:val="18"/>
+          <w:szCs w:val="18"/>
+        </w:rPr>
+        <w:lastRenderedPageBreak/>
+        <w:drawing>
+          <wp:inline distT="0" distB="0" distL="0" distR="0" wp14:anchorId="2DFDDD98" wp14:editId="0EA2F736">
+            <wp:extent cx="5943600" cy="5473065"/>
+            <wp:effectExtent l="0" t="0" r="0" b="0"/>
+            <wp:docPr id="57" name="Picture 57"/>
+            <wp:cNvGraphicFramePr>
+              <a:graphicFrameLocks xmlns:a="http://schemas.openxmlformats.org/drawingml/2006/main" noChangeAspect="1"/>
+            </wp:cNvGraphicFramePr>
+            <a:graphic xmlns:a="http://schemas.openxmlformats.org/drawingml/2006/main">
+              <a:graphicData uri="http://schemas.openxmlformats.org/drawingml/2006/picture">
+                <pic:pic xmlns:pic="http://schemas.openxmlformats.org/drawingml/2006/picture">
+                  <pic:nvPicPr>
+                    <pic:cNvPr id="57" name="Picture 57"/>
+                    <pic:cNvPicPr/>
+                  </pic:nvPicPr>
+                  <pic:blipFill>
+                    <a:blip r:embed="rId79">
+                      <a:extLst>
+                        <a:ext uri="{28A0092B-C50C-407E-A947-70E740481C1C}">
+                          <a14:useLocalDpi xmlns:a14="http://schemas.microsoft.com/office/drawing/2010/main" val="0"/>
+                        </a:ext>
+                      </a:extLst>
+                    </a:blip>
+                    <a:stretch>
+                      <a:fillRect/>
+                    </a:stretch>
+                  </pic:blipFill>
+                  <pic:spPr>
+                    <a:xfrm>
+                      <a:off x="0" y="0"/>
+                      <a:ext cx="5943600" cy="5473065"/>
+                    </a:xfrm>
+                    <a:prstGeom prst="rect">
+                      <a:avLst/>
+                    </a:prstGeom>
+                  </pic:spPr>
+                </pic:pic>
+              </a:graphicData>
+            </a:graphic>
+          </wp:inline>
+        </w:drawing>
+      </w:r>
+    </w:p>
+    <w:p>
+      <w:pPr>
+        <w:rPr>
+          <w:rFonts w:ascii="Verdana" w:eastAsia="Times New Roman" w:hAnsi="Verdana" w:cs="Calibri Light"/>
+          <w:color w:val="2F5496"/>
+          <w:sz w:val="18"/>
+          <w:szCs w:val="18"/>
+        </w:rPr>
+      </w:pPr>
+    </w:p>
+    <w:p>
+      <w:pPr>
+        <w:rPr>
+          <w:rFonts w:ascii="Verdana" w:eastAsia="Times New Roman" w:hAnsi="Verdana" w:cs="Calibri Light"/>
+        </w:rPr>
+      </w:pPr>
+      <w:r>
+        <w:rPr>
+          <w:rFonts w:ascii="Verdana" w:eastAsia="Times New Roman" w:hAnsi="Verdana" w:cs="Calibri Light"/>
+        </w:rPr>
+        <w:t>Configuring L3SW1 to become the NTP server for Fenrir Site 1.</w:t>
+      </w:r>
+      <w:r>
+        <w:rPr>
+          <w:rFonts w:ascii="Verdana" w:eastAsia="Times New Roman" w:hAnsi="Verdana" w:cs="Calibri Light"/>
+        </w:rPr>
+        <w:t xml:space="preserve"> The “</w:t>
       </w:r>
       <w:proofErr w:type="spellStart"/>
       <w:r>
         <w:rPr>
           <w:rFonts w:ascii="Verdana" w:eastAsia="Times New Roman" w:hAnsi="Verdana" w:cs="Calibri Light"/>
-          <w:sz w:val="18"/>
-          <w:szCs w:val="18"/>
+        </w:rPr>
+        <w:t>ntp</w:t>
+      </w:r>
+      <w:proofErr w:type="spellEnd"/>
+      <w:r>
+        <w:rPr>
+          <w:rFonts w:ascii="Verdana" w:eastAsia="Times New Roman" w:hAnsi="Verdana" w:cs="Calibri Light"/>
+        </w:rPr>
+        <w:t xml:space="preserve"> master” command configures the device to act as an NTP server with the default stratum being 8. Other devices can now sync to this server with the command “</w:t>
+      </w:r>
+      <w:proofErr w:type="spellStart"/>
+      <w:r>
+        <w:rPr>
+          <w:rFonts w:ascii="Verdana" w:eastAsia="Times New Roman" w:hAnsi="Verdana" w:cs="Calibri Light"/>
+        </w:rPr>
+        <w:t>ntp</w:t>
+      </w:r>
+      <w:proofErr w:type="spellEnd"/>
+      <w:r>
+        <w:rPr>
+          <w:rFonts w:ascii="Verdana" w:eastAsia="Times New Roman" w:hAnsi="Verdana" w:cs="Calibri Light"/>
+        </w:rPr>
+        <w:t xml:space="preserve"> server [</w:t>
+      </w:r>
+      <w:proofErr w:type="spellStart"/>
+      <w:r>
+        <w:rPr>
+          <w:rFonts w:ascii="Verdana" w:eastAsia="Times New Roman" w:hAnsi="Verdana" w:cs="Calibri Light"/>
+        </w:rPr>
+        <w:t>ip</w:t>
+      </w:r>
+      <w:proofErr w:type="spellEnd"/>
+      <w:r>
+        <w:rPr>
+          <w:rFonts w:ascii="Verdana" w:eastAsia="Times New Roman" w:hAnsi="Verdana" w:cs="Calibri Light"/>
+        </w:rPr>
+        <w:t xml:space="preserve">]”. </w:t>
+      </w:r>
+    </w:p>
+    <w:p>
+      <w:pPr>
+        <w:rPr>
+          <w:rFonts w:ascii="Verdana" w:eastAsia="Times New Roman" w:hAnsi="Verdana" w:cs="Calibri Light"/>
+          <w:sz w:val="18"/>
+          <w:szCs w:val="18"/>
+        </w:rPr>
+      </w:pPr>
+    </w:p>
+    <w:p>
+      <w:pPr>
+        <w:rPr>
+          <w:rFonts w:ascii="Verdana" w:eastAsia="Times New Roman" w:hAnsi="Verdana" w:cstheme="majorBidi"/>
+          <w:color w:val="2E74B5" w:themeColor="accent1" w:themeShade="BF"/>
+          <w:sz w:val="32"/>
+          <w:szCs w:val="32"/>
+        </w:rPr>
+      </w:pPr>
+      <w:r>
+        <w:rPr>
+          <w:rFonts w:ascii="Verdana" w:eastAsia="Times New Roman" w:hAnsi="Verdana" w:cstheme="majorBidi"/>
+          <w:noProof/>
+          <w:color w:val="2E74B5" w:themeColor="accent1" w:themeShade="BF"/>
+          <w:sz w:val="32"/>
+          <w:szCs w:val="32"/>
+        </w:rPr>
+        <w:lastRenderedPageBreak/>
+        <w:drawing>
+          <wp:inline distT="0" distB="0" distL="0" distR="0" wp14:anchorId="4C129ECC" wp14:editId="003F0027">
+            <wp:extent cx="5943600" cy="5351145"/>
+            <wp:effectExtent l="0" t="0" r="0" b="1905"/>
+            <wp:docPr id="657736259" name="Picture 657736259"/>
+            <wp:cNvGraphicFramePr>
+              <a:graphicFrameLocks xmlns:a="http://schemas.openxmlformats.org/drawingml/2006/main" noChangeAspect="1"/>
+            </wp:cNvGraphicFramePr>
+            <a:graphic xmlns:a="http://schemas.openxmlformats.org/drawingml/2006/main">
+              <a:graphicData uri="http://schemas.openxmlformats.org/drawingml/2006/picture">
+                <pic:pic xmlns:pic="http://schemas.openxmlformats.org/drawingml/2006/picture">
+                  <pic:nvPicPr>
+                    <pic:cNvPr id="657736259" name="Picture 657736259"/>
+                    <pic:cNvPicPr/>
+                  </pic:nvPicPr>
+                  <pic:blipFill>
+                    <a:blip r:embed="rId80">
+                      <a:extLst>
+                        <a:ext uri="{28A0092B-C50C-407E-A947-70E740481C1C}">
+                          <a14:useLocalDpi xmlns:a14="http://schemas.microsoft.com/office/drawing/2010/main" val="0"/>
+                        </a:ext>
+                      </a:extLst>
+                    </a:blip>
+                    <a:stretch>
+                      <a:fillRect/>
+                    </a:stretch>
+                  </pic:blipFill>
+                  <pic:spPr>
+                    <a:xfrm>
+                      <a:off x="0" y="0"/>
+                      <a:ext cx="5943600" cy="5351145"/>
+                    </a:xfrm>
+                    <a:prstGeom prst="rect">
+                      <a:avLst/>
+                    </a:prstGeom>
+                  </pic:spPr>
+                </pic:pic>
+              </a:graphicData>
+            </a:graphic>
+          </wp:inline>
+        </w:drawing>
+      </w:r>
+    </w:p>
+    <w:p>
+      <w:pPr>
+        <w:rPr>
+          <w:rFonts w:ascii="Verdana" w:eastAsia="Times New Roman" w:hAnsi="Verdana" w:cstheme="majorBidi"/>
+          <w:color w:val="2E74B5" w:themeColor="accent1" w:themeShade="BF"/>
+          <w:sz w:val="32"/>
+          <w:szCs w:val="32"/>
+        </w:rPr>
+      </w:pPr>
+    </w:p>
+    <w:p>
+      <w:pPr>
+        <w:rPr>
+          <w:rFonts w:ascii="Verdana" w:eastAsia="Times New Roman" w:hAnsi="Verdana" w:cstheme="majorBidi"/>
+        </w:rPr>
+      </w:pPr>
+      <w:r>
+        <w:rPr>
+          <w:rFonts w:ascii="Verdana" w:eastAsia="Times New Roman" w:hAnsi="Verdana" w:cstheme="majorBidi"/>
+        </w:rPr>
+        <w:t>Configuring Fenrir Site 1’s edge router, R3, to use L3SW1 as its NTP server.</w:t>
+      </w:r>
+      <w:r>
+        <w:rPr>
+          <w:rFonts w:ascii="Verdana" w:eastAsia="Times New Roman" w:hAnsi="Verdana" w:cstheme="majorBidi"/>
+        </w:rPr>
+        <w:t xml:space="preserve"> The IP 192.168.8.2 is L3SW1’s F0/3 interface.</w:t>
+      </w:r>
+      <w:r>
+        <w:rPr>
+          <w:rFonts w:ascii="Verdana" w:eastAsia="Times New Roman" w:hAnsi="Verdana" w:cstheme="majorBidi"/>
+        </w:rPr>
+        <w:t xml:space="preserve"> The command “show </w:t>
+      </w:r>
+      <w:proofErr w:type="spellStart"/>
+      <w:r>
+        <w:rPr>
+          <w:rFonts w:ascii="Verdana" w:eastAsia="Times New Roman" w:hAnsi="Verdana" w:cstheme="majorBidi"/>
+        </w:rPr>
+        <w:t>ntp</w:t>
+      </w:r>
+      <w:proofErr w:type="spellEnd"/>
+      <w:r>
+        <w:rPr>
+          <w:rFonts w:ascii="Verdana" w:eastAsia="Times New Roman" w:hAnsi="Verdana" w:cstheme="majorBidi"/>
+        </w:rPr>
+        <w:t xml:space="preserve"> associations”</w:t>
+      </w:r>
+      <w:r>
+        <w:rPr>
+          <w:rFonts w:ascii="Verdana" w:eastAsia="Times New Roman" w:hAnsi="Verdana" w:cstheme="majorBidi"/>
+        </w:rPr>
+        <w:t xml:space="preserve"> will do just that, it will show which NTP servers that R3 has associated with. If necessary, several NTP servers could be configured </w:t>
+      </w:r>
+      <w:r>
+        <w:rPr>
+          <w:rFonts w:ascii="Verdana" w:eastAsia="Times New Roman" w:hAnsi="Verdana" w:cstheme="majorBidi"/>
+        </w:rPr>
+        <w:t xml:space="preserve">as peers </w:t>
+      </w:r>
+      <w:r>
+        <w:rPr>
+          <w:rFonts w:ascii="Verdana" w:eastAsia="Times New Roman" w:hAnsi="Verdana" w:cstheme="majorBidi"/>
+        </w:rPr>
+        <w:t>to take the place of L3SW1 if it went down.</w:t>
+      </w:r>
+    </w:p>
+    <w:p>
+      <w:pPr>
+        <w:rPr>
+          <w:rFonts w:ascii="Verdana" w:eastAsia="Times New Roman" w:hAnsi="Verdana" w:cstheme="majorBidi"/>
+        </w:rPr>
+      </w:pPr>
+    </w:p>
+    <w:p>
+      <w:pPr>
+        <w:rPr>
+          <w:rFonts w:ascii="Verdana" w:eastAsia="Times New Roman" w:hAnsi="Verdana" w:cstheme="majorBidi"/>
+        </w:rPr>
+      </w:pPr>
+      <w:r>
+        <w:rPr>
+          <w:rFonts w:ascii="Verdana" w:eastAsia="Times New Roman" w:hAnsi="Verdana" w:cstheme="majorBidi"/>
+          <w:noProof/>
+        </w:rPr>
+        <w:lastRenderedPageBreak/>
+        <w:drawing>
+          <wp:inline distT="0" distB="0" distL="0" distR="0" wp14:anchorId="43190636" wp14:editId="3DEAEF19">
+            <wp:extent cx="5943600" cy="5485130"/>
+            <wp:effectExtent l="0" t="0" r="0" b="1270"/>
+            <wp:docPr id="657736260" name="Picture 657736260"/>
+            <wp:cNvGraphicFramePr>
+              <a:graphicFrameLocks xmlns:a="http://schemas.openxmlformats.org/drawingml/2006/main" noChangeAspect="1"/>
+            </wp:cNvGraphicFramePr>
+            <a:graphic xmlns:a="http://schemas.openxmlformats.org/drawingml/2006/main">
+              <a:graphicData uri="http://schemas.openxmlformats.org/drawingml/2006/picture">
+                <pic:pic xmlns:pic="http://schemas.openxmlformats.org/drawingml/2006/picture">
+                  <pic:nvPicPr>
+                    <pic:cNvPr id="657736260" name="Picture 657736260"/>
+                    <pic:cNvPicPr/>
+                  </pic:nvPicPr>
+                  <pic:blipFill>
+                    <a:blip r:embed="rId81">
+                      <a:extLst>
+                        <a:ext uri="{28A0092B-C50C-407E-A947-70E740481C1C}">
+                          <a14:useLocalDpi xmlns:a14="http://schemas.microsoft.com/office/drawing/2010/main" val="0"/>
+                        </a:ext>
+                      </a:extLst>
+                    </a:blip>
+                    <a:stretch>
+                      <a:fillRect/>
+                    </a:stretch>
+                  </pic:blipFill>
+                  <pic:spPr>
+                    <a:xfrm>
+                      <a:off x="0" y="0"/>
+                      <a:ext cx="5943600" cy="5485130"/>
+                    </a:xfrm>
+                    <a:prstGeom prst="rect">
+                      <a:avLst/>
+                    </a:prstGeom>
+                  </pic:spPr>
+                </pic:pic>
+              </a:graphicData>
+            </a:graphic>
+          </wp:inline>
+        </w:drawing>
+      </w:r>
+    </w:p>
+    <w:p>
+      <w:pPr>
+        <w:rPr>
+          <w:rFonts w:ascii="Verdana" w:eastAsia="Times New Roman" w:hAnsi="Verdana" w:cstheme="majorBidi"/>
+        </w:rPr>
+      </w:pPr>
+    </w:p>
+    <w:p>
+      <w:pPr>
+        <w:rPr>
+          <w:rFonts w:ascii="Verdana" w:eastAsia="Times New Roman" w:hAnsi="Verdana" w:cstheme="majorBidi"/>
+        </w:rPr>
+      </w:pPr>
+      <w:r>
+        <w:rPr>
+          <w:rFonts w:ascii="Verdana" w:eastAsia="Times New Roman" w:hAnsi="Verdana" w:cstheme="majorBidi"/>
+        </w:rPr>
+        <w:t xml:space="preserve">Configuring clock and setting </w:t>
+      </w:r>
+      <w:proofErr w:type="spellStart"/>
+      <w:r>
+        <w:rPr>
+          <w:rFonts w:ascii="Verdana" w:eastAsia="Times New Roman" w:hAnsi="Verdana" w:cstheme="majorBidi"/>
         </w:rPr>
         <w:t>timezone</w:t>
       </w:r>
       <w:proofErr w:type="spellEnd"/>
       <w:r>
         <w:rPr>
-          <w:rFonts w:ascii="Verdana" w:eastAsia="Times New Roman" w:hAnsi="Verdana" w:cs="Calibri Light"/>
-          <w:sz w:val="18"/>
-          <w:szCs w:val="18"/>
-        </w:rPr>
-        <w:t xml:space="preserve"> on R2, which will be our NTP server. With the command “clock </w:t>
+          <w:rFonts w:ascii="Verdana" w:eastAsia="Times New Roman" w:hAnsi="Verdana" w:cstheme="majorBidi"/>
+        </w:rPr>
+        <w:t xml:space="preserve"> on L3SW3.</w:t>
+      </w:r>
+    </w:p>
+    <w:p>
+      <w:pPr>
+        <w:rPr>
+          <w:rFonts w:ascii="Verdana" w:eastAsia="Times New Roman" w:hAnsi="Verdana" w:cstheme="majorBidi"/>
+        </w:rPr>
+      </w:pPr>
+    </w:p>
+    <w:p>
+      <w:pPr>
+        <w:rPr>
+          <w:rFonts w:ascii="Verdana" w:eastAsia="Times New Roman" w:hAnsi="Verdana" w:cstheme="majorBidi"/>
+        </w:rPr>
+      </w:pPr>
+      <w:r>
+        <w:rPr>
+          <w:rFonts w:ascii="Verdana" w:eastAsia="Times New Roman" w:hAnsi="Verdana" w:cstheme="majorBidi"/>
+          <w:noProof/>
+        </w:rPr>
+        <w:lastRenderedPageBreak/>
+        <w:drawing>
+          <wp:inline distT="0" distB="0" distL="0" distR="0" wp14:anchorId="54EC33ED" wp14:editId="26B78552">
+            <wp:extent cx="5943600" cy="5462905"/>
+            <wp:effectExtent l="0" t="0" r="0" b="4445"/>
+            <wp:docPr id="657736261" name="Picture 657736261"/>
+            <wp:cNvGraphicFramePr>
+              <a:graphicFrameLocks xmlns:a="http://schemas.openxmlformats.org/drawingml/2006/main" noChangeAspect="1"/>
+            </wp:cNvGraphicFramePr>
+            <a:graphic xmlns:a="http://schemas.openxmlformats.org/drawingml/2006/main">
+              <a:graphicData uri="http://schemas.openxmlformats.org/drawingml/2006/picture">
+                <pic:pic xmlns:pic="http://schemas.openxmlformats.org/drawingml/2006/picture">
+                  <pic:nvPicPr>
+                    <pic:cNvPr id="657736261" name="Picture 657736261"/>
+                    <pic:cNvPicPr/>
+                  </pic:nvPicPr>
+                  <pic:blipFill>
+                    <a:blip r:embed="rId82">
+                      <a:extLst>
+                        <a:ext uri="{28A0092B-C50C-407E-A947-70E740481C1C}">
+                          <a14:useLocalDpi xmlns:a14="http://schemas.microsoft.com/office/drawing/2010/main" val="0"/>
+                        </a:ext>
+                      </a:extLst>
+                    </a:blip>
+                    <a:stretch>
+                      <a:fillRect/>
+                    </a:stretch>
+                  </pic:blipFill>
+                  <pic:spPr>
+                    <a:xfrm>
+                      <a:off x="0" y="0"/>
+                      <a:ext cx="5943600" cy="5462905"/>
+                    </a:xfrm>
+                    <a:prstGeom prst="rect">
+                      <a:avLst/>
+                    </a:prstGeom>
+                  </pic:spPr>
+                </pic:pic>
+              </a:graphicData>
+            </a:graphic>
+          </wp:inline>
+        </w:drawing>
+      </w:r>
+    </w:p>
+    <w:p>
+      <w:pPr>
+        <w:rPr>
+          <w:rFonts w:ascii="Verdana" w:eastAsia="Times New Roman" w:hAnsi="Verdana" w:cstheme="majorBidi"/>
+        </w:rPr>
+      </w:pPr>
+    </w:p>
+    <w:p>
+      <w:pPr>
+        <w:rPr>
+          <w:rFonts w:ascii="Verdana" w:eastAsia="Times New Roman" w:hAnsi="Verdana" w:cstheme="majorBidi"/>
+        </w:rPr>
+      </w:pPr>
+      <w:r>
+        <w:rPr>
+          <w:rFonts w:ascii="Verdana" w:eastAsia="Times New Roman" w:hAnsi="Verdana" w:cstheme="majorBidi"/>
+        </w:rPr>
+        <w:t>Configuring L3SW3 to act as Fenrir Site 2’s NTP server.</w:t>
+      </w:r>
+    </w:p>
+    <w:p>
+      <w:pPr>
+        <w:rPr>
+          <w:rFonts w:ascii="Verdana" w:eastAsia="Times New Roman" w:hAnsi="Verdana" w:cstheme="majorBidi"/>
+        </w:rPr>
+      </w:pPr>
+    </w:p>
+    <w:p>
+      <w:pPr>
+        <w:rPr>
+          <w:rFonts w:ascii="Verdana" w:eastAsia="Times New Roman" w:hAnsi="Verdana" w:cstheme="majorBidi"/>
+        </w:rPr>
+      </w:pPr>
+      <w:r>
+        <w:rPr>
+          <w:rFonts w:ascii="Verdana" w:eastAsia="Times New Roman" w:hAnsi="Verdana" w:cstheme="majorBidi"/>
+          <w:noProof/>
+        </w:rPr>
+        <w:drawing>
+          <wp:inline distT="0" distB="0" distL="0" distR="0" wp14:anchorId="034D066A" wp14:editId="254DF814">
+            <wp:extent cx="5943600" cy="1216025"/>
+            <wp:effectExtent l="0" t="0" r="0" b="3175"/>
+            <wp:docPr id="657736262" name="Picture 657736262"/>
+            <wp:cNvGraphicFramePr>
+              <a:graphicFrameLocks xmlns:a="http://schemas.openxmlformats.org/drawingml/2006/main" noChangeAspect="1"/>
+            </wp:cNvGraphicFramePr>
+            <a:graphic xmlns:a="http://schemas.openxmlformats.org/drawingml/2006/main">
+              <a:graphicData uri="http://schemas.openxmlformats.org/drawingml/2006/picture">
+                <pic:pic xmlns:pic="http://schemas.openxmlformats.org/drawingml/2006/picture">
+                  <pic:nvPicPr>
+                    <pic:cNvPr id="657736262" name="Picture 657736262"/>
+                    <pic:cNvPicPr/>
+                  </pic:nvPicPr>
+                  <pic:blipFill>
+                    <a:blip r:embed="rId83">
+                      <a:extLst>
+                        <a:ext uri="{28A0092B-C50C-407E-A947-70E740481C1C}">
+                          <a14:useLocalDpi xmlns:a14="http://schemas.microsoft.com/office/drawing/2010/main" val="0"/>
+                        </a:ext>
+                      </a:extLst>
+                    </a:blip>
+                    <a:stretch>
+                      <a:fillRect/>
+                    </a:stretch>
+                  </pic:blipFill>
+                  <pic:spPr>
+                    <a:xfrm>
+                      <a:off x="0" y="0"/>
+                      <a:ext cx="5943600" cy="1216025"/>
+                    </a:xfrm>
+                    <a:prstGeom prst="rect">
+                      <a:avLst/>
+                    </a:prstGeom>
+                  </pic:spPr>
+                </pic:pic>
+              </a:graphicData>
+            </a:graphic>
+          </wp:inline>
+        </w:drawing>
+      </w:r>
+    </w:p>
+    <w:p>
+      <w:pPr>
+        <w:rPr>
+          <w:rFonts w:ascii="Verdana" w:eastAsia="Times New Roman" w:hAnsi="Verdana" w:cstheme="majorBidi"/>
+        </w:rPr>
+      </w:pPr>
+      <w:r>
+        <w:rPr>
+          <w:rFonts w:ascii="Verdana" w:eastAsia="Times New Roman" w:hAnsi="Verdana" w:cstheme="majorBidi"/>
+        </w:rPr>
+        <w:t>Configuring R4 to use L3SW3 as its NTP server.</w:t>
+      </w:r>
+      <w:r>
+        <w:rPr>
+          <w:rFonts w:ascii="Verdana" w:eastAsia="Times New Roman" w:hAnsi="Verdana" w:cstheme="majorBidi"/>
+        </w:rPr>
+        <w:t xml:space="preserve"> </w:t>
+      </w:r>
+      <w:r>
+        <w:rPr>
+          <w:rFonts w:ascii="Verdana" w:eastAsia="Times New Roman" w:hAnsi="Verdana" w:cstheme="majorBidi"/>
+        </w:rPr>
+        <w:t>End of NTP configuration.</w:t>
+      </w:r>
+    </w:p>
+    <w:p>
+      <w:pPr>
+        <w:rPr>
+          <w:rFonts w:ascii="Verdana" w:eastAsia="Times New Roman" w:hAnsi="Verdana" w:cstheme="majorBidi"/>
+        </w:rPr>
+      </w:pPr>
+      <w:r>
+        <w:rPr>
+          <w:rFonts w:ascii="Verdana" w:eastAsia="Times New Roman" w:hAnsi="Verdana" w:cstheme="majorBidi"/>
+          <w:noProof/>
+        </w:rPr>
+        <w:lastRenderedPageBreak/>
+        <w:drawing>
+          <wp:inline distT="0" distB="0" distL="0" distR="0" wp14:anchorId="7D07454B" wp14:editId="5D90F584">
+            <wp:extent cx="5943600" cy="5097145"/>
+            <wp:effectExtent l="0" t="0" r="0" b="8255"/>
+            <wp:docPr id="657736266" name="Picture 657736266"/>
+            <wp:cNvGraphicFramePr>
+              <a:graphicFrameLocks xmlns:a="http://schemas.openxmlformats.org/drawingml/2006/main" noChangeAspect="1"/>
+            </wp:cNvGraphicFramePr>
+            <a:graphic xmlns:a="http://schemas.openxmlformats.org/drawingml/2006/main">
+              <a:graphicData uri="http://schemas.openxmlformats.org/drawingml/2006/picture">
+                <pic:pic xmlns:pic="http://schemas.openxmlformats.org/drawingml/2006/picture">
+                  <pic:nvPicPr>
+                    <pic:cNvPr id="657736266" name="Picture 657736266"/>
+                    <pic:cNvPicPr/>
+                  </pic:nvPicPr>
+                  <pic:blipFill>
+                    <a:blip r:embed="rId84">
+                      <a:extLst>
+                        <a:ext uri="{28A0092B-C50C-407E-A947-70E740481C1C}">
+                          <a14:useLocalDpi xmlns:a14="http://schemas.microsoft.com/office/drawing/2010/main" val="0"/>
+                        </a:ext>
+                      </a:extLst>
+                    </a:blip>
+                    <a:stretch>
+                      <a:fillRect/>
+                    </a:stretch>
+                  </pic:blipFill>
+                  <pic:spPr>
+                    <a:xfrm>
+                      <a:off x="0" y="0"/>
+                      <a:ext cx="5943600" cy="5097145"/>
+                    </a:xfrm>
+                    <a:prstGeom prst="rect">
+                      <a:avLst/>
+                    </a:prstGeom>
+                  </pic:spPr>
+                </pic:pic>
+              </a:graphicData>
+            </a:graphic>
+          </wp:inline>
+        </w:drawing>
+      </w:r>
+    </w:p>
+    <w:p>
+      <w:pPr>
+        <w:rPr>
+          <w:rFonts w:ascii="Verdana" w:eastAsia="Times New Roman" w:hAnsi="Verdana" w:cstheme="majorBidi"/>
+        </w:rPr>
+      </w:pPr>
+    </w:p>
+    <w:p>
+      <w:pPr>
+        <w:rPr>
+          <w:rFonts w:ascii="Verdana" w:eastAsia="Times New Roman" w:hAnsi="Verdana" w:cstheme="majorBidi"/>
+        </w:rPr>
+      </w:pPr>
+      <w:r>
+        <w:rPr>
+          <w:rFonts w:ascii="Verdana" w:eastAsia="Times New Roman" w:hAnsi="Verdana" w:cstheme="majorBidi"/>
+        </w:rPr>
+        <w:t>Start of syslog configuration. The command “logging [</w:t>
       </w:r>
       <w:proofErr w:type="spellStart"/>
       <w:r>
         <w:rPr>
-          <w:rFonts w:ascii="Verdana" w:eastAsia="Times New Roman" w:hAnsi="Verdana" w:cs="Calibri Light"/>
-          <w:sz w:val="18"/>
-          <w:szCs w:val="18"/>
-        </w:rPr>
-        <w:t>timezone</w:t>
+          <w:rFonts w:ascii="Verdana" w:eastAsia="Times New Roman" w:hAnsi="Verdana" w:cstheme="majorBidi"/>
+        </w:rPr>
+        <w:t>ip</w:t>
       </w:r>
       <w:proofErr w:type="spellEnd"/>
       <w:r>
         <w:rPr>
-          <w:rFonts w:ascii="Verdana" w:eastAsia="Times New Roman" w:hAnsi="Verdana" w:cs="Calibri Light"/>
-          <w:sz w:val="18"/>
-          <w:szCs w:val="18"/>
-        </w:rPr>
-        <w:t xml:space="preserve"> [</w:t>
+          <w:rFonts w:ascii="Verdana" w:eastAsia="Times New Roman" w:hAnsi="Verdana" w:cstheme="majorBidi"/>
+        </w:rPr>
+        <w:t xml:space="preserve">]” will configure the device to send its </w:t>
       </w:r>
       <w:proofErr w:type="spellStart"/>
       <w:r>
         <w:rPr>
-          <w:rFonts w:ascii="Verdana" w:eastAsia="Times New Roman" w:hAnsi="Verdana" w:cs="Calibri Light"/>
-          <w:sz w:val="18"/>
-          <w:szCs w:val="18"/>
-        </w:rPr>
-        <w:t>timezone</w:t>
+          <w:rFonts w:ascii="Verdana" w:eastAsia="Times New Roman" w:hAnsi="Verdana" w:cstheme="majorBidi"/>
+        </w:rPr>
+        <w:t>syslogs</w:t>
       </w:r>
       <w:proofErr w:type="spellEnd"/>
       <w:r>
         <w:rPr>
-          <w:rFonts w:ascii="Verdana" w:eastAsia="Times New Roman" w:hAnsi="Verdana" w:cs="Calibri Light"/>
-          <w:sz w:val="18"/>
-          <w:szCs w:val="18"/>
-        </w:rPr>
-        <w:t xml:space="preserve">] and the offset -5, meaning the time will be 5 hours behind UTC, the default </w:t>
+          <w:rFonts w:ascii="Verdana" w:eastAsia="Times New Roman" w:hAnsi="Verdana" w:cstheme="majorBidi"/>
+        </w:rPr>
+        <w:t xml:space="preserve"> to an external server, the IP specified in the command. I configure R3 to send them to Fenrir Site 1’s syslog server, SyslogServer1. </w:t>
+      </w:r>
+    </w:p>
+    <w:p>
+      <w:pPr>
+        <w:rPr>
+          <w:rFonts w:ascii="Verdana" w:eastAsia="Times New Roman" w:hAnsi="Verdana" w:cstheme="majorBidi"/>
+        </w:rPr>
+      </w:pPr>
+    </w:p>
+    <w:p>
+      <w:pPr>
+        <w:rPr>
+          <w:rFonts w:ascii="Verdana" w:eastAsia="Times New Roman" w:hAnsi="Verdana" w:cstheme="majorBidi"/>
+        </w:rPr>
+      </w:pPr>
+    </w:p>
+    <w:p>
+      <w:pPr>
+        <w:rPr>
+          <w:rFonts w:ascii="Verdana" w:eastAsia="Times New Roman" w:hAnsi="Verdana" w:cstheme="majorBidi"/>
+        </w:rPr>
+      </w:pPr>
+      <w:r>
+        <w:rPr>
+          <w:rFonts w:ascii="Verdana" w:eastAsia="Times New Roman" w:hAnsi="Verdana" w:cstheme="majorBidi"/>
+          <w:noProof/>
+        </w:rPr>
+        <w:lastRenderedPageBreak/>
+        <w:drawing>
+          <wp:inline distT="0" distB="0" distL="0" distR="0" wp14:anchorId="7732847B" wp14:editId="490047D5">
+            <wp:extent cx="5943600" cy="5297805"/>
+            <wp:effectExtent l="0" t="0" r="0" b="0"/>
+            <wp:docPr id="657736267" name="Picture 657736267"/>
+            <wp:cNvGraphicFramePr>
+              <a:graphicFrameLocks xmlns:a="http://schemas.openxmlformats.org/drawingml/2006/main" noChangeAspect="1"/>
+            </wp:cNvGraphicFramePr>
+            <a:graphic xmlns:a="http://schemas.openxmlformats.org/drawingml/2006/main">
+              <a:graphicData uri="http://schemas.openxmlformats.org/drawingml/2006/picture">
+                <pic:pic xmlns:pic="http://schemas.openxmlformats.org/drawingml/2006/picture">
+                  <pic:nvPicPr>
+                    <pic:cNvPr id="657736267" name="Picture 657736267"/>
+                    <pic:cNvPicPr/>
+                  </pic:nvPicPr>
+                  <pic:blipFill>
+                    <a:blip r:embed="rId85">
+                      <a:extLst>
+                        <a:ext uri="{28A0092B-C50C-407E-A947-70E740481C1C}">
+                          <a14:useLocalDpi xmlns:a14="http://schemas.microsoft.com/office/drawing/2010/main" val="0"/>
+                        </a:ext>
+                      </a:extLst>
+                    </a:blip>
+                    <a:stretch>
+                      <a:fillRect/>
+                    </a:stretch>
+                  </pic:blipFill>
+                  <pic:spPr>
+                    <a:xfrm>
+                      <a:off x="0" y="0"/>
+                      <a:ext cx="5943600" cy="5297805"/>
+                    </a:xfrm>
+                    <a:prstGeom prst="rect">
+                      <a:avLst/>
+                    </a:prstGeom>
+                  </pic:spPr>
+                </pic:pic>
+              </a:graphicData>
+            </a:graphic>
+          </wp:inline>
+        </w:drawing>
+      </w:r>
+    </w:p>
+    <w:p>
+      <w:pPr>
+        <w:rPr>
+          <w:rFonts w:ascii="Verdana" w:eastAsia="Times New Roman" w:hAnsi="Verdana" w:cstheme="majorBidi"/>
+        </w:rPr>
+      </w:pPr>
+    </w:p>
+    <w:p>
+      <w:pPr>
+        <w:rPr>
+          <w:rFonts w:ascii="Verdana" w:eastAsia="Times New Roman" w:hAnsi="Verdana" w:cstheme="majorBidi"/>
+        </w:rPr>
+      </w:pPr>
+      <w:r>
+        <w:rPr>
+          <w:rFonts w:ascii="Verdana" w:eastAsia="Times New Roman" w:hAnsi="Verdana" w:cstheme="majorBidi"/>
+        </w:rPr>
+        <w:t xml:space="preserve">Configuring R4 to send its </w:t>
       </w:r>
       <w:proofErr w:type="spellStart"/>
       <w:r>
         <w:rPr>
-          <w:rFonts w:ascii="Verdana" w:eastAsia="Times New Roman" w:hAnsi="Verdana" w:cs="Calibri Light"/>
-          <w:sz w:val="18"/>
-          <w:szCs w:val="18"/>
-        </w:rPr>
-        <w:t>timezone</w:t>
+          <w:rFonts w:ascii="Verdana" w:eastAsia="Times New Roman" w:hAnsi="Verdana" w:cstheme="majorBidi"/>
+        </w:rPr>
+        <w:t>sylogs</w:t>
       </w:r>
       <w:proofErr w:type="spellEnd"/>
       <w:r>
         <w:rPr>
-          <w:rFonts w:ascii="Verdana" w:eastAsia="Times New Roman" w:hAnsi="Verdana" w:cs="Calibri Light"/>
-          <w:sz w:val="18"/>
-          <w:szCs w:val="18"/>
-        </w:rPr>
-        <w:t xml:space="preserve"> on Cisco devices. We want our NTP server to have accurate time, that is crucial for NTP to work correctly. If the server time is wrong, then all client devices using that server for time synchronization will be wrong too.</w:t>
-      </w:r>
-      <w:r>
-        <w:rPr>
-          <w:rFonts w:ascii="Verdana" w:eastAsia="Times New Roman" w:hAnsi="Verdana" w:cs="Calibri Light"/>
-          <w:sz w:val="18"/>
-          <w:szCs w:val="18"/>
-        </w:rPr>
-        <w:t xml:space="preserve"> Using the “clock set” command will allow you to set the device’s software clock time. </w:t>
-      </w:r>
-      <w:r>
-        <w:rPr>
-          <w:rFonts w:ascii="Verdana" w:eastAsia="Times New Roman" w:hAnsi="Verdana" w:cs="Calibri Light"/>
-          <w:color w:val="2F5496"/>
-          <w:sz w:val="18"/>
-          <w:szCs w:val="18"/>
+          <w:rFonts w:ascii="Verdana" w:eastAsia="Times New Roman" w:hAnsi="Verdana" w:cstheme="majorBidi"/>
+        </w:rPr>
+        <w:t xml:space="preserve"> to an external server 192.168.</w:t>
+      </w:r>
+      <w:r>
+        <w:rPr>
+          <w:rFonts w:ascii="Verdana" w:eastAsia="Times New Roman" w:hAnsi="Verdana" w:cstheme="majorBidi"/>
+        </w:rPr>
+        <w:t>21</w:t>
+      </w:r>
+      <w:r>
+        <w:rPr>
+          <w:rFonts w:ascii="Verdana" w:eastAsia="Times New Roman" w:hAnsi="Verdana" w:cstheme="majorBidi"/>
+        </w:rPr>
+        <w:t>.</w:t>
+      </w:r>
+      <w:r>
+        <w:rPr>
+          <w:rFonts w:ascii="Verdana" w:eastAsia="Times New Roman" w:hAnsi="Verdana" w:cstheme="majorBidi"/>
+        </w:rPr>
+        <w:t>2</w:t>
+      </w:r>
+      <w:r>
+        <w:rPr>
+          <w:rFonts w:ascii="Verdana" w:eastAsia="Times New Roman" w:hAnsi="Verdana" w:cstheme="majorBidi"/>
+        </w:rPr>
+        <w:t>, which is Fenrir Site 2’s syslog server, SyslogServer2.</w:t>
+      </w:r>
+    </w:p>
+    <w:p>
+      <w:pPr>
+        <w:rPr>
+          <w:rFonts w:ascii="Verdana" w:eastAsia="Times New Roman" w:hAnsi="Verdana" w:cstheme="majorBidi"/>
+        </w:rPr>
+      </w:pPr>
+    </w:p>
+    <w:p>
+      <w:pPr>
+        <w:rPr>
+          <w:rFonts w:ascii="Verdana" w:eastAsia="Times New Roman" w:hAnsi="Verdana" w:cstheme="majorBidi"/>
+        </w:rPr>
+      </w:pPr>
+      <w:r>
+        <w:rPr>
+          <w:rFonts w:ascii="Verdana" w:eastAsia="Times New Roman" w:hAnsi="Verdana" w:cstheme="majorBidi"/>
         </w:rPr>
         <w:br w:type="page"/>
       </w:r>
@@ -10642,7 +11744,7 @@
                     <pic:cNvPicPr/>
                   </pic:nvPicPr>
                   <pic:blipFill>
-                    <a:blip r:embed="rId75">
+                    <a:blip r:embed="rId86">
                       <a:extLst>
                         <a:ext uri="{28A0092B-C50C-407E-A947-70E740481C1C}">
                           <a14:useLocalDpi xmlns:a14="http://schemas.microsoft.com/office/drawing/2010/main" val="0"/>
@@ -10703,7 +11805,7 @@
                     <pic:cNvPicPr/>
                   </pic:nvPicPr>
                   <pic:blipFill>
-                    <a:blip r:embed="rId76">
+                    <a:blip r:embed="rId87">
                       <a:extLst>
                         <a:ext uri="{28A0092B-C50C-407E-A947-70E740481C1C}">
                           <a14:useLocalDpi xmlns:a14="http://schemas.microsoft.com/office/drawing/2010/main" val="0"/>
@@ -11006,7 +12108,7 @@
                     <pic:cNvPicPr/>
                   </pic:nvPicPr>
                   <pic:blipFill>
-                    <a:blip r:embed="rId77">
+                    <a:blip r:embed="rId88">
                       <a:extLst>
                         <a:ext uri="{28A0092B-C50C-407E-A947-70E740481C1C}">
                           <a14:useLocalDpi xmlns:a14="http://schemas.microsoft.com/office/drawing/2010/main" val="0"/>
@@ -11129,7 +12231,7 @@
                     <pic:cNvPicPr/>
                   </pic:nvPicPr>
                   <pic:blipFill>
-                    <a:blip r:embed="rId78">
+                    <a:blip r:embed="rId89">
                       <a:extLst>
                         <a:ext uri="{28A0092B-C50C-407E-A947-70E740481C1C}">
                           <a14:useLocalDpi xmlns:a14="http://schemas.microsoft.com/office/drawing/2010/main" val="0"/>
@@ -11203,7 +12305,7 @@
                     <pic:cNvPicPr/>
                   </pic:nvPicPr>
                   <pic:blipFill>
-                    <a:blip r:embed="rId79">
+                    <a:blip r:embed="rId90">
                       <a:extLst>
                         <a:ext uri="{28A0092B-C50C-407E-A947-70E740481C1C}">
                           <a14:useLocalDpi xmlns:a14="http://schemas.microsoft.com/office/drawing/2010/main" val="0"/>
@@ -11276,7 +12378,7 @@
                     <pic:cNvPicPr/>
                   </pic:nvPicPr>
                   <pic:blipFill>
-                    <a:blip r:embed="rId80">
+                    <a:blip r:embed="rId91">
                       <a:extLst>
                         <a:ext uri="{28A0092B-C50C-407E-A947-70E740481C1C}">
                           <a14:useLocalDpi xmlns:a14="http://schemas.microsoft.com/office/drawing/2010/main" val="0"/>
@@ -11359,7 +12461,7 @@
                     <pic:cNvPicPr/>
                   </pic:nvPicPr>
                   <pic:blipFill>
-                    <a:blip r:embed="rId81">
+                    <a:blip r:embed="rId92">
                       <a:extLst>
                         <a:ext uri="{28A0092B-C50C-407E-A947-70E740481C1C}">
                           <a14:useLocalDpi xmlns:a14="http://schemas.microsoft.com/office/drawing/2010/main" val="0"/>
@@ -11442,7 +12544,7 @@
                     <pic:cNvPicPr/>
                   </pic:nvPicPr>
                   <pic:blipFill>
-                    <a:blip r:embed="rId82">
+                    <a:blip r:embed="rId93">
                       <a:extLst>
                         <a:ext uri="{28A0092B-C50C-407E-A947-70E740481C1C}">
                           <a14:useLocalDpi xmlns:a14="http://schemas.microsoft.com/office/drawing/2010/main" val="0"/>
@@ -11554,7 +12656,7 @@
                     <pic:cNvPicPr/>
                   </pic:nvPicPr>
                   <pic:blipFill>
-                    <a:blip r:embed="rId83">
+                    <a:blip r:embed="rId94">
                       <a:extLst>
                         <a:ext uri="{28A0092B-C50C-407E-A947-70E740481C1C}">
                           <a14:useLocalDpi xmlns:a14="http://schemas.microsoft.com/office/drawing/2010/main" val="0"/>
@@ -11614,7 +12716,7 @@
                     <pic:cNvPicPr/>
                   </pic:nvPicPr>
                   <pic:blipFill>
-                    <a:blip r:embed="rId84">
+                    <a:blip r:embed="rId95">
                       <a:extLst>
                         <a:ext uri="{28A0092B-C50C-407E-A947-70E740481C1C}">
                           <a14:useLocalDpi xmlns:a14="http://schemas.microsoft.com/office/drawing/2010/main" val="0"/>
@@ -11754,7 +12856,7 @@
                     <pic:cNvPicPr/>
                   </pic:nvPicPr>
                   <pic:blipFill>
-                    <a:blip r:embed="rId85">
+                    <a:blip r:embed="rId96">
                       <a:extLst>
                         <a:ext uri="{28A0092B-C50C-407E-A947-70E740481C1C}">
                           <a14:useLocalDpi xmlns:a14="http://schemas.microsoft.com/office/drawing/2010/main" val="0"/>
@@ -11827,7 +12929,7 @@
                     <pic:cNvPicPr/>
                   </pic:nvPicPr>
                   <pic:blipFill>
-                    <a:blip r:embed="rId86">
+                    <a:blip r:embed="rId97">
                       <a:extLst>
                         <a:ext uri="{28A0092B-C50C-407E-A947-70E740481C1C}">
                           <a14:useLocalDpi xmlns:a14="http://schemas.microsoft.com/office/drawing/2010/main" val="0"/>
@@ -11900,7 +13002,7 @@
                     <pic:cNvPicPr/>
                   </pic:nvPicPr>
                   <pic:blipFill>
-                    <a:blip r:embed="rId87">
+                    <a:blip r:embed="rId98">
                       <a:extLst>
                         <a:ext uri="{28A0092B-C50C-407E-A947-70E740481C1C}">
                           <a14:useLocalDpi xmlns:a14="http://schemas.microsoft.com/office/drawing/2010/main" val="0"/>
@@ -11973,7 +13075,7 @@
                     <pic:cNvPicPr/>
                   </pic:nvPicPr>
                   <pic:blipFill>
-                    <a:blip r:embed="rId88">
+                    <a:blip r:embed="rId99">
                       <a:extLst>
                         <a:ext uri="{28A0092B-C50C-407E-A947-70E740481C1C}">
                           <a14:useLocalDpi xmlns:a14="http://schemas.microsoft.com/office/drawing/2010/main" val="0"/>
@@ -12046,7 +13148,7 @@
                     <pic:cNvPicPr/>
                   </pic:nvPicPr>
                   <pic:blipFill>
-                    <a:blip r:embed="rId89">
+                    <a:blip r:embed="rId100">
                       <a:extLst>
                         <a:ext uri="{28A0092B-C50C-407E-A947-70E740481C1C}">
                           <a14:useLocalDpi xmlns:a14="http://schemas.microsoft.com/office/drawing/2010/main" val="0"/>
@@ -12137,7 +13239,7 @@
                     <pic:cNvPicPr/>
                   </pic:nvPicPr>
                   <pic:blipFill>
-                    <a:blip r:embed="rId90">
+                    <a:blip r:embed="rId101">
                       <a:extLst>
                         <a:ext uri="{28A0092B-C50C-407E-A947-70E740481C1C}">
                           <a14:useLocalDpi xmlns:a14="http://schemas.microsoft.com/office/drawing/2010/main" val="0"/>
@@ -12210,7 +13312,7 @@
                     <pic:cNvPicPr/>
                   </pic:nvPicPr>
                   <pic:blipFill>
-                    <a:blip r:embed="rId91">
+                    <a:blip r:embed="rId102">
                       <a:extLst>
                         <a:ext uri="{28A0092B-C50C-407E-A947-70E740481C1C}">
                           <a14:useLocalDpi xmlns:a14="http://schemas.microsoft.com/office/drawing/2010/main" val="0"/>
@@ -12283,7 +13385,7 @@
                     <pic:cNvPicPr/>
                   </pic:nvPicPr>
                   <pic:blipFill>
-                    <a:blip r:embed="rId92">
+                    <a:blip r:embed="rId103">
                       <a:extLst>
                         <a:ext uri="{28A0092B-C50C-407E-A947-70E740481C1C}">
                           <a14:useLocalDpi xmlns:a14="http://schemas.microsoft.com/office/drawing/2010/main" val="0"/>
@@ -12379,7 +13481,7 @@
                     <pic:cNvPicPr/>
                   </pic:nvPicPr>
                   <pic:blipFill>
-                    <a:blip r:embed="rId93">
+                    <a:blip r:embed="rId104">
                       <a:extLst>
                         <a:ext uri="{28A0092B-C50C-407E-A947-70E740481C1C}">
                           <a14:useLocalDpi xmlns:a14="http://schemas.microsoft.com/office/drawing/2010/main" val="0"/>
@@ -12456,7 +13558,7 @@
                     <pic:cNvPicPr/>
                   </pic:nvPicPr>
                   <pic:blipFill>
-                    <a:blip r:embed="rId94">
+                    <a:blip r:embed="rId105">
                       <a:extLst>
                         <a:ext uri="{28A0092B-C50C-407E-A947-70E740481C1C}">
                           <a14:useLocalDpi xmlns:a14="http://schemas.microsoft.com/office/drawing/2010/main" val="0"/>
@@ -12595,7 +13697,7 @@
                     <pic:cNvPicPr/>
                   </pic:nvPicPr>
                   <pic:blipFill>
-                    <a:blip r:embed="rId95">
+                    <a:blip r:embed="rId106">
                       <a:extLst>
                         <a:ext uri="{28A0092B-C50C-407E-A947-70E740481C1C}">
                           <a14:useLocalDpi xmlns:a14="http://schemas.microsoft.com/office/drawing/2010/main" val="0"/>
@@ -12685,7 +13787,7 @@
                     <pic:cNvPicPr/>
                   </pic:nvPicPr>
                   <pic:blipFill>
-                    <a:blip r:embed="rId96">
+                    <a:blip r:embed="rId107">
                       <a:extLst>
                         <a:ext uri="{28A0092B-C50C-407E-A947-70E740481C1C}">
                           <a14:useLocalDpi xmlns:a14="http://schemas.microsoft.com/office/drawing/2010/main" val="0"/>
@@ -12783,7 +13885,7 @@
                     <pic:cNvPicPr/>
                   </pic:nvPicPr>
                   <pic:blipFill>
-                    <a:blip r:embed="rId97">
+                    <a:blip r:embed="rId108">
                       <a:extLst>
                         <a:ext uri="{28A0092B-C50C-407E-A947-70E740481C1C}">
                           <a14:useLocalDpi xmlns:a14="http://schemas.microsoft.com/office/drawing/2010/main" val="0"/>
@@ -12883,7 +13985,7 @@
                     <pic:cNvPicPr/>
                   </pic:nvPicPr>
                   <pic:blipFill>
-                    <a:blip r:embed="rId98">
+                    <a:blip r:embed="rId109">
                       <a:extLst>
                         <a:ext uri="{28A0092B-C50C-407E-A947-70E740481C1C}">
                           <a14:useLocalDpi xmlns:a14="http://schemas.microsoft.com/office/drawing/2010/main" val="0"/>
@@ -12967,7 +14069,7 @@
                     <pic:cNvPicPr/>
                   </pic:nvPicPr>
                   <pic:blipFill>
-                    <a:blip r:embed="rId99">
+                    <a:blip r:embed="rId110">
                       <a:extLst>
                         <a:ext uri="{28A0092B-C50C-407E-A947-70E740481C1C}">
                           <a14:useLocalDpi xmlns:a14="http://schemas.microsoft.com/office/drawing/2010/main" val="0"/>
@@ -13050,7 +14152,7 @@
                     <pic:cNvPicPr/>
                   </pic:nvPicPr>
                   <pic:blipFill>
-                    <a:blip r:embed="rId100">
+                    <a:blip r:embed="rId111">
                       <a:extLst>
                         <a:ext uri="{28A0092B-C50C-407E-A947-70E740481C1C}">
                           <a14:useLocalDpi xmlns:a14="http://schemas.microsoft.com/office/drawing/2010/main" val="0"/>
@@ -13133,7 +14235,7 @@
                     <pic:cNvPicPr/>
                   </pic:nvPicPr>
                   <pic:blipFill>
-                    <a:blip r:embed="rId101">
+                    <a:blip r:embed="rId112">
                       <a:extLst>
                         <a:ext uri="{28A0092B-C50C-407E-A947-70E740481C1C}">
                           <a14:useLocalDpi xmlns:a14="http://schemas.microsoft.com/office/drawing/2010/main" val="0"/>
@@ -13216,7 +14318,7 @@
                     <pic:cNvPicPr/>
                   </pic:nvPicPr>
                   <pic:blipFill>
-                    <a:blip r:embed="rId102">
+                    <a:blip r:embed="rId113">
                       <a:extLst>
                         <a:ext uri="{28A0092B-C50C-407E-A947-70E740481C1C}">
                           <a14:useLocalDpi xmlns:a14="http://schemas.microsoft.com/office/drawing/2010/main" val="0"/>
@@ -13299,7 +14401,7 @@
                     <pic:cNvPicPr/>
                   </pic:nvPicPr>
                   <pic:blipFill>
-                    <a:blip r:embed="rId103">
+                    <a:blip r:embed="rId114">
                       <a:extLst>
                         <a:ext uri="{28A0092B-C50C-407E-A947-70E740481C1C}">
                           <a14:useLocalDpi xmlns:a14="http://schemas.microsoft.com/office/drawing/2010/main" val="0"/>
@@ -13395,7 +14497,7 @@
                     <pic:cNvPicPr/>
                   </pic:nvPicPr>
                   <pic:blipFill>
-                    <a:blip r:embed="rId104">
+                    <a:blip r:embed="rId115">
                       <a:extLst>
                         <a:ext uri="{28A0092B-C50C-407E-A947-70E740481C1C}">
                           <a14:useLocalDpi xmlns:a14="http://schemas.microsoft.com/office/drawing/2010/main" val="0"/>
@@ -13503,7 +14605,7 @@
                     <pic:cNvPicPr/>
                   </pic:nvPicPr>
                   <pic:blipFill>
-                    <a:blip r:embed="rId105">
+                    <a:blip r:embed="rId116">
                       <a:extLst>
                         <a:ext uri="{28A0092B-C50C-407E-A947-70E740481C1C}">
                           <a14:useLocalDpi xmlns:a14="http://schemas.microsoft.com/office/drawing/2010/main" val="0"/>
@@ -13973,7 +15075,7 @@
                     <pic:cNvPicPr/>
                   </pic:nvPicPr>
                   <pic:blipFill>
-                    <a:blip r:embed="rId110" cstate="print">
+                    <a:blip r:embed="rId121" cstate="print">
                       <a:extLst>
                         <a:ext uri="{28A0092B-C50C-407E-A947-70E740481C1C}">
                           <a14:useLocalDpi xmlns:a14="http://schemas.microsoft.com/office/drawing/2010/main" val="0"/>
@@ -14172,13 +15274,7 @@
         <w:rPr>
           <w:rFonts w:ascii="Verdana" w:eastAsia="Times New Roman" w:hAnsi="Verdana" w:cs="Calibri"/>
         </w:rPr>
-        <w:t xml:space="preserve"> neighbor” will show the devices OSPF neighbors, current dead timers, and also the interface.</w:t>
-      </w:r>
-      <w:r>
-        <w:rPr>
-          <w:rFonts w:ascii="Verdana" w:eastAsia="Times New Roman" w:hAnsi="Verdana" w:cs="Calibri"/>
-        </w:rPr>
-        <w:t xml:space="preserve"> For more granularity, you can use the “show </w:t>
+        <w:t xml:space="preserve"> neighbor” will show the devices OSPF neighbors, current dead timers, and also the interface. For more granularity, you can use the “show </w:t>
       </w:r>
       <w:proofErr w:type="spellStart"/>
       <w:r>
@@ -14206,25 +15302,7 @@
         <w:rPr>
           <w:rFonts w:ascii="Verdana" w:eastAsia="Times New Roman" w:hAnsi="Verdana" w:cs="Calibri"/>
         </w:rPr>
-        <w:t xml:space="preserve"> interface [interface]” command. This will show you information such as network type, </w:t>
-      </w:r>
-      <w:r>
-        <w:rPr>
-          <w:rFonts w:ascii="Verdana" w:eastAsia="Times New Roman" w:hAnsi="Verdana" w:cs="Calibri"/>
-        </w:rPr>
-        <w:t xml:space="preserve"> </w:t>
-      </w:r>
-      <w:r>
-        <w:rPr>
-          <w:rFonts w:ascii="Verdana" w:eastAsia="Times New Roman" w:hAnsi="Verdana" w:cs="Calibri"/>
-        </w:rPr>
-        <w:t xml:space="preserve">neighbor count, whether the device is designated, etc. </w:t>
-      </w:r>
-      <w:r>
-        <w:rPr>
-          <w:rFonts w:ascii="Verdana" w:eastAsia="Times New Roman" w:hAnsi="Verdana" w:cs="Calibri"/>
-        </w:rPr>
-        <w:t xml:space="preserve">I used the “show </w:t>
+        <w:t xml:space="preserve"> interface [interface]” command. This will show you information such as network type,  neighbor count, whether the device is designated, etc. I used the “show </w:t>
       </w:r>
       <w:proofErr w:type="spellStart"/>
       <w:r>
@@ -14238,13 +15316,7 @@
         <w:rPr>
           <w:rFonts w:ascii="Verdana" w:eastAsia="Times New Roman" w:hAnsi="Verdana" w:cs="Calibri"/>
         </w:rPr>
-        <w:t xml:space="preserve"> route” command to verify that OSPF routes were actually being shared between neighbors. </w:t>
-      </w:r>
-      <w:r>
-        <w:rPr>
-          <w:rFonts w:ascii="Verdana" w:eastAsia="Times New Roman" w:hAnsi="Verdana" w:cs="Calibri"/>
-        </w:rPr>
-        <w:t>These commands are fairly simple but allow for easy verification that OSPF, and dynamic routing in general, is functional.</w:t>
+        <w:t xml:space="preserve"> route” command to verify that OSPF routes were actually being shared between neighbors. These commands are fairly simple but allow for easy verification that OSPF, and dynamic routing in general, is functional.</w:t>
       </w:r>
     </w:p>
     <w:p>
@@ -14397,7 +15469,7 @@
                     <pic:cNvPicPr/>
                   </pic:nvPicPr>
                   <pic:blipFill>
-                    <a:blip r:embed="rId111">
+                    <a:blip r:embed="rId122">
                       <a:extLst>
                         <a:ext uri="{28A0092B-C50C-407E-A947-70E740481C1C}">
                           <a14:useLocalDpi xmlns:a14="http://schemas.microsoft.com/office/drawing/2010/main" val="0"/>
@@ -14564,7 +15636,7 @@
                     <pic:cNvPicPr/>
                   </pic:nvPicPr>
                   <pic:blipFill>
-                    <a:blip r:embed="rId112">
+                    <a:blip r:embed="rId123">
                       <a:extLst>
                         <a:ext uri="{28A0092B-C50C-407E-A947-70E740481C1C}">
                           <a14:useLocalDpi xmlns:a14="http://schemas.microsoft.com/office/drawing/2010/main" val="0"/>
@@ -14666,7 +15738,7 @@
                     <pic:cNvPicPr/>
                   </pic:nvPicPr>
                   <pic:blipFill>
-                    <a:blip r:embed="rId113">
+                    <a:blip r:embed="rId124">
                       <a:extLst>
                         <a:ext uri="{28A0092B-C50C-407E-A947-70E740481C1C}">
                           <a14:useLocalDpi xmlns:a14="http://schemas.microsoft.com/office/drawing/2010/main" val="0"/>
@@ -14768,7 +15840,7 @@
                     <pic:cNvPicPr/>
                   </pic:nvPicPr>
                   <pic:blipFill>
-                    <a:blip r:embed="rId114">
+                    <a:blip r:embed="rId125">
                       <a:extLst>
                         <a:ext uri="{28A0092B-C50C-407E-A947-70E740481C1C}">
                           <a14:useLocalDpi xmlns:a14="http://schemas.microsoft.com/office/drawing/2010/main" val="0"/>
@@ -14878,7 +15950,7 @@
                     <pic:cNvPicPr/>
                   </pic:nvPicPr>
                   <pic:blipFill>
-                    <a:blip r:embed="rId115">
+                    <a:blip r:embed="rId126">
                       <a:extLst>
                         <a:ext uri="{28A0092B-C50C-407E-A947-70E740481C1C}">
                           <a14:useLocalDpi xmlns:a14="http://schemas.microsoft.com/office/drawing/2010/main" val="0"/>
@@ -14980,7 +16052,7 @@
                     <pic:cNvPicPr/>
                   </pic:nvPicPr>
                   <pic:blipFill>
-                    <a:blip r:embed="rId116">
+                    <a:blip r:embed="rId127">
                       <a:extLst>
                         <a:ext uri="{28A0092B-C50C-407E-A947-70E740481C1C}">
                           <a14:useLocalDpi xmlns:a14="http://schemas.microsoft.com/office/drawing/2010/main" val="0"/>
@@ -15082,7 +16154,7 @@
                     <pic:cNvPicPr/>
                   </pic:nvPicPr>
                   <pic:blipFill>
-                    <a:blip r:embed="rId117">
+                    <a:blip r:embed="rId128">
                       <a:extLst>
                         <a:ext uri="{28A0092B-C50C-407E-A947-70E740481C1C}">
                           <a14:useLocalDpi xmlns:a14="http://schemas.microsoft.com/office/drawing/2010/main" val="0"/>
@@ -15171,7 +16243,7 @@
                     <pic:cNvPicPr/>
                   </pic:nvPicPr>
                   <pic:blipFill>
-                    <a:blip r:embed="rId118">
+                    <a:blip r:embed="rId129">
                       <a:extLst>
                         <a:ext uri="{28A0092B-C50C-407E-A947-70E740481C1C}">
                           <a14:useLocalDpi xmlns:a14="http://schemas.microsoft.com/office/drawing/2010/main" val="0"/>
@@ -16984,10 +18056,10 @@
       </w:pPr>
     </w:p>
     <w:sectPr>
-      <w:headerReference w:type="default" r:id="rId119"/>
-      <w:footerReference w:type="default" r:id="rId120"/>
-      <w:headerReference w:type="first" r:id="rId121"/>
-      <w:footerReference w:type="first" r:id="rId122"/>
+      <w:headerReference w:type="default" r:id="rId130"/>
+      <w:footerReference w:type="default" r:id="rId131"/>
+      <w:headerReference w:type="first" r:id="rId132"/>
+      <w:footerReference w:type="first" r:id="rId133"/>
       <w:type w:val="continuous"/>
       <w:pgSz w:w="12240" w:h="15840"/>
       <w:pgMar w:top="1440" w:right="1440" w:bottom="1440" w:left="1440" w:header="720" w:footer="432" w:gutter="0"/>
@@ -18800,6 +19872,15 @@
 </file>
 
 <file path=customXml/item2.xml><?xml version="1.0" encoding="utf-8"?>
+<?mso-contentType ?>
+<FormTemplates xmlns="http://schemas.microsoft.com/sharepoint/v3/contenttype/forms">
+  <Display>DocumentLibraryForm</Display>
+  <Edit>DocumentLibraryForm</Edit>
+  <New>DocumentLibraryForm</New>
+</FormTemplates>
+</file>
+
+<file path=customXml/item3.xml><?xml version="1.0" encoding="utf-8"?>
 <ct:contentTypeSchema xmlns:ct="http://schemas.microsoft.com/office/2006/metadata/contentType" xmlns:ma="http://schemas.microsoft.com/office/2006/metadata/properties/metaAttributes" ct:_="" ma:_="" ma:contentTypeName="Document" ma:contentTypeID="0x010100C39F2A75005F2D43B30369DAED2CCB1C" ma:contentTypeVersion="53" ma:contentTypeDescription="Create a new document." ma:contentTypeScope="" ma:versionID="b65eefbc134feefc11c332543f8138bd">
   <xsd:schema xmlns:xsd="http://www.w3.org/2001/XMLSchema" xmlns:xs="http://www.w3.org/2001/XMLSchema" xmlns:p="http://schemas.microsoft.com/office/2006/metadata/properties" xmlns:ns1="http://schemas.microsoft.com/sharepoint/v3" xmlns:ns2="0feec74c-ecc7-44c3-9c64-3623cf89ed41" xmlns:ns3="1f707338-ea0f-4fe5-baee-59b996692b22" targetNamespace="http://schemas.microsoft.com/office/2006/metadata/properties" ma:root="true" ma:fieldsID="2ebdf88bf0a62387c91715c5c1045043" ns1:_="" ns2:_="" ns3:_="">
     <xsd:import namespace="http://schemas.microsoft.com/sharepoint/v3"/>
@@ -19323,7 +20404,7 @@
 </ct:contentTypeSchema>
 </file>
 
-<file path=customXml/item3.xml><?xml version="1.0" encoding="utf-8"?>
+<file path=customXml/item4.xml><?xml version="1.0" encoding="utf-8"?>
 <p:properties xmlns:p="http://schemas.microsoft.com/office/2006/metadata/properties" xmlns:xsi="http://www.w3.org/2001/XMLSchema-instance" xmlns:pc="http://schemas.microsoft.com/office/infopath/2007/PartnerControls">
   <documentManagement>
     <TaxCatchAll xmlns="1f707338-ea0f-4fe5-baee-59b996692b22" xsi:nil="true"/>
@@ -19372,17 +20453,8 @@
 </p:properties>
 </file>
 
-<file path=customXml/item4.xml><?xml version="1.0" encoding="utf-8"?>
+<file path=customXml/item5.xml><?xml version="1.0" encoding="utf-8"?>
 <b:Sources xmlns:b="http://schemas.openxmlformats.org/officeDocument/2006/bibliography" xmlns="http://schemas.openxmlformats.org/officeDocument/2006/bibliography" SelectedStyle="\APASixthEditionOfficeOnline.xsl" StyleName="APA" Version="6"/>
-</file>
-
-<file path=customXml/item5.xml><?xml version="1.0" encoding="utf-8"?>
-<?mso-contentType ?>
-<FormTemplates xmlns="http://schemas.microsoft.com/sharepoint/v3/contenttype/forms">
-  <Display>DocumentLibraryForm</Display>
-  <Edit>DocumentLibraryForm</Edit>
-  <New>DocumentLibraryForm</New>
-</FormTemplates>
 </file>
 
 <file path=customXml/itemProps1.xml><?xml version="1.0" encoding="utf-8"?>
@@ -19394,6 +20466,14 @@
 </file>
 
 <file path=customXml/itemProps2.xml><?xml version="1.0" encoding="utf-8"?>
+<ds:datastoreItem xmlns:ds="http://schemas.openxmlformats.org/officeDocument/2006/customXml" ds:itemID="{C6552677-A95B-4093-849B-B6AED615DA4B}">
+  <ds:schemaRefs>
+    <ds:schemaRef ds:uri="http://schemas.microsoft.com/sharepoint/v3/contenttype/forms"/>
+  </ds:schemaRefs>
+</ds:datastoreItem>
+</file>
+
+<file path=customXml/itemProps3.xml><?xml version="1.0" encoding="utf-8"?>
 <ds:datastoreItem xmlns:ds="http://schemas.openxmlformats.org/officeDocument/2006/customXml" ds:itemID="{EB29CA3C-5353-4466-A275-3B6348CA7261}">
   <ds:schemaRefs>
     <ds:schemaRef ds:uri="http://schemas.microsoft.com/office/2006/metadata/contentType"/>
@@ -19413,7 +20493,7 @@
 </ds:datastoreItem>
 </file>
 
-<file path=customXml/itemProps3.xml><?xml version="1.0" encoding="utf-8"?>
+<file path=customXml/itemProps4.xml><?xml version="1.0" encoding="utf-8"?>
 <ds:datastoreItem xmlns:ds="http://schemas.openxmlformats.org/officeDocument/2006/customXml" ds:itemID="{E23E4120-D6A2-4237-8072-707FB1C50E55}">
   <ds:schemaRefs>
     <ds:schemaRef ds:uri="http://schemas.microsoft.com/office/2006/metadata/properties"/>
@@ -19425,18 +20505,10 @@
 </ds:datastoreItem>
 </file>
 
-<file path=customXml/itemProps4.xml><?xml version="1.0" encoding="utf-8"?>
+<file path=customXml/itemProps5.xml><?xml version="1.0" encoding="utf-8"?>
 <ds:datastoreItem xmlns:ds="http://schemas.openxmlformats.org/officeDocument/2006/customXml" ds:itemID="{1B6B35DE-0877-4E66-80B1-D9587151751D}">
   <ds:schemaRefs>
     <ds:schemaRef ds:uri="http://schemas.openxmlformats.org/officeDocument/2006/bibliography"/>
   </ds:schemaRefs>
 </ds:datastoreItem>
-</file>
-
-<file path=customXml/itemProps5.xml><?xml version="1.0" encoding="utf-8"?>
-<ds:datastoreItem xmlns:ds="http://schemas.openxmlformats.org/officeDocument/2006/customXml" ds:itemID="{C6552677-A95B-4093-849B-B6AED615DA4B}">
-  <ds:schemaRefs>
-    <ds:schemaRef ds:uri="http://schemas.microsoft.com/sharepoint/v3/contenttype/forms"/>
-  </ds:schemaRefs>
-</ds:datastoreItem>
 </file>
</xml_diff>

<commit_message>
IPsec VPN tunnel start
</commit_message>
<xml_diff>
--- a/Network Engineering Capstone Functionality Report - Emily Parker.docx
+++ b/Network Engineering Capstone Functionality Report - Emily Parker.docx
@@ -1,6 +1,6 @@
 
 <file path=word/document.xml><?xml version="1.0" encoding="utf-8"?>
-<w:document xmlns:wpc="http://schemas.microsoft.com/office/word/2010/wordprocessingCanvas" xmlns:cx="http://schemas.microsoft.com/office/drawing/2014/chartex" xmlns:cx1="http://schemas.microsoft.com/office/drawing/2015/9/8/chartex" xmlns:cx2="http://schemas.microsoft.com/office/drawing/2015/10/21/chartex" xmlns:cx3="http://schemas.microsoft.com/office/drawing/2016/5/9/chartex" xmlns:cx4="http://schemas.microsoft.com/office/drawing/2016/5/10/chartex" xmlns:cx5="http://schemas.microsoft.com/office/drawing/2016/5/11/chartex" xmlns:cx6="http://schemas.microsoft.com/office/drawing/2016/5/12/chartex" xmlns:cx7="http://schemas.microsoft.com/office/drawing/2016/5/13/chartex" xmlns:cx8="http://schemas.microsoft.com/office/drawing/2016/5/14/chartex" xmlns:mc="http://schemas.openxmlformats.org/markup-compatibility/2006" xmlns:aink="http://schemas.microsoft.com/office/drawing/2016/ink" xmlns:am3d="http://schemas.microsoft.com/office/drawing/2017/model3d" xmlns:o="urn:schemas-microsoft-com:office:office" xmlns:r="http://schemas.openxmlformats.org/officeDocument/2006/relationships" xmlns:m="http://schemas.openxmlformats.org/officeDocument/2006/math" xmlns:v="urn:schemas-microsoft-com:vml" xmlns:wp14="http://schemas.microsoft.com/office/word/2010/wordprocessingDrawing" xmlns:wp="http://schemas.openxmlformats.org/drawingml/2006/wordprocessingDrawing" xmlns:w10="urn:schemas-microsoft-com:office:word" xmlns:w="http://schemas.openxmlformats.org/wordprocessingml/2006/main" xmlns:w14="http://schemas.microsoft.com/office/word/2010/wordml" xmlns:w15="http://schemas.microsoft.com/office/word/2012/wordml" xmlns:w16cex="http://schemas.microsoft.com/office/word/2018/wordml/cex" xmlns:w16cid="http://schemas.microsoft.com/office/word/2016/wordml/cid" xmlns:w16="http://schemas.microsoft.com/office/word/2018/wordml" xmlns:w16sdtdh="http://schemas.microsoft.com/office/word/2020/wordml/sdtdatahash" xmlns:w16se="http://schemas.microsoft.com/office/word/2015/wordml/symex" xmlns:wpg="http://schemas.microsoft.com/office/word/2010/wordprocessingGroup" xmlns:wpi="http://schemas.microsoft.com/office/word/2010/wordprocessingInk" xmlns:wne="http://schemas.microsoft.com/office/word/2006/wordml" xmlns:wps="http://schemas.microsoft.com/office/word/2010/wordprocessingShape" mc:Ignorable="w14 w15 w16se w16cid w16 w16cex w16sdtdh wp14">
+<w:document xmlns:wpc="http://schemas.microsoft.com/office/word/2010/wordprocessingCanvas" xmlns:cx="http://schemas.microsoft.com/office/drawing/2014/chartex" xmlns:cx1="http://schemas.microsoft.com/office/drawing/2015/9/8/chartex" xmlns:cx2="http://schemas.microsoft.com/office/drawing/2015/10/21/chartex" xmlns:cx3="http://schemas.microsoft.com/office/drawing/2016/5/9/chartex" xmlns:cx4="http://schemas.microsoft.com/office/drawing/2016/5/10/chartex" xmlns:cx5="http://schemas.microsoft.com/office/drawing/2016/5/11/chartex" xmlns:cx6="http://schemas.microsoft.com/office/drawing/2016/5/12/chartex" xmlns:cx7="http://schemas.microsoft.com/office/drawing/2016/5/13/chartex" xmlns:cx8="http://schemas.microsoft.com/office/drawing/2016/5/14/chartex" xmlns:mc="http://schemas.openxmlformats.org/markup-compatibility/2006" xmlns:aink="http://schemas.microsoft.com/office/drawing/2016/ink" xmlns:am3d="http://schemas.microsoft.com/office/drawing/2017/model3d" xmlns:o="urn:schemas-microsoft-com:office:office" xmlns:oel="http://schemas.microsoft.com/office/2019/extlst" xmlns:r="http://schemas.openxmlformats.org/officeDocument/2006/relationships" xmlns:m="http://schemas.openxmlformats.org/officeDocument/2006/math" xmlns:v="urn:schemas-microsoft-com:vml" xmlns:wp14="http://schemas.microsoft.com/office/word/2010/wordprocessingDrawing" xmlns:wp="http://schemas.openxmlformats.org/drawingml/2006/wordprocessingDrawing" xmlns:w10="urn:schemas-microsoft-com:office:word" xmlns:w="http://schemas.openxmlformats.org/wordprocessingml/2006/main" xmlns:w14="http://schemas.microsoft.com/office/word/2010/wordml" xmlns:w15="http://schemas.microsoft.com/office/word/2012/wordml" xmlns:w16cex="http://schemas.microsoft.com/office/word/2018/wordml/cex" xmlns:w16cid="http://schemas.microsoft.com/office/word/2016/wordml/cid" xmlns:w16="http://schemas.microsoft.com/office/word/2018/wordml" xmlns:w16du="http://schemas.microsoft.com/office/word/2023/wordml/word16du" xmlns:w16sdtdh="http://schemas.microsoft.com/office/word/2020/wordml/sdtdatahash" xmlns:w16se="http://schemas.microsoft.com/office/word/2015/wordml/symex" xmlns:wpg="http://schemas.microsoft.com/office/word/2010/wordprocessingGroup" xmlns:wpi="http://schemas.microsoft.com/office/word/2010/wordprocessingInk" xmlns:wne="http://schemas.microsoft.com/office/word/2006/wordml" xmlns:wps="http://schemas.microsoft.com/office/word/2010/wordprocessingShape" mc:Ignorable="w14 w15 w16se w16cid w16 w16cex w16sdtdh w16du wp14">
   <w:body>
     <w:p>
       <w:pPr>
@@ -15060,7 +15060,7 @@
           <w:szCs w:val="18"/>
         </w:rPr>
         <w:drawing>
-          <wp:inline distT="0" distB="0" distL="0" distR="0" wp14:anchorId="2A4D30E7" wp14:editId="0BED27A6">
+          <wp:inline distT="0" distB="0" distL="0" distR="0" wp14:anchorId="2A4D30E7" wp14:editId="6D540653">
             <wp:extent cx="5943600" cy="800100"/>
             <wp:effectExtent l="0" t="0" r="0" b="0"/>
             <wp:docPr id="176461324" name="Picture 1" descr="A computer screen shot of a computer&#10;&#10;Description automatically generated"/>
@@ -17022,18 +17022,200 @@
         <w:spacing w:after="0" w:line="240" w:lineRule="auto"/>
         <w:textAlignment w:val="baseline"/>
         <w:rPr>
-          <w:rFonts w:ascii="Verdana" w:eastAsia="Times New Roman" w:hAnsi="Verdana" w:cs="Segoe UI"/>
-          <w:sz w:val="18"/>
-          <w:szCs w:val="18"/>
-        </w:rPr>
-      </w:pPr>
-      <w:r>
-        <w:rPr>
           <w:rFonts w:ascii="Verdana" w:eastAsia="Times New Roman" w:hAnsi="Verdana" w:cs="Calibri Light"/>
           <w:sz w:val="26"/>
           <w:szCs w:val="26"/>
         </w:rPr>
+      </w:pPr>
+      <w:r>
+        <w:rPr>
+          <w:rFonts w:ascii="Verdana" w:eastAsia="Times New Roman" w:hAnsi="Verdana" w:cs="Calibri Light"/>
+          <w:sz w:val="26"/>
+          <w:szCs w:val="26"/>
+        </w:rPr>
+        <w:lastRenderedPageBreak/>
         <w:t> </w:t>
+      </w:r>
+      <w:r>
+        <w:rPr>
+          <w:rFonts w:ascii="Verdana" w:eastAsia="Times New Roman" w:hAnsi="Verdana" w:cs="Segoe UI"/>
+          <w:noProof/>
+          <w:sz w:val="18"/>
+          <w:szCs w:val="18"/>
+        </w:rPr>
+        <w:drawing>
+          <wp:inline distT="0" distB="0" distL="0" distR="0" wp14:anchorId="5CAD8440" wp14:editId="397646A0">
+            <wp:extent cx="5943600" cy="5676900"/>
+            <wp:effectExtent l="0" t="0" r="0" b="0"/>
+            <wp:docPr id="827099469" name="Picture 1" descr="A screenshot of a computer&#10;&#10;Description automatically generated"/>
+            <wp:cNvGraphicFramePr>
+              <a:graphicFrameLocks xmlns:a="http://schemas.openxmlformats.org/drawingml/2006/main" noChangeAspect="1"/>
+            </wp:cNvGraphicFramePr>
+            <a:graphic xmlns:a="http://schemas.openxmlformats.org/drawingml/2006/main">
+              <a:graphicData uri="http://schemas.openxmlformats.org/drawingml/2006/picture">
+                <pic:pic xmlns:pic="http://schemas.openxmlformats.org/drawingml/2006/picture">
+                  <pic:nvPicPr>
+                    <pic:cNvPr id="827099469" name="Picture 1" descr="A screenshot of a computer&#10;&#10;Description automatically generated"/>
+                    <pic:cNvPicPr/>
+                  </pic:nvPicPr>
+                  <pic:blipFill>
+                    <a:blip r:embed="rId130">
+                      <a:extLst>
+                        <a:ext uri="{28A0092B-C50C-407E-A947-70E740481C1C}">
+                          <a14:useLocalDpi xmlns:a14="http://schemas.microsoft.com/office/drawing/2010/main" val="0"/>
+                        </a:ext>
+                      </a:extLst>
+                    </a:blip>
+                    <a:stretch>
+                      <a:fillRect/>
+                    </a:stretch>
+                  </pic:blipFill>
+                  <pic:spPr>
+                    <a:xfrm>
+                      <a:off x="0" y="0"/>
+                      <a:ext cx="5943600" cy="5676900"/>
+                    </a:xfrm>
+                    <a:prstGeom prst="rect">
+                      <a:avLst/>
+                    </a:prstGeom>
+                  </pic:spPr>
+                </pic:pic>
+              </a:graphicData>
+            </a:graphic>
+          </wp:inline>
+        </w:drawing>
+      </w:r>
+    </w:p>
+    <w:p>
+      <w:pPr>
+        <w:spacing w:after="0" w:line="240" w:lineRule="auto"/>
+        <w:textAlignment w:val="baseline"/>
+        <w:rPr>
+          <w:rFonts w:ascii="Verdana" w:eastAsia="Times New Roman" w:hAnsi="Verdana" w:cs="Calibri Light"/>
+          <w:sz w:val="26"/>
+          <w:szCs w:val="26"/>
+        </w:rPr>
+      </w:pPr>
+      <w:r>
+        <w:rPr>
+          <w:rFonts w:ascii="Verdana" w:eastAsia="Times New Roman" w:hAnsi="Verdana" w:cs="Calibri Light"/>
+          <w:sz w:val="26"/>
+          <w:szCs w:val="26"/>
+        </w:rPr>
+        <w:t>Configuring an ACL on R3 for the tunnel between R3 and R4.</w:t>
+      </w:r>
+    </w:p>
+    <w:p>
+      <w:pPr>
+        <w:spacing w:after="0" w:line="240" w:lineRule="auto"/>
+        <w:textAlignment w:val="baseline"/>
+        <w:rPr>
+          <w:rFonts w:ascii="Verdana" w:eastAsia="Times New Roman" w:hAnsi="Verdana" w:cs="Calibri Light"/>
+          <w:sz w:val="26"/>
+          <w:szCs w:val="26"/>
+        </w:rPr>
+      </w:pPr>
+    </w:p>
+    <w:p>
+      <w:pPr>
+        <w:spacing w:after="0" w:line="240" w:lineRule="auto"/>
+        <w:textAlignment w:val="baseline"/>
+        <w:rPr>
+          <w:rFonts w:ascii="Verdana" w:eastAsia="Times New Roman" w:hAnsi="Verdana" w:cs="Segoe UI"/>
+          <w:sz w:val="18"/>
+          <w:szCs w:val="18"/>
+        </w:rPr>
+      </w:pPr>
+      <w:r>
+        <w:rPr>
+          <w:rFonts w:ascii="Verdana" w:eastAsia="Times New Roman" w:hAnsi="Verdana" w:cs="Segoe UI"/>
+          <w:noProof/>
+          <w:sz w:val="18"/>
+          <w:szCs w:val="18"/>
+        </w:rPr>
+        <w:lastRenderedPageBreak/>
+        <w:drawing>
+          <wp:inline distT="0" distB="0" distL="0" distR="0" wp14:anchorId="31C72C79" wp14:editId="63B5008D">
+            <wp:extent cx="5943600" cy="5666740"/>
+            <wp:effectExtent l="0" t="0" r="0" b="0"/>
+            <wp:docPr id="755478491" name="Picture 2" descr="A screenshot of a computer&#10;&#10;Description automatically generated"/>
+            <wp:cNvGraphicFramePr>
+              <a:graphicFrameLocks xmlns:a="http://schemas.openxmlformats.org/drawingml/2006/main" noChangeAspect="1"/>
+            </wp:cNvGraphicFramePr>
+            <a:graphic xmlns:a="http://schemas.openxmlformats.org/drawingml/2006/main">
+              <a:graphicData uri="http://schemas.openxmlformats.org/drawingml/2006/picture">
+                <pic:pic xmlns:pic="http://schemas.openxmlformats.org/drawingml/2006/picture">
+                  <pic:nvPicPr>
+                    <pic:cNvPr id="755478491" name="Picture 2" descr="A screenshot of a computer&#10;&#10;Description automatically generated"/>
+                    <pic:cNvPicPr/>
+                  </pic:nvPicPr>
+                  <pic:blipFill>
+                    <a:blip r:embed="rId131">
+                      <a:extLst>
+                        <a:ext uri="{28A0092B-C50C-407E-A947-70E740481C1C}">
+                          <a14:useLocalDpi xmlns:a14="http://schemas.microsoft.com/office/drawing/2010/main" val="0"/>
+                        </a:ext>
+                      </a:extLst>
+                    </a:blip>
+                    <a:stretch>
+                      <a:fillRect/>
+                    </a:stretch>
+                  </pic:blipFill>
+                  <pic:spPr>
+                    <a:xfrm>
+                      <a:off x="0" y="0"/>
+                      <a:ext cx="5943600" cy="5666740"/>
+                    </a:xfrm>
+                    <a:prstGeom prst="rect">
+                      <a:avLst/>
+                    </a:prstGeom>
+                  </pic:spPr>
+                </pic:pic>
+              </a:graphicData>
+            </a:graphic>
+          </wp:inline>
+        </w:drawing>
+      </w:r>
+    </w:p>
+    <w:p>
+      <w:pPr>
+        <w:spacing w:after="0" w:line="240" w:lineRule="auto"/>
+        <w:textAlignment w:val="baseline"/>
+        <w:rPr>
+          <w:rFonts w:ascii="Verdana" w:eastAsia="Times New Roman" w:hAnsi="Verdana" w:cs="Segoe UI"/>
+          <w:sz w:val="18"/>
+          <w:szCs w:val="18"/>
+        </w:rPr>
+      </w:pPr>
+    </w:p>
+    <w:p>
+      <w:pPr>
+        <w:spacing w:after="0" w:line="240" w:lineRule="auto"/>
+        <w:textAlignment w:val="baseline"/>
+        <w:rPr>
+          <w:rFonts w:ascii="Verdana" w:eastAsia="Times New Roman" w:hAnsi="Verdana" w:cs="Segoe UI"/>
+          <w:sz w:val="18"/>
+          <w:szCs w:val="18"/>
+        </w:rPr>
+      </w:pPr>
+    </w:p>
+    <w:p>
+      <w:pPr>
+        <w:spacing w:after="0" w:line="240" w:lineRule="auto"/>
+        <w:textAlignment w:val="baseline"/>
+        <w:rPr>
+          <w:rFonts w:ascii="Verdana" w:eastAsia="Times New Roman" w:hAnsi="Verdana" w:cs="Segoe UI"/>
+          <w:sz w:val="18"/>
+          <w:szCs w:val="18"/>
+        </w:rPr>
+      </w:pPr>
+      <w:r>
+        <w:rPr>
+          <w:rFonts w:ascii="Verdana" w:eastAsia="Times New Roman" w:hAnsi="Verdana" w:cs="Segoe UI"/>
+          <w:sz w:val="18"/>
+          <w:szCs w:val="18"/>
+        </w:rPr>
+        <w:t>Configuring an ACL on R4. This is for the tunnel R4 will have established with R3</w:t>
       </w:r>
     </w:p>
     <w:p>
@@ -18056,10 +18238,10 @@
       </w:pPr>
     </w:p>
     <w:sectPr>
-      <w:headerReference w:type="default" r:id="rId130"/>
-      <w:footerReference w:type="default" r:id="rId131"/>
-      <w:headerReference w:type="first" r:id="rId132"/>
-      <w:footerReference w:type="first" r:id="rId133"/>
+      <w:headerReference w:type="default" r:id="rId132"/>
+      <w:footerReference w:type="default" r:id="rId133"/>
+      <w:headerReference w:type="first" r:id="rId134"/>
+      <w:footerReference w:type="first" r:id="rId135"/>
       <w:type w:val="continuous"/>
       <w:pgSz w:w="12240" w:h="15840"/>
       <w:pgMar w:top="1440" w:right="1440" w:bottom="1440" w:left="1440" w:header="720" w:footer="432" w:gutter="0"/>
@@ -18072,7 +18254,7 @@
 </file>
 
 <file path=word/comments.xml><?xml version="1.0" encoding="utf-8"?>
-<w:comments xmlns:wpc="http://schemas.microsoft.com/office/word/2010/wordprocessingCanvas" xmlns:cx="http://schemas.microsoft.com/office/drawing/2014/chartex" xmlns:cx1="http://schemas.microsoft.com/office/drawing/2015/9/8/chartex" xmlns:cx2="http://schemas.microsoft.com/office/drawing/2015/10/21/chartex" xmlns:cx3="http://schemas.microsoft.com/office/drawing/2016/5/9/chartex" xmlns:cx4="http://schemas.microsoft.com/office/drawing/2016/5/10/chartex" xmlns:cx5="http://schemas.microsoft.com/office/drawing/2016/5/11/chartex" xmlns:cx6="http://schemas.microsoft.com/office/drawing/2016/5/12/chartex" xmlns:cx7="http://schemas.microsoft.com/office/drawing/2016/5/13/chartex" xmlns:cx8="http://schemas.microsoft.com/office/drawing/2016/5/14/chartex" xmlns:mc="http://schemas.openxmlformats.org/markup-compatibility/2006" xmlns:aink="http://schemas.microsoft.com/office/drawing/2016/ink" xmlns:am3d="http://schemas.microsoft.com/office/drawing/2017/model3d" xmlns:o="urn:schemas-microsoft-com:office:office" xmlns:r="http://schemas.openxmlformats.org/officeDocument/2006/relationships" xmlns:m="http://schemas.openxmlformats.org/officeDocument/2006/math" xmlns:v="urn:schemas-microsoft-com:vml" xmlns:wp14="http://schemas.microsoft.com/office/word/2010/wordprocessingDrawing" xmlns:wp="http://schemas.openxmlformats.org/drawingml/2006/wordprocessingDrawing" xmlns:w10="urn:schemas-microsoft-com:office:word" xmlns:w="http://schemas.openxmlformats.org/wordprocessingml/2006/main" xmlns:w14="http://schemas.microsoft.com/office/word/2010/wordml" xmlns:w15="http://schemas.microsoft.com/office/word/2012/wordml" xmlns:w16cex="http://schemas.microsoft.com/office/word/2018/wordml/cex" xmlns:w16cid="http://schemas.microsoft.com/office/word/2016/wordml/cid" xmlns:w16="http://schemas.microsoft.com/office/word/2018/wordml" xmlns:w16sdtdh="http://schemas.microsoft.com/office/word/2020/wordml/sdtdatahash" xmlns:w16se="http://schemas.microsoft.com/office/word/2015/wordml/symex" xmlns:wpg="http://schemas.microsoft.com/office/word/2010/wordprocessingGroup" xmlns:wpi="http://schemas.microsoft.com/office/word/2010/wordprocessingInk" xmlns:wne="http://schemas.microsoft.com/office/word/2006/wordml" xmlns:wps="http://schemas.microsoft.com/office/word/2010/wordprocessingShape" mc:Ignorable="w14 w15 w16se w16cid w16 w16cex w16sdtdh wp14">
+<w:comments xmlns:wpc="http://schemas.microsoft.com/office/word/2010/wordprocessingCanvas" xmlns:cx="http://schemas.microsoft.com/office/drawing/2014/chartex" xmlns:cx1="http://schemas.microsoft.com/office/drawing/2015/9/8/chartex" xmlns:cx2="http://schemas.microsoft.com/office/drawing/2015/10/21/chartex" xmlns:cx3="http://schemas.microsoft.com/office/drawing/2016/5/9/chartex" xmlns:cx4="http://schemas.microsoft.com/office/drawing/2016/5/10/chartex" xmlns:cx5="http://schemas.microsoft.com/office/drawing/2016/5/11/chartex" xmlns:cx6="http://schemas.microsoft.com/office/drawing/2016/5/12/chartex" xmlns:cx7="http://schemas.microsoft.com/office/drawing/2016/5/13/chartex" xmlns:cx8="http://schemas.microsoft.com/office/drawing/2016/5/14/chartex" xmlns:mc="http://schemas.openxmlformats.org/markup-compatibility/2006" xmlns:aink="http://schemas.microsoft.com/office/drawing/2016/ink" xmlns:am3d="http://schemas.microsoft.com/office/drawing/2017/model3d" xmlns:o="urn:schemas-microsoft-com:office:office" xmlns:oel="http://schemas.microsoft.com/office/2019/extlst" xmlns:r="http://schemas.openxmlformats.org/officeDocument/2006/relationships" xmlns:m="http://schemas.openxmlformats.org/officeDocument/2006/math" xmlns:v="urn:schemas-microsoft-com:vml" xmlns:wp14="http://schemas.microsoft.com/office/word/2010/wordprocessingDrawing" xmlns:wp="http://schemas.openxmlformats.org/drawingml/2006/wordprocessingDrawing" xmlns:w10="urn:schemas-microsoft-com:office:word" xmlns:w="http://schemas.openxmlformats.org/wordprocessingml/2006/main" xmlns:w14="http://schemas.microsoft.com/office/word/2010/wordml" xmlns:w15="http://schemas.microsoft.com/office/word/2012/wordml" xmlns:w16cex="http://schemas.microsoft.com/office/word/2018/wordml/cex" xmlns:w16cid="http://schemas.microsoft.com/office/word/2016/wordml/cid" xmlns:w16="http://schemas.microsoft.com/office/word/2018/wordml" xmlns:w16du="http://schemas.microsoft.com/office/word/2023/wordml/word16du" xmlns:w16sdtdh="http://schemas.microsoft.com/office/word/2020/wordml/sdtdatahash" xmlns:w16se="http://schemas.microsoft.com/office/word/2015/wordml/symex" xmlns:wpg="http://schemas.microsoft.com/office/word/2010/wordprocessingGroup" xmlns:wpi="http://schemas.microsoft.com/office/word/2010/wordprocessingInk" xmlns:wne="http://schemas.microsoft.com/office/word/2006/wordml" xmlns:wps="http://schemas.microsoft.com/office/word/2010/wordprocessingShape" mc:Ignorable="w14 w15 w16se w16cid w16 w16cex w16sdtdh w16du wp14">
   <w:comment w:id="1" w:author="Parker, Emily" w:date="2024-03-13T16:43:00Z" w:initials="PE">
     <w:p>
       <w:pPr>
@@ -18141,7 +18323,7 @@
 </file>
 
 <file path=word/commentsExtended.xml><?xml version="1.0" encoding="utf-8"?>
-<w15:commentsEx xmlns:wpc="http://schemas.microsoft.com/office/word/2010/wordprocessingCanvas" xmlns:cx="http://schemas.microsoft.com/office/drawing/2014/chartex" xmlns:cx1="http://schemas.microsoft.com/office/drawing/2015/9/8/chartex" xmlns:cx2="http://schemas.microsoft.com/office/drawing/2015/10/21/chartex" xmlns:cx3="http://schemas.microsoft.com/office/drawing/2016/5/9/chartex" xmlns:cx4="http://schemas.microsoft.com/office/drawing/2016/5/10/chartex" xmlns:cx5="http://schemas.microsoft.com/office/drawing/2016/5/11/chartex" xmlns:cx6="http://schemas.microsoft.com/office/drawing/2016/5/12/chartex" xmlns:cx7="http://schemas.microsoft.com/office/drawing/2016/5/13/chartex" xmlns:cx8="http://schemas.microsoft.com/office/drawing/2016/5/14/chartex" xmlns:mc="http://schemas.openxmlformats.org/markup-compatibility/2006" xmlns:aink="http://schemas.microsoft.com/office/drawing/2016/ink" xmlns:am3d="http://schemas.microsoft.com/office/drawing/2017/model3d" xmlns:o="urn:schemas-microsoft-com:office:office" xmlns:r="http://schemas.openxmlformats.org/officeDocument/2006/relationships" xmlns:m="http://schemas.openxmlformats.org/officeDocument/2006/math" xmlns:v="urn:schemas-microsoft-com:vml" xmlns:wp14="http://schemas.microsoft.com/office/word/2010/wordprocessingDrawing" xmlns:wp="http://schemas.openxmlformats.org/drawingml/2006/wordprocessingDrawing" xmlns:w10="urn:schemas-microsoft-com:office:word" xmlns:w="http://schemas.openxmlformats.org/wordprocessingml/2006/main" xmlns:w14="http://schemas.microsoft.com/office/word/2010/wordml" xmlns:w15="http://schemas.microsoft.com/office/word/2012/wordml" xmlns:w16cex="http://schemas.microsoft.com/office/word/2018/wordml/cex" xmlns:w16cid="http://schemas.microsoft.com/office/word/2016/wordml/cid" xmlns:w16="http://schemas.microsoft.com/office/word/2018/wordml" xmlns:w16sdtdh="http://schemas.microsoft.com/office/word/2020/wordml/sdtdatahash" xmlns:w16se="http://schemas.microsoft.com/office/word/2015/wordml/symex" xmlns:wpg="http://schemas.microsoft.com/office/word/2010/wordprocessingGroup" xmlns:wpi="http://schemas.microsoft.com/office/word/2010/wordprocessingInk" xmlns:wne="http://schemas.microsoft.com/office/word/2006/wordml" xmlns:wps="http://schemas.microsoft.com/office/word/2010/wordprocessingShape" mc:Ignorable="w14 w15 w16se w16cid w16 w16cex w16sdtdh wp14">
+<w15:commentsEx xmlns:wpc="http://schemas.microsoft.com/office/word/2010/wordprocessingCanvas" xmlns:cx="http://schemas.microsoft.com/office/drawing/2014/chartex" xmlns:cx1="http://schemas.microsoft.com/office/drawing/2015/9/8/chartex" xmlns:cx2="http://schemas.microsoft.com/office/drawing/2015/10/21/chartex" xmlns:cx3="http://schemas.microsoft.com/office/drawing/2016/5/9/chartex" xmlns:cx4="http://schemas.microsoft.com/office/drawing/2016/5/10/chartex" xmlns:cx5="http://schemas.microsoft.com/office/drawing/2016/5/11/chartex" xmlns:cx6="http://schemas.microsoft.com/office/drawing/2016/5/12/chartex" xmlns:cx7="http://schemas.microsoft.com/office/drawing/2016/5/13/chartex" xmlns:cx8="http://schemas.microsoft.com/office/drawing/2016/5/14/chartex" xmlns:mc="http://schemas.openxmlformats.org/markup-compatibility/2006" xmlns:aink="http://schemas.microsoft.com/office/drawing/2016/ink" xmlns:am3d="http://schemas.microsoft.com/office/drawing/2017/model3d" xmlns:o="urn:schemas-microsoft-com:office:office" xmlns:oel="http://schemas.microsoft.com/office/2019/extlst" xmlns:r="http://schemas.openxmlformats.org/officeDocument/2006/relationships" xmlns:m="http://schemas.openxmlformats.org/officeDocument/2006/math" xmlns:v="urn:schemas-microsoft-com:vml" xmlns:wp14="http://schemas.microsoft.com/office/word/2010/wordprocessingDrawing" xmlns:wp="http://schemas.openxmlformats.org/drawingml/2006/wordprocessingDrawing" xmlns:w10="urn:schemas-microsoft-com:office:word" xmlns:w="http://schemas.openxmlformats.org/wordprocessingml/2006/main" xmlns:w14="http://schemas.microsoft.com/office/word/2010/wordml" xmlns:w15="http://schemas.microsoft.com/office/word/2012/wordml" xmlns:w16cex="http://schemas.microsoft.com/office/word/2018/wordml/cex" xmlns:w16cid="http://schemas.microsoft.com/office/word/2016/wordml/cid" xmlns:w16="http://schemas.microsoft.com/office/word/2018/wordml" xmlns:w16du="http://schemas.microsoft.com/office/word/2023/wordml/word16du" xmlns:w16sdtdh="http://schemas.microsoft.com/office/word/2020/wordml/sdtdatahash" xmlns:w16se="http://schemas.microsoft.com/office/word/2015/wordml/symex" xmlns:wpg="http://schemas.microsoft.com/office/word/2010/wordprocessingGroup" xmlns:wpi="http://schemas.microsoft.com/office/word/2010/wordprocessingInk" xmlns:wne="http://schemas.microsoft.com/office/word/2006/wordml" xmlns:wps="http://schemas.microsoft.com/office/word/2010/wordprocessingShape" mc:Ignorable="w14 w15 w16se w16cid w16 w16cex w16sdtdh w16du wp14">
   <w15:commentEx w15:paraId="24DAE9FA" w15:done="1"/>
   <w15:commentEx w15:paraId="710C25F7" w15:done="1"/>
   <w15:commentEx w15:paraId="528B61B2" w15:done="0"/>
@@ -18150,7 +18332,7 @@
 </file>
 
 <file path=word/commentsExtensible.xml><?xml version="1.0" encoding="utf-8"?>
-<w16cex:commentsExtensible xmlns:wpc="http://schemas.microsoft.com/office/word/2010/wordprocessingCanvas" xmlns:cx="http://schemas.microsoft.com/office/drawing/2014/chartex" xmlns:cx1="http://schemas.microsoft.com/office/drawing/2015/9/8/chartex" xmlns:cx2="http://schemas.microsoft.com/office/drawing/2015/10/21/chartex" xmlns:cx3="http://schemas.microsoft.com/office/drawing/2016/5/9/chartex" xmlns:cx4="http://schemas.microsoft.com/office/drawing/2016/5/10/chartex" xmlns:cx5="http://schemas.microsoft.com/office/drawing/2016/5/11/chartex" xmlns:cx6="http://schemas.microsoft.com/office/drawing/2016/5/12/chartex" xmlns:cx7="http://schemas.microsoft.com/office/drawing/2016/5/13/chartex" xmlns:cx8="http://schemas.microsoft.com/office/drawing/2016/5/14/chartex" xmlns:mc="http://schemas.openxmlformats.org/markup-compatibility/2006" xmlns:aink="http://schemas.microsoft.com/office/drawing/2016/ink" xmlns:am3d="http://schemas.microsoft.com/office/drawing/2017/model3d" xmlns:o="urn:schemas-microsoft-com:office:office" xmlns:r="http://schemas.openxmlformats.org/officeDocument/2006/relationships" xmlns:m="http://schemas.openxmlformats.org/officeDocument/2006/math" xmlns:v="urn:schemas-microsoft-com:vml" xmlns:wp14="http://schemas.microsoft.com/office/word/2010/wordprocessingDrawing" xmlns:wp="http://schemas.openxmlformats.org/drawingml/2006/wordprocessingDrawing" xmlns:w10="urn:schemas-microsoft-com:office:word" xmlns:w="http://schemas.openxmlformats.org/wordprocessingml/2006/main" xmlns:w14="http://schemas.microsoft.com/office/word/2010/wordml" xmlns:w15="http://schemas.microsoft.com/office/word/2012/wordml" xmlns:w16cex="http://schemas.microsoft.com/office/word/2018/wordml/cex" xmlns:w16cid="http://schemas.microsoft.com/office/word/2016/wordml/cid" xmlns:w16="http://schemas.microsoft.com/office/word/2018/wordml" xmlns:w16sdtdh="http://schemas.microsoft.com/office/word/2020/wordml/sdtdatahash" xmlns:w16se="http://schemas.microsoft.com/office/word/2015/wordml/symex" xmlns:wpg="http://schemas.microsoft.com/office/word/2010/wordprocessingGroup" xmlns:wpi="http://schemas.microsoft.com/office/word/2010/wordprocessingInk" xmlns:wne="http://schemas.microsoft.com/office/word/2006/wordml" xmlns:wps="http://schemas.microsoft.com/office/word/2010/wordprocessingShape" mc:Ignorable="w14 w15 w16se w16cid w16 w16cex w16sdtdh wp14">
+<w16cex:commentsExtensible xmlns:wpc="http://schemas.microsoft.com/office/word/2010/wordprocessingCanvas" xmlns:cx="http://schemas.microsoft.com/office/drawing/2014/chartex" xmlns:cx1="http://schemas.microsoft.com/office/drawing/2015/9/8/chartex" xmlns:cx2="http://schemas.microsoft.com/office/drawing/2015/10/21/chartex" xmlns:cx3="http://schemas.microsoft.com/office/drawing/2016/5/9/chartex" xmlns:cx4="http://schemas.microsoft.com/office/drawing/2016/5/10/chartex" xmlns:cx5="http://schemas.microsoft.com/office/drawing/2016/5/11/chartex" xmlns:cx6="http://schemas.microsoft.com/office/drawing/2016/5/12/chartex" xmlns:cx7="http://schemas.microsoft.com/office/drawing/2016/5/13/chartex" xmlns:cx8="http://schemas.microsoft.com/office/drawing/2016/5/14/chartex" xmlns:cr="http://schemas.microsoft.com/office/comments/2020/reactions" xmlns:mc="http://schemas.openxmlformats.org/markup-compatibility/2006" xmlns:aink="http://schemas.microsoft.com/office/drawing/2016/ink" xmlns:am3d="http://schemas.microsoft.com/office/drawing/2017/model3d" xmlns:o="urn:schemas-microsoft-com:office:office" xmlns:oel="http://schemas.microsoft.com/office/2019/extlst" xmlns:r="http://schemas.openxmlformats.org/officeDocument/2006/relationships" xmlns:m="http://schemas.openxmlformats.org/officeDocument/2006/math" xmlns:v="urn:schemas-microsoft-com:vml" xmlns:wp14="http://schemas.microsoft.com/office/word/2010/wordprocessingDrawing" xmlns:wp="http://schemas.openxmlformats.org/drawingml/2006/wordprocessingDrawing" xmlns:w10="urn:schemas-microsoft-com:office:word" xmlns:w="http://schemas.openxmlformats.org/wordprocessingml/2006/main" xmlns:w14="http://schemas.microsoft.com/office/word/2010/wordml" xmlns:w15="http://schemas.microsoft.com/office/word/2012/wordml" xmlns:w16cex="http://schemas.microsoft.com/office/word/2018/wordml/cex" xmlns:w16cid="http://schemas.microsoft.com/office/word/2016/wordml/cid" xmlns:w16="http://schemas.microsoft.com/office/word/2018/wordml" xmlns:w16du="http://schemas.microsoft.com/office/word/2023/wordml/word16du" xmlns:w16sdtdh="http://schemas.microsoft.com/office/word/2020/wordml/sdtdatahash" xmlns:w16se="http://schemas.microsoft.com/office/word/2015/wordml/symex" xmlns:wpg="http://schemas.microsoft.com/office/word/2010/wordprocessingGroup" xmlns:wpi="http://schemas.microsoft.com/office/word/2010/wordprocessingInk" xmlns:wne="http://schemas.microsoft.com/office/word/2006/wordml" xmlns:wps="http://schemas.microsoft.com/office/word/2010/wordprocessingShape" mc:Ignorable="w14 w15 w16se w16cid w16 w16cex w16sdtdh cr w16du wp14">
   <w16cex:commentExtensible w16cex:durableId="299C561F" w16cex:dateUtc="2024-03-13T20:43:00Z"/>
   <w16cex:commentExtensible w16cex:durableId="08DA389F" w16cex:dateUtc="2024-01-19T17:23:00Z"/>
   <w16cex:commentExtensible w16cex:durableId="299C5568" w16cex:dateUtc="2024-03-13T20:40:00Z"/>
@@ -18159,7 +18341,7 @@
 </file>
 
 <file path=word/commentsIds.xml><?xml version="1.0" encoding="utf-8"?>
-<w16cid:commentsIds xmlns:wpc="http://schemas.microsoft.com/office/word/2010/wordprocessingCanvas" xmlns:cx="http://schemas.microsoft.com/office/drawing/2014/chartex" xmlns:cx1="http://schemas.microsoft.com/office/drawing/2015/9/8/chartex" xmlns:cx2="http://schemas.microsoft.com/office/drawing/2015/10/21/chartex" xmlns:cx3="http://schemas.microsoft.com/office/drawing/2016/5/9/chartex" xmlns:cx4="http://schemas.microsoft.com/office/drawing/2016/5/10/chartex" xmlns:cx5="http://schemas.microsoft.com/office/drawing/2016/5/11/chartex" xmlns:cx6="http://schemas.microsoft.com/office/drawing/2016/5/12/chartex" xmlns:cx7="http://schemas.microsoft.com/office/drawing/2016/5/13/chartex" xmlns:cx8="http://schemas.microsoft.com/office/drawing/2016/5/14/chartex" xmlns:mc="http://schemas.openxmlformats.org/markup-compatibility/2006" xmlns:aink="http://schemas.microsoft.com/office/drawing/2016/ink" xmlns:am3d="http://schemas.microsoft.com/office/drawing/2017/model3d" xmlns:o="urn:schemas-microsoft-com:office:office" xmlns:r="http://schemas.openxmlformats.org/officeDocument/2006/relationships" xmlns:m="http://schemas.openxmlformats.org/officeDocument/2006/math" xmlns:v="urn:schemas-microsoft-com:vml" xmlns:wp14="http://schemas.microsoft.com/office/word/2010/wordprocessingDrawing" xmlns:wp="http://schemas.openxmlformats.org/drawingml/2006/wordprocessingDrawing" xmlns:w10="urn:schemas-microsoft-com:office:word" xmlns:w="http://schemas.openxmlformats.org/wordprocessingml/2006/main" xmlns:w14="http://schemas.microsoft.com/office/word/2010/wordml" xmlns:w15="http://schemas.microsoft.com/office/word/2012/wordml" xmlns:w16cex="http://schemas.microsoft.com/office/word/2018/wordml/cex" xmlns:w16cid="http://schemas.microsoft.com/office/word/2016/wordml/cid" xmlns:w16="http://schemas.microsoft.com/office/word/2018/wordml" xmlns:w16sdtdh="http://schemas.microsoft.com/office/word/2020/wordml/sdtdatahash" xmlns:w16se="http://schemas.microsoft.com/office/word/2015/wordml/symex" xmlns:wpg="http://schemas.microsoft.com/office/word/2010/wordprocessingGroup" xmlns:wpi="http://schemas.microsoft.com/office/word/2010/wordprocessingInk" xmlns:wne="http://schemas.microsoft.com/office/word/2006/wordml" xmlns:wps="http://schemas.microsoft.com/office/word/2010/wordprocessingShape" mc:Ignorable="w14 w15 w16se w16cid w16 w16cex w16sdtdh wp14">
+<w16cid:commentsIds xmlns:wpc="http://schemas.microsoft.com/office/word/2010/wordprocessingCanvas" xmlns:cx="http://schemas.microsoft.com/office/drawing/2014/chartex" xmlns:cx1="http://schemas.microsoft.com/office/drawing/2015/9/8/chartex" xmlns:cx2="http://schemas.microsoft.com/office/drawing/2015/10/21/chartex" xmlns:cx3="http://schemas.microsoft.com/office/drawing/2016/5/9/chartex" xmlns:cx4="http://schemas.microsoft.com/office/drawing/2016/5/10/chartex" xmlns:cx5="http://schemas.microsoft.com/office/drawing/2016/5/11/chartex" xmlns:cx6="http://schemas.microsoft.com/office/drawing/2016/5/12/chartex" xmlns:cx7="http://schemas.microsoft.com/office/drawing/2016/5/13/chartex" xmlns:cx8="http://schemas.microsoft.com/office/drawing/2016/5/14/chartex" xmlns:mc="http://schemas.openxmlformats.org/markup-compatibility/2006" xmlns:aink="http://schemas.microsoft.com/office/drawing/2016/ink" xmlns:am3d="http://schemas.microsoft.com/office/drawing/2017/model3d" xmlns:o="urn:schemas-microsoft-com:office:office" xmlns:oel="http://schemas.microsoft.com/office/2019/extlst" xmlns:r="http://schemas.openxmlformats.org/officeDocument/2006/relationships" xmlns:m="http://schemas.openxmlformats.org/officeDocument/2006/math" xmlns:v="urn:schemas-microsoft-com:vml" xmlns:wp14="http://schemas.microsoft.com/office/word/2010/wordprocessingDrawing" xmlns:wp="http://schemas.openxmlformats.org/drawingml/2006/wordprocessingDrawing" xmlns:w10="urn:schemas-microsoft-com:office:word" xmlns:w="http://schemas.openxmlformats.org/wordprocessingml/2006/main" xmlns:w14="http://schemas.microsoft.com/office/word/2010/wordml" xmlns:w15="http://schemas.microsoft.com/office/word/2012/wordml" xmlns:w16cex="http://schemas.microsoft.com/office/word/2018/wordml/cex" xmlns:w16cid="http://schemas.microsoft.com/office/word/2016/wordml/cid" xmlns:w16="http://schemas.microsoft.com/office/word/2018/wordml" xmlns:w16du="http://schemas.microsoft.com/office/word/2023/wordml/word16du" xmlns:w16sdtdh="http://schemas.microsoft.com/office/word/2020/wordml/sdtdatahash" xmlns:w16se="http://schemas.microsoft.com/office/word/2015/wordml/symex" xmlns:wpg="http://schemas.microsoft.com/office/word/2010/wordprocessingGroup" xmlns:wpi="http://schemas.microsoft.com/office/word/2010/wordprocessingInk" xmlns:wne="http://schemas.microsoft.com/office/word/2006/wordml" xmlns:wps="http://schemas.microsoft.com/office/word/2010/wordprocessingShape" mc:Ignorable="w14 w15 w16se w16cid w16 w16cex w16sdtdh w16du wp14">
   <w16cid:commentId w16cid:paraId="24DAE9FA" w16cid:durableId="299C561F"/>
   <w16cid:commentId w16cid:paraId="710C25F7" w16cid:durableId="08DA389F"/>
   <w16cid:commentId w16cid:paraId="528B61B2" w16cid:durableId="299C5568"/>
@@ -18168,7 +18350,7 @@
 </file>
 
 <file path=word/endnotes.xml><?xml version="1.0" encoding="utf-8"?>
-<w:endnotes xmlns:wpc="http://schemas.microsoft.com/office/word/2010/wordprocessingCanvas" xmlns:cx="http://schemas.microsoft.com/office/drawing/2014/chartex" xmlns:cx1="http://schemas.microsoft.com/office/drawing/2015/9/8/chartex" xmlns:cx2="http://schemas.microsoft.com/office/drawing/2015/10/21/chartex" xmlns:cx3="http://schemas.microsoft.com/office/drawing/2016/5/9/chartex" xmlns:cx4="http://schemas.microsoft.com/office/drawing/2016/5/10/chartex" xmlns:cx5="http://schemas.microsoft.com/office/drawing/2016/5/11/chartex" xmlns:cx6="http://schemas.microsoft.com/office/drawing/2016/5/12/chartex" xmlns:cx7="http://schemas.microsoft.com/office/drawing/2016/5/13/chartex" xmlns:cx8="http://schemas.microsoft.com/office/drawing/2016/5/14/chartex" xmlns:mc="http://schemas.openxmlformats.org/markup-compatibility/2006" xmlns:aink="http://schemas.microsoft.com/office/drawing/2016/ink" xmlns:am3d="http://schemas.microsoft.com/office/drawing/2017/model3d" xmlns:o="urn:schemas-microsoft-com:office:office" xmlns:r="http://schemas.openxmlformats.org/officeDocument/2006/relationships" xmlns:m="http://schemas.openxmlformats.org/officeDocument/2006/math" xmlns:v="urn:schemas-microsoft-com:vml" xmlns:wp14="http://schemas.microsoft.com/office/word/2010/wordprocessingDrawing" xmlns:wp="http://schemas.openxmlformats.org/drawingml/2006/wordprocessingDrawing" xmlns:w10="urn:schemas-microsoft-com:office:word" xmlns:w="http://schemas.openxmlformats.org/wordprocessingml/2006/main" xmlns:w14="http://schemas.microsoft.com/office/word/2010/wordml" xmlns:w15="http://schemas.microsoft.com/office/word/2012/wordml" xmlns:w16cex="http://schemas.microsoft.com/office/word/2018/wordml/cex" xmlns:w16cid="http://schemas.microsoft.com/office/word/2016/wordml/cid" xmlns:w16="http://schemas.microsoft.com/office/word/2018/wordml" xmlns:w16sdtdh="http://schemas.microsoft.com/office/word/2020/wordml/sdtdatahash" xmlns:w16se="http://schemas.microsoft.com/office/word/2015/wordml/symex" xmlns:wpg="http://schemas.microsoft.com/office/word/2010/wordprocessingGroup" xmlns:wpi="http://schemas.microsoft.com/office/word/2010/wordprocessingInk" xmlns:wne="http://schemas.microsoft.com/office/word/2006/wordml" xmlns:wps="http://schemas.microsoft.com/office/word/2010/wordprocessingShape" mc:Ignorable="w14 w15 w16se w16cid w16 w16cex w16sdtdh wp14">
+<w:endnotes xmlns:wpc="http://schemas.microsoft.com/office/word/2010/wordprocessingCanvas" xmlns:cx="http://schemas.microsoft.com/office/drawing/2014/chartex" xmlns:cx1="http://schemas.microsoft.com/office/drawing/2015/9/8/chartex" xmlns:cx2="http://schemas.microsoft.com/office/drawing/2015/10/21/chartex" xmlns:cx3="http://schemas.microsoft.com/office/drawing/2016/5/9/chartex" xmlns:cx4="http://schemas.microsoft.com/office/drawing/2016/5/10/chartex" xmlns:cx5="http://schemas.microsoft.com/office/drawing/2016/5/11/chartex" xmlns:cx6="http://schemas.microsoft.com/office/drawing/2016/5/12/chartex" xmlns:cx7="http://schemas.microsoft.com/office/drawing/2016/5/13/chartex" xmlns:cx8="http://schemas.microsoft.com/office/drawing/2016/5/14/chartex" xmlns:mc="http://schemas.openxmlformats.org/markup-compatibility/2006" xmlns:aink="http://schemas.microsoft.com/office/drawing/2016/ink" xmlns:am3d="http://schemas.microsoft.com/office/drawing/2017/model3d" xmlns:o="urn:schemas-microsoft-com:office:office" xmlns:oel="http://schemas.microsoft.com/office/2019/extlst" xmlns:r="http://schemas.openxmlformats.org/officeDocument/2006/relationships" xmlns:m="http://schemas.openxmlformats.org/officeDocument/2006/math" xmlns:v="urn:schemas-microsoft-com:vml" xmlns:wp14="http://schemas.microsoft.com/office/word/2010/wordprocessingDrawing" xmlns:wp="http://schemas.openxmlformats.org/drawingml/2006/wordprocessingDrawing" xmlns:w10="urn:schemas-microsoft-com:office:word" xmlns:w="http://schemas.openxmlformats.org/wordprocessingml/2006/main" xmlns:w14="http://schemas.microsoft.com/office/word/2010/wordml" xmlns:w15="http://schemas.microsoft.com/office/word/2012/wordml" xmlns:w16cex="http://schemas.microsoft.com/office/word/2018/wordml/cex" xmlns:w16cid="http://schemas.microsoft.com/office/word/2016/wordml/cid" xmlns:w16="http://schemas.microsoft.com/office/word/2018/wordml" xmlns:w16du="http://schemas.microsoft.com/office/word/2023/wordml/word16du" xmlns:w16sdtdh="http://schemas.microsoft.com/office/word/2020/wordml/sdtdatahash" xmlns:w16se="http://schemas.microsoft.com/office/word/2015/wordml/symex" xmlns:wpg="http://schemas.microsoft.com/office/word/2010/wordprocessingGroup" xmlns:wpi="http://schemas.microsoft.com/office/word/2010/wordprocessingInk" xmlns:wne="http://schemas.microsoft.com/office/word/2006/wordml" xmlns:wps="http://schemas.microsoft.com/office/word/2010/wordprocessingShape" mc:Ignorable="w14 w15 w16se w16cid w16 w16cex w16sdtdh w16du wp14">
   <w:endnote w:type="separator" w:id="-1">
     <w:p>
       <w:pPr>
@@ -18200,7 +18382,7 @@
 </file>
 
 <file path=word/footer1.xml><?xml version="1.0" encoding="utf-8"?>
-<w:ftr xmlns:wpc="http://schemas.microsoft.com/office/word/2010/wordprocessingCanvas" xmlns:cx="http://schemas.microsoft.com/office/drawing/2014/chartex" xmlns:cx1="http://schemas.microsoft.com/office/drawing/2015/9/8/chartex" xmlns:cx2="http://schemas.microsoft.com/office/drawing/2015/10/21/chartex" xmlns:cx3="http://schemas.microsoft.com/office/drawing/2016/5/9/chartex" xmlns:cx4="http://schemas.microsoft.com/office/drawing/2016/5/10/chartex" xmlns:cx5="http://schemas.microsoft.com/office/drawing/2016/5/11/chartex" xmlns:cx6="http://schemas.microsoft.com/office/drawing/2016/5/12/chartex" xmlns:cx7="http://schemas.microsoft.com/office/drawing/2016/5/13/chartex" xmlns:cx8="http://schemas.microsoft.com/office/drawing/2016/5/14/chartex" xmlns:mc="http://schemas.openxmlformats.org/markup-compatibility/2006" xmlns:aink="http://schemas.microsoft.com/office/drawing/2016/ink" xmlns:am3d="http://schemas.microsoft.com/office/drawing/2017/model3d" xmlns:o="urn:schemas-microsoft-com:office:office" xmlns:r="http://schemas.openxmlformats.org/officeDocument/2006/relationships" xmlns:m="http://schemas.openxmlformats.org/officeDocument/2006/math" xmlns:v="urn:schemas-microsoft-com:vml" xmlns:wp14="http://schemas.microsoft.com/office/word/2010/wordprocessingDrawing" xmlns:wp="http://schemas.openxmlformats.org/drawingml/2006/wordprocessingDrawing" xmlns:w10="urn:schemas-microsoft-com:office:word" xmlns:w="http://schemas.openxmlformats.org/wordprocessingml/2006/main" xmlns:w14="http://schemas.microsoft.com/office/word/2010/wordml" xmlns:w15="http://schemas.microsoft.com/office/word/2012/wordml" xmlns:w16cex="http://schemas.microsoft.com/office/word/2018/wordml/cex" xmlns:w16cid="http://schemas.microsoft.com/office/word/2016/wordml/cid" xmlns:w16="http://schemas.microsoft.com/office/word/2018/wordml" xmlns:w16sdtdh="http://schemas.microsoft.com/office/word/2020/wordml/sdtdatahash" xmlns:w16se="http://schemas.microsoft.com/office/word/2015/wordml/symex" xmlns:wpg="http://schemas.microsoft.com/office/word/2010/wordprocessingGroup" xmlns:wpi="http://schemas.microsoft.com/office/word/2010/wordprocessingInk" xmlns:wne="http://schemas.microsoft.com/office/word/2006/wordml" xmlns:wps="http://schemas.microsoft.com/office/word/2010/wordprocessingShape" mc:Ignorable="w14 w15 w16se w16cid w16 w16cex w16sdtdh wp14">
+<w:ftr xmlns:wpc="http://schemas.microsoft.com/office/word/2010/wordprocessingCanvas" xmlns:cx="http://schemas.microsoft.com/office/drawing/2014/chartex" xmlns:cx1="http://schemas.microsoft.com/office/drawing/2015/9/8/chartex" xmlns:cx2="http://schemas.microsoft.com/office/drawing/2015/10/21/chartex" xmlns:cx3="http://schemas.microsoft.com/office/drawing/2016/5/9/chartex" xmlns:cx4="http://schemas.microsoft.com/office/drawing/2016/5/10/chartex" xmlns:cx5="http://schemas.microsoft.com/office/drawing/2016/5/11/chartex" xmlns:cx6="http://schemas.microsoft.com/office/drawing/2016/5/12/chartex" xmlns:cx7="http://schemas.microsoft.com/office/drawing/2016/5/13/chartex" xmlns:cx8="http://schemas.microsoft.com/office/drawing/2016/5/14/chartex" xmlns:mc="http://schemas.openxmlformats.org/markup-compatibility/2006" xmlns:aink="http://schemas.microsoft.com/office/drawing/2016/ink" xmlns:am3d="http://schemas.microsoft.com/office/drawing/2017/model3d" xmlns:o="urn:schemas-microsoft-com:office:office" xmlns:oel="http://schemas.microsoft.com/office/2019/extlst" xmlns:r="http://schemas.openxmlformats.org/officeDocument/2006/relationships" xmlns:m="http://schemas.openxmlformats.org/officeDocument/2006/math" xmlns:v="urn:schemas-microsoft-com:vml" xmlns:wp14="http://schemas.microsoft.com/office/word/2010/wordprocessingDrawing" xmlns:wp="http://schemas.openxmlformats.org/drawingml/2006/wordprocessingDrawing" xmlns:w10="urn:schemas-microsoft-com:office:word" xmlns:w="http://schemas.openxmlformats.org/wordprocessingml/2006/main" xmlns:w14="http://schemas.microsoft.com/office/word/2010/wordml" xmlns:w15="http://schemas.microsoft.com/office/word/2012/wordml" xmlns:w16cex="http://schemas.microsoft.com/office/word/2018/wordml/cex" xmlns:w16cid="http://schemas.microsoft.com/office/word/2016/wordml/cid" xmlns:w16="http://schemas.microsoft.com/office/word/2018/wordml" xmlns:w16du="http://schemas.microsoft.com/office/word/2023/wordml/word16du" xmlns:w16sdtdh="http://schemas.microsoft.com/office/word/2020/wordml/sdtdatahash" xmlns:w16se="http://schemas.microsoft.com/office/word/2015/wordml/symex" xmlns:wpg="http://schemas.microsoft.com/office/word/2010/wordprocessingGroup" xmlns:wpi="http://schemas.microsoft.com/office/word/2010/wordprocessingInk" xmlns:wne="http://schemas.microsoft.com/office/word/2006/wordml" xmlns:wps="http://schemas.microsoft.com/office/word/2010/wordprocessingShape" mc:Ignorable="w14 w15 w16se w16cid w16 w16cex w16sdtdh w16du wp14">
   <w:sdt>
     <w:sdtPr>
       <w:id w:val="759871401"/>
@@ -18347,7 +18529,7 @@
 </file>
 
 <file path=word/footer2.xml><?xml version="1.0" encoding="utf-8"?>
-<w:ftr xmlns:wpc="http://schemas.microsoft.com/office/word/2010/wordprocessingCanvas" xmlns:cx="http://schemas.microsoft.com/office/drawing/2014/chartex" xmlns:cx1="http://schemas.microsoft.com/office/drawing/2015/9/8/chartex" xmlns:cx2="http://schemas.microsoft.com/office/drawing/2015/10/21/chartex" xmlns:cx3="http://schemas.microsoft.com/office/drawing/2016/5/9/chartex" xmlns:cx4="http://schemas.microsoft.com/office/drawing/2016/5/10/chartex" xmlns:cx5="http://schemas.microsoft.com/office/drawing/2016/5/11/chartex" xmlns:cx6="http://schemas.microsoft.com/office/drawing/2016/5/12/chartex" xmlns:cx7="http://schemas.microsoft.com/office/drawing/2016/5/13/chartex" xmlns:cx8="http://schemas.microsoft.com/office/drawing/2016/5/14/chartex" xmlns:mc="http://schemas.openxmlformats.org/markup-compatibility/2006" xmlns:aink="http://schemas.microsoft.com/office/drawing/2016/ink" xmlns:am3d="http://schemas.microsoft.com/office/drawing/2017/model3d" xmlns:o="urn:schemas-microsoft-com:office:office" xmlns:r="http://schemas.openxmlformats.org/officeDocument/2006/relationships" xmlns:m="http://schemas.openxmlformats.org/officeDocument/2006/math" xmlns:v="urn:schemas-microsoft-com:vml" xmlns:wp14="http://schemas.microsoft.com/office/word/2010/wordprocessingDrawing" xmlns:wp="http://schemas.openxmlformats.org/drawingml/2006/wordprocessingDrawing" xmlns:w10="urn:schemas-microsoft-com:office:word" xmlns:w="http://schemas.openxmlformats.org/wordprocessingml/2006/main" xmlns:w14="http://schemas.microsoft.com/office/word/2010/wordml" xmlns:w15="http://schemas.microsoft.com/office/word/2012/wordml" xmlns:w16cex="http://schemas.microsoft.com/office/word/2018/wordml/cex" xmlns:w16cid="http://schemas.microsoft.com/office/word/2016/wordml/cid" xmlns:w16="http://schemas.microsoft.com/office/word/2018/wordml" xmlns:w16sdtdh="http://schemas.microsoft.com/office/word/2020/wordml/sdtdatahash" xmlns:w16se="http://schemas.microsoft.com/office/word/2015/wordml/symex" xmlns:wpg="http://schemas.microsoft.com/office/word/2010/wordprocessingGroup" xmlns:wpi="http://schemas.microsoft.com/office/word/2010/wordprocessingInk" xmlns:wne="http://schemas.microsoft.com/office/word/2006/wordml" xmlns:wps="http://schemas.microsoft.com/office/word/2010/wordprocessingShape" mc:Ignorable="w14 w15 w16se w16cid w16 w16cex w16sdtdh wp14">
+<w:ftr xmlns:wpc="http://schemas.microsoft.com/office/word/2010/wordprocessingCanvas" xmlns:cx="http://schemas.microsoft.com/office/drawing/2014/chartex" xmlns:cx1="http://schemas.microsoft.com/office/drawing/2015/9/8/chartex" xmlns:cx2="http://schemas.microsoft.com/office/drawing/2015/10/21/chartex" xmlns:cx3="http://schemas.microsoft.com/office/drawing/2016/5/9/chartex" xmlns:cx4="http://schemas.microsoft.com/office/drawing/2016/5/10/chartex" xmlns:cx5="http://schemas.microsoft.com/office/drawing/2016/5/11/chartex" xmlns:cx6="http://schemas.microsoft.com/office/drawing/2016/5/12/chartex" xmlns:cx7="http://schemas.microsoft.com/office/drawing/2016/5/13/chartex" xmlns:cx8="http://schemas.microsoft.com/office/drawing/2016/5/14/chartex" xmlns:mc="http://schemas.openxmlformats.org/markup-compatibility/2006" xmlns:aink="http://schemas.microsoft.com/office/drawing/2016/ink" xmlns:am3d="http://schemas.microsoft.com/office/drawing/2017/model3d" xmlns:o="urn:schemas-microsoft-com:office:office" xmlns:oel="http://schemas.microsoft.com/office/2019/extlst" xmlns:r="http://schemas.openxmlformats.org/officeDocument/2006/relationships" xmlns:m="http://schemas.openxmlformats.org/officeDocument/2006/math" xmlns:v="urn:schemas-microsoft-com:vml" xmlns:wp14="http://schemas.microsoft.com/office/word/2010/wordprocessingDrawing" xmlns:wp="http://schemas.openxmlformats.org/drawingml/2006/wordprocessingDrawing" xmlns:w10="urn:schemas-microsoft-com:office:word" xmlns:w="http://schemas.openxmlformats.org/wordprocessingml/2006/main" xmlns:w14="http://schemas.microsoft.com/office/word/2010/wordml" xmlns:w15="http://schemas.microsoft.com/office/word/2012/wordml" xmlns:w16cex="http://schemas.microsoft.com/office/word/2018/wordml/cex" xmlns:w16cid="http://schemas.microsoft.com/office/word/2016/wordml/cid" xmlns:w16="http://schemas.microsoft.com/office/word/2018/wordml" xmlns:w16du="http://schemas.microsoft.com/office/word/2023/wordml/word16du" xmlns:w16sdtdh="http://schemas.microsoft.com/office/word/2020/wordml/sdtdatahash" xmlns:w16se="http://schemas.microsoft.com/office/word/2015/wordml/symex" xmlns:wpg="http://schemas.microsoft.com/office/word/2010/wordprocessingGroup" xmlns:wpi="http://schemas.microsoft.com/office/word/2010/wordprocessingInk" xmlns:wne="http://schemas.microsoft.com/office/word/2006/wordml" xmlns:wps="http://schemas.microsoft.com/office/word/2010/wordprocessingShape" mc:Ignorable="w14 w15 w16se w16cid w16 w16cex w16sdtdh w16du wp14">
   <w:p>
     <w:pPr>
       <w:pStyle w:val="Footer"/>
@@ -18474,7 +18656,7 @@
 </file>
 
 <file path=word/footnotes.xml><?xml version="1.0" encoding="utf-8"?>
-<w:footnotes xmlns:wpc="http://schemas.microsoft.com/office/word/2010/wordprocessingCanvas" xmlns:cx="http://schemas.microsoft.com/office/drawing/2014/chartex" xmlns:cx1="http://schemas.microsoft.com/office/drawing/2015/9/8/chartex" xmlns:cx2="http://schemas.microsoft.com/office/drawing/2015/10/21/chartex" xmlns:cx3="http://schemas.microsoft.com/office/drawing/2016/5/9/chartex" xmlns:cx4="http://schemas.microsoft.com/office/drawing/2016/5/10/chartex" xmlns:cx5="http://schemas.microsoft.com/office/drawing/2016/5/11/chartex" xmlns:cx6="http://schemas.microsoft.com/office/drawing/2016/5/12/chartex" xmlns:cx7="http://schemas.microsoft.com/office/drawing/2016/5/13/chartex" xmlns:cx8="http://schemas.microsoft.com/office/drawing/2016/5/14/chartex" xmlns:mc="http://schemas.openxmlformats.org/markup-compatibility/2006" xmlns:aink="http://schemas.microsoft.com/office/drawing/2016/ink" xmlns:am3d="http://schemas.microsoft.com/office/drawing/2017/model3d" xmlns:o="urn:schemas-microsoft-com:office:office" xmlns:r="http://schemas.openxmlformats.org/officeDocument/2006/relationships" xmlns:m="http://schemas.openxmlformats.org/officeDocument/2006/math" xmlns:v="urn:schemas-microsoft-com:vml" xmlns:wp14="http://schemas.microsoft.com/office/word/2010/wordprocessingDrawing" xmlns:wp="http://schemas.openxmlformats.org/drawingml/2006/wordprocessingDrawing" xmlns:w10="urn:schemas-microsoft-com:office:word" xmlns:w="http://schemas.openxmlformats.org/wordprocessingml/2006/main" xmlns:w14="http://schemas.microsoft.com/office/word/2010/wordml" xmlns:w15="http://schemas.microsoft.com/office/word/2012/wordml" xmlns:w16cex="http://schemas.microsoft.com/office/word/2018/wordml/cex" xmlns:w16cid="http://schemas.microsoft.com/office/word/2016/wordml/cid" xmlns:w16="http://schemas.microsoft.com/office/word/2018/wordml" xmlns:w16sdtdh="http://schemas.microsoft.com/office/word/2020/wordml/sdtdatahash" xmlns:w16se="http://schemas.microsoft.com/office/word/2015/wordml/symex" xmlns:wpg="http://schemas.microsoft.com/office/word/2010/wordprocessingGroup" xmlns:wpi="http://schemas.microsoft.com/office/word/2010/wordprocessingInk" xmlns:wne="http://schemas.microsoft.com/office/word/2006/wordml" xmlns:wps="http://schemas.microsoft.com/office/word/2010/wordprocessingShape" mc:Ignorable="w14 w15 w16se w16cid w16 w16cex w16sdtdh wp14">
+<w:footnotes xmlns:wpc="http://schemas.microsoft.com/office/word/2010/wordprocessingCanvas" xmlns:cx="http://schemas.microsoft.com/office/drawing/2014/chartex" xmlns:cx1="http://schemas.microsoft.com/office/drawing/2015/9/8/chartex" xmlns:cx2="http://schemas.microsoft.com/office/drawing/2015/10/21/chartex" xmlns:cx3="http://schemas.microsoft.com/office/drawing/2016/5/9/chartex" xmlns:cx4="http://schemas.microsoft.com/office/drawing/2016/5/10/chartex" xmlns:cx5="http://schemas.microsoft.com/office/drawing/2016/5/11/chartex" xmlns:cx6="http://schemas.microsoft.com/office/drawing/2016/5/12/chartex" xmlns:cx7="http://schemas.microsoft.com/office/drawing/2016/5/13/chartex" xmlns:cx8="http://schemas.microsoft.com/office/drawing/2016/5/14/chartex" xmlns:mc="http://schemas.openxmlformats.org/markup-compatibility/2006" xmlns:aink="http://schemas.microsoft.com/office/drawing/2016/ink" xmlns:am3d="http://schemas.microsoft.com/office/drawing/2017/model3d" xmlns:o="urn:schemas-microsoft-com:office:office" xmlns:oel="http://schemas.microsoft.com/office/2019/extlst" xmlns:r="http://schemas.openxmlformats.org/officeDocument/2006/relationships" xmlns:m="http://schemas.openxmlformats.org/officeDocument/2006/math" xmlns:v="urn:schemas-microsoft-com:vml" xmlns:wp14="http://schemas.microsoft.com/office/word/2010/wordprocessingDrawing" xmlns:wp="http://schemas.openxmlformats.org/drawingml/2006/wordprocessingDrawing" xmlns:w10="urn:schemas-microsoft-com:office:word" xmlns:w="http://schemas.openxmlformats.org/wordprocessingml/2006/main" xmlns:w14="http://schemas.microsoft.com/office/word/2010/wordml" xmlns:w15="http://schemas.microsoft.com/office/word/2012/wordml" xmlns:w16cex="http://schemas.microsoft.com/office/word/2018/wordml/cex" xmlns:w16cid="http://schemas.microsoft.com/office/word/2016/wordml/cid" xmlns:w16="http://schemas.microsoft.com/office/word/2018/wordml" xmlns:w16du="http://schemas.microsoft.com/office/word/2023/wordml/word16du" xmlns:w16sdtdh="http://schemas.microsoft.com/office/word/2020/wordml/sdtdatahash" xmlns:w16se="http://schemas.microsoft.com/office/word/2015/wordml/symex" xmlns:wpg="http://schemas.microsoft.com/office/word/2010/wordprocessingGroup" xmlns:wpi="http://schemas.microsoft.com/office/word/2010/wordprocessingInk" xmlns:wne="http://schemas.microsoft.com/office/word/2006/wordml" xmlns:wps="http://schemas.microsoft.com/office/word/2010/wordprocessingShape" mc:Ignorable="w14 w15 w16se w16cid w16 w16cex w16sdtdh w16du wp14">
   <w:footnote w:type="separator" w:id="-1">
     <w:p>
       <w:pPr>
@@ -18506,7 +18688,7 @@
 </file>
 
 <file path=word/header1.xml><?xml version="1.0" encoding="utf-8"?>
-<w:hdr xmlns:wpc="http://schemas.microsoft.com/office/word/2010/wordprocessingCanvas" xmlns:cx="http://schemas.microsoft.com/office/drawing/2014/chartex" xmlns:cx1="http://schemas.microsoft.com/office/drawing/2015/9/8/chartex" xmlns:cx2="http://schemas.microsoft.com/office/drawing/2015/10/21/chartex" xmlns:cx3="http://schemas.microsoft.com/office/drawing/2016/5/9/chartex" xmlns:cx4="http://schemas.microsoft.com/office/drawing/2016/5/10/chartex" xmlns:cx5="http://schemas.microsoft.com/office/drawing/2016/5/11/chartex" xmlns:cx6="http://schemas.microsoft.com/office/drawing/2016/5/12/chartex" xmlns:cx7="http://schemas.microsoft.com/office/drawing/2016/5/13/chartex" xmlns:cx8="http://schemas.microsoft.com/office/drawing/2016/5/14/chartex" xmlns:mc="http://schemas.openxmlformats.org/markup-compatibility/2006" xmlns:aink="http://schemas.microsoft.com/office/drawing/2016/ink" xmlns:am3d="http://schemas.microsoft.com/office/drawing/2017/model3d" xmlns:o="urn:schemas-microsoft-com:office:office" xmlns:r="http://schemas.openxmlformats.org/officeDocument/2006/relationships" xmlns:m="http://schemas.openxmlformats.org/officeDocument/2006/math" xmlns:v="urn:schemas-microsoft-com:vml" xmlns:wp14="http://schemas.microsoft.com/office/word/2010/wordprocessingDrawing" xmlns:wp="http://schemas.openxmlformats.org/drawingml/2006/wordprocessingDrawing" xmlns:w10="urn:schemas-microsoft-com:office:word" xmlns:w="http://schemas.openxmlformats.org/wordprocessingml/2006/main" xmlns:w14="http://schemas.microsoft.com/office/word/2010/wordml" xmlns:w15="http://schemas.microsoft.com/office/word/2012/wordml" xmlns:w16cex="http://schemas.microsoft.com/office/word/2018/wordml/cex" xmlns:w16cid="http://schemas.microsoft.com/office/word/2016/wordml/cid" xmlns:w16="http://schemas.microsoft.com/office/word/2018/wordml" xmlns:w16sdtdh="http://schemas.microsoft.com/office/word/2020/wordml/sdtdatahash" xmlns:w16se="http://schemas.microsoft.com/office/word/2015/wordml/symex" xmlns:wpg="http://schemas.microsoft.com/office/word/2010/wordprocessingGroup" xmlns:wpi="http://schemas.microsoft.com/office/word/2010/wordprocessingInk" xmlns:wne="http://schemas.microsoft.com/office/word/2006/wordml" xmlns:wps="http://schemas.microsoft.com/office/word/2010/wordprocessingShape" mc:Ignorable="w14 w15 w16se w16cid w16 w16cex w16sdtdh wp14">
+<w:hdr xmlns:wpc="http://schemas.microsoft.com/office/word/2010/wordprocessingCanvas" xmlns:cx="http://schemas.microsoft.com/office/drawing/2014/chartex" xmlns:cx1="http://schemas.microsoft.com/office/drawing/2015/9/8/chartex" xmlns:cx2="http://schemas.microsoft.com/office/drawing/2015/10/21/chartex" xmlns:cx3="http://schemas.microsoft.com/office/drawing/2016/5/9/chartex" xmlns:cx4="http://schemas.microsoft.com/office/drawing/2016/5/10/chartex" xmlns:cx5="http://schemas.microsoft.com/office/drawing/2016/5/11/chartex" xmlns:cx6="http://schemas.microsoft.com/office/drawing/2016/5/12/chartex" xmlns:cx7="http://schemas.microsoft.com/office/drawing/2016/5/13/chartex" xmlns:cx8="http://schemas.microsoft.com/office/drawing/2016/5/14/chartex" xmlns:mc="http://schemas.openxmlformats.org/markup-compatibility/2006" xmlns:aink="http://schemas.microsoft.com/office/drawing/2016/ink" xmlns:am3d="http://schemas.microsoft.com/office/drawing/2017/model3d" xmlns:o="urn:schemas-microsoft-com:office:office" xmlns:oel="http://schemas.microsoft.com/office/2019/extlst" xmlns:r="http://schemas.openxmlformats.org/officeDocument/2006/relationships" xmlns:m="http://schemas.openxmlformats.org/officeDocument/2006/math" xmlns:v="urn:schemas-microsoft-com:vml" xmlns:wp14="http://schemas.microsoft.com/office/word/2010/wordprocessingDrawing" xmlns:wp="http://schemas.openxmlformats.org/drawingml/2006/wordprocessingDrawing" xmlns:w10="urn:schemas-microsoft-com:office:word" xmlns:w="http://schemas.openxmlformats.org/wordprocessingml/2006/main" xmlns:w14="http://schemas.microsoft.com/office/word/2010/wordml" xmlns:w15="http://schemas.microsoft.com/office/word/2012/wordml" xmlns:w16cex="http://schemas.microsoft.com/office/word/2018/wordml/cex" xmlns:w16cid="http://schemas.microsoft.com/office/word/2016/wordml/cid" xmlns:w16="http://schemas.microsoft.com/office/word/2018/wordml" xmlns:w16du="http://schemas.microsoft.com/office/word/2023/wordml/word16du" xmlns:w16sdtdh="http://schemas.microsoft.com/office/word/2020/wordml/sdtdatahash" xmlns:w16se="http://schemas.microsoft.com/office/word/2015/wordml/symex" xmlns:wpg="http://schemas.microsoft.com/office/word/2010/wordprocessingGroup" xmlns:wpi="http://schemas.microsoft.com/office/word/2010/wordprocessingInk" xmlns:wne="http://schemas.microsoft.com/office/word/2006/wordml" xmlns:wps="http://schemas.microsoft.com/office/word/2010/wordprocessingShape" mc:Ignorable="w14 w15 w16se w16cid w16 w16cex w16sdtdh w16du wp14">
   <w:p>
     <w:pPr>
       <w:pStyle w:val="Header"/>
@@ -18581,7 +18763,7 @@
 </file>
 
 <file path=word/header2.xml><?xml version="1.0" encoding="utf-8"?>
-<w:hdr xmlns:wpc="http://schemas.microsoft.com/office/word/2010/wordprocessingCanvas" xmlns:cx="http://schemas.microsoft.com/office/drawing/2014/chartex" xmlns:cx1="http://schemas.microsoft.com/office/drawing/2015/9/8/chartex" xmlns:cx2="http://schemas.microsoft.com/office/drawing/2015/10/21/chartex" xmlns:cx3="http://schemas.microsoft.com/office/drawing/2016/5/9/chartex" xmlns:cx4="http://schemas.microsoft.com/office/drawing/2016/5/10/chartex" xmlns:cx5="http://schemas.microsoft.com/office/drawing/2016/5/11/chartex" xmlns:cx6="http://schemas.microsoft.com/office/drawing/2016/5/12/chartex" xmlns:cx7="http://schemas.microsoft.com/office/drawing/2016/5/13/chartex" xmlns:cx8="http://schemas.microsoft.com/office/drawing/2016/5/14/chartex" xmlns:mc="http://schemas.openxmlformats.org/markup-compatibility/2006" xmlns:aink="http://schemas.microsoft.com/office/drawing/2016/ink" xmlns:am3d="http://schemas.microsoft.com/office/drawing/2017/model3d" xmlns:o="urn:schemas-microsoft-com:office:office" xmlns:r="http://schemas.openxmlformats.org/officeDocument/2006/relationships" xmlns:m="http://schemas.openxmlformats.org/officeDocument/2006/math" xmlns:v="urn:schemas-microsoft-com:vml" xmlns:wp14="http://schemas.microsoft.com/office/word/2010/wordprocessingDrawing" xmlns:wp="http://schemas.openxmlformats.org/drawingml/2006/wordprocessingDrawing" xmlns:w10="urn:schemas-microsoft-com:office:word" xmlns:w="http://schemas.openxmlformats.org/wordprocessingml/2006/main" xmlns:w14="http://schemas.microsoft.com/office/word/2010/wordml" xmlns:w15="http://schemas.microsoft.com/office/word/2012/wordml" xmlns:w16cex="http://schemas.microsoft.com/office/word/2018/wordml/cex" xmlns:w16cid="http://schemas.microsoft.com/office/word/2016/wordml/cid" xmlns:w16="http://schemas.microsoft.com/office/word/2018/wordml" xmlns:w16sdtdh="http://schemas.microsoft.com/office/word/2020/wordml/sdtdatahash" xmlns:w16se="http://schemas.microsoft.com/office/word/2015/wordml/symex" xmlns:wpg="http://schemas.microsoft.com/office/word/2010/wordprocessingGroup" xmlns:wpi="http://schemas.microsoft.com/office/word/2010/wordprocessingInk" xmlns:wne="http://schemas.microsoft.com/office/word/2006/wordml" xmlns:wps="http://schemas.microsoft.com/office/word/2010/wordprocessingShape" mc:Ignorable="w14 w15 w16se w16cid w16 w16cex w16sdtdh wp14">
+<w:hdr xmlns:wpc="http://schemas.microsoft.com/office/word/2010/wordprocessingCanvas" xmlns:cx="http://schemas.microsoft.com/office/drawing/2014/chartex" xmlns:cx1="http://schemas.microsoft.com/office/drawing/2015/9/8/chartex" xmlns:cx2="http://schemas.microsoft.com/office/drawing/2015/10/21/chartex" xmlns:cx3="http://schemas.microsoft.com/office/drawing/2016/5/9/chartex" xmlns:cx4="http://schemas.microsoft.com/office/drawing/2016/5/10/chartex" xmlns:cx5="http://schemas.microsoft.com/office/drawing/2016/5/11/chartex" xmlns:cx6="http://schemas.microsoft.com/office/drawing/2016/5/12/chartex" xmlns:cx7="http://schemas.microsoft.com/office/drawing/2016/5/13/chartex" xmlns:cx8="http://schemas.microsoft.com/office/drawing/2016/5/14/chartex" xmlns:mc="http://schemas.openxmlformats.org/markup-compatibility/2006" xmlns:aink="http://schemas.microsoft.com/office/drawing/2016/ink" xmlns:am3d="http://schemas.microsoft.com/office/drawing/2017/model3d" xmlns:o="urn:schemas-microsoft-com:office:office" xmlns:oel="http://schemas.microsoft.com/office/2019/extlst" xmlns:r="http://schemas.openxmlformats.org/officeDocument/2006/relationships" xmlns:m="http://schemas.openxmlformats.org/officeDocument/2006/math" xmlns:v="urn:schemas-microsoft-com:vml" xmlns:wp14="http://schemas.microsoft.com/office/word/2010/wordprocessingDrawing" xmlns:wp="http://schemas.openxmlformats.org/drawingml/2006/wordprocessingDrawing" xmlns:w10="urn:schemas-microsoft-com:office:word" xmlns:w="http://schemas.openxmlformats.org/wordprocessingml/2006/main" xmlns:w14="http://schemas.microsoft.com/office/word/2010/wordml" xmlns:w15="http://schemas.microsoft.com/office/word/2012/wordml" xmlns:w16cex="http://schemas.microsoft.com/office/word/2018/wordml/cex" xmlns:w16cid="http://schemas.microsoft.com/office/word/2016/wordml/cid" xmlns:w16="http://schemas.microsoft.com/office/word/2018/wordml" xmlns:w16du="http://schemas.microsoft.com/office/word/2023/wordml/word16du" xmlns:w16sdtdh="http://schemas.microsoft.com/office/word/2020/wordml/sdtdatahash" xmlns:w16se="http://schemas.microsoft.com/office/word/2015/wordml/symex" xmlns:wpg="http://schemas.microsoft.com/office/word/2010/wordprocessingGroup" xmlns:wpi="http://schemas.microsoft.com/office/word/2010/wordprocessingInk" xmlns:wne="http://schemas.microsoft.com/office/word/2006/wordml" xmlns:wps="http://schemas.microsoft.com/office/word/2010/wordprocessingShape" mc:Ignorable="w14 w15 w16se w16cid w16 w16cex w16sdtdh w16du wp14">
   <w:p>
     <w:pPr>
       <w:pStyle w:val="Header"/>
@@ -18626,7 +18808,7 @@
 </file>
 
 <file path=word/numbering.xml><?xml version="1.0" encoding="utf-8"?>
-<w:numbering xmlns:wpc="http://schemas.microsoft.com/office/word/2010/wordprocessingCanvas" xmlns:cx="http://schemas.microsoft.com/office/drawing/2014/chartex" xmlns:cx1="http://schemas.microsoft.com/office/drawing/2015/9/8/chartex" xmlns:cx2="http://schemas.microsoft.com/office/drawing/2015/10/21/chartex" xmlns:cx3="http://schemas.microsoft.com/office/drawing/2016/5/9/chartex" xmlns:cx4="http://schemas.microsoft.com/office/drawing/2016/5/10/chartex" xmlns:cx5="http://schemas.microsoft.com/office/drawing/2016/5/11/chartex" xmlns:cx6="http://schemas.microsoft.com/office/drawing/2016/5/12/chartex" xmlns:cx7="http://schemas.microsoft.com/office/drawing/2016/5/13/chartex" xmlns:cx8="http://schemas.microsoft.com/office/drawing/2016/5/14/chartex" xmlns:mc="http://schemas.openxmlformats.org/markup-compatibility/2006" xmlns:aink="http://schemas.microsoft.com/office/drawing/2016/ink" xmlns:am3d="http://schemas.microsoft.com/office/drawing/2017/model3d" xmlns:o="urn:schemas-microsoft-com:office:office" xmlns:r="http://schemas.openxmlformats.org/officeDocument/2006/relationships" xmlns:m="http://schemas.openxmlformats.org/officeDocument/2006/math" xmlns:v="urn:schemas-microsoft-com:vml" xmlns:wp14="http://schemas.microsoft.com/office/word/2010/wordprocessingDrawing" xmlns:wp="http://schemas.openxmlformats.org/drawingml/2006/wordprocessingDrawing" xmlns:w10="urn:schemas-microsoft-com:office:word" xmlns:w="http://schemas.openxmlformats.org/wordprocessingml/2006/main" xmlns:w14="http://schemas.microsoft.com/office/word/2010/wordml" xmlns:w15="http://schemas.microsoft.com/office/word/2012/wordml" xmlns:w16cex="http://schemas.microsoft.com/office/word/2018/wordml/cex" xmlns:w16cid="http://schemas.microsoft.com/office/word/2016/wordml/cid" xmlns:w16="http://schemas.microsoft.com/office/word/2018/wordml" xmlns:w16sdtdh="http://schemas.microsoft.com/office/word/2020/wordml/sdtdatahash" xmlns:w16se="http://schemas.microsoft.com/office/word/2015/wordml/symex" xmlns:wpg="http://schemas.microsoft.com/office/word/2010/wordprocessingGroup" xmlns:wpi="http://schemas.microsoft.com/office/word/2010/wordprocessingInk" xmlns:wne="http://schemas.microsoft.com/office/word/2006/wordml" xmlns:wps="http://schemas.microsoft.com/office/word/2010/wordprocessingShape" mc:Ignorable="w14 w15 w16se w16cid w16 w16cex w16sdtdh wp14">
+<w:numbering xmlns:wpc="http://schemas.microsoft.com/office/word/2010/wordprocessingCanvas" xmlns:cx="http://schemas.microsoft.com/office/drawing/2014/chartex" xmlns:cx1="http://schemas.microsoft.com/office/drawing/2015/9/8/chartex" xmlns:cx2="http://schemas.microsoft.com/office/drawing/2015/10/21/chartex" xmlns:cx3="http://schemas.microsoft.com/office/drawing/2016/5/9/chartex" xmlns:cx4="http://schemas.microsoft.com/office/drawing/2016/5/10/chartex" xmlns:cx5="http://schemas.microsoft.com/office/drawing/2016/5/11/chartex" xmlns:cx6="http://schemas.microsoft.com/office/drawing/2016/5/12/chartex" xmlns:cx7="http://schemas.microsoft.com/office/drawing/2016/5/13/chartex" xmlns:cx8="http://schemas.microsoft.com/office/drawing/2016/5/14/chartex" xmlns:mc="http://schemas.openxmlformats.org/markup-compatibility/2006" xmlns:aink="http://schemas.microsoft.com/office/drawing/2016/ink" xmlns:am3d="http://schemas.microsoft.com/office/drawing/2017/model3d" xmlns:o="urn:schemas-microsoft-com:office:office" xmlns:oel="http://schemas.microsoft.com/office/2019/extlst" xmlns:r="http://schemas.openxmlformats.org/officeDocument/2006/relationships" xmlns:m="http://schemas.openxmlformats.org/officeDocument/2006/math" xmlns:v="urn:schemas-microsoft-com:vml" xmlns:wp14="http://schemas.microsoft.com/office/word/2010/wordprocessingDrawing" xmlns:wp="http://schemas.openxmlformats.org/drawingml/2006/wordprocessingDrawing" xmlns:w10="urn:schemas-microsoft-com:office:word" xmlns:w="http://schemas.openxmlformats.org/wordprocessingml/2006/main" xmlns:w14="http://schemas.microsoft.com/office/word/2010/wordml" xmlns:w15="http://schemas.microsoft.com/office/word/2012/wordml" xmlns:w16cex="http://schemas.microsoft.com/office/word/2018/wordml/cex" xmlns:w16cid="http://schemas.microsoft.com/office/word/2016/wordml/cid" xmlns:w16="http://schemas.microsoft.com/office/word/2018/wordml" xmlns:w16du="http://schemas.microsoft.com/office/word/2023/wordml/word16du" xmlns:w16sdtdh="http://schemas.microsoft.com/office/word/2020/wordml/sdtdatahash" xmlns:w16se="http://schemas.microsoft.com/office/word/2015/wordml/symex" xmlns:wpg="http://schemas.microsoft.com/office/word/2010/wordprocessingGroup" xmlns:wpi="http://schemas.microsoft.com/office/word/2010/wordprocessingInk" xmlns:wne="http://schemas.microsoft.com/office/word/2006/wordml" xmlns:wps="http://schemas.microsoft.com/office/word/2010/wordprocessingShape" mc:Ignorable="w14 w15 w16se w16cid w16 w16cex w16sdtdh w16du wp14">
   <w:abstractNum w:abstractNumId="0" w15:restartNumberingAfterBreak="0">
     <w:nsid w:val="110C215B"/>
     <w:multiLevelType w:val="hybridMultilevel"/>
@@ -18915,20 +19097,20 @@
       </w:pPr>
     </w:lvl>
   </w:abstractNum>
-  <w:num w:numId="1">
+  <w:num w:numId="1" w16cid:durableId="341203410">
     <w:abstractNumId w:val="0"/>
   </w:num>
-  <w:num w:numId="2">
+  <w:num w:numId="2" w16cid:durableId="1449667700">
     <w:abstractNumId w:val="1"/>
   </w:num>
-  <w:num w:numId="3">
+  <w:num w:numId="3" w16cid:durableId="744961992">
     <w:abstractNumId w:val="2"/>
   </w:num>
 </w:numbering>
 </file>
 
 <file path=word/people.xml><?xml version="1.0" encoding="utf-8"?>
-<w15:people xmlns:wpc="http://schemas.microsoft.com/office/word/2010/wordprocessingCanvas" xmlns:cx="http://schemas.microsoft.com/office/drawing/2014/chartex" xmlns:cx1="http://schemas.microsoft.com/office/drawing/2015/9/8/chartex" xmlns:cx2="http://schemas.microsoft.com/office/drawing/2015/10/21/chartex" xmlns:cx3="http://schemas.microsoft.com/office/drawing/2016/5/9/chartex" xmlns:cx4="http://schemas.microsoft.com/office/drawing/2016/5/10/chartex" xmlns:cx5="http://schemas.microsoft.com/office/drawing/2016/5/11/chartex" xmlns:cx6="http://schemas.microsoft.com/office/drawing/2016/5/12/chartex" xmlns:cx7="http://schemas.microsoft.com/office/drawing/2016/5/13/chartex" xmlns:cx8="http://schemas.microsoft.com/office/drawing/2016/5/14/chartex" xmlns:mc="http://schemas.openxmlformats.org/markup-compatibility/2006" xmlns:aink="http://schemas.microsoft.com/office/drawing/2016/ink" xmlns:am3d="http://schemas.microsoft.com/office/drawing/2017/model3d" xmlns:o="urn:schemas-microsoft-com:office:office" xmlns:r="http://schemas.openxmlformats.org/officeDocument/2006/relationships" xmlns:m="http://schemas.openxmlformats.org/officeDocument/2006/math" xmlns:v="urn:schemas-microsoft-com:vml" xmlns:wp14="http://schemas.microsoft.com/office/word/2010/wordprocessingDrawing" xmlns:wp="http://schemas.openxmlformats.org/drawingml/2006/wordprocessingDrawing" xmlns:w10="urn:schemas-microsoft-com:office:word" xmlns:w="http://schemas.openxmlformats.org/wordprocessingml/2006/main" xmlns:w14="http://schemas.microsoft.com/office/word/2010/wordml" xmlns:w15="http://schemas.microsoft.com/office/word/2012/wordml" xmlns:w16cex="http://schemas.microsoft.com/office/word/2018/wordml/cex" xmlns:w16cid="http://schemas.microsoft.com/office/word/2016/wordml/cid" xmlns:w16="http://schemas.microsoft.com/office/word/2018/wordml" xmlns:w16sdtdh="http://schemas.microsoft.com/office/word/2020/wordml/sdtdatahash" xmlns:w16se="http://schemas.microsoft.com/office/word/2015/wordml/symex" xmlns:wpg="http://schemas.microsoft.com/office/word/2010/wordprocessingGroup" xmlns:wpi="http://schemas.microsoft.com/office/word/2010/wordprocessingInk" xmlns:wne="http://schemas.microsoft.com/office/word/2006/wordml" xmlns:wps="http://schemas.microsoft.com/office/word/2010/wordprocessingShape" mc:Ignorable="w14 w15 w16se w16cid w16 w16cex w16sdtdh wp14">
+<w15:people xmlns:wpc="http://schemas.microsoft.com/office/word/2010/wordprocessingCanvas" xmlns:cx="http://schemas.microsoft.com/office/drawing/2014/chartex" xmlns:cx1="http://schemas.microsoft.com/office/drawing/2015/9/8/chartex" xmlns:cx2="http://schemas.microsoft.com/office/drawing/2015/10/21/chartex" xmlns:cx3="http://schemas.microsoft.com/office/drawing/2016/5/9/chartex" xmlns:cx4="http://schemas.microsoft.com/office/drawing/2016/5/10/chartex" xmlns:cx5="http://schemas.microsoft.com/office/drawing/2016/5/11/chartex" xmlns:cx6="http://schemas.microsoft.com/office/drawing/2016/5/12/chartex" xmlns:cx7="http://schemas.microsoft.com/office/drawing/2016/5/13/chartex" xmlns:cx8="http://schemas.microsoft.com/office/drawing/2016/5/14/chartex" xmlns:mc="http://schemas.openxmlformats.org/markup-compatibility/2006" xmlns:aink="http://schemas.microsoft.com/office/drawing/2016/ink" xmlns:am3d="http://schemas.microsoft.com/office/drawing/2017/model3d" xmlns:o="urn:schemas-microsoft-com:office:office" xmlns:oel="http://schemas.microsoft.com/office/2019/extlst" xmlns:r="http://schemas.openxmlformats.org/officeDocument/2006/relationships" xmlns:m="http://schemas.openxmlformats.org/officeDocument/2006/math" xmlns:v="urn:schemas-microsoft-com:vml" xmlns:wp14="http://schemas.microsoft.com/office/word/2010/wordprocessingDrawing" xmlns:wp="http://schemas.openxmlformats.org/drawingml/2006/wordprocessingDrawing" xmlns:w10="urn:schemas-microsoft-com:office:word" xmlns:w="http://schemas.openxmlformats.org/wordprocessingml/2006/main" xmlns:w14="http://schemas.microsoft.com/office/word/2010/wordml" xmlns:w15="http://schemas.microsoft.com/office/word/2012/wordml" xmlns:w16cex="http://schemas.microsoft.com/office/word/2018/wordml/cex" xmlns:w16cid="http://schemas.microsoft.com/office/word/2016/wordml/cid" xmlns:w16="http://schemas.microsoft.com/office/word/2018/wordml" xmlns:w16du="http://schemas.microsoft.com/office/word/2023/wordml/word16du" xmlns:w16sdtdh="http://schemas.microsoft.com/office/word/2020/wordml/sdtdatahash" xmlns:w16se="http://schemas.microsoft.com/office/word/2015/wordml/symex" xmlns:wpg="http://schemas.microsoft.com/office/word/2010/wordprocessingGroup" xmlns:wpi="http://schemas.microsoft.com/office/word/2010/wordprocessingInk" xmlns:wne="http://schemas.microsoft.com/office/word/2006/wordml" xmlns:wps="http://schemas.microsoft.com/office/word/2010/wordprocessingShape" mc:Ignorable="w14 w15 w16se w16cid w16 w16cex w16sdtdh w16du wp14">
   <w15:person w15:author="Parker, Emily">
     <w15:presenceInfo w15:providerId="AD" w15:userId="S-1-5-21-1407069837-2091007605-538272213-57443323"/>
   </w15:person>
@@ -18939,7 +19121,7 @@
 </file>
 
 <file path=word/styles.xml><?xml version="1.0" encoding="utf-8"?>
-<w:styles xmlns:mc="http://schemas.openxmlformats.org/markup-compatibility/2006" xmlns:r="http://schemas.openxmlformats.org/officeDocument/2006/relationships" xmlns:w="http://schemas.openxmlformats.org/wordprocessingml/2006/main" xmlns:w14="http://schemas.microsoft.com/office/word/2010/wordml" xmlns:w15="http://schemas.microsoft.com/office/word/2012/wordml" xmlns:w16cex="http://schemas.microsoft.com/office/word/2018/wordml/cex" xmlns:w16cid="http://schemas.microsoft.com/office/word/2016/wordml/cid" xmlns:w16="http://schemas.microsoft.com/office/word/2018/wordml" xmlns:w16sdtdh="http://schemas.microsoft.com/office/word/2020/wordml/sdtdatahash" xmlns:w16se="http://schemas.microsoft.com/office/word/2015/wordml/symex" mc:Ignorable="w14 w15 w16se w16cid w16 w16cex w16sdtdh">
+<w:styles xmlns:mc="http://schemas.openxmlformats.org/markup-compatibility/2006" xmlns:r="http://schemas.openxmlformats.org/officeDocument/2006/relationships" xmlns:w="http://schemas.openxmlformats.org/wordprocessingml/2006/main" xmlns:w14="http://schemas.microsoft.com/office/word/2010/wordml" xmlns:w15="http://schemas.microsoft.com/office/word/2012/wordml" xmlns:w16cex="http://schemas.microsoft.com/office/word/2018/wordml/cex" xmlns:w16cid="http://schemas.microsoft.com/office/word/2016/wordml/cid" xmlns:w16="http://schemas.microsoft.com/office/word/2018/wordml" xmlns:w16du="http://schemas.microsoft.com/office/word/2023/wordml/word16du" xmlns:w16sdtdh="http://schemas.microsoft.com/office/word/2020/wordml/sdtdatahash" xmlns:w16se="http://schemas.microsoft.com/office/word/2015/wordml/symex" mc:Ignorable="w14 w15 w16se w16cid w16 w16cex w16sdtdh w16du">
   <w:docDefaults>
     <w:rPrDefault>
       <w:rPr>
@@ -19872,6 +20054,10 @@
 </file>
 
 <file path=customXml/item2.xml><?xml version="1.0" encoding="utf-8"?>
+<b:Sources xmlns:b="http://schemas.openxmlformats.org/officeDocument/2006/bibliography" xmlns="http://schemas.openxmlformats.org/officeDocument/2006/bibliography" SelectedStyle="\APASixthEditionOfficeOnline.xsl" StyleName="APA" Version="6"/>
+</file>
+
+<file path=customXml/item3.xml><?xml version="1.0" encoding="utf-8"?>
 <?mso-contentType ?>
 <FormTemplates xmlns="http://schemas.microsoft.com/sharepoint/v3/contenttype/forms">
   <Display>DocumentLibraryForm</Display>
@@ -19880,7 +20066,7 @@
 </FormTemplates>
 </file>
 
-<file path=customXml/item3.xml><?xml version="1.0" encoding="utf-8"?>
+<file path=customXml/item4.xml><?xml version="1.0" encoding="utf-8"?>
 <ct:contentTypeSchema xmlns:ct="http://schemas.microsoft.com/office/2006/metadata/contentType" xmlns:ma="http://schemas.microsoft.com/office/2006/metadata/properties/metaAttributes" ct:_="" ma:_="" ma:contentTypeName="Document" ma:contentTypeID="0x010100C39F2A75005F2D43B30369DAED2CCB1C" ma:contentTypeVersion="53" ma:contentTypeDescription="Create a new document." ma:contentTypeScope="" ma:versionID="b65eefbc134feefc11c332543f8138bd">
   <xsd:schema xmlns:xsd="http://www.w3.org/2001/XMLSchema" xmlns:xs="http://www.w3.org/2001/XMLSchema" xmlns:p="http://schemas.microsoft.com/office/2006/metadata/properties" xmlns:ns1="http://schemas.microsoft.com/sharepoint/v3" xmlns:ns2="0feec74c-ecc7-44c3-9c64-3623cf89ed41" xmlns:ns3="1f707338-ea0f-4fe5-baee-59b996692b22" targetNamespace="http://schemas.microsoft.com/office/2006/metadata/properties" ma:root="true" ma:fieldsID="2ebdf88bf0a62387c91715c5c1045043" ns1:_="" ns2:_="" ns3:_="">
     <xsd:import namespace="http://schemas.microsoft.com/sharepoint/v3"/>
@@ -20404,7 +20590,7 @@
 </ct:contentTypeSchema>
 </file>
 
-<file path=customXml/item4.xml><?xml version="1.0" encoding="utf-8"?>
+<file path=customXml/item5.xml><?xml version="1.0" encoding="utf-8"?>
 <p:properties xmlns:p="http://schemas.microsoft.com/office/2006/metadata/properties" xmlns:xsi="http://www.w3.org/2001/XMLSchema-instance" xmlns:pc="http://schemas.microsoft.com/office/infopath/2007/PartnerControls">
   <documentManagement>
     <TaxCatchAll xmlns="1f707338-ea0f-4fe5-baee-59b996692b22" xsi:nil="true"/>
@@ -20453,10 +20639,6 @@
 </p:properties>
 </file>
 
-<file path=customXml/item5.xml><?xml version="1.0" encoding="utf-8"?>
-<b:Sources xmlns:b="http://schemas.openxmlformats.org/officeDocument/2006/bibliography" xmlns="http://schemas.openxmlformats.org/officeDocument/2006/bibliography" SelectedStyle="\APASixthEditionOfficeOnline.xsl" StyleName="APA" Version="6"/>
-</file>
-
 <file path=customXml/itemProps1.xml><?xml version="1.0" encoding="utf-8"?>
 <ds:datastoreItem xmlns:ds="http://schemas.openxmlformats.org/officeDocument/2006/customXml" ds:itemID="{55AF091B-3C7A-41E3-B477-F2FDAA23CFDA}">
   <ds:schemaRefs>
@@ -20466,6 +20648,14 @@
 </file>
 
 <file path=customXml/itemProps2.xml><?xml version="1.0" encoding="utf-8"?>
+<ds:datastoreItem xmlns:ds="http://schemas.openxmlformats.org/officeDocument/2006/customXml" ds:itemID="{1B6B35DE-0877-4E66-80B1-D9587151751D}">
+  <ds:schemaRefs>
+    <ds:schemaRef ds:uri="http://schemas.openxmlformats.org/officeDocument/2006/bibliography"/>
+  </ds:schemaRefs>
+</ds:datastoreItem>
+</file>
+
+<file path=customXml/itemProps3.xml><?xml version="1.0" encoding="utf-8"?>
 <ds:datastoreItem xmlns:ds="http://schemas.openxmlformats.org/officeDocument/2006/customXml" ds:itemID="{C6552677-A95B-4093-849B-B6AED615DA4B}">
   <ds:schemaRefs>
     <ds:schemaRef ds:uri="http://schemas.microsoft.com/sharepoint/v3/contenttype/forms"/>
@@ -20473,7 +20663,7 @@
 </ds:datastoreItem>
 </file>
 
-<file path=customXml/itemProps3.xml><?xml version="1.0" encoding="utf-8"?>
+<file path=customXml/itemProps4.xml><?xml version="1.0" encoding="utf-8"?>
 <ds:datastoreItem xmlns:ds="http://schemas.openxmlformats.org/officeDocument/2006/customXml" ds:itemID="{EB29CA3C-5353-4466-A275-3B6348CA7261}">
   <ds:schemaRefs>
     <ds:schemaRef ds:uri="http://schemas.microsoft.com/office/2006/metadata/contentType"/>
@@ -20493,7 +20683,7 @@
 </ds:datastoreItem>
 </file>
 
-<file path=customXml/itemProps4.xml><?xml version="1.0" encoding="utf-8"?>
+<file path=customXml/itemProps5.xml><?xml version="1.0" encoding="utf-8"?>
 <ds:datastoreItem xmlns:ds="http://schemas.openxmlformats.org/officeDocument/2006/customXml" ds:itemID="{E23E4120-D6A2-4237-8072-707FB1C50E55}">
   <ds:schemaRefs>
     <ds:schemaRef ds:uri="http://schemas.microsoft.com/office/2006/metadata/properties"/>
@@ -20503,12 +20693,4 @@
     <ds:schemaRef ds:uri="http://schemas.microsoft.com/sharepoint/v3"/>
   </ds:schemaRefs>
 </ds:datastoreItem>
-</file>
-
-<file path=customXml/itemProps5.xml><?xml version="1.0" encoding="utf-8"?>
-<ds:datastoreItem xmlns:ds="http://schemas.openxmlformats.org/officeDocument/2006/customXml" ds:itemID="{1B6B35DE-0877-4E66-80B1-D9587151751D}">
-  <ds:schemaRefs>
-    <ds:schemaRef ds:uri="http://schemas.openxmlformats.org/officeDocument/2006/bibliography"/>
-  </ds:schemaRefs>
-</ds:datastoreItem>
 </file>
</xml_diff>

<commit_message>
running into problems with vpn
</commit_message>
<xml_diff>
--- a/Network Engineering Capstone Functionality Report - Emily Parker.docx
+++ b/Network Engineering Capstone Functionality Report - Emily Parker.docx
@@ -15060,7 +15060,7 @@
           <w:szCs w:val="18"/>
         </w:rPr>
         <w:drawing>
-          <wp:inline distT="0" distB="0" distL="0" distR="0" wp14:anchorId="2A4D30E7" wp14:editId="6D540653">
+          <wp:inline distT="0" distB="0" distL="0" distR="0" wp14:anchorId="2A4D30E7" wp14:editId="014845DA">
             <wp:extent cx="5943600" cy="800100"/>
             <wp:effectExtent l="0" t="0" r="0" b="0"/>
             <wp:docPr id="176461324" name="Picture 1" descr="A computer screen shot of a computer&#10;&#10;Description automatically generated"/>
@@ -17005,9 +17005,7 @@
         <w:spacing w:after="0" w:line="240" w:lineRule="auto"/>
         <w:textAlignment w:val="baseline"/>
         <w:rPr>
-          <w:rFonts w:ascii="Verdana" w:eastAsia="Times New Roman" w:hAnsi="Verdana" w:cs="Segoe UI"/>
-          <w:sz w:val="18"/>
-          <w:szCs w:val="18"/>
+          <w:rFonts w:ascii="Verdana" w:eastAsia="Times New Roman" w:hAnsi="Verdana" w:cs="Calibri"/>
         </w:rPr>
       </w:pPr>
       <w:r>
@@ -17015,6 +17013,222 @@
           <w:rFonts w:ascii="Verdana" w:eastAsia="Times New Roman" w:hAnsi="Verdana" w:cs="Calibri"/>
         </w:rPr>
         <w:t> </w:t>
+      </w:r>
+    </w:p>
+    <w:p>
+      <w:pPr>
+        <w:spacing w:after="0" w:line="240" w:lineRule="auto"/>
+        <w:textAlignment w:val="baseline"/>
+        <w:rPr>
+          <w:rFonts w:ascii="Verdana" w:eastAsia="Times New Roman" w:hAnsi="Verdana" w:cs="Calibri"/>
+        </w:rPr>
+      </w:pPr>
+      <w:r>
+        <w:rPr>
+          <w:rFonts w:ascii="Verdana" w:eastAsia="Times New Roman" w:hAnsi="Verdana" w:cs="Calibri"/>
+        </w:rPr>
+        <w:t xml:space="preserve">After attempting to configure an IPsec VPN between R3 and R4, I realized that the routers do not have the capability to acquire the security license necessary for the configuration. Therefore, instead of potentially creating unwanted problems in the network, I will create another small network to showcase the IPsec VPN configuration. </w:t>
+      </w:r>
+    </w:p>
+    <w:p>
+      <w:pPr>
+        <w:spacing w:after="0" w:line="240" w:lineRule="auto"/>
+        <w:textAlignment w:val="baseline"/>
+        <w:rPr>
+          <w:rFonts w:ascii="Verdana" w:eastAsia="Times New Roman" w:hAnsi="Verdana" w:cs="Calibri"/>
+        </w:rPr>
+      </w:pPr>
+    </w:p>
+    <w:p>
+      <w:pPr>
+        <w:spacing w:after="0" w:line="240" w:lineRule="auto"/>
+        <w:textAlignment w:val="baseline"/>
+        <w:rPr>
+          <w:rFonts w:ascii="Verdana" w:eastAsia="Times New Roman" w:hAnsi="Verdana" w:cs="Segoe UI"/>
+          <w:sz w:val="18"/>
+          <w:szCs w:val="18"/>
+        </w:rPr>
+      </w:pPr>
+      <w:r>
+        <w:rPr>
+          <w:rFonts w:ascii="Verdana" w:eastAsia="Times New Roman" w:hAnsi="Verdana" w:cs="Segoe UI"/>
+          <w:noProof/>
+          <w:sz w:val="18"/>
+          <w:szCs w:val="18"/>
+        </w:rPr>
+        <w:lastRenderedPageBreak/>
+        <w:drawing>
+          <wp:inline distT="0" distB="0" distL="0" distR="0" wp14:anchorId="4EC2B41D" wp14:editId="0247EBE9">
+            <wp:extent cx="5416828" cy="2159111"/>
+            <wp:effectExtent l="0" t="0" r="0" b="0"/>
+            <wp:docPr id="629198885" name="Picture 1" descr="A screenshot of a computer&#10;&#10;Description automatically generated"/>
+            <wp:cNvGraphicFramePr>
+              <a:graphicFrameLocks xmlns:a="http://schemas.openxmlformats.org/drawingml/2006/main" noChangeAspect="1"/>
+            </wp:cNvGraphicFramePr>
+            <a:graphic xmlns:a="http://schemas.openxmlformats.org/drawingml/2006/main">
+              <a:graphicData uri="http://schemas.openxmlformats.org/drawingml/2006/picture">
+                <pic:pic xmlns:pic="http://schemas.openxmlformats.org/drawingml/2006/picture">
+                  <pic:nvPicPr>
+                    <pic:cNvPr id="629198885" name="Picture 1" descr="A screenshot of a computer&#10;&#10;Description automatically generated"/>
+                    <pic:cNvPicPr/>
+                  </pic:nvPicPr>
+                  <pic:blipFill>
+                    <a:blip r:embed="rId130">
+                      <a:extLst>
+                        <a:ext uri="{28A0092B-C50C-407E-A947-70E740481C1C}">
+                          <a14:useLocalDpi xmlns:a14="http://schemas.microsoft.com/office/drawing/2010/main" val="0"/>
+                        </a:ext>
+                      </a:extLst>
+                    </a:blip>
+                    <a:stretch>
+                      <a:fillRect/>
+                    </a:stretch>
+                  </pic:blipFill>
+                  <pic:spPr>
+                    <a:xfrm>
+                      <a:off x="0" y="0"/>
+                      <a:ext cx="5416828" cy="2159111"/>
+                    </a:xfrm>
+                    <a:prstGeom prst="rect">
+                      <a:avLst/>
+                    </a:prstGeom>
+                  </pic:spPr>
+                </pic:pic>
+              </a:graphicData>
+            </a:graphic>
+          </wp:inline>
+        </w:drawing>
+      </w:r>
+    </w:p>
+    <w:p>
+      <w:pPr>
+        <w:spacing w:after="0" w:line="240" w:lineRule="auto"/>
+        <w:textAlignment w:val="baseline"/>
+        <w:rPr>
+          <w:rFonts w:ascii="Verdana" w:eastAsia="Times New Roman" w:hAnsi="Verdana" w:cs="Segoe UI"/>
+          <w:sz w:val="18"/>
+          <w:szCs w:val="18"/>
+        </w:rPr>
+      </w:pPr>
+    </w:p>
+    <w:p>
+      <w:pPr>
+        <w:spacing w:after="0" w:line="240" w:lineRule="auto"/>
+        <w:textAlignment w:val="baseline"/>
+        <w:rPr>
+          <w:rFonts w:ascii="Verdana" w:eastAsia="Times New Roman" w:hAnsi="Verdana" w:cs="Segoe UI"/>
+          <w:sz w:val="18"/>
+          <w:szCs w:val="18"/>
+        </w:rPr>
+      </w:pPr>
+      <w:r>
+        <w:rPr>
+          <w:rFonts w:ascii="Verdana" w:eastAsia="Times New Roman" w:hAnsi="Verdana" w:cs="Segoe UI"/>
+          <w:sz w:val="18"/>
+          <w:szCs w:val="18"/>
+        </w:rPr>
+        <w:t>Configuring the security license on Router0.</w:t>
+      </w:r>
+    </w:p>
+    <w:p>
+      <w:pPr>
+        <w:spacing w:after="0" w:line="240" w:lineRule="auto"/>
+        <w:textAlignment w:val="baseline"/>
+        <w:rPr>
+          <w:rFonts w:ascii="Verdana" w:eastAsia="Times New Roman" w:hAnsi="Verdana" w:cs="Segoe UI"/>
+          <w:sz w:val="18"/>
+          <w:szCs w:val="18"/>
+        </w:rPr>
+      </w:pPr>
+    </w:p>
+    <w:p>
+      <w:pPr>
+        <w:spacing w:after="0" w:line="240" w:lineRule="auto"/>
+        <w:textAlignment w:val="baseline"/>
+        <w:rPr>
+          <w:rFonts w:ascii="Verdana" w:eastAsia="Times New Roman" w:hAnsi="Verdana" w:cs="Segoe UI"/>
+          <w:sz w:val="18"/>
+          <w:szCs w:val="18"/>
+        </w:rPr>
+      </w:pPr>
+      <w:r>
+        <w:rPr>
+          <w:rFonts w:ascii="Verdana" w:eastAsia="Times New Roman" w:hAnsi="Verdana" w:cs="Segoe UI"/>
+          <w:noProof/>
+          <w:sz w:val="18"/>
+          <w:szCs w:val="18"/>
+        </w:rPr>
+        <w:drawing>
+          <wp:inline distT="0" distB="0" distL="0" distR="0" wp14:anchorId="5D106998" wp14:editId="6E649BC5">
+            <wp:extent cx="5169166" cy="2343270"/>
+            <wp:effectExtent l="0" t="0" r="0" b="0"/>
+            <wp:docPr id="1476031313" name="Picture 2" descr="A screenshot of a computer&#10;&#10;Description automatically generated"/>
+            <wp:cNvGraphicFramePr>
+              <a:graphicFrameLocks xmlns:a="http://schemas.openxmlformats.org/drawingml/2006/main" noChangeAspect="1"/>
+            </wp:cNvGraphicFramePr>
+            <a:graphic xmlns:a="http://schemas.openxmlformats.org/drawingml/2006/main">
+              <a:graphicData uri="http://schemas.openxmlformats.org/drawingml/2006/picture">
+                <pic:pic xmlns:pic="http://schemas.openxmlformats.org/drawingml/2006/picture">
+                  <pic:nvPicPr>
+                    <pic:cNvPr id="1476031313" name="Picture 2" descr="A screenshot of a computer&#10;&#10;Description automatically generated"/>
+                    <pic:cNvPicPr/>
+                  </pic:nvPicPr>
+                  <pic:blipFill>
+                    <a:blip r:embed="rId131">
+                      <a:extLst>
+                        <a:ext uri="{28A0092B-C50C-407E-A947-70E740481C1C}">
+                          <a14:useLocalDpi xmlns:a14="http://schemas.microsoft.com/office/drawing/2010/main" val="0"/>
+                        </a:ext>
+                      </a:extLst>
+                    </a:blip>
+                    <a:stretch>
+                      <a:fillRect/>
+                    </a:stretch>
+                  </pic:blipFill>
+                  <pic:spPr>
+                    <a:xfrm>
+                      <a:off x="0" y="0"/>
+                      <a:ext cx="5169166" cy="2343270"/>
+                    </a:xfrm>
+                    <a:prstGeom prst="rect">
+                      <a:avLst/>
+                    </a:prstGeom>
+                  </pic:spPr>
+                </pic:pic>
+              </a:graphicData>
+            </a:graphic>
+          </wp:inline>
+        </w:drawing>
+      </w:r>
+    </w:p>
+    <w:p>
+      <w:pPr>
+        <w:spacing w:after="0" w:line="240" w:lineRule="auto"/>
+        <w:textAlignment w:val="baseline"/>
+        <w:rPr>
+          <w:rFonts w:ascii="Verdana" w:eastAsia="Times New Roman" w:hAnsi="Verdana" w:cs="Segoe UI"/>
+          <w:sz w:val="18"/>
+          <w:szCs w:val="18"/>
+        </w:rPr>
+      </w:pPr>
+    </w:p>
+    <w:p>
+      <w:pPr>
+        <w:spacing w:after="0" w:line="240" w:lineRule="auto"/>
+        <w:textAlignment w:val="baseline"/>
+        <w:rPr>
+          <w:rFonts w:ascii="Verdana" w:eastAsia="Times New Roman" w:hAnsi="Verdana" w:cs="Segoe UI"/>
+          <w:sz w:val="18"/>
+          <w:szCs w:val="18"/>
+        </w:rPr>
+      </w:pPr>
+      <w:r>
+        <w:rPr>
+          <w:rFonts w:ascii="Verdana" w:eastAsia="Times New Roman" w:hAnsi="Verdana" w:cs="Segoe UI"/>
+          <w:sz w:val="18"/>
+          <w:szCs w:val="18"/>
+        </w:rPr>
+        <w:t>Configuring the security license on Router1.</w:t>
       </w:r>
     </w:p>
     <w:p>
@@ -17059,7 +17273,7 @@
                     <pic:cNvPicPr/>
                   </pic:nvPicPr>
                   <pic:blipFill>
-                    <a:blip r:embed="rId130">
+                    <a:blip r:embed="rId132">
                       <a:extLst>
                         <a:ext uri="{28A0092B-C50C-407E-A947-70E740481C1C}">
                           <a14:useLocalDpi xmlns:a14="http://schemas.microsoft.com/office/drawing/2010/main" val="0"/>
@@ -17150,7 +17364,7 @@
                     <pic:cNvPicPr/>
                   </pic:nvPicPr>
                   <pic:blipFill>
-                    <a:blip r:embed="rId131">
+                    <a:blip r:embed="rId133">
                       <a:extLst>
                         <a:ext uri="{28A0092B-C50C-407E-A947-70E740481C1C}">
                           <a14:useLocalDpi xmlns:a14="http://schemas.microsoft.com/office/drawing/2010/main" val="0"/>
@@ -18238,10 +18452,10 @@
       </w:pPr>
     </w:p>
     <w:sectPr>
-      <w:headerReference w:type="default" r:id="rId132"/>
-      <w:footerReference w:type="default" r:id="rId133"/>
-      <w:headerReference w:type="first" r:id="rId134"/>
-      <w:footerReference w:type="first" r:id="rId135"/>
+      <w:headerReference w:type="default" r:id="rId134"/>
+      <w:footerReference w:type="default" r:id="rId135"/>
+      <w:headerReference w:type="first" r:id="rId136"/>
+      <w:footerReference w:type="first" r:id="rId137"/>
       <w:type w:val="continuous"/>
       <w:pgSz w:w="12240" w:h="15840"/>
       <w:pgMar w:top="1440" w:right="1440" w:bottom="1440" w:left="1440" w:header="720" w:footer="432" w:gutter="0"/>
@@ -20054,10 +20268,59 @@
 </file>
 
 <file path=customXml/item2.xml><?xml version="1.0" encoding="utf-8"?>
+<p:properties xmlns:p="http://schemas.microsoft.com/office/2006/metadata/properties" xmlns:xsi="http://www.w3.org/2001/XMLSchema-instance" xmlns:pc="http://schemas.microsoft.com/office/infopath/2007/PartnerControls">
+  <documentManagement>
+    <TaxCatchAll xmlns="1f707338-ea0f-4fe5-baee-59b996692b22" xsi:nil="true"/>
+    <lcf76f155ced4ddcb4097134ff3c332f xmlns="0feec74c-ecc7-44c3-9c64-3623cf89ed41">
+      <Terms xmlns="http://schemas.microsoft.com/office/infopath/2007/PartnerControls"/>
+    </lcf76f155ced4ddcb4097134ff3c332f>
+    <_ip_UnifiedCompliancePolicyUIAction xmlns="http://schemas.microsoft.com/sharepoint/v3" xsi:nil="true"/>
+    <Launch_x0020_Date xmlns="0feec74c-ecc7-44c3-9c64-3623cf89ed41" xsi:nil="true"/>
+    <Discipline xmlns="0feec74c-ecc7-44c3-9c64-3623cf89ed41" xsi:nil="true"/>
+    <Course_x0020_code xmlns="0feec74c-ecc7-44c3-9c64-3623cf89ed41" xsi:nil="true"/>
+    <Performance_x0020_Steps_x0020_Completed xmlns="0feec74c-ecc7-44c3-9c64-3623cf89ed41">
+      <Value>N/A</Value>
+    </Performance_x0020_Steps_x0020_Completed>
+    <Specifications xmlns="0feec74c-ecc7-44c3-9c64-3623cf89ed41" xsi:nil="true"/>
+    <Clone xmlns="0feec74c-ecc7-44c3-9c64-3623cf89ed41" xsi:nil="true"/>
+    <AssessmentType xmlns="0feec74c-ecc7-44c3-9c64-3623cf89ed41" xsi:nil="true"/>
+    <Course_x0020_short_x0020_name xmlns="0feec74c-ecc7-44c3-9c64-3623cf89ed41" xsi:nil="true"/>
+    <_ip_UnifiedCompliancePolicyProperties xmlns="http://schemas.microsoft.com/sharepoint/v3" xsi:nil="true"/>
+    <AssessmentCode xmlns="0feec74c-ecc7-44c3-9c64-3623cf89ed41" xsi:nil="true"/>
+    <Course_x0020_number xmlns="0feec74c-ecc7-44c3-9c64-3623cf89ed41" xsi:nil="true"/>
+    <Course_x0020_title xmlns="0feec74c-ecc7-44c3-9c64-3623cf89ed41" xsi:nil="true"/>
+    <d5fh xmlns="0feec74c-ecc7-44c3-9c64-3623cf89ed41" xsi:nil="true"/>
+    <Step_x0020_Completed xmlns="0feec74c-ecc7-44c3-9c64-3623cf89ed41">
+      <Value>N/A</Value>
+    </Step_x0020_Completed>
+    <PDO xmlns="0feec74c-ecc7-44c3-9c64-3623cf89ed41">
+      <UserInfo>
+        <DisplayName/>
+        <AccountId xsi:nil="true"/>
+        <AccountType/>
+      </UserInfo>
+    </PDO>
+    <Publication_x0020_Date xmlns="0feec74c-ecc7-44c3-9c64-3623cf89ed41" xsi:nil="true"/>
+    <SME xmlns="0feec74c-ecc7-44c3-9c64-3623cf89ed41" xsi:nil="true"/>
+    <Editor0 xmlns="0feec74c-ecc7-44c3-9c64-3623cf89ed41">
+      <UserInfo>
+        <DisplayName/>
+        <AccountId xsi:nil="true"/>
+        <AccountType/>
+      </UserInfo>
+    </Editor0>
+    <Doc_x0020_Type xmlns="0feec74c-ecc7-44c3-9c64-3623cf89ed41" xsi:nil="true"/>
+    <qrac xmlns="0feec74c-ecc7-44c3-9c64-3623cf89ed41" xsi:nil="true"/>
+    <_x0033_rdPartyCertVendor xmlns="0feec74c-ecc7-44c3-9c64-3623cf89ed41" xsi:nil="true"/>
+  </documentManagement>
+</p:properties>
+</file>
+
+<file path=customXml/item3.xml><?xml version="1.0" encoding="utf-8"?>
 <b:Sources xmlns:b="http://schemas.openxmlformats.org/officeDocument/2006/bibliography" xmlns="http://schemas.openxmlformats.org/officeDocument/2006/bibliography" SelectedStyle="\APASixthEditionOfficeOnline.xsl" StyleName="APA" Version="6"/>
 </file>
 
-<file path=customXml/item3.xml><?xml version="1.0" encoding="utf-8"?>
+<file path=customXml/item4.xml><?xml version="1.0" encoding="utf-8"?>
 <?mso-contentType ?>
 <FormTemplates xmlns="http://schemas.microsoft.com/sharepoint/v3/contenttype/forms">
   <Display>DocumentLibraryForm</Display>
@@ -20066,7 +20329,7 @@
 </FormTemplates>
 </file>
 
-<file path=customXml/item4.xml><?xml version="1.0" encoding="utf-8"?>
+<file path=customXml/item5.xml><?xml version="1.0" encoding="utf-8"?>
 <ct:contentTypeSchema xmlns:ct="http://schemas.microsoft.com/office/2006/metadata/contentType" xmlns:ma="http://schemas.microsoft.com/office/2006/metadata/properties/metaAttributes" ct:_="" ma:_="" ma:contentTypeName="Document" ma:contentTypeID="0x010100C39F2A75005F2D43B30369DAED2CCB1C" ma:contentTypeVersion="53" ma:contentTypeDescription="Create a new document." ma:contentTypeScope="" ma:versionID="b65eefbc134feefc11c332543f8138bd">
   <xsd:schema xmlns:xsd="http://www.w3.org/2001/XMLSchema" xmlns:xs="http://www.w3.org/2001/XMLSchema" xmlns:p="http://schemas.microsoft.com/office/2006/metadata/properties" xmlns:ns1="http://schemas.microsoft.com/sharepoint/v3" xmlns:ns2="0feec74c-ecc7-44c3-9c64-3623cf89ed41" xmlns:ns3="1f707338-ea0f-4fe5-baee-59b996692b22" targetNamespace="http://schemas.microsoft.com/office/2006/metadata/properties" ma:root="true" ma:fieldsID="2ebdf88bf0a62387c91715c5c1045043" ns1:_="" ns2:_="" ns3:_="">
     <xsd:import namespace="http://schemas.microsoft.com/sharepoint/v3"/>
@@ -20590,55 +20853,6 @@
 </ct:contentTypeSchema>
 </file>
 
-<file path=customXml/item5.xml><?xml version="1.0" encoding="utf-8"?>
-<p:properties xmlns:p="http://schemas.microsoft.com/office/2006/metadata/properties" xmlns:xsi="http://www.w3.org/2001/XMLSchema-instance" xmlns:pc="http://schemas.microsoft.com/office/infopath/2007/PartnerControls">
-  <documentManagement>
-    <TaxCatchAll xmlns="1f707338-ea0f-4fe5-baee-59b996692b22" xsi:nil="true"/>
-    <lcf76f155ced4ddcb4097134ff3c332f xmlns="0feec74c-ecc7-44c3-9c64-3623cf89ed41">
-      <Terms xmlns="http://schemas.microsoft.com/office/infopath/2007/PartnerControls"/>
-    </lcf76f155ced4ddcb4097134ff3c332f>
-    <_ip_UnifiedCompliancePolicyUIAction xmlns="http://schemas.microsoft.com/sharepoint/v3" xsi:nil="true"/>
-    <Launch_x0020_Date xmlns="0feec74c-ecc7-44c3-9c64-3623cf89ed41" xsi:nil="true"/>
-    <Discipline xmlns="0feec74c-ecc7-44c3-9c64-3623cf89ed41" xsi:nil="true"/>
-    <Course_x0020_code xmlns="0feec74c-ecc7-44c3-9c64-3623cf89ed41" xsi:nil="true"/>
-    <Performance_x0020_Steps_x0020_Completed xmlns="0feec74c-ecc7-44c3-9c64-3623cf89ed41">
-      <Value>N/A</Value>
-    </Performance_x0020_Steps_x0020_Completed>
-    <Specifications xmlns="0feec74c-ecc7-44c3-9c64-3623cf89ed41" xsi:nil="true"/>
-    <Clone xmlns="0feec74c-ecc7-44c3-9c64-3623cf89ed41" xsi:nil="true"/>
-    <AssessmentType xmlns="0feec74c-ecc7-44c3-9c64-3623cf89ed41" xsi:nil="true"/>
-    <Course_x0020_short_x0020_name xmlns="0feec74c-ecc7-44c3-9c64-3623cf89ed41" xsi:nil="true"/>
-    <_ip_UnifiedCompliancePolicyProperties xmlns="http://schemas.microsoft.com/sharepoint/v3" xsi:nil="true"/>
-    <AssessmentCode xmlns="0feec74c-ecc7-44c3-9c64-3623cf89ed41" xsi:nil="true"/>
-    <Course_x0020_number xmlns="0feec74c-ecc7-44c3-9c64-3623cf89ed41" xsi:nil="true"/>
-    <Course_x0020_title xmlns="0feec74c-ecc7-44c3-9c64-3623cf89ed41" xsi:nil="true"/>
-    <d5fh xmlns="0feec74c-ecc7-44c3-9c64-3623cf89ed41" xsi:nil="true"/>
-    <Step_x0020_Completed xmlns="0feec74c-ecc7-44c3-9c64-3623cf89ed41">
-      <Value>N/A</Value>
-    </Step_x0020_Completed>
-    <PDO xmlns="0feec74c-ecc7-44c3-9c64-3623cf89ed41">
-      <UserInfo>
-        <DisplayName/>
-        <AccountId xsi:nil="true"/>
-        <AccountType/>
-      </UserInfo>
-    </PDO>
-    <Publication_x0020_Date xmlns="0feec74c-ecc7-44c3-9c64-3623cf89ed41" xsi:nil="true"/>
-    <SME xmlns="0feec74c-ecc7-44c3-9c64-3623cf89ed41" xsi:nil="true"/>
-    <Editor0 xmlns="0feec74c-ecc7-44c3-9c64-3623cf89ed41">
-      <UserInfo>
-        <DisplayName/>
-        <AccountId xsi:nil="true"/>
-        <AccountType/>
-      </UserInfo>
-    </Editor0>
-    <Doc_x0020_Type xmlns="0feec74c-ecc7-44c3-9c64-3623cf89ed41" xsi:nil="true"/>
-    <qrac xmlns="0feec74c-ecc7-44c3-9c64-3623cf89ed41" xsi:nil="true"/>
-    <_x0033_rdPartyCertVendor xmlns="0feec74c-ecc7-44c3-9c64-3623cf89ed41" xsi:nil="true"/>
-  </documentManagement>
-</p:properties>
-</file>
-
 <file path=customXml/itemProps1.xml><?xml version="1.0" encoding="utf-8"?>
 <ds:datastoreItem xmlns:ds="http://schemas.openxmlformats.org/officeDocument/2006/customXml" ds:itemID="{55AF091B-3C7A-41E3-B477-F2FDAA23CFDA}">
   <ds:schemaRefs>
@@ -20648,6 +20862,18 @@
 </file>
 
 <file path=customXml/itemProps2.xml><?xml version="1.0" encoding="utf-8"?>
+<ds:datastoreItem xmlns:ds="http://schemas.openxmlformats.org/officeDocument/2006/customXml" ds:itemID="{E23E4120-D6A2-4237-8072-707FB1C50E55}">
+  <ds:schemaRefs>
+    <ds:schemaRef ds:uri="http://schemas.microsoft.com/office/2006/metadata/properties"/>
+    <ds:schemaRef ds:uri="http://schemas.microsoft.com/office/infopath/2007/PartnerControls"/>
+    <ds:schemaRef ds:uri="1f707338-ea0f-4fe5-baee-59b996692b22"/>
+    <ds:schemaRef ds:uri="0feec74c-ecc7-44c3-9c64-3623cf89ed41"/>
+    <ds:schemaRef ds:uri="http://schemas.microsoft.com/sharepoint/v3"/>
+  </ds:schemaRefs>
+</ds:datastoreItem>
+</file>
+
+<file path=customXml/itemProps3.xml><?xml version="1.0" encoding="utf-8"?>
 <ds:datastoreItem xmlns:ds="http://schemas.openxmlformats.org/officeDocument/2006/customXml" ds:itemID="{1B6B35DE-0877-4E66-80B1-D9587151751D}">
   <ds:schemaRefs>
     <ds:schemaRef ds:uri="http://schemas.openxmlformats.org/officeDocument/2006/bibliography"/>
@@ -20655,7 +20881,7 @@
 </ds:datastoreItem>
 </file>
 
-<file path=customXml/itemProps3.xml><?xml version="1.0" encoding="utf-8"?>
+<file path=customXml/itemProps4.xml><?xml version="1.0" encoding="utf-8"?>
 <ds:datastoreItem xmlns:ds="http://schemas.openxmlformats.org/officeDocument/2006/customXml" ds:itemID="{C6552677-A95B-4093-849B-B6AED615DA4B}">
   <ds:schemaRefs>
     <ds:schemaRef ds:uri="http://schemas.microsoft.com/sharepoint/v3/contenttype/forms"/>
@@ -20663,7 +20889,7 @@
 </ds:datastoreItem>
 </file>
 
-<file path=customXml/itemProps4.xml><?xml version="1.0" encoding="utf-8"?>
+<file path=customXml/itemProps5.xml><?xml version="1.0" encoding="utf-8"?>
 <ds:datastoreItem xmlns:ds="http://schemas.openxmlformats.org/officeDocument/2006/customXml" ds:itemID="{EB29CA3C-5353-4466-A275-3B6348CA7261}">
   <ds:schemaRefs>
     <ds:schemaRef ds:uri="http://schemas.microsoft.com/office/2006/metadata/contentType"/>
@@ -20681,16 +20907,4 @@
     <ds:schemaRef ds:uri="http://schemas.microsoft.com/internal/obd"/>
   </ds:schemaRefs>
 </ds:datastoreItem>
-</file>
-
-<file path=customXml/itemProps5.xml><?xml version="1.0" encoding="utf-8"?>
-<ds:datastoreItem xmlns:ds="http://schemas.openxmlformats.org/officeDocument/2006/customXml" ds:itemID="{E23E4120-D6A2-4237-8072-707FB1C50E55}">
-  <ds:schemaRefs>
-    <ds:schemaRef ds:uri="http://schemas.microsoft.com/office/2006/metadata/properties"/>
-    <ds:schemaRef ds:uri="http://schemas.microsoft.com/office/infopath/2007/PartnerControls"/>
-    <ds:schemaRef ds:uri="1f707338-ea0f-4fe5-baee-59b996692b22"/>
-    <ds:schemaRef ds:uri="0feec74c-ecc7-44c3-9c64-3623cf89ed41"/>
-    <ds:schemaRef ds:uri="http://schemas.microsoft.com/sharepoint/v3"/>
-  </ds:schemaRefs>
-</ds:datastoreItem>
 </file>
</xml_diff>